<commit_message>
commit sobre ficherotest.txt, GitApuntes.docx, zz.txt y luego no haremos push, si no que se van a modificar
</commit_message>
<xml_diff>
--- a/software/GitApuntes.docx
+++ b/software/GitApuntes.docx
@@ -1552,50 +1552,34 @@
           <w:b/>
           <w:sz w:val="24"/>
           <w:szCs w:val="24"/>
-          <w:lang w:val="en-US"/>
-        </w:rPr>
-      </w:pPr>
-      <w:proofErr w:type="spellStart"/>
+        </w:rPr>
+      </w:pPr>
       <w:r>
         <w:rPr>
           <w:rFonts w:ascii="Courier New" w:hAnsi="Courier New" w:cs="Courier New"/>
           <w:b/>
           <w:sz w:val="24"/>
           <w:szCs w:val="24"/>
-          <w:lang w:val="en-US"/>
-        </w:rPr>
-        <w:t>Comandos</w:t>
-      </w:r>
-      <w:proofErr w:type="spellEnd"/>
+        </w:rPr>
+        <w:t xml:space="preserve">Comandos </w:t>
+      </w:r>
+      <w:proofErr w:type="spellStart"/>
       <w:r>
         <w:rPr>
           <w:rFonts w:ascii="Courier New" w:hAnsi="Courier New" w:cs="Courier New"/>
           <w:b/>
           <w:sz w:val="24"/>
           <w:szCs w:val="24"/>
-          <w:lang w:val="en-US"/>
-        </w:rPr>
-        <w:t xml:space="preserve"> </w:t>
-      </w:r>
-      <w:proofErr w:type="spellStart"/>
+        </w:rPr>
+        <w:t>git</w:t>
+      </w:r>
+      <w:proofErr w:type="spellEnd"/>
       <w:r>
         <w:rPr>
           <w:rFonts w:ascii="Courier New" w:hAnsi="Courier New" w:cs="Courier New"/>
           <w:b/>
           <w:sz w:val="24"/>
           <w:szCs w:val="24"/>
-          <w:lang w:val="en-US"/>
-        </w:rPr>
-        <w:t>git</w:t>
-      </w:r>
-      <w:proofErr w:type="spellEnd"/>
-      <w:r>
-        <w:rPr>
-          <w:rFonts w:ascii="Courier New" w:hAnsi="Courier New" w:cs="Courier New"/>
-          <w:b/>
-          <w:sz w:val="24"/>
-          <w:szCs w:val="24"/>
-          <w:lang w:val="en-US"/>
         </w:rPr>
         <w:t>:</w:t>
       </w:r>
@@ -2271,6 +2255,7 @@
           <w:rFonts w:ascii="Courier New" w:hAnsi="Courier New" w:cs="Courier New"/>
           <w:sz w:val="24"/>
           <w:szCs w:val="24"/>
+          <w:lang w:val="en-US"/>
         </w:rPr>
       </w:pPr>
       <w:proofErr w:type="spellStart"/>
@@ -2280,6 +2265,7 @@
           <w:rFonts w:ascii="Courier New" w:hAnsi="Courier New" w:cs="Courier New"/>
           <w:sz w:val="24"/>
           <w:szCs w:val="24"/>
+          <w:lang w:val="en-US"/>
         </w:rPr>
         <w:t>git</w:t>
       </w:r>
@@ -2290,25 +2276,26 @@
           <w:rFonts w:ascii="Courier New" w:hAnsi="Courier New" w:cs="Courier New"/>
           <w:sz w:val="24"/>
           <w:szCs w:val="24"/>
+          <w:lang w:val="en-US"/>
         </w:rPr>
         <w:t xml:space="preserve"> </w:t>
       </w:r>
-      <w:proofErr w:type="spellStart"/>
       <w:r>
         <w:rPr>
           <w:rFonts w:ascii="Courier New" w:hAnsi="Courier New" w:cs="Courier New"/>
           <w:sz w:val="24"/>
           <w:szCs w:val="24"/>
           <w:highlight w:val="yellow"/>
+          <w:lang w:val="en-US"/>
         </w:rPr>
         <w:t>branch</w:t>
       </w:r>
-      <w:proofErr w:type="spellEnd"/>
-      <w:r>
-        <w:rPr>
-          <w:rFonts w:ascii="Courier New" w:hAnsi="Courier New" w:cs="Courier New"/>
-          <w:sz w:val="24"/>
-          <w:szCs w:val="24"/>
+      <w:r>
+        <w:rPr>
+          <w:rFonts w:ascii="Courier New" w:hAnsi="Courier New" w:cs="Courier New"/>
+          <w:sz w:val="24"/>
+          <w:szCs w:val="24"/>
+          <w:lang w:val="en-US"/>
         </w:rPr>
         <w:t xml:space="preserve"> branch1</w:t>
       </w:r>
@@ -2321,6 +2308,7 @@
           <w:rFonts w:ascii="Courier New" w:hAnsi="Courier New" w:cs="Courier New"/>
           <w:sz w:val="24"/>
           <w:szCs w:val="24"/>
+          <w:lang w:val="en-US"/>
         </w:rPr>
       </w:pPr>
       <w:proofErr w:type="spellStart"/>
@@ -2330,6 +2318,7 @@
           <w:rFonts w:ascii="Courier New" w:hAnsi="Courier New" w:cs="Courier New"/>
           <w:sz w:val="24"/>
           <w:szCs w:val="24"/>
+          <w:lang w:val="en-US"/>
         </w:rPr>
         <w:t>git</w:t>
       </w:r>
@@ -2340,25 +2329,26 @@
           <w:rFonts w:ascii="Courier New" w:hAnsi="Courier New" w:cs="Courier New"/>
           <w:sz w:val="24"/>
           <w:szCs w:val="24"/>
+          <w:lang w:val="en-US"/>
         </w:rPr>
         <w:t xml:space="preserve"> </w:t>
       </w:r>
-      <w:proofErr w:type="spellStart"/>
       <w:r>
         <w:rPr>
           <w:rFonts w:ascii="Courier New" w:hAnsi="Courier New" w:cs="Courier New"/>
           <w:sz w:val="24"/>
           <w:szCs w:val="24"/>
           <w:highlight w:val="yellow"/>
+          <w:lang w:val="en-US"/>
         </w:rPr>
         <w:t>checkout</w:t>
       </w:r>
-      <w:proofErr w:type="spellEnd"/>
-      <w:r>
-        <w:rPr>
-          <w:rFonts w:ascii="Courier New" w:hAnsi="Courier New" w:cs="Courier New"/>
-          <w:sz w:val="24"/>
-          <w:szCs w:val="24"/>
+      <w:r>
+        <w:rPr>
+          <w:rFonts w:ascii="Courier New" w:hAnsi="Courier New" w:cs="Courier New"/>
+          <w:sz w:val="24"/>
+          <w:szCs w:val="24"/>
+          <w:lang w:val="en-US"/>
         </w:rPr>
         <w:t xml:space="preserve"> branch1</w:t>
       </w:r>
@@ -2370,6 +2360,7 @@
           <w:rFonts w:ascii="Courier New" w:hAnsi="Courier New" w:cs="Courier New"/>
           <w:sz w:val="24"/>
           <w:szCs w:val="24"/>
+          <w:lang w:val="en-US"/>
         </w:rPr>
       </w:pPr>
     </w:p>
@@ -2555,17 +2546,7 @@
           <w:sz w:val="24"/>
           <w:szCs w:val="24"/>
         </w:rPr>
-        <w:t>, para recuperar un fichero modific</w:t>
-      </w:r>
-      <w:bookmarkStart w:id="0" w:name="_GoBack"/>
-      <w:bookmarkEnd w:id="0"/>
-      <w:r>
-        <w:rPr>
-          <w:rFonts w:ascii="Courier New" w:hAnsi="Courier New" w:cs="Courier New"/>
-          <w:sz w:val="24"/>
-          <w:szCs w:val="24"/>
-        </w:rPr>
-        <w:t>ado</w:t>
+        <w:t>, para recuperar un fichero modificado</w:t>
       </w:r>
       <w:r>
         <w:rPr>
@@ -4592,6 +4573,332 @@
         <w:shd w:val="clear" w:color="auto" w:fill="EEECE1" w:themeFill="background2"/>
         <w:rPr>
           <w:rFonts w:ascii="Courier New" w:hAnsi="Courier New" w:cs="Courier New"/>
+          <w:sz w:val="24"/>
+          <w:szCs w:val="24"/>
+          <w:bdr w:val="none" w:sz="0" w:space="0" w:color="auto" w:frame="1"/>
+          <w:shd w:val="clear" w:color="auto" w:fill="EFF0F1"/>
+          <w:lang w:eastAsia="es-ES"/>
+        </w:rPr>
+      </w:pPr>
+      <w:proofErr w:type="spellStart"/>
+      <w:proofErr w:type="gramStart"/>
+      <w:r>
+        <w:rPr>
+          <w:rFonts w:ascii="Courier New" w:hAnsi="Courier New" w:cs="Courier New"/>
+          <w:sz w:val="24"/>
+          <w:szCs w:val="24"/>
+          <w:bdr w:val="none" w:sz="0" w:space="0" w:color="auto" w:frame="1"/>
+          <w:shd w:val="clear" w:color="auto" w:fill="EFF0F1"/>
+          <w:lang w:eastAsia="es-ES"/>
+        </w:rPr>
+        <w:t>git</w:t>
+      </w:r>
+      <w:proofErr w:type="spellEnd"/>
+      <w:proofErr w:type="gramEnd"/>
+      <w:r>
+        <w:rPr>
+          <w:rFonts w:ascii="Courier New" w:hAnsi="Courier New" w:cs="Courier New"/>
+          <w:sz w:val="24"/>
+          <w:szCs w:val="24"/>
+          <w:bdr w:val="none" w:sz="0" w:space="0" w:color="auto" w:frame="1"/>
+          <w:shd w:val="clear" w:color="auto" w:fill="EFF0F1"/>
+          <w:lang w:eastAsia="es-ES"/>
+        </w:rPr>
+        <w:t xml:space="preserve"> </w:t>
+      </w:r>
+      <w:proofErr w:type="spellStart"/>
+      <w:r>
+        <w:rPr>
+          <w:rFonts w:ascii="Courier New" w:hAnsi="Courier New" w:cs="Courier New"/>
+          <w:sz w:val="24"/>
+          <w:szCs w:val="24"/>
+          <w:highlight w:val="yellow"/>
+          <w:bdr w:val="none" w:sz="0" w:space="0" w:color="auto" w:frame="1"/>
+          <w:shd w:val="clear" w:color="auto" w:fill="EFF0F1"/>
+          <w:lang w:eastAsia="es-ES"/>
+        </w:rPr>
+        <w:t>diff-tree</w:t>
+      </w:r>
+      <w:proofErr w:type="spellEnd"/>
+      <w:r>
+        <w:rPr>
+          <w:rFonts w:ascii="Courier New" w:hAnsi="Courier New" w:cs="Courier New"/>
+          <w:sz w:val="24"/>
+          <w:szCs w:val="24"/>
+          <w:highlight w:val="yellow"/>
+          <w:bdr w:val="none" w:sz="0" w:space="0" w:color="auto" w:frame="1"/>
+          <w:shd w:val="clear" w:color="auto" w:fill="EFF0F1"/>
+          <w:lang w:eastAsia="es-ES"/>
+        </w:rPr>
+        <w:t xml:space="preserve"> --no-</w:t>
+      </w:r>
+      <w:proofErr w:type="spellStart"/>
+      <w:r>
+        <w:rPr>
+          <w:rFonts w:ascii="Courier New" w:hAnsi="Courier New" w:cs="Courier New"/>
+          <w:sz w:val="24"/>
+          <w:szCs w:val="24"/>
+          <w:highlight w:val="yellow"/>
+          <w:bdr w:val="none" w:sz="0" w:space="0" w:color="auto" w:frame="1"/>
+          <w:shd w:val="clear" w:color="auto" w:fill="EFF0F1"/>
+          <w:lang w:eastAsia="es-ES"/>
+        </w:rPr>
+        <w:t>commit</w:t>
+      </w:r>
+      <w:proofErr w:type="spellEnd"/>
+      <w:r>
+        <w:rPr>
+          <w:rFonts w:ascii="Courier New" w:hAnsi="Courier New" w:cs="Courier New"/>
+          <w:sz w:val="24"/>
+          <w:szCs w:val="24"/>
+          <w:highlight w:val="yellow"/>
+          <w:bdr w:val="none" w:sz="0" w:space="0" w:color="auto" w:frame="1"/>
+          <w:shd w:val="clear" w:color="auto" w:fill="EFF0F1"/>
+          <w:lang w:eastAsia="es-ES"/>
+        </w:rPr>
+        <w:t>-id --</w:t>
+      </w:r>
+      <w:proofErr w:type="spellStart"/>
+      <w:r>
+        <w:rPr>
+          <w:rFonts w:ascii="Courier New" w:hAnsi="Courier New" w:cs="Courier New"/>
+          <w:sz w:val="24"/>
+          <w:szCs w:val="24"/>
+          <w:highlight w:val="yellow"/>
+          <w:bdr w:val="none" w:sz="0" w:space="0" w:color="auto" w:frame="1"/>
+          <w:shd w:val="clear" w:color="auto" w:fill="EFF0F1"/>
+          <w:lang w:eastAsia="es-ES"/>
+        </w:rPr>
+        <w:t>name-only</w:t>
+      </w:r>
+      <w:proofErr w:type="spellEnd"/>
+      <w:r>
+        <w:rPr>
+          <w:rFonts w:ascii="Courier New" w:hAnsi="Courier New" w:cs="Courier New"/>
+          <w:sz w:val="24"/>
+          <w:szCs w:val="24"/>
+          <w:highlight w:val="yellow"/>
+          <w:bdr w:val="none" w:sz="0" w:space="0" w:color="auto" w:frame="1"/>
+          <w:shd w:val="clear" w:color="auto" w:fill="EFF0F1"/>
+          <w:lang w:eastAsia="es-ES"/>
+        </w:rPr>
+        <w:t xml:space="preserve"> -r</w:t>
+      </w:r>
+      <w:r>
+        <w:rPr>
+          <w:rFonts w:ascii="Courier New" w:hAnsi="Courier New" w:cs="Courier New"/>
+          <w:sz w:val="24"/>
+          <w:szCs w:val="24"/>
+          <w:bdr w:val="none" w:sz="0" w:space="0" w:color="auto" w:frame="1"/>
+          <w:shd w:val="clear" w:color="auto" w:fill="EFF0F1"/>
+          <w:lang w:eastAsia="es-ES"/>
+        </w:rPr>
+        <w:t xml:space="preserve"> </w:t>
+      </w:r>
+      <w:r>
+        <w:rPr>
+          <w:rFonts w:ascii="Courier New" w:hAnsi="Courier New" w:cs="Courier New"/>
+          <w:sz w:val="24"/>
+          <w:szCs w:val="24"/>
+          <w:bdr w:val="none" w:sz="0" w:space="0" w:color="auto" w:frame="1"/>
+          <w:shd w:val="clear" w:color="auto" w:fill="EFF0F1"/>
+          <w:lang w:eastAsia="es-ES"/>
+        </w:rPr>
+        <w:t>&lt;</w:t>
+      </w:r>
+      <w:proofErr w:type="spellStart"/>
+      <w:r>
+        <w:rPr>
+          <w:rFonts w:ascii="Courier New" w:hAnsi="Courier New" w:cs="Courier New"/>
+          <w:sz w:val="24"/>
+          <w:szCs w:val="24"/>
+          <w:bdr w:val="none" w:sz="0" w:space="0" w:color="auto" w:frame="1"/>
+          <w:shd w:val="clear" w:color="auto" w:fill="EFF0F1"/>
+          <w:lang w:eastAsia="es-ES"/>
+        </w:rPr>
+        <w:t>idcommit</w:t>
+      </w:r>
+      <w:proofErr w:type="spellEnd"/>
+      <w:r>
+        <w:rPr>
+          <w:rFonts w:ascii="Courier New" w:hAnsi="Courier New" w:cs="Courier New"/>
+          <w:sz w:val="24"/>
+          <w:szCs w:val="24"/>
+          <w:bdr w:val="none" w:sz="0" w:space="0" w:color="auto" w:frame="1"/>
+          <w:shd w:val="clear" w:color="auto" w:fill="EFF0F1"/>
+          <w:lang w:eastAsia="es-ES"/>
+        </w:rPr>
+        <w:t xml:space="preserve">&gt;, muestra los ficheros en </w:t>
+      </w:r>
+      <w:proofErr w:type="spellStart"/>
+      <w:r>
+        <w:rPr>
+          <w:rFonts w:ascii="Courier New" w:hAnsi="Courier New" w:cs="Courier New"/>
+          <w:sz w:val="24"/>
+          <w:szCs w:val="24"/>
+          <w:bdr w:val="none" w:sz="0" w:space="0" w:color="auto" w:frame="1"/>
+          <w:shd w:val="clear" w:color="auto" w:fill="EFF0F1"/>
+          <w:lang w:eastAsia="es-ES"/>
+        </w:rPr>
+        <w:t>commit</w:t>
+      </w:r>
+      <w:proofErr w:type="spellEnd"/>
+      <w:r>
+        <w:rPr>
+          <w:rFonts w:ascii="Courier New" w:hAnsi="Courier New" w:cs="Courier New"/>
+          <w:sz w:val="24"/>
+          <w:szCs w:val="24"/>
+          <w:bdr w:val="none" w:sz="0" w:space="0" w:color="auto" w:frame="1"/>
+          <w:shd w:val="clear" w:color="auto" w:fill="EFF0F1"/>
+          <w:lang w:eastAsia="es-ES"/>
+        </w:rPr>
+        <w:t xml:space="preserve"> (listos para el </w:t>
+      </w:r>
+      <w:proofErr w:type="spellStart"/>
+      <w:r>
+        <w:rPr>
+          <w:rFonts w:ascii="Courier New" w:hAnsi="Courier New" w:cs="Courier New"/>
+          <w:sz w:val="24"/>
+          <w:szCs w:val="24"/>
+          <w:bdr w:val="none" w:sz="0" w:space="0" w:color="auto" w:frame="1"/>
+          <w:shd w:val="clear" w:color="auto" w:fill="EFF0F1"/>
+          <w:lang w:eastAsia="es-ES"/>
+        </w:rPr>
+        <w:t>push</w:t>
+      </w:r>
+      <w:proofErr w:type="spellEnd"/>
+      <w:r>
+        <w:rPr>
+          <w:rFonts w:ascii="Courier New" w:hAnsi="Courier New" w:cs="Courier New"/>
+          <w:sz w:val="24"/>
+          <w:szCs w:val="24"/>
+          <w:bdr w:val="none" w:sz="0" w:space="0" w:color="auto" w:frame="1"/>
+          <w:shd w:val="clear" w:color="auto" w:fill="EFF0F1"/>
+          <w:lang w:eastAsia="es-ES"/>
+        </w:rPr>
+        <w:t xml:space="preserve">) para dicho </w:t>
+      </w:r>
+      <w:proofErr w:type="spellStart"/>
+      <w:r>
+        <w:rPr>
+          <w:rFonts w:ascii="Courier New" w:hAnsi="Courier New" w:cs="Courier New"/>
+          <w:sz w:val="24"/>
+          <w:szCs w:val="24"/>
+          <w:bdr w:val="none" w:sz="0" w:space="0" w:color="auto" w:frame="1"/>
+          <w:shd w:val="clear" w:color="auto" w:fill="EFF0F1"/>
+          <w:lang w:eastAsia="es-ES"/>
+        </w:rPr>
+        <w:t>commit</w:t>
+      </w:r>
+      <w:proofErr w:type="spellEnd"/>
+      <w:r>
+        <w:rPr>
+          <w:rFonts w:ascii="Courier New" w:hAnsi="Courier New" w:cs="Courier New"/>
+          <w:sz w:val="24"/>
+          <w:szCs w:val="24"/>
+          <w:bdr w:val="none" w:sz="0" w:space="0" w:color="auto" w:frame="1"/>
+          <w:shd w:val="clear" w:color="auto" w:fill="EFF0F1"/>
+          <w:lang w:eastAsia="es-ES"/>
+        </w:rPr>
+        <w:t>.</w:t>
+      </w:r>
+    </w:p>
+    <w:p>
+      <w:pPr>
+        <w:shd w:val="clear" w:color="auto" w:fill="EEECE1" w:themeFill="background2"/>
+        <w:rPr>
+          <w:rFonts w:ascii="Courier New" w:hAnsi="Courier New" w:cs="Courier New"/>
+          <w:sz w:val="24"/>
+          <w:szCs w:val="24"/>
+          <w:bdr w:val="none" w:sz="0" w:space="0" w:color="auto" w:frame="1"/>
+          <w:shd w:val="clear" w:color="auto" w:fill="EFF0F1"/>
+          <w:lang w:eastAsia="es-ES"/>
+        </w:rPr>
+      </w:pPr>
+      <w:r>
+        <w:rPr>
+          <w:rFonts w:ascii="Courier New" w:hAnsi="Courier New" w:cs="Courier New"/>
+          <w:sz w:val="24"/>
+          <w:szCs w:val="24"/>
+          <w:bdr w:val="none" w:sz="0" w:space="0" w:color="auto" w:frame="1"/>
+          <w:shd w:val="clear" w:color="auto" w:fill="EFF0F1"/>
+          <w:lang w:eastAsia="es-ES"/>
+        </w:rPr>
+        <w:t xml:space="preserve">Nota: para ver los </w:t>
+      </w:r>
+      <w:proofErr w:type="spellStart"/>
+      <w:r>
+        <w:rPr>
+          <w:rFonts w:ascii="Courier New" w:hAnsi="Courier New" w:cs="Courier New"/>
+          <w:sz w:val="24"/>
+          <w:szCs w:val="24"/>
+          <w:bdr w:val="none" w:sz="0" w:space="0" w:color="auto" w:frame="1"/>
+          <w:shd w:val="clear" w:color="auto" w:fill="EFF0F1"/>
+          <w:lang w:eastAsia="es-ES"/>
+        </w:rPr>
+        <w:t>commits</w:t>
+      </w:r>
+      <w:proofErr w:type="spellEnd"/>
+      <w:r>
+        <w:rPr>
+          <w:rFonts w:ascii="Courier New" w:hAnsi="Courier New" w:cs="Courier New"/>
+          <w:sz w:val="24"/>
+          <w:szCs w:val="24"/>
+          <w:bdr w:val="none" w:sz="0" w:space="0" w:color="auto" w:frame="1"/>
+          <w:shd w:val="clear" w:color="auto" w:fill="EFF0F1"/>
+          <w:lang w:eastAsia="es-ES"/>
+        </w:rPr>
+        <w:t xml:space="preserve"> realizados: </w:t>
+      </w:r>
+      <w:proofErr w:type="spellStart"/>
+      <w:r>
+        <w:rPr>
+          <w:rFonts w:ascii="Courier New" w:hAnsi="Courier New" w:cs="Courier New"/>
+          <w:sz w:val="24"/>
+          <w:szCs w:val="24"/>
+          <w:bdr w:val="none" w:sz="0" w:space="0" w:color="auto" w:frame="1"/>
+          <w:shd w:val="clear" w:color="auto" w:fill="EFF0F1"/>
+          <w:lang w:eastAsia="es-ES"/>
+        </w:rPr>
+        <w:t>git</w:t>
+      </w:r>
+      <w:proofErr w:type="spellEnd"/>
+      <w:r>
+        <w:rPr>
+          <w:rFonts w:ascii="Courier New" w:hAnsi="Courier New" w:cs="Courier New"/>
+          <w:sz w:val="24"/>
+          <w:szCs w:val="24"/>
+          <w:bdr w:val="none" w:sz="0" w:space="0" w:color="auto" w:frame="1"/>
+          <w:shd w:val="clear" w:color="auto" w:fill="EFF0F1"/>
+          <w:lang w:eastAsia="es-ES"/>
+        </w:rPr>
+        <w:t xml:space="preserve"> log </w:t>
+      </w:r>
+    </w:p>
+    <w:p>
+      <w:pPr>
+        <w:rPr>
+          <w:rFonts w:ascii="Courier New" w:hAnsi="Courier New" w:cs="Courier New"/>
+          <w:sz w:val="24"/>
+          <w:szCs w:val="24"/>
+        </w:rPr>
+      </w:pPr>
+    </w:p>
+    <w:p>
+      <w:pPr>
+        <w:shd w:val="clear" w:color="auto" w:fill="FFFFFF" w:themeFill="background1"/>
+        <w:rPr>
+          <w:rFonts w:ascii="Courier New" w:hAnsi="Courier New" w:cs="Courier New"/>
+          <w:sz w:val="24"/>
+          <w:szCs w:val="24"/>
+        </w:rPr>
+      </w:pPr>
+    </w:p>
+    <w:p>
+      <w:pPr>
+        <w:shd w:val="clear" w:color="auto" w:fill="EEECE1" w:themeFill="background2"/>
+        <w:rPr>
+          <w:rFonts w:ascii="Courier New" w:hAnsi="Courier New" w:cs="Courier New"/>
           <w:b/>
           <w:sz w:val="24"/>
           <w:szCs w:val="24"/>
@@ -4955,6 +5262,214 @@
           <w:szCs w:val="24"/>
         </w:rPr>
       </w:pPr>
+    </w:p>
+    <w:p>
+      <w:pPr>
+        <w:shd w:val="clear" w:color="auto" w:fill="EEECE1" w:themeFill="background2"/>
+        <w:rPr>
+          <w:rFonts w:ascii="Courier New" w:hAnsi="Courier New" w:cs="Courier New"/>
+          <w:sz w:val="24"/>
+          <w:szCs w:val="24"/>
+        </w:rPr>
+      </w:pPr>
+      <w:proofErr w:type="spellStart"/>
+      <w:proofErr w:type="gramStart"/>
+      <w:r>
+        <w:rPr>
+          <w:rFonts w:ascii="Courier New" w:hAnsi="Courier New" w:cs="Courier New"/>
+          <w:sz w:val="24"/>
+          <w:szCs w:val="24"/>
+        </w:rPr>
+        <w:t>git</w:t>
+      </w:r>
+      <w:proofErr w:type="spellEnd"/>
+      <w:proofErr w:type="gramEnd"/>
+      <w:r>
+        <w:rPr>
+          <w:rFonts w:ascii="Courier New" w:hAnsi="Courier New" w:cs="Courier New"/>
+          <w:sz w:val="24"/>
+          <w:szCs w:val="24"/>
+        </w:rPr>
+        <w:t xml:space="preserve"> </w:t>
+      </w:r>
+      <w:r>
+        <w:rPr>
+          <w:rFonts w:ascii="Courier New" w:hAnsi="Courier New" w:cs="Courier New"/>
+          <w:sz w:val="24"/>
+          <w:szCs w:val="24"/>
+          <w:highlight w:val="yellow"/>
+        </w:rPr>
+        <w:t xml:space="preserve">log </w:t>
+      </w:r>
+      <w:r>
+        <w:rPr>
+          <w:rFonts w:ascii="Courier New" w:hAnsi="Courier New" w:cs="Courier New"/>
+          <w:sz w:val="24"/>
+          <w:szCs w:val="24"/>
+          <w:highlight w:val="yellow"/>
+        </w:rPr>
+        <w:t>[</w:t>
+      </w:r>
+      <w:r>
+        <w:rPr>
+          <w:rFonts w:ascii="Courier New" w:hAnsi="Courier New" w:cs="Courier New"/>
+          <w:sz w:val="24"/>
+          <w:szCs w:val="24"/>
+          <w:highlight w:val="yellow"/>
+        </w:rPr>
+        <w:t>–-</w:t>
+      </w:r>
+      <w:proofErr w:type="spellStart"/>
+      <w:r>
+        <w:rPr>
+          <w:rFonts w:ascii="Courier New" w:hAnsi="Courier New" w:cs="Courier New"/>
+          <w:sz w:val="24"/>
+          <w:szCs w:val="24"/>
+          <w:highlight w:val="yellow"/>
+        </w:rPr>
+        <w:t>follow</w:t>
+      </w:r>
+      <w:proofErr w:type="spellEnd"/>
+      <w:r>
+        <w:rPr>
+          <w:rFonts w:ascii="Courier New" w:hAnsi="Courier New" w:cs="Courier New"/>
+          <w:sz w:val="24"/>
+          <w:szCs w:val="24"/>
+        </w:rPr>
+        <w:t>]</w:t>
+      </w:r>
+      <w:r>
+        <w:rPr>
+          <w:rFonts w:ascii="Courier New" w:hAnsi="Courier New" w:cs="Courier New"/>
+          <w:sz w:val="24"/>
+          <w:szCs w:val="24"/>
+        </w:rPr>
+        <w:t xml:space="preserve"> &lt;fichero&gt;</w:t>
+      </w:r>
+      <w:r>
+        <w:rPr>
+          <w:rFonts w:ascii="Courier New" w:hAnsi="Courier New" w:cs="Courier New"/>
+          <w:sz w:val="24"/>
+          <w:szCs w:val="24"/>
+        </w:rPr>
+        <w:t>/&lt;</w:t>
+      </w:r>
+      <w:proofErr w:type="spellStart"/>
+      <w:r>
+        <w:rPr>
+          <w:rFonts w:ascii="Courier New" w:hAnsi="Courier New" w:cs="Courier New"/>
+          <w:sz w:val="24"/>
+          <w:szCs w:val="24"/>
+        </w:rPr>
+        <w:t>path</w:t>
+      </w:r>
+      <w:proofErr w:type="spellEnd"/>
+      <w:r>
+        <w:rPr>
+          <w:rFonts w:ascii="Courier New" w:hAnsi="Courier New" w:cs="Courier New"/>
+          <w:sz w:val="24"/>
+          <w:szCs w:val="24"/>
+        </w:rPr>
+        <w:t>&gt;</w:t>
+      </w:r>
+      <w:r>
+        <w:rPr>
+          <w:rFonts w:ascii="Courier New" w:hAnsi="Courier New" w:cs="Courier New"/>
+          <w:sz w:val="24"/>
+          <w:szCs w:val="24"/>
+        </w:rPr>
+        <w:t xml:space="preserve">, muestra los </w:t>
+      </w:r>
+      <w:proofErr w:type="spellStart"/>
+      <w:r>
+        <w:rPr>
+          <w:rFonts w:ascii="Courier New" w:hAnsi="Courier New" w:cs="Courier New"/>
+          <w:sz w:val="24"/>
+          <w:szCs w:val="24"/>
+        </w:rPr>
+        <w:t>commits</w:t>
+      </w:r>
+      <w:proofErr w:type="spellEnd"/>
+      <w:r>
+        <w:rPr>
+          <w:rFonts w:ascii="Courier New" w:hAnsi="Courier New" w:cs="Courier New"/>
+          <w:sz w:val="24"/>
+          <w:szCs w:val="24"/>
+        </w:rPr>
+        <w:t xml:space="preserve"> realizados sobre ese fichero, &lt;fichero&gt; puede ser un nombre de fichero o un </w:t>
+      </w:r>
+      <w:proofErr w:type="spellStart"/>
+      <w:r>
+        <w:rPr>
+          <w:rFonts w:ascii="Courier New" w:hAnsi="Courier New" w:cs="Courier New"/>
+          <w:sz w:val="24"/>
+          <w:szCs w:val="24"/>
+        </w:rPr>
+        <w:t>template</w:t>
+      </w:r>
+      <w:proofErr w:type="spellEnd"/>
+      <w:r>
+        <w:rPr>
+          <w:rFonts w:ascii="Courier New" w:hAnsi="Courier New" w:cs="Courier New"/>
+          <w:sz w:val="24"/>
+          <w:szCs w:val="24"/>
+        </w:rPr>
+        <w:t xml:space="preserve"> que identifique a un único fichero.</w:t>
+      </w:r>
+      <w:r>
+        <w:rPr>
+          <w:rFonts w:ascii="Courier New" w:hAnsi="Courier New" w:cs="Courier New"/>
+          <w:sz w:val="24"/>
+          <w:szCs w:val="24"/>
+        </w:rPr>
+        <w:t xml:space="preserve"> Con –-</w:t>
+      </w:r>
+      <w:proofErr w:type="spellStart"/>
+      <w:r>
+        <w:rPr>
+          <w:rFonts w:ascii="Courier New" w:hAnsi="Courier New" w:cs="Courier New"/>
+          <w:sz w:val="24"/>
+          <w:szCs w:val="24"/>
+        </w:rPr>
+        <w:t>follow</w:t>
+      </w:r>
+      <w:proofErr w:type="spellEnd"/>
+      <w:r>
+        <w:rPr>
+          <w:rFonts w:ascii="Courier New" w:hAnsi="Courier New" w:cs="Courier New"/>
+          <w:sz w:val="24"/>
+          <w:szCs w:val="24"/>
+        </w:rPr>
+        <w:t xml:space="preserve"> sirve para los renames.</w:t>
+      </w:r>
+      <w:bookmarkStart w:id="0" w:name="_GoBack"/>
+      <w:bookmarkEnd w:id="0"/>
+      <w:r>
+        <w:rPr>
+          <w:rFonts w:ascii="Courier New" w:hAnsi="Courier New" w:cs="Courier New"/>
+          <w:sz w:val="24"/>
+          <w:szCs w:val="24"/>
+        </w:rPr>
+        <w:t xml:space="preserve">  </w:t>
+      </w:r>
+    </w:p>
+    <w:p>
+      <w:pPr>
+        <w:shd w:val="clear" w:color="auto" w:fill="FFFFFF" w:themeFill="background1"/>
+        <w:rPr>
+          <w:rFonts w:ascii="Courier New" w:hAnsi="Courier New" w:cs="Courier New"/>
+          <w:sz w:val="24"/>
+          <w:szCs w:val="24"/>
+        </w:rPr>
+      </w:pPr>
+      <w:r>
+        <w:rPr>
+          <w:rFonts w:ascii="Courier New" w:hAnsi="Courier New" w:cs="Courier New"/>
+          <w:sz w:val="24"/>
+          <w:szCs w:val="24"/>
+        </w:rPr>
+        <w:t xml:space="preserve"> </w:t>
+      </w:r>
     </w:p>
     <w:p>
       <w:pPr>
@@ -5558,6 +6073,7 @@
           <w:sz w:val="24"/>
           <w:szCs w:val="24"/>
         </w:rPr>
+        <w:lastRenderedPageBreak/>
         <w:t>git</w:t>
       </w:r>
       <w:proofErr w:type="spellEnd"/>
@@ -7743,7 +8259,6 @@
           <w:sz w:val="24"/>
           <w:szCs w:val="24"/>
         </w:rPr>
-        <w:lastRenderedPageBreak/>
         <w:t>En el caso de estar el servidor</w:t>
       </w:r>
       <w:r>
@@ -9118,6 +9633,7 @@
           <w:szCs w:val="24"/>
           <w:lang w:val="en-US"/>
         </w:rPr>
+        <w:lastRenderedPageBreak/>
         <w:t>git</w:t>
       </w:r>
       <w:proofErr w:type="spellEnd"/>
@@ -11135,6 +11651,7 @@
           <w:i/>
           <w:lang w:val="en-US"/>
         </w:rPr>
+        <w:lastRenderedPageBreak/>
         <w:t>core.filemode</w:t>
       </w:r>
       <w:proofErr w:type="spellEnd"/>
@@ -11568,7 +12085,6 @@
           <w:shd w:val="clear" w:color="auto" w:fill="F8F8FF"/>
           <w:lang w:val="en-US" w:eastAsia="es-ES"/>
         </w:rPr>
-        <w:lastRenderedPageBreak/>
         <w:t>git</w:t>
       </w:r>
       <w:proofErr w:type="spellEnd"/>
@@ -12119,6 +12635,7 @@
           <w:rFonts w:ascii="Courier New" w:hAnsi="Courier New" w:cs="Courier New"/>
           <w:sz w:val="24"/>
           <w:szCs w:val="24"/>
+          <w:lang w:val="en-US"/>
         </w:rPr>
       </w:pPr>
       <w:proofErr w:type="spellStart"/>
@@ -12128,6 +12645,7 @@
           <w:rFonts w:ascii="Courier New" w:hAnsi="Courier New" w:cs="Courier New"/>
           <w:sz w:val="24"/>
           <w:szCs w:val="24"/>
+          <w:lang w:val="en-US"/>
         </w:rPr>
         <w:t>git</w:t>
       </w:r>
@@ -12138,37 +12656,10 @@
           <w:rFonts w:ascii="Courier New" w:hAnsi="Courier New" w:cs="Courier New"/>
           <w:sz w:val="24"/>
           <w:szCs w:val="24"/>
-        </w:rPr>
-        <w:t xml:space="preserve"> </w:t>
-      </w:r>
-      <w:proofErr w:type="spellStart"/>
-      <w:r>
-        <w:rPr>
-          <w:rFonts w:ascii="Courier New" w:hAnsi="Courier New" w:cs="Courier New"/>
-          <w:sz w:val="24"/>
-          <w:szCs w:val="24"/>
-        </w:rPr>
-        <w:t>fetch</w:t>
-      </w:r>
-      <w:proofErr w:type="spellEnd"/>
-      <w:r>
-        <w:rPr>
-          <w:rFonts w:ascii="Courier New" w:hAnsi="Courier New" w:cs="Courier New"/>
-          <w:sz w:val="24"/>
-          <w:szCs w:val="24"/>
-        </w:rPr>
-        <w:t xml:space="preserve"> </w:t>
-      </w:r>
-      <w:proofErr w:type="spellStart"/>
-      <w:r>
-        <w:rPr>
-          <w:rFonts w:ascii="Courier New" w:hAnsi="Courier New" w:cs="Courier New"/>
-          <w:sz w:val="24"/>
-          <w:szCs w:val="24"/>
-        </w:rPr>
-        <w:t>upstream</w:t>
-      </w:r>
-      <w:proofErr w:type="spellEnd"/>
+          <w:lang w:val="en-US"/>
+        </w:rPr>
+        <w:t xml:space="preserve"> fetch upstream</w:t>
+      </w:r>
     </w:p>
     <w:p>
       <w:pPr>
@@ -12621,6 +13112,7 @@
           <w:sz w:val="24"/>
           <w:szCs w:val="24"/>
         </w:rPr>
+        <w:lastRenderedPageBreak/>
         <w:t>En T270 decidimos crear un</w:t>
       </w:r>
       <w:r>
@@ -13181,7 +13673,6 @@
           <w:szCs w:val="24"/>
           <w:lang w:val="en-US"/>
         </w:rPr>
-        <w:lastRenderedPageBreak/>
         <w:t xml:space="preserve">  </w:t>
       </w:r>
       <w:proofErr w:type="gramStart"/>
@@ -13653,6 +14144,7 @@
           <w:rFonts w:ascii="Courier New" w:hAnsi="Courier New" w:cs="Courier New"/>
           <w:sz w:val="24"/>
           <w:szCs w:val="24"/>
+          <w:lang w:val="en-US"/>
         </w:rPr>
       </w:pPr>
       <w:r>
@@ -13670,6 +14162,7 @@
           <w:rFonts w:ascii="Courier New" w:hAnsi="Courier New" w:cs="Courier New"/>
           <w:sz w:val="24"/>
           <w:szCs w:val="24"/>
+          <w:lang w:val="en-US"/>
         </w:rPr>
         <w:t>git</w:t>
       </w:r>
@@ -13680,37 +14173,10 @@
           <w:rFonts w:ascii="Courier New" w:hAnsi="Courier New" w:cs="Courier New"/>
           <w:sz w:val="24"/>
           <w:szCs w:val="24"/>
-        </w:rPr>
-        <w:t xml:space="preserve"> </w:t>
-      </w:r>
-      <w:proofErr w:type="spellStart"/>
-      <w:r>
-        <w:rPr>
-          <w:rFonts w:ascii="Courier New" w:hAnsi="Courier New" w:cs="Courier New"/>
-          <w:sz w:val="24"/>
-          <w:szCs w:val="24"/>
-        </w:rPr>
-        <w:t>fetch</w:t>
-      </w:r>
-      <w:proofErr w:type="spellEnd"/>
-      <w:r>
-        <w:rPr>
-          <w:rFonts w:ascii="Courier New" w:hAnsi="Courier New" w:cs="Courier New"/>
-          <w:sz w:val="24"/>
-          <w:szCs w:val="24"/>
-        </w:rPr>
-        <w:t xml:space="preserve"> </w:t>
-      </w:r>
-      <w:proofErr w:type="spellStart"/>
-      <w:r>
-        <w:rPr>
-          <w:rFonts w:ascii="Courier New" w:hAnsi="Courier New" w:cs="Courier New"/>
-          <w:sz w:val="24"/>
-          <w:szCs w:val="24"/>
-        </w:rPr>
-        <w:t>upstream</w:t>
-      </w:r>
-      <w:proofErr w:type="spellEnd"/>
+          <w:lang w:val="en-US"/>
+        </w:rPr>
+        <w:t xml:space="preserve"> fetch upstream</w:t>
+      </w:r>
     </w:p>
     <w:p>
       <w:pPr>
@@ -13730,6 +14196,7 @@
           <w:rFonts w:ascii="Courier New" w:hAnsi="Courier New" w:cs="Courier New"/>
           <w:sz w:val="24"/>
           <w:szCs w:val="24"/>
+          <w:lang w:val="en-US"/>
         </w:rPr>
         <w:t xml:space="preserve">   </w:t>
       </w:r>
@@ -15067,7 +15534,6 @@
           <w:sz w:val="24"/>
           <w:szCs w:val="24"/>
         </w:rPr>
-        <w:lastRenderedPageBreak/>
         <w:t xml:space="preserve">A continuación se hace </w:t>
       </w:r>
       <w:proofErr w:type="spellStart"/>
@@ -17577,6 +18043,19 @@
       <w:jc w:val="both"/>
     </w:pPr>
   </w:style>
+  <w:style w:type="character" w:styleId="CdigoHTML">
+    <w:name w:val="HTML Code"/>
+    <w:basedOn w:val="Fuentedeprrafopredeter"/>
+    <w:uiPriority w:val="99"/>
+    <w:semiHidden/>
+    <w:unhideWhenUsed/>
+    <w:rsid w:val="00853883"/>
+    <w:rPr>
+      <w:rFonts w:ascii="Courier New" w:eastAsia="Times New Roman" w:hAnsi="Courier New" w:cs="Courier New"/>
+      <w:sz w:val="20"/>
+      <w:szCs w:val="20"/>
+    </w:rPr>
+  </w:style>
 </w:styles>
 </file>
 
@@ -17933,6 +18412,19 @@
       <w:jc w:val="both"/>
     </w:pPr>
   </w:style>
+  <w:style w:type="character" w:styleId="CdigoHTML">
+    <w:name w:val="HTML Code"/>
+    <w:basedOn w:val="Fuentedeprrafopredeter"/>
+    <w:uiPriority w:val="99"/>
+    <w:semiHidden/>
+    <w:unhideWhenUsed/>
+    <w:rsid w:val="00853883"/>
+    <w:rPr>
+      <w:rFonts w:ascii="Courier New" w:eastAsia="Times New Roman" w:hAnsi="Courier New" w:cs="Courier New"/>
+      <w:sz w:val="20"/>
+      <w:szCs w:val="20"/>
+    </w:rPr>
+  </w:style>
 </w:styles>
 </file>
 
@@ -18226,7 +18718,7 @@
 </file>
 
 <file path=customXml/itemProps1.xml><?xml version="1.0" encoding="utf-8"?>
-<ds:datastoreItem xmlns:ds="http://schemas.openxmlformats.org/officeDocument/2006/customXml" ds:itemID="{8EC6DC07-D892-444F-B43C-ABC07C00C0BD}">
+<ds:datastoreItem xmlns:ds="http://schemas.openxmlformats.org/officeDocument/2006/customXml" ds:itemID="{321EA809-37A3-4F40-9740-85EBF523F7DE}">
   <ds:schemaRefs>
     <ds:schemaRef ds:uri="http://schemas.openxmlformats.org/officeDocument/2006/bibliography"/>
   </ds:schemaRefs>

</xml_diff>

<commit_message>
confirmamos cambio en GitApuntes.docx, se añade explicacion sobre git log --branches --not --remotes
</commit_message>
<xml_diff>
--- a/software/GitApuntes.docx
+++ b/software/GitApuntes.docx
@@ -5730,6 +5730,152 @@
           <w:szCs w:val="24"/>
           <w:highlight w:val="yellow"/>
         </w:rPr>
+        <w:t>log –-</w:t>
+      </w:r>
+      <w:proofErr w:type="spellStart"/>
+      <w:r>
+        <w:rPr>
+          <w:rFonts w:ascii="Courier New" w:hAnsi="Courier New" w:cs="Courier New"/>
+          <w:sz w:val="24"/>
+          <w:szCs w:val="24"/>
+          <w:highlight w:val="yellow"/>
+        </w:rPr>
+        <w:t>branches</w:t>
+      </w:r>
+      <w:proofErr w:type="spellEnd"/>
+      <w:r>
+        <w:rPr>
+          <w:rFonts w:ascii="Courier New" w:hAnsi="Courier New" w:cs="Courier New"/>
+          <w:sz w:val="24"/>
+          <w:szCs w:val="24"/>
+          <w:highlight w:val="yellow"/>
+        </w:rPr>
+        <w:t xml:space="preserve"> –-</w:t>
+      </w:r>
+      <w:proofErr w:type="spellStart"/>
+      <w:r>
+        <w:rPr>
+          <w:rFonts w:ascii="Courier New" w:hAnsi="Courier New" w:cs="Courier New"/>
+          <w:sz w:val="24"/>
+          <w:szCs w:val="24"/>
+          <w:highlight w:val="yellow"/>
+        </w:rPr>
+        <w:t>not</w:t>
+      </w:r>
+      <w:proofErr w:type="spellEnd"/>
+      <w:r>
+        <w:rPr>
+          <w:rFonts w:ascii="Courier New" w:hAnsi="Courier New" w:cs="Courier New"/>
+          <w:sz w:val="24"/>
+          <w:szCs w:val="24"/>
+          <w:highlight w:val="yellow"/>
+        </w:rPr>
+        <w:t xml:space="preserve"> –-</w:t>
+      </w:r>
+      <w:proofErr w:type="spellStart"/>
+      <w:r>
+        <w:rPr>
+          <w:rFonts w:ascii="Courier New" w:hAnsi="Courier New" w:cs="Courier New"/>
+          <w:sz w:val="24"/>
+          <w:szCs w:val="24"/>
+          <w:highlight w:val="yellow"/>
+        </w:rPr>
+        <w:t>remotes</w:t>
+      </w:r>
+      <w:proofErr w:type="spellEnd"/>
+      <w:r>
+        <w:rPr>
+          <w:rFonts w:ascii="Courier New" w:hAnsi="Courier New" w:cs="Courier New"/>
+          <w:sz w:val="24"/>
+          <w:szCs w:val="24"/>
+        </w:rPr>
+        <w:t xml:space="preserve">, muestra los </w:t>
+      </w:r>
+      <w:proofErr w:type="spellStart"/>
+      <w:r>
+        <w:rPr>
+          <w:rFonts w:ascii="Courier New" w:hAnsi="Courier New" w:cs="Courier New"/>
+          <w:sz w:val="24"/>
+          <w:szCs w:val="24"/>
+        </w:rPr>
+        <w:t>commits</w:t>
+      </w:r>
+      <w:proofErr w:type="spellEnd"/>
+      <w:r>
+        <w:rPr>
+          <w:rFonts w:ascii="Courier New" w:hAnsi="Courier New" w:cs="Courier New"/>
+          <w:sz w:val="24"/>
+          <w:szCs w:val="24"/>
+        </w:rPr>
+        <w:t xml:space="preserve"> realizados pendientes de </w:t>
+      </w:r>
+      <w:proofErr w:type="spellStart"/>
+      <w:r>
+        <w:rPr>
+          <w:rFonts w:ascii="Courier New" w:hAnsi="Courier New" w:cs="Courier New"/>
+          <w:sz w:val="24"/>
+          <w:szCs w:val="24"/>
+        </w:rPr>
+        <w:t>push</w:t>
+      </w:r>
+      <w:proofErr w:type="spellEnd"/>
+      <w:r>
+        <w:rPr>
+          <w:rFonts w:ascii="Courier New" w:hAnsi="Courier New" w:cs="Courier New"/>
+          <w:sz w:val="24"/>
+          <w:szCs w:val="24"/>
+        </w:rPr>
+        <w:t xml:space="preserve"> </w:t>
+      </w:r>
+    </w:p>
+    <w:p>
+      <w:pPr>
+        <w:shd w:val="clear" w:color="auto" w:fill="FFFFFF" w:themeFill="background1"/>
+        <w:rPr>
+          <w:rFonts w:ascii="Courier New" w:hAnsi="Courier New" w:cs="Courier New"/>
+          <w:sz w:val="24"/>
+          <w:szCs w:val="24"/>
+        </w:rPr>
+      </w:pPr>
+      <w:bookmarkStart w:id="0" w:name="_GoBack"/>
+      <w:bookmarkEnd w:id="0"/>
+    </w:p>
+    <w:p>
+      <w:pPr>
+        <w:shd w:val="clear" w:color="auto" w:fill="EEECE1" w:themeFill="background2"/>
+        <w:rPr>
+          <w:rFonts w:ascii="Courier New" w:hAnsi="Courier New" w:cs="Courier New"/>
+          <w:sz w:val="24"/>
+          <w:szCs w:val="24"/>
+        </w:rPr>
+      </w:pPr>
+      <w:proofErr w:type="spellStart"/>
+      <w:proofErr w:type="gramStart"/>
+      <w:r>
+        <w:rPr>
+          <w:rFonts w:ascii="Courier New" w:hAnsi="Courier New" w:cs="Courier New"/>
+          <w:sz w:val="24"/>
+          <w:szCs w:val="24"/>
+        </w:rPr>
+        <w:t>git</w:t>
+      </w:r>
+      <w:proofErr w:type="spellEnd"/>
+      <w:proofErr w:type="gramEnd"/>
+      <w:r>
+        <w:rPr>
+          <w:rFonts w:ascii="Courier New" w:hAnsi="Courier New" w:cs="Courier New"/>
+          <w:sz w:val="24"/>
+          <w:szCs w:val="24"/>
+        </w:rPr>
+        <w:t xml:space="preserve"> </w:t>
+      </w:r>
+      <w:r>
+        <w:rPr>
+          <w:rFonts w:ascii="Courier New" w:hAnsi="Courier New" w:cs="Courier New"/>
+          <w:sz w:val="24"/>
+          <w:szCs w:val="24"/>
+          <w:highlight w:val="yellow"/>
+        </w:rPr>
         <w:t xml:space="preserve">log </w:t>
       </w:r>
       <w:r>
@@ -6099,6 +6245,7 @@
           <w:szCs w:val="24"/>
           <w:lang w:val="en-US"/>
         </w:rPr>
+        <w:lastRenderedPageBreak/>
         <w:t>re</w:t>
       </w:r>
       <w:r>
@@ -6226,7 +6373,6 @@
           <w:szCs w:val="24"/>
           <w:lang w:val="en-US"/>
         </w:rPr>
-        <w:lastRenderedPageBreak/>
         <w:t>git</w:t>
       </w:r>
       <w:proofErr w:type="spellEnd"/>
@@ -7776,6 +7922,7 @@
           <w:sz w:val="24"/>
           <w:szCs w:val="24"/>
         </w:rPr>
+        <w:lastRenderedPageBreak/>
         <w:t xml:space="preserve">Prueba hecha con </w:t>
       </w:r>
       <w:proofErr w:type="spellStart"/>
@@ -7974,7 +8121,6 @@
           <w:sz w:val="24"/>
           <w:szCs w:val="24"/>
         </w:rPr>
-        <w:lastRenderedPageBreak/>
         <w:t xml:space="preserve"> </w:t>
       </w:r>
     </w:p>
@@ -9420,6 +9566,7 @@
           <w:sz w:val="24"/>
           <w:szCs w:val="24"/>
         </w:rPr>
+        <w:lastRenderedPageBreak/>
         <w:t>fork</w:t>
       </w:r>
       <w:proofErr w:type="spellEnd"/>
@@ -9642,7 +9789,6 @@
           <w:sz w:val="24"/>
           <w:szCs w:val="24"/>
         </w:rPr>
-        <w:lastRenderedPageBreak/>
         <w:t xml:space="preserve">Si no nos interesan el </w:t>
       </w:r>
       <w:proofErr w:type="spellStart"/>
@@ -11356,6 +11502,7 @@
           <w:sz w:val="24"/>
           <w:szCs w:val="24"/>
         </w:rPr>
+        <w:lastRenderedPageBreak/>
         <w:t>En T100, antonio63jun</w:t>
       </w:r>
       <w:r>
@@ -11670,7 +11817,6 @@
           <w:i/>
           <w:lang w:val="en-US"/>
         </w:rPr>
-        <w:lastRenderedPageBreak/>
         <w:t>core.fscache</w:t>
       </w:r>
       <w:proofErr w:type="spellEnd"/>
@@ -13120,6 +13266,7 @@
           <w:sz w:val="24"/>
           <w:szCs w:val="24"/>
         </w:rPr>
+        <w:lastRenderedPageBreak/>
         <w:t>git</w:t>
       </w:r>
       <w:proofErr w:type="spellEnd"/>
@@ -13272,7 +13419,6 @@
           <w:szCs w:val="24"/>
           <w:lang w:val="en-US"/>
         </w:rPr>
-        <w:lastRenderedPageBreak/>
         <w:t>git</w:t>
       </w:r>
       <w:proofErr w:type="spellEnd"/>
@@ -14921,6 +15067,7 @@
           <w:szCs w:val="24"/>
           <w:lang w:val="en-US"/>
         </w:rPr>
+        <w:lastRenderedPageBreak/>
         <w:t xml:space="preserve">   </w:t>
       </w:r>
       <w:proofErr w:type="spellStart"/>
@@ -15109,7 +15256,6 @@
           <w:sz w:val="24"/>
           <w:szCs w:val="24"/>
         </w:rPr>
-        <w:lastRenderedPageBreak/>
         <w:t xml:space="preserve">Para actualizar el repositorio base en github.com de antonio63jun, hemos seguidos los pasos descritos en </w:t>
       </w:r>
     </w:p>
@@ -15861,7 +16007,6 @@
         </w:rPr>
         <w:t xml:space="preserve">Si desde pl2 hacemos </w:t>
       </w:r>
-      <w:bookmarkStart w:id="0" w:name="_GoBack"/>
       <w:proofErr w:type="spellStart"/>
       <w:r>
         <w:rPr>
@@ -15889,7 +16034,6 @@
         </w:rPr>
         <w:t>diff</w:t>
       </w:r>
-      <w:bookmarkEnd w:id="0"/>
       <w:proofErr w:type="spellEnd"/>
       <w:r>
         <w:rPr>
@@ -17148,7 +17292,16 @@
           <w:sz w:val="24"/>
           <w:szCs w:val="24"/>
         </w:rPr>
-        <w:t xml:space="preserve"> responde con una advertencia de que podrían sobre-escribirse los cambios realizados en f1, por lo que ejecutamos </w:t>
+        <w:t xml:space="preserve"> responde </w:t>
+      </w:r>
+      <w:r>
+        <w:rPr>
+          <w:rFonts w:ascii="Courier New" w:hAnsi="Courier New" w:cs="Courier New"/>
+          <w:sz w:val="24"/>
+          <w:szCs w:val="24"/>
+        </w:rPr>
+        <w:lastRenderedPageBreak/>
+        <w:t xml:space="preserve">con una advertencia de que podrían sobre-escribirse los cambios realizados en f1, por lo que ejecutamos </w:t>
       </w:r>
       <w:proofErr w:type="spellStart"/>
       <w:r>
@@ -17356,7 +17509,6 @@
           <w:sz w:val="24"/>
           <w:szCs w:val="24"/>
         </w:rPr>
-        <w:lastRenderedPageBreak/>
         <w:t>git</w:t>
       </w:r>
       <w:proofErr w:type="spellEnd"/>
@@ -19315,7 +19467,7 @@
 </file>
 
 <file path=customXml/itemProps1.xml><?xml version="1.0" encoding="utf-8"?>
-<ds:datastoreItem xmlns:ds="http://schemas.openxmlformats.org/officeDocument/2006/customXml" ds:itemID="{48BF9420-0E9B-4C23-A612-CF28B65C3EE7}">
+<ds:datastoreItem xmlns:ds="http://schemas.openxmlformats.org/officeDocument/2006/customXml" ds:itemID="{3AAB92A1-6BF6-4E49-847B-C18F34AC5BA6}">
   <ds:schemaRefs>
     <ds:schemaRef ds:uri="http://schemas.openxmlformats.org/officeDocument/2006/bibliography"/>
   </ds:schemaRefs>

</xml_diff>

<commit_message>
commit en el que se eliminar /CSS/GitApuntes, se actualiza /software/GitApuntes, se elemina zz.txt
</commit_message>
<xml_diff>
--- a/software/GitApuntes.docx
+++ b/software/GitApuntes.docx
@@ -5265,8 +5265,6 @@
           <w:lang w:eastAsia="es-ES"/>
         </w:rPr>
       </w:pPr>
-      <w:bookmarkStart w:id="0" w:name="_GoBack"/>
-      <w:bookmarkEnd w:id="0"/>
       <w:r>
         <w:rPr>
           <w:rFonts w:ascii="Courier New" w:hAnsi="Courier New" w:cs="Courier New"/>
@@ -5837,6 +5835,52 @@
           <w:sz w:val="24"/>
           <w:szCs w:val="24"/>
         </w:rPr>
+        <w:t xml:space="preserve">. A continuación podemos hacer un </w:t>
+      </w:r>
+      <w:proofErr w:type="spellStart"/>
+      <w:r>
+        <w:rPr>
+          <w:rFonts w:ascii="Courier New" w:hAnsi="Courier New" w:cs="Courier New"/>
+          <w:sz w:val="24"/>
+          <w:szCs w:val="24"/>
+        </w:rPr>
+        <w:t>git</w:t>
+      </w:r>
+      <w:proofErr w:type="spellEnd"/>
+      <w:r>
+        <w:rPr>
+          <w:rFonts w:ascii="Courier New" w:hAnsi="Courier New" w:cs="Courier New"/>
+          <w:sz w:val="24"/>
+          <w:szCs w:val="24"/>
+        </w:rPr>
+        <w:t xml:space="preserve"> show &lt;id-</w:t>
+      </w:r>
+      <w:proofErr w:type="spellStart"/>
+      <w:r>
+        <w:rPr>
+          <w:rFonts w:ascii="Courier New" w:hAnsi="Courier New" w:cs="Courier New"/>
+          <w:sz w:val="24"/>
+          <w:szCs w:val="24"/>
+        </w:rPr>
+        <w:t>commit</w:t>
+      </w:r>
+      <w:proofErr w:type="spellEnd"/>
+      <w:r>
+        <w:rPr>
+          <w:rFonts w:ascii="Courier New" w:hAnsi="Courier New" w:cs="Courier New"/>
+          <w:sz w:val="24"/>
+          <w:szCs w:val="24"/>
+        </w:rPr>
+        <w:t>&gt; para ver los ficheros implicados en un commit.</w:t>
+      </w:r>
+      <w:bookmarkStart w:id="0" w:name="_GoBack"/>
+      <w:bookmarkEnd w:id="0"/>
+      <w:r>
+        <w:rPr>
+          <w:rFonts w:ascii="Courier New" w:hAnsi="Courier New" w:cs="Courier New"/>
+          <w:sz w:val="24"/>
+          <w:szCs w:val="24"/>
+        </w:rPr>
         <w:t xml:space="preserve"> </w:t>
       </w:r>
     </w:p>
@@ -6162,6 +6206,7 @@
           <w:szCs w:val="24"/>
           <w:lang w:val="en-US"/>
         </w:rPr>
+        <w:lastRenderedPageBreak/>
         <w:t>git</w:t>
       </w:r>
       <w:proofErr w:type="spellEnd"/>
@@ -6255,7 +6300,6 @@
           <w:szCs w:val="24"/>
           <w:lang w:val="en-US"/>
         </w:rPr>
-        <w:lastRenderedPageBreak/>
         <w:t>re</w:t>
       </w:r>
       <w:r>
@@ -7914,6 +7958,7 @@
           <w:sz w:val="24"/>
           <w:szCs w:val="24"/>
         </w:rPr>
+        <w:lastRenderedPageBreak/>
         <w:t xml:space="preserve"> </w:t>
       </w:r>
     </w:p>
@@ -7932,7 +7977,6 @@
           <w:sz w:val="24"/>
           <w:szCs w:val="24"/>
         </w:rPr>
-        <w:lastRenderedPageBreak/>
         <w:t xml:space="preserve">Prueba hecha con </w:t>
       </w:r>
       <w:proofErr w:type="spellStart"/>
@@ -19477,7 +19521,7 @@
 </file>
 
 <file path=customXml/itemProps1.xml><?xml version="1.0" encoding="utf-8"?>
-<ds:datastoreItem xmlns:ds="http://schemas.openxmlformats.org/officeDocument/2006/customXml" ds:itemID="{131AEE63-87AB-44CB-8BE5-78BE21857B23}">
+<ds:datastoreItem xmlns:ds="http://schemas.openxmlformats.org/officeDocument/2006/customXml" ds:itemID="{B4CC0884-AD9E-44D1-8164-C452B93A4718}">
   <ds:schemaRefs>
     <ds:schemaRef ds:uri="http://schemas.openxmlformats.org/officeDocument/2006/bibliography"/>
   </ds:schemaRefs>

</xml_diff>

<commit_message>
se confirman cambios en GitApuntes.docx que hacen referencia a git stash
</commit_message>
<xml_diff>
--- a/software/GitApuntes.docx
+++ b/software/GitApuntes.docx
@@ -5873,8 +5873,6 @@
         </w:rPr>
         <w:t>&gt; para ver los ficheros implicados en un commit.</w:t>
       </w:r>
-      <w:bookmarkStart w:id="0" w:name="_GoBack"/>
-      <w:bookmarkEnd w:id="0"/>
       <w:r>
         <w:rPr>
           <w:rFonts w:ascii="Courier New" w:hAnsi="Courier New" w:cs="Courier New"/>
@@ -8691,6 +8689,541 @@
           <w:sz w:val="24"/>
           <w:szCs w:val="24"/>
           <w:lang w:val="en-US"/>
+        </w:rPr>
+      </w:pPr>
+      <w:bookmarkStart w:id="0" w:name="_GoBack"/>
+      <w:bookmarkEnd w:id="0"/>
+    </w:p>
+    <w:p>
+      <w:pPr>
+        <w:shd w:val="clear" w:color="auto" w:fill="EEECE1" w:themeFill="background2"/>
+        <w:rPr>
+          <w:rFonts w:ascii="Courier New" w:hAnsi="Courier New" w:cs="Courier New"/>
+          <w:sz w:val="24"/>
+          <w:szCs w:val="24"/>
+        </w:rPr>
+      </w:pPr>
+      <w:proofErr w:type="spellStart"/>
+      <w:proofErr w:type="gramStart"/>
+      <w:r>
+        <w:rPr>
+          <w:rFonts w:ascii="Courier New" w:hAnsi="Courier New" w:cs="Courier New"/>
+          <w:sz w:val="24"/>
+          <w:szCs w:val="24"/>
+          <w:highlight w:val="yellow"/>
+        </w:rPr>
+        <w:t>git</w:t>
+      </w:r>
+      <w:proofErr w:type="spellEnd"/>
+      <w:proofErr w:type="gramEnd"/>
+      <w:r>
+        <w:rPr>
+          <w:rFonts w:ascii="Courier New" w:hAnsi="Courier New" w:cs="Courier New"/>
+          <w:sz w:val="24"/>
+          <w:szCs w:val="24"/>
+          <w:highlight w:val="yellow"/>
+        </w:rPr>
+        <w:t xml:space="preserve"> </w:t>
+      </w:r>
+      <w:proofErr w:type="spellStart"/>
+      <w:r>
+        <w:rPr>
+          <w:rFonts w:ascii="Courier New" w:hAnsi="Courier New" w:cs="Courier New"/>
+          <w:sz w:val="24"/>
+          <w:szCs w:val="24"/>
+          <w:highlight w:val="yellow"/>
+        </w:rPr>
+        <w:t>stash</w:t>
+      </w:r>
+      <w:proofErr w:type="spellEnd"/>
+      <w:r>
+        <w:rPr>
+          <w:rFonts w:ascii="Courier New" w:hAnsi="Courier New" w:cs="Courier New"/>
+          <w:sz w:val="24"/>
+          <w:szCs w:val="24"/>
+        </w:rPr>
+        <w:t>, guarda los cambios (fichero modificados y modificados en estado preparado) en una pila</w:t>
+      </w:r>
+      <w:r>
+        <w:rPr>
+          <w:rFonts w:ascii="Courier New" w:hAnsi="Courier New" w:cs="Courier New"/>
+          <w:sz w:val="24"/>
+          <w:szCs w:val="24"/>
+        </w:rPr>
+        <w:t xml:space="preserve">, de forma que puedan ser recuperados. La rama desde donde se hace el </w:t>
+      </w:r>
+      <w:proofErr w:type="spellStart"/>
+      <w:r>
+        <w:rPr>
+          <w:rFonts w:ascii="Courier New" w:hAnsi="Courier New" w:cs="Courier New"/>
+          <w:sz w:val="24"/>
+          <w:szCs w:val="24"/>
+        </w:rPr>
+        <w:t>stash</w:t>
+      </w:r>
+      <w:proofErr w:type="spellEnd"/>
+      <w:r>
+        <w:rPr>
+          <w:rFonts w:ascii="Courier New" w:hAnsi="Courier New" w:cs="Courier New"/>
+          <w:sz w:val="24"/>
+          <w:szCs w:val="24"/>
+        </w:rPr>
+        <w:t xml:space="preserve"> queda en el estado del ú</w:t>
+      </w:r>
+      <w:r>
+        <w:rPr>
+          <w:rFonts w:ascii="Courier New" w:hAnsi="Courier New" w:cs="Courier New"/>
+          <w:sz w:val="24"/>
+          <w:szCs w:val="24"/>
+        </w:rPr>
+        <w:t xml:space="preserve">ltimo </w:t>
+      </w:r>
+      <w:proofErr w:type="spellStart"/>
+      <w:r>
+        <w:rPr>
+          <w:rFonts w:ascii="Courier New" w:hAnsi="Courier New" w:cs="Courier New"/>
+          <w:sz w:val="24"/>
+          <w:szCs w:val="24"/>
+        </w:rPr>
+        <w:t>commit</w:t>
+      </w:r>
+      <w:proofErr w:type="spellEnd"/>
+      <w:r>
+        <w:rPr>
+          <w:rFonts w:ascii="Courier New" w:hAnsi="Courier New" w:cs="Courier New"/>
+          <w:sz w:val="24"/>
+          <w:szCs w:val="24"/>
+        </w:rPr>
+        <w:t>.</w:t>
+      </w:r>
+    </w:p>
+    <w:p>
+      <w:pPr>
+        <w:shd w:val="clear" w:color="auto" w:fill="EEECE1" w:themeFill="background2"/>
+        <w:rPr>
+          <w:rFonts w:ascii="Courier New" w:hAnsi="Courier New" w:cs="Courier New"/>
+          <w:sz w:val="24"/>
+          <w:szCs w:val="24"/>
+          <w:lang w:val="en-US"/>
+        </w:rPr>
+      </w:pPr>
+      <w:proofErr w:type="spellStart"/>
+      <w:proofErr w:type="gramStart"/>
+      <w:r>
+        <w:rPr>
+          <w:rFonts w:ascii="Courier New" w:hAnsi="Courier New" w:cs="Courier New"/>
+          <w:sz w:val="24"/>
+          <w:szCs w:val="24"/>
+          <w:highlight w:val="yellow"/>
+          <w:lang w:val="en-US"/>
+        </w:rPr>
+        <w:t>git</w:t>
+      </w:r>
+      <w:proofErr w:type="spellEnd"/>
+      <w:proofErr w:type="gramEnd"/>
+      <w:r>
+        <w:rPr>
+          <w:rFonts w:ascii="Courier New" w:hAnsi="Courier New" w:cs="Courier New"/>
+          <w:sz w:val="24"/>
+          <w:szCs w:val="24"/>
+          <w:highlight w:val="yellow"/>
+          <w:lang w:val="en-US"/>
+        </w:rPr>
+        <w:t xml:space="preserve"> stash list</w:t>
+      </w:r>
+      <w:r>
+        <w:rPr>
+          <w:rFonts w:ascii="Courier New" w:hAnsi="Courier New" w:cs="Courier New"/>
+          <w:sz w:val="24"/>
+          <w:szCs w:val="24"/>
+          <w:lang w:val="en-US"/>
+        </w:rPr>
+        <w:t xml:space="preserve">, </w:t>
+      </w:r>
+      <w:proofErr w:type="spellStart"/>
+      <w:r>
+        <w:rPr>
+          <w:rFonts w:ascii="Courier New" w:hAnsi="Courier New" w:cs="Courier New"/>
+          <w:sz w:val="24"/>
+          <w:szCs w:val="24"/>
+          <w:lang w:val="en-US"/>
+        </w:rPr>
+        <w:t>puestra</w:t>
+      </w:r>
+      <w:proofErr w:type="spellEnd"/>
+      <w:r>
+        <w:rPr>
+          <w:rFonts w:ascii="Courier New" w:hAnsi="Courier New" w:cs="Courier New"/>
+          <w:sz w:val="24"/>
+          <w:szCs w:val="24"/>
+          <w:lang w:val="en-US"/>
+        </w:rPr>
+        <w:t xml:space="preserve"> los stash / </w:t>
+      </w:r>
+      <w:proofErr w:type="spellStart"/>
+      <w:r>
+        <w:rPr>
+          <w:rFonts w:ascii="Courier New" w:hAnsi="Courier New" w:cs="Courier New"/>
+          <w:sz w:val="24"/>
+          <w:szCs w:val="24"/>
+          <w:lang w:val="en-US"/>
+        </w:rPr>
+        <w:t>pilas</w:t>
+      </w:r>
+      <w:proofErr w:type="spellEnd"/>
+      <w:r>
+        <w:rPr>
+          <w:rFonts w:ascii="Courier New" w:hAnsi="Courier New" w:cs="Courier New"/>
+          <w:sz w:val="24"/>
+          <w:szCs w:val="24"/>
+          <w:lang w:val="en-US"/>
+        </w:rPr>
+        <w:t xml:space="preserve"> stash </w:t>
+      </w:r>
+      <w:proofErr w:type="spellStart"/>
+      <w:r>
+        <w:rPr>
+          <w:rFonts w:ascii="Courier New" w:hAnsi="Courier New" w:cs="Courier New"/>
+          <w:sz w:val="24"/>
+          <w:szCs w:val="24"/>
+          <w:lang w:val="en-US"/>
+        </w:rPr>
+        <w:t>generadas</w:t>
+      </w:r>
+      <w:proofErr w:type="spellEnd"/>
+    </w:p>
+    <w:p>
+      <w:pPr>
+        <w:shd w:val="clear" w:color="auto" w:fill="EEECE1" w:themeFill="background2"/>
+        <w:rPr>
+          <w:rFonts w:ascii="Courier New" w:hAnsi="Courier New" w:cs="Courier New"/>
+          <w:sz w:val="24"/>
+          <w:szCs w:val="24"/>
+        </w:rPr>
+      </w:pPr>
+      <w:proofErr w:type="spellStart"/>
+      <w:proofErr w:type="gramStart"/>
+      <w:r>
+        <w:rPr>
+          <w:rFonts w:ascii="Courier New" w:hAnsi="Courier New" w:cs="Courier New"/>
+          <w:sz w:val="24"/>
+          <w:szCs w:val="24"/>
+          <w:highlight w:val="yellow"/>
+        </w:rPr>
+        <w:t>git</w:t>
+      </w:r>
+      <w:proofErr w:type="spellEnd"/>
+      <w:proofErr w:type="gramEnd"/>
+      <w:r>
+        <w:rPr>
+          <w:rFonts w:ascii="Courier New" w:hAnsi="Courier New" w:cs="Courier New"/>
+          <w:sz w:val="24"/>
+          <w:szCs w:val="24"/>
+          <w:highlight w:val="yellow"/>
+        </w:rPr>
+        <w:t xml:space="preserve"> </w:t>
+      </w:r>
+      <w:proofErr w:type="spellStart"/>
+      <w:r>
+        <w:rPr>
+          <w:rFonts w:ascii="Courier New" w:hAnsi="Courier New" w:cs="Courier New"/>
+          <w:sz w:val="24"/>
+          <w:szCs w:val="24"/>
+          <w:highlight w:val="yellow"/>
+        </w:rPr>
+        <w:t>stash</w:t>
+      </w:r>
+      <w:proofErr w:type="spellEnd"/>
+      <w:r>
+        <w:rPr>
+          <w:rFonts w:ascii="Courier New" w:hAnsi="Courier New" w:cs="Courier New"/>
+          <w:sz w:val="24"/>
+          <w:szCs w:val="24"/>
+          <w:highlight w:val="yellow"/>
+        </w:rPr>
+        <w:t xml:space="preserve"> </w:t>
+      </w:r>
+      <w:proofErr w:type="spellStart"/>
+      <w:r>
+        <w:rPr>
+          <w:rFonts w:ascii="Courier New" w:hAnsi="Courier New" w:cs="Courier New"/>
+          <w:sz w:val="24"/>
+          <w:szCs w:val="24"/>
+          <w:highlight w:val="yellow"/>
+        </w:rPr>
+        <w:t>apply</w:t>
+      </w:r>
+      <w:proofErr w:type="spellEnd"/>
+      <w:r>
+        <w:rPr>
+          <w:rFonts w:ascii="Courier New" w:hAnsi="Courier New" w:cs="Courier New"/>
+          <w:sz w:val="24"/>
+          <w:szCs w:val="24"/>
+          <w:highlight w:val="yellow"/>
+        </w:rPr>
+        <w:t xml:space="preserve"> [</w:t>
+      </w:r>
+      <w:proofErr w:type="spellStart"/>
+      <w:r>
+        <w:rPr>
+          <w:rFonts w:ascii="Courier New" w:hAnsi="Courier New" w:cs="Courier New"/>
+          <w:sz w:val="24"/>
+          <w:szCs w:val="24"/>
+          <w:highlight w:val="yellow"/>
+        </w:rPr>
+        <w:t>stash</w:t>
+      </w:r>
+      <w:proofErr w:type="spellEnd"/>
+      <w:r>
+        <w:rPr>
+          <w:rFonts w:ascii="Courier New" w:hAnsi="Courier New" w:cs="Courier New"/>
+          <w:sz w:val="24"/>
+          <w:szCs w:val="24"/>
+          <w:highlight w:val="yellow"/>
+        </w:rPr>
+        <w:t>@{n}]</w:t>
+      </w:r>
+      <w:r>
+        <w:rPr>
+          <w:rFonts w:ascii="Courier New" w:hAnsi="Courier New" w:cs="Courier New"/>
+          <w:sz w:val="24"/>
+          <w:szCs w:val="24"/>
+        </w:rPr>
+        <w:t xml:space="preserve"> , aplica los cambio</w:t>
+      </w:r>
+      <w:r>
+        <w:rPr>
+          <w:rFonts w:ascii="Courier New" w:hAnsi="Courier New" w:cs="Courier New"/>
+          <w:sz w:val="24"/>
+          <w:szCs w:val="24"/>
+        </w:rPr>
+        <w:t>s guardados, n=0 es última generada</w:t>
+      </w:r>
+    </w:p>
+    <w:p>
+      <w:pPr>
+        <w:shd w:val="clear" w:color="auto" w:fill="EEECE1" w:themeFill="background2"/>
+        <w:rPr>
+          <w:rFonts w:ascii="Courier New" w:hAnsi="Courier New" w:cs="Courier New"/>
+          <w:sz w:val="24"/>
+          <w:szCs w:val="24"/>
+        </w:rPr>
+      </w:pPr>
+      <w:proofErr w:type="spellStart"/>
+      <w:proofErr w:type="gramStart"/>
+      <w:r>
+        <w:rPr>
+          <w:rFonts w:ascii="Courier New" w:hAnsi="Courier New" w:cs="Courier New"/>
+          <w:sz w:val="24"/>
+          <w:szCs w:val="24"/>
+          <w:highlight w:val="yellow"/>
+        </w:rPr>
+        <w:t>git</w:t>
+      </w:r>
+      <w:proofErr w:type="spellEnd"/>
+      <w:proofErr w:type="gramEnd"/>
+      <w:r>
+        <w:rPr>
+          <w:rFonts w:ascii="Courier New" w:hAnsi="Courier New" w:cs="Courier New"/>
+          <w:sz w:val="24"/>
+          <w:szCs w:val="24"/>
+          <w:highlight w:val="yellow"/>
+        </w:rPr>
+        <w:t xml:space="preserve"> </w:t>
+      </w:r>
+      <w:proofErr w:type="spellStart"/>
+      <w:r>
+        <w:rPr>
+          <w:rFonts w:ascii="Courier New" w:hAnsi="Courier New" w:cs="Courier New"/>
+          <w:sz w:val="24"/>
+          <w:szCs w:val="24"/>
+          <w:highlight w:val="yellow"/>
+        </w:rPr>
+        <w:t>stash</w:t>
+      </w:r>
+      <w:proofErr w:type="spellEnd"/>
+      <w:r>
+        <w:rPr>
+          <w:rFonts w:ascii="Courier New" w:hAnsi="Courier New" w:cs="Courier New"/>
+          <w:sz w:val="24"/>
+          <w:szCs w:val="24"/>
+          <w:highlight w:val="yellow"/>
+        </w:rPr>
+        <w:t xml:space="preserve"> </w:t>
+      </w:r>
+      <w:proofErr w:type="spellStart"/>
+      <w:r>
+        <w:rPr>
+          <w:rFonts w:ascii="Courier New" w:hAnsi="Courier New" w:cs="Courier New"/>
+          <w:sz w:val="24"/>
+          <w:szCs w:val="24"/>
+          <w:highlight w:val="yellow"/>
+        </w:rPr>
+        <w:t>apply</w:t>
+      </w:r>
+      <w:proofErr w:type="spellEnd"/>
+      <w:r>
+        <w:rPr>
+          <w:rFonts w:ascii="Courier New" w:hAnsi="Courier New" w:cs="Courier New"/>
+          <w:sz w:val="24"/>
+          <w:szCs w:val="24"/>
+          <w:highlight w:val="yellow"/>
+        </w:rPr>
+        <w:t xml:space="preserve"> –-</w:t>
+      </w:r>
+      <w:proofErr w:type="spellStart"/>
+      <w:r>
+        <w:rPr>
+          <w:rFonts w:ascii="Courier New" w:hAnsi="Courier New" w:cs="Courier New"/>
+          <w:sz w:val="24"/>
+          <w:szCs w:val="24"/>
+          <w:highlight w:val="yellow"/>
+        </w:rPr>
+        <w:t>index</w:t>
+      </w:r>
+      <w:proofErr w:type="spellEnd"/>
+      <w:r>
+        <w:rPr>
+          <w:rFonts w:ascii="Courier New" w:hAnsi="Courier New" w:cs="Courier New"/>
+          <w:sz w:val="24"/>
+          <w:szCs w:val="24"/>
+        </w:rPr>
+        <w:t xml:space="preserve">, aplica cambios guardados manteniendo el estado de preparado para </w:t>
+      </w:r>
+      <w:proofErr w:type="spellStart"/>
+      <w:r>
+        <w:rPr>
+          <w:rFonts w:ascii="Courier New" w:hAnsi="Courier New" w:cs="Courier New"/>
+          <w:sz w:val="24"/>
+          <w:szCs w:val="24"/>
+        </w:rPr>
+        <w:t>commit</w:t>
+      </w:r>
+      <w:proofErr w:type="spellEnd"/>
+      <w:r>
+        <w:rPr>
+          <w:rFonts w:ascii="Courier New" w:hAnsi="Courier New" w:cs="Courier New"/>
+          <w:sz w:val="24"/>
+          <w:szCs w:val="24"/>
+        </w:rPr>
+        <w:t>. Si no se indica, todos los ficheros pasan a estado modificado.</w:t>
+      </w:r>
+    </w:p>
+    <w:p>
+      <w:pPr>
+        <w:shd w:val="clear" w:color="auto" w:fill="EEECE1" w:themeFill="background2"/>
+        <w:rPr>
+          <w:rFonts w:ascii="Courier New" w:hAnsi="Courier New" w:cs="Courier New"/>
+          <w:sz w:val="24"/>
+          <w:szCs w:val="24"/>
+        </w:rPr>
+      </w:pPr>
+      <w:proofErr w:type="spellStart"/>
+      <w:proofErr w:type="gramStart"/>
+      <w:r>
+        <w:rPr>
+          <w:rFonts w:ascii="Courier New" w:hAnsi="Courier New" w:cs="Courier New"/>
+          <w:sz w:val="24"/>
+          <w:szCs w:val="24"/>
+          <w:highlight w:val="yellow"/>
+        </w:rPr>
+        <w:t>git</w:t>
+      </w:r>
+      <w:proofErr w:type="spellEnd"/>
+      <w:proofErr w:type="gramEnd"/>
+      <w:r>
+        <w:rPr>
+          <w:rFonts w:ascii="Courier New" w:hAnsi="Courier New" w:cs="Courier New"/>
+          <w:sz w:val="24"/>
+          <w:szCs w:val="24"/>
+          <w:highlight w:val="yellow"/>
+        </w:rPr>
+        <w:t xml:space="preserve"> </w:t>
+      </w:r>
+      <w:proofErr w:type="spellStart"/>
+      <w:r>
+        <w:rPr>
+          <w:rFonts w:ascii="Courier New" w:hAnsi="Courier New" w:cs="Courier New"/>
+          <w:sz w:val="24"/>
+          <w:szCs w:val="24"/>
+          <w:highlight w:val="yellow"/>
+        </w:rPr>
+        <w:t>stash</w:t>
+      </w:r>
+      <w:proofErr w:type="spellEnd"/>
+      <w:r>
+        <w:rPr>
+          <w:rFonts w:ascii="Courier New" w:hAnsi="Courier New" w:cs="Courier New"/>
+          <w:sz w:val="24"/>
+          <w:szCs w:val="24"/>
+          <w:highlight w:val="yellow"/>
+        </w:rPr>
+        <w:t xml:space="preserve"> </w:t>
+      </w:r>
+      <w:proofErr w:type="spellStart"/>
+      <w:r>
+        <w:rPr>
+          <w:rFonts w:ascii="Courier New" w:hAnsi="Courier New" w:cs="Courier New"/>
+          <w:sz w:val="24"/>
+          <w:szCs w:val="24"/>
+          <w:highlight w:val="yellow"/>
+        </w:rPr>
+        <w:t>branch</w:t>
+      </w:r>
+      <w:proofErr w:type="spellEnd"/>
+      <w:r>
+        <w:rPr>
+          <w:rFonts w:ascii="Courier New" w:hAnsi="Courier New" w:cs="Courier New"/>
+          <w:sz w:val="24"/>
+          <w:szCs w:val="24"/>
+          <w:highlight w:val="yellow"/>
+        </w:rPr>
+        <w:t xml:space="preserve"> &lt;nombre-</w:t>
+      </w:r>
+      <w:proofErr w:type="spellStart"/>
+      <w:r>
+        <w:rPr>
+          <w:rFonts w:ascii="Courier New" w:hAnsi="Courier New" w:cs="Courier New"/>
+          <w:sz w:val="24"/>
+          <w:szCs w:val="24"/>
+          <w:highlight w:val="yellow"/>
+        </w:rPr>
+        <w:t>branch</w:t>
+      </w:r>
+      <w:proofErr w:type="spellEnd"/>
+      <w:r>
+        <w:rPr>
+          <w:rFonts w:ascii="Courier New" w:hAnsi="Courier New" w:cs="Courier New"/>
+          <w:sz w:val="24"/>
+          <w:szCs w:val="24"/>
+          <w:highlight w:val="yellow"/>
+        </w:rPr>
+        <w:t>&gt;</w:t>
+      </w:r>
+      <w:r>
+        <w:rPr>
+          <w:rFonts w:ascii="Courier New" w:hAnsi="Courier New" w:cs="Courier New"/>
+          <w:sz w:val="24"/>
+          <w:szCs w:val="24"/>
+        </w:rPr>
+        <w:t>, crea una pila con l</w:t>
+      </w:r>
+      <w:r>
+        <w:rPr>
+          <w:rFonts w:ascii="Courier New" w:hAnsi="Courier New" w:cs="Courier New"/>
+          <w:sz w:val="24"/>
+          <w:szCs w:val="24"/>
+        </w:rPr>
+        <w:t>os cambios, los vuelca en la rama especificada y luego elimina la pila.</w:t>
+      </w:r>
+    </w:p>
+    <w:p>
+      <w:pPr>
+        <w:shd w:val="clear" w:color="auto" w:fill="FFFFFF" w:themeFill="background1"/>
+        <w:rPr>
+          <w:rFonts w:ascii="Courier New" w:hAnsi="Courier New" w:cs="Courier New"/>
+          <w:sz w:val="24"/>
+          <w:szCs w:val="24"/>
         </w:rPr>
       </w:pPr>
     </w:p>
@@ -9308,6 +9841,7 @@
           <w:szCs w:val="24"/>
           <w:lang w:val="en-US"/>
         </w:rPr>
+        <w:lastRenderedPageBreak/>
         <w:t xml:space="preserve">         </w:t>
       </w:r>
       <w:r>
@@ -9620,7 +10154,6 @@
           <w:sz w:val="24"/>
           <w:szCs w:val="24"/>
         </w:rPr>
-        <w:lastRenderedPageBreak/>
         <w:t>fork</w:t>
       </w:r>
       <w:proofErr w:type="spellEnd"/>
@@ -11556,7 +12089,6 @@
           <w:sz w:val="24"/>
           <w:szCs w:val="24"/>
         </w:rPr>
-        <w:lastRenderedPageBreak/>
         <w:t>En T100, antonio63jun</w:t>
       </w:r>
       <w:r>
@@ -12996,6 +13528,7 @@
           <w:szCs w:val="24"/>
           <w:lang w:val="en-US"/>
         </w:rPr>
+        <w:lastRenderedPageBreak/>
         <w:t>git</w:t>
       </w:r>
       <w:proofErr w:type="spellEnd"/>
@@ -13320,7 +13853,6 @@
           <w:sz w:val="24"/>
           <w:szCs w:val="24"/>
         </w:rPr>
-        <w:lastRenderedPageBreak/>
         <w:t>git</w:t>
       </w:r>
       <w:proofErr w:type="spellEnd"/>
@@ -14703,6 +15235,7 @@
           <w:sz w:val="24"/>
           <w:szCs w:val="24"/>
         </w:rPr>
+        <w:lastRenderedPageBreak/>
         <w:t>En T400, antonio63jun actu</w:t>
       </w:r>
       <w:r>
@@ -15121,7 +15654,6 @@
           <w:szCs w:val="24"/>
           <w:lang w:val="en-US"/>
         </w:rPr>
-        <w:lastRenderedPageBreak/>
         <w:t xml:space="preserve">   </w:t>
       </w:r>
       <w:proofErr w:type="spellStart"/>
@@ -16633,6 +17165,7 @@
           <w:sz w:val="24"/>
           <w:szCs w:val="24"/>
         </w:rPr>
+        <w:lastRenderedPageBreak/>
         <w:t xml:space="preserve">Con el escenario de la prueba2, hacemos cambios en f1 desde pl1, después hacemos </w:t>
       </w:r>
       <w:proofErr w:type="spellStart"/>
@@ -17346,16 +17879,7 @@
           <w:sz w:val="24"/>
           <w:szCs w:val="24"/>
         </w:rPr>
-        <w:t xml:space="preserve"> responde </w:t>
-      </w:r>
-      <w:r>
-        <w:rPr>
-          <w:rFonts w:ascii="Courier New" w:hAnsi="Courier New" w:cs="Courier New"/>
-          <w:sz w:val="24"/>
-          <w:szCs w:val="24"/>
-        </w:rPr>
-        <w:lastRenderedPageBreak/>
-        <w:t xml:space="preserve">con una advertencia de que podrían sobre-escribirse los cambios realizados en f1, por lo que ejecutamos </w:t>
+        <w:t xml:space="preserve"> responde con una advertencia de que podrían sobre-escribirse los cambios realizados en f1, por lo que ejecutamos </w:t>
       </w:r>
       <w:proofErr w:type="spellStart"/>
       <w:r>
@@ -19521,7 +20045,7 @@
 </file>
 
 <file path=customXml/itemProps1.xml><?xml version="1.0" encoding="utf-8"?>
-<ds:datastoreItem xmlns:ds="http://schemas.openxmlformats.org/officeDocument/2006/customXml" ds:itemID="{B4CC0884-AD9E-44D1-8164-C452B93A4718}">
+<ds:datastoreItem xmlns:ds="http://schemas.openxmlformats.org/officeDocument/2006/customXml" ds:itemID="{098B4D0C-1196-4D70-AFF7-F9426B51080C}">
   <ds:schemaRefs>
     <ds:schemaRef ds:uri="http://schemas.openxmlformats.org/officeDocument/2006/bibliography"/>
   </ds:schemaRefs>

</xml_diff>

<commit_message>
de antonio63j, cambios en .gitignore y en GitApuntes
</commit_message>
<xml_diff>
--- a/software/GitApuntes.docx
+++ b/software/GitApuntes.docx
@@ -1524,8 +1524,6 @@
           <w:szCs w:val="24"/>
         </w:rPr>
       </w:pPr>
-      <w:bookmarkStart w:id="0" w:name="_GoBack"/>
-      <w:bookmarkEnd w:id="0"/>
       <w:r>
         <w:rPr>
           <w:rFonts w:ascii="Courier New" w:hAnsi="Courier New" w:cs="Courier New"/>
@@ -2257,7 +2255,73 @@
           <w:sz w:val="24"/>
           <w:szCs w:val="24"/>
         </w:rPr>
-        <w:t>, la idea es crear la rama desarrollo a partir de la rama desarrollo del repositorio. Previamente tendremos que hacer:</w:t>
+        <w:t xml:space="preserve">, la idea es crear la rama desarrollo a partir de la rama </w:t>
+      </w:r>
+      <w:r>
+        <w:rPr>
+          <w:rFonts w:ascii="Courier New" w:hAnsi="Courier New" w:cs="Courier New"/>
+          <w:sz w:val="24"/>
+          <w:szCs w:val="24"/>
+        </w:rPr>
+        <w:t xml:space="preserve">local oculta </w:t>
+      </w:r>
+      <w:proofErr w:type="spellStart"/>
+      <w:r>
+        <w:rPr>
+          <w:rFonts w:ascii="Courier New" w:hAnsi="Courier New" w:cs="Courier New"/>
+          <w:sz w:val="24"/>
+          <w:szCs w:val="24"/>
+        </w:rPr>
+        <w:t>origin</w:t>
+      </w:r>
+      <w:proofErr w:type="spellEnd"/>
+      <w:r>
+        <w:rPr>
+          <w:rFonts w:ascii="Courier New" w:hAnsi="Courier New" w:cs="Courier New"/>
+          <w:sz w:val="24"/>
+          <w:szCs w:val="24"/>
+        </w:rPr>
+        <w:t>/desarrollo</w:t>
+      </w:r>
+      <w:r>
+        <w:rPr>
+          <w:rFonts w:ascii="Courier New" w:hAnsi="Courier New" w:cs="Courier New"/>
+          <w:sz w:val="24"/>
+          <w:szCs w:val="24"/>
+        </w:rPr>
+        <w:t xml:space="preserve">. Previamente </w:t>
+      </w:r>
+      <w:r>
+        <w:rPr>
+          <w:rFonts w:ascii="Courier New" w:hAnsi="Courier New" w:cs="Courier New"/>
+          <w:sz w:val="24"/>
+          <w:szCs w:val="24"/>
+        </w:rPr>
+        <w:t>para tener una versión actuali</w:t>
+      </w:r>
+      <w:r>
+        <w:rPr>
+          <w:rFonts w:ascii="Courier New" w:hAnsi="Courier New" w:cs="Courier New"/>
+          <w:sz w:val="24"/>
+          <w:szCs w:val="24"/>
+        </w:rPr>
+        <w:t>za</w:t>
+      </w:r>
+      <w:r>
+        <w:rPr>
+          <w:rFonts w:ascii="Courier New" w:hAnsi="Courier New" w:cs="Courier New"/>
+          <w:sz w:val="24"/>
+          <w:szCs w:val="24"/>
+        </w:rPr>
+        <w:t xml:space="preserve">da, </w:t>
+      </w:r>
+      <w:r>
+        <w:rPr>
+          <w:rFonts w:ascii="Courier New" w:hAnsi="Courier New" w:cs="Courier New"/>
+          <w:sz w:val="24"/>
+          <w:szCs w:val="24"/>
+        </w:rPr>
+        <w:t>tendremos que hacer:</w:t>
       </w:r>
     </w:p>
     <w:p>
@@ -2323,6 +2387,76 @@
         <w:t>origin</w:t>
       </w:r>
       <w:proofErr w:type="spellEnd"/>
+      <w:r>
+        <w:rPr>
+          <w:rFonts w:ascii="Courier New" w:hAnsi="Courier New" w:cs="Courier New"/>
+          <w:sz w:val="24"/>
+          <w:szCs w:val="24"/>
+        </w:rPr>
+        <w:t xml:space="preserve"> o </w:t>
+      </w:r>
+      <w:proofErr w:type="spellStart"/>
+      <w:r>
+        <w:rPr>
+          <w:rFonts w:ascii="Courier New" w:hAnsi="Courier New" w:cs="Courier New"/>
+          <w:sz w:val="24"/>
+          <w:szCs w:val="24"/>
+        </w:rPr>
+        <w:t>git</w:t>
+      </w:r>
+      <w:proofErr w:type="spellEnd"/>
+      <w:r>
+        <w:rPr>
+          <w:rFonts w:ascii="Courier New" w:hAnsi="Courier New" w:cs="Courier New"/>
+          <w:sz w:val="24"/>
+          <w:szCs w:val="24"/>
+        </w:rPr>
+        <w:t xml:space="preserve"> </w:t>
+      </w:r>
+      <w:proofErr w:type="spellStart"/>
+      <w:r>
+        <w:rPr>
+          <w:rFonts w:ascii="Courier New" w:hAnsi="Courier New" w:cs="Courier New"/>
+          <w:sz w:val="24"/>
+          <w:szCs w:val="24"/>
+        </w:rPr>
+        <w:t>fetch</w:t>
+      </w:r>
+      <w:proofErr w:type="spellEnd"/>
+      <w:r>
+        <w:rPr>
+          <w:rFonts w:ascii="Courier New" w:hAnsi="Courier New" w:cs="Courier New"/>
+          <w:sz w:val="24"/>
+          <w:szCs w:val="24"/>
+        </w:rPr>
+        <w:t xml:space="preserve"> </w:t>
+      </w:r>
+      <w:proofErr w:type="spellStart"/>
+      <w:r>
+        <w:rPr>
+          <w:rFonts w:ascii="Courier New" w:hAnsi="Courier New" w:cs="Courier New"/>
+          <w:sz w:val="24"/>
+          <w:szCs w:val="24"/>
+        </w:rPr>
+        <w:t>origin</w:t>
+      </w:r>
+      <w:proofErr w:type="spellEnd"/>
+      <w:r>
+        <w:rPr>
+          <w:rFonts w:ascii="Courier New" w:hAnsi="Courier New" w:cs="Courier New"/>
+          <w:sz w:val="24"/>
+          <w:szCs w:val="24"/>
+        </w:rPr>
+        <w:t xml:space="preserve"> desarrollo (solo </w:t>
+      </w:r>
+      <w:r>
+        <w:rPr>
+          <w:rFonts w:ascii="Courier New" w:hAnsi="Courier New" w:cs="Courier New"/>
+          <w:sz w:val="24"/>
+          <w:szCs w:val="24"/>
+        </w:rPr>
+        <w:t>rama desarrollo)</w:t>
+      </w:r>
     </w:p>
     <w:p>
       <w:pPr>
@@ -2375,7 +2509,7 @@
           <w:sz w:val="24"/>
           <w:szCs w:val="24"/>
         </w:rPr>
-        <w:t xml:space="preserve"> -b desarrollo / </w:t>
+        <w:t xml:space="preserve"> -b desarrollo </w:t>
       </w:r>
       <w:proofErr w:type="spellStart"/>
       <w:r>
@@ -4064,7 +4198,6 @@
           <w:shd w:val="clear" w:color="auto" w:fill="EFF0F1"/>
           <w:lang w:val="en-US"/>
         </w:rPr>
-        <w:lastRenderedPageBreak/>
         <w:t>git</w:t>
       </w:r>
       <w:proofErr w:type="spellEnd"/>
@@ -5066,9 +5199,8 @@
           <w:shd w:val="clear" w:color="auto" w:fill="EFF0F1"/>
           <w:lang w:eastAsia="es-ES"/>
         </w:rPr>
-        <w:t>git</w:t>
-      </w:r>
-      <w:proofErr w:type="spellEnd"/>
+        <w:t>g</w:t>
+      </w:r>
       <w:r>
         <w:rPr>
           <w:rFonts w:ascii="Courier New" w:hAnsi="Courier New" w:cs="Courier New"/>
@@ -5078,9 +5210,20 @@
           <w:shd w:val="clear" w:color="auto" w:fill="EFF0F1"/>
           <w:lang w:eastAsia="es-ES"/>
         </w:rPr>
+        <w:t>it</w:t>
+      </w:r>
+      <w:proofErr w:type="spellEnd"/>
+      <w:r>
+        <w:rPr>
+          <w:rFonts w:ascii="Courier New" w:hAnsi="Courier New" w:cs="Courier New"/>
+          <w:sz w:val="24"/>
+          <w:szCs w:val="24"/>
+          <w:bdr w:val="none" w:sz="0" w:space="0" w:color="auto" w:frame="1"/>
+          <w:shd w:val="clear" w:color="auto" w:fill="EFF0F1"/>
+          <w:lang w:eastAsia="es-ES"/>
+        </w:rPr>
         <w:t xml:space="preserve"> </w:t>
       </w:r>
-      <w:proofErr w:type="spellStart"/>
       <w:r>
         <w:rPr>
           <w:rFonts w:ascii="Courier New" w:hAnsi="Courier New" w:cs="Courier New"/>
@@ -5091,73 +5234,67 @@
           <w:shd w:val="clear" w:color="auto" w:fill="EFF0F1"/>
           <w:lang w:eastAsia="es-ES"/>
         </w:rPr>
-        <w:t>diff-tree</w:t>
-      </w:r>
-      <w:proofErr w:type="spellEnd"/>
-      <w:r>
-        <w:rPr>
-          <w:rFonts w:ascii="Courier New" w:hAnsi="Courier New" w:cs="Courier New"/>
-          <w:sz w:val="24"/>
-          <w:szCs w:val="24"/>
-          <w:highlight w:val="yellow"/>
+        <w:t>diff-tree --no-commit-id --name-only -r</w:t>
+      </w:r>
+      <w:r>
+        <w:rPr>
+          <w:rFonts w:ascii="Courier New" w:hAnsi="Courier New" w:cs="Courier New"/>
+          <w:sz w:val="24"/>
+          <w:szCs w:val="24"/>
           <w:bdr w:val="none" w:sz="0" w:space="0" w:color="auto" w:frame="1"/>
           <w:shd w:val="clear" w:color="auto" w:fill="EFF0F1"/>
           <w:lang w:eastAsia="es-ES"/>
         </w:rPr>
-        <w:t xml:space="preserve"> --no-</w:t>
-      </w:r>
-      <w:proofErr w:type="spellStart"/>
-      <w:r>
-        <w:rPr>
-          <w:rFonts w:ascii="Courier New" w:hAnsi="Courier New" w:cs="Courier New"/>
-          <w:sz w:val="24"/>
-          <w:szCs w:val="24"/>
-          <w:highlight w:val="yellow"/>
+        <w:t xml:space="preserve"> </w:t>
+      </w:r>
+      <w:r>
+        <w:rPr>
+          <w:rFonts w:ascii="Courier New" w:hAnsi="Courier New" w:cs="Courier New"/>
+          <w:sz w:val="24"/>
+          <w:szCs w:val="24"/>
           <w:bdr w:val="none" w:sz="0" w:space="0" w:color="auto" w:frame="1"/>
           <w:shd w:val="clear" w:color="auto" w:fill="EFF0F1"/>
           <w:lang w:eastAsia="es-ES"/>
         </w:rPr>
-        <w:t>commit</w:t>
-      </w:r>
-      <w:proofErr w:type="spellEnd"/>
-      <w:r>
-        <w:rPr>
-          <w:rFonts w:ascii="Courier New" w:hAnsi="Courier New" w:cs="Courier New"/>
-          <w:sz w:val="24"/>
-          <w:szCs w:val="24"/>
-          <w:highlight w:val="yellow"/>
+        <w:t>&lt;</w:t>
+      </w:r>
+      <w:proofErr w:type="spellStart"/>
+      <w:r>
+        <w:rPr>
+          <w:rFonts w:ascii="Courier New" w:hAnsi="Courier New" w:cs="Courier New"/>
+          <w:sz w:val="24"/>
+          <w:szCs w:val="24"/>
           <w:bdr w:val="none" w:sz="0" w:space="0" w:color="auto" w:frame="1"/>
           <w:shd w:val="clear" w:color="auto" w:fill="EFF0F1"/>
           <w:lang w:eastAsia="es-ES"/>
         </w:rPr>
-        <w:t>-id --</w:t>
-      </w:r>
-      <w:proofErr w:type="spellStart"/>
-      <w:r>
-        <w:rPr>
-          <w:rFonts w:ascii="Courier New" w:hAnsi="Courier New" w:cs="Courier New"/>
-          <w:sz w:val="24"/>
-          <w:szCs w:val="24"/>
-          <w:highlight w:val="yellow"/>
+        <w:t>idcommit</w:t>
+      </w:r>
+      <w:proofErr w:type="spellEnd"/>
+      <w:r>
+        <w:rPr>
+          <w:rFonts w:ascii="Courier New" w:hAnsi="Courier New" w:cs="Courier New"/>
+          <w:sz w:val="24"/>
+          <w:szCs w:val="24"/>
           <w:bdr w:val="none" w:sz="0" w:space="0" w:color="auto" w:frame="1"/>
           <w:shd w:val="clear" w:color="auto" w:fill="EFF0F1"/>
           <w:lang w:eastAsia="es-ES"/>
         </w:rPr>
-        <w:t>name-only</w:t>
-      </w:r>
-      <w:proofErr w:type="spellEnd"/>
-      <w:r>
-        <w:rPr>
-          <w:rFonts w:ascii="Courier New" w:hAnsi="Courier New" w:cs="Courier New"/>
-          <w:sz w:val="24"/>
-          <w:szCs w:val="24"/>
-          <w:highlight w:val="yellow"/>
+        <w:t xml:space="preserve">&gt;, muestra los ficheros </w:t>
+      </w:r>
+      <w:r>
+        <w:rPr>
+          <w:rFonts w:ascii="Courier New" w:hAnsi="Courier New" w:cs="Courier New"/>
+          <w:sz w:val="24"/>
+          <w:szCs w:val="24"/>
           <w:bdr w:val="none" w:sz="0" w:space="0" w:color="auto" w:frame="1"/>
           <w:shd w:val="clear" w:color="auto" w:fill="EFF0F1"/>
           <w:lang w:eastAsia="es-ES"/>
         </w:rPr>
-        <w:t xml:space="preserve"> -r</w:t>
-      </w:r>
+        <w:t>c</w:t>
+      </w:r>
+      <w:bookmarkStart w:id="0" w:name="_GoBack"/>
+      <w:bookmarkEnd w:id="0"/>
       <w:r>
         <w:rPr>
           <w:rFonts w:ascii="Courier New" w:hAnsi="Courier New" w:cs="Courier New"/>
@@ -5167,7 +5304,7 @@
           <w:shd w:val="clear" w:color="auto" w:fill="EFF0F1"/>
           <w:lang w:eastAsia="es-ES"/>
         </w:rPr>
-        <w:t xml:space="preserve"> </w:t>
+        <w:t>onfirmado</w:t>
       </w:r>
       <w:r>
         <w:rPr>
@@ -5178,9 +5315,8 @@
           <w:shd w:val="clear" w:color="auto" w:fill="EFF0F1"/>
           <w:lang w:eastAsia="es-ES"/>
         </w:rPr>
-        <w:t>&lt;</w:t>
-      </w:r>
-      <w:proofErr w:type="spellStart"/>
+        <w:t>s</w:t>
+      </w:r>
       <w:r>
         <w:rPr>
           <w:rFonts w:ascii="Courier New" w:hAnsi="Courier New" w:cs="Courier New"/>
@@ -5190,9 +5326,9 @@
           <w:shd w:val="clear" w:color="auto" w:fill="EFF0F1"/>
           <w:lang w:eastAsia="es-ES"/>
         </w:rPr>
-        <w:t>idcommit</w:t>
-      </w:r>
-      <w:proofErr w:type="spellEnd"/>
+        <w:t xml:space="preserve"> en un </w:t>
+      </w:r>
+      <w:proofErr w:type="spellStart"/>
       <w:r>
         <w:rPr>
           <w:rFonts w:ascii="Courier New" w:hAnsi="Courier New" w:cs="Courier New"/>
@@ -5202,8 +5338,9 @@
           <w:shd w:val="clear" w:color="auto" w:fill="EFF0F1"/>
           <w:lang w:eastAsia="es-ES"/>
         </w:rPr>
-        <w:t xml:space="preserve">&gt;, muestra los ficheros </w:t>
-      </w:r>
+        <w:t>commit</w:t>
+      </w:r>
+      <w:proofErr w:type="spellEnd"/>
       <w:r>
         <w:rPr>
           <w:rFonts w:ascii="Courier New" w:hAnsi="Courier New" w:cs="Courier New"/>
@@ -5213,8 +5350,9 @@
           <w:shd w:val="clear" w:color="auto" w:fill="EFF0F1"/>
           <w:lang w:eastAsia="es-ES"/>
         </w:rPr>
-        <w:t>confirmado</w:t>
-      </w:r>
+        <w:t xml:space="preserve"> identificado por &lt;</w:t>
+      </w:r>
+      <w:proofErr w:type="spellStart"/>
       <w:r>
         <w:rPr>
           <w:rFonts w:ascii="Courier New" w:hAnsi="Courier New" w:cs="Courier New"/>
@@ -5224,8 +5362,9 @@
           <w:shd w:val="clear" w:color="auto" w:fill="EFF0F1"/>
           <w:lang w:eastAsia="es-ES"/>
         </w:rPr>
-        <w:t>s</w:t>
-      </w:r>
+        <w:t>idcommit</w:t>
+      </w:r>
+      <w:proofErr w:type="spellEnd"/>
       <w:r>
         <w:rPr>
           <w:rFonts w:ascii="Courier New" w:hAnsi="Courier New" w:cs="Courier New"/>
@@ -5235,9 +5374,8 @@
           <w:shd w:val="clear" w:color="auto" w:fill="EFF0F1"/>
           <w:lang w:eastAsia="es-ES"/>
         </w:rPr>
-        <w:t xml:space="preserve"> en un </w:t>
-      </w:r>
-      <w:proofErr w:type="spellStart"/>
+        <w:t>&gt;</w:t>
+      </w:r>
       <w:r>
         <w:rPr>
           <w:rFonts w:ascii="Courier New" w:hAnsi="Courier New" w:cs="Courier New"/>
@@ -5247,10 +5385,12 @@
           <w:shd w:val="clear" w:color="auto" w:fill="EFF0F1"/>
           <w:lang w:eastAsia="es-ES"/>
         </w:rPr>
-        <w:t>commit</w:t>
-      </w:r>
-      <w:proofErr w:type="spellEnd"/>
-      <w:r>
+        <w:t>.</w:t>
+      </w:r>
+    </w:p>
+    <w:p>
+      <w:pPr>
+        <w:shd w:val="clear" w:color="auto" w:fill="EEECE1" w:themeFill="background2"/>
         <w:rPr>
           <w:rFonts w:ascii="Courier New" w:hAnsi="Courier New" w:cs="Courier New"/>
           <w:sz w:val="24"/>
@@ -5259,9 +5399,7 @@
           <w:shd w:val="clear" w:color="auto" w:fill="EFF0F1"/>
           <w:lang w:eastAsia="es-ES"/>
         </w:rPr>
-        <w:t xml:space="preserve"> identificado por &lt;</w:t>
-      </w:r>
-      <w:proofErr w:type="spellStart"/>
+      </w:pPr>
       <w:r>
         <w:rPr>
           <w:rFonts w:ascii="Courier New" w:hAnsi="Courier New" w:cs="Courier New"/>
@@ -5271,9 +5409,9 @@
           <w:shd w:val="clear" w:color="auto" w:fill="EFF0F1"/>
           <w:lang w:eastAsia="es-ES"/>
         </w:rPr>
-        <w:t>idcommit</w:t>
-      </w:r>
-      <w:proofErr w:type="spellEnd"/>
+        <w:t xml:space="preserve">Nota: para ver los </w:t>
+      </w:r>
+      <w:proofErr w:type="spellStart"/>
       <w:r>
         <w:rPr>
           <w:rFonts w:ascii="Courier New" w:hAnsi="Courier New" w:cs="Courier New"/>
@@ -5283,8 +5421,9 @@
           <w:shd w:val="clear" w:color="auto" w:fill="EFF0F1"/>
           <w:lang w:eastAsia="es-ES"/>
         </w:rPr>
-        <w:t>&gt;</w:t>
-      </w:r>
+        <w:t>commits</w:t>
+      </w:r>
+      <w:proofErr w:type="spellEnd"/>
       <w:r>
         <w:rPr>
           <w:rFonts w:ascii="Courier New" w:hAnsi="Courier New" w:cs="Courier New"/>
@@ -5294,12 +5433,10 @@
           <w:shd w:val="clear" w:color="auto" w:fill="EFF0F1"/>
           <w:lang w:eastAsia="es-ES"/>
         </w:rPr>
-        <w:t>.</w:t>
-      </w:r>
-    </w:p>
-    <w:p>
-      <w:pPr>
-        <w:shd w:val="clear" w:color="auto" w:fill="EEECE1" w:themeFill="background2"/>
+        <w:t xml:space="preserve"> realizados: </w:t>
+      </w:r>
+      <w:proofErr w:type="spellStart"/>
+      <w:r>
         <w:rPr>
           <w:rFonts w:ascii="Courier New" w:hAnsi="Courier New" w:cs="Courier New"/>
           <w:sz w:val="24"/>
@@ -5308,7 +5445,9 @@
           <w:shd w:val="clear" w:color="auto" w:fill="EFF0F1"/>
           <w:lang w:eastAsia="es-ES"/>
         </w:rPr>
-      </w:pPr>
+        <w:t>git</w:t>
+      </w:r>
+      <w:proofErr w:type="spellEnd"/>
       <w:r>
         <w:rPr>
           <w:rFonts w:ascii="Courier New" w:hAnsi="Courier New" w:cs="Courier New"/>
@@ -5318,9 +5457,8 @@
           <w:shd w:val="clear" w:color="auto" w:fill="EFF0F1"/>
           <w:lang w:eastAsia="es-ES"/>
         </w:rPr>
-        <w:t xml:space="preserve">Nota: para ver los </w:t>
-      </w:r>
-      <w:proofErr w:type="spellStart"/>
+        <w:t xml:space="preserve"> log </w:t>
+      </w:r>
       <w:r>
         <w:rPr>
           <w:rFonts w:ascii="Courier New" w:hAnsi="Courier New" w:cs="Courier New"/>
@@ -5330,53 +5468,6 @@
           <w:shd w:val="clear" w:color="auto" w:fill="EFF0F1"/>
           <w:lang w:eastAsia="es-ES"/>
         </w:rPr>
-        <w:t>commits</w:t>
-      </w:r>
-      <w:proofErr w:type="spellEnd"/>
-      <w:r>
-        <w:rPr>
-          <w:rFonts w:ascii="Courier New" w:hAnsi="Courier New" w:cs="Courier New"/>
-          <w:sz w:val="24"/>
-          <w:szCs w:val="24"/>
-          <w:bdr w:val="none" w:sz="0" w:space="0" w:color="auto" w:frame="1"/>
-          <w:shd w:val="clear" w:color="auto" w:fill="EFF0F1"/>
-          <w:lang w:eastAsia="es-ES"/>
-        </w:rPr>
-        <w:t xml:space="preserve"> realizados: </w:t>
-      </w:r>
-      <w:proofErr w:type="spellStart"/>
-      <w:r>
-        <w:rPr>
-          <w:rFonts w:ascii="Courier New" w:hAnsi="Courier New" w:cs="Courier New"/>
-          <w:sz w:val="24"/>
-          <w:szCs w:val="24"/>
-          <w:bdr w:val="none" w:sz="0" w:space="0" w:color="auto" w:frame="1"/>
-          <w:shd w:val="clear" w:color="auto" w:fill="EFF0F1"/>
-          <w:lang w:eastAsia="es-ES"/>
-        </w:rPr>
-        <w:t>git</w:t>
-      </w:r>
-      <w:proofErr w:type="spellEnd"/>
-      <w:r>
-        <w:rPr>
-          <w:rFonts w:ascii="Courier New" w:hAnsi="Courier New" w:cs="Courier New"/>
-          <w:sz w:val="24"/>
-          <w:szCs w:val="24"/>
-          <w:bdr w:val="none" w:sz="0" w:space="0" w:color="auto" w:frame="1"/>
-          <w:shd w:val="clear" w:color="auto" w:fill="EFF0F1"/>
-          <w:lang w:eastAsia="es-ES"/>
-        </w:rPr>
-        <w:t xml:space="preserve"> log </w:t>
-      </w:r>
-      <w:r>
-        <w:rPr>
-          <w:rFonts w:ascii="Courier New" w:hAnsi="Courier New" w:cs="Courier New"/>
-          <w:sz w:val="24"/>
-          <w:szCs w:val="24"/>
-          <w:bdr w:val="none" w:sz="0" w:space="0" w:color="auto" w:frame="1"/>
-          <w:shd w:val="clear" w:color="auto" w:fill="EFF0F1"/>
-          <w:lang w:eastAsia="es-ES"/>
-        </w:rPr>
         <w:t>[-p]</w:t>
       </w:r>
     </w:p>
@@ -6688,6 +6779,1707 @@
           <w:sz w:val="24"/>
           <w:szCs w:val="24"/>
         </w:rPr>
+        <w:t>git</w:t>
+      </w:r>
+      <w:proofErr w:type="spellEnd"/>
+      <w:r>
+        <w:rPr>
+          <w:rFonts w:ascii="Courier New" w:hAnsi="Courier New" w:cs="Courier New"/>
+          <w:sz w:val="24"/>
+          <w:szCs w:val="24"/>
+        </w:rPr>
+        <w:t xml:space="preserve"> </w:t>
+      </w:r>
+      <w:proofErr w:type="spellStart"/>
+      <w:r>
+        <w:rPr>
+          <w:rFonts w:ascii="Courier New" w:hAnsi="Courier New" w:cs="Courier New"/>
+          <w:sz w:val="24"/>
+          <w:szCs w:val="24"/>
+          <w:highlight w:val="yellow"/>
+        </w:rPr>
+        <w:t>push</w:t>
+      </w:r>
+      <w:proofErr w:type="spellEnd"/>
+      <w:r>
+        <w:rPr>
+          <w:rFonts w:ascii="Courier New" w:hAnsi="Courier New" w:cs="Courier New"/>
+          <w:sz w:val="24"/>
+          <w:szCs w:val="24"/>
+        </w:rPr>
+        <w:t xml:space="preserve"> </w:t>
+      </w:r>
+      <w:proofErr w:type="spellStart"/>
+      <w:r>
+        <w:rPr>
+          <w:rFonts w:ascii="Courier New" w:hAnsi="Courier New" w:cs="Courier New"/>
+          <w:sz w:val="24"/>
+          <w:szCs w:val="24"/>
+        </w:rPr>
+        <w:t>origin</w:t>
+      </w:r>
+      <w:proofErr w:type="spellEnd"/>
+      <w:r>
+        <w:rPr>
+          <w:rFonts w:ascii="Courier New" w:hAnsi="Courier New" w:cs="Courier New"/>
+          <w:sz w:val="24"/>
+          <w:szCs w:val="24"/>
+        </w:rPr>
+        <w:t xml:space="preserve"> master, subir al repositorio</w:t>
+      </w:r>
+    </w:p>
+    <w:p>
+      <w:pPr>
+        <w:shd w:val="clear" w:color="auto" w:fill="EEECE1" w:themeFill="background2"/>
+        <w:ind w:left="708" w:hanging="708"/>
+        <w:rPr>
+          <w:rFonts w:ascii="Courier New" w:hAnsi="Courier New" w:cs="Courier New"/>
+          <w:sz w:val="24"/>
+          <w:szCs w:val="24"/>
+        </w:rPr>
+      </w:pPr>
+      <w:r>
+        <w:rPr>
+          <w:rFonts w:ascii="Courier New" w:hAnsi="Courier New" w:cs="Courier New"/>
+          <w:sz w:val="24"/>
+          <w:szCs w:val="24"/>
+        </w:rPr>
+        <w:t xml:space="preserve">Importante: </w:t>
+      </w:r>
+      <w:proofErr w:type="spellStart"/>
+      <w:r>
+        <w:rPr>
+          <w:rFonts w:ascii="Courier New" w:hAnsi="Courier New" w:cs="Courier New"/>
+          <w:sz w:val="24"/>
+          <w:szCs w:val="24"/>
+        </w:rPr>
+        <w:t>push</w:t>
+      </w:r>
+      <w:proofErr w:type="spellEnd"/>
+      <w:r>
+        <w:rPr>
+          <w:rFonts w:ascii="Courier New" w:hAnsi="Courier New" w:cs="Courier New"/>
+          <w:sz w:val="24"/>
+          <w:szCs w:val="24"/>
+        </w:rPr>
+        <w:t xml:space="preserve"> sube ficheros implicados en una confirmación </w:t>
+      </w:r>
+      <w:proofErr w:type="spellStart"/>
+      <w:r>
+        <w:rPr>
+          <w:rFonts w:ascii="Courier New" w:hAnsi="Courier New" w:cs="Courier New"/>
+          <w:sz w:val="24"/>
+          <w:szCs w:val="24"/>
+        </w:rPr>
+        <w:t>commit</w:t>
+      </w:r>
+      <w:proofErr w:type="spellEnd"/>
+      <w:r>
+        <w:rPr>
+          <w:rFonts w:ascii="Courier New" w:hAnsi="Courier New" w:cs="Courier New"/>
+          <w:sz w:val="24"/>
+          <w:szCs w:val="24"/>
+        </w:rPr>
+        <w:t xml:space="preserve">, de modo que un fichero que suba al repositorio, podría estar en ese momento en estado modificado, en el caso que se modifique después de un </w:t>
+      </w:r>
+      <w:proofErr w:type="spellStart"/>
+      <w:r>
+        <w:rPr>
+          <w:rFonts w:ascii="Courier New" w:hAnsi="Courier New" w:cs="Courier New"/>
+          <w:sz w:val="24"/>
+          <w:szCs w:val="24"/>
+        </w:rPr>
+        <w:t>commit</w:t>
+      </w:r>
+      <w:proofErr w:type="spellEnd"/>
+      <w:r>
+        <w:rPr>
+          <w:rFonts w:ascii="Courier New" w:hAnsi="Courier New" w:cs="Courier New"/>
+          <w:sz w:val="24"/>
+          <w:szCs w:val="24"/>
+        </w:rPr>
+        <w:t xml:space="preserve">. Pero el fichero que se subirá será como estaba en el momento que se </w:t>
+      </w:r>
+      <w:proofErr w:type="spellStart"/>
+      <w:r>
+        <w:rPr>
+          <w:rFonts w:ascii="Courier New" w:hAnsi="Courier New" w:cs="Courier New"/>
+          <w:sz w:val="24"/>
+          <w:szCs w:val="24"/>
+        </w:rPr>
+        <w:t>commiteo</w:t>
+      </w:r>
+      <w:proofErr w:type="spellEnd"/>
+      <w:r>
+        <w:rPr>
+          <w:rFonts w:ascii="Courier New" w:hAnsi="Courier New" w:cs="Courier New"/>
+          <w:sz w:val="24"/>
+          <w:szCs w:val="24"/>
+        </w:rPr>
+        <w:t xml:space="preserve">, es decir no se suben los cambios hechos después del </w:t>
+      </w:r>
+      <w:proofErr w:type="spellStart"/>
+      <w:r>
+        <w:rPr>
+          <w:rFonts w:ascii="Courier New" w:hAnsi="Courier New" w:cs="Courier New"/>
+          <w:sz w:val="24"/>
+          <w:szCs w:val="24"/>
+        </w:rPr>
+        <w:t>commit</w:t>
+      </w:r>
+      <w:proofErr w:type="spellEnd"/>
+      <w:r>
+        <w:rPr>
+          <w:rFonts w:ascii="Courier New" w:hAnsi="Courier New" w:cs="Courier New"/>
+          <w:sz w:val="24"/>
+          <w:szCs w:val="24"/>
+        </w:rPr>
+        <w:t>.</w:t>
+      </w:r>
+      <w:r>
+        <w:rPr>
+          <w:rFonts w:ascii="Courier New" w:hAnsi="Courier New" w:cs="Courier New"/>
+          <w:sz w:val="24"/>
+          <w:szCs w:val="24"/>
+        </w:rPr>
+        <w:t xml:space="preserve"> </w:t>
+      </w:r>
+    </w:p>
+    <w:p>
+      <w:pPr>
+        <w:shd w:val="clear" w:color="auto" w:fill="EEECE1" w:themeFill="background2"/>
+        <w:rPr>
+          <w:rFonts w:ascii="Courier New" w:hAnsi="Courier New" w:cs="Courier New"/>
+          <w:sz w:val="24"/>
+          <w:szCs w:val="24"/>
+        </w:rPr>
+      </w:pPr>
+      <w:r>
+        <w:rPr>
+          <w:rFonts w:ascii="Courier New" w:hAnsi="Courier New" w:cs="Courier New"/>
+          <w:sz w:val="24"/>
+          <w:szCs w:val="24"/>
+        </w:rPr>
+        <w:t>BORRAR, ELIMINAR</w:t>
+      </w:r>
+    </w:p>
+    <w:p>
+      <w:pPr>
+        <w:shd w:val="clear" w:color="auto" w:fill="EEECE1" w:themeFill="background2"/>
+        <w:rPr>
+          <w:rFonts w:ascii="Courier New" w:hAnsi="Courier New" w:cs="Courier New"/>
+          <w:sz w:val="24"/>
+          <w:szCs w:val="24"/>
+        </w:rPr>
+      </w:pPr>
+      <w:proofErr w:type="spellStart"/>
+      <w:r>
+        <w:rPr>
+          <w:rFonts w:ascii="Courier New" w:hAnsi="Courier New" w:cs="Courier New"/>
+          <w:sz w:val="24"/>
+          <w:szCs w:val="24"/>
+        </w:rPr>
+        <w:t>git</w:t>
+      </w:r>
+      <w:proofErr w:type="spellEnd"/>
+      <w:r>
+        <w:rPr>
+          <w:rFonts w:ascii="Courier New" w:hAnsi="Courier New" w:cs="Courier New"/>
+          <w:sz w:val="24"/>
+          <w:szCs w:val="24"/>
+        </w:rPr>
+        <w:t xml:space="preserve"> </w:t>
+      </w:r>
+      <w:proofErr w:type="spellStart"/>
+      <w:r>
+        <w:rPr>
+          <w:rFonts w:ascii="Courier New" w:hAnsi="Courier New" w:cs="Courier New"/>
+          <w:sz w:val="24"/>
+          <w:szCs w:val="24"/>
+          <w:highlight w:val="yellow"/>
+        </w:rPr>
+        <w:t>push</w:t>
+      </w:r>
+      <w:proofErr w:type="spellEnd"/>
+      <w:r>
+        <w:rPr>
+          <w:rFonts w:ascii="Courier New" w:hAnsi="Courier New" w:cs="Courier New"/>
+          <w:sz w:val="24"/>
+          <w:szCs w:val="24"/>
+          <w:highlight w:val="yellow"/>
+        </w:rPr>
+        <w:t xml:space="preserve"> </w:t>
+      </w:r>
+      <w:proofErr w:type="spellStart"/>
+      <w:r>
+        <w:rPr>
+          <w:rFonts w:ascii="Courier New" w:hAnsi="Courier New" w:cs="Courier New"/>
+          <w:sz w:val="24"/>
+          <w:szCs w:val="24"/>
+          <w:highlight w:val="yellow"/>
+        </w:rPr>
+        <w:t>origin</w:t>
+      </w:r>
+      <w:proofErr w:type="spellEnd"/>
+      <w:r>
+        <w:rPr>
+          <w:rFonts w:ascii="Courier New" w:hAnsi="Courier New" w:cs="Courier New"/>
+          <w:sz w:val="24"/>
+          <w:szCs w:val="24"/>
+          <w:highlight w:val="yellow"/>
+        </w:rPr>
+        <w:t xml:space="preserve"> –-</w:t>
+      </w:r>
+      <w:proofErr w:type="spellStart"/>
+      <w:r>
+        <w:rPr>
+          <w:rFonts w:ascii="Courier New" w:hAnsi="Courier New" w:cs="Courier New"/>
+          <w:sz w:val="24"/>
+          <w:szCs w:val="24"/>
+          <w:highlight w:val="yellow"/>
+        </w:rPr>
+        <w:t>delete</w:t>
+      </w:r>
+      <w:proofErr w:type="spellEnd"/>
+      <w:r>
+        <w:rPr>
+          <w:rFonts w:ascii="Courier New" w:hAnsi="Courier New" w:cs="Courier New"/>
+          <w:sz w:val="24"/>
+          <w:szCs w:val="24"/>
+        </w:rPr>
+        <w:t xml:space="preserve"> &lt;</w:t>
+      </w:r>
+      <w:proofErr w:type="spellStart"/>
+      <w:r>
+        <w:rPr>
+          <w:rFonts w:ascii="Courier New" w:hAnsi="Courier New" w:cs="Courier New"/>
+          <w:sz w:val="24"/>
+          <w:szCs w:val="24"/>
+        </w:rPr>
+        <w:t>remote-branch</w:t>
+      </w:r>
+      <w:proofErr w:type="spellEnd"/>
+      <w:r>
+        <w:rPr>
+          <w:rFonts w:ascii="Courier New" w:hAnsi="Courier New" w:cs="Courier New"/>
+          <w:sz w:val="24"/>
+          <w:szCs w:val="24"/>
+        </w:rPr>
+        <w:t>&gt;, para eliminar la rama &lt;</w:t>
+      </w:r>
+      <w:proofErr w:type="spellStart"/>
+      <w:r>
+        <w:rPr>
+          <w:rFonts w:ascii="Courier New" w:hAnsi="Courier New" w:cs="Courier New"/>
+          <w:sz w:val="24"/>
+          <w:szCs w:val="24"/>
+        </w:rPr>
+        <w:t>remote-branch</w:t>
+      </w:r>
+      <w:proofErr w:type="spellEnd"/>
+      <w:r>
+        <w:rPr>
+          <w:rFonts w:ascii="Courier New" w:hAnsi="Courier New" w:cs="Courier New"/>
+          <w:sz w:val="24"/>
+          <w:szCs w:val="24"/>
+        </w:rPr>
+        <w:t xml:space="preserve">&gt; del repositorio </w:t>
+      </w:r>
+      <w:proofErr w:type="spellStart"/>
+      <w:r>
+        <w:rPr>
+          <w:rFonts w:ascii="Courier New" w:hAnsi="Courier New" w:cs="Courier New"/>
+          <w:sz w:val="24"/>
+          <w:szCs w:val="24"/>
+        </w:rPr>
+        <w:t>origin</w:t>
+      </w:r>
+      <w:proofErr w:type="spellEnd"/>
+    </w:p>
+    <w:p>
+      <w:pPr>
+        <w:shd w:val="clear" w:color="auto" w:fill="EEECE1" w:themeFill="background2"/>
+        <w:rPr>
+          <w:rFonts w:ascii="Courier New" w:hAnsi="Courier New" w:cs="Courier New"/>
+          <w:sz w:val="24"/>
+          <w:szCs w:val="24"/>
+        </w:rPr>
+      </w:pPr>
+      <w:proofErr w:type="spellStart"/>
+      <w:r>
+        <w:rPr>
+          <w:rFonts w:ascii="Courier New" w:hAnsi="Courier New" w:cs="Courier New"/>
+          <w:sz w:val="24"/>
+          <w:szCs w:val="24"/>
+        </w:rPr>
+        <w:t>git</w:t>
+      </w:r>
+      <w:proofErr w:type="spellEnd"/>
+      <w:r>
+        <w:rPr>
+          <w:rFonts w:ascii="Courier New" w:hAnsi="Courier New" w:cs="Courier New"/>
+          <w:sz w:val="24"/>
+          <w:szCs w:val="24"/>
+        </w:rPr>
+        <w:t xml:space="preserve"> </w:t>
+      </w:r>
+      <w:proofErr w:type="spellStart"/>
+      <w:r>
+        <w:rPr>
+          <w:rFonts w:ascii="Courier New" w:hAnsi="Courier New" w:cs="Courier New"/>
+          <w:sz w:val="24"/>
+          <w:szCs w:val="24"/>
+          <w:highlight w:val="yellow"/>
+        </w:rPr>
+        <w:t>push</w:t>
+      </w:r>
+      <w:proofErr w:type="spellEnd"/>
+      <w:r>
+        <w:rPr>
+          <w:rFonts w:ascii="Courier New" w:hAnsi="Courier New" w:cs="Courier New"/>
+          <w:sz w:val="24"/>
+          <w:szCs w:val="24"/>
+          <w:highlight w:val="yellow"/>
+        </w:rPr>
+        <w:t xml:space="preserve"> –-tag</w:t>
+      </w:r>
+      <w:r>
+        <w:rPr>
+          <w:rFonts w:ascii="Courier New" w:hAnsi="Courier New" w:cs="Courier New"/>
+          <w:sz w:val="24"/>
+          <w:szCs w:val="24"/>
+        </w:rPr>
+        <w:t xml:space="preserve"> </w:t>
+      </w:r>
+      <w:proofErr w:type="spellStart"/>
+      <w:r>
+        <w:rPr>
+          <w:rFonts w:ascii="Courier New" w:hAnsi="Courier New" w:cs="Courier New"/>
+          <w:sz w:val="24"/>
+          <w:szCs w:val="24"/>
+        </w:rPr>
+        <w:t>origin</w:t>
+      </w:r>
+      <w:proofErr w:type="spellEnd"/>
+      <w:r>
+        <w:rPr>
+          <w:rFonts w:ascii="Courier New" w:hAnsi="Courier New" w:cs="Courier New"/>
+          <w:sz w:val="24"/>
+          <w:szCs w:val="24"/>
+        </w:rPr>
+        <w:t xml:space="preserve">, sube también la etiqueta </w:t>
+      </w:r>
+      <w:r>
+        <w:rPr>
+          <w:rFonts w:ascii="Courier New" w:hAnsi="Courier New" w:cs="Courier New"/>
+          <w:sz w:val="24"/>
+          <w:szCs w:val="24"/>
+        </w:rPr>
+        <w:t>al repositorio remoto</w:t>
+      </w:r>
+    </w:p>
+    <w:p>
+      <w:pPr>
+        <w:shd w:val="clear" w:color="auto" w:fill="FFFFFF" w:themeFill="background1"/>
+        <w:rPr>
+          <w:rFonts w:ascii="Courier New" w:hAnsi="Courier New" w:cs="Courier New"/>
+          <w:sz w:val="24"/>
+          <w:szCs w:val="24"/>
+        </w:rPr>
+      </w:pPr>
+    </w:p>
+    <w:p>
+      <w:pPr>
+        <w:shd w:val="clear" w:color="auto" w:fill="EEECE1" w:themeFill="background2"/>
+        <w:rPr>
+          <w:rFonts w:ascii="Courier New" w:hAnsi="Courier New" w:cs="Courier New"/>
+          <w:sz w:val="24"/>
+          <w:szCs w:val="24"/>
+        </w:rPr>
+      </w:pPr>
+      <w:r>
+        <w:rPr>
+          <w:rFonts w:ascii="Courier New" w:hAnsi="Courier New" w:cs="Courier New"/>
+          <w:sz w:val="24"/>
+          <w:szCs w:val="24"/>
+        </w:rPr>
+        <w:t>BORRAR, ELIMINAR</w:t>
+      </w:r>
+    </w:p>
+    <w:p>
+      <w:pPr>
+        <w:shd w:val="clear" w:color="auto" w:fill="EEECE1" w:themeFill="background2"/>
+        <w:rPr>
+          <w:rFonts w:ascii="Courier New" w:hAnsi="Courier New" w:cs="Courier New"/>
+          <w:sz w:val="24"/>
+          <w:szCs w:val="24"/>
+        </w:rPr>
+      </w:pPr>
+      <w:proofErr w:type="spellStart"/>
+      <w:r>
+        <w:rPr>
+          <w:rFonts w:ascii="Courier New" w:hAnsi="Courier New" w:cs="Courier New"/>
+          <w:sz w:val="24"/>
+          <w:szCs w:val="24"/>
+        </w:rPr>
+        <w:t>git</w:t>
+      </w:r>
+      <w:proofErr w:type="spellEnd"/>
+      <w:r>
+        <w:rPr>
+          <w:rFonts w:ascii="Courier New" w:hAnsi="Courier New" w:cs="Courier New"/>
+          <w:sz w:val="24"/>
+          <w:szCs w:val="24"/>
+        </w:rPr>
+        <w:t xml:space="preserve"> </w:t>
+      </w:r>
+      <w:proofErr w:type="spellStart"/>
+      <w:r>
+        <w:rPr>
+          <w:rFonts w:ascii="Courier New" w:hAnsi="Courier New" w:cs="Courier New"/>
+          <w:sz w:val="24"/>
+          <w:szCs w:val="24"/>
+          <w:highlight w:val="yellow"/>
+        </w:rPr>
+        <w:t>remote</w:t>
+      </w:r>
+      <w:proofErr w:type="spellEnd"/>
+      <w:r>
+        <w:rPr>
+          <w:rFonts w:ascii="Courier New" w:hAnsi="Courier New" w:cs="Courier New"/>
+          <w:sz w:val="24"/>
+          <w:szCs w:val="24"/>
+          <w:highlight w:val="yellow"/>
+        </w:rPr>
+        <w:t xml:space="preserve"> </w:t>
+      </w:r>
+      <w:proofErr w:type="spellStart"/>
+      <w:r>
+        <w:rPr>
+          <w:rFonts w:ascii="Courier New" w:hAnsi="Courier New" w:cs="Courier New"/>
+          <w:sz w:val="24"/>
+          <w:szCs w:val="24"/>
+          <w:highlight w:val="yellow"/>
+        </w:rPr>
+        <w:t>rm</w:t>
+      </w:r>
+      <w:proofErr w:type="spellEnd"/>
+      <w:r>
+        <w:rPr>
+          <w:rFonts w:ascii="Courier New" w:hAnsi="Courier New" w:cs="Courier New"/>
+          <w:sz w:val="24"/>
+          <w:szCs w:val="24"/>
+        </w:rPr>
+        <w:t xml:space="preserve"> &lt;repositorio&gt;, para eliminar repositorio</w:t>
+      </w:r>
+    </w:p>
+    <w:p>
+      <w:pPr>
+        <w:shd w:val="clear" w:color="auto" w:fill="EEECE1" w:themeFill="background2"/>
+        <w:rPr>
+          <w:rFonts w:ascii="Courier New" w:hAnsi="Courier New" w:cs="Courier New"/>
+          <w:sz w:val="24"/>
+          <w:szCs w:val="24"/>
+        </w:rPr>
+      </w:pPr>
+      <w:proofErr w:type="spellStart"/>
+      <w:r>
+        <w:rPr>
+          <w:rFonts w:ascii="Courier New" w:hAnsi="Courier New" w:cs="Courier New"/>
+          <w:sz w:val="24"/>
+          <w:szCs w:val="24"/>
+        </w:rPr>
+        <w:t>git</w:t>
+      </w:r>
+      <w:proofErr w:type="spellEnd"/>
+      <w:r>
+        <w:rPr>
+          <w:rFonts w:ascii="Courier New" w:hAnsi="Courier New" w:cs="Courier New"/>
+          <w:sz w:val="24"/>
+          <w:szCs w:val="24"/>
+        </w:rPr>
+        <w:t xml:space="preserve"> </w:t>
+      </w:r>
+      <w:proofErr w:type="spellStart"/>
+      <w:r>
+        <w:rPr>
+          <w:rFonts w:ascii="Courier New" w:hAnsi="Courier New" w:cs="Courier New"/>
+          <w:sz w:val="24"/>
+          <w:szCs w:val="24"/>
+          <w:highlight w:val="yellow"/>
+        </w:rPr>
+        <w:t>remote</w:t>
+      </w:r>
+      <w:proofErr w:type="spellEnd"/>
+      <w:r>
+        <w:rPr>
+          <w:rFonts w:ascii="Courier New" w:hAnsi="Courier New" w:cs="Courier New"/>
+          <w:sz w:val="24"/>
+          <w:szCs w:val="24"/>
+          <w:highlight w:val="yellow"/>
+        </w:rPr>
+        <w:t xml:space="preserve"> </w:t>
+      </w:r>
+      <w:proofErr w:type="spellStart"/>
+      <w:r>
+        <w:rPr>
+          <w:rFonts w:ascii="Courier New" w:hAnsi="Courier New" w:cs="Courier New"/>
+          <w:sz w:val="24"/>
+          <w:szCs w:val="24"/>
+          <w:highlight w:val="yellow"/>
+        </w:rPr>
+        <w:t>rename</w:t>
+      </w:r>
+      <w:proofErr w:type="spellEnd"/>
+      <w:r>
+        <w:rPr>
+          <w:rFonts w:ascii="Courier New" w:hAnsi="Courier New" w:cs="Courier New"/>
+          <w:sz w:val="24"/>
+          <w:szCs w:val="24"/>
+        </w:rPr>
+        <w:t xml:space="preserve"> &lt;repositorio-</w:t>
+      </w:r>
+      <w:proofErr w:type="spellStart"/>
+      <w:r>
+        <w:rPr>
+          <w:rFonts w:ascii="Courier New" w:hAnsi="Courier New" w:cs="Courier New"/>
+          <w:sz w:val="24"/>
+          <w:szCs w:val="24"/>
+        </w:rPr>
+        <w:t>old</w:t>
+      </w:r>
+      <w:proofErr w:type="spellEnd"/>
+      <w:r>
+        <w:rPr>
+          <w:rFonts w:ascii="Courier New" w:hAnsi="Courier New" w:cs="Courier New"/>
+          <w:sz w:val="24"/>
+          <w:szCs w:val="24"/>
+        </w:rPr>
+        <w:t>-</w:t>
+      </w:r>
+      <w:proofErr w:type="spellStart"/>
+      <w:r>
+        <w:rPr>
+          <w:rFonts w:ascii="Courier New" w:hAnsi="Courier New" w:cs="Courier New"/>
+          <w:sz w:val="24"/>
+          <w:szCs w:val="24"/>
+        </w:rPr>
+        <w:t>name</w:t>
+      </w:r>
+      <w:proofErr w:type="spellEnd"/>
+      <w:r>
+        <w:rPr>
+          <w:rFonts w:ascii="Courier New" w:hAnsi="Courier New" w:cs="Courier New"/>
+          <w:sz w:val="24"/>
+          <w:szCs w:val="24"/>
+        </w:rPr>
+        <w:t>&gt; &lt;repositorio-new-</w:t>
+      </w:r>
+      <w:proofErr w:type="spellStart"/>
+      <w:r>
+        <w:rPr>
+          <w:rFonts w:ascii="Courier New" w:hAnsi="Courier New" w:cs="Courier New"/>
+          <w:sz w:val="24"/>
+          <w:szCs w:val="24"/>
+        </w:rPr>
+        <w:t>name</w:t>
+      </w:r>
+      <w:proofErr w:type="spellEnd"/>
+      <w:r>
+        <w:rPr>
+          <w:rFonts w:ascii="Courier New" w:hAnsi="Courier New" w:cs="Courier New"/>
+          <w:sz w:val="24"/>
+          <w:szCs w:val="24"/>
+        </w:rPr>
+        <w:t>&gt;, para cambiar el nombre del repositorio</w:t>
+      </w:r>
+    </w:p>
+    <w:p>
+      <w:pPr>
+        <w:shd w:val="clear" w:color="auto" w:fill="EEECE1" w:themeFill="background2"/>
+        <w:rPr>
+          <w:rFonts w:ascii="Courier New" w:hAnsi="Courier New" w:cs="Courier New"/>
+          <w:sz w:val="24"/>
+          <w:szCs w:val="24"/>
+        </w:rPr>
+      </w:pPr>
+      <w:r>
+        <w:rPr>
+          <w:rFonts w:ascii="Courier New" w:hAnsi="Courier New" w:cs="Courier New"/>
+          <w:sz w:val="24"/>
+          <w:szCs w:val="24"/>
+        </w:rPr>
+        <w:t>CONSULTA</w:t>
+      </w:r>
+    </w:p>
+    <w:p>
+      <w:pPr>
+        <w:shd w:val="clear" w:color="auto" w:fill="EEECE1" w:themeFill="background2"/>
+        <w:rPr>
+          <w:rFonts w:ascii="Courier New" w:hAnsi="Courier New" w:cs="Courier New"/>
+          <w:sz w:val="24"/>
+          <w:szCs w:val="24"/>
+        </w:rPr>
+      </w:pPr>
+      <w:proofErr w:type="spellStart"/>
+      <w:r>
+        <w:rPr>
+          <w:rFonts w:ascii="Courier New" w:hAnsi="Courier New" w:cs="Courier New"/>
+          <w:sz w:val="24"/>
+          <w:szCs w:val="24"/>
+        </w:rPr>
+        <w:t>git</w:t>
+      </w:r>
+      <w:proofErr w:type="spellEnd"/>
+      <w:r>
+        <w:rPr>
+          <w:rFonts w:ascii="Courier New" w:hAnsi="Courier New" w:cs="Courier New"/>
+          <w:sz w:val="24"/>
+          <w:szCs w:val="24"/>
+        </w:rPr>
+        <w:t xml:space="preserve"> </w:t>
+      </w:r>
+      <w:proofErr w:type="spellStart"/>
+      <w:r>
+        <w:rPr>
+          <w:rFonts w:ascii="Courier New" w:hAnsi="Courier New" w:cs="Courier New"/>
+          <w:sz w:val="24"/>
+          <w:szCs w:val="24"/>
+          <w:highlight w:val="yellow"/>
+        </w:rPr>
+        <w:t>remote</w:t>
+      </w:r>
+      <w:proofErr w:type="spellEnd"/>
+      <w:r>
+        <w:rPr>
+          <w:rFonts w:ascii="Courier New" w:hAnsi="Courier New" w:cs="Courier New"/>
+          <w:sz w:val="24"/>
+          <w:szCs w:val="24"/>
+          <w:highlight w:val="yellow"/>
+        </w:rPr>
+        <w:t xml:space="preserve"> show</w:t>
+      </w:r>
+      <w:r>
+        <w:rPr>
+          <w:rFonts w:ascii="Courier New" w:hAnsi="Courier New" w:cs="Courier New"/>
+          <w:sz w:val="24"/>
+          <w:szCs w:val="24"/>
+        </w:rPr>
+        <w:t xml:space="preserve"> [repo-remoto], información sobre el repositorio remoto</w:t>
+      </w:r>
+    </w:p>
+    <w:p>
+      <w:pPr>
+        <w:shd w:val="clear" w:color="auto" w:fill="FFFFFF" w:themeFill="background1"/>
+        <w:rPr>
+          <w:rFonts w:ascii="Courier New" w:hAnsi="Courier New" w:cs="Courier New"/>
+          <w:sz w:val="24"/>
+          <w:szCs w:val="24"/>
+        </w:rPr>
+      </w:pPr>
+    </w:p>
+    <w:p>
+      <w:pPr>
+        <w:shd w:val="clear" w:color="auto" w:fill="EEECE1" w:themeFill="background2"/>
+        <w:rPr>
+          <w:rFonts w:ascii="Courier New" w:hAnsi="Courier New" w:cs="Courier New"/>
+          <w:sz w:val="24"/>
+          <w:szCs w:val="24"/>
+        </w:rPr>
+      </w:pPr>
+      <w:r>
+        <w:rPr>
+          <w:rFonts w:ascii="Courier New" w:hAnsi="Courier New" w:cs="Courier New"/>
+          <w:sz w:val="24"/>
+          <w:szCs w:val="24"/>
+        </w:rPr>
+        <w:t>CORREGIR, DESHACER</w:t>
+      </w:r>
+    </w:p>
+    <w:p>
+      <w:pPr>
+        <w:shd w:val="clear" w:color="auto" w:fill="EEECE1" w:themeFill="background2"/>
+        <w:rPr>
+          <w:rFonts w:ascii="Courier New" w:hAnsi="Courier New" w:cs="Courier New"/>
+          <w:sz w:val="24"/>
+          <w:szCs w:val="24"/>
+        </w:rPr>
+      </w:pPr>
+      <w:proofErr w:type="spellStart"/>
+      <w:r>
+        <w:rPr>
+          <w:rFonts w:ascii="Courier New" w:hAnsi="Courier New" w:cs="Courier New"/>
+          <w:sz w:val="24"/>
+          <w:szCs w:val="24"/>
+        </w:rPr>
+        <w:t>git</w:t>
+      </w:r>
+      <w:proofErr w:type="spellEnd"/>
+      <w:r>
+        <w:rPr>
+          <w:rFonts w:ascii="Courier New" w:hAnsi="Courier New" w:cs="Courier New"/>
+          <w:sz w:val="24"/>
+          <w:szCs w:val="24"/>
+        </w:rPr>
+        <w:t xml:space="preserve"> </w:t>
+      </w:r>
+      <w:proofErr w:type="spellStart"/>
+      <w:r>
+        <w:rPr>
+          <w:rFonts w:ascii="Courier New" w:hAnsi="Courier New" w:cs="Courier New"/>
+          <w:sz w:val="24"/>
+          <w:szCs w:val="24"/>
+          <w:highlight w:val="yellow"/>
+        </w:rPr>
+        <w:t>reset</w:t>
+      </w:r>
+      <w:proofErr w:type="spellEnd"/>
+      <w:r>
+        <w:rPr>
+          <w:rFonts w:ascii="Courier New" w:hAnsi="Courier New" w:cs="Courier New"/>
+          <w:sz w:val="24"/>
+          <w:szCs w:val="24"/>
+          <w:highlight w:val="yellow"/>
+        </w:rPr>
+        <w:t xml:space="preserve"> –-</w:t>
+      </w:r>
+      <w:proofErr w:type="spellStart"/>
+      <w:r>
+        <w:rPr>
+          <w:rFonts w:ascii="Courier New" w:hAnsi="Courier New" w:cs="Courier New"/>
+          <w:sz w:val="24"/>
+          <w:szCs w:val="24"/>
+          <w:highlight w:val="yellow"/>
+        </w:rPr>
+        <w:t>hard</w:t>
+      </w:r>
+      <w:proofErr w:type="spellEnd"/>
+      <w:r>
+        <w:rPr>
+          <w:rFonts w:ascii="Courier New" w:hAnsi="Courier New" w:cs="Courier New"/>
+          <w:sz w:val="24"/>
+          <w:szCs w:val="24"/>
+        </w:rPr>
+        <w:t xml:space="preserve"> &lt;hash del </w:t>
+      </w:r>
+      <w:proofErr w:type="spellStart"/>
+      <w:r>
+        <w:rPr>
+          <w:rFonts w:ascii="Courier New" w:hAnsi="Courier New" w:cs="Courier New"/>
+          <w:sz w:val="24"/>
+          <w:szCs w:val="24"/>
+        </w:rPr>
+        <w:t>commit</w:t>
+      </w:r>
+      <w:proofErr w:type="spellEnd"/>
+      <w:r>
+        <w:rPr>
+          <w:rFonts w:ascii="Courier New" w:hAnsi="Courier New" w:cs="Courier New"/>
+          <w:sz w:val="24"/>
+          <w:szCs w:val="24"/>
+        </w:rPr>
+        <w:t xml:space="preserve"> a recuperar&gt;. </w:t>
+      </w:r>
+      <w:r>
+        <w:rPr>
+          <w:rFonts w:ascii="Courier New" w:hAnsi="Courier New" w:cs="Courier New"/>
+          <w:sz w:val="24"/>
+          <w:szCs w:val="24"/>
+        </w:rPr>
+        <w:t xml:space="preserve">Deja el directorio de trabajo local tal y como estaba con el </w:t>
+      </w:r>
+      <w:proofErr w:type="spellStart"/>
+      <w:r>
+        <w:rPr>
+          <w:rFonts w:ascii="Courier New" w:hAnsi="Courier New" w:cs="Courier New"/>
+          <w:sz w:val="24"/>
+          <w:szCs w:val="24"/>
+        </w:rPr>
+        <w:t>commit</w:t>
+      </w:r>
+      <w:proofErr w:type="spellEnd"/>
+      <w:r>
+        <w:rPr>
+          <w:rFonts w:ascii="Courier New" w:hAnsi="Courier New" w:cs="Courier New"/>
+          <w:sz w:val="24"/>
+          <w:szCs w:val="24"/>
+        </w:rPr>
+        <w:t xml:space="preserve"> indicado.</w:t>
+      </w:r>
+      <w:r>
+        <w:rPr>
+          <w:rFonts w:ascii="Courier New" w:hAnsi="Courier New" w:cs="Courier New"/>
+          <w:sz w:val="24"/>
+          <w:szCs w:val="24"/>
+        </w:rPr>
+        <w:t xml:space="preserve"> Hay que tener en cuenta que elimina los ficheros creados posteriormente a ese </w:t>
+      </w:r>
+      <w:proofErr w:type="spellStart"/>
+      <w:r>
+        <w:rPr>
+          <w:rFonts w:ascii="Courier New" w:hAnsi="Courier New" w:cs="Courier New"/>
+          <w:sz w:val="24"/>
+          <w:szCs w:val="24"/>
+        </w:rPr>
+        <w:t>commit</w:t>
+      </w:r>
+      <w:proofErr w:type="spellEnd"/>
+      <w:r>
+        <w:rPr>
+          <w:rFonts w:ascii="Courier New" w:hAnsi="Courier New" w:cs="Courier New"/>
+          <w:sz w:val="24"/>
+          <w:szCs w:val="24"/>
+        </w:rPr>
+        <w:t xml:space="preserve"> indicado, por lo que puede estar bien hacer un </w:t>
+      </w:r>
+      <w:proofErr w:type="spellStart"/>
+      <w:r>
+        <w:rPr>
+          <w:rFonts w:ascii="Courier New" w:hAnsi="Courier New" w:cs="Courier New"/>
+          <w:sz w:val="24"/>
+          <w:szCs w:val="24"/>
+        </w:rPr>
+        <w:t>push</w:t>
+      </w:r>
+      <w:proofErr w:type="spellEnd"/>
+      <w:r>
+        <w:rPr>
+          <w:rFonts w:ascii="Courier New" w:hAnsi="Courier New" w:cs="Courier New"/>
+          <w:sz w:val="24"/>
+          <w:szCs w:val="24"/>
+        </w:rPr>
+        <w:t xml:space="preserve">, antes del </w:t>
+      </w:r>
+      <w:proofErr w:type="spellStart"/>
+      <w:r>
+        <w:rPr>
+          <w:rFonts w:ascii="Courier New" w:hAnsi="Courier New" w:cs="Courier New"/>
+          <w:sz w:val="24"/>
+          <w:szCs w:val="24"/>
+        </w:rPr>
+        <w:t>reset</w:t>
+      </w:r>
+      <w:proofErr w:type="spellEnd"/>
+      <w:r>
+        <w:rPr>
+          <w:rFonts w:ascii="Courier New" w:hAnsi="Courier New" w:cs="Courier New"/>
+          <w:sz w:val="24"/>
+          <w:szCs w:val="24"/>
+        </w:rPr>
+        <w:t xml:space="preserve"> –-</w:t>
+      </w:r>
+      <w:proofErr w:type="spellStart"/>
+      <w:r>
+        <w:rPr>
+          <w:rFonts w:ascii="Courier New" w:hAnsi="Courier New" w:cs="Courier New"/>
+          <w:sz w:val="24"/>
+          <w:szCs w:val="24"/>
+        </w:rPr>
+        <w:t>hard</w:t>
+      </w:r>
+      <w:proofErr w:type="spellEnd"/>
+      <w:r>
+        <w:rPr>
+          <w:rFonts w:ascii="Courier New" w:hAnsi="Courier New" w:cs="Courier New"/>
+          <w:sz w:val="24"/>
+          <w:szCs w:val="24"/>
+        </w:rPr>
+        <w:t>.</w:t>
+      </w:r>
+      <w:r>
+        <w:rPr>
+          <w:rFonts w:ascii="Courier New" w:hAnsi="Courier New" w:cs="Courier New"/>
+          <w:sz w:val="24"/>
+          <w:szCs w:val="24"/>
+        </w:rPr>
+        <w:t xml:space="preserve"> </w:t>
+      </w:r>
+    </w:p>
+    <w:p>
+      <w:pPr>
+        <w:shd w:val="clear" w:color="auto" w:fill="FFFFFF" w:themeFill="background1"/>
+        <w:rPr>
+          <w:rFonts w:ascii="Courier New" w:hAnsi="Courier New" w:cs="Courier New"/>
+          <w:sz w:val="24"/>
+          <w:szCs w:val="24"/>
+        </w:rPr>
+      </w:pPr>
+    </w:p>
+    <w:p>
+      <w:pPr>
+        <w:shd w:val="clear" w:color="auto" w:fill="EEECE1" w:themeFill="background2"/>
+        <w:rPr>
+          <w:rFonts w:ascii="Courier New" w:hAnsi="Courier New" w:cs="Courier New"/>
+          <w:sz w:val="24"/>
+          <w:szCs w:val="24"/>
+        </w:rPr>
+      </w:pPr>
+      <w:r>
+        <w:rPr>
+          <w:rFonts w:ascii="Courier New" w:hAnsi="Courier New" w:cs="Courier New"/>
+          <w:sz w:val="24"/>
+          <w:szCs w:val="24"/>
+        </w:rPr>
+        <w:t>CORREGIR, DESHACER</w:t>
+      </w:r>
+    </w:p>
+    <w:p>
+      <w:pPr>
+        <w:shd w:val="clear" w:color="auto" w:fill="EEECE1" w:themeFill="background2"/>
+        <w:rPr>
+          <w:rFonts w:ascii="Courier New" w:hAnsi="Courier New" w:cs="Courier New"/>
+          <w:sz w:val="24"/>
+          <w:szCs w:val="24"/>
+        </w:rPr>
+      </w:pPr>
+      <w:proofErr w:type="spellStart"/>
+      <w:r>
+        <w:rPr>
+          <w:rFonts w:ascii="Courier New" w:hAnsi="Courier New" w:cs="Courier New"/>
+          <w:sz w:val="24"/>
+          <w:szCs w:val="24"/>
+        </w:rPr>
+        <w:t>git</w:t>
+      </w:r>
+      <w:proofErr w:type="spellEnd"/>
+      <w:r>
+        <w:rPr>
+          <w:rFonts w:ascii="Courier New" w:hAnsi="Courier New" w:cs="Courier New"/>
+          <w:sz w:val="24"/>
+          <w:szCs w:val="24"/>
+        </w:rPr>
+        <w:t xml:space="preserve"> </w:t>
+      </w:r>
+      <w:proofErr w:type="spellStart"/>
+      <w:r>
+        <w:rPr>
+          <w:rFonts w:ascii="Courier New" w:hAnsi="Courier New" w:cs="Courier New"/>
+          <w:sz w:val="24"/>
+          <w:szCs w:val="24"/>
+          <w:highlight w:val="yellow"/>
+        </w:rPr>
+        <w:t>reset</w:t>
+      </w:r>
+      <w:proofErr w:type="spellEnd"/>
+      <w:r>
+        <w:rPr>
+          <w:rFonts w:ascii="Courier New" w:hAnsi="Courier New" w:cs="Courier New"/>
+          <w:sz w:val="24"/>
+          <w:szCs w:val="24"/>
+          <w:highlight w:val="yellow"/>
+        </w:rPr>
+        <w:t xml:space="preserve"> HEAD</w:t>
+      </w:r>
+      <w:r>
+        <w:rPr>
+          <w:rFonts w:ascii="Courier New" w:hAnsi="Courier New" w:cs="Courier New"/>
+          <w:sz w:val="24"/>
+          <w:szCs w:val="24"/>
+        </w:rPr>
+        <w:t xml:space="preserve"> &lt;file&gt;, para pasar al estado solo modificado, es decir fuera de los preparados para </w:t>
+      </w:r>
+      <w:proofErr w:type="spellStart"/>
+      <w:r>
+        <w:rPr>
+          <w:rFonts w:ascii="Courier New" w:hAnsi="Courier New" w:cs="Courier New"/>
+          <w:sz w:val="24"/>
+          <w:szCs w:val="24"/>
+        </w:rPr>
+        <w:t>commit</w:t>
+      </w:r>
+      <w:proofErr w:type="spellEnd"/>
+      <w:r>
+        <w:rPr>
+          <w:rFonts w:ascii="Courier New" w:hAnsi="Courier New" w:cs="Courier New"/>
+          <w:sz w:val="24"/>
+          <w:szCs w:val="24"/>
+        </w:rPr>
+        <w:t xml:space="preserve"> (</w:t>
+      </w:r>
+      <w:proofErr w:type="spellStart"/>
+      <w:r>
+        <w:rPr>
+          <w:rFonts w:ascii="Courier New" w:hAnsi="Courier New" w:cs="Courier New"/>
+          <w:sz w:val="24"/>
+          <w:szCs w:val="24"/>
+        </w:rPr>
+        <w:t>to</w:t>
+      </w:r>
+      <w:proofErr w:type="spellEnd"/>
+      <w:r>
+        <w:rPr>
+          <w:rFonts w:ascii="Courier New" w:hAnsi="Courier New" w:cs="Courier New"/>
+          <w:sz w:val="24"/>
+          <w:szCs w:val="24"/>
+        </w:rPr>
+        <w:t xml:space="preserve"> </w:t>
+      </w:r>
+      <w:proofErr w:type="spellStart"/>
+      <w:r>
+        <w:rPr>
+          <w:rFonts w:ascii="Courier New" w:hAnsi="Courier New" w:cs="Courier New"/>
+          <w:sz w:val="24"/>
+          <w:szCs w:val="24"/>
+        </w:rPr>
+        <w:t>unstage</w:t>
+      </w:r>
+      <w:proofErr w:type="spellEnd"/>
+      <w:r>
+        <w:rPr>
+          <w:rFonts w:ascii="Courier New" w:hAnsi="Courier New" w:cs="Courier New"/>
+          <w:sz w:val="24"/>
+          <w:szCs w:val="24"/>
+        </w:rPr>
+        <w:t xml:space="preserve">) </w:t>
+      </w:r>
+    </w:p>
+    <w:p>
+      <w:pPr>
+        <w:shd w:val="clear" w:color="auto" w:fill="FFFFFF" w:themeFill="background1"/>
+        <w:rPr>
+          <w:rFonts w:ascii="Courier New" w:hAnsi="Courier New" w:cs="Courier New"/>
+          <w:sz w:val="24"/>
+          <w:szCs w:val="24"/>
+        </w:rPr>
+      </w:pPr>
+    </w:p>
+    <w:p>
+      <w:pPr>
+        <w:shd w:val="clear" w:color="auto" w:fill="EEECE1" w:themeFill="background2"/>
+        <w:rPr>
+          <w:rFonts w:ascii="Courier New" w:hAnsi="Courier New" w:cs="Courier New"/>
+          <w:sz w:val="24"/>
+          <w:szCs w:val="24"/>
+        </w:rPr>
+      </w:pPr>
+      <w:r>
+        <w:rPr>
+          <w:rFonts w:ascii="Courier New" w:hAnsi="Courier New" w:cs="Courier New"/>
+          <w:sz w:val="24"/>
+          <w:szCs w:val="24"/>
+        </w:rPr>
+        <w:t>BORRAR, ELIMINAR</w:t>
+      </w:r>
+    </w:p>
+    <w:p>
+      <w:pPr>
+        <w:shd w:val="clear" w:color="auto" w:fill="EEECE1" w:themeFill="background2"/>
+        <w:rPr>
+          <w:rFonts w:ascii="Courier New" w:hAnsi="Courier New" w:cs="Courier New"/>
+          <w:sz w:val="24"/>
+          <w:szCs w:val="24"/>
+        </w:rPr>
+      </w:pPr>
+      <w:proofErr w:type="spellStart"/>
+      <w:r>
+        <w:rPr>
+          <w:rFonts w:ascii="Courier New" w:hAnsi="Courier New" w:cs="Courier New"/>
+          <w:sz w:val="24"/>
+          <w:szCs w:val="24"/>
+        </w:rPr>
+        <w:t>git</w:t>
+      </w:r>
+      <w:proofErr w:type="spellEnd"/>
+      <w:r>
+        <w:rPr>
+          <w:rFonts w:ascii="Courier New" w:hAnsi="Courier New" w:cs="Courier New"/>
+          <w:sz w:val="24"/>
+          <w:szCs w:val="24"/>
+        </w:rPr>
+        <w:t xml:space="preserve"> </w:t>
+      </w:r>
+      <w:proofErr w:type="spellStart"/>
+      <w:r>
+        <w:rPr>
+          <w:rFonts w:ascii="Courier New" w:hAnsi="Courier New" w:cs="Courier New"/>
+          <w:sz w:val="24"/>
+          <w:szCs w:val="24"/>
+          <w:highlight w:val="yellow"/>
+        </w:rPr>
+        <w:t>rm</w:t>
+      </w:r>
+      <w:proofErr w:type="spellEnd"/>
+      <w:r>
+        <w:rPr>
+          <w:rFonts w:ascii="Courier New" w:hAnsi="Courier New" w:cs="Courier New"/>
+          <w:sz w:val="24"/>
+          <w:szCs w:val="24"/>
+        </w:rPr>
+        <w:t xml:space="preserve"> &lt;fichero&gt;, para eliminar el fichero y </w:t>
+      </w:r>
+      <w:r>
+        <w:rPr>
+          <w:rFonts w:ascii="Courier New" w:hAnsi="Courier New" w:cs="Courier New"/>
+          <w:sz w:val="24"/>
+          <w:szCs w:val="24"/>
+        </w:rPr>
+        <w:t>sacarlo del</w:t>
+      </w:r>
+      <w:r>
+        <w:rPr>
+          <w:rFonts w:ascii="Courier New" w:hAnsi="Courier New" w:cs="Courier New"/>
+          <w:sz w:val="24"/>
+          <w:szCs w:val="24"/>
+        </w:rPr>
+        <w:t xml:space="preserve"> seguimiento </w:t>
+      </w:r>
+      <w:proofErr w:type="spellStart"/>
+      <w:r>
+        <w:rPr>
+          <w:rFonts w:ascii="Courier New" w:hAnsi="Courier New" w:cs="Courier New"/>
+          <w:sz w:val="24"/>
+          <w:szCs w:val="24"/>
+        </w:rPr>
+        <w:t>git</w:t>
+      </w:r>
+      <w:proofErr w:type="spellEnd"/>
+    </w:p>
+    <w:p>
+      <w:pPr>
+        <w:shd w:val="clear" w:color="auto" w:fill="EEECE1" w:themeFill="background2"/>
+        <w:rPr>
+          <w:rFonts w:ascii="Courier New" w:hAnsi="Courier New" w:cs="Courier New"/>
+          <w:sz w:val="24"/>
+          <w:szCs w:val="24"/>
+        </w:rPr>
+      </w:pPr>
+      <w:proofErr w:type="spellStart"/>
+      <w:r>
+        <w:rPr>
+          <w:rFonts w:ascii="Courier New" w:hAnsi="Courier New" w:cs="Courier New"/>
+          <w:sz w:val="24"/>
+          <w:szCs w:val="24"/>
+        </w:rPr>
+        <w:t>git</w:t>
+      </w:r>
+      <w:proofErr w:type="spellEnd"/>
+      <w:r>
+        <w:rPr>
+          <w:rFonts w:ascii="Courier New" w:hAnsi="Courier New" w:cs="Courier New"/>
+          <w:sz w:val="24"/>
+          <w:szCs w:val="24"/>
+        </w:rPr>
+        <w:t xml:space="preserve"> </w:t>
+      </w:r>
+      <w:proofErr w:type="spellStart"/>
+      <w:r>
+        <w:rPr>
+          <w:rFonts w:ascii="Courier New" w:hAnsi="Courier New" w:cs="Courier New"/>
+          <w:sz w:val="24"/>
+          <w:szCs w:val="24"/>
+          <w:highlight w:val="yellow"/>
+        </w:rPr>
+        <w:t>rm</w:t>
+      </w:r>
+      <w:proofErr w:type="spellEnd"/>
+      <w:r>
+        <w:rPr>
+          <w:rFonts w:ascii="Courier New" w:hAnsi="Courier New" w:cs="Courier New"/>
+          <w:sz w:val="24"/>
+          <w:szCs w:val="24"/>
+          <w:highlight w:val="yellow"/>
+        </w:rPr>
+        <w:t xml:space="preserve"> –f</w:t>
+      </w:r>
+      <w:r>
+        <w:rPr>
+          <w:rFonts w:ascii="Courier New" w:hAnsi="Courier New" w:cs="Courier New"/>
+          <w:sz w:val="24"/>
+          <w:szCs w:val="24"/>
+        </w:rPr>
+        <w:t xml:space="preserve"> &lt;fichero&gt;, para el eliminar el fichero </w:t>
+      </w:r>
+      <w:r>
+        <w:rPr>
+          <w:rFonts w:ascii="Courier New" w:hAnsi="Courier New" w:cs="Courier New"/>
+          <w:sz w:val="24"/>
+          <w:szCs w:val="24"/>
+        </w:rPr>
+        <w:t xml:space="preserve">y sacarlo del seguimiento </w:t>
+      </w:r>
+      <w:proofErr w:type="spellStart"/>
+      <w:r>
+        <w:rPr>
+          <w:rFonts w:ascii="Courier New" w:hAnsi="Courier New" w:cs="Courier New"/>
+          <w:sz w:val="24"/>
+          <w:szCs w:val="24"/>
+        </w:rPr>
+        <w:t>git</w:t>
+      </w:r>
+      <w:proofErr w:type="spellEnd"/>
+      <w:r>
+        <w:rPr>
+          <w:rFonts w:ascii="Courier New" w:hAnsi="Courier New" w:cs="Courier New"/>
+          <w:sz w:val="24"/>
+          <w:szCs w:val="24"/>
+        </w:rPr>
+        <w:t xml:space="preserve"> cuando tiene cambios.</w:t>
+      </w:r>
+    </w:p>
+    <w:p>
+      <w:pPr>
+        <w:shd w:val="clear" w:color="auto" w:fill="EEECE1" w:themeFill="background2"/>
+        <w:rPr>
+          <w:rFonts w:ascii="Courier New" w:hAnsi="Courier New" w:cs="Courier New"/>
+          <w:sz w:val="24"/>
+          <w:szCs w:val="24"/>
+        </w:rPr>
+      </w:pPr>
+      <w:proofErr w:type="spellStart"/>
+      <w:r>
+        <w:rPr>
+          <w:rFonts w:ascii="Courier New" w:hAnsi="Courier New" w:cs="Courier New"/>
+          <w:sz w:val="24"/>
+          <w:szCs w:val="24"/>
+        </w:rPr>
+        <w:t>git</w:t>
+      </w:r>
+      <w:proofErr w:type="spellEnd"/>
+      <w:r>
+        <w:rPr>
+          <w:rFonts w:ascii="Courier New" w:hAnsi="Courier New" w:cs="Courier New"/>
+          <w:sz w:val="24"/>
+          <w:szCs w:val="24"/>
+        </w:rPr>
+        <w:t xml:space="preserve"> </w:t>
+      </w:r>
+      <w:proofErr w:type="spellStart"/>
+      <w:r>
+        <w:rPr>
+          <w:rFonts w:ascii="Courier New" w:hAnsi="Courier New" w:cs="Courier New"/>
+          <w:sz w:val="24"/>
+          <w:szCs w:val="24"/>
+          <w:highlight w:val="yellow"/>
+        </w:rPr>
+        <w:t>rm</w:t>
+      </w:r>
+      <w:proofErr w:type="spellEnd"/>
+      <w:r>
+        <w:rPr>
+          <w:rFonts w:ascii="Courier New" w:hAnsi="Courier New" w:cs="Courier New"/>
+          <w:sz w:val="24"/>
+          <w:szCs w:val="24"/>
+          <w:highlight w:val="yellow"/>
+        </w:rPr>
+        <w:t xml:space="preserve"> --</w:t>
+      </w:r>
+      <w:proofErr w:type="spellStart"/>
+      <w:r>
+        <w:rPr>
+          <w:rFonts w:ascii="Courier New" w:hAnsi="Courier New" w:cs="Courier New"/>
+          <w:sz w:val="24"/>
+          <w:szCs w:val="24"/>
+          <w:highlight w:val="yellow"/>
+        </w:rPr>
+        <w:t>cached</w:t>
+      </w:r>
+      <w:proofErr w:type="spellEnd"/>
+      <w:r>
+        <w:rPr>
+          <w:rFonts w:ascii="Courier New" w:hAnsi="Courier New" w:cs="Courier New"/>
+          <w:sz w:val="24"/>
+          <w:szCs w:val="24"/>
+        </w:rPr>
+        <w:t xml:space="preserve">  &lt;fichero&gt;, para sa</w:t>
+      </w:r>
+      <w:r>
+        <w:rPr>
+          <w:rFonts w:ascii="Courier New" w:hAnsi="Courier New" w:cs="Courier New"/>
+          <w:sz w:val="24"/>
+          <w:szCs w:val="24"/>
+        </w:rPr>
+        <w:t>ca</w:t>
+      </w:r>
+      <w:r>
+        <w:rPr>
+          <w:rFonts w:ascii="Courier New" w:hAnsi="Courier New" w:cs="Courier New"/>
+          <w:sz w:val="24"/>
+          <w:szCs w:val="24"/>
+        </w:rPr>
+        <w:t>rlo del seguimiento sin eliminar</w:t>
+      </w:r>
+      <w:r>
+        <w:rPr>
+          <w:rFonts w:ascii="Courier New" w:hAnsi="Courier New" w:cs="Courier New"/>
+          <w:sz w:val="24"/>
+          <w:szCs w:val="24"/>
+        </w:rPr>
+        <w:t xml:space="preserve">, para esto mismo también se puede utilizar </w:t>
+      </w:r>
+      <w:proofErr w:type="spellStart"/>
+      <w:r>
+        <w:rPr>
+          <w:rFonts w:ascii="Courier New" w:hAnsi="Courier New" w:cs="Courier New"/>
+          <w:sz w:val="24"/>
+          <w:szCs w:val="24"/>
+        </w:rPr>
+        <w:t>git</w:t>
+      </w:r>
+      <w:proofErr w:type="spellEnd"/>
+      <w:r>
+        <w:rPr>
+          <w:rFonts w:ascii="Courier New" w:hAnsi="Courier New" w:cs="Courier New"/>
+          <w:sz w:val="24"/>
+          <w:szCs w:val="24"/>
+        </w:rPr>
+        <w:t xml:space="preserve"> </w:t>
+      </w:r>
+      <w:proofErr w:type="spellStart"/>
+      <w:r>
+        <w:rPr>
+          <w:rFonts w:ascii="Courier New" w:hAnsi="Courier New" w:cs="Courier New"/>
+          <w:sz w:val="24"/>
+          <w:szCs w:val="24"/>
+          <w:highlight w:val="yellow"/>
+        </w:rPr>
+        <w:t>reset</w:t>
+      </w:r>
+      <w:proofErr w:type="spellEnd"/>
+      <w:r>
+        <w:rPr>
+          <w:rFonts w:ascii="Courier New" w:hAnsi="Courier New" w:cs="Courier New"/>
+          <w:sz w:val="24"/>
+          <w:szCs w:val="24"/>
+          <w:highlight w:val="yellow"/>
+        </w:rPr>
+        <w:t xml:space="preserve"> HEAD</w:t>
+      </w:r>
+      <w:r>
+        <w:rPr>
+          <w:rFonts w:ascii="Courier New" w:hAnsi="Courier New" w:cs="Courier New"/>
+          <w:sz w:val="24"/>
+          <w:szCs w:val="24"/>
+        </w:rPr>
+        <w:t xml:space="preserve"> &lt;fichero&gt;</w:t>
+      </w:r>
+    </w:p>
+    <w:p>
+      <w:pPr>
+        <w:shd w:val="clear" w:color="auto" w:fill="EEECE1" w:themeFill="background2"/>
+        <w:rPr>
+          <w:rFonts w:ascii="Courier New" w:hAnsi="Courier New" w:cs="Courier New"/>
+          <w:sz w:val="24"/>
+          <w:szCs w:val="24"/>
+        </w:rPr>
+      </w:pPr>
+      <w:r>
+        <w:rPr>
+          <w:rFonts w:ascii="Courier New" w:hAnsi="Courier New" w:cs="Courier New"/>
+          <w:sz w:val="24"/>
+          <w:szCs w:val="24"/>
+        </w:rPr>
+        <w:t xml:space="preserve">Prueba hecha con </w:t>
+      </w:r>
+      <w:proofErr w:type="spellStart"/>
+      <w:r>
+        <w:rPr>
+          <w:rFonts w:ascii="Courier New" w:hAnsi="Courier New" w:cs="Courier New"/>
+          <w:sz w:val="24"/>
+          <w:szCs w:val="24"/>
+        </w:rPr>
+        <w:t>rm</w:t>
+      </w:r>
+      <w:proofErr w:type="spellEnd"/>
+      <w:r>
+        <w:rPr>
+          <w:rFonts w:ascii="Courier New" w:hAnsi="Courier New" w:cs="Courier New"/>
+          <w:sz w:val="24"/>
+          <w:szCs w:val="24"/>
+        </w:rPr>
+        <w:t xml:space="preserve"> –-</w:t>
+      </w:r>
+      <w:proofErr w:type="spellStart"/>
+      <w:r>
+        <w:rPr>
+          <w:rFonts w:ascii="Courier New" w:hAnsi="Courier New" w:cs="Courier New"/>
+          <w:sz w:val="24"/>
+          <w:szCs w:val="24"/>
+        </w:rPr>
+        <w:t>cached</w:t>
+      </w:r>
+      <w:proofErr w:type="spellEnd"/>
+      <w:r>
+        <w:rPr>
+          <w:rFonts w:ascii="Courier New" w:hAnsi="Courier New" w:cs="Courier New"/>
+          <w:sz w:val="24"/>
+          <w:szCs w:val="24"/>
+        </w:rPr>
+        <w:t xml:space="preserve"> &lt;fichero&gt;:</w:t>
+      </w:r>
+    </w:p>
+    <w:p>
+      <w:pPr>
+        <w:shd w:val="clear" w:color="auto" w:fill="EEECE1" w:themeFill="background2"/>
+        <w:rPr>
+          <w:rFonts w:ascii="Courier New" w:hAnsi="Courier New" w:cs="Courier New"/>
+          <w:sz w:val="24"/>
+          <w:szCs w:val="24"/>
+        </w:rPr>
+      </w:pPr>
+      <w:proofErr w:type="spellStart"/>
+      <w:r>
+        <w:rPr>
+          <w:rFonts w:ascii="Courier New" w:hAnsi="Courier New" w:cs="Courier New"/>
+          <w:sz w:val="24"/>
+          <w:szCs w:val="24"/>
+        </w:rPr>
+        <w:t>g</w:t>
+      </w:r>
+      <w:r>
+        <w:rPr>
+          <w:rFonts w:ascii="Courier New" w:hAnsi="Courier New" w:cs="Courier New"/>
+          <w:sz w:val="24"/>
+          <w:szCs w:val="24"/>
+        </w:rPr>
+        <w:t>it</w:t>
+      </w:r>
+      <w:proofErr w:type="spellEnd"/>
+      <w:r>
+        <w:rPr>
+          <w:rFonts w:ascii="Courier New" w:hAnsi="Courier New" w:cs="Courier New"/>
+          <w:sz w:val="24"/>
+          <w:szCs w:val="24"/>
+        </w:rPr>
+        <w:t xml:space="preserve"> </w:t>
+      </w:r>
+      <w:proofErr w:type="spellStart"/>
+      <w:r>
+        <w:rPr>
+          <w:rFonts w:ascii="Courier New" w:hAnsi="Courier New" w:cs="Courier New"/>
+          <w:sz w:val="24"/>
+          <w:szCs w:val="24"/>
+        </w:rPr>
+        <w:t>rm</w:t>
+      </w:r>
+      <w:proofErr w:type="spellEnd"/>
+      <w:r>
+        <w:rPr>
+          <w:rFonts w:ascii="Courier New" w:hAnsi="Courier New" w:cs="Courier New"/>
+          <w:sz w:val="24"/>
+          <w:szCs w:val="24"/>
+        </w:rPr>
+        <w:t xml:space="preserve"> –-</w:t>
+      </w:r>
+      <w:proofErr w:type="spellStart"/>
+      <w:r>
+        <w:rPr>
+          <w:rFonts w:ascii="Courier New" w:hAnsi="Courier New" w:cs="Courier New"/>
+          <w:sz w:val="24"/>
+          <w:szCs w:val="24"/>
+        </w:rPr>
+        <w:t>cached</w:t>
+      </w:r>
+      <w:proofErr w:type="spellEnd"/>
+      <w:r>
+        <w:rPr>
+          <w:rFonts w:ascii="Courier New" w:hAnsi="Courier New" w:cs="Courier New"/>
+          <w:sz w:val="24"/>
+          <w:szCs w:val="24"/>
+        </w:rPr>
+        <w:t xml:space="preserve"> sobre &lt;fichero&gt; +</w:t>
+      </w:r>
+      <w:r>
+        <w:rPr>
+          <w:rFonts w:ascii="Courier New" w:hAnsi="Courier New" w:cs="Courier New"/>
+          <w:sz w:val="24"/>
+          <w:szCs w:val="24"/>
+        </w:rPr>
+        <w:t xml:space="preserve"> modificado &lt;fichero&gt; </w:t>
+      </w:r>
+      <w:r>
+        <w:rPr>
+          <w:rFonts w:ascii="Courier New" w:hAnsi="Courier New" w:cs="Courier New"/>
+          <w:sz w:val="24"/>
+          <w:szCs w:val="24"/>
+        </w:rPr>
+        <w:t xml:space="preserve">+ </w:t>
+      </w:r>
+      <w:proofErr w:type="spellStart"/>
+      <w:r>
+        <w:rPr>
+          <w:rFonts w:ascii="Courier New" w:hAnsi="Courier New" w:cs="Courier New"/>
+          <w:sz w:val="24"/>
+          <w:szCs w:val="24"/>
+        </w:rPr>
+        <w:t>git</w:t>
+      </w:r>
+      <w:proofErr w:type="spellEnd"/>
+      <w:r>
+        <w:rPr>
+          <w:rFonts w:ascii="Courier New" w:hAnsi="Courier New" w:cs="Courier New"/>
+          <w:sz w:val="24"/>
+          <w:szCs w:val="24"/>
+        </w:rPr>
+        <w:t xml:space="preserve"> </w:t>
+      </w:r>
+      <w:proofErr w:type="spellStart"/>
+      <w:r>
+        <w:rPr>
+          <w:rFonts w:ascii="Courier New" w:hAnsi="Courier New" w:cs="Courier New"/>
+          <w:sz w:val="24"/>
+          <w:szCs w:val="24"/>
+        </w:rPr>
+        <w:t>push</w:t>
+      </w:r>
+      <w:proofErr w:type="spellEnd"/>
+      <w:r>
+        <w:rPr>
+          <w:rFonts w:ascii="Courier New" w:hAnsi="Courier New" w:cs="Courier New"/>
+          <w:sz w:val="24"/>
+          <w:szCs w:val="24"/>
+        </w:rPr>
+        <w:t xml:space="preserve"> </w:t>
+      </w:r>
+      <w:proofErr w:type="spellStart"/>
+      <w:r>
+        <w:rPr>
+          <w:rFonts w:ascii="Courier New" w:hAnsi="Courier New" w:cs="Courier New"/>
+          <w:sz w:val="24"/>
+          <w:szCs w:val="24"/>
+        </w:rPr>
+        <w:t>origin</w:t>
+      </w:r>
+      <w:proofErr w:type="spellEnd"/>
+      <w:r>
+        <w:rPr>
+          <w:rFonts w:ascii="Courier New" w:hAnsi="Courier New" w:cs="Courier New"/>
+          <w:sz w:val="24"/>
+          <w:szCs w:val="24"/>
+        </w:rPr>
+        <w:t xml:space="preserve"> master, lo que ha ocurrido es que se ha eliminado &lt;fichero&gt; en el repositorio.</w:t>
+      </w:r>
+    </w:p>
+    <w:p>
+      <w:pPr>
+        <w:shd w:val="clear" w:color="auto" w:fill="FFFFFF" w:themeFill="background1"/>
+        <w:rPr>
+          <w:rFonts w:ascii="Courier New" w:hAnsi="Courier New" w:cs="Courier New"/>
+          <w:sz w:val="24"/>
+          <w:szCs w:val="24"/>
+        </w:rPr>
+      </w:pPr>
+      <w:r>
+        <w:rPr>
+          <w:rFonts w:ascii="Courier New" w:hAnsi="Courier New" w:cs="Courier New"/>
+          <w:sz w:val="24"/>
+          <w:szCs w:val="24"/>
+        </w:rPr>
+        <w:t xml:space="preserve"> </w:t>
+      </w:r>
+    </w:p>
+    <w:p>
+      <w:pPr>
+        <w:shd w:val="clear" w:color="auto" w:fill="EEECE1" w:themeFill="background2"/>
+        <w:rPr>
+          <w:rFonts w:ascii="Courier New" w:hAnsi="Courier New" w:cs="Courier New"/>
+          <w:sz w:val="24"/>
+          <w:szCs w:val="24"/>
+        </w:rPr>
+      </w:pPr>
+      <w:r>
+        <w:rPr>
+          <w:rFonts w:ascii="Courier New" w:hAnsi="Courier New" w:cs="Courier New"/>
+          <w:sz w:val="24"/>
+          <w:szCs w:val="24"/>
+        </w:rPr>
+        <w:t>CONSULTA</w:t>
+      </w:r>
+    </w:p>
+    <w:p>
+      <w:pPr>
+        <w:shd w:val="clear" w:color="auto" w:fill="EEECE1" w:themeFill="background2"/>
+        <w:rPr>
+          <w:rFonts w:ascii="Courier New" w:hAnsi="Courier New" w:cs="Courier New"/>
+          <w:sz w:val="24"/>
+          <w:szCs w:val="24"/>
+        </w:rPr>
+      </w:pPr>
+      <w:proofErr w:type="spellStart"/>
+      <w:r>
+        <w:rPr>
+          <w:rFonts w:ascii="Courier New" w:hAnsi="Courier New" w:cs="Courier New"/>
+          <w:sz w:val="24"/>
+          <w:szCs w:val="24"/>
+        </w:rPr>
+        <w:t>git</w:t>
+      </w:r>
+      <w:proofErr w:type="spellEnd"/>
+      <w:r>
+        <w:rPr>
+          <w:rFonts w:ascii="Courier New" w:hAnsi="Courier New" w:cs="Courier New"/>
+          <w:sz w:val="24"/>
+          <w:szCs w:val="24"/>
+        </w:rPr>
+        <w:t xml:space="preserve"> </w:t>
+      </w:r>
+      <w:r>
+        <w:rPr>
+          <w:rFonts w:ascii="Courier New" w:hAnsi="Courier New" w:cs="Courier New"/>
+          <w:sz w:val="24"/>
+          <w:szCs w:val="24"/>
+          <w:highlight w:val="yellow"/>
+        </w:rPr>
+        <w:t>show</w:t>
+      </w:r>
+      <w:r>
+        <w:rPr>
+          <w:rFonts w:ascii="Courier New" w:hAnsi="Courier New" w:cs="Courier New"/>
+          <w:sz w:val="24"/>
+          <w:szCs w:val="24"/>
+        </w:rPr>
+        <w:t xml:space="preserve"> &lt;hash de un </w:t>
+      </w:r>
+      <w:proofErr w:type="spellStart"/>
+      <w:r>
+        <w:rPr>
+          <w:rFonts w:ascii="Courier New" w:hAnsi="Courier New" w:cs="Courier New"/>
+          <w:sz w:val="24"/>
+          <w:szCs w:val="24"/>
+        </w:rPr>
+        <w:t>commit</w:t>
+      </w:r>
+      <w:proofErr w:type="spellEnd"/>
+      <w:r>
+        <w:rPr>
+          <w:rFonts w:ascii="Courier New" w:hAnsi="Courier New" w:cs="Courier New"/>
+          <w:sz w:val="24"/>
+          <w:szCs w:val="24"/>
+        </w:rPr>
+        <w:t>&gt;:nombre/del/fichero</w:t>
+      </w:r>
+      <w:r>
+        <w:rPr>
+          <w:rFonts w:ascii="Courier New" w:hAnsi="Courier New" w:cs="Courier New"/>
+          <w:sz w:val="24"/>
+          <w:szCs w:val="24"/>
+        </w:rPr>
+        <w:t xml:space="preserve"> &gt; &lt;fichero destino&gt;</w:t>
+      </w:r>
+      <w:r>
+        <w:rPr>
+          <w:rFonts w:ascii="Courier New" w:hAnsi="Courier New" w:cs="Courier New"/>
+          <w:sz w:val="24"/>
+          <w:szCs w:val="24"/>
+        </w:rPr>
+        <w:t>, nos muestra el archive en ese momento</w:t>
+      </w:r>
+    </w:p>
+    <w:p>
+      <w:pPr>
+        <w:shd w:val="clear" w:color="auto" w:fill="EEECE1" w:themeFill="background2"/>
+        <w:rPr>
+          <w:rFonts w:ascii="Courier New" w:hAnsi="Courier New" w:cs="Courier New"/>
+          <w:sz w:val="24"/>
+          <w:szCs w:val="24"/>
+        </w:rPr>
+      </w:pPr>
+      <w:proofErr w:type="spellStart"/>
+      <w:r>
+        <w:rPr>
+          <w:rFonts w:ascii="Courier New" w:hAnsi="Courier New" w:cs="Courier New"/>
+          <w:sz w:val="24"/>
+          <w:szCs w:val="24"/>
+        </w:rPr>
         <w:lastRenderedPageBreak/>
         <w:t>git</w:t>
       </w:r>
@@ -6700,7 +8492,6 @@
         </w:rPr>
         <w:t xml:space="preserve"> </w:t>
       </w:r>
-      <w:proofErr w:type="spellStart"/>
       <w:r>
         <w:rPr>
           <w:rFonts w:ascii="Courier New" w:hAnsi="Courier New" w:cs="Courier New"/>
@@ -6708,7 +8499,34 @@
           <w:szCs w:val="24"/>
           <w:highlight w:val="yellow"/>
         </w:rPr>
-        <w:t>push</w:t>
+        <w:t>show</w:t>
+      </w:r>
+      <w:r>
+        <w:rPr>
+          <w:rFonts w:ascii="Courier New" w:hAnsi="Courier New" w:cs="Courier New"/>
+          <w:sz w:val="24"/>
+          <w:szCs w:val="24"/>
+        </w:rPr>
+        <w:t xml:space="preserve"> &lt;tag&gt;, información de situación en ese punto.</w:t>
+      </w:r>
+    </w:p>
+    <w:p>
+      <w:pPr>
+        <w:shd w:val="clear" w:color="auto" w:fill="EEECE1" w:themeFill="background2"/>
+        <w:rPr>
+          <w:rFonts w:ascii="Courier New" w:hAnsi="Courier New" w:cs="Courier New"/>
+          <w:sz w:val="24"/>
+          <w:szCs w:val="24"/>
+        </w:rPr>
+      </w:pPr>
+      <w:proofErr w:type="spellStart"/>
+      <w:r>
+        <w:rPr>
+          <w:rFonts w:ascii="Courier New" w:hAnsi="Courier New" w:cs="Courier New"/>
+          <w:sz w:val="24"/>
+          <w:szCs w:val="24"/>
+        </w:rPr>
+        <w:t>git</w:t>
       </w:r>
       <w:proofErr w:type="spellEnd"/>
       <w:r>
@@ -6719,140 +8537,163 @@
         </w:rPr>
         <w:t xml:space="preserve"> </w:t>
       </w:r>
-      <w:proofErr w:type="spellStart"/>
-      <w:r>
-        <w:rPr>
-          <w:rFonts w:ascii="Courier New" w:hAnsi="Courier New" w:cs="Courier New"/>
-          <w:sz w:val="24"/>
-          <w:szCs w:val="24"/>
-        </w:rPr>
-        <w:t>origin</w:t>
-      </w:r>
-      <w:proofErr w:type="spellEnd"/>
-      <w:r>
-        <w:rPr>
-          <w:rFonts w:ascii="Courier New" w:hAnsi="Courier New" w:cs="Courier New"/>
-          <w:sz w:val="24"/>
-          <w:szCs w:val="24"/>
-        </w:rPr>
-        <w:t xml:space="preserve"> master, subir al repositorio</w:t>
+      <w:r>
+        <w:rPr>
+          <w:rFonts w:ascii="Courier New" w:hAnsi="Courier New" w:cs="Courier New"/>
+          <w:sz w:val="24"/>
+          <w:szCs w:val="24"/>
+          <w:highlight w:val="yellow"/>
+        </w:rPr>
+        <w:t xml:space="preserve">show </w:t>
+      </w:r>
+      <w:r>
+        <w:rPr>
+          <w:rFonts w:ascii="Courier New" w:hAnsi="Courier New" w:cs="Courier New"/>
+          <w:sz w:val="24"/>
+          <w:szCs w:val="24"/>
+          <w:highlight w:val="yellow"/>
+        </w:rPr>
+        <w:t>[--</w:t>
+      </w:r>
+      <w:proofErr w:type="spellStart"/>
+      <w:r>
+        <w:rPr>
+          <w:rFonts w:ascii="Courier New" w:hAnsi="Courier New" w:cs="Courier New"/>
+          <w:sz w:val="24"/>
+          <w:szCs w:val="24"/>
+          <w:highlight w:val="yellow"/>
+        </w:rPr>
+        <w:t>stat</w:t>
+      </w:r>
+      <w:proofErr w:type="spellEnd"/>
+      <w:r>
+        <w:rPr>
+          <w:rFonts w:ascii="Courier New" w:hAnsi="Courier New" w:cs="Courier New"/>
+          <w:sz w:val="24"/>
+          <w:szCs w:val="24"/>
+          <w:highlight w:val="yellow"/>
+        </w:rPr>
+        <w:t xml:space="preserve">] </w:t>
+      </w:r>
+      <w:r>
+        <w:rPr>
+          <w:rFonts w:ascii="Courier New" w:hAnsi="Courier New" w:cs="Courier New"/>
+          <w:sz w:val="24"/>
+          <w:szCs w:val="24"/>
+          <w:highlight w:val="yellow"/>
+        </w:rPr>
+        <w:t>--</w:t>
+      </w:r>
+      <w:proofErr w:type="spellStart"/>
+      <w:r>
+        <w:rPr>
+          <w:rFonts w:ascii="Courier New" w:hAnsi="Courier New" w:cs="Courier New"/>
+          <w:sz w:val="24"/>
+          <w:szCs w:val="24"/>
+          <w:highlight w:val="yellow"/>
+        </w:rPr>
+        <w:t>oneline</w:t>
+      </w:r>
+      <w:proofErr w:type="spellEnd"/>
+      <w:r>
+        <w:rPr>
+          <w:rFonts w:ascii="Courier New" w:hAnsi="Courier New" w:cs="Courier New"/>
+          <w:sz w:val="24"/>
+          <w:szCs w:val="24"/>
+          <w:highlight w:val="yellow"/>
+        </w:rPr>
+        <w:t xml:space="preserve"> HEAD^^</w:t>
+      </w:r>
+      <w:r>
+        <w:rPr>
+          <w:rFonts w:ascii="Courier New" w:hAnsi="Courier New" w:cs="Courier New"/>
+          <w:sz w:val="24"/>
+          <w:szCs w:val="24"/>
+          <w:highlight w:val="yellow"/>
+        </w:rPr>
+        <w:t>^</w:t>
+      </w:r>
+      <w:r>
+        <w:rPr>
+          <w:rFonts w:ascii="Courier New" w:hAnsi="Courier New" w:cs="Courier New"/>
+          <w:sz w:val="24"/>
+          <w:szCs w:val="24"/>
+          <w:highlight w:val="yellow"/>
+        </w:rPr>
+        <w:t>..HEAD</w:t>
+      </w:r>
+      <w:r>
+        <w:rPr>
+          <w:rFonts w:ascii="Courier New" w:hAnsi="Courier New" w:cs="Courier New"/>
+          <w:sz w:val="24"/>
+          <w:szCs w:val="24"/>
+        </w:rPr>
+        <w:t xml:space="preserve">, </w:t>
+      </w:r>
+      <w:r>
+        <w:rPr>
+          <w:rFonts w:ascii="Courier New" w:hAnsi="Courier New" w:cs="Courier New"/>
+          <w:sz w:val="24"/>
+          <w:szCs w:val="24"/>
+        </w:rPr>
+        <w:t xml:space="preserve">muestra los cambios en los cuatro </w:t>
+      </w:r>
+      <w:r>
+        <w:rPr>
+          <w:rFonts w:ascii="Courier New" w:hAnsi="Courier New" w:cs="Courier New"/>
+          <w:sz w:val="24"/>
+          <w:szCs w:val="24"/>
+        </w:rPr>
+        <w:t xml:space="preserve">últimos </w:t>
+      </w:r>
+      <w:proofErr w:type="spellStart"/>
+      <w:r>
+        <w:rPr>
+          <w:rFonts w:ascii="Courier New" w:hAnsi="Courier New" w:cs="Courier New"/>
+          <w:sz w:val="24"/>
+          <w:szCs w:val="24"/>
+        </w:rPr>
+        <w:t>commit</w:t>
+      </w:r>
+      <w:proofErr w:type="spellEnd"/>
+      <w:r>
+        <w:rPr>
+          <w:rFonts w:ascii="Courier New" w:hAnsi="Courier New" w:cs="Courier New"/>
+          <w:sz w:val="24"/>
+          <w:szCs w:val="24"/>
+        </w:rPr>
+        <w:t>.</w:t>
       </w:r>
     </w:p>
     <w:p>
       <w:pPr>
         <w:shd w:val="clear" w:color="auto" w:fill="EEECE1" w:themeFill="background2"/>
-        <w:ind w:left="708" w:hanging="708"/>
-        <w:rPr>
-          <w:rFonts w:ascii="Courier New" w:hAnsi="Courier New" w:cs="Courier New"/>
-          <w:sz w:val="24"/>
-          <w:szCs w:val="24"/>
-        </w:rPr>
-      </w:pPr>
-      <w:r>
-        <w:rPr>
-          <w:rFonts w:ascii="Courier New" w:hAnsi="Courier New" w:cs="Courier New"/>
-          <w:sz w:val="24"/>
-          <w:szCs w:val="24"/>
-        </w:rPr>
-        <w:t xml:space="preserve">Importante: </w:t>
-      </w:r>
-      <w:proofErr w:type="spellStart"/>
-      <w:r>
-        <w:rPr>
-          <w:rFonts w:ascii="Courier New" w:hAnsi="Courier New" w:cs="Courier New"/>
-          <w:sz w:val="24"/>
-          <w:szCs w:val="24"/>
-        </w:rPr>
-        <w:t>push</w:t>
-      </w:r>
-      <w:proofErr w:type="spellEnd"/>
-      <w:r>
-        <w:rPr>
-          <w:rFonts w:ascii="Courier New" w:hAnsi="Courier New" w:cs="Courier New"/>
-          <w:sz w:val="24"/>
-          <w:szCs w:val="24"/>
-        </w:rPr>
-        <w:t xml:space="preserve"> sube ficheros implicados en una confirmación </w:t>
-      </w:r>
-      <w:proofErr w:type="spellStart"/>
-      <w:r>
-        <w:rPr>
-          <w:rFonts w:ascii="Courier New" w:hAnsi="Courier New" w:cs="Courier New"/>
-          <w:sz w:val="24"/>
-          <w:szCs w:val="24"/>
-        </w:rPr>
-        <w:t>commit</w:t>
-      </w:r>
-      <w:proofErr w:type="spellEnd"/>
-      <w:r>
-        <w:rPr>
-          <w:rFonts w:ascii="Courier New" w:hAnsi="Courier New" w:cs="Courier New"/>
-          <w:sz w:val="24"/>
-          <w:szCs w:val="24"/>
-        </w:rPr>
-        <w:t xml:space="preserve">, de modo que un fichero que suba al repositorio, podría estar en ese momento en estado modificado, en el caso que se modifique después de un </w:t>
-      </w:r>
-      <w:proofErr w:type="spellStart"/>
-      <w:r>
-        <w:rPr>
-          <w:rFonts w:ascii="Courier New" w:hAnsi="Courier New" w:cs="Courier New"/>
-          <w:sz w:val="24"/>
-          <w:szCs w:val="24"/>
-        </w:rPr>
-        <w:t>commit</w:t>
-      </w:r>
-      <w:proofErr w:type="spellEnd"/>
-      <w:r>
-        <w:rPr>
-          <w:rFonts w:ascii="Courier New" w:hAnsi="Courier New" w:cs="Courier New"/>
-          <w:sz w:val="24"/>
-          <w:szCs w:val="24"/>
-        </w:rPr>
-        <w:t xml:space="preserve">. Pero el fichero que se subirá será como estaba en el momento que se </w:t>
-      </w:r>
-      <w:proofErr w:type="spellStart"/>
-      <w:r>
-        <w:rPr>
-          <w:rFonts w:ascii="Courier New" w:hAnsi="Courier New" w:cs="Courier New"/>
-          <w:sz w:val="24"/>
-          <w:szCs w:val="24"/>
-        </w:rPr>
-        <w:t>commiteo</w:t>
-      </w:r>
-      <w:proofErr w:type="spellEnd"/>
-      <w:r>
-        <w:rPr>
-          <w:rFonts w:ascii="Courier New" w:hAnsi="Courier New" w:cs="Courier New"/>
-          <w:sz w:val="24"/>
-          <w:szCs w:val="24"/>
-        </w:rPr>
-        <w:t xml:space="preserve">, es decir no se suben los cambios hechos después del </w:t>
-      </w:r>
-      <w:proofErr w:type="spellStart"/>
-      <w:r>
-        <w:rPr>
-          <w:rFonts w:ascii="Courier New" w:hAnsi="Courier New" w:cs="Courier New"/>
-          <w:sz w:val="24"/>
-          <w:szCs w:val="24"/>
-        </w:rPr>
-        <w:t>commit</w:t>
-      </w:r>
-      <w:proofErr w:type="spellEnd"/>
-      <w:r>
-        <w:rPr>
-          <w:rFonts w:ascii="Courier New" w:hAnsi="Courier New" w:cs="Courier New"/>
-          <w:sz w:val="24"/>
-          <w:szCs w:val="24"/>
-        </w:rPr>
-        <w:t>.</w:t>
-      </w:r>
-      <w:r>
-        <w:rPr>
-          <w:rFonts w:ascii="Courier New" w:hAnsi="Courier New" w:cs="Courier New"/>
-          <w:sz w:val="24"/>
-          <w:szCs w:val="24"/>
-        </w:rPr>
-        <w:t xml:space="preserve"> </w:t>
+        <w:rPr>
+          <w:rFonts w:ascii="Courier New" w:hAnsi="Courier New" w:cs="Courier New"/>
+          <w:sz w:val="24"/>
+          <w:szCs w:val="24"/>
+          <w:lang w:val="en-US"/>
+        </w:rPr>
+      </w:pPr>
+      <w:proofErr w:type="spellStart"/>
+      <w:r>
+        <w:rPr>
+          <w:rFonts w:ascii="Courier New" w:hAnsi="Courier New" w:cs="Courier New"/>
+          <w:sz w:val="24"/>
+          <w:szCs w:val="24"/>
+          <w:lang w:val="en-US"/>
+        </w:rPr>
+        <w:t>también</w:t>
+      </w:r>
+      <w:proofErr w:type="spellEnd"/>
+      <w:r>
+        <w:rPr>
+          <w:rFonts w:ascii="Courier New" w:hAnsi="Courier New" w:cs="Courier New"/>
+          <w:sz w:val="24"/>
+          <w:szCs w:val="24"/>
+          <w:lang w:val="en-US"/>
+        </w:rPr>
+        <w:t>:</w:t>
       </w:r>
     </w:p>
     <w:p>
@@ -6862,1675 +8703,16 @@
           <w:rFonts w:ascii="Courier New" w:hAnsi="Courier New" w:cs="Courier New"/>
           <w:sz w:val="24"/>
           <w:szCs w:val="24"/>
-        </w:rPr>
-      </w:pPr>
-      <w:r>
-        <w:rPr>
-          <w:rFonts w:ascii="Courier New" w:hAnsi="Courier New" w:cs="Courier New"/>
-          <w:sz w:val="24"/>
-          <w:szCs w:val="24"/>
-        </w:rPr>
-        <w:t>BORRAR, ELIMINAR</w:t>
-      </w:r>
-    </w:p>
-    <w:p>
-      <w:pPr>
-        <w:shd w:val="clear" w:color="auto" w:fill="EEECE1" w:themeFill="background2"/>
-        <w:rPr>
-          <w:rFonts w:ascii="Courier New" w:hAnsi="Courier New" w:cs="Courier New"/>
-          <w:sz w:val="24"/>
-          <w:szCs w:val="24"/>
-        </w:rPr>
-      </w:pPr>
-      <w:proofErr w:type="spellStart"/>
-      <w:r>
-        <w:rPr>
-          <w:rFonts w:ascii="Courier New" w:hAnsi="Courier New" w:cs="Courier New"/>
-          <w:sz w:val="24"/>
-          <w:szCs w:val="24"/>
-        </w:rPr>
-        <w:t>git</w:t>
-      </w:r>
-      <w:proofErr w:type="spellEnd"/>
-      <w:r>
-        <w:rPr>
-          <w:rFonts w:ascii="Courier New" w:hAnsi="Courier New" w:cs="Courier New"/>
-          <w:sz w:val="24"/>
-          <w:szCs w:val="24"/>
-        </w:rPr>
-        <w:t xml:space="preserve"> </w:t>
-      </w:r>
-      <w:proofErr w:type="spellStart"/>
-      <w:r>
-        <w:rPr>
-          <w:rFonts w:ascii="Courier New" w:hAnsi="Courier New" w:cs="Courier New"/>
-          <w:sz w:val="24"/>
-          <w:szCs w:val="24"/>
-          <w:highlight w:val="yellow"/>
-        </w:rPr>
-        <w:t>push</w:t>
-      </w:r>
-      <w:proofErr w:type="spellEnd"/>
-      <w:r>
-        <w:rPr>
-          <w:rFonts w:ascii="Courier New" w:hAnsi="Courier New" w:cs="Courier New"/>
-          <w:sz w:val="24"/>
-          <w:szCs w:val="24"/>
-          <w:highlight w:val="yellow"/>
-        </w:rPr>
-        <w:t xml:space="preserve"> </w:t>
-      </w:r>
-      <w:proofErr w:type="spellStart"/>
-      <w:r>
-        <w:rPr>
-          <w:rFonts w:ascii="Courier New" w:hAnsi="Courier New" w:cs="Courier New"/>
-          <w:sz w:val="24"/>
-          <w:szCs w:val="24"/>
-          <w:highlight w:val="yellow"/>
-        </w:rPr>
-        <w:t>origin</w:t>
-      </w:r>
-      <w:proofErr w:type="spellEnd"/>
-      <w:r>
-        <w:rPr>
-          <w:rFonts w:ascii="Courier New" w:hAnsi="Courier New" w:cs="Courier New"/>
-          <w:sz w:val="24"/>
-          <w:szCs w:val="24"/>
-          <w:highlight w:val="yellow"/>
-        </w:rPr>
-        <w:t xml:space="preserve"> –-</w:t>
-      </w:r>
-      <w:proofErr w:type="spellStart"/>
-      <w:r>
-        <w:rPr>
-          <w:rFonts w:ascii="Courier New" w:hAnsi="Courier New" w:cs="Courier New"/>
-          <w:sz w:val="24"/>
-          <w:szCs w:val="24"/>
-          <w:highlight w:val="yellow"/>
-        </w:rPr>
-        <w:t>delete</w:t>
-      </w:r>
-      <w:proofErr w:type="spellEnd"/>
-      <w:r>
-        <w:rPr>
-          <w:rFonts w:ascii="Courier New" w:hAnsi="Courier New" w:cs="Courier New"/>
-          <w:sz w:val="24"/>
-          <w:szCs w:val="24"/>
-        </w:rPr>
-        <w:t xml:space="preserve"> &lt;</w:t>
-      </w:r>
-      <w:proofErr w:type="spellStart"/>
-      <w:r>
-        <w:rPr>
-          <w:rFonts w:ascii="Courier New" w:hAnsi="Courier New" w:cs="Courier New"/>
-          <w:sz w:val="24"/>
-          <w:szCs w:val="24"/>
-        </w:rPr>
-        <w:t>remote-branch</w:t>
-      </w:r>
-      <w:proofErr w:type="spellEnd"/>
-      <w:r>
-        <w:rPr>
-          <w:rFonts w:ascii="Courier New" w:hAnsi="Courier New" w:cs="Courier New"/>
-          <w:sz w:val="24"/>
-          <w:szCs w:val="24"/>
-        </w:rPr>
-        <w:t>&gt;, para eliminar la rama &lt;</w:t>
-      </w:r>
-      <w:proofErr w:type="spellStart"/>
-      <w:r>
-        <w:rPr>
-          <w:rFonts w:ascii="Courier New" w:hAnsi="Courier New" w:cs="Courier New"/>
-          <w:sz w:val="24"/>
-          <w:szCs w:val="24"/>
-        </w:rPr>
-        <w:t>remote-branch</w:t>
-      </w:r>
-      <w:proofErr w:type="spellEnd"/>
-      <w:r>
-        <w:rPr>
-          <w:rFonts w:ascii="Courier New" w:hAnsi="Courier New" w:cs="Courier New"/>
-          <w:sz w:val="24"/>
-          <w:szCs w:val="24"/>
-        </w:rPr>
-        <w:t xml:space="preserve">&gt; del repositorio </w:t>
-      </w:r>
-      <w:proofErr w:type="spellStart"/>
-      <w:r>
-        <w:rPr>
-          <w:rFonts w:ascii="Courier New" w:hAnsi="Courier New" w:cs="Courier New"/>
-          <w:sz w:val="24"/>
-          <w:szCs w:val="24"/>
-        </w:rPr>
-        <w:t>origin</w:t>
-      </w:r>
-      <w:proofErr w:type="spellEnd"/>
-    </w:p>
-    <w:p>
-      <w:pPr>
-        <w:shd w:val="clear" w:color="auto" w:fill="EEECE1" w:themeFill="background2"/>
-        <w:rPr>
-          <w:rFonts w:ascii="Courier New" w:hAnsi="Courier New" w:cs="Courier New"/>
-          <w:sz w:val="24"/>
-          <w:szCs w:val="24"/>
-        </w:rPr>
-      </w:pPr>
-      <w:proofErr w:type="spellStart"/>
-      <w:r>
-        <w:rPr>
-          <w:rFonts w:ascii="Courier New" w:hAnsi="Courier New" w:cs="Courier New"/>
-          <w:sz w:val="24"/>
-          <w:szCs w:val="24"/>
-        </w:rPr>
-        <w:t>git</w:t>
-      </w:r>
-      <w:proofErr w:type="spellEnd"/>
-      <w:r>
-        <w:rPr>
-          <w:rFonts w:ascii="Courier New" w:hAnsi="Courier New" w:cs="Courier New"/>
-          <w:sz w:val="24"/>
-          <w:szCs w:val="24"/>
-        </w:rPr>
-        <w:t xml:space="preserve"> </w:t>
-      </w:r>
-      <w:proofErr w:type="spellStart"/>
-      <w:r>
-        <w:rPr>
-          <w:rFonts w:ascii="Courier New" w:hAnsi="Courier New" w:cs="Courier New"/>
-          <w:sz w:val="24"/>
-          <w:szCs w:val="24"/>
-          <w:highlight w:val="yellow"/>
-        </w:rPr>
-        <w:t>push</w:t>
-      </w:r>
-      <w:proofErr w:type="spellEnd"/>
-      <w:r>
-        <w:rPr>
-          <w:rFonts w:ascii="Courier New" w:hAnsi="Courier New" w:cs="Courier New"/>
-          <w:sz w:val="24"/>
-          <w:szCs w:val="24"/>
-          <w:highlight w:val="yellow"/>
-        </w:rPr>
-        <w:t xml:space="preserve"> –-tag</w:t>
-      </w:r>
-      <w:r>
-        <w:rPr>
-          <w:rFonts w:ascii="Courier New" w:hAnsi="Courier New" w:cs="Courier New"/>
-          <w:sz w:val="24"/>
-          <w:szCs w:val="24"/>
-        </w:rPr>
-        <w:t xml:space="preserve"> </w:t>
-      </w:r>
-      <w:proofErr w:type="spellStart"/>
-      <w:r>
-        <w:rPr>
-          <w:rFonts w:ascii="Courier New" w:hAnsi="Courier New" w:cs="Courier New"/>
-          <w:sz w:val="24"/>
-          <w:szCs w:val="24"/>
-        </w:rPr>
-        <w:t>origin</w:t>
-      </w:r>
-      <w:proofErr w:type="spellEnd"/>
-      <w:r>
-        <w:rPr>
-          <w:rFonts w:ascii="Courier New" w:hAnsi="Courier New" w:cs="Courier New"/>
-          <w:sz w:val="24"/>
-          <w:szCs w:val="24"/>
-        </w:rPr>
-        <w:t xml:space="preserve">, sube también la etiqueta </w:t>
-      </w:r>
-      <w:r>
-        <w:rPr>
-          <w:rFonts w:ascii="Courier New" w:hAnsi="Courier New" w:cs="Courier New"/>
-          <w:sz w:val="24"/>
-          <w:szCs w:val="24"/>
-        </w:rPr>
-        <w:t>al repositorio remoto</w:t>
-      </w:r>
-    </w:p>
-    <w:p>
-      <w:pPr>
-        <w:shd w:val="clear" w:color="auto" w:fill="FFFFFF" w:themeFill="background1"/>
-        <w:rPr>
-          <w:rFonts w:ascii="Courier New" w:hAnsi="Courier New" w:cs="Courier New"/>
-          <w:sz w:val="24"/>
-          <w:szCs w:val="24"/>
-        </w:rPr>
-      </w:pPr>
-    </w:p>
-    <w:p>
-      <w:pPr>
-        <w:shd w:val="clear" w:color="auto" w:fill="EEECE1" w:themeFill="background2"/>
-        <w:rPr>
-          <w:rFonts w:ascii="Courier New" w:hAnsi="Courier New" w:cs="Courier New"/>
-          <w:sz w:val="24"/>
-          <w:szCs w:val="24"/>
-        </w:rPr>
-      </w:pPr>
-      <w:r>
-        <w:rPr>
-          <w:rFonts w:ascii="Courier New" w:hAnsi="Courier New" w:cs="Courier New"/>
-          <w:sz w:val="24"/>
-          <w:szCs w:val="24"/>
-        </w:rPr>
-        <w:t>BORRAR, ELIMINAR</w:t>
-      </w:r>
-    </w:p>
-    <w:p>
-      <w:pPr>
-        <w:shd w:val="clear" w:color="auto" w:fill="EEECE1" w:themeFill="background2"/>
-        <w:rPr>
-          <w:rFonts w:ascii="Courier New" w:hAnsi="Courier New" w:cs="Courier New"/>
-          <w:sz w:val="24"/>
-          <w:szCs w:val="24"/>
-        </w:rPr>
-      </w:pPr>
-      <w:proofErr w:type="spellStart"/>
-      <w:r>
-        <w:rPr>
-          <w:rFonts w:ascii="Courier New" w:hAnsi="Courier New" w:cs="Courier New"/>
-          <w:sz w:val="24"/>
-          <w:szCs w:val="24"/>
-        </w:rPr>
-        <w:t>git</w:t>
-      </w:r>
-      <w:proofErr w:type="spellEnd"/>
-      <w:r>
-        <w:rPr>
-          <w:rFonts w:ascii="Courier New" w:hAnsi="Courier New" w:cs="Courier New"/>
-          <w:sz w:val="24"/>
-          <w:szCs w:val="24"/>
-        </w:rPr>
-        <w:t xml:space="preserve"> </w:t>
-      </w:r>
-      <w:proofErr w:type="spellStart"/>
-      <w:r>
-        <w:rPr>
-          <w:rFonts w:ascii="Courier New" w:hAnsi="Courier New" w:cs="Courier New"/>
-          <w:sz w:val="24"/>
-          <w:szCs w:val="24"/>
-          <w:highlight w:val="yellow"/>
-        </w:rPr>
-        <w:t>remote</w:t>
-      </w:r>
-      <w:proofErr w:type="spellEnd"/>
-      <w:r>
-        <w:rPr>
-          <w:rFonts w:ascii="Courier New" w:hAnsi="Courier New" w:cs="Courier New"/>
-          <w:sz w:val="24"/>
-          <w:szCs w:val="24"/>
-          <w:highlight w:val="yellow"/>
-        </w:rPr>
-        <w:t xml:space="preserve"> </w:t>
-      </w:r>
-      <w:proofErr w:type="spellStart"/>
-      <w:r>
-        <w:rPr>
-          <w:rFonts w:ascii="Courier New" w:hAnsi="Courier New" w:cs="Courier New"/>
-          <w:sz w:val="24"/>
-          <w:szCs w:val="24"/>
-          <w:highlight w:val="yellow"/>
-        </w:rPr>
-        <w:t>rm</w:t>
-      </w:r>
-      <w:proofErr w:type="spellEnd"/>
-      <w:r>
-        <w:rPr>
-          <w:rFonts w:ascii="Courier New" w:hAnsi="Courier New" w:cs="Courier New"/>
-          <w:sz w:val="24"/>
-          <w:szCs w:val="24"/>
-        </w:rPr>
-        <w:t xml:space="preserve"> &lt;repositorio&gt;, para eliminar repositorio</w:t>
-      </w:r>
-    </w:p>
-    <w:p>
-      <w:pPr>
-        <w:shd w:val="clear" w:color="auto" w:fill="EEECE1" w:themeFill="background2"/>
-        <w:rPr>
-          <w:rFonts w:ascii="Courier New" w:hAnsi="Courier New" w:cs="Courier New"/>
-          <w:sz w:val="24"/>
-          <w:szCs w:val="24"/>
-        </w:rPr>
-      </w:pPr>
-      <w:proofErr w:type="spellStart"/>
-      <w:r>
-        <w:rPr>
-          <w:rFonts w:ascii="Courier New" w:hAnsi="Courier New" w:cs="Courier New"/>
-          <w:sz w:val="24"/>
-          <w:szCs w:val="24"/>
-        </w:rPr>
-        <w:t>git</w:t>
-      </w:r>
-      <w:proofErr w:type="spellEnd"/>
-      <w:r>
-        <w:rPr>
-          <w:rFonts w:ascii="Courier New" w:hAnsi="Courier New" w:cs="Courier New"/>
-          <w:sz w:val="24"/>
-          <w:szCs w:val="24"/>
-        </w:rPr>
-        <w:t xml:space="preserve"> </w:t>
-      </w:r>
-      <w:proofErr w:type="spellStart"/>
-      <w:r>
-        <w:rPr>
-          <w:rFonts w:ascii="Courier New" w:hAnsi="Courier New" w:cs="Courier New"/>
-          <w:sz w:val="24"/>
-          <w:szCs w:val="24"/>
-          <w:highlight w:val="yellow"/>
-        </w:rPr>
-        <w:t>remote</w:t>
-      </w:r>
-      <w:proofErr w:type="spellEnd"/>
-      <w:r>
-        <w:rPr>
-          <w:rFonts w:ascii="Courier New" w:hAnsi="Courier New" w:cs="Courier New"/>
-          <w:sz w:val="24"/>
-          <w:szCs w:val="24"/>
-          <w:highlight w:val="yellow"/>
-        </w:rPr>
-        <w:t xml:space="preserve"> </w:t>
-      </w:r>
-      <w:proofErr w:type="spellStart"/>
-      <w:r>
-        <w:rPr>
-          <w:rFonts w:ascii="Courier New" w:hAnsi="Courier New" w:cs="Courier New"/>
-          <w:sz w:val="24"/>
-          <w:szCs w:val="24"/>
-          <w:highlight w:val="yellow"/>
-        </w:rPr>
-        <w:t>rename</w:t>
-      </w:r>
-      <w:proofErr w:type="spellEnd"/>
-      <w:r>
-        <w:rPr>
-          <w:rFonts w:ascii="Courier New" w:hAnsi="Courier New" w:cs="Courier New"/>
-          <w:sz w:val="24"/>
-          <w:szCs w:val="24"/>
-        </w:rPr>
-        <w:t xml:space="preserve"> &lt;repositorio-</w:t>
-      </w:r>
-      <w:proofErr w:type="spellStart"/>
-      <w:r>
-        <w:rPr>
-          <w:rFonts w:ascii="Courier New" w:hAnsi="Courier New" w:cs="Courier New"/>
-          <w:sz w:val="24"/>
-          <w:szCs w:val="24"/>
-        </w:rPr>
-        <w:t>old</w:t>
-      </w:r>
-      <w:proofErr w:type="spellEnd"/>
-      <w:r>
-        <w:rPr>
-          <w:rFonts w:ascii="Courier New" w:hAnsi="Courier New" w:cs="Courier New"/>
-          <w:sz w:val="24"/>
-          <w:szCs w:val="24"/>
-        </w:rPr>
-        <w:t>-</w:t>
-      </w:r>
-      <w:proofErr w:type="spellStart"/>
-      <w:r>
-        <w:rPr>
-          <w:rFonts w:ascii="Courier New" w:hAnsi="Courier New" w:cs="Courier New"/>
-          <w:sz w:val="24"/>
-          <w:szCs w:val="24"/>
-        </w:rPr>
-        <w:t>name</w:t>
-      </w:r>
-      <w:proofErr w:type="spellEnd"/>
-      <w:r>
-        <w:rPr>
-          <w:rFonts w:ascii="Courier New" w:hAnsi="Courier New" w:cs="Courier New"/>
-          <w:sz w:val="24"/>
-          <w:szCs w:val="24"/>
-        </w:rPr>
-        <w:t>&gt; &lt;repositorio-new-</w:t>
-      </w:r>
-      <w:proofErr w:type="spellStart"/>
-      <w:r>
-        <w:rPr>
-          <w:rFonts w:ascii="Courier New" w:hAnsi="Courier New" w:cs="Courier New"/>
-          <w:sz w:val="24"/>
-          <w:szCs w:val="24"/>
-        </w:rPr>
-        <w:t>name</w:t>
-      </w:r>
-      <w:proofErr w:type="spellEnd"/>
-      <w:r>
-        <w:rPr>
-          <w:rFonts w:ascii="Courier New" w:hAnsi="Courier New" w:cs="Courier New"/>
-          <w:sz w:val="24"/>
-          <w:szCs w:val="24"/>
-        </w:rPr>
-        <w:t>&gt;, para cambiar el nombre del repositorio</w:t>
-      </w:r>
-    </w:p>
-    <w:p>
-      <w:pPr>
-        <w:shd w:val="clear" w:color="auto" w:fill="FFFFFF" w:themeFill="background1"/>
-        <w:rPr>
-          <w:rFonts w:ascii="Courier New" w:hAnsi="Courier New" w:cs="Courier New"/>
-          <w:sz w:val="24"/>
-          <w:szCs w:val="24"/>
-        </w:rPr>
-      </w:pPr>
-    </w:p>
-    <w:p>
-      <w:pPr>
-        <w:shd w:val="clear" w:color="auto" w:fill="EEECE1" w:themeFill="background2"/>
-        <w:rPr>
-          <w:rFonts w:ascii="Courier New" w:hAnsi="Courier New" w:cs="Courier New"/>
-          <w:sz w:val="24"/>
-          <w:szCs w:val="24"/>
-        </w:rPr>
-      </w:pPr>
-      <w:r>
-        <w:rPr>
-          <w:rFonts w:ascii="Courier New" w:hAnsi="Courier New" w:cs="Courier New"/>
-          <w:sz w:val="24"/>
-          <w:szCs w:val="24"/>
-        </w:rPr>
-        <w:t>CORREGIR, DESHACER</w:t>
-      </w:r>
-    </w:p>
-    <w:p>
-      <w:pPr>
-        <w:shd w:val="clear" w:color="auto" w:fill="EEECE1" w:themeFill="background2"/>
-        <w:rPr>
-          <w:rFonts w:ascii="Courier New" w:hAnsi="Courier New" w:cs="Courier New"/>
-          <w:sz w:val="24"/>
-          <w:szCs w:val="24"/>
-        </w:rPr>
-      </w:pPr>
-      <w:proofErr w:type="spellStart"/>
-      <w:r>
-        <w:rPr>
-          <w:rFonts w:ascii="Courier New" w:hAnsi="Courier New" w:cs="Courier New"/>
-          <w:sz w:val="24"/>
-          <w:szCs w:val="24"/>
-        </w:rPr>
-        <w:t>git</w:t>
-      </w:r>
-      <w:proofErr w:type="spellEnd"/>
-      <w:r>
-        <w:rPr>
-          <w:rFonts w:ascii="Courier New" w:hAnsi="Courier New" w:cs="Courier New"/>
-          <w:sz w:val="24"/>
-          <w:szCs w:val="24"/>
-        </w:rPr>
-        <w:t xml:space="preserve"> </w:t>
-      </w:r>
-      <w:proofErr w:type="spellStart"/>
-      <w:r>
-        <w:rPr>
-          <w:rFonts w:ascii="Courier New" w:hAnsi="Courier New" w:cs="Courier New"/>
-          <w:sz w:val="24"/>
-          <w:szCs w:val="24"/>
-          <w:highlight w:val="yellow"/>
-        </w:rPr>
-        <w:t>reset</w:t>
-      </w:r>
-      <w:proofErr w:type="spellEnd"/>
-      <w:r>
-        <w:rPr>
-          <w:rFonts w:ascii="Courier New" w:hAnsi="Courier New" w:cs="Courier New"/>
-          <w:sz w:val="24"/>
-          <w:szCs w:val="24"/>
-          <w:highlight w:val="yellow"/>
-        </w:rPr>
-        <w:t xml:space="preserve"> –-</w:t>
-      </w:r>
-      <w:proofErr w:type="spellStart"/>
-      <w:r>
-        <w:rPr>
-          <w:rFonts w:ascii="Courier New" w:hAnsi="Courier New" w:cs="Courier New"/>
-          <w:sz w:val="24"/>
-          <w:szCs w:val="24"/>
-          <w:highlight w:val="yellow"/>
-        </w:rPr>
-        <w:t>hard</w:t>
-      </w:r>
-      <w:proofErr w:type="spellEnd"/>
-      <w:r>
-        <w:rPr>
-          <w:rFonts w:ascii="Courier New" w:hAnsi="Courier New" w:cs="Courier New"/>
-          <w:sz w:val="24"/>
-          <w:szCs w:val="24"/>
-        </w:rPr>
-        <w:t xml:space="preserve"> &lt;hash del </w:t>
-      </w:r>
-      <w:proofErr w:type="spellStart"/>
-      <w:r>
-        <w:rPr>
-          <w:rFonts w:ascii="Courier New" w:hAnsi="Courier New" w:cs="Courier New"/>
-          <w:sz w:val="24"/>
-          <w:szCs w:val="24"/>
-        </w:rPr>
-        <w:t>commit</w:t>
-      </w:r>
-      <w:proofErr w:type="spellEnd"/>
-      <w:r>
-        <w:rPr>
-          <w:rFonts w:ascii="Courier New" w:hAnsi="Courier New" w:cs="Courier New"/>
-          <w:sz w:val="24"/>
-          <w:szCs w:val="24"/>
-        </w:rPr>
-        <w:t xml:space="preserve"> a recuperar&gt;. </w:t>
-      </w:r>
-      <w:r>
-        <w:rPr>
-          <w:rFonts w:ascii="Courier New" w:hAnsi="Courier New" w:cs="Courier New"/>
-          <w:sz w:val="24"/>
-          <w:szCs w:val="24"/>
-        </w:rPr>
-        <w:t xml:space="preserve">Deja el directorio de trabajo local tal y como estaba con el </w:t>
-      </w:r>
-      <w:proofErr w:type="spellStart"/>
-      <w:r>
-        <w:rPr>
-          <w:rFonts w:ascii="Courier New" w:hAnsi="Courier New" w:cs="Courier New"/>
-          <w:sz w:val="24"/>
-          <w:szCs w:val="24"/>
-        </w:rPr>
-        <w:t>commit</w:t>
-      </w:r>
-      <w:proofErr w:type="spellEnd"/>
-      <w:r>
-        <w:rPr>
-          <w:rFonts w:ascii="Courier New" w:hAnsi="Courier New" w:cs="Courier New"/>
-          <w:sz w:val="24"/>
-          <w:szCs w:val="24"/>
-        </w:rPr>
-        <w:t xml:space="preserve"> indicado.</w:t>
-      </w:r>
-      <w:r>
-        <w:rPr>
-          <w:rFonts w:ascii="Courier New" w:hAnsi="Courier New" w:cs="Courier New"/>
-          <w:sz w:val="24"/>
-          <w:szCs w:val="24"/>
-        </w:rPr>
-        <w:t xml:space="preserve"> Hay que tener en cuenta que elimina los ficheros creados posteriormente a ese </w:t>
-      </w:r>
-      <w:proofErr w:type="spellStart"/>
-      <w:r>
-        <w:rPr>
-          <w:rFonts w:ascii="Courier New" w:hAnsi="Courier New" w:cs="Courier New"/>
-          <w:sz w:val="24"/>
-          <w:szCs w:val="24"/>
-        </w:rPr>
-        <w:t>commit</w:t>
-      </w:r>
-      <w:proofErr w:type="spellEnd"/>
-      <w:r>
-        <w:rPr>
-          <w:rFonts w:ascii="Courier New" w:hAnsi="Courier New" w:cs="Courier New"/>
-          <w:sz w:val="24"/>
-          <w:szCs w:val="24"/>
-        </w:rPr>
-        <w:t xml:space="preserve"> indicado, por lo que puede estar bien hacer un </w:t>
-      </w:r>
-      <w:proofErr w:type="spellStart"/>
-      <w:r>
-        <w:rPr>
-          <w:rFonts w:ascii="Courier New" w:hAnsi="Courier New" w:cs="Courier New"/>
-          <w:sz w:val="24"/>
-          <w:szCs w:val="24"/>
-        </w:rPr>
-        <w:t>push</w:t>
-      </w:r>
-      <w:proofErr w:type="spellEnd"/>
-      <w:r>
-        <w:rPr>
-          <w:rFonts w:ascii="Courier New" w:hAnsi="Courier New" w:cs="Courier New"/>
-          <w:sz w:val="24"/>
-          <w:szCs w:val="24"/>
-        </w:rPr>
-        <w:t xml:space="preserve">, antes del </w:t>
-      </w:r>
-      <w:proofErr w:type="spellStart"/>
-      <w:r>
-        <w:rPr>
-          <w:rFonts w:ascii="Courier New" w:hAnsi="Courier New" w:cs="Courier New"/>
-          <w:sz w:val="24"/>
-          <w:szCs w:val="24"/>
-        </w:rPr>
-        <w:t>reset</w:t>
-      </w:r>
-      <w:proofErr w:type="spellEnd"/>
-      <w:r>
-        <w:rPr>
-          <w:rFonts w:ascii="Courier New" w:hAnsi="Courier New" w:cs="Courier New"/>
-          <w:sz w:val="24"/>
-          <w:szCs w:val="24"/>
-        </w:rPr>
-        <w:t xml:space="preserve"> –-</w:t>
-      </w:r>
-      <w:proofErr w:type="spellStart"/>
-      <w:r>
-        <w:rPr>
-          <w:rFonts w:ascii="Courier New" w:hAnsi="Courier New" w:cs="Courier New"/>
-          <w:sz w:val="24"/>
-          <w:szCs w:val="24"/>
-        </w:rPr>
-        <w:t>hard</w:t>
-      </w:r>
-      <w:proofErr w:type="spellEnd"/>
-      <w:r>
-        <w:rPr>
-          <w:rFonts w:ascii="Courier New" w:hAnsi="Courier New" w:cs="Courier New"/>
-          <w:sz w:val="24"/>
-          <w:szCs w:val="24"/>
-        </w:rPr>
-        <w:t>.</w:t>
-      </w:r>
-      <w:r>
-        <w:rPr>
-          <w:rFonts w:ascii="Courier New" w:hAnsi="Courier New" w:cs="Courier New"/>
-          <w:sz w:val="24"/>
-          <w:szCs w:val="24"/>
-        </w:rPr>
-        <w:t xml:space="preserve"> </w:t>
-      </w:r>
-    </w:p>
-    <w:p>
-      <w:pPr>
-        <w:shd w:val="clear" w:color="auto" w:fill="FFFFFF" w:themeFill="background1"/>
-        <w:rPr>
-          <w:rFonts w:ascii="Courier New" w:hAnsi="Courier New" w:cs="Courier New"/>
-          <w:sz w:val="24"/>
-          <w:szCs w:val="24"/>
-        </w:rPr>
-      </w:pPr>
-    </w:p>
-    <w:p>
-      <w:pPr>
-        <w:shd w:val="clear" w:color="auto" w:fill="EEECE1" w:themeFill="background2"/>
-        <w:rPr>
-          <w:rFonts w:ascii="Courier New" w:hAnsi="Courier New" w:cs="Courier New"/>
-          <w:sz w:val="24"/>
-          <w:szCs w:val="24"/>
-        </w:rPr>
-      </w:pPr>
-      <w:r>
-        <w:rPr>
-          <w:rFonts w:ascii="Courier New" w:hAnsi="Courier New" w:cs="Courier New"/>
-          <w:sz w:val="24"/>
-          <w:szCs w:val="24"/>
-        </w:rPr>
-        <w:t>CORREGIR, DESHACER</w:t>
-      </w:r>
-    </w:p>
-    <w:p>
-      <w:pPr>
-        <w:shd w:val="clear" w:color="auto" w:fill="EEECE1" w:themeFill="background2"/>
-        <w:rPr>
-          <w:rFonts w:ascii="Courier New" w:hAnsi="Courier New" w:cs="Courier New"/>
-          <w:sz w:val="24"/>
-          <w:szCs w:val="24"/>
-        </w:rPr>
-      </w:pPr>
-      <w:proofErr w:type="spellStart"/>
-      <w:r>
-        <w:rPr>
-          <w:rFonts w:ascii="Courier New" w:hAnsi="Courier New" w:cs="Courier New"/>
-          <w:sz w:val="24"/>
-          <w:szCs w:val="24"/>
-        </w:rPr>
-        <w:t>git</w:t>
-      </w:r>
-      <w:proofErr w:type="spellEnd"/>
-      <w:r>
-        <w:rPr>
-          <w:rFonts w:ascii="Courier New" w:hAnsi="Courier New" w:cs="Courier New"/>
-          <w:sz w:val="24"/>
-          <w:szCs w:val="24"/>
-        </w:rPr>
-        <w:t xml:space="preserve"> </w:t>
-      </w:r>
-      <w:proofErr w:type="spellStart"/>
-      <w:r>
-        <w:rPr>
-          <w:rFonts w:ascii="Courier New" w:hAnsi="Courier New" w:cs="Courier New"/>
-          <w:sz w:val="24"/>
-          <w:szCs w:val="24"/>
-          <w:highlight w:val="yellow"/>
-        </w:rPr>
-        <w:t>reset</w:t>
-      </w:r>
-      <w:proofErr w:type="spellEnd"/>
-      <w:r>
-        <w:rPr>
-          <w:rFonts w:ascii="Courier New" w:hAnsi="Courier New" w:cs="Courier New"/>
-          <w:sz w:val="24"/>
-          <w:szCs w:val="24"/>
-          <w:highlight w:val="yellow"/>
-        </w:rPr>
-        <w:t xml:space="preserve"> HEAD</w:t>
-      </w:r>
-      <w:r>
-        <w:rPr>
-          <w:rFonts w:ascii="Courier New" w:hAnsi="Courier New" w:cs="Courier New"/>
-          <w:sz w:val="24"/>
-          <w:szCs w:val="24"/>
-        </w:rPr>
-        <w:t xml:space="preserve"> &lt;file&gt;, para pasar al estado solo modificado, es decir fuera de los preparados para </w:t>
-      </w:r>
-      <w:proofErr w:type="spellStart"/>
-      <w:r>
-        <w:rPr>
-          <w:rFonts w:ascii="Courier New" w:hAnsi="Courier New" w:cs="Courier New"/>
-          <w:sz w:val="24"/>
-          <w:szCs w:val="24"/>
-        </w:rPr>
-        <w:t>commit</w:t>
-      </w:r>
-      <w:proofErr w:type="spellEnd"/>
-      <w:r>
-        <w:rPr>
-          <w:rFonts w:ascii="Courier New" w:hAnsi="Courier New" w:cs="Courier New"/>
-          <w:sz w:val="24"/>
-          <w:szCs w:val="24"/>
-        </w:rPr>
-        <w:t xml:space="preserve"> (</w:t>
-      </w:r>
-      <w:proofErr w:type="spellStart"/>
-      <w:r>
-        <w:rPr>
-          <w:rFonts w:ascii="Courier New" w:hAnsi="Courier New" w:cs="Courier New"/>
-          <w:sz w:val="24"/>
-          <w:szCs w:val="24"/>
-        </w:rPr>
-        <w:t>to</w:t>
-      </w:r>
-      <w:proofErr w:type="spellEnd"/>
-      <w:r>
-        <w:rPr>
-          <w:rFonts w:ascii="Courier New" w:hAnsi="Courier New" w:cs="Courier New"/>
-          <w:sz w:val="24"/>
-          <w:szCs w:val="24"/>
-        </w:rPr>
-        <w:t xml:space="preserve"> </w:t>
-      </w:r>
-      <w:proofErr w:type="spellStart"/>
-      <w:r>
-        <w:rPr>
-          <w:rFonts w:ascii="Courier New" w:hAnsi="Courier New" w:cs="Courier New"/>
-          <w:sz w:val="24"/>
-          <w:szCs w:val="24"/>
-        </w:rPr>
-        <w:t>unstage</w:t>
-      </w:r>
-      <w:proofErr w:type="spellEnd"/>
-      <w:r>
-        <w:rPr>
-          <w:rFonts w:ascii="Courier New" w:hAnsi="Courier New" w:cs="Courier New"/>
-          <w:sz w:val="24"/>
-          <w:szCs w:val="24"/>
-        </w:rPr>
-        <w:t xml:space="preserve">) </w:t>
-      </w:r>
-    </w:p>
-    <w:p>
-      <w:pPr>
-        <w:shd w:val="clear" w:color="auto" w:fill="FFFFFF" w:themeFill="background1"/>
-        <w:rPr>
-          <w:rFonts w:ascii="Courier New" w:hAnsi="Courier New" w:cs="Courier New"/>
-          <w:sz w:val="24"/>
-          <w:szCs w:val="24"/>
-        </w:rPr>
-      </w:pPr>
-    </w:p>
-    <w:p>
-      <w:pPr>
-        <w:shd w:val="clear" w:color="auto" w:fill="EEECE1" w:themeFill="background2"/>
-        <w:rPr>
-          <w:rFonts w:ascii="Courier New" w:hAnsi="Courier New" w:cs="Courier New"/>
-          <w:sz w:val="24"/>
-          <w:szCs w:val="24"/>
-        </w:rPr>
-      </w:pPr>
-      <w:r>
-        <w:rPr>
-          <w:rFonts w:ascii="Courier New" w:hAnsi="Courier New" w:cs="Courier New"/>
-          <w:sz w:val="24"/>
-          <w:szCs w:val="24"/>
-        </w:rPr>
-        <w:t>BORRAR, ELIMINAR</w:t>
-      </w:r>
-    </w:p>
-    <w:p>
-      <w:pPr>
-        <w:shd w:val="clear" w:color="auto" w:fill="EEECE1" w:themeFill="background2"/>
-        <w:rPr>
-          <w:rFonts w:ascii="Courier New" w:hAnsi="Courier New" w:cs="Courier New"/>
-          <w:sz w:val="24"/>
-          <w:szCs w:val="24"/>
-        </w:rPr>
-      </w:pPr>
-      <w:proofErr w:type="spellStart"/>
-      <w:r>
-        <w:rPr>
-          <w:rFonts w:ascii="Courier New" w:hAnsi="Courier New" w:cs="Courier New"/>
-          <w:sz w:val="24"/>
-          <w:szCs w:val="24"/>
-        </w:rPr>
-        <w:t>git</w:t>
-      </w:r>
-      <w:proofErr w:type="spellEnd"/>
-      <w:r>
-        <w:rPr>
-          <w:rFonts w:ascii="Courier New" w:hAnsi="Courier New" w:cs="Courier New"/>
-          <w:sz w:val="24"/>
-          <w:szCs w:val="24"/>
-        </w:rPr>
-        <w:t xml:space="preserve"> </w:t>
-      </w:r>
-      <w:proofErr w:type="spellStart"/>
-      <w:r>
-        <w:rPr>
-          <w:rFonts w:ascii="Courier New" w:hAnsi="Courier New" w:cs="Courier New"/>
-          <w:sz w:val="24"/>
-          <w:szCs w:val="24"/>
-          <w:highlight w:val="yellow"/>
-        </w:rPr>
-        <w:t>rm</w:t>
-      </w:r>
-      <w:proofErr w:type="spellEnd"/>
-      <w:r>
-        <w:rPr>
-          <w:rFonts w:ascii="Courier New" w:hAnsi="Courier New" w:cs="Courier New"/>
-          <w:sz w:val="24"/>
-          <w:szCs w:val="24"/>
-        </w:rPr>
-        <w:t xml:space="preserve"> &lt;fichero&gt;, para eliminar el fichero y </w:t>
-      </w:r>
-      <w:r>
-        <w:rPr>
-          <w:rFonts w:ascii="Courier New" w:hAnsi="Courier New" w:cs="Courier New"/>
-          <w:sz w:val="24"/>
-          <w:szCs w:val="24"/>
-        </w:rPr>
-        <w:t>sacarlo del</w:t>
-      </w:r>
-      <w:r>
-        <w:rPr>
-          <w:rFonts w:ascii="Courier New" w:hAnsi="Courier New" w:cs="Courier New"/>
-          <w:sz w:val="24"/>
-          <w:szCs w:val="24"/>
-        </w:rPr>
-        <w:t xml:space="preserve"> seguimiento </w:t>
-      </w:r>
-      <w:proofErr w:type="spellStart"/>
-      <w:r>
-        <w:rPr>
-          <w:rFonts w:ascii="Courier New" w:hAnsi="Courier New" w:cs="Courier New"/>
-          <w:sz w:val="24"/>
-          <w:szCs w:val="24"/>
-        </w:rPr>
-        <w:t>git</w:t>
-      </w:r>
-      <w:proofErr w:type="spellEnd"/>
-    </w:p>
-    <w:p>
-      <w:pPr>
-        <w:shd w:val="clear" w:color="auto" w:fill="EEECE1" w:themeFill="background2"/>
-        <w:rPr>
-          <w:rFonts w:ascii="Courier New" w:hAnsi="Courier New" w:cs="Courier New"/>
-          <w:sz w:val="24"/>
-          <w:szCs w:val="24"/>
-        </w:rPr>
-      </w:pPr>
-      <w:proofErr w:type="spellStart"/>
-      <w:r>
-        <w:rPr>
-          <w:rFonts w:ascii="Courier New" w:hAnsi="Courier New" w:cs="Courier New"/>
-          <w:sz w:val="24"/>
-          <w:szCs w:val="24"/>
-        </w:rPr>
-        <w:t>git</w:t>
-      </w:r>
-      <w:proofErr w:type="spellEnd"/>
-      <w:r>
-        <w:rPr>
-          <w:rFonts w:ascii="Courier New" w:hAnsi="Courier New" w:cs="Courier New"/>
-          <w:sz w:val="24"/>
-          <w:szCs w:val="24"/>
-        </w:rPr>
-        <w:t xml:space="preserve"> </w:t>
-      </w:r>
-      <w:proofErr w:type="spellStart"/>
-      <w:r>
-        <w:rPr>
-          <w:rFonts w:ascii="Courier New" w:hAnsi="Courier New" w:cs="Courier New"/>
-          <w:sz w:val="24"/>
-          <w:szCs w:val="24"/>
-          <w:highlight w:val="yellow"/>
-        </w:rPr>
-        <w:t>rm</w:t>
-      </w:r>
-      <w:proofErr w:type="spellEnd"/>
-      <w:r>
-        <w:rPr>
-          <w:rFonts w:ascii="Courier New" w:hAnsi="Courier New" w:cs="Courier New"/>
-          <w:sz w:val="24"/>
-          <w:szCs w:val="24"/>
-          <w:highlight w:val="yellow"/>
-        </w:rPr>
-        <w:t xml:space="preserve"> –f</w:t>
-      </w:r>
-      <w:r>
-        <w:rPr>
-          <w:rFonts w:ascii="Courier New" w:hAnsi="Courier New" w:cs="Courier New"/>
-          <w:sz w:val="24"/>
-          <w:szCs w:val="24"/>
-        </w:rPr>
-        <w:t xml:space="preserve"> &lt;fichero&gt;, para el eliminar el fichero </w:t>
-      </w:r>
-      <w:r>
-        <w:rPr>
-          <w:rFonts w:ascii="Courier New" w:hAnsi="Courier New" w:cs="Courier New"/>
-          <w:sz w:val="24"/>
-          <w:szCs w:val="24"/>
-        </w:rPr>
-        <w:t xml:space="preserve">y sacarlo del seguimiento </w:t>
-      </w:r>
-      <w:proofErr w:type="spellStart"/>
-      <w:r>
-        <w:rPr>
-          <w:rFonts w:ascii="Courier New" w:hAnsi="Courier New" w:cs="Courier New"/>
-          <w:sz w:val="24"/>
-          <w:szCs w:val="24"/>
-        </w:rPr>
-        <w:t>git</w:t>
-      </w:r>
-      <w:proofErr w:type="spellEnd"/>
-      <w:r>
-        <w:rPr>
-          <w:rFonts w:ascii="Courier New" w:hAnsi="Courier New" w:cs="Courier New"/>
-          <w:sz w:val="24"/>
-          <w:szCs w:val="24"/>
-        </w:rPr>
-        <w:t xml:space="preserve"> cuando tiene cambios.</w:t>
-      </w:r>
-    </w:p>
-    <w:p>
-      <w:pPr>
-        <w:shd w:val="clear" w:color="auto" w:fill="EEECE1" w:themeFill="background2"/>
-        <w:rPr>
-          <w:rFonts w:ascii="Courier New" w:hAnsi="Courier New" w:cs="Courier New"/>
-          <w:sz w:val="24"/>
-          <w:szCs w:val="24"/>
-        </w:rPr>
-      </w:pPr>
-      <w:proofErr w:type="spellStart"/>
-      <w:r>
-        <w:rPr>
-          <w:rFonts w:ascii="Courier New" w:hAnsi="Courier New" w:cs="Courier New"/>
-          <w:sz w:val="24"/>
-          <w:szCs w:val="24"/>
-        </w:rPr>
-        <w:t>git</w:t>
-      </w:r>
-      <w:proofErr w:type="spellEnd"/>
-      <w:r>
-        <w:rPr>
-          <w:rFonts w:ascii="Courier New" w:hAnsi="Courier New" w:cs="Courier New"/>
-          <w:sz w:val="24"/>
-          <w:szCs w:val="24"/>
-        </w:rPr>
-        <w:t xml:space="preserve"> </w:t>
-      </w:r>
-      <w:proofErr w:type="spellStart"/>
-      <w:r>
-        <w:rPr>
-          <w:rFonts w:ascii="Courier New" w:hAnsi="Courier New" w:cs="Courier New"/>
-          <w:sz w:val="24"/>
-          <w:szCs w:val="24"/>
-          <w:highlight w:val="yellow"/>
-        </w:rPr>
-        <w:t>rm</w:t>
-      </w:r>
-      <w:proofErr w:type="spellEnd"/>
-      <w:r>
-        <w:rPr>
-          <w:rFonts w:ascii="Courier New" w:hAnsi="Courier New" w:cs="Courier New"/>
-          <w:sz w:val="24"/>
-          <w:szCs w:val="24"/>
-          <w:highlight w:val="yellow"/>
-        </w:rPr>
-        <w:t xml:space="preserve"> --</w:t>
-      </w:r>
-      <w:proofErr w:type="spellStart"/>
-      <w:r>
-        <w:rPr>
-          <w:rFonts w:ascii="Courier New" w:hAnsi="Courier New" w:cs="Courier New"/>
-          <w:sz w:val="24"/>
-          <w:szCs w:val="24"/>
-          <w:highlight w:val="yellow"/>
-        </w:rPr>
-        <w:t>cached</w:t>
-      </w:r>
-      <w:proofErr w:type="spellEnd"/>
-      <w:r>
-        <w:rPr>
-          <w:rFonts w:ascii="Courier New" w:hAnsi="Courier New" w:cs="Courier New"/>
-          <w:sz w:val="24"/>
-          <w:szCs w:val="24"/>
-        </w:rPr>
-        <w:t xml:space="preserve">  &lt;fichero&gt;, para sa</w:t>
-      </w:r>
-      <w:r>
-        <w:rPr>
-          <w:rFonts w:ascii="Courier New" w:hAnsi="Courier New" w:cs="Courier New"/>
-          <w:sz w:val="24"/>
-          <w:szCs w:val="24"/>
-        </w:rPr>
-        <w:t>ca</w:t>
-      </w:r>
-      <w:r>
-        <w:rPr>
-          <w:rFonts w:ascii="Courier New" w:hAnsi="Courier New" w:cs="Courier New"/>
-          <w:sz w:val="24"/>
-          <w:szCs w:val="24"/>
-        </w:rPr>
-        <w:t>rlo del seguimiento sin eliminar</w:t>
-      </w:r>
-      <w:r>
-        <w:rPr>
-          <w:rFonts w:ascii="Courier New" w:hAnsi="Courier New" w:cs="Courier New"/>
-          <w:sz w:val="24"/>
-          <w:szCs w:val="24"/>
-        </w:rPr>
-        <w:t xml:space="preserve">, para esto mismo también se puede utilizar </w:t>
-      </w:r>
-      <w:proofErr w:type="spellStart"/>
-      <w:r>
-        <w:rPr>
-          <w:rFonts w:ascii="Courier New" w:hAnsi="Courier New" w:cs="Courier New"/>
-          <w:sz w:val="24"/>
-          <w:szCs w:val="24"/>
-        </w:rPr>
-        <w:t>git</w:t>
-      </w:r>
-      <w:proofErr w:type="spellEnd"/>
-      <w:r>
-        <w:rPr>
-          <w:rFonts w:ascii="Courier New" w:hAnsi="Courier New" w:cs="Courier New"/>
-          <w:sz w:val="24"/>
-          <w:szCs w:val="24"/>
-        </w:rPr>
-        <w:t xml:space="preserve"> </w:t>
-      </w:r>
-      <w:proofErr w:type="spellStart"/>
-      <w:r>
-        <w:rPr>
-          <w:rFonts w:ascii="Courier New" w:hAnsi="Courier New" w:cs="Courier New"/>
-          <w:sz w:val="24"/>
-          <w:szCs w:val="24"/>
-          <w:highlight w:val="yellow"/>
-        </w:rPr>
-        <w:t>reset</w:t>
-      </w:r>
-      <w:proofErr w:type="spellEnd"/>
-      <w:r>
-        <w:rPr>
-          <w:rFonts w:ascii="Courier New" w:hAnsi="Courier New" w:cs="Courier New"/>
-          <w:sz w:val="24"/>
-          <w:szCs w:val="24"/>
-          <w:highlight w:val="yellow"/>
-        </w:rPr>
-        <w:t xml:space="preserve"> HEAD</w:t>
-      </w:r>
-      <w:r>
-        <w:rPr>
-          <w:rFonts w:ascii="Courier New" w:hAnsi="Courier New" w:cs="Courier New"/>
-          <w:sz w:val="24"/>
-          <w:szCs w:val="24"/>
-        </w:rPr>
-        <w:t xml:space="preserve"> &lt;fichero&gt;</w:t>
-      </w:r>
-    </w:p>
-    <w:p>
-      <w:pPr>
-        <w:shd w:val="clear" w:color="auto" w:fill="EEECE1" w:themeFill="background2"/>
-        <w:rPr>
-          <w:rFonts w:ascii="Courier New" w:hAnsi="Courier New" w:cs="Courier New"/>
-          <w:sz w:val="24"/>
-          <w:szCs w:val="24"/>
-        </w:rPr>
-      </w:pPr>
-      <w:r>
-        <w:rPr>
-          <w:rFonts w:ascii="Courier New" w:hAnsi="Courier New" w:cs="Courier New"/>
-          <w:sz w:val="24"/>
-          <w:szCs w:val="24"/>
-        </w:rPr>
-        <w:t xml:space="preserve">Prueba hecha con </w:t>
-      </w:r>
-      <w:proofErr w:type="spellStart"/>
-      <w:r>
-        <w:rPr>
-          <w:rFonts w:ascii="Courier New" w:hAnsi="Courier New" w:cs="Courier New"/>
-          <w:sz w:val="24"/>
-          <w:szCs w:val="24"/>
-        </w:rPr>
-        <w:t>rm</w:t>
-      </w:r>
-      <w:proofErr w:type="spellEnd"/>
-      <w:r>
-        <w:rPr>
-          <w:rFonts w:ascii="Courier New" w:hAnsi="Courier New" w:cs="Courier New"/>
-          <w:sz w:val="24"/>
-          <w:szCs w:val="24"/>
-        </w:rPr>
-        <w:t xml:space="preserve"> –-</w:t>
-      </w:r>
-      <w:proofErr w:type="spellStart"/>
-      <w:r>
-        <w:rPr>
-          <w:rFonts w:ascii="Courier New" w:hAnsi="Courier New" w:cs="Courier New"/>
-          <w:sz w:val="24"/>
-          <w:szCs w:val="24"/>
-        </w:rPr>
-        <w:t>cached</w:t>
-      </w:r>
-      <w:proofErr w:type="spellEnd"/>
-      <w:r>
-        <w:rPr>
-          <w:rFonts w:ascii="Courier New" w:hAnsi="Courier New" w:cs="Courier New"/>
-          <w:sz w:val="24"/>
-          <w:szCs w:val="24"/>
-        </w:rPr>
-        <w:t xml:space="preserve"> &lt;fichero&gt;:</w:t>
-      </w:r>
-    </w:p>
-    <w:p>
-      <w:pPr>
-        <w:shd w:val="clear" w:color="auto" w:fill="EEECE1" w:themeFill="background2"/>
-        <w:rPr>
-          <w:rFonts w:ascii="Courier New" w:hAnsi="Courier New" w:cs="Courier New"/>
-          <w:sz w:val="24"/>
-          <w:szCs w:val="24"/>
-        </w:rPr>
-      </w:pPr>
-      <w:proofErr w:type="spellStart"/>
-      <w:r>
-        <w:rPr>
-          <w:rFonts w:ascii="Courier New" w:hAnsi="Courier New" w:cs="Courier New"/>
-          <w:sz w:val="24"/>
-          <w:szCs w:val="24"/>
-        </w:rPr>
-        <w:t>g</w:t>
-      </w:r>
-      <w:r>
-        <w:rPr>
-          <w:rFonts w:ascii="Courier New" w:hAnsi="Courier New" w:cs="Courier New"/>
-          <w:sz w:val="24"/>
-          <w:szCs w:val="24"/>
-        </w:rPr>
-        <w:t>it</w:t>
-      </w:r>
-      <w:proofErr w:type="spellEnd"/>
-      <w:r>
-        <w:rPr>
-          <w:rFonts w:ascii="Courier New" w:hAnsi="Courier New" w:cs="Courier New"/>
-          <w:sz w:val="24"/>
-          <w:szCs w:val="24"/>
-        </w:rPr>
-        <w:t xml:space="preserve"> </w:t>
-      </w:r>
-      <w:proofErr w:type="spellStart"/>
-      <w:r>
-        <w:rPr>
-          <w:rFonts w:ascii="Courier New" w:hAnsi="Courier New" w:cs="Courier New"/>
-          <w:sz w:val="24"/>
-          <w:szCs w:val="24"/>
-        </w:rPr>
-        <w:t>rm</w:t>
-      </w:r>
-      <w:proofErr w:type="spellEnd"/>
-      <w:r>
-        <w:rPr>
-          <w:rFonts w:ascii="Courier New" w:hAnsi="Courier New" w:cs="Courier New"/>
-          <w:sz w:val="24"/>
-          <w:szCs w:val="24"/>
-        </w:rPr>
-        <w:t xml:space="preserve"> –-</w:t>
-      </w:r>
-      <w:proofErr w:type="spellStart"/>
-      <w:r>
-        <w:rPr>
-          <w:rFonts w:ascii="Courier New" w:hAnsi="Courier New" w:cs="Courier New"/>
-          <w:sz w:val="24"/>
-          <w:szCs w:val="24"/>
-        </w:rPr>
-        <w:t>cached</w:t>
-      </w:r>
-      <w:proofErr w:type="spellEnd"/>
-      <w:r>
-        <w:rPr>
-          <w:rFonts w:ascii="Courier New" w:hAnsi="Courier New" w:cs="Courier New"/>
-          <w:sz w:val="24"/>
-          <w:szCs w:val="24"/>
-        </w:rPr>
-        <w:t xml:space="preserve"> sobre &lt;fichero&gt; +</w:t>
-      </w:r>
-      <w:r>
-        <w:rPr>
-          <w:rFonts w:ascii="Courier New" w:hAnsi="Courier New" w:cs="Courier New"/>
-          <w:sz w:val="24"/>
-          <w:szCs w:val="24"/>
-        </w:rPr>
-        <w:t xml:space="preserve"> modificado &lt;fichero&gt; </w:t>
-      </w:r>
-      <w:r>
-        <w:rPr>
-          <w:rFonts w:ascii="Courier New" w:hAnsi="Courier New" w:cs="Courier New"/>
-          <w:sz w:val="24"/>
-          <w:szCs w:val="24"/>
-        </w:rPr>
-        <w:t xml:space="preserve">+ </w:t>
-      </w:r>
-      <w:proofErr w:type="spellStart"/>
-      <w:r>
-        <w:rPr>
-          <w:rFonts w:ascii="Courier New" w:hAnsi="Courier New" w:cs="Courier New"/>
-          <w:sz w:val="24"/>
-          <w:szCs w:val="24"/>
-        </w:rPr>
-        <w:t>git</w:t>
-      </w:r>
-      <w:proofErr w:type="spellEnd"/>
-      <w:r>
-        <w:rPr>
-          <w:rFonts w:ascii="Courier New" w:hAnsi="Courier New" w:cs="Courier New"/>
-          <w:sz w:val="24"/>
-          <w:szCs w:val="24"/>
-        </w:rPr>
-        <w:t xml:space="preserve"> </w:t>
-      </w:r>
-      <w:proofErr w:type="spellStart"/>
-      <w:r>
-        <w:rPr>
-          <w:rFonts w:ascii="Courier New" w:hAnsi="Courier New" w:cs="Courier New"/>
-          <w:sz w:val="24"/>
-          <w:szCs w:val="24"/>
-        </w:rPr>
-        <w:t>push</w:t>
-      </w:r>
-      <w:proofErr w:type="spellEnd"/>
-      <w:r>
-        <w:rPr>
-          <w:rFonts w:ascii="Courier New" w:hAnsi="Courier New" w:cs="Courier New"/>
-          <w:sz w:val="24"/>
-          <w:szCs w:val="24"/>
-        </w:rPr>
-        <w:t xml:space="preserve"> </w:t>
-      </w:r>
-      <w:proofErr w:type="spellStart"/>
-      <w:r>
-        <w:rPr>
-          <w:rFonts w:ascii="Courier New" w:hAnsi="Courier New" w:cs="Courier New"/>
-          <w:sz w:val="24"/>
-          <w:szCs w:val="24"/>
-        </w:rPr>
-        <w:t>origin</w:t>
-      </w:r>
-      <w:proofErr w:type="spellEnd"/>
-      <w:r>
-        <w:rPr>
-          <w:rFonts w:ascii="Courier New" w:hAnsi="Courier New" w:cs="Courier New"/>
-          <w:sz w:val="24"/>
-          <w:szCs w:val="24"/>
-        </w:rPr>
-        <w:t xml:space="preserve"> master, lo que ha ocurrido es que se ha eliminado &lt;fichero&gt; en el repositorio.</w:t>
-      </w:r>
-    </w:p>
-    <w:p>
-      <w:pPr>
-        <w:shd w:val="clear" w:color="auto" w:fill="FFFFFF" w:themeFill="background1"/>
-        <w:rPr>
-          <w:rFonts w:ascii="Courier New" w:hAnsi="Courier New" w:cs="Courier New"/>
-          <w:sz w:val="24"/>
-          <w:szCs w:val="24"/>
-        </w:rPr>
-      </w:pPr>
-      <w:r>
-        <w:rPr>
-          <w:rFonts w:ascii="Courier New" w:hAnsi="Courier New" w:cs="Courier New"/>
-          <w:sz w:val="24"/>
-          <w:szCs w:val="24"/>
-        </w:rPr>
-        <w:t xml:space="preserve"> </w:t>
-      </w:r>
-    </w:p>
-    <w:p>
-      <w:pPr>
-        <w:shd w:val="clear" w:color="auto" w:fill="EEECE1" w:themeFill="background2"/>
-        <w:rPr>
-          <w:rFonts w:ascii="Courier New" w:hAnsi="Courier New" w:cs="Courier New"/>
-          <w:sz w:val="24"/>
-          <w:szCs w:val="24"/>
-        </w:rPr>
-      </w:pPr>
-      <w:proofErr w:type="spellStart"/>
-      <w:r>
-        <w:rPr>
-          <w:rFonts w:ascii="Courier New" w:hAnsi="Courier New" w:cs="Courier New"/>
-          <w:sz w:val="24"/>
-          <w:szCs w:val="24"/>
-        </w:rPr>
-        <w:t>git</w:t>
-      </w:r>
-      <w:proofErr w:type="spellEnd"/>
-      <w:r>
-        <w:rPr>
-          <w:rFonts w:ascii="Courier New" w:hAnsi="Courier New" w:cs="Courier New"/>
-          <w:sz w:val="24"/>
-          <w:szCs w:val="24"/>
-        </w:rPr>
-        <w:t xml:space="preserve"> </w:t>
-      </w:r>
-      <w:r>
-        <w:rPr>
-          <w:rFonts w:ascii="Courier New" w:hAnsi="Courier New" w:cs="Courier New"/>
-          <w:sz w:val="24"/>
-          <w:szCs w:val="24"/>
-          <w:highlight w:val="yellow"/>
-        </w:rPr>
-        <w:t>show</w:t>
-      </w:r>
-      <w:r>
-        <w:rPr>
-          <w:rFonts w:ascii="Courier New" w:hAnsi="Courier New" w:cs="Courier New"/>
-          <w:sz w:val="24"/>
-          <w:szCs w:val="24"/>
-        </w:rPr>
-        <w:t xml:space="preserve"> &lt;hash de un </w:t>
-      </w:r>
-      <w:proofErr w:type="spellStart"/>
-      <w:r>
-        <w:rPr>
-          <w:rFonts w:ascii="Courier New" w:hAnsi="Courier New" w:cs="Courier New"/>
-          <w:sz w:val="24"/>
-          <w:szCs w:val="24"/>
-        </w:rPr>
-        <w:t>commit</w:t>
-      </w:r>
-      <w:proofErr w:type="spellEnd"/>
-      <w:r>
-        <w:rPr>
-          <w:rFonts w:ascii="Courier New" w:hAnsi="Courier New" w:cs="Courier New"/>
-          <w:sz w:val="24"/>
-          <w:szCs w:val="24"/>
-        </w:rPr>
-        <w:t>&gt;:nombre/del/fichero</w:t>
-      </w:r>
-      <w:r>
-        <w:rPr>
-          <w:rFonts w:ascii="Courier New" w:hAnsi="Courier New" w:cs="Courier New"/>
-          <w:sz w:val="24"/>
-          <w:szCs w:val="24"/>
-        </w:rPr>
-        <w:t xml:space="preserve"> &gt; &lt;fichero destino&gt;</w:t>
-      </w:r>
-      <w:r>
-        <w:rPr>
-          <w:rFonts w:ascii="Courier New" w:hAnsi="Courier New" w:cs="Courier New"/>
-          <w:sz w:val="24"/>
-          <w:szCs w:val="24"/>
-        </w:rPr>
-        <w:t>, nos muestra el archive en ese momento</w:t>
-      </w:r>
-    </w:p>
-    <w:p>
-      <w:pPr>
-        <w:shd w:val="clear" w:color="auto" w:fill="EEECE1" w:themeFill="background2"/>
-        <w:rPr>
-          <w:rFonts w:ascii="Courier New" w:hAnsi="Courier New" w:cs="Courier New"/>
-          <w:sz w:val="24"/>
-          <w:szCs w:val="24"/>
-        </w:rPr>
-      </w:pPr>
-      <w:proofErr w:type="spellStart"/>
-      <w:r>
-        <w:rPr>
-          <w:rFonts w:ascii="Courier New" w:hAnsi="Courier New" w:cs="Courier New"/>
-          <w:sz w:val="24"/>
-          <w:szCs w:val="24"/>
-        </w:rPr>
-        <w:t>git</w:t>
-      </w:r>
-      <w:proofErr w:type="spellEnd"/>
-      <w:r>
-        <w:rPr>
-          <w:rFonts w:ascii="Courier New" w:hAnsi="Courier New" w:cs="Courier New"/>
-          <w:sz w:val="24"/>
-          <w:szCs w:val="24"/>
-        </w:rPr>
-        <w:t xml:space="preserve"> </w:t>
-      </w:r>
-      <w:r>
-        <w:rPr>
-          <w:rFonts w:ascii="Courier New" w:hAnsi="Courier New" w:cs="Courier New"/>
-          <w:sz w:val="24"/>
-          <w:szCs w:val="24"/>
-          <w:highlight w:val="yellow"/>
-        </w:rPr>
-        <w:t>show</w:t>
-      </w:r>
-      <w:r>
-        <w:rPr>
-          <w:rFonts w:ascii="Courier New" w:hAnsi="Courier New" w:cs="Courier New"/>
-          <w:sz w:val="24"/>
-          <w:szCs w:val="24"/>
-        </w:rPr>
-        <w:t xml:space="preserve"> &lt;tag&gt;, información de situación en ese punto.</w:t>
-      </w:r>
-    </w:p>
-    <w:p>
-      <w:pPr>
-        <w:shd w:val="clear" w:color="auto" w:fill="EEECE1" w:themeFill="background2"/>
-        <w:rPr>
-          <w:rFonts w:ascii="Courier New" w:hAnsi="Courier New" w:cs="Courier New"/>
-          <w:sz w:val="24"/>
-          <w:szCs w:val="24"/>
-        </w:rPr>
-      </w:pPr>
-      <w:proofErr w:type="spellStart"/>
-      <w:r>
-        <w:rPr>
-          <w:rFonts w:ascii="Courier New" w:hAnsi="Courier New" w:cs="Courier New"/>
-          <w:sz w:val="24"/>
-          <w:szCs w:val="24"/>
-        </w:rPr>
-        <w:t>git</w:t>
-      </w:r>
-      <w:proofErr w:type="spellEnd"/>
-      <w:r>
-        <w:rPr>
-          <w:rFonts w:ascii="Courier New" w:hAnsi="Courier New" w:cs="Courier New"/>
-          <w:sz w:val="24"/>
-          <w:szCs w:val="24"/>
-        </w:rPr>
-        <w:t xml:space="preserve"> </w:t>
-      </w:r>
-      <w:r>
-        <w:rPr>
-          <w:rFonts w:ascii="Courier New" w:hAnsi="Courier New" w:cs="Courier New"/>
-          <w:sz w:val="24"/>
-          <w:szCs w:val="24"/>
-          <w:highlight w:val="yellow"/>
-        </w:rPr>
-        <w:t xml:space="preserve">show </w:t>
-      </w:r>
-      <w:r>
-        <w:rPr>
-          <w:rFonts w:ascii="Courier New" w:hAnsi="Courier New" w:cs="Courier New"/>
-          <w:sz w:val="24"/>
-          <w:szCs w:val="24"/>
-          <w:highlight w:val="yellow"/>
-        </w:rPr>
-        <w:t>[--</w:t>
-      </w:r>
-      <w:proofErr w:type="spellStart"/>
-      <w:r>
-        <w:rPr>
-          <w:rFonts w:ascii="Courier New" w:hAnsi="Courier New" w:cs="Courier New"/>
-          <w:sz w:val="24"/>
-          <w:szCs w:val="24"/>
-          <w:highlight w:val="yellow"/>
-        </w:rPr>
-        <w:t>stat</w:t>
-      </w:r>
-      <w:proofErr w:type="spellEnd"/>
-      <w:r>
-        <w:rPr>
-          <w:rFonts w:ascii="Courier New" w:hAnsi="Courier New" w:cs="Courier New"/>
-          <w:sz w:val="24"/>
-          <w:szCs w:val="24"/>
-          <w:highlight w:val="yellow"/>
-        </w:rPr>
-        <w:t xml:space="preserve">] </w:t>
-      </w:r>
-      <w:r>
-        <w:rPr>
-          <w:rFonts w:ascii="Courier New" w:hAnsi="Courier New" w:cs="Courier New"/>
-          <w:sz w:val="24"/>
-          <w:szCs w:val="24"/>
-          <w:highlight w:val="yellow"/>
-        </w:rPr>
-        <w:t>--</w:t>
-      </w:r>
-      <w:proofErr w:type="spellStart"/>
-      <w:r>
-        <w:rPr>
-          <w:rFonts w:ascii="Courier New" w:hAnsi="Courier New" w:cs="Courier New"/>
-          <w:sz w:val="24"/>
-          <w:szCs w:val="24"/>
-          <w:highlight w:val="yellow"/>
-        </w:rPr>
-        <w:t>oneline</w:t>
-      </w:r>
-      <w:proofErr w:type="spellEnd"/>
-      <w:r>
-        <w:rPr>
-          <w:rFonts w:ascii="Courier New" w:hAnsi="Courier New" w:cs="Courier New"/>
-          <w:sz w:val="24"/>
-          <w:szCs w:val="24"/>
-          <w:highlight w:val="yellow"/>
-        </w:rPr>
-        <w:t xml:space="preserve"> HEAD^^</w:t>
-      </w:r>
-      <w:r>
-        <w:rPr>
-          <w:rFonts w:ascii="Courier New" w:hAnsi="Courier New" w:cs="Courier New"/>
-          <w:sz w:val="24"/>
-          <w:szCs w:val="24"/>
-          <w:highlight w:val="yellow"/>
-        </w:rPr>
-        <w:t>^</w:t>
-      </w:r>
-      <w:r>
-        <w:rPr>
-          <w:rFonts w:ascii="Courier New" w:hAnsi="Courier New" w:cs="Courier New"/>
-          <w:sz w:val="24"/>
-          <w:szCs w:val="24"/>
-          <w:highlight w:val="yellow"/>
-        </w:rPr>
-        <w:t>..HEAD</w:t>
-      </w:r>
-      <w:r>
-        <w:rPr>
-          <w:rFonts w:ascii="Courier New" w:hAnsi="Courier New" w:cs="Courier New"/>
-          <w:sz w:val="24"/>
-          <w:szCs w:val="24"/>
-        </w:rPr>
-        <w:t xml:space="preserve">, </w:t>
-      </w:r>
-      <w:r>
-        <w:rPr>
-          <w:rFonts w:ascii="Courier New" w:hAnsi="Courier New" w:cs="Courier New"/>
-          <w:sz w:val="24"/>
-          <w:szCs w:val="24"/>
-        </w:rPr>
-        <w:t xml:space="preserve">muestra los cambios en los cuatro </w:t>
-      </w:r>
-      <w:r>
-        <w:rPr>
-          <w:rFonts w:ascii="Courier New" w:hAnsi="Courier New" w:cs="Courier New"/>
-          <w:sz w:val="24"/>
-          <w:szCs w:val="24"/>
-        </w:rPr>
-        <w:t xml:space="preserve">últimos </w:t>
-      </w:r>
-      <w:proofErr w:type="spellStart"/>
-      <w:r>
-        <w:rPr>
-          <w:rFonts w:ascii="Courier New" w:hAnsi="Courier New" w:cs="Courier New"/>
-          <w:sz w:val="24"/>
-          <w:szCs w:val="24"/>
-        </w:rPr>
-        <w:t>commit</w:t>
-      </w:r>
-      <w:proofErr w:type="spellEnd"/>
-      <w:r>
-        <w:rPr>
-          <w:rFonts w:ascii="Courier New" w:hAnsi="Courier New" w:cs="Courier New"/>
-          <w:sz w:val="24"/>
-          <w:szCs w:val="24"/>
-        </w:rPr>
-        <w:t>.</w:t>
-      </w:r>
-    </w:p>
-    <w:p>
-      <w:pPr>
-        <w:shd w:val="clear" w:color="auto" w:fill="EEECE1" w:themeFill="background2"/>
-        <w:rPr>
-          <w:rFonts w:ascii="Courier New" w:hAnsi="Courier New" w:cs="Courier New"/>
-          <w:sz w:val="24"/>
-          <w:szCs w:val="24"/>
-          <w:lang w:val="en-US"/>
-        </w:rPr>
-      </w:pPr>
-      <w:proofErr w:type="spellStart"/>
-      <w:r>
-        <w:rPr>
-          <w:rFonts w:ascii="Courier New" w:hAnsi="Courier New" w:cs="Courier New"/>
-          <w:sz w:val="24"/>
-          <w:szCs w:val="24"/>
-          <w:lang w:val="en-US"/>
-        </w:rPr>
-        <w:t>también</w:t>
-      </w:r>
-      <w:proofErr w:type="spellEnd"/>
-      <w:r>
-        <w:rPr>
-          <w:rFonts w:ascii="Courier New" w:hAnsi="Courier New" w:cs="Courier New"/>
-          <w:sz w:val="24"/>
-          <w:szCs w:val="24"/>
-          <w:lang w:val="en-US"/>
-        </w:rPr>
-        <w:t>:</w:t>
-      </w:r>
-    </w:p>
-    <w:p>
-      <w:pPr>
-        <w:shd w:val="clear" w:color="auto" w:fill="EEECE1" w:themeFill="background2"/>
-        <w:rPr>
-          <w:rFonts w:ascii="Courier New" w:hAnsi="Courier New" w:cs="Courier New"/>
-          <w:sz w:val="24"/>
-          <w:szCs w:val="24"/>
-          <w:lang w:val="en-US"/>
-        </w:rPr>
-      </w:pPr>
-      <w:r>
-        <w:rPr>
-          <w:rFonts w:ascii="Courier New" w:hAnsi="Courier New" w:cs="Courier New"/>
-          <w:sz w:val="24"/>
-          <w:szCs w:val="24"/>
-          <w:lang w:val="en-US"/>
-        </w:rPr>
-        <w:lastRenderedPageBreak/>
+          <w:lang w:val="en-US"/>
+        </w:rPr>
+      </w:pPr>
+      <w:r>
+        <w:rPr>
+          <w:rFonts w:ascii="Courier New" w:hAnsi="Courier New" w:cs="Courier New"/>
+          <w:sz w:val="24"/>
+          <w:szCs w:val="24"/>
+          <w:lang w:val="en-US"/>
+        </w:rPr>
         <w:tab/>
       </w:r>
       <w:proofErr w:type="spellStart"/>
@@ -10133,6 +10315,7 @@
           <w:sz w:val="24"/>
           <w:szCs w:val="24"/>
         </w:rPr>
+        <w:lastRenderedPageBreak/>
         <w:t>fork</w:t>
       </w:r>
       <w:proofErr w:type="spellEnd"/>
@@ -10353,7 +10536,6 @@
           <w:sz w:val="24"/>
           <w:szCs w:val="24"/>
         </w:rPr>
-        <w:lastRenderedPageBreak/>
         <w:t xml:space="preserve">Si no nos interesan el </w:t>
       </w:r>
       <w:proofErr w:type="spellStart"/>
@@ -11981,6 +12163,7 @@
           <w:sz w:val="24"/>
           <w:szCs w:val="24"/>
         </w:rPr>
+        <w:lastRenderedPageBreak/>
         <w:t>En T100, antonio63jun</w:t>
       </w:r>
       <w:r>
@@ -12279,7 +12462,6 @@
           <w:i/>
           <w:lang w:val="en-US"/>
         </w:rPr>
-        <w:lastRenderedPageBreak/>
         <w:t>core.fscache</w:t>
       </w:r>
       <w:proofErr w:type="spellEnd"/>
@@ -13674,6 +13856,7 @@
           <w:sz w:val="24"/>
           <w:szCs w:val="24"/>
         </w:rPr>
+        <w:lastRenderedPageBreak/>
         <w:t>git</w:t>
       </w:r>
       <w:proofErr w:type="spellEnd"/>
@@ -13847,7 +14030,6 @@
           <w:szCs w:val="24"/>
           <w:lang w:val="en-US"/>
         </w:rPr>
-        <w:lastRenderedPageBreak/>
         <w:t>git</w:t>
       </w:r>
       <w:proofErr w:type="spellEnd"/>
@@ -15322,6 +15504,7 @@
           <w:szCs w:val="24"/>
           <w:lang w:val="en-US"/>
         </w:rPr>
+        <w:lastRenderedPageBreak/>
         <w:t xml:space="preserve">   </w:t>
       </w:r>
       <w:proofErr w:type="spellStart"/>
@@ -15508,7 +15691,6 @@
           <w:sz w:val="24"/>
           <w:szCs w:val="24"/>
         </w:rPr>
-        <w:lastRenderedPageBreak/>
         <w:t xml:space="preserve">Para actualizar el repositorio base en github.com de antonio63jun, hemos seguidos los pasos descritos en </w:t>
       </w:r>
     </w:p>
@@ -17446,7 +17628,16 @@
           <w:sz w:val="24"/>
           <w:szCs w:val="24"/>
         </w:rPr>
-        <w:t xml:space="preserve"> responde con una advertencia de que podrían sobre-escribirse los cambios realizados en f1, por lo que ejecutamos </w:t>
+        <w:t xml:space="preserve"> responde </w:t>
+      </w:r>
+      <w:r>
+        <w:rPr>
+          <w:rFonts w:ascii="Courier New" w:hAnsi="Courier New" w:cs="Courier New"/>
+          <w:sz w:val="24"/>
+          <w:szCs w:val="24"/>
+        </w:rPr>
+        <w:lastRenderedPageBreak/>
+        <w:t xml:space="preserve">con una advertencia de que podrían sobre-escribirse los cambios realizados en f1, por lo que ejecutamos </w:t>
       </w:r>
       <w:proofErr w:type="spellStart"/>
       <w:r>
@@ -17653,7 +17844,6 @@
           <w:sz w:val="24"/>
           <w:szCs w:val="24"/>
         </w:rPr>
-        <w:lastRenderedPageBreak/>
         <w:t>git</w:t>
       </w:r>
       <w:proofErr w:type="spellEnd"/>
@@ -19453,7 +19643,7 @@
 </file>
 
 <file path=customXml/itemProps1.xml><?xml version="1.0" encoding="utf-8"?>
-<ds:datastoreItem xmlns:ds="http://schemas.openxmlformats.org/officeDocument/2006/customXml" ds:itemID="{747B40B3-E770-450B-9F18-D23B643C6518}">
+<ds:datastoreItem xmlns:ds="http://schemas.openxmlformats.org/officeDocument/2006/customXml" ds:itemID="{FAE2ABEA-AC2C-4620-B9DE-CDF054EB00A4}">
   <ds:schemaRefs>
     <ds:schemaRef ds:uri="http://schemas.openxmlformats.org/officeDocument/2006/bibliography"/>
   </ds:schemaRefs>

</xml_diff>

<commit_message>
antonio63j confirma modificaciones en GitApuntes
</commit_message>
<xml_diff>
--- a/software/GitApuntes.docx
+++ b/software/GitApuntes.docx
@@ -5291,10 +5291,8 @@
           <w:shd w:val="clear" w:color="auto" w:fill="EFF0F1"/>
           <w:lang w:eastAsia="es-ES"/>
         </w:rPr>
-        <w:t>c</w:t>
-      </w:r>
-      <w:bookmarkStart w:id="0" w:name="_GoBack"/>
-      <w:bookmarkEnd w:id="0"/>
+        <w:t>confirmado</w:t>
+      </w:r>
       <w:r>
         <w:rPr>
           <w:rFonts w:ascii="Courier New" w:hAnsi="Courier New" w:cs="Courier New"/>
@@ -5304,7 +5302,7 @@
           <w:shd w:val="clear" w:color="auto" w:fill="EFF0F1"/>
           <w:lang w:eastAsia="es-ES"/>
         </w:rPr>
-        <w:t>onfirmado</w:t>
+        <w:t>s</w:t>
       </w:r>
       <w:r>
         <w:rPr>
@@ -5315,8 +5313,9 @@
           <w:shd w:val="clear" w:color="auto" w:fill="EFF0F1"/>
           <w:lang w:eastAsia="es-ES"/>
         </w:rPr>
-        <w:t>s</w:t>
-      </w:r>
+        <w:t xml:space="preserve"> en un </w:t>
+      </w:r>
+      <w:proofErr w:type="spellStart"/>
       <w:r>
         <w:rPr>
           <w:rFonts w:ascii="Courier New" w:hAnsi="Courier New" w:cs="Courier New"/>
@@ -5326,9 +5325,9 @@
           <w:shd w:val="clear" w:color="auto" w:fill="EFF0F1"/>
           <w:lang w:eastAsia="es-ES"/>
         </w:rPr>
-        <w:t xml:space="preserve"> en un </w:t>
-      </w:r>
-      <w:proofErr w:type="spellStart"/>
+        <w:t>commit</w:t>
+      </w:r>
+      <w:proofErr w:type="spellEnd"/>
       <w:r>
         <w:rPr>
           <w:rFonts w:ascii="Courier New" w:hAnsi="Courier New" w:cs="Courier New"/>
@@ -5338,9 +5337,9 @@
           <w:shd w:val="clear" w:color="auto" w:fill="EFF0F1"/>
           <w:lang w:eastAsia="es-ES"/>
         </w:rPr>
-        <w:t>commit</w:t>
-      </w:r>
-      <w:proofErr w:type="spellEnd"/>
+        <w:t xml:space="preserve"> identificado por &lt;</w:t>
+      </w:r>
+      <w:proofErr w:type="spellStart"/>
       <w:r>
         <w:rPr>
           <w:rFonts w:ascii="Courier New" w:hAnsi="Courier New" w:cs="Courier New"/>
@@ -5350,9 +5349,9 @@
           <w:shd w:val="clear" w:color="auto" w:fill="EFF0F1"/>
           <w:lang w:eastAsia="es-ES"/>
         </w:rPr>
-        <w:t xml:space="preserve"> identificado por &lt;</w:t>
-      </w:r>
-      <w:proofErr w:type="spellStart"/>
+        <w:t>idcommit</w:t>
+      </w:r>
+      <w:proofErr w:type="spellEnd"/>
       <w:r>
         <w:rPr>
           <w:rFonts w:ascii="Courier New" w:hAnsi="Courier New" w:cs="Courier New"/>
@@ -5362,9 +5361,8 @@
           <w:shd w:val="clear" w:color="auto" w:fill="EFF0F1"/>
           <w:lang w:eastAsia="es-ES"/>
         </w:rPr>
-        <w:t>idcommit</w:t>
-      </w:r>
-      <w:proofErr w:type="spellEnd"/>
+        <w:t>&gt;</w:t>
+      </w:r>
       <w:r>
         <w:rPr>
           <w:rFonts w:ascii="Courier New" w:hAnsi="Courier New" w:cs="Courier New"/>
@@ -5374,9 +5372,12 @@
           <w:shd w:val="clear" w:color="auto" w:fill="EFF0F1"/>
           <w:lang w:eastAsia="es-ES"/>
         </w:rPr>
-        <w:t>&gt;</w:t>
-      </w:r>
-      <w:r>
+        <w:t>.</w:t>
+      </w:r>
+    </w:p>
+    <w:p>
+      <w:pPr>
+        <w:shd w:val="clear" w:color="auto" w:fill="EEECE1" w:themeFill="background2"/>
         <w:rPr>
           <w:rFonts w:ascii="Courier New" w:hAnsi="Courier New" w:cs="Courier New"/>
           <w:sz w:val="24"/>
@@ -5385,12 +5386,8 @@
           <w:shd w:val="clear" w:color="auto" w:fill="EFF0F1"/>
           <w:lang w:eastAsia="es-ES"/>
         </w:rPr>
-        <w:t>.</w:t>
-      </w:r>
-    </w:p>
-    <w:p>
-      <w:pPr>
-        <w:shd w:val="clear" w:color="auto" w:fill="EEECE1" w:themeFill="background2"/>
+      </w:pPr>
+      <w:r>
         <w:rPr>
           <w:rFonts w:ascii="Courier New" w:hAnsi="Courier New" w:cs="Courier New"/>
           <w:sz w:val="24"/>
@@ -5399,7 +5396,9 @@
           <w:shd w:val="clear" w:color="auto" w:fill="EFF0F1"/>
           <w:lang w:eastAsia="es-ES"/>
         </w:rPr>
-      </w:pPr>
+        <w:t xml:space="preserve">Nota: para ver los </w:t>
+      </w:r>
+      <w:proofErr w:type="spellStart"/>
       <w:r>
         <w:rPr>
           <w:rFonts w:ascii="Courier New" w:hAnsi="Courier New" w:cs="Courier New"/>
@@ -5409,9 +5408,9 @@
           <w:shd w:val="clear" w:color="auto" w:fill="EFF0F1"/>
           <w:lang w:eastAsia="es-ES"/>
         </w:rPr>
-        <w:t xml:space="preserve">Nota: para ver los </w:t>
-      </w:r>
-      <w:proofErr w:type="spellStart"/>
+        <w:t>commits</w:t>
+      </w:r>
+      <w:proofErr w:type="spellEnd"/>
       <w:r>
         <w:rPr>
           <w:rFonts w:ascii="Courier New" w:hAnsi="Courier New" w:cs="Courier New"/>
@@ -5421,9 +5420,9 @@
           <w:shd w:val="clear" w:color="auto" w:fill="EFF0F1"/>
           <w:lang w:eastAsia="es-ES"/>
         </w:rPr>
-        <w:t>commits</w:t>
-      </w:r>
-      <w:proofErr w:type="spellEnd"/>
+        <w:t xml:space="preserve"> realizados: </w:t>
+      </w:r>
+      <w:proofErr w:type="spellStart"/>
       <w:r>
         <w:rPr>
           <w:rFonts w:ascii="Courier New" w:hAnsi="Courier New" w:cs="Courier New"/>
@@ -5433,9 +5432,9 @@
           <w:shd w:val="clear" w:color="auto" w:fill="EFF0F1"/>
           <w:lang w:eastAsia="es-ES"/>
         </w:rPr>
-        <w:t xml:space="preserve"> realizados: </w:t>
-      </w:r>
-      <w:proofErr w:type="spellStart"/>
+        <w:t>git</w:t>
+      </w:r>
+      <w:proofErr w:type="spellEnd"/>
       <w:r>
         <w:rPr>
           <w:rFonts w:ascii="Courier New" w:hAnsi="Courier New" w:cs="Courier New"/>
@@ -5445,9 +5444,8 @@
           <w:shd w:val="clear" w:color="auto" w:fill="EFF0F1"/>
           <w:lang w:eastAsia="es-ES"/>
         </w:rPr>
-        <w:t>git</w:t>
-      </w:r>
-      <w:proofErr w:type="spellEnd"/>
+        <w:t xml:space="preserve"> log </w:t>
+      </w:r>
       <w:r>
         <w:rPr>
           <w:rFonts w:ascii="Courier New" w:hAnsi="Courier New" w:cs="Courier New"/>
@@ -5457,17 +5455,6 @@
           <w:shd w:val="clear" w:color="auto" w:fill="EFF0F1"/>
           <w:lang w:eastAsia="es-ES"/>
         </w:rPr>
-        <w:t xml:space="preserve"> log </w:t>
-      </w:r>
-      <w:r>
-        <w:rPr>
-          <w:rFonts w:ascii="Courier New" w:hAnsi="Courier New" w:cs="Courier New"/>
-          <w:sz w:val="24"/>
-          <w:szCs w:val="24"/>
-          <w:bdr w:val="none" w:sz="0" w:space="0" w:color="auto" w:frame="1"/>
-          <w:shd w:val="clear" w:color="auto" w:fill="EFF0F1"/>
-          <w:lang w:eastAsia="es-ES"/>
-        </w:rPr>
         <w:t>[-p]</w:t>
       </w:r>
     </w:p>
@@ -8952,6 +8939,94 @@
         </w:rPr>
         <w:t>.</w:t>
       </w:r>
+      <w:r>
+        <w:rPr>
+          <w:rFonts w:ascii="Courier New" w:hAnsi="Courier New" w:cs="Courier New"/>
+          <w:sz w:val="24"/>
+          <w:szCs w:val="24"/>
+        </w:rPr>
+        <w:t xml:space="preserve"> </w:t>
+      </w:r>
+      <w:r>
+        <w:rPr>
+          <w:rFonts w:ascii="Courier New" w:hAnsi="Courier New" w:cs="Courier New"/>
+          <w:sz w:val="24"/>
+          <w:szCs w:val="24"/>
+        </w:rPr>
+        <w:t xml:space="preserve">Al intentar incorporar los cambios guardados en la pila podremos (con </w:t>
+      </w:r>
+      <w:proofErr w:type="spellStart"/>
+      <w:r>
+        <w:rPr>
+          <w:rFonts w:ascii="Courier New" w:hAnsi="Courier New" w:cs="Courier New"/>
+          <w:sz w:val="24"/>
+          <w:szCs w:val="24"/>
+        </w:rPr>
+        <w:t>git</w:t>
+      </w:r>
+      <w:proofErr w:type="spellEnd"/>
+      <w:r>
+        <w:rPr>
+          <w:rFonts w:ascii="Courier New" w:hAnsi="Courier New" w:cs="Courier New"/>
+          <w:sz w:val="24"/>
+          <w:szCs w:val="24"/>
+        </w:rPr>
+        <w:t xml:space="preserve"> </w:t>
+      </w:r>
+      <w:proofErr w:type="spellStart"/>
+      <w:r>
+        <w:rPr>
+          <w:rFonts w:ascii="Courier New" w:hAnsi="Courier New" w:cs="Courier New"/>
+          <w:sz w:val="24"/>
+          <w:szCs w:val="24"/>
+        </w:rPr>
+        <w:t>stash</w:t>
+      </w:r>
+      <w:proofErr w:type="spellEnd"/>
+      <w:r>
+        <w:rPr>
+          <w:rFonts w:ascii="Courier New" w:hAnsi="Courier New" w:cs="Courier New"/>
+          <w:sz w:val="24"/>
+          <w:szCs w:val="24"/>
+        </w:rPr>
+        <w:t xml:space="preserve"> </w:t>
+      </w:r>
+      <w:proofErr w:type="spellStart"/>
+      <w:r>
+        <w:rPr>
+          <w:rFonts w:ascii="Courier New" w:hAnsi="Courier New" w:cs="Courier New"/>
+          <w:sz w:val="24"/>
+          <w:szCs w:val="24"/>
+        </w:rPr>
+        <w:t>apply</w:t>
+      </w:r>
+      <w:proofErr w:type="spellEnd"/>
+      <w:r>
+        <w:rPr>
+          <w:rFonts w:ascii="Courier New" w:hAnsi="Courier New" w:cs="Courier New"/>
+          <w:sz w:val="24"/>
+          <w:szCs w:val="24"/>
+        </w:rPr>
+        <w:t xml:space="preserve">) la necesidad de hacer </w:t>
+      </w:r>
+      <w:proofErr w:type="spellStart"/>
+      <w:r>
+        <w:rPr>
+          <w:rFonts w:ascii="Courier New" w:hAnsi="Courier New" w:cs="Courier New"/>
+          <w:sz w:val="24"/>
+          <w:szCs w:val="24"/>
+        </w:rPr>
+        <w:t>merge</w:t>
+      </w:r>
+      <w:proofErr w:type="spellEnd"/>
+      <w:r>
+        <w:rPr>
+          <w:rFonts w:ascii="Courier New" w:hAnsi="Courier New" w:cs="Courier New"/>
+          <w:sz w:val="24"/>
+          <w:szCs w:val="24"/>
+        </w:rPr>
+        <w:t>.</w:t>
+      </w:r>
     </w:p>
     <w:p>
       <w:pPr>
@@ -9019,25 +9094,15 @@
           <w:sz w:val="24"/>
           <w:szCs w:val="24"/>
         </w:rPr>
-        <w:t xml:space="preserve">, </w:t>
-      </w:r>
-      <w:proofErr w:type="spellStart"/>
-      <w:r>
-        <w:rPr>
-          <w:rFonts w:ascii="Courier New" w:hAnsi="Courier New" w:cs="Courier New"/>
-          <w:sz w:val="24"/>
-          <w:szCs w:val="24"/>
-        </w:rPr>
-        <w:t>puestra</w:t>
-      </w:r>
-      <w:proofErr w:type="spellEnd"/>
-      <w:r>
-        <w:rPr>
-          <w:rFonts w:ascii="Courier New" w:hAnsi="Courier New" w:cs="Courier New"/>
-          <w:sz w:val="24"/>
-          <w:szCs w:val="24"/>
-        </w:rPr>
-        <w:t xml:space="preserve"> los </w:t>
+        <w:t>, m</w:t>
+      </w:r>
+      <w:r>
+        <w:rPr>
+          <w:rFonts w:ascii="Courier New" w:hAnsi="Courier New" w:cs="Courier New"/>
+          <w:sz w:val="24"/>
+          <w:szCs w:val="24"/>
+        </w:rPr>
+        <w:t xml:space="preserve">uestra los </w:t>
       </w:r>
       <w:proofErr w:type="spellStart"/>
       <w:r>
@@ -9393,6 +9458,79 @@
           <w:szCs w:val="24"/>
         </w:rPr>
         <w:t>os cambios, los vuelca en la rama especificada y luego elimina la pila.</w:t>
+      </w:r>
+    </w:p>
+    <w:p>
+      <w:pPr>
+        <w:shd w:val="clear" w:color="auto" w:fill="EEECE1" w:themeFill="background2"/>
+        <w:rPr>
+          <w:rFonts w:ascii="Courier New" w:hAnsi="Courier New" w:cs="Courier New"/>
+          <w:sz w:val="24"/>
+          <w:szCs w:val="24"/>
+        </w:rPr>
+      </w:pPr>
+      <w:proofErr w:type="spellStart"/>
+      <w:r>
+        <w:rPr>
+          <w:rFonts w:ascii="Courier New" w:hAnsi="Courier New" w:cs="Courier New"/>
+          <w:sz w:val="24"/>
+          <w:szCs w:val="24"/>
+        </w:rPr>
+        <w:t>gi</w:t>
+      </w:r>
+      <w:r>
+        <w:rPr>
+          <w:rFonts w:ascii="Courier New" w:hAnsi="Courier New" w:cs="Courier New"/>
+          <w:sz w:val="24"/>
+          <w:szCs w:val="24"/>
+        </w:rPr>
+        <w:t xml:space="preserve">t </w:t>
+      </w:r>
+      <w:proofErr w:type="spellEnd"/>
+      <w:r>
+        <w:rPr>
+          <w:rFonts w:ascii="Courier New" w:hAnsi="Courier New" w:cs="Courier New"/>
+          <w:sz w:val="24"/>
+          <w:szCs w:val="24"/>
+          <w:highlight w:val="yellow"/>
+        </w:rPr>
+        <w:t>stash drop</w:t>
+      </w:r>
+      <w:bookmarkStart w:id="0" w:name="_GoBack"/>
+      <w:bookmarkEnd w:id="0"/>
+      <w:r>
+        <w:rPr>
+          <w:rFonts w:ascii="Courier New" w:hAnsi="Courier New" w:cs="Courier New"/>
+          <w:sz w:val="24"/>
+          <w:szCs w:val="24"/>
+        </w:rPr>
+        <w:t xml:space="preserve"> [stash@{n}], eliminar </w:t>
+      </w:r>
+      <w:r>
+        <w:rPr>
+          <w:rFonts w:ascii="Courier New" w:hAnsi="Courier New" w:cs="Courier New"/>
+          <w:sz w:val="24"/>
+          <w:szCs w:val="24"/>
+        </w:rPr>
+        <w:t xml:space="preserve">el </w:t>
+      </w:r>
+      <w:proofErr w:type="spellStart"/>
+      <w:r>
+        <w:rPr>
+          <w:rFonts w:ascii="Courier New" w:hAnsi="Courier New" w:cs="Courier New"/>
+          <w:sz w:val="24"/>
+          <w:szCs w:val="24"/>
+        </w:rPr>
+        <w:t>stash</w:t>
+      </w:r>
+      <w:proofErr w:type="spellEnd"/>
+      <w:r>
+        <w:rPr>
+          <w:rFonts w:ascii="Courier New" w:hAnsi="Courier New" w:cs="Courier New"/>
+          <w:sz w:val="24"/>
+          <w:szCs w:val="24"/>
+        </w:rPr>
+        <w:t xml:space="preserve"> indicado, por defecto el primero (0).</w:t>
       </w:r>
     </w:p>
     <w:p>
@@ -10315,7 +10453,6 @@
           <w:sz w:val="24"/>
           <w:szCs w:val="24"/>
         </w:rPr>
-        <w:lastRenderedPageBreak/>
         <w:t>fork</w:t>
       </w:r>
       <w:proofErr w:type="spellEnd"/>
@@ -12128,7 +12265,16 @@
           <w:sz w:val="24"/>
           <w:szCs w:val="24"/>
         </w:rPr>
-        <w:t xml:space="preserve"> Antonio63jun y antonio63junio, van a solaparse en las subidas sobre el repositorio master de </w:t>
+        <w:t xml:space="preserve"> </w:t>
+      </w:r>
+      <w:r>
+        <w:rPr>
+          <w:rFonts w:ascii="Courier New" w:hAnsi="Courier New" w:cs="Courier New"/>
+          <w:sz w:val="24"/>
+          <w:szCs w:val="24"/>
+        </w:rPr>
+        <w:lastRenderedPageBreak/>
+        <w:t xml:space="preserve">Antonio63jun y antonio63junio, van a solaparse en las subidas sobre el repositorio master de </w:t>
       </w:r>
       <w:proofErr w:type="spellStart"/>
       <w:r>
@@ -12163,7 +12309,6 @@
           <w:sz w:val="24"/>
           <w:szCs w:val="24"/>
         </w:rPr>
-        <w:lastRenderedPageBreak/>
         <w:t>En T100, antonio63jun</w:t>
       </w:r>
       <w:r>
@@ -13764,6 +13909,7 @@
           <w:sz w:val="24"/>
           <w:szCs w:val="24"/>
         </w:rPr>
+        <w:lastRenderedPageBreak/>
         <w:t>En T251,</w:t>
       </w:r>
       <w:r>
@@ -13856,7 +14002,6 @@
           <w:sz w:val="24"/>
           <w:szCs w:val="24"/>
         </w:rPr>
-        <w:lastRenderedPageBreak/>
         <w:t>git</w:t>
       </w:r>
       <w:proofErr w:type="spellEnd"/>
@@ -15330,6 +15475,7 @@
           <w:sz w:val="24"/>
           <w:szCs w:val="24"/>
         </w:rPr>
+        <w:lastRenderedPageBreak/>
         <w:t xml:space="preserve">   </w:t>
       </w:r>
       <w:proofErr w:type="spellStart"/>
@@ -15504,7 +15650,6 @@
           <w:szCs w:val="24"/>
           <w:lang w:val="en-US"/>
         </w:rPr>
-        <w:lastRenderedPageBreak/>
         <w:t xml:space="preserve">   </w:t>
       </w:r>
       <w:proofErr w:type="spellStart"/>
@@ -17547,6 +17692,7 @@
           <w:sz w:val="24"/>
           <w:szCs w:val="24"/>
         </w:rPr>
+        <w:lastRenderedPageBreak/>
         <w:t>origin</w:t>
       </w:r>
       <w:proofErr w:type="spellEnd"/>
@@ -17628,16 +17774,7 @@
           <w:sz w:val="24"/>
           <w:szCs w:val="24"/>
         </w:rPr>
-        <w:t xml:space="preserve"> responde </w:t>
-      </w:r>
-      <w:r>
-        <w:rPr>
-          <w:rFonts w:ascii="Courier New" w:hAnsi="Courier New" w:cs="Courier New"/>
-          <w:sz w:val="24"/>
-          <w:szCs w:val="24"/>
-        </w:rPr>
-        <w:lastRenderedPageBreak/>
-        <w:t xml:space="preserve">con una advertencia de que podrían sobre-escribirse los cambios realizados en f1, por lo que ejecutamos </w:t>
+        <w:t xml:space="preserve"> responde con una advertencia de que podrían sobre-escribirse los cambios realizados en f1, por lo que ejecutamos </w:t>
       </w:r>
       <w:proofErr w:type="spellStart"/>
       <w:r>
@@ -19643,7 +19780,7 @@
 </file>
 
 <file path=customXml/itemProps1.xml><?xml version="1.0" encoding="utf-8"?>
-<ds:datastoreItem xmlns:ds="http://schemas.openxmlformats.org/officeDocument/2006/customXml" ds:itemID="{FAE2ABEA-AC2C-4620-B9DE-CDF054EB00A4}">
+<ds:datastoreItem xmlns:ds="http://schemas.openxmlformats.org/officeDocument/2006/customXml" ds:itemID="{6D827C93-E429-47D4-B4BC-7A6AEDC0A84B}">
   <ds:schemaRefs>
     <ds:schemaRef ds:uri="http://schemas.openxmlformats.org/officeDocument/2006/bibliography"/>
   </ds:schemaRefs>

</xml_diff>

<commit_message>
Pequeñas modificaciones en Gitapuntes.docx
</commit_message>
<xml_diff>
--- a/software/GitApuntes.docx
+++ b/software/GitApuntes.docx
@@ -1,6 +1,6 @@
 
 <file path=word/document.xml><?xml version="1.0" encoding="utf-8"?>
-<w:document xmlns:wpc="http://schemas.microsoft.com/office/word/2010/wordprocessingCanvas" xmlns:cx="http://schemas.microsoft.com/office/drawing/2014/chartex" xmlns:cx1="http://schemas.microsoft.com/office/drawing/2015/9/8/chartex" xmlns:cx2="http://schemas.microsoft.com/office/drawing/2015/10/21/chartex" xmlns:cx3="http://schemas.microsoft.com/office/drawing/2016/5/9/chartex" xmlns:cx4="http://schemas.microsoft.com/office/drawing/2016/5/10/chartex" xmlns:cx5="http://schemas.microsoft.com/office/drawing/2016/5/11/chartex" xmlns:cx6="http://schemas.microsoft.com/office/drawing/2016/5/12/chartex" xmlns:cx7="http://schemas.microsoft.com/office/drawing/2016/5/13/chartex" xmlns:cx8="http://schemas.microsoft.com/office/drawing/2016/5/14/chartex" xmlns:mc="http://schemas.openxmlformats.org/markup-compatibility/2006" xmlns:o="urn:schemas-microsoft-com:office:office" xmlns:r="http://schemas.openxmlformats.org/officeDocument/2006/relationships" xmlns:m="http://schemas.openxmlformats.org/officeDocument/2006/math" xmlns:v="urn:schemas-microsoft-com:vml" xmlns:wp14="http://schemas.microsoft.com/office/word/2010/wordprocessingDrawing" xmlns:wp="http://schemas.openxmlformats.org/drawingml/2006/wordprocessingDrawing" xmlns:w10="urn:schemas-microsoft-com:office:word" xmlns:w="http://schemas.openxmlformats.org/wordprocessingml/2006/main" xmlns:w14="http://schemas.microsoft.com/office/word/2010/wordml" xmlns:w15="http://schemas.microsoft.com/office/word/2012/wordml" xmlns:w16se="http://schemas.microsoft.com/office/word/2015/wordml/symex" xmlns:wpg="http://schemas.microsoft.com/office/word/2010/wordprocessingGroup" xmlns:wpi="http://schemas.microsoft.com/office/word/2010/wordprocessingInk" xmlns:wne="http://schemas.microsoft.com/office/word/2006/wordml" xmlns:wps="http://schemas.microsoft.com/office/word/2010/wordprocessingShape" mc:Ignorable="w14 w15 w16se wp14">
+<w:document xmlns:wpc="http://schemas.microsoft.com/office/word/2010/wordprocessingCanvas" xmlns:mc="http://schemas.openxmlformats.org/markup-compatibility/2006" xmlns:o="urn:schemas-microsoft-com:office:office" xmlns:r="http://schemas.openxmlformats.org/officeDocument/2006/relationships" xmlns:m="http://schemas.openxmlformats.org/officeDocument/2006/math" xmlns:v="urn:schemas-microsoft-com:vml" xmlns:wp14="http://schemas.microsoft.com/office/word/2010/wordprocessingDrawing" xmlns:wp="http://schemas.openxmlformats.org/drawingml/2006/wordprocessingDrawing" xmlns:w10="urn:schemas-microsoft-com:office:word" xmlns:w="http://schemas.openxmlformats.org/wordprocessingml/2006/main" xmlns:w14="http://schemas.microsoft.com/office/word/2010/wordml" xmlns:wpg="http://schemas.microsoft.com/office/word/2010/wordprocessingGroup" xmlns:wpi="http://schemas.microsoft.com/office/word/2010/wordprocessingInk" xmlns:wne="http://schemas.microsoft.com/office/word/2006/wordml" xmlns:wps="http://schemas.microsoft.com/office/word/2010/wordprocessingShape" mc:Ignorable="w14 wp14">
   <w:body>
     <w:p>
       <w:pPr>
@@ -473,12 +473,10 @@
           <w:shd w:val="clear" w:color="auto" w:fill="FFFFFF"/>
           <w:lang w:val="en-US" w:eastAsia="es-ES"/>
         </w:rPr>
-        <w:t xml:space="preserve"> config --global user.name "John Doe"</w:t>
-      </w:r>
-    </w:p>
-    <w:p>
-      <w:pPr>
-        <w:spacing w:after="0" w:line="240" w:lineRule="auto"/>
+        <w:t xml:space="preserve"> </w:t>
+      </w:r>
+      <w:proofErr w:type="spellStart"/>
+      <w:r>
         <w:rPr>
           <w:rFonts w:ascii="Courier New" w:eastAsia="Times New Roman" w:hAnsi="Courier New" w:cs="Courier New"/>
           <w:color w:val="F14E32"/>
@@ -487,7 +485,9 @@
           <w:shd w:val="clear" w:color="auto" w:fill="FFFFFF"/>
           <w:lang w:val="en-US" w:eastAsia="es-ES"/>
         </w:rPr>
-      </w:pPr>
+        <w:t>config</w:t>
+      </w:r>
+      <w:proofErr w:type="spellEnd"/>
       <w:r>
         <w:rPr>
           <w:rFonts w:ascii="Courier New" w:eastAsia="Times New Roman" w:hAnsi="Courier New" w:cs="Courier New"/>
@@ -497,10 +497,12 @@
           <w:shd w:val="clear" w:color="auto" w:fill="FFFFFF"/>
           <w:lang w:val="en-US" w:eastAsia="es-ES"/>
         </w:rPr>
-        <w:t xml:space="preserve">$ </w:t>
-      </w:r>
-      <w:proofErr w:type="spellStart"/>
-      <w:r>
+        <w:t xml:space="preserve"> --global user.name "John Doe"</w:t>
+      </w:r>
+    </w:p>
+    <w:p>
+      <w:pPr>
+        <w:spacing w:after="0" w:line="240" w:lineRule="auto"/>
         <w:rPr>
           <w:rFonts w:ascii="Courier New" w:eastAsia="Times New Roman" w:hAnsi="Courier New" w:cs="Courier New"/>
           <w:color w:val="F14E32"/>
@@ -509,9 +511,7 @@
           <w:shd w:val="clear" w:color="auto" w:fill="FFFFFF"/>
           <w:lang w:val="en-US" w:eastAsia="es-ES"/>
         </w:rPr>
-        <w:t>git</w:t>
-      </w:r>
-      <w:proofErr w:type="spellEnd"/>
+      </w:pPr>
       <w:r>
         <w:rPr>
           <w:rFonts w:ascii="Courier New" w:eastAsia="Times New Roman" w:hAnsi="Courier New" w:cs="Courier New"/>
@@ -521,9 +521,10 @@
           <w:shd w:val="clear" w:color="auto" w:fill="FFFFFF"/>
           <w:lang w:val="en-US" w:eastAsia="es-ES"/>
         </w:rPr>
-        <w:t xml:space="preserve"> config --global </w:t>
-      </w:r>
-      <w:proofErr w:type="spellStart"/>
+        <w:t xml:space="preserve">$ </w:t>
+      </w:r>
+      <w:proofErr w:type="spellStart"/>
+      <w:proofErr w:type="gramStart"/>
       <w:r>
         <w:rPr>
           <w:rFonts w:ascii="Courier New" w:eastAsia="Times New Roman" w:hAnsi="Courier New" w:cs="Courier New"/>
@@ -533,9 +534,10 @@
           <w:shd w:val="clear" w:color="auto" w:fill="FFFFFF"/>
           <w:lang w:val="en-US" w:eastAsia="es-ES"/>
         </w:rPr>
-        <w:t>user.email</w:t>
-      </w:r>
-      <w:proofErr w:type="spellEnd"/>
+        <w:t>git</w:t>
+      </w:r>
+      <w:proofErr w:type="spellEnd"/>
+      <w:proofErr w:type="gramEnd"/>
       <w:r>
         <w:rPr>
           <w:rFonts w:ascii="Courier New" w:eastAsia="Times New Roman" w:hAnsi="Courier New" w:cs="Courier New"/>
@@ -547,7 +549,55 @@
         </w:rPr>
         <w:t xml:space="preserve"> </w:t>
       </w:r>
-      <w:hyperlink r:id="rId6" w:history="1">
+      <w:proofErr w:type="spellStart"/>
+      <w:r>
+        <w:rPr>
+          <w:rFonts w:ascii="Courier New" w:eastAsia="Times New Roman" w:hAnsi="Courier New" w:cs="Courier New"/>
+          <w:color w:val="F14E32"/>
+          <w:sz w:val="24"/>
+          <w:szCs w:val="24"/>
+          <w:shd w:val="clear" w:color="auto" w:fill="FFFFFF"/>
+          <w:lang w:val="en-US" w:eastAsia="es-ES"/>
+        </w:rPr>
+        <w:t>config</w:t>
+      </w:r>
+      <w:proofErr w:type="spellEnd"/>
+      <w:r>
+        <w:rPr>
+          <w:rFonts w:ascii="Courier New" w:eastAsia="Times New Roman" w:hAnsi="Courier New" w:cs="Courier New"/>
+          <w:color w:val="F14E32"/>
+          <w:sz w:val="24"/>
+          <w:szCs w:val="24"/>
+          <w:shd w:val="clear" w:color="auto" w:fill="FFFFFF"/>
+          <w:lang w:val="en-US" w:eastAsia="es-ES"/>
+        </w:rPr>
+        <w:t xml:space="preserve"> --global </w:t>
+      </w:r>
+      <w:proofErr w:type="spellStart"/>
+      <w:r>
+        <w:rPr>
+          <w:rFonts w:ascii="Courier New" w:eastAsia="Times New Roman" w:hAnsi="Courier New" w:cs="Courier New"/>
+          <w:color w:val="F14E32"/>
+          <w:sz w:val="24"/>
+          <w:szCs w:val="24"/>
+          <w:shd w:val="clear" w:color="auto" w:fill="FFFFFF"/>
+          <w:lang w:val="en-US" w:eastAsia="es-ES"/>
+        </w:rPr>
+        <w:t>user.email</w:t>
+      </w:r>
+      <w:proofErr w:type="spellEnd"/>
+      <w:r>
+        <w:rPr>
+          <w:rFonts w:ascii="Courier New" w:eastAsia="Times New Roman" w:hAnsi="Courier New" w:cs="Courier New"/>
+          <w:color w:val="F14E32"/>
+          <w:sz w:val="24"/>
+          <w:szCs w:val="24"/>
+          <w:shd w:val="clear" w:color="auto" w:fill="FFFFFF"/>
+          <w:lang w:val="en-US" w:eastAsia="es-ES"/>
+        </w:rPr>
+        <w:t xml:space="preserve"> </w:t>
+      </w:r>
+      <w:hyperlink r:id="rId7" w:history="1">
         <w:r>
           <w:rPr>
             <w:rStyle w:val="Hipervnculo"/>
@@ -606,7 +656,7 @@
           <w:shd w:val="clear" w:color="auto" w:fill="FFFFFF"/>
           <w:lang w:val="en-US"/>
         </w:rPr>
-        <w:t xml:space="preserve"> config --global </w:t>
+        <w:t xml:space="preserve"> </w:t>
       </w:r>
       <w:proofErr w:type="spellStart"/>
       <w:r>
@@ -618,6 +668,30 @@
           <w:shd w:val="clear" w:color="auto" w:fill="FFFFFF"/>
           <w:lang w:val="en-US"/>
         </w:rPr>
+        <w:t>config</w:t>
+      </w:r>
+      <w:proofErr w:type="spellEnd"/>
+      <w:r>
+        <w:rPr>
+          <w:rFonts w:ascii="Courier New" w:hAnsi="Courier New" w:cs="Courier New"/>
+          <w:color w:val="F14E32"/>
+          <w:sz w:val="24"/>
+          <w:szCs w:val="24"/>
+          <w:shd w:val="clear" w:color="auto" w:fill="FFFFFF"/>
+          <w:lang w:val="en-US"/>
+        </w:rPr>
+        <w:t xml:space="preserve"> --global </w:t>
+      </w:r>
+      <w:proofErr w:type="spellStart"/>
+      <w:r>
+        <w:rPr>
+          <w:rFonts w:ascii="Courier New" w:hAnsi="Courier New" w:cs="Courier New"/>
+          <w:color w:val="F14E32"/>
+          <w:sz w:val="24"/>
+          <w:szCs w:val="24"/>
+          <w:shd w:val="clear" w:color="auto" w:fill="FFFFFF"/>
+          <w:lang w:val="en-US"/>
+        </w:rPr>
         <w:t>core.editor</w:t>
       </w:r>
       <w:proofErr w:type="spellEnd"/>
@@ -675,7 +749,31 @@
           <w:shd w:val="clear" w:color="auto" w:fill="FFFFFF"/>
           <w:lang w:val="en-US"/>
         </w:rPr>
-        <w:t xml:space="preserve"> config --global </w:t>
+        <w:t xml:space="preserve"> </w:t>
+      </w:r>
+      <w:proofErr w:type="spellStart"/>
+      <w:r>
+        <w:rPr>
+          <w:rFonts w:ascii="Courier New" w:hAnsi="Courier New" w:cs="Courier New"/>
+          <w:color w:val="F14E32"/>
+          <w:sz w:val="24"/>
+          <w:szCs w:val="24"/>
+          <w:shd w:val="clear" w:color="auto" w:fill="FFFFFF"/>
+          <w:lang w:val="en-US"/>
+        </w:rPr>
+        <w:t>config</w:t>
+      </w:r>
+      <w:proofErr w:type="spellEnd"/>
+      <w:r>
+        <w:rPr>
+          <w:rFonts w:ascii="Courier New" w:hAnsi="Courier New" w:cs="Courier New"/>
+          <w:color w:val="F14E32"/>
+          <w:sz w:val="24"/>
+          <w:szCs w:val="24"/>
+          <w:shd w:val="clear" w:color="auto" w:fill="FFFFFF"/>
+          <w:lang w:val="en-US"/>
+        </w:rPr>
+        <w:t xml:space="preserve"> --global </w:t>
       </w:r>
       <w:proofErr w:type="spellStart"/>
       <w:r>
@@ -1187,7 +1285,7 @@
                     </pic:cNvPicPr>
                   </pic:nvPicPr>
                   <pic:blipFill>
-                    <a:blip r:embed="rId7">
+                    <a:blip r:embed="rId8">
                       <a:extLst>
                         <a:ext uri="{28A0092B-C50C-407E-A947-70E740481C1C}">
                           <a14:useLocalDpi xmlns:a14="http://schemas.microsoft.com/office/drawing/2010/main" val="0"/>
@@ -2609,7 +2707,7 @@
         </w:rPr>
         <w:t xml:space="preserve">-b desarrollo </w:t>
       </w:r>
-      <w:hyperlink r:id="rId8" w:history="1">
+      <w:hyperlink r:id="rId9" w:history="1">
         <w:r>
           <w:rPr>
             <w:rStyle w:val="Hipervnculo"/>
@@ -2818,6 +2916,7 @@
         </w:rPr>
       </w:pPr>
       <w:proofErr w:type="spellStart"/>
+      <w:proofErr w:type="gramStart"/>
       <w:r>
         <w:rPr>
           <w:rFonts w:ascii="Courier New" w:hAnsi="Courier New" w:cs="Courier New"/>
@@ -2828,6 +2927,7 @@
         <w:t>git</w:t>
       </w:r>
       <w:proofErr w:type="spellEnd"/>
+      <w:proofErr w:type="gramEnd"/>
       <w:r>
         <w:rPr>
           <w:rFonts w:ascii="Courier New" w:hAnsi="Courier New" w:cs="Courier New"/>
@@ -2857,7 +2957,7 @@
         </w:rPr>
         <w:t xml:space="preserve">-b branch [--single-branch] </w:t>
       </w:r>
-      <w:hyperlink r:id="rId9" w:history="1">
+      <w:hyperlink r:id="rId10" w:history="1">
         <w:r>
           <w:rPr>
             <w:rStyle w:val="Hipervnculo"/>
@@ -3702,7 +3802,7 @@
         </w:rPr>
         <w:t xml:space="preserve"> </w:t>
       </w:r>
-      <w:hyperlink r:id="rId10" w:history="1">
+      <w:hyperlink r:id="rId11" w:history="1">
         <w:r>
           <w:rPr>
             <w:rStyle w:val="Hipervnculo"/>
@@ -4023,6 +4123,7 @@
         </w:rPr>
         <w:t xml:space="preserve"> </w:t>
       </w:r>
+      <w:proofErr w:type="spellStart"/>
       <w:r>
         <w:rPr>
           <w:rFonts w:ascii="Courier New" w:hAnsi="Courier New" w:cs="Courier New"/>
@@ -4031,7 +4132,18 @@
           <w:highlight w:val="yellow"/>
           <w:lang w:val="en-US"/>
         </w:rPr>
-        <w:t>config --system --unset</w:t>
+        <w:t>config</w:t>
+      </w:r>
+      <w:proofErr w:type="spellEnd"/>
+      <w:r>
+        <w:rPr>
+          <w:rFonts w:ascii="Courier New" w:hAnsi="Courier New" w:cs="Courier New"/>
+          <w:sz w:val="24"/>
+          <w:szCs w:val="24"/>
+          <w:highlight w:val="yellow"/>
+          <w:lang w:val="en-US"/>
+        </w:rPr>
+        <w:t xml:space="preserve"> --system --unset</w:t>
       </w:r>
       <w:r>
         <w:rPr>
@@ -4060,7 +4172,27 @@
           <w:szCs w:val="24"/>
           <w:lang w:val="en-US"/>
         </w:rPr>
-        <w:t xml:space="preserve">, para </w:t>
+        <w:t xml:space="preserve">, </w:t>
+      </w:r>
+      <w:proofErr w:type="spellStart"/>
+      <w:r>
+        <w:rPr>
+          <w:rFonts w:ascii="Courier New" w:hAnsi="Courier New" w:cs="Courier New"/>
+          <w:sz w:val="24"/>
+          <w:szCs w:val="24"/>
+          <w:lang w:val="en-US"/>
+        </w:rPr>
+        <w:t>para</w:t>
+      </w:r>
+      <w:proofErr w:type="spellEnd"/>
+      <w:r>
+        <w:rPr>
+          <w:rFonts w:ascii="Courier New" w:hAnsi="Courier New" w:cs="Courier New"/>
+          <w:sz w:val="24"/>
+          <w:szCs w:val="24"/>
+          <w:lang w:val="en-US"/>
+        </w:rPr>
+        <w:t xml:space="preserve"> </w:t>
       </w:r>
       <w:proofErr w:type="spellStart"/>
       <w:r>
@@ -4080,7 +4212,27 @@
           <w:szCs w:val="24"/>
           <w:lang w:val="en-US"/>
         </w:rPr>
-        <w:t xml:space="preserve"> las </w:t>
+        <w:t xml:space="preserve"> </w:t>
+      </w:r>
+      <w:proofErr w:type="spellStart"/>
+      <w:r>
+        <w:rPr>
+          <w:rFonts w:ascii="Courier New" w:hAnsi="Courier New" w:cs="Courier New"/>
+          <w:sz w:val="24"/>
+          <w:szCs w:val="24"/>
+          <w:lang w:val="en-US"/>
+        </w:rPr>
+        <w:t>las</w:t>
+      </w:r>
+      <w:proofErr w:type="spellEnd"/>
+      <w:r>
+        <w:rPr>
+          <w:rFonts w:ascii="Courier New" w:hAnsi="Courier New" w:cs="Courier New"/>
+          <w:sz w:val="24"/>
+          <w:szCs w:val="24"/>
+          <w:lang w:val="en-US"/>
+        </w:rPr>
+        <w:t xml:space="preserve"> </w:t>
       </w:r>
       <w:proofErr w:type="spellStart"/>
       <w:r>
@@ -4109,36 +4261,27 @@
           <w:szCs w:val="24"/>
           <w:lang w:val="en-US"/>
         </w:rPr>
-        <w:t>(</w:t>
-      </w:r>
-      <w:proofErr w:type="spellStart"/>
-      <w:r>
-        <w:rPr>
-          <w:rFonts w:ascii="Courier New" w:hAnsi="Courier New" w:cs="Courier New"/>
-          <w:sz w:val="24"/>
-          <w:szCs w:val="24"/>
-          <w:lang w:val="en-US"/>
-        </w:rPr>
-        <w:t>Usuario</w:t>
-      </w:r>
-      <w:proofErr w:type="spellEnd"/>
-      <w:r>
-        <w:rPr>
-          <w:rFonts w:ascii="Courier New" w:hAnsi="Courier New" w:cs="Courier New"/>
-          <w:sz w:val="24"/>
-          <w:szCs w:val="24"/>
-          <w:lang w:val="en-US"/>
-        </w:rPr>
-        <w:t xml:space="preserve">, password) </w:t>
-      </w:r>
-      <w:r>
-        <w:rPr>
-          <w:rFonts w:ascii="Courier New" w:hAnsi="Courier New" w:cs="Courier New"/>
-          <w:sz w:val="24"/>
-          <w:szCs w:val="24"/>
-          <w:lang w:val="en-US"/>
-        </w:rPr>
-        <w:t xml:space="preserve">que </w:t>
+        <w:t xml:space="preserve">(Usuario, password) </w:t>
+      </w:r>
+      <w:proofErr w:type="spellStart"/>
+      <w:r>
+        <w:rPr>
+          <w:rFonts w:ascii="Courier New" w:hAnsi="Courier New" w:cs="Courier New"/>
+          <w:sz w:val="24"/>
+          <w:szCs w:val="24"/>
+          <w:lang w:val="en-US"/>
+        </w:rPr>
+        <w:t>que</w:t>
+      </w:r>
+      <w:proofErr w:type="spellEnd"/>
+      <w:r>
+        <w:rPr>
+          <w:rFonts w:ascii="Courier New" w:hAnsi="Courier New" w:cs="Courier New"/>
+          <w:sz w:val="24"/>
+          <w:szCs w:val="24"/>
+          <w:lang w:val="en-US"/>
+        </w:rPr>
+        <w:t xml:space="preserve"> </w:t>
       </w:r>
       <w:proofErr w:type="spellStart"/>
       <w:r>
@@ -4158,7 +4301,27 @@
           <w:szCs w:val="24"/>
           <w:lang w:val="en-US"/>
         </w:rPr>
-        <w:t xml:space="preserve"> window para github.com</w:t>
+        <w:t xml:space="preserve"> window </w:t>
+      </w:r>
+      <w:proofErr w:type="spellStart"/>
+      <w:r>
+        <w:rPr>
+          <w:rFonts w:ascii="Courier New" w:hAnsi="Courier New" w:cs="Courier New"/>
+          <w:sz w:val="24"/>
+          <w:szCs w:val="24"/>
+          <w:lang w:val="en-US"/>
+        </w:rPr>
+        <w:t>para</w:t>
+      </w:r>
+      <w:proofErr w:type="spellEnd"/>
+      <w:r>
+        <w:rPr>
+          <w:rFonts w:ascii="Courier New" w:hAnsi="Courier New" w:cs="Courier New"/>
+          <w:sz w:val="24"/>
+          <w:szCs w:val="24"/>
+          <w:lang w:val="en-US"/>
+        </w:rPr>
+        <w:t xml:space="preserve"> github.com</w:t>
       </w:r>
     </w:p>
     <w:p>
@@ -4212,6 +4375,7 @@
         </w:rPr>
         <w:t xml:space="preserve"> </w:t>
       </w:r>
+      <w:proofErr w:type="spellStart"/>
       <w:r>
         <w:rPr>
           <w:rFonts w:ascii="Courier New" w:hAnsi="Courier New" w:cs="Courier New"/>
@@ -4222,7 +4386,20 @@
           <w:shd w:val="clear" w:color="auto" w:fill="EFF0F1"/>
           <w:lang w:val="en-US"/>
         </w:rPr>
-        <w:t xml:space="preserve">config --global </w:t>
+        <w:t>config</w:t>
+      </w:r>
+      <w:proofErr w:type="spellEnd"/>
+      <w:r>
+        <w:rPr>
+          <w:rFonts w:ascii="Courier New" w:hAnsi="Courier New" w:cs="Courier New"/>
+          <w:color w:val="242729"/>
+          <w:sz w:val="24"/>
+          <w:szCs w:val="24"/>
+          <w:highlight w:val="yellow"/>
+          <w:shd w:val="clear" w:color="auto" w:fill="EFF0F1"/>
+          <w:lang w:val="en-US"/>
+        </w:rPr>
+        <w:t xml:space="preserve"> --global </w:t>
       </w:r>
       <w:proofErr w:type="spellStart"/>
       <w:r>
@@ -7194,8 +7371,19 @@
           <w:szCs w:val="24"/>
           <w:highlight w:val="yellow"/>
         </w:rPr>
-        <w:t xml:space="preserve"> –-tag</w:t>
-      </w:r>
+        <w:t xml:space="preserve"> –-</w:t>
+      </w:r>
+      <w:proofErr w:type="spellStart"/>
+      <w:r>
+        <w:rPr>
+          <w:rFonts w:ascii="Courier New" w:hAnsi="Courier New" w:cs="Courier New"/>
+          <w:sz w:val="24"/>
+          <w:szCs w:val="24"/>
+          <w:highlight w:val="yellow"/>
+        </w:rPr>
+        <w:t>tag</w:t>
+      </w:r>
+      <w:proofErr w:type="spellEnd"/>
       <w:r>
         <w:rPr>
           <w:rFonts w:ascii="Courier New" w:hAnsi="Courier New" w:cs="Courier New"/>
@@ -8560,7 +8748,25 @@
           <w:sz w:val="24"/>
           <w:szCs w:val="24"/>
         </w:rPr>
-        <w:t xml:space="preserve"> &lt;tag&gt;, información de situación en ese punto.</w:t>
+        <w:t xml:space="preserve"> &lt;</w:t>
+      </w:r>
+      <w:proofErr w:type="spellStart"/>
+      <w:r>
+        <w:rPr>
+          <w:rFonts w:ascii="Courier New" w:hAnsi="Courier New" w:cs="Courier New"/>
+          <w:sz w:val="24"/>
+          <w:szCs w:val="24"/>
+        </w:rPr>
+        <w:t>tag</w:t>
+      </w:r>
+      <w:proofErr w:type="spellEnd"/>
+      <w:r>
+        <w:rPr>
+          <w:rFonts w:ascii="Courier New" w:hAnsi="Courier New" w:cs="Courier New"/>
+          <w:sz w:val="24"/>
+          <w:szCs w:val="24"/>
+        </w:rPr>
+        <w:t>&gt;, información de situación en ese punto.</w:t>
       </w:r>
     </w:p>
     <w:p>
@@ -9736,6 +9942,7 @@
         </w:rPr>
         <w:t xml:space="preserve"> </w:t>
       </w:r>
+      <w:proofErr w:type="spellStart"/>
       <w:r>
         <w:rPr>
           <w:rFonts w:ascii="Courier New" w:hAnsi="Courier New" w:cs="Courier New"/>
@@ -9745,6 +9952,7 @@
         </w:rPr>
         <w:t>tag</w:t>
       </w:r>
+      <w:proofErr w:type="spellEnd"/>
       <w:r>
         <w:rPr>
           <w:rFonts w:ascii="Courier New" w:hAnsi="Courier New" w:cs="Courier New"/>
@@ -10206,6 +10414,7 @@
         </w:rPr>
       </w:pPr>
       <w:proofErr w:type="spellStart"/>
+      <w:proofErr w:type="gramStart"/>
       <w:r>
         <w:rPr>
           <w:rFonts w:ascii="Courier New" w:hAnsi="Courier New" w:cs="Courier New"/>
@@ -10216,6 +10425,7 @@
         <w:t>git</w:t>
       </w:r>
       <w:proofErr w:type="spellEnd"/>
+      <w:proofErr w:type="gramEnd"/>
       <w:r>
         <w:rPr>
           <w:rFonts w:ascii="Courier New" w:hAnsi="Courier New" w:cs="Courier New"/>
@@ -10225,7 +10435,7 @@
         </w:rPr>
         <w:t xml:space="preserve"> remote add origin </w:t>
       </w:r>
-      <w:hyperlink r:id="rId11" w:history="1">
+      <w:hyperlink r:id="rId12" w:history="1">
         <w:r>
           <w:rPr>
             <w:rStyle w:val="Hipervnculo"/>
@@ -10728,6 +10938,7 @@
         </w:rPr>
       </w:pPr>
       <w:proofErr w:type="spellStart"/>
+      <w:proofErr w:type="gramStart"/>
       <w:r>
         <w:rPr>
           <w:rFonts w:ascii="Courier New" w:hAnsi="Courier New" w:cs="Courier New"/>
@@ -10740,6 +10951,7 @@
         <w:t>git</w:t>
       </w:r>
       <w:proofErr w:type="spellEnd"/>
+      <w:proofErr w:type="gramEnd"/>
       <w:r>
         <w:rPr>
           <w:rFonts w:ascii="Courier New" w:hAnsi="Courier New" w:cs="Courier New"/>
@@ -10751,7 +10963,7 @@
         </w:rPr>
         <w:t xml:space="preserve"> clone </w:t>
       </w:r>
-      <w:hyperlink r:id="rId12" w:history="1">
+      <w:hyperlink r:id="rId13" w:history="1">
         <w:r>
           <w:rPr>
             <w:rStyle w:val="Hipervnculo"/>
@@ -11135,6 +11347,7 @@
         <w:t xml:space="preserve">$ </w:t>
       </w:r>
       <w:proofErr w:type="spellStart"/>
+      <w:proofErr w:type="gramStart"/>
       <w:r>
         <w:rPr>
           <w:rFonts w:ascii="Courier New" w:hAnsi="Courier New" w:cs="Courier New"/>
@@ -11147,6 +11360,7 @@
         <w:t>git</w:t>
       </w:r>
       <w:proofErr w:type="spellEnd"/>
+      <w:proofErr w:type="gramEnd"/>
       <w:r>
         <w:rPr>
           <w:rFonts w:ascii="Courier New" w:hAnsi="Courier New" w:cs="Courier New"/>
@@ -11158,7 +11372,7 @@
         </w:rPr>
         <w:t xml:space="preserve"> remote add upstream https://github.com/antonio63j</w:t>
       </w:r>
-      <w:hyperlink r:id="rId13" w:history="1">
+      <w:hyperlink r:id="rId14" w:history="1">
         <w:r>
           <w:rPr>
             <w:rStyle w:val="Hipervnculo"/>
@@ -11450,93 +11664,31 @@
           <w:szCs w:val="24"/>
         </w:rPr>
       </w:pPr>
-      <w:proofErr w:type="spellStart"/>
-      <w:r>
-        <w:rPr>
-          <w:rFonts w:ascii="Courier New" w:hAnsi="Courier New" w:cs="Courier New"/>
-          <w:sz w:val="24"/>
-          <w:szCs w:val="24"/>
-        </w:rPr>
-        <w:t>fetch</w:t>
-      </w:r>
-      <w:proofErr w:type="spellEnd"/>
-      <w:r>
-        <w:rPr>
-          <w:rFonts w:ascii="Courier New" w:hAnsi="Courier New" w:cs="Courier New"/>
-          <w:sz w:val="24"/>
-          <w:szCs w:val="24"/>
-        </w:rPr>
-        <w:t xml:space="preserve"> deja los </w:t>
-      </w:r>
-      <w:r>
-        <w:rPr>
-          <w:rFonts w:ascii="Courier New" w:hAnsi="Courier New" w:cs="Courier New"/>
-          <w:sz w:val="24"/>
-          <w:szCs w:val="24"/>
-        </w:rPr>
-        <w:t>cambios en una rama oculta que p</w:t>
-      </w:r>
-      <w:r>
-        <w:rPr>
-          <w:rFonts w:ascii="Courier New" w:hAnsi="Courier New" w:cs="Courier New"/>
-          <w:sz w:val="24"/>
-          <w:szCs w:val="24"/>
-        </w:rPr>
-        <w:t>odemos ver con “</w:t>
-      </w:r>
-      <w:proofErr w:type="spellStart"/>
-      <w:r>
-        <w:rPr>
-          <w:rFonts w:ascii="Courier New" w:hAnsi="Courier New" w:cs="Courier New"/>
-          <w:sz w:val="24"/>
-          <w:szCs w:val="24"/>
-        </w:rPr>
-        <w:t>git</w:t>
-      </w:r>
-      <w:proofErr w:type="spellEnd"/>
-      <w:r>
-        <w:rPr>
-          <w:rFonts w:ascii="Courier New" w:hAnsi="Courier New" w:cs="Courier New"/>
-          <w:sz w:val="24"/>
-          <w:szCs w:val="24"/>
-        </w:rPr>
-        <w:t xml:space="preserve"> </w:t>
-      </w:r>
-      <w:proofErr w:type="spellStart"/>
-      <w:r>
-        <w:rPr>
-          <w:rFonts w:ascii="Courier New" w:hAnsi="Courier New" w:cs="Courier New"/>
-          <w:sz w:val="24"/>
-          <w:szCs w:val="24"/>
-        </w:rPr>
-        <w:t>branch</w:t>
-      </w:r>
-      <w:proofErr w:type="spellEnd"/>
-      <w:r>
-        <w:rPr>
-          <w:rFonts w:ascii="Courier New" w:hAnsi="Courier New" w:cs="Courier New"/>
-          <w:sz w:val="24"/>
-          <w:szCs w:val="24"/>
-        </w:rPr>
-        <w:t xml:space="preserve"> –a”, en este caso sería en </w:t>
-      </w:r>
-      <w:proofErr w:type="spellStart"/>
-      <w:r>
-        <w:rPr>
-          <w:rFonts w:ascii="Courier New" w:hAnsi="Courier New" w:cs="Courier New"/>
-          <w:sz w:val="24"/>
-          <w:szCs w:val="24"/>
-        </w:rPr>
-        <w:t>upstream</w:t>
-      </w:r>
-      <w:proofErr w:type="spellEnd"/>
-      <w:r>
-        <w:rPr>
-          <w:rFonts w:ascii="Courier New" w:hAnsi="Courier New" w:cs="Courier New"/>
-          <w:sz w:val="24"/>
-          <w:szCs w:val="24"/>
-        </w:rPr>
-        <w:t xml:space="preserve">/master </w:t>
+      <w:r>
+        <w:rPr>
+          <w:rFonts w:ascii="Courier New" w:hAnsi="Courier New" w:cs="Courier New"/>
+          <w:sz w:val="24"/>
+          <w:szCs w:val="24"/>
+        </w:rPr>
+        <w:t xml:space="preserve">De cualquiera de las dos formas de arriba, se </w:t>
+      </w:r>
+      <w:proofErr w:type="spellStart"/>
+      <w:r>
+        <w:rPr>
+          <w:rFonts w:ascii="Courier New" w:hAnsi="Courier New" w:cs="Courier New"/>
+          <w:sz w:val="24"/>
+          <w:szCs w:val="24"/>
+        </w:rPr>
+        <w:t>actualize</w:t>
+      </w:r>
+      <w:proofErr w:type="spellEnd"/>
+      <w:r>
+        <w:rPr>
+          <w:rFonts w:ascii="Courier New" w:hAnsi="Courier New" w:cs="Courier New"/>
+          <w:sz w:val="24"/>
+          <w:szCs w:val="24"/>
+        </w:rPr>
+        <w:t xml:space="preserve"> el repositorio local con el repositorio base de github.com.</w:t>
       </w:r>
     </w:p>
     <w:p>
@@ -11549,6 +11701,96 @@
           <w:szCs w:val="24"/>
         </w:rPr>
       </w:pPr>
+      <w:proofErr w:type="spellStart"/>
+      <w:proofErr w:type="gramStart"/>
+      <w:r>
+        <w:rPr>
+          <w:rFonts w:ascii="Courier New" w:hAnsi="Courier New" w:cs="Courier New"/>
+          <w:sz w:val="24"/>
+          <w:szCs w:val="24"/>
+        </w:rPr>
+        <w:t>fetch</w:t>
+      </w:r>
+      <w:proofErr w:type="spellEnd"/>
+      <w:proofErr w:type="gramEnd"/>
+      <w:r>
+        <w:rPr>
+          <w:rFonts w:ascii="Courier New" w:hAnsi="Courier New" w:cs="Courier New"/>
+          <w:sz w:val="24"/>
+          <w:szCs w:val="24"/>
+        </w:rPr>
+        <w:t xml:space="preserve"> deja los </w:t>
+      </w:r>
+      <w:r>
+        <w:rPr>
+          <w:rFonts w:ascii="Courier New" w:hAnsi="Courier New" w:cs="Courier New"/>
+          <w:sz w:val="24"/>
+          <w:szCs w:val="24"/>
+        </w:rPr>
+        <w:t>cambios en una rama oculta que p</w:t>
+      </w:r>
+      <w:r>
+        <w:rPr>
+          <w:rFonts w:ascii="Courier New" w:hAnsi="Courier New" w:cs="Courier New"/>
+          <w:sz w:val="24"/>
+          <w:szCs w:val="24"/>
+        </w:rPr>
+        <w:t>odemos ver con “</w:t>
+      </w:r>
+      <w:proofErr w:type="spellStart"/>
+      <w:r>
+        <w:rPr>
+          <w:rFonts w:ascii="Courier New" w:hAnsi="Courier New" w:cs="Courier New"/>
+          <w:sz w:val="24"/>
+          <w:szCs w:val="24"/>
+        </w:rPr>
+        <w:t>git</w:t>
+      </w:r>
+      <w:proofErr w:type="spellEnd"/>
+      <w:r>
+        <w:rPr>
+          <w:rFonts w:ascii="Courier New" w:hAnsi="Courier New" w:cs="Courier New"/>
+          <w:sz w:val="24"/>
+          <w:szCs w:val="24"/>
+        </w:rPr>
+        <w:t xml:space="preserve"> </w:t>
+      </w:r>
+      <w:proofErr w:type="spellStart"/>
+      <w:r>
+        <w:rPr>
+          <w:rFonts w:ascii="Courier New" w:hAnsi="Courier New" w:cs="Courier New"/>
+          <w:sz w:val="24"/>
+          <w:szCs w:val="24"/>
+        </w:rPr>
+        <w:t>branch</w:t>
+      </w:r>
+      <w:proofErr w:type="spellEnd"/>
+      <w:r>
+        <w:rPr>
+          <w:rFonts w:ascii="Courier New" w:hAnsi="Courier New" w:cs="Courier New"/>
+          <w:sz w:val="24"/>
+          <w:szCs w:val="24"/>
+        </w:rPr>
+        <w:t xml:space="preserve"> –a”, en este caso sería en </w:t>
+      </w:r>
+      <w:proofErr w:type="spellStart"/>
+      <w:r>
+        <w:rPr>
+          <w:rFonts w:ascii="Courier New" w:hAnsi="Courier New" w:cs="Courier New"/>
+          <w:sz w:val="24"/>
+          <w:szCs w:val="24"/>
+        </w:rPr>
+        <w:t>upstream</w:t>
+      </w:r>
+      <w:proofErr w:type="spellEnd"/>
+      <w:r>
+        <w:rPr>
+          <w:rFonts w:ascii="Courier New" w:hAnsi="Courier New" w:cs="Courier New"/>
+          <w:sz w:val="24"/>
+          <w:szCs w:val="24"/>
+        </w:rPr>
+        <w:t xml:space="preserve">/master </w:t>
+      </w:r>
     </w:p>
     <w:p>
       <w:pPr>
@@ -11558,18 +11800,51 @@
           <w:rFonts w:ascii="Courier New" w:hAnsi="Courier New" w:cs="Courier New"/>
           <w:sz w:val="24"/>
           <w:szCs w:val="24"/>
-          <w:lang w:val="en-US"/>
-        </w:rPr>
-      </w:pPr>
-      <w:r>
-        <w:rPr>
-          <w:rFonts w:ascii="Courier New" w:hAnsi="Courier New" w:cs="Courier New"/>
-          <w:sz w:val="24"/>
-          <w:szCs w:val="24"/>
-          <w:lang w:val="en-US"/>
-        </w:rPr>
-        <w:t>o</w:t>
-      </w:r>
+        </w:rPr>
+      </w:pPr>
+    </w:p>
+    <w:p>
+      <w:pPr>
+        <w:pStyle w:val="Prrafodelista"/>
+        <w:shd w:val="clear" w:color="auto" w:fill="EEECE1" w:themeFill="background2"/>
+        <w:rPr>
+          <w:rFonts w:ascii="Courier New" w:hAnsi="Courier New" w:cs="Courier New"/>
+          <w:sz w:val="24"/>
+          <w:szCs w:val="24"/>
+          <w:lang w:val="en-US"/>
+        </w:rPr>
+      </w:pPr>
+      <w:r>
+        <w:rPr>
+          <w:rFonts w:ascii="Courier New" w:hAnsi="Courier New" w:cs="Courier New"/>
+          <w:sz w:val="24"/>
+          <w:szCs w:val="24"/>
+          <w:lang w:val="en-US"/>
+        </w:rPr>
+        <w:t xml:space="preserve">con lo </w:t>
+      </w:r>
+      <w:proofErr w:type="spellStart"/>
+      <w:r>
+        <w:rPr>
+          <w:rFonts w:ascii="Courier New" w:hAnsi="Courier New" w:cs="Courier New"/>
+          <w:sz w:val="24"/>
+          <w:szCs w:val="24"/>
+          <w:lang w:val="en-US"/>
+        </w:rPr>
+        <w:t>que</w:t>
+      </w:r>
+      <w:proofErr w:type="spellEnd"/>
+      <w:r>
+        <w:rPr>
+          <w:rFonts w:ascii="Courier New" w:hAnsi="Courier New" w:cs="Courier New"/>
+          <w:sz w:val="24"/>
+          <w:szCs w:val="24"/>
+          <w:lang w:val="en-US"/>
+        </w:rPr>
+        <w:t>:</w:t>
+      </w:r>
+      <w:bookmarkStart w:id="0" w:name="_GoBack"/>
+      <w:bookmarkEnd w:id="0"/>
       <w:r>
         <w:rPr>
           <w:rFonts w:ascii="Courier New" w:hAnsi="Courier New" w:cs="Courier New"/>
@@ -11578,15 +11853,6 @@
           <w:lang w:val="en-US"/>
         </w:rPr>
         <w:t xml:space="preserve"> </w:t>
-      </w:r>
-      <w:r>
-        <w:rPr>
-          <w:rFonts w:ascii="Courier New" w:hAnsi="Courier New" w:cs="Courier New"/>
-          <w:sz w:val="24"/>
-          <w:szCs w:val="24"/>
-          <w:lang w:val="en-US"/>
-        </w:rPr>
-        <w:t xml:space="preserve">sea que </w:t>
       </w:r>
       <w:proofErr w:type="spellStart"/>
       <w:r>
@@ -12309,6 +12575,7 @@
           <w:sz w:val="24"/>
           <w:szCs w:val="24"/>
         </w:rPr>
+        <w:lastRenderedPageBreak/>
         <w:t>Tenemos di</w:t>
       </w:r>
       <w:r>
@@ -12379,60 +12646,87 @@
           <w:sz w:val="24"/>
           <w:szCs w:val="24"/>
         </w:rPr>
+        <w:t xml:space="preserve"> Antonio63jun y antonio63junio, van a solaparse en las subidas sobre el repositorio master de </w:t>
+      </w:r>
+      <w:proofErr w:type="spellStart"/>
+      <w:r>
+        <w:rPr>
+          <w:rFonts w:ascii="Courier New" w:hAnsi="Courier New" w:cs="Courier New"/>
+          <w:sz w:val="24"/>
+          <w:szCs w:val="24"/>
+        </w:rPr>
+        <w:t>SpringRestOneToManyManyToMany</w:t>
+      </w:r>
+      <w:proofErr w:type="spellEnd"/>
+      <w:r>
+        <w:rPr>
+          <w:rFonts w:ascii="Courier New" w:hAnsi="Courier New" w:cs="Courier New"/>
+          <w:sz w:val="24"/>
+          <w:szCs w:val="24"/>
+        </w:rPr>
+        <w:t xml:space="preserve">   perteneciente a antonio63j.</w:t>
+      </w:r>
+    </w:p>
+    <w:p>
+      <w:pPr>
+        <w:rPr>
+          <w:rFonts w:ascii="Courier New" w:hAnsi="Courier New" w:cs="Courier New"/>
+          <w:sz w:val="24"/>
+          <w:szCs w:val="24"/>
+        </w:rPr>
+      </w:pPr>
+      <w:r>
+        <w:rPr>
+          <w:rFonts w:ascii="Courier New" w:hAnsi="Courier New" w:cs="Courier New"/>
+          <w:sz w:val="24"/>
+          <w:szCs w:val="24"/>
+        </w:rPr>
+        <w:t>En T100, antonio63jun</w:t>
+      </w:r>
+      <w:r>
+        <w:rPr>
+          <w:rFonts w:ascii="Courier New" w:hAnsi="Courier New" w:cs="Courier New"/>
+          <w:sz w:val="24"/>
+          <w:szCs w:val="24"/>
+        </w:rPr>
+        <w:t xml:space="preserve"> hace </w:t>
+      </w:r>
+      <w:proofErr w:type="spellStart"/>
+      <w:r>
+        <w:rPr>
+          <w:rFonts w:ascii="Courier New" w:hAnsi="Courier New" w:cs="Courier New"/>
+          <w:sz w:val="24"/>
+          <w:szCs w:val="24"/>
+        </w:rPr>
+        <w:t>fork</w:t>
+      </w:r>
+      <w:proofErr w:type="spellEnd"/>
+      <w:r>
+        <w:rPr>
+          <w:rFonts w:ascii="Courier New" w:hAnsi="Courier New" w:cs="Courier New"/>
+          <w:sz w:val="24"/>
+          <w:szCs w:val="24"/>
+        </w:rPr>
+        <w:t xml:space="preserve"> (</w:t>
+      </w:r>
+      <w:proofErr w:type="spellStart"/>
+      <w:r>
+        <w:rPr>
+          <w:rFonts w:ascii="Courier New" w:hAnsi="Courier New" w:cs="Courier New"/>
+          <w:sz w:val="24"/>
+          <w:szCs w:val="24"/>
+        </w:rPr>
+        <w:t>click</w:t>
+      </w:r>
+      <w:proofErr w:type="spellEnd"/>
+      <w:r>
+        <w:rPr>
+          <w:rFonts w:ascii="Courier New" w:hAnsi="Courier New" w:cs="Courier New"/>
+          <w:sz w:val="24"/>
+          <w:szCs w:val="24"/>
+        </w:rPr>
         <w:t xml:space="preserve"> </w:t>
       </w:r>
-      <w:r>
-        <w:rPr>
-          <w:rFonts w:ascii="Courier New" w:hAnsi="Courier New" w:cs="Courier New"/>
-          <w:sz w:val="24"/>
-          <w:szCs w:val="24"/>
-        </w:rPr>
-        <w:lastRenderedPageBreak/>
-        <w:t xml:space="preserve">Antonio63jun y antonio63junio, van a solaparse en las subidas sobre el repositorio master de </w:t>
-      </w:r>
-      <w:proofErr w:type="spellStart"/>
-      <w:r>
-        <w:rPr>
-          <w:rFonts w:ascii="Courier New" w:hAnsi="Courier New" w:cs="Courier New"/>
-          <w:sz w:val="24"/>
-          <w:szCs w:val="24"/>
-        </w:rPr>
-        <w:t>SpringRestOneToManyManyToMany</w:t>
-      </w:r>
-      <w:proofErr w:type="spellEnd"/>
-      <w:r>
-        <w:rPr>
-          <w:rFonts w:ascii="Courier New" w:hAnsi="Courier New" w:cs="Courier New"/>
-          <w:sz w:val="24"/>
-          <w:szCs w:val="24"/>
-        </w:rPr>
-        <w:t xml:space="preserve">   perteneciente a antonio63j.</w:t>
-      </w:r>
-    </w:p>
-    <w:p>
-      <w:pPr>
-        <w:rPr>
-          <w:rFonts w:ascii="Courier New" w:hAnsi="Courier New" w:cs="Courier New"/>
-          <w:sz w:val="24"/>
-          <w:szCs w:val="24"/>
-        </w:rPr>
-      </w:pPr>
-      <w:r>
-        <w:rPr>
-          <w:rFonts w:ascii="Courier New" w:hAnsi="Courier New" w:cs="Courier New"/>
-          <w:sz w:val="24"/>
-          <w:szCs w:val="24"/>
-        </w:rPr>
-        <w:t>En T100, antonio63jun</w:t>
-      </w:r>
-      <w:r>
-        <w:rPr>
-          <w:rFonts w:ascii="Courier New" w:hAnsi="Courier New" w:cs="Courier New"/>
-          <w:sz w:val="24"/>
-          <w:szCs w:val="24"/>
-        </w:rPr>
-        <w:t xml:space="preserve"> hace </w:t>
-      </w:r>
       <w:proofErr w:type="spellStart"/>
       <w:r>
         <w:rPr>
@@ -12449,36 +12743,40 @@
           <w:sz w:val="24"/>
           <w:szCs w:val="24"/>
         </w:rPr>
-        <w:t xml:space="preserve"> (</w:t>
-      </w:r>
-      <w:proofErr w:type="spellStart"/>
-      <w:r>
-        <w:rPr>
-          <w:rFonts w:ascii="Courier New" w:hAnsi="Courier New" w:cs="Courier New"/>
-          <w:sz w:val="24"/>
-          <w:szCs w:val="24"/>
-        </w:rPr>
-        <w:t>click</w:t>
-      </w:r>
-      <w:proofErr w:type="spellEnd"/>
-      <w:r>
-        <w:rPr>
-          <w:rFonts w:ascii="Courier New" w:hAnsi="Courier New" w:cs="Courier New"/>
-          <w:sz w:val="24"/>
-          <w:szCs w:val="24"/>
-        </w:rPr>
         <w:t xml:space="preserve"> </w:t>
       </w:r>
-      <w:proofErr w:type="spellStart"/>
-      <w:r>
-        <w:rPr>
-          <w:rFonts w:ascii="Courier New" w:hAnsi="Courier New" w:cs="Courier New"/>
-          <w:sz w:val="24"/>
-          <w:szCs w:val="24"/>
-        </w:rPr>
-        <w:t>fork</w:t>
-      </w:r>
-      <w:proofErr w:type="spellEnd"/>
+      <w:r>
+        <w:rPr>
+          <w:rFonts w:ascii="Courier New" w:hAnsi="Courier New" w:cs="Courier New"/>
+          <w:sz w:val="24"/>
+          <w:szCs w:val="24"/>
+        </w:rPr>
+        <w:t>en github.com)</w:t>
+      </w:r>
+      <w:r>
+        <w:rPr>
+          <w:rFonts w:ascii="Courier New" w:hAnsi="Courier New" w:cs="Courier New"/>
+          <w:sz w:val="24"/>
+          <w:szCs w:val="24"/>
+        </w:rPr>
+        <w:t>, crea la Issue3</w:t>
+      </w:r>
+      <w:r>
+        <w:rPr>
+          <w:rFonts w:ascii="Courier New" w:hAnsi="Courier New" w:cs="Courier New"/>
+          <w:sz w:val="24"/>
+          <w:szCs w:val="24"/>
+        </w:rPr>
+        <w:t xml:space="preserve">, </w:t>
+      </w:r>
+      <w:r>
+        <w:rPr>
+          <w:rFonts w:ascii="Courier New" w:hAnsi="Courier New" w:cs="Courier New"/>
+          <w:sz w:val="24"/>
+          <w:szCs w:val="24"/>
+        </w:rPr>
+        <w:t>clona el proyecto</w:t>
+      </w:r>
       <w:r>
         <w:rPr>
           <w:rFonts w:ascii="Courier New" w:hAnsi="Courier New" w:cs="Courier New"/>
@@ -12493,31 +12791,40 @@
           <w:sz w:val="24"/>
           <w:szCs w:val="24"/>
         </w:rPr>
-        <w:t>en github.com)</w:t>
-      </w:r>
-      <w:r>
-        <w:rPr>
-          <w:rFonts w:ascii="Courier New" w:hAnsi="Courier New" w:cs="Courier New"/>
-          <w:sz w:val="24"/>
-          <w:szCs w:val="24"/>
-        </w:rPr>
-        <w:t>, crea la Issue3</w:t>
-      </w:r>
-      <w:r>
-        <w:rPr>
-          <w:rFonts w:ascii="Courier New" w:hAnsi="Courier New" w:cs="Courier New"/>
-          <w:sz w:val="24"/>
-          <w:szCs w:val="24"/>
-        </w:rPr>
-        <w:t xml:space="preserve">, </w:t>
-      </w:r>
-      <w:r>
-        <w:rPr>
-          <w:rFonts w:ascii="Courier New" w:hAnsi="Courier New" w:cs="Courier New"/>
-          <w:sz w:val="24"/>
-          <w:szCs w:val="24"/>
-        </w:rPr>
-        <w:t>clona el proyecto</w:t>
+        <w:t xml:space="preserve"> y</w:t>
+      </w:r>
+      <w:r>
+        <w:rPr>
+          <w:rFonts w:ascii="Courier New" w:hAnsi="Courier New" w:cs="Courier New"/>
+          <w:sz w:val="24"/>
+          <w:szCs w:val="24"/>
+        </w:rPr>
+        <w:t>:</w:t>
+      </w:r>
+    </w:p>
+    <w:p>
+      <w:pPr>
+        <w:rPr>
+          <w:rFonts w:ascii="Courier New" w:hAnsi="Courier New" w:cs="Courier New"/>
+          <w:sz w:val="24"/>
+          <w:szCs w:val="24"/>
+        </w:rPr>
+      </w:pPr>
+      <w:r>
+        <w:rPr>
+          <w:rFonts w:ascii="Courier New" w:hAnsi="Courier New" w:cs="Courier New"/>
+          <w:sz w:val="24"/>
+          <w:szCs w:val="24"/>
+        </w:rPr>
+        <w:t>M</w:t>
+      </w:r>
+      <w:r>
+        <w:rPr>
+          <w:rFonts w:ascii="Courier New" w:hAnsi="Courier New" w:cs="Courier New"/>
+          <w:sz w:val="24"/>
+          <w:szCs w:val="24"/>
+        </w:rPr>
+        <w:t>odifica README y</w:t>
       </w:r>
       <w:r>
         <w:rPr>
@@ -12533,41 +12840,26 @@
           <w:sz w:val="24"/>
           <w:szCs w:val="24"/>
         </w:rPr>
-        <w:t xml:space="preserve"> y</w:t>
-      </w:r>
-      <w:r>
-        <w:rPr>
-          <w:rFonts w:ascii="Courier New" w:hAnsi="Courier New" w:cs="Courier New"/>
-          <w:sz w:val="24"/>
-          <w:szCs w:val="24"/>
-        </w:rPr>
-        <w:t>:</w:t>
-      </w:r>
-    </w:p>
-    <w:p>
-      <w:pPr>
-        <w:rPr>
-          <w:rFonts w:ascii="Courier New" w:hAnsi="Courier New" w:cs="Courier New"/>
-          <w:sz w:val="24"/>
-          <w:szCs w:val="24"/>
-        </w:rPr>
-      </w:pPr>
-      <w:r>
-        <w:rPr>
-          <w:rFonts w:ascii="Courier New" w:hAnsi="Courier New" w:cs="Courier New"/>
-          <w:sz w:val="24"/>
-          <w:szCs w:val="24"/>
-        </w:rPr>
-        <w:t>M</w:t>
-      </w:r>
-      <w:r>
-        <w:rPr>
-          <w:rFonts w:ascii="Courier New" w:hAnsi="Courier New" w:cs="Courier New"/>
-          <w:sz w:val="24"/>
-          <w:szCs w:val="24"/>
-        </w:rPr>
-        <w:t>odifica README y</w:t>
-      </w:r>
+        <w:t xml:space="preserve">Phone.java. </w:t>
+      </w:r>
+      <w:r>
+        <w:rPr>
+          <w:rFonts w:ascii="Courier New" w:hAnsi="Courier New" w:cs="Courier New"/>
+          <w:sz w:val="24"/>
+          <w:szCs w:val="24"/>
+        </w:rPr>
+        <w:t xml:space="preserve">También añade el fichero CambiosIssue3 (sin </w:t>
+      </w:r>
+      <w:proofErr w:type="spellStart"/>
+      <w:r>
+        <w:rPr>
+          <w:rFonts w:ascii="Courier New" w:hAnsi="Courier New" w:cs="Courier New"/>
+          <w:sz w:val="24"/>
+          <w:szCs w:val="24"/>
+        </w:rPr>
+        <w:t>git</w:t>
+      </w:r>
+      <w:proofErr w:type="spellEnd"/>
       <w:r>
         <w:rPr>
           <w:rFonts w:ascii="Courier New" w:hAnsi="Courier New" w:cs="Courier New"/>
@@ -12576,85 +12868,65 @@
         </w:rPr>
         <w:t xml:space="preserve"> </w:t>
       </w:r>
-      <w:r>
-        <w:rPr>
-          <w:rFonts w:ascii="Courier New" w:hAnsi="Courier New" w:cs="Courier New"/>
-          <w:sz w:val="24"/>
-          <w:szCs w:val="24"/>
-        </w:rPr>
-        <w:t xml:space="preserve">Phone.java. </w:t>
-      </w:r>
-      <w:r>
-        <w:rPr>
-          <w:rFonts w:ascii="Courier New" w:hAnsi="Courier New" w:cs="Courier New"/>
-          <w:sz w:val="24"/>
-          <w:szCs w:val="24"/>
-        </w:rPr>
-        <w:t xml:space="preserve">También añade el fichero CambiosIssue3 (sin </w:t>
-      </w:r>
-      <w:proofErr w:type="spellStart"/>
-      <w:r>
-        <w:rPr>
-          <w:rFonts w:ascii="Courier New" w:hAnsi="Courier New" w:cs="Courier New"/>
-          <w:sz w:val="24"/>
-          <w:szCs w:val="24"/>
+      <w:proofErr w:type="spellStart"/>
+      <w:r>
+        <w:rPr>
+          <w:rFonts w:ascii="Courier New" w:hAnsi="Courier New" w:cs="Courier New"/>
+          <w:sz w:val="24"/>
+          <w:szCs w:val="24"/>
+        </w:rPr>
+        <w:t>add</w:t>
+      </w:r>
+      <w:proofErr w:type="spellEnd"/>
+      <w:r>
+        <w:rPr>
+          <w:rFonts w:ascii="Courier New" w:hAnsi="Courier New" w:cs="Courier New"/>
+          <w:sz w:val="24"/>
+          <w:szCs w:val="24"/>
+        </w:rPr>
+        <w:t>)</w:t>
+      </w:r>
+    </w:p>
+    <w:p>
+      <w:pPr>
+        <w:pStyle w:val="Sinespaciado"/>
+        <w:rPr>
+          <w:lang w:val="en-US"/>
+        </w:rPr>
+      </w:pPr>
+      <w:r>
+        <w:rPr>
+          <w:lang w:val="en-US"/>
+        </w:rPr>
+        <w:t xml:space="preserve">$ </w:t>
+      </w:r>
+      <w:proofErr w:type="spellStart"/>
+      <w:r>
+        <w:rPr>
+          <w:lang w:val="en-US"/>
         </w:rPr>
         <w:t>git</w:t>
       </w:r>
       <w:proofErr w:type="spellEnd"/>
       <w:r>
         <w:rPr>
-          <w:rFonts w:ascii="Courier New" w:hAnsi="Courier New" w:cs="Courier New"/>
-          <w:sz w:val="24"/>
-          <w:szCs w:val="24"/>
+          <w:lang w:val="en-US"/>
         </w:rPr>
         <w:t xml:space="preserve"> </w:t>
       </w:r>
       <w:proofErr w:type="spellStart"/>
       <w:r>
         <w:rPr>
-          <w:rFonts w:ascii="Courier New" w:hAnsi="Courier New" w:cs="Courier New"/>
-          <w:sz w:val="24"/>
-          <w:szCs w:val="24"/>
-        </w:rPr>
-        <w:t>add</w:t>
-      </w:r>
-      <w:proofErr w:type="spellEnd"/>
-      <w:r>
-        <w:rPr>
-          <w:rFonts w:ascii="Courier New" w:hAnsi="Courier New" w:cs="Courier New"/>
-          <w:sz w:val="24"/>
-          <w:szCs w:val="24"/>
-        </w:rPr>
-        <w:t>)</w:t>
-      </w:r>
-    </w:p>
-    <w:p>
-      <w:pPr>
-        <w:pStyle w:val="Sinespaciado"/>
-        <w:rPr>
-          <w:lang w:val="en-US"/>
-        </w:rPr>
-      </w:pPr>
-      <w:r>
-        <w:rPr>
-          <w:lang w:val="en-US"/>
-        </w:rPr>
-        <w:t xml:space="preserve">$ </w:t>
-      </w:r>
-      <w:proofErr w:type="spellStart"/>
-      <w:r>
-        <w:rPr>
-          <w:lang w:val="en-US"/>
-        </w:rPr>
-        <w:t>git</w:t>
-      </w:r>
-      <w:proofErr w:type="spellEnd"/>
-      <w:r>
-        <w:rPr>
-          <w:lang w:val="en-US"/>
-        </w:rPr>
-        <w:t xml:space="preserve"> config -l</w:t>
+          <w:lang w:val="en-US"/>
+        </w:rPr>
+        <w:t>config</w:t>
+      </w:r>
+      <w:proofErr w:type="spellEnd"/>
+      <w:r>
+        <w:rPr>
+          <w:lang w:val="en-US"/>
+        </w:rPr>
+        <w:t xml:space="preserve"> -l</w:t>
       </w:r>
     </w:p>
     <w:p>
@@ -14023,7 +14295,6 @@
           <w:sz w:val="24"/>
           <w:szCs w:val="24"/>
         </w:rPr>
-        <w:lastRenderedPageBreak/>
         <w:t>En T251,</w:t>
       </w:r>
       <w:r>
@@ -15009,7 +15280,27 @@
           <w:szCs w:val="24"/>
           <w:lang w:val="en-US"/>
         </w:rPr>
-        <w:t xml:space="preserve"> config user.name "antonio63junio"</w:t>
+        <w:t xml:space="preserve"> </w:t>
+      </w:r>
+      <w:proofErr w:type="spellStart"/>
+      <w:r>
+        <w:rPr>
+          <w:rFonts w:ascii="Courier New" w:hAnsi="Courier New" w:cs="Courier New"/>
+          <w:sz w:val="24"/>
+          <w:szCs w:val="24"/>
+          <w:lang w:val="en-US"/>
+        </w:rPr>
+        <w:t>config</w:t>
+      </w:r>
+      <w:proofErr w:type="spellEnd"/>
+      <w:r>
+        <w:rPr>
+          <w:rFonts w:ascii="Courier New" w:hAnsi="Courier New" w:cs="Courier New"/>
+          <w:sz w:val="24"/>
+          <w:szCs w:val="24"/>
+          <w:lang w:val="en-US"/>
+        </w:rPr>
+        <w:t xml:space="preserve"> user.name "antonio63junio"</w:t>
       </w:r>
     </w:p>
     <w:p>
@@ -15052,7 +15343,27 @@
           <w:szCs w:val="24"/>
           <w:lang w:val="en-US"/>
         </w:rPr>
-        <w:t xml:space="preserve"> config </w:t>
+        <w:t xml:space="preserve"> </w:t>
+      </w:r>
+      <w:proofErr w:type="spellStart"/>
+      <w:r>
+        <w:rPr>
+          <w:rFonts w:ascii="Courier New" w:hAnsi="Courier New" w:cs="Courier New"/>
+          <w:sz w:val="24"/>
+          <w:szCs w:val="24"/>
+          <w:lang w:val="en-US"/>
+        </w:rPr>
+        <w:t>config</w:t>
+      </w:r>
+      <w:proofErr w:type="spellEnd"/>
+      <w:r>
+        <w:rPr>
+          <w:rFonts w:ascii="Courier New" w:hAnsi="Courier New" w:cs="Courier New"/>
+          <w:sz w:val="24"/>
+          <w:szCs w:val="24"/>
+          <w:lang w:val="en-US"/>
+        </w:rPr>
+        <w:t xml:space="preserve"> </w:t>
       </w:r>
       <w:proofErr w:type="spellStart"/>
       <w:r>
@@ -15568,6 +15879,7 @@
           <w:sz w:val="24"/>
           <w:szCs w:val="24"/>
         </w:rPr>
+        <w:lastRenderedPageBreak/>
         <w:t>En T00, antonio63junio hace:</w:t>
       </w:r>
     </w:p>
@@ -15589,7 +15901,6 @@
           <w:sz w:val="24"/>
           <w:szCs w:val="24"/>
         </w:rPr>
-        <w:lastRenderedPageBreak/>
         <w:t xml:space="preserve">   </w:t>
       </w:r>
       <w:proofErr w:type="spellStart"/>
@@ -15657,11 +15968,11 @@
           <w:rFonts w:ascii="Courier New" w:hAnsi="Courier New" w:cs="Courier New"/>
           <w:sz w:val="24"/>
           <w:szCs w:val="24"/>
-          <w:lang w:val="en-US"/>
         </w:rPr>
         <w:t xml:space="preserve">   </w:t>
       </w:r>
       <w:proofErr w:type="spellStart"/>
+      <w:proofErr w:type="gramStart"/>
       <w:r>
         <w:rPr>
           <w:rFonts w:ascii="Courier New" w:hAnsi="Courier New" w:cs="Courier New"/>
@@ -15672,6 +15983,7 @@
         <w:t>git</w:t>
       </w:r>
       <w:proofErr w:type="spellEnd"/>
+      <w:proofErr w:type="gramEnd"/>
       <w:r>
         <w:rPr>
           <w:rFonts w:ascii="Courier New" w:hAnsi="Courier New" w:cs="Courier New"/>
@@ -15722,7 +16034,27 @@
           <w:szCs w:val="24"/>
           <w:lang w:val="en-US"/>
         </w:rPr>
-        <w:t xml:space="preserve"> config --</w:t>
+        <w:t xml:space="preserve"> </w:t>
+      </w:r>
+      <w:proofErr w:type="spellStart"/>
+      <w:r>
+        <w:rPr>
+          <w:rFonts w:ascii="Courier New" w:hAnsi="Courier New" w:cs="Courier New"/>
+          <w:sz w:val="24"/>
+          <w:szCs w:val="24"/>
+          <w:lang w:val="en-US"/>
+        </w:rPr>
+        <w:t>config</w:t>
+      </w:r>
+      <w:proofErr w:type="spellEnd"/>
+      <w:r>
+        <w:rPr>
+          <w:rFonts w:ascii="Courier New" w:hAnsi="Courier New" w:cs="Courier New"/>
+          <w:sz w:val="24"/>
+          <w:szCs w:val="24"/>
+          <w:lang w:val="en-US"/>
+        </w:rPr>
+        <w:t xml:space="preserve"> --</w:t>
       </w:r>
       <w:r>
         <w:rPr>
@@ -15966,7 +16298,7 @@
           <w:szCs w:val="24"/>
         </w:rPr>
       </w:pPr>
-      <w:hyperlink r:id="rId14" w:history="1">
+      <w:hyperlink r:id="rId15" w:history="1">
         <w:r>
           <w:rPr>
             <w:rStyle w:val="Hipervnculo"/>
@@ -17724,7 +18056,16 @@
           <w:sz w:val="24"/>
           <w:szCs w:val="24"/>
         </w:rPr>
-        <w:t xml:space="preserve"> y a continuación vemos que ya aparecen los cambios efectuados en pl1 sobre el fichero f1</w:t>
+        <w:t xml:space="preserve"> y a </w:t>
+      </w:r>
+      <w:r>
+        <w:rPr>
+          <w:rFonts w:ascii="Courier New" w:hAnsi="Courier New" w:cs="Courier New"/>
+          <w:sz w:val="24"/>
+          <w:szCs w:val="24"/>
+        </w:rPr>
+        <w:lastRenderedPageBreak/>
+        <w:t>continuación vemos que ya aparecen los cambios efectuados en pl1 sobre el fichero f1</w:t>
       </w:r>
       <w:r>
         <w:rPr>
@@ -17809,7 +18150,6 @@
           <w:sz w:val="24"/>
           <w:szCs w:val="24"/>
         </w:rPr>
-        <w:lastRenderedPageBreak/>
         <w:t>origin</w:t>
       </w:r>
       <w:proofErr w:type="spellEnd"/>
@@ -18107,7 +18447,25 @@
           <w:sz w:val="24"/>
           <w:szCs w:val="24"/>
         </w:rPr>
-        <w:t xml:space="preserve"> tag -a V0.0.1 -m "primera versión del proyecto"</w:t>
+        <w:t xml:space="preserve"> </w:t>
+      </w:r>
+      <w:proofErr w:type="spellStart"/>
+      <w:r>
+        <w:rPr>
+          <w:rFonts w:ascii="Courier New" w:hAnsi="Courier New" w:cs="Courier New"/>
+          <w:sz w:val="24"/>
+          <w:szCs w:val="24"/>
+        </w:rPr>
+        <w:t>tag</w:t>
+      </w:r>
+      <w:proofErr w:type="spellEnd"/>
+      <w:r>
+        <w:rPr>
+          <w:rFonts w:ascii="Courier New" w:hAnsi="Courier New" w:cs="Courier New"/>
+          <w:sz w:val="24"/>
+          <w:szCs w:val="24"/>
+        </w:rPr>
+        <w:t xml:space="preserve"> -a V0.0.1 -m "primera versión del proyecto"</w:t>
       </w:r>
     </w:p>
     <w:p>
@@ -18135,7 +18493,25 @@
           <w:sz w:val="24"/>
           <w:szCs w:val="24"/>
         </w:rPr>
-        <w:t xml:space="preserve"> --tag </w:t>
+        <w:t xml:space="preserve"> --</w:t>
+      </w:r>
+      <w:proofErr w:type="spellStart"/>
+      <w:r>
+        <w:rPr>
+          <w:rFonts w:ascii="Courier New" w:hAnsi="Courier New" w:cs="Courier New"/>
+          <w:sz w:val="24"/>
+          <w:szCs w:val="24"/>
+        </w:rPr>
+        <w:t>tag</w:t>
+      </w:r>
+      <w:proofErr w:type="spellEnd"/>
+      <w:r>
+        <w:rPr>
+          <w:rFonts w:ascii="Courier New" w:hAnsi="Courier New" w:cs="Courier New"/>
+          <w:sz w:val="24"/>
+          <w:szCs w:val="24"/>
+        </w:rPr>
+        <w:t xml:space="preserve"> </w:t>
       </w:r>
       <w:proofErr w:type="spellStart"/>
       <w:r>
@@ -19536,16 +19912,16 @@
           <w:sz w:val="24"/>
           <w:szCs w:val="24"/>
         </w:rPr>
-        <w:t xml:space="preserve">add </w:t>
-      </w:r>
-      <w:proofErr w:type="spellEnd"/>
-      <w:r>
-        <w:rPr>
-          <w:rFonts w:ascii="Courier New" w:hAnsi="Courier New" w:cs="Courier New"/>
-          <w:sz w:val="24"/>
-          <w:szCs w:val="24"/>
-        </w:rPr>
-        <w:t xml:space="preserve">sobre f1 y en </w:t>
+        <w:t>add</w:t>
+      </w:r>
+      <w:proofErr w:type="spellEnd"/>
+      <w:r>
+        <w:rPr>
+          <w:rFonts w:ascii="Courier New" w:hAnsi="Courier New" w:cs="Courier New"/>
+          <w:sz w:val="24"/>
+          <w:szCs w:val="24"/>
+        </w:rPr>
+        <w:t xml:space="preserve"> sobre f1 y en </w:t>
       </w:r>
       <w:proofErr w:type="spellStart"/>
       <w:r>
@@ -19910,9 +20286,17 @@
           <w:sz w:val="24"/>
           <w:szCs w:val="24"/>
         </w:rPr>
-        <w:t>commit.</w:t>
-      </w:r>
-      <w:proofErr w:type="spellEnd"/>
+        <w:t>commit</w:t>
+      </w:r>
+      <w:proofErr w:type="spellEnd"/>
+      <w:r>
+        <w:rPr>
+          <w:rFonts w:ascii="Courier New" w:hAnsi="Courier New" w:cs="Courier New"/>
+          <w:sz w:val="24"/>
+          <w:szCs w:val="24"/>
+        </w:rPr>
+        <w:t>.</w:t>
+      </w:r>
     </w:p>
     <w:p>
       <w:pPr>
@@ -21455,15 +21839,7 @@
           <w:sz w:val="24"/>
           <w:szCs w:val="24"/>
         </w:rPr>
-        <w:t xml:space="preserve"> f1, </w:t>
-      </w:r>
-      <w:r>
-        <w:rPr>
-          <w:rFonts w:ascii="Courier New" w:hAnsi="Courier New" w:cs="Courier New"/>
-          <w:sz w:val="24"/>
-          <w:szCs w:val="24"/>
-        </w:rPr>
-        <w:t xml:space="preserve">y a continuación hace </w:t>
+        <w:t xml:space="preserve"> f1, y a continuación hace </w:t>
       </w:r>
       <w:proofErr w:type="spellStart"/>
       <w:r>
@@ -21564,17 +21940,7 @@
           <w:i/>
           <w:lang w:val="en-US"/>
         </w:rPr>
-        <w:t>error: Your local changes to the following files wo</w:t>
-      </w:r>
-      <w:bookmarkStart w:id="0" w:name="_GoBack"/>
-      <w:bookmarkEnd w:id="0"/>
-      <w:r>
-        <w:rPr>
-          <w:rFonts w:ascii="Courier New" w:hAnsi="Courier New" w:cs="Courier New"/>
-          <w:i/>
-          <w:lang w:val="en-US"/>
-        </w:rPr>
-        <w:t>uld be overwritten by merge:</w:t>
+        <w:t>error: Your local changes to the following files would be overwritten by merge:</w:t>
       </w:r>
     </w:p>
     <w:p>
@@ -21865,15 +22231,7 @@
           <w:sz w:val="24"/>
           <w:szCs w:val="24"/>
         </w:rPr>
-        <w:t>f2, se ha actualizado</w:t>
-      </w:r>
-      <w:r>
-        <w:rPr>
-          <w:rFonts w:ascii="Courier New" w:hAnsi="Courier New" w:cs="Courier New"/>
-          <w:sz w:val="24"/>
-          <w:szCs w:val="24"/>
-        </w:rPr>
-        <w:t xml:space="preserve"> y f1 ha quedado con la marcas de ayuda para el </w:t>
+        <w:t xml:space="preserve">f2, se ha actualizado y f1 ha quedado con la marcas de ayuda para el </w:t>
       </w:r>
       <w:proofErr w:type="spellStart"/>
       <w:r>
@@ -21987,8 +22345,8 @@
 </file>
 
 <file path=word/numbering.xml><?xml version="1.0" encoding="utf-8"?>
-<w:numbering xmlns:wpc="http://schemas.microsoft.com/office/word/2010/wordprocessingCanvas" xmlns:cx="http://schemas.microsoft.com/office/drawing/2014/chartex" xmlns:cx1="http://schemas.microsoft.com/office/drawing/2015/9/8/chartex" xmlns:cx2="http://schemas.microsoft.com/office/drawing/2015/10/21/chartex" xmlns:cx3="http://schemas.microsoft.com/office/drawing/2016/5/9/chartex" xmlns:cx4="http://schemas.microsoft.com/office/drawing/2016/5/10/chartex" xmlns:cx5="http://schemas.microsoft.com/office/drawing/2016/5/11/chartex" xmlns:cx6="http://schemas.microsoft.com/office/drawing/2016/5/12/chartex" xmlns:cx7="http://schemas.microsoft.com/office/drawing/2016/5/13/chartex" xmlns:cx8="http://schemas.microsoft.com/office/drawing/2016/5/14/chartex" xmlns:mc="http://schemas.openxmlformats.org/markup-compatibility/2006" xmlns:o="urn:schemas-microsoft-com:office:office" xmlns:r="http://schemas.openxmlformats.org/officeDocument/2006/relationships" xmlns:m="http://schemas.openxmlformats.org/officeDocument/2006/math" xmlns:v="urn:schemas-microsoft-com:vml" xmlns:wp14="http://schemas.microsoft.com/office/word/2010/wordprocessingDrawing" xmlns:wp="http://schemas.openxmlformats.org/drawingml/2006/wordprocessingDrawing" xmlns:w10="urn:schemas-microsoft-com:office:word" xmlns:w="http://schemas.openxmlformats.org/wordprocessingml/2006/main" xmlns:w14="http://schemas.microsoft.com/office/word/2010/wordml" xmlns:w15="http://schemas.microsoft.com/office/word/2012/wordml" xmlns:w16se="http://schemas.microsoft.com/office/word/2015/wordml/symex" xmlns:wpg="http://schemas.microsoft.com/office/word/2010/wordprocessingGroup" xmlns:wpi="http://schemas.microsoft.com/office/word/2010/wordprocessingInk" xmlns:wne="http://schemas.microsoft.com/office/word/2006/wordml" xmlns:wps="http://schemas.microsoft.com/office/word/2010/wordprocessingShape" mc:Ignorable="w14 w15 w16se wp14">
-  <w:abstractNum w:abstractNumId="0" w15:restartNumberingAfterBreak="0">
+<w:numbering xmlns:wpc="http://schemas.microsoft.com/office/word/2010/wordprocessingCanvas" xmlns:mc="http://schemas.openxmlformats.org/markup-compatibility/2006" xmlns:o="urn:schemas-microsoft-com:office:office" xmlns:r="http://schemas.openxmlformats.org/officeDocument/2006/relationships" xmlns:m="http://schemas.openxmlformats.org/officeDocument/2006/math" xmlns:v="urn:schemas-microsoft-com:vml" xmlns:wp14="http://schemas.microsoft.com/office/word/2010/wordprocessingDrawing" xmlns:wp="http://schemas.openxmlformats.org/drawingml/2006/wordprocessingDrawing" xmlns:w10="urn:schemas-microsoft-com:office:word" xmlns:w="http://schemas.openxmlformats.org/wordprocessingml/2006/main" xmlns:w14="http://schemas.microsoft.com/office/word/2010/wordml" xmlns:wpg="http://schemas.microsoft.com/office/word/2010/wordprocessingGroup" xmlns:wpi="http://schemas.microsoft.com/office/word/2010/wordprocessingInk" xmlns:wne="http://schemas.microsoft.com/office/word/2006/wordml" xmlns:wps="http://schemas.microsoft.com/office/word/2010/wordprocessingShape" mc:Ignorable="w14 wp14">
+  <w:abstractNum w:abstractNumId="0">
     <w:nsid w:val="FFFFFF83"/>
     <w:multiLevelType w:val="singleLevel"/>
     <w:tmpl w:val="A63278D2"/>
@@ -22009,7 +22367,7 @@
       </w:rPr>
     </w:lvl>
   </w:abstractNum>
-  <w:abstractNum w:abstractNumId="1" w15:restartNumberingAfterBreak="0">
+  <w:abstractNum w:abstractNumId="1">
     <w:nsid w:val="FFFFFF89"/>
     <w:multiLevelType w:val="singleLevel"/>
     <w:tmpl w:val="9710C714"/>
@@ -22030,7 +22388,7 @@
       </w:rPr>
     </w:lvl>
   </w:abstractNum>
-  <w:abstractNum w:abstractNumId="2" w15:restartNumberingAfterBreak="0">
+  <w:abstractNum w:abstractNumId="2">
     <w:nsid w:val="0611718C"/>
     <w:multiLevelType w:val="hybridMultilevel"/>
     <w:tmpl w:val="6F907E04"/>
@@ -22142,7 +22500,7 @@
       </w:rPr>
     </w:lvl>
   </w:abstractNum>
-  <w:abstractNum w:abstractNumId="3" w15:restartNumberingAfterBreak="0">
+  <w:abstractNum w:abstractNumId="3">
     <w:nsid w:val="12BA0E58"/>
     <w:multiLevelType w:val="hybridMultilevel"/>
     <w:tmpl w:val="92F09624"/>
@@ -22231,7 +22589,7 @@
       </w:pPr>
     </w:lvl>
   </w:abstractNum>
-  <w:abstractNum w:abstractNumId="4" w15:restartNumberingAfterBreak="0">
+  <w:abstractNum w:abstractNumId="4">
     <w:nsid w:val="48257244"/>
     <w:multiLevelType w:val="hybridMultilevel"/>
     <w:tmpl w:val="99A4B464"/>
@@ -22320,7 +22678,7 @@
       </w:pPr>
     </w:lvl>
   </w:abstractNum>
-  <w:abstractNum w:abstractNumId="5" w15:restartNumberingAfterBreak="0">
+  <w:abstractNum w:abstractNumId="5">
     <w:nsid w:val="5A60511D"/>
     <w:multiLevelType w:val="hybridMultilevel"/>
     <w:tmpl w:val="EEACE398"/>
@@ -22409,7 +22767,7 @@
       </w:pPr>
     </w:lvl>
   </w:abstractNum>
-  <w:abstractNum w:abstractNumId="6" w15:restartNumberingAfterBreak="0">
+  <w:abstractNum w:abstractNumId="6">
     <w:nsid w:val="5B1F0AF2"/>
     <w:multiLevelType w:val="hybridMultilevel"/>
     <w:tmpl w:val="07CA339A"/>
@@ -22521,7 +22879,7 @@
       </w:rPr>
     </w:lvl>
   </w:abstractNum>
-  <w:abstractNum w:abstractNumId="7" w15:restartNumberingAfterBreak="0">
+  <w:abstractNum w:abstractNumId="7">
     <w:nsid w:val="62E81ABB"/>
     <w:multiLevelType w:val="hybridMultilevel"/>
     <w:tmpl w:val="18B8B3C2"/>
@@ -22610,7 +22968,7 @@
       </w:pPr>
     </w:lvl>
   </w:abstractNum>
-  <w:abstractNum w:abstractNumId="8" w15:restartNumberingAfterBreak="0">
+  <w:abstractNum w:abstractNumId="8">
     <w:nsid w:val="6D4A0C0A"/>
     <w:multiLevelType w:val="hybridMultilevel"/>
     <w:tmpl w:val="C3A2BE68"/>
@@ -22699,7 +23057,7 @@
       </w:pPr>
     </w:lvl>
   </w:abstractNum>
-  <w:abstractNum w:abstractNumId="9" w15:restartNumberingAfterBreak="0">
+  <w:abstractNum w:abstractNumId="9">
     <w:nsid w:val="74B107D3"/>
     <w:multiLevelType w:val="hybridMultilevel"/>
     <w:tmpl w:val="07AA46AE"/>
@@ -22811,7 +23169,7 @@
       </w:rPr>
     </w:lvl>
   </w:abstractNum>
-  <w:abstractNum w:abstractNumId="10" w15:restartNumberingAfterBreak="0">
+  <w:abstractNum w:abstractNumId="10">
     <w:nsid w:val="7C9E1A11"/>
     <w:multiLevelType w:val="hybridMultilevel"/>
     <w:tmpl w:val="77DA863E"/>
@@ -22961,7 +23319,7 @@
 </file>
 
 <file path=word/styles.xml><?xml version="1.0" encoding="utf-8"?>
-<w:styles xmlns:mc="http://schemas.openxmlformats.org/markup-compatibility/2006" xmlns:r="http://schemas.openxmlformats.org/officeDocument/2006/relationships" xmlns:w="http://schemas.openxmlformats.org/wordprocessingml/2006/main" xmlns:w14="http://schemas.microsoft.com/office/word/2010/wordml" xmlns:w15="http://schemas.microsoft.com/office/word/2012/wordml" xmlns:w16se="http://schemas.microsoft.com/office/word/2015/wordml/symex" mc:Ignorable="w14 w15 w16se">
+<w:styles xmlns:mc="http://schemas.openxmlformats.org/markup-compatibility/2006" xmlns:r="http://schemas.openxmlformats.org/officeDocument/2006/relationships" xmlns:w="http://schemas.openxmlformats.org/wordprocessingml/2006/main" xmlns:w14="http://schemas.microsoft.com/office/word/2010/wordml" mc:Ignorable="w14">
   <w:docDefaults>
     <w:rPrDefault>
       <w:rPr>
@@ -22977,381 +23335,144 @@
       </w:pPr>
     </w:pPrDefault>
   </w:docDefaults>
-  <w:latentStyles w:defLockedState="0" w:defUIPriority="99" w:defSemiHidden="0" w:defUnhideWhenUsed="0" w:defQFormat="0" w:count="374">
-    <w:lsdException w:name="Normal" w:uiPriority="0" w:qFormat="1"/>
-    <w:lsdException w:name="heading 1" w:uiPriority="9" w:qFormat="1"/>
-    <w:lsdException w:name="heading 2" w:semiHidden="1" w:uiPriority="9" w:unhideWhenUsed="1" w:qFormat="1"/>
-    <w:lsdException w:name="heading 3" w:semiHidden="1" w:uiPriority="9" w:unhideWhenUsed="1" w:qFormat="1"/>
-    <w:lsdException w:name="heading 4" w:semiHidden="1" w:uiPriority="9" w:unhideWhenUsed="1" w:qFormat="1"/>
-    <w:lsdException w:name="heading 5" w:semiHidden="1" w:uiPriority="9" w:unhideWhenUsed="1" w:qFormat="1"/>
-    <w:lsdException w:name="heading 6" w:semiHidden="1" w:uiPriority="9" w:unhideWhenUsed="1" w:qFormat="1"/>
-    <w:lsdException w:name="heading 7" w:semiHidden="1" w:uiPriority="9" w:unhideWhenUsed="1" w:qFormat="1"/>
-    <w:lsdException w:name="heading 8" w:semiHidden="1" w:uiPriority="9" w:unhideWhenUsed="1" w:qFormat="1"/>
-    <w:lsdException w:name="heading 9" w:semiHidden="1" w:uiPriority="9" w:unhideWhenUsed="1" w:qFormat="1"/>
-    <w:lsdException w:name="index 1" w:semiHidden="1" w:unhideWhenUsed="1"/>
-    <w:lsdException w:name="index 2" w:semiHidden="1" w:unhideWhenUsed="1"/>
-    <w:lsdException w:name="index 3" w:semiHidden="1" w:unhideWhenUsed="1"/>
-    <w:lsdException w:name="index 4" w:semiHidden="1" w:unhideWhenUsed="1"/>
-    <w:lsdException w:name="index 5" w:semiHidden="1" w:unhideWhenUsed="1"/>
-    <w:lsdException w:name="index 6" w:semiHidden="1" w:unhideWhenUsed="1"/>
-    <w:lsdException w:name="index 7" w:semiHidden="1" w:unhideWhenUsed="1"/>
-    <w:lsdException w:name="index 8" w:semiHidden="1" w:unhideWhenUsed="1"/>
-    <w:lsdException w:name="index 9" w:semiHidden="1" w:unhideWhenUsed="1"/>
-    <w:lsdException w:name="toc 1" w:semiHidden="1" w:uiPriority="39" w:unhideWhenUsed="1"/>
-    <w:lsdException w:name="toc 2" w:semiHidden="1" w:uiPriority="39" w:unhideWhenUsed="1"/>
-    <w:lsdException w:name="toc 3" w:semiHidden="1" w:uiPriority="39" w:unhideWhenUsed="1"/>
-    <w:lsdException w:name="toc 4" w:semiHidden="1" w:uiPriority="39" w:unhideWhenUsed="1"/>
-    <w:lsdException w:name="toc 5" w:semiHidden="1" w:uiPriority="39" w:unhideWhenUsed="1"/>
-    <w:lsdException w:name="toc 6" w:semiHidden="1" w:uiPriority="39" w:unhideWhenUsed="1"/>
-    <w:lsdException w:name="toc 7" w:semiHidden="1" w:uiPriority="39" w:unhideWhenUsed="1"/>
-    <w:lsdException w:name="toc 8" w:semiHidden="1" w:uiPriority="39" w:unhideWhenUsed="1"/>
-    <w:lsdException w:name="toc 9" w:semiHidden="1" w:uiPriority="39" w:unhideWhenUsed="1"/>
-    <w:lsdException w:name="Normal Indent" w:semiHidden="1" w:unhideWhenUsed="1"/>
-    <w:lsdException w:name="footnote text" w:semiHidden="1" w:unhideWhenUsed="1"/>
-    <w:lsdException w:name="annotation text" w:semiHidden="1" w:unhideWhenUsed="1"/>
-    <w:lsdException w:name="header" w:semiHidden="1" w:unhideWhenUsed="1"/>
-    <w:lsdException w:name="footer" w:semiHidden="1" w:unhideWhenUsed="1"/>
-    <w:lsdException w:name="index heading" w:semiHidden="1" w:unhideWhenUsed="1"/>
-    <w:lsdException w:name="caption" w:semiHidden="1" w:uiPriority="35" w:unhideWhenUsed="1" w:qFormat="1"/>
-    <w:lsdException w:name="table of figures" w:semiHidden="1" w:unhideWhenUsed="1"/>
-    <w:lsdException w:name="envelope address" w:semiHidden="1" w:unhideWhenUsed="1"/>
-    <w:lsdException w:name="envelope return" w:semiHidden="1" w:unhideWhenUsed="1"/>
-    <w:lsdException w:name="footnote reference" w:semiHidden="1" w:unhideWhenUsed="1"/>
-    <w:lsdException w:name="annotation reference" w:semiHidden="1" w:unhideWhenUsed="1"/>
-    <w:lsdException w:name="line number" w:semiHidden="1" w:unhideWhenUsed="1"/>
-    <w:lsdException w:name="page number" w:semiHidden="1" w:unhideWhenUsed="1"/>
-    <w:lsdException w:name="endnote reference" w:semiHidden="1" w:unhideWhenUsed="1"/>
-    <w:lsdException w:name="endnote text" w:semiHidden="1" w:unhideWhenUsed="1"/>
-    <w:lsdException w:name="table of authorities" w:semiHidden="1" w:unhideWhenUsed="1"/>
-    <w:lsdException w:name="macro" w:semiHidden="1" w:unhideWhenUsed="1"/>
-    <w:lsdException w:name="toa heading" w:semiHidden="1" w:unhideWhenUsed="1"/>
-    <w:lsdException w:name="List" w:semiHidden="1" w:unhideWhenUsed="1"/>
-    <w:lsdException w:name="List Bullet" w:semiHidden="1" w:unhideWhenUsed="1"/>
-    <w:lsdException w:name="List Number" w:semiHidden="1" w:unhideWhenUsed="1"/>
-    <w:lsdException w:name="List 2" w:semiHidden="1" w:unhideWhenUsed="1"/>
-    <w:lsdException w:name="List 3" w:semiHidden="1" w:unhideWhenUsed="1"/>
-    <w:lsdException w:name="List 4" w:semiHidden="1" w:unhideWhenUsed="1"/>
-    <w:lsdException w:name="List 5" w:semiHidden="1" w:unhideWhenUsed="1"/>
-    <w:lsdException w:name="List Bullet 2" w:semiHidden="1" w:unhideWhenUsed="1"/>
-    <w:lsdException w:name="List Bullet 3" w:semiHidden="1" w:unhideWhenUsed="1"/>
-    <w:lsdException w:name="List Bullet 4" w:semiHidden="1" w:unhideWhenUsed="1"/>
-    <w:lsdException w:name="List Bullet 5" w:semiHidden="1" w:unhideWhenUsed="1"/>
-    <w:lsdException w:name="List Number 2" w:semiHidden="1" w:unhideWhenUsed="1"/>
-    <w:lsdException w:name="List Number 3" w:semiHidden="1" w:unhideWhenUsed="1"/>
-    <w:lsdException w:name="List Number 4" w:semiHidden="1" w:unhideWhenUsed="1"/>
-    <w:lsdException w:name="List Number 5" w:semiHidden="1" w:unhideWhenUsed="1"/>
-    <w:lsdException w:name="Title" w:uiPriority="10" w:qFormat="1"/>
-    <w:lsdException w:name="Closing" w:semiHidden="1" w:unhideWhenUsed="1"/>
-    <w:lsdException w:name="Signature" w:semiHidden="1" w:unhideWhenUsed="1"/>
-    <w:lsdException w:name="Default Paragraph Font" w:semiHidden="1" w:uiPriority="1" w:unhideWhenUsed="1"/>
-    <w:lsdException w:name="Body Text" w:semiHidden="1" w:unhideWhenUsed="1"/>
-    <w:lsdException w:name="Body Text Indent" w:semiHidden="1" w:unhideWhenUsed="1"/>
-    <w:lsdException w:name="List Continue" w:semiHidden="1" w:unhideWhenUsed="1"/>
-    <w:lsdException w:name="List Continue 2" w:semiHidden="1" w:unhideWhenUsed="1"/>
-    <w:lsdException w:name="List Continue 3" w:semiHidden="1" w:unhideWhenUsed="1"/>
-    <w:lsdException w:name="List Continue 4" w:semiHidden="1" w:unhideWhenUsed="1"/>
-    <w:lsdException w:name="List Continue 5" w:semiHidden="1" w:unhideWhenUsed="1"/>
-    <w:lsdException w:name="Message Header" w:semiHidden="1" w:unhideWhenUsed="1"/>
-    <w:lsdException w:name="Subtitle" w:uiPriority="11" w:qFormat="1"/>
-    <w:lsdException w:name="Salutation" w:semiHidden="1" w:unhideWhenUsed="1"/>
-    <w:lsdException w:name="Date" w:semiHidden="1" w:unhideWhenUsed="1"/>
-    <w:lsdException w:name="Body Text First Indent" w:semiHidden="1" w:unhideWhenUsed="1"/>
-    <w:lsdException w:name="Body Text First Indent 2" w:semiHidden="1" w:unhideWhenUsed="1"/>
-    <w:lsdException w:name="Note Heading" w:semiHidden="1" w:unhideWhenUsed="1"/>
-    <w:lsdException w:name="Body Text 2" w:semiHidden="1" w:unhideWhenUsed="1"/>
-    <w:lsdException w:name="Body Text 3" w:semiHidden="1" w:unhideWhenUsed="1"/>
-    <w:lsdException w:name="Body Text Indent 2" w:semiHidden="1" w:unhideWhenUsed="1"/>
-    <w:lsdException w:name="Body Text Indent 3" w:semiHidden="1" w:unhideWhenUsed="1"/>
-    <w:lsdException w:name="Block Text" w:semiHidden="1" w:unhideWhenUsed="1"/>
-    <w:lsdException w:name="Hyperlink" w:semiHidden="1" w:unhideWhenUsed="1"/>
-    <w:lsdException w:name="FollowedHyperlink" w:semiHidden="1" w:unhideWhenUsed="1"/>
-    <w:lsdException w:name="Strong" w:uiPriority="22" w:qFormat="1"/>
-    <w:lsdException w:name="Emphasis" w:uiPriority="20" w:qFormat="1"/>
-    <w:lsdException w:name="Document Map" w:semiHidden="1" w:unhideWhenUsed="1"/>
-    <w:lsdException w:name="Plain Text" w:semiHidden="1" w:unhideWhenUsed="1"/>
-    <w:lsdException w:name="E-mail Signature" w:semiHidden="1" w:unhideWhenUsed="1"/>
-    <w:lsdException w:name="HTML Top of Form" w:semiHidden="1" w:unhideWhenUsed="1"/>
-    <w:lsdException w:name="HTML Bottom of Form" w:semiHidden="1" w:unhideWhenUsed="1"/>
-    <w:lsdException w:name="Normal (Web)" w:semiHidden="1" w:unhideWhenUsed="1"/>
-    <w:lsdException w:name="HTML Acronym" w:semiHidden="1" w:unhideWhenUsed="1"/>
-    <w:lsdException w:name="HTML Address" w:semiHidden="1" w:unhideWhenUsed="1"/>
-    <w:lsdException w:name="HTML Cite" w:semiHidden="1" w:unhideWhenUsed="1"/>
-    <w:lsdException w:name="HTML Code" w:semiHidden="1" w:unhideWhenUsed="1"/>
-    <w:lsdException w:name="HTML Definition" w:semiHidden="1" w:unhideWhenUsed="1"/>
-    <w:lsdException w:name="HTML Keyboard" w:semiHidden="1" w:unhideWhenUsed="1"/>
-    <w:lsdException w:name="HTML Preformatted" w:semiHidden="1" w:unhideWhenUsed="1"/>
-    <w:lsdException w:name="HTML Sample" w:semiHidden="1" w:unhideWhenUsed="1"/>
-    <w:lsdException w:name="HTML Typewriter" w:semiHidden="1" w:unhideWhenUsed="1"/>
-    <w:lsdException w:name="HTML Variable" w:semiHidden="1" w:unhideWhenUsed="1"/>
-    <w:lsdException w:name="Normal Table" w:semiHidden="1" w:unhideWhenUsed="1"/>
-    <w:lsdException w:name="annotation subject" w:semiHidden="1" w:unhideWhenUsed="1"/>
-    <w:lsdException w:name="No List" w:semiHidden="1" w:unhideWhenUsed="1"/>
-    <w:lsdException w:name="Outline List 1" w:semiHidden="1" w:unhideWhenUsed="1"/>
-    <w:lsdException w:name="Outline List 2" w:semiHidden="1" w:unhideWhenUsed="1"/>
-    <w:lsdException w:name="Outline List 3" w:semiHidden="1" w:unhideWhenUsed="1"/>
-    <w:lsdException w:name="Table Simple 1" w:semiHidden="1" w:unhideWhenUsed="1"/>
-    <w:lsdException w:name="Table Simple 2" w:semiHidden="1" w:unhideWhenUsed="1"/>
-    <w:lsdException w:name="Table Simple 3" w:semiHidden="1" w:unhideWhenUsed="1"/>
-    <w:lsdException w:name="Table Classic 1" w:semiHidden="1" w:unhideWhenUsed="1"/>
-    <w:lsdException w:name="Table Classic 2" w:semiHidden="1" w:unhideWhenUsed="1"/>
-    <w:lsdException w:name="Table Classic 3" w:semiHidden="1" w:unhideWhenUsed="1"/>
-    <w:lsdException w:name="Table Classic 4" w:semiHidden="1" w:unhideWhenUsed="1"/>
-    <w:lsdException w:name="Table Colorful 1" w:semiHidden="1" w:unhideWhenUsed="1"/>
-    <w:lsdException w:name="Table Colorful 2" w:semiHidden="1" w:unhideWhenUsed="1"/>
-    <w:lsdException w:name="Table Colorful 3" w:semiHidden="1" w:unhideWhenUsed="1"/>
-    <w:lsdException w:name="Table Columns 1" w:semiHidden="1" w:unhideWhenUsed="1"/>
-    <w:lsdException w:name="Table Columns 2" w:semiHidden="1" w:unhideWhenUsed="1"/>
-    <w:lsdException w:name="Table Columns 3" w:semiHidden="1" w:unhideWhenUsed="1"/>
-    <w:lsdException w:name="Table Columns 4" w:semiHidden="1" w:unhideWhenUsed="1"/>
-    <w:lsdException w:name="Table Columns 5" w:semiHidden="1" w:unhideWhenUsed="1"/>
-    <w:lsdException w:name="Table Grid 1" w:semiHidden="1" w:unhideWhenUsed="1"/>
-    <w:lsdException w:name="Table Grid 2" w:semiHidden="1" w:unhideWhenUsed="1"/>
-    <w:lsdException w:name="Table Grid 3" w:semiHidden="1" w:unhideWhenUsed="1"/>
-    <w:lsdException w:name="Table Grid 4" w:semiHidden="1" w:unhideWhenUsed="1"/>
-    <w:lsdException w:name="Table Grid 5" w:semiHidden="1" w:unhideWhenUsed="1"/>
-    <w:lsdException w:name="Table Grid 6" w:semiHidden="1" w:unhideWhenUsed="1"/>
-    <w:lsdException w:name="Table Grid 7" w:semiHidden="1" w:unhideWhenUsed="1"/>
-    <w:lsdException w:name="Table Grid 8" w:semiHidden="1" w:unhideWhenUsed="1"/>
-    <w:lsdException w:name="Table List 1" w:semiHidden="1" w:unhideWhenUsed="1"/>
-    <w:lsdException w:name="Table List 2" w:semiHidden="1" w:unhideWhenUsed="1"/>
-    <w:lsdException w:name="Table List 3" w:semiHidden="1" w:unhideWhenUsed="1"/>
-    <w:lsdException w:name="Table List 4" w:semiHidden="1" w:unhideWhenUsed="1"/>
-    <w:lsdException w:name="Table List 5" w:semiHidden="1" w:unhideWhenUsed="1"/>
-    <w:lsdException w:name="Table List 6" w:semiHidden="1" w:unhideWhenUsed="1"/>
-    <w:lsdException w:name="Table List 7" w:semiHidden="1" w:unhideWhenUsed="1"/>
-    <w:lsdException w:name="Table List 8" w:semiHidden="1" w:unhideWhenUsed="1"/>
-    <w:lsdException w:name="Table 3D effects 1" w:semiHidden="1" w:unhideWhenUsed="1"/>
-    <w:lsdException w:name="Table 3D effects 2" w:semiHidden="1" w:unhideWhenUsed="1"/>
-    <w:lsdException w:name="Table 3D effects 3" w:semiHidden="1" w:unhideWhenUsed="1"/>
-    <w:lsdException w:name="Table Contemporary" w:semiHidden="1" w:unhideWhenUsed="1"/>
-    <w:lsdException w:name="Table Elegant" w:semiHidden="1" w:unhideWhenUsed="1"/>
-    <w:lsdException w:name="Table Professional" w:semiHidden="1" w:unhideWhenUsed="1"/>
-    <w:lsdException w:name="Table Subtle 1" w:semiHidden="1" w:unhideWhenUsed="1"/>
-    <w:lsdException w:name="Table Subtle 2" w:semiHidden="1" w:unhideWhenUsed="1"/>
-    <w:lsdException w:name="Table Web 1" w:semiHidden="1" w:unhideWhenUsed="1"/>
-    <w:lsdException w:name="Table Web 2" w:semiHidden="1" w:unhideWhenUsed="1"/>
-    <w:lsdException w:name="Table Web 3" w:semiHidden="1" w:unhideWhenUsed="1"/>
-    <w:lsdException w:name="Balloon Text" w:semiHidden="1" w:unhideWhenUsed="1"/>
-    <w:lsdException w:name="Table Grid" w:uiPriority="59"/>
-    <w:lsdException w:name="Table Theme" w:semiHidden="1" w:unhideWhenUsed="1"/>
-    <w:lsdException w:name="Placeholder Text" w:semiHidden="1"/>
-    <w:lsdException w:name="No Spacing" w:uiPriority="1" w:qFormat="1"/>
-    <w:lsdException w:name="Light Shading" w:uiPriority="60"/>
-    <w:lsdException w:name="Light List" w:uiPriority="61"/>
-    <w:lsdException w:name="Light Grid" w:uiPriority="62"/>
-    <w:lsdException w:name="Medium Shading 1" w:uiPriority="63"/>
-    <w:lsdException w:name="Medium Shading 2" w:uiPriority="64"/>
-    <w:lsdException w:name="Medium List 1" w:uiPriority="65"/>
-    <w:lsdException w:name="Medium List 2" w:uiPriority="66"/>
-    <w:lsdException w:name="Medium Grid 1" w:uiPriority="67"/>
-    <w:lsdException w:name="Medium Grid 2" w:uiPriority="68"/>
-    <w:lsdException w:name="Medium Grid 3" w:uiPriority="69"/>
-    <w:lsdException w:name="Dark List" w:uiPriority="70"/>
-    <w:lsdException w:name="Colorful Shading" w:uiPriority="71"/>
-    <w:lsdException w:name="Colorful List" w:uiPriority="72"/>
-    <w:lsdException w:name="Colorful Grid" w:uiPriority="73"/>
-    <w:lsdException w:name="Light Shading Accent 1" w:uiPriority="60"/>
-    <w:lsdException w:name="Light List Accent 1" w:uiPriority="61"/>
-    <w:lsdException w:name="Light Grid Accent 1" w:uiPriority="62"/>
-    <w:lsdException w:name="Medium Shading 1 Accent 1" w:uiPriority="63"/>
-    <w:lsdException w:name="Medium Shading 2 Accent 1" w:uiPriority="64"/>
-    <w:lsdException w:name="Medium List 1 Accent 1" w:uiPriority="65"/>
-    <w:lsdException w:name="Revision" w:semiHidden="1"/>
-    <w:lsdException w:name="List Paragraph" w:uiPriority="34" w:qFormat="1"/>
-    <w:lsdException w:name="Quote" w:uiPriority="29" w:qFormat="1"/>
-    <w:lsdException w:name="Intense Quote" w:uiPriority="30" w:qFormat="1"/>
-    <w:lsdException w:name="Medium List 2 Accent 1" w:uiPriority="66"/>
-    <w:lsdException w:name="Medium Grid 1 Accent 1" w:uiPriority="67"/>
-    <w:lsdException w:name="Medium Grid 2 Accent 1" w:uiPriority="68"/>
-    <w:lsdException w:name="Medium Grid 3 Accent 1" w:uiPriority="69"/>
-    <w:lsdException w:name="Dark List Accent 1" w:uiPriority="70"/>
-    <w:lsdException w:name="Colorful Shading Accent 1" w:uiPriority="71"/>
-    <w:lsdException w:name="Colorful List Accent 1" w:uiPriority="72"/>
-    <w:lsdException w:name="Colorful Grid Accent 1" w:uiPriority="73"/>
-    <w:lsdException w:name="Light Shading Accent 2" w:uiPriority="60"/>
-    <w:lsdException w:name="Light List Accent 2" w:uiPriority="61"/>
-    <w:lsdException w:name="Light Grid Accent 2" w:uiPriority="62"/>
-    <w:lsdException w:name="Medium Shading 1 Accent 2" w:uiPriority="63"/>
-    <w:lsdException w:name="Medium Shading 2 Accent 2" w:uiPriority="64"/>
-    <w:lsdException w:name="Medium List 1 Accent 2" w:uiPriority="65"/>
-    <w:lsdException w:name="Medium List 2 Accent 2" w:uiPriority="66"/>
-    <w:lsdException w:name="Medium Grid 1 Accent 2" w:uiPriority="67"/>
-    <w:lsdException w:name="Medium Grid 2 Accent 2" w:uiPriority="68"/>
-    <w:lsdException w:name="Medium Grid 3 Accent 2" w:uiPriority="69"/>
-    <w:lsdException w:name="Dark List Accent 2" w:uiPriority="70"/>
-    <w:lsdException w:name="Colorful Shading Accent 2" w:uiPriority="71"/>
-    <w:lsdException w:name="Colorful List Accent 2" w:uiPriority="72"/>
-    <w:lsdException w:name="Colorful Grid Accent 2" w:uiPriority="73"/>
-    <w:lsdException w:name="Light Shading Accent 3" w:uiPriority="60"/>
-    <w:lsdException w:name="Light List Accent 3" w:uiPriority="61"/>
-    <w:lsdException w:name="Light Grid Accent 3" w:uiPriority="62"/>
-    <w:lsdException w:name="Medium Shading 1 Accent 3" w:uiPriority="63"/>
-    <w:lsdException w:name="Medium Shading 2 Accent 3" w:uiPriority="64"/>
-    <w:lsdException w:name="Medium List 1 Accent 3" w:uiPriority="65"/>
-    <w:lsdException w:name="Medium List 2 Accent 3" w:uiPriority="66"/>
-    <w:lsdException w:name="Medium Grid 1 Accent 3" w:uiPriority="67"/>
-    <w:lsdException w:name="Medium Grid 2 Accent 3" w:uiPriority="68"/>
-    <w:lsdException w:name="Medium Grid 3 Accent 3" w:uiPriority="69"/>
-    <w:lsdException w:name="Dark List Accent 3" w:uiPriority="70"/>
-    <w:lsdException w:name="Colorful Shading Accent 3" w:uiPriority="71"/>
-    <w:lsdException w:name="Colorful List Accent 3" w:uiPriority="72"/>
-    <w:lsdException w:name="Colorful Grid Accent 3" w:uiPriority="73"/>
-    <w:lsdException w:name="Light Shading Accent 4" w:uiPriority="60"/>
-    <w:lsdException w:name="Light List Accent 4" w:uiPriority="61"/>
-    <w:lsdException w:name="Light Grid Accent 4" w:uiPriority="62"/>
-    <w:lsdException w:name="Medium Shading 1 Accent 4" w:uiPriority="63"/>
-    <w:lsdException w:name="Medium Shading 2 Accent 4" w:uiPriority="64"/>
-    <w:lsdException w:name="Medium List 1 Accent 4" w:uiPriority="65"/>
-    <w:lsdException w:name="Medium List 2 Accent 4" w:uiPriority="66"/>
-    <w:lsdException w:name="Medium Grid 1 Accent 4" w:uiPriority="67"/>
-    <w:lsdException w:name="Medium Grid 2 Accent 4" w:uiPriority="68"/>
-    <w:lsdException w:name="Medium Grid 3 Accent 4" w:uiPriority="69"/>
-    <w:lsdException w:name="Dark List Accent 4" w:uiPriority="70"/>
-    <w:lsdException w:name="Colorful Shading Accent 4" w:uiPriority="71"/>
-    <w:lsdException w:name="Colorful List Accent 4" w:uiPriority="72"/>
-    <w:lsdException w:name="Colorful Grid Accent 4" w:uiPriority="73"/>
-    <w:lsdException w:name="Light Shading Accent 5" w:uiPriority="60"/>
-    <w:lsdException w:name="Light List Accent 5" w:uiPriority="61"/>
-    <w:lsdException w:name="Light Grid Accent 5" w:uiPriority="62"/>
-    <w:lsdException w:name="Medium Shading 1 Accent 5" w:uiPriority="63"/>
-    <w:lsdException w:name="Medium Shading 2 Accent 5" w:uiPriority="64"/>
-    <w:lsdException w:name="Medium List 1 Accent 5" w:uiPriority="65"/>
-    <w:lsdException w:name="Medium List 2 Accent 5" w:uiPriority="66"/>
-    <w:lsdException w:name="Medium Grid 1 Accent 5" w:uiPriority="67"/>
-    <w:lsdException w:name="Medium Grid 2 Accent 5" w:uiPriority="68"/>
-    <w:lsdException w:name="Medium Grid 3 Accent 5" w:uiPriority="69"/>
-    <w:lsdException w:name="Dark List Accent 5" w:uiPriority="70"/>
-    <w:lsdException w:name="Colorful Shading Accent 5" w:uiPriority="71"/>
-    <w:lsdException w:name="Colorful List Accent 5" w:uiPriority="72"/>
-    <w:lsdException w:name="Colorful Grid Accent 5" w:uiPriority="73"/>
-    <w:lsdException w:name="Light Shading Accent 6" w:uiPriority="60"/>
-    <w:lsdException w:name="Light List Accent 6" w:uiPriority="61"/>
-    <w:lsdException w:name="Light Grid Accent 6" w:uiPriority="62"/>
-    <w:lsdException w:name="Medium Shading 1 Accent 6" w:uiPriority="63"/>
-    <w:lsdException w:name="Medium Shading 2 Accent 6" w:uiPriority="64"/>
-    <w:lsdException w:name="Medium List 1 Accent 6" w:uiPriority="65"/>
-    <w:lsdException w:name="Medium List 2 Accent 6" w:uiPriority="66"/>
-    <w:lsdException w:name="Medium Grid 1 Accent 6" w:uiPriority="67"/>
-    <w:lsdException w:name="Medium Grid 2 Accent 6" w:uiPriority="68"/>
-    <w:lsdException w:name="Medium Grid 3 Accent 6" w:uiPriority="69"/>
-    <w:lsdException w:name="Dark List Accent 6" w:uiPriority="70"/>
-    <w:lsdException w:name="Colorful Shading Accent 6" w:uiPriority="71"/>
-    <w:lsdException w:name="Colorful List Accent 6" w:uiPriority="72"/>
-    <w:lsdException w:name="Colorful Grid Accent 6" w:uiPriority="73"/>
-    <w:lsdException w:name="Subtle Emphasis" w:uiPriority="19" w:qFormat="1"/>
-    <w:lsdException w:name="Intense Emphasis" w:uiPriority="21" w:qFormat="1"/>
-    <w:lsdException w:name="Subtle Reference" w:uiPriority="31" w:qFormat="1"/>
-    <w:lsdException w:name="Intense Reference" w:uiPriority="32" w:qFormat="1"/>
-    <w:lsdException w:name="Book Title" w:uiPriority="33" w:qFormat="1"/>
-    <w:lsdException w:name="Bibliography" w:semiHidden="1" w:uiPriority="37" w:unhideWhenUsed="1"/>
-    <w:lsdException w:name="TOC Heading" w:semiHidden="1" w:uiPriority="39" w:unhideWhenUsed="1" w:qFormat="1"/>
-    <w:lsdException w:name="Plain Table 1" w:uiPriority="41"/>
-    <w:lsdException w:name="Plain Table 2" w:uiPriority="42"/>
-    <w:lsdException w:name="Plain Table 3" w:uiPriority="43"/>
-    <w:lsdException w:name="Plain Table 4" w:uiPriority="44"/>
-    <w:lsdException w:name="Plain Table 5" w:uiPriority="45"/>
-    <w:lsdException w:name="Grid Table Light" w:uiPriority="40"/>
-    <w:lsdException w:name="Grid Table 1 Light" w:uiPriority="46"/>
-    <w:lsdException w:name="Grid Table 2" w:uiPriority="47"/>
-    <w:lsdException w:name="Grid Table 3" w:uiPriority="48"/>
-    <w:lsdException w:name="Grid Table 4" w:uiPriority="49"/>
-    <w:lsdException w:name="Grid Table 5 Dark" w:uiPriority="50"/>
-    <w:lsdException w:name="Grid Table 6 Colorful" w:uiPriority="51"/>
-    <w:lsdException w:name="Grid Table 7 Colorful" w:uiPriority="52"/>
-    <w:lsdException w:name="Grid Table 1 Light Accent 1" w:uiPriority="46"/>
-    <w:lsdException w:name="Grid Table 2 Accent 1" w:uiPriority="47"/>
-    <w:lsdException w:name="Grid Table 3 Accent 1" w:uiPriority="48"/>
-    <w:lsdException w:name="Grid Table 4 Accent 1" w:uiPriority="49"/>
-    <w:lsdException w:name="Grid Table 5 Dark Accent 1" w:uiPriority="50"/>
-    <w:lsdException w:name="Grid Table 6 Colorful Accent 1" w:uiPriority="51"/>
-    <w:lsdException w:name="Grid Table 7 Colorful Accent 1" w:uiPriority="52"/>
-    <w:lsdException w:name="Grid Table 1 Light Accent 2" w:uiPriority="46"/>
-    <w:lsdException w:name="Grid Table 2 Accent 2" w:uiPriority="47"/>
-    <w:lsdException w:name="Grid Table 3 Accent 2" w:uiPriority="48"/>
-    <w:lsdException w:name="Grid Table 4 Accent 2" w:uiPriority="49"/>
-    <w:lsdException w:name="Grid Table 5 Dark Accent 2" w:uiPriority="50"/>
-    <w:lsdException w:name="Grid Table 6 Colorful Accent 2" w:uiPriority="51"/>
-    <w:lsdException w:name="Grid Table 7 Colorful Accent 2" w:uiPriority="52"/>
-    <w:lsdException w:name="Grid Table 1 Light Accent 3" w:uiPriority="46"/>
-    <w:lsdException w:name="Grid Table 2 Accent 3" w:uiPriority="47"/>
-    <w:lsdException w:name="Grid Table 3 Accent 3" w:uiPriority="48"/>
-    <w:lsdException w:name="Grid Table 4 Accent 3" w:uiPriority="49"/>
-    <w:lsdException w:name="Grid Table 5 Dark Accent 3" w:uiPriority="50"/>
-    <w:lsdException w:name="Grid Table 6 Colorful Accent 3" w:uiPriority="51"/>
-    <w:lsdException w:name="Grid Table 7 Colorful Accent 3" w:uiPriority="52"/>
-    <w:lsdException w:name="Grid Table 1 Light Accent 4" w:uiPriority="46"/>
-    <w:lsdException w:name="Grid Table 2 Accent 4" w:uiPriority="47"/>
-    <w:lsdException w:name="Grid Table 3 Accent 4" w:uiPriority="48"/>
-    <w:lsdException w:name="Grid Table 4 Accent 4" w:uiPriority="49"/>
-    <w:lsdException w:name="Grid Table 5 Dark Accent 4" w:uiPriority="50"/>
-    <w:lsdException w:name="Grid Table 6 Colorful Accent 4" w:uiPriority="51"/>
-    <w:lsdException w:name="Grid Table 7 Colorful Accent 4" w:uiPriority="52"/>
-    <w:lsdException w:name="Grid Table 1 Light Accent 5" w:uiPriority="46"/>
-    <w:lsdException w:name="Grid Table 2 Accent 5" w:uiPriority="47"/>
-    <w:lsdException w:name="Grid Table 3 Accent 5" w:uiPriority="48"/>
-    <w:lsdException w:name="Grid Table 4 Accent 5" w:uiPriority="49"/>
-    <w:lsdException w:name="Grid Table 5 Dark Accent 5" w:uiPriority="50"/>
-    <w:lsdException w:name="Grid Table 6 Colorful Accent 5" w:uiPriority="51"/>
-    <w:lsdException w:name="Grid Table 7 Colorful Accent 5" w:uiPriority="52"/>
-    <w:lsdException w:name="Grid Table 1 Light Accent 6" w:uiPriority="46"/>
-    <w:lsdException w:name="Grid Table 2 Accent 6" w:uiPriority="47"/>
-    <w:lsdException w:name="Grid Table 3 Accent 6" w:uiPriority="48"/>
-    <w:lsdException w:name="Grid Table 4 Accent 6" w:uiPriority="49"/>
-    <w:lsdException w:name="Grid Table 5 Dark Accent 6" w:uiPriority="50"/>
-    <w:lsdException w:name="Grid Table 6 Colorful Accent 6" w:uiPriority="51"/>
-    <w:lsdException w:name="Grid Table 7 Colorful Accent 6" w:uiPriority="52"/>
-    <w:lsdException w:name="List Table 1 Light" w:uiPriority="46"/>
-    <w:lsdException w:name="List Table 2" w:uiPriority="47"/>
-    <w:lsdException w:name="List Table 3" w:uiPriority="48"/>
-    <w:lsdException w:name="List Table 4" w:uiPriority="49"/>
-    <w:lsdException w:name="List Table 5 Dark" w:uiPriority="50"/>
-    <w:lsdException w:name="List Table 6 Colorful" w:uiPriority="51"/>
-    <w:lsdException w:name="List Table 7 Colorful" w:uiPriority="52"/>
-    <w:lsdException w:name="List Table 1 Light Accent 1" w:uiPriority="46"/>
-    <w:lsdException w:name="List Table 2 Accent 1" w:uiPriority="47"/>
-    <w:lsdException w:name="List Table 3 Accent 1" w:uiPriority="48"/>
-    <w:lsdException w:name="List Table 4 Accent 1" w:uiPriority="49"/>
-    <w:lsdException w:name="List Table 5 Dark Accent 1" w:uiPriority="50"/>
-    <w:lsdException w:name="List Table 6 Colorful Accent 1" w:uiPriority="51"/>
-    <w:lsdException w:name="List Table 7 Colorful Accent 1" w:uiPriority="52"/>
-    <w:lsdException w:name="List Table 1 Light Accent 2" w:uiPriority="46"/>
-    <w:lsdException w:name="List Table 2 Accent 2" w:uiPriority="47"/>
-    <w:lsdException w:name="List Table 3 Accent 2" w:uiPriority="48"/>
-    <w:lsdException w:name="List Table 4 Accent 2" w:uiPriority="49"/>
-    <w:lsdException w:name="List Table 5 Dark Accent 2" w:uiPriority="50"/>
-    <w:lsdException w:name="List Table 6 Colorful Accent 2" w:uiPriority="51"/>
-    <w:lsdException w:name="List Table 7 Colorful Accent 2" w:uiPriority="52"/>
-    <w:lsdException w:name="List Table 1 Light Accent 3" w:uiPriority="46"/>
-    <w:lsdException w:name="List Table 2 Accent 3" w:uiPriority="47"/>
-    <w:lsdException w:name="List Table 3 Accent 3" w:uiPriority="48"/>
-    <w:lsdException w:name="List Table 4 Accent 3" w:uiPriority="49"/>
-    <w:lsdException w:name="List Table 5 Dark Accent 3" w:uiPriority="50"/>
-    <w:lsdException w:name="List Table 6 Colorful Accent 3" w:uiPriority="51"/>
-    <w:lsdException w:name="List Table 7 Colorful Accent 3" w:uiPriority="52"/>
-    <w:lsdException w:name="List Table 1 Light Accent 4" w:uiPriority="46"/>
-    <w:lsdException w:name="List Table 2 Accent 4" w:uiPriority="47"/>
-    <w:lsdException w:name="List Table 3 Accent 4" w:uiPriority="48"/>
-    <w:lsdException w:name="List Table 4 Accent 4" w:uiPriority="49"/>
-    <w:lsdException w:name="List Table 5 Dark Accent 4" w:uiPriority="50"/>
-    <w:lsdException w:name="List Table 6 Colorful Accent 4" w:uiPriority="51"/>
-    <w:lsdException w:name="List Table 7 Colorful Accent 4" w:uiPriority="52"/>
-    <w:lsdException w:name="List Table 1 Light Accent 5" w:uiPriority="46"/>
-    <w:lsdException w:name="List Table 2 Accent 5" w:uiPriority="47"/>
-    <w:lsdException w:name="List Table 3 Accent 5" w:uiPriority="48"/>
-    <w:lsdException w:name="List Table 4 Accent 5" w:uiPriority="49"/>
-    <w:lsdException w:name="List Table 5 Dark Accent 5" w:uiPriority="50"/>
-    <w:lsdException w:name="List Table 6 Colorful Accent 5" w:uiPriority="51"/>
-    <w:lsdException w:name="List Table 7 Colorful Accent 5" w:uiPriority="52"/>
-    <w:lsdException w:name="List Table 1 Light Accent 6" w:uiPriority="46"/>
-    <w:lsdException w:name="List Table 2 Accent 6" w:uiPriority="47"/>
-    <w:lsdException w:name="List Table 3 Accent 6" w:uiPriority="48"/>
-    <w:lsdException w:name="List Table 4 Accent 6" w:uiPriority="49"/>
-    <w:lsdException w:name="List Table 5 Dark Accent 6" w:uiPriority="50"/>
-    <w:lsdException w:name="List Table 6 Colorful Accent 6" w:uiPriority="51"/>
-    <w:lsdException w:name="List Table 7 Colorful Accent 6" w:uiPriority="52"/>
-    <w:lsdException w:name="Mention" w:semiHidden="1" w:unhideWhenUsed="1"/>
-    <w:lsdException w:name="Smart Hyperlink" w:semiHidden="1" w:unhideWhenUsed="1"/>
-    <w:lsdException w:name="Hashtag" w:semiHidden="1" w:unhideWhenUsed="1"/>
+  <w:latentStyles w:defLockedState="0" w:defUIPriority="99" w:defSemiHidden="1" w:defUnhideWhenUsed="1" w:defQFormat="0" w:count="267">
+    <w:lsdException w:name="Normal" w:semiHidden="0" w:uiPriority="0" w:unhideWhenUsed="0" w:qFormat="1"/>
+    <w:lsdException w:name="heading 1" w:semiHidden="0" w:uiPriority="9" w:unhideWhenUsed="0" w:qFormat="1"/>
+    <w:lsdException w:name="heading 2" w:uiPriority="9" w:qFormat="1"/>
+    <w:lsdException w:name="heading 3" w:uiPriority="9" w:qFormat="1"/>
+    <w:lsdException w:name="heading 4" w:uiPriority="9" w:qFormat="1"/>
+    <w:lsdException w:name="heading 5" w:uiPriority="9" w:qFormat="1"/>
+    <w:lsdException w:name="heading 6" w:uiPriority="9" w:qFormat="1"/>
+    <w:lsdException w:name="heading 7" w:uiPriority="9" w:qFormat="1"/>
+    <w:lsdException w:name="heading 8" w:uiPriority="9" w:qFormat="1"/>
+    <w:lsdException w:name="heading 9" w:uiPriority="9" w:qFormat="1"/>
+    <w:lsdException w:name="toc 1" w:uiPriority="39"/>
+    <w:lsdException w:name="toc 2" w:uiPriority="39"/>
+    <w:lsdException w:name="toc 3" w:uiPriority="39"/>
+    <w:lsdException w:name="toc 4" w:uiPriority="39"/>
+    <w:lsdException w:name="toc 5" w:uiPriority="39"/>
+    <w:lsdException w:name="toc 6" w:uiPriority="39"/>
+    <w:lsdException w:name="toc 7" w:uiPriority="39"/>
+    <w:lsdException w:name="toc 8" w:uiPriority="39"/>
+    <w:lsdException w:name="toc 9" w:uiPriority="39"/>
+    <w:lsdException w:name="caption" w:uiPriority="35" w:qFormat="1"/>
+    <w:lsdException w:name="Title" w:semiHidden="0" w:uiPriority="10" w:unhideWhenUsed="0" w:qFormat="1"/>
+    <w:lsdException w:name="Default Paragraph Font" w:uiPriority="1"/>
+    <w:lsdException w:name="Subtitle" w:semiHidden="0" w:uiPriority="11" w:unhideWhenUsed="0" w:qFormat="1"/>
+    <w:lsdException w:name="Strong" w:semiHidden="0" w:uiPriority="22" w:unhideWhenUsed="0" w:qFormat="1"/>
+    <w:lsdException w:name="Emphasis" w:semiHidden="0" w:uiPriority="20" w:unhideWhenUsed="0" w:qFormat="1"/>
+    <w:lsdException w:name="Table Grid" w:semiHidden="0" w:uiPriority="59" w:unhideWhenUsed="0"/>
+    <w:lsdException w:name="Placeholder Text" w:unhideWhenUsed="0"/>
+    <w:lsdException w:name="No Spacing" w:semiHidden="0" w:uiPriority="1" w:unhideWhenUsed="0" w:qFormat="1"/>
+    <w:lsdException w:name="Light Shading" w:semiHidden="0" w:uiPriority="60" w:unhideWhenUsed="0"/>
+    <w:lsdException w:name="Light List" w:semiHidden="0" w:uiPriority="61" w:unhideWhenUsed="0"/>
+    <w:lsdException w:name="Light Grid" w:semiHidden="0" w:uiPriority="62" w:unhideWhenUsed="0"/>
+    <w:lsdException w:name="Medium Shading 1" w:semiHidden="0" w:uiPriority="63" w:unhideWhenUsed="0"/>
+    <w:lsdException w:name="Medium Shading 2" w:semiHidden="0" w:uiPriority="64" w:unhideWhenUsed="0"/>
+    <w:lsdException w:name="Medium List 1" w:semiHidden="0" w:uiPriority="65" w:unhideWhenUsed="0"/>
+    <w:lsdException w:name="Medium List 2" w:semiHidden="0" w:uiPriority="66" w:unhideWhenUsed="0"/>
+    <w:lsdException w:name="Medium Grid 1" w:semiHidden="0" w:uiPriority="67" w:unhideWhenUsed="0"/>
+    <w:lsdException w:name="Medium Grid 2" w:semiHidden="0" w:uiPriority="68" w:unhideWhenUsed="0"/>
+    <w:lsdException w:name="Medium Grid 3" w:semiHidden="0" w:uiPriority="69" w:unhideWhenUsed="0"/>
+    <w:lsdException w:name="Dark List" w:semiHidden="0" w:uiPriority="70" w:unhideWhenUsed="0"/>
+    <w:lsdException w:name="Colorful Shading" w:semiHidden="0" w:uiPriority="71" w:unhideWhenUsed="0"/>
+    <w:lsdException w:name="Colorful List" w:semiHidden="0" w:uiPriority="72" w:unhideWhenUsed="0"/>
+    <w:lsdException w:name="Colorful Grid" w:semiHidden="0" w:uiPriority="73" w:unhideWhenUsed="0"/>
+    <w:lsdException w:name="Light Shading Accent 1" w:semiHidden="0" w:uiPriority="60" w:unhideWhenUsed="0"/>
+    <w:lsdException w:name="Light List Accent 1" w:semiHidden="0" w:uiPriority="61" w:unhideWhenUsed="0"/>
+    <w:lsdException w:name="Light Grid Accent 1" w:semiHidden="0" w:uiPriority="62" w:unhideWhenUsed="0"/>
+    <w:lsdException w:name="Medium Shading 1 Accent 1" w:semiHidden="0" w:uiPriority="63" w:unhideWhenUsed="0"/>
+    <w:lsdException w:name="Medium Shading 2 Accent 1" w:semiHidden="0" w:uiPriority="64" w:unhideWhenUsed="0"/>
+    <w:lsdException w:name="Medium List 1 Accent 1" w:semiHidden="0" w:uiPriority="65" w:unhideWhenUsed="0"/>
+    <w:lsdException w:name="Revision" w:unhideWhenUsed="0"/>
+    <w:lsdException w:name="List Paragraph" w:semiHidden="0" w:uiPriority="34" w:unhideWhenUsed="0" w:qFormat="1"/>
+    <w:lsdException w:name="Quote" w:semiHidden="0" w:uiPriority="29" w:unhideWhenUsed="0" w:qFormat="1"/>
+    <w:lsdException w:name="Intense Quote" w:semiHidden="0" w:uiPriority="30" w:unhideWhenUsed="0" w:qFormat="1"/>
+    <w:lsdException w:name="Medium List 2 Accent 1" w:semiHidden="0" w:uiPriority="66" w:unhideWhenUsed="0"/>
+    <w:lsdException w:name="Medium Grid 1 Accent 1" w:semiHidden="0" w:uiPriority="67" w:unhideWhenUsed="0"/>
+    <w:lsdException w:name="Medium Grid 2 Accent 1" w:semiHidden="0" w:uiPriority="68" w:unhideWhenUsed="0"/>
+    <w:lsdException w:name="Medium Grid 3 Accent 1" w:semiHidden="0" w:uiPriority="69" w:unhideWhenUsed="0"/>
+    <w:lsdException w:name="Dark List Accent 1" w:semiHidden="0" w:uiPriority="70" w:unhideWhenUsed="0"/>
+    <w:lsdException w:name="Colorful Shading Accent 1" w:semiHidden="0" w:uiPriority="71" w:unhideWhenUsed="0"/>
+    <w:lsdException w:name="Colorful List Accent 1" w:semiHidden="0" w:uiPriority="72" w:unhideWhenUsed="0"/>
+    <w:lsdException w:name="Colorful Grid Accent 1" w:semiHidden="0" w:uiPriority="73" w:unhideWhenUsed="0"/>
+    <w:lsdException w:name="Light Shading Accent 2" w:semiHidden="0" w:uiPriority="60" w:unhideWhenUsed="0"/>
+    <w:lsdException w:name="Light List Accent 2" w:semiHidden="0" w:uiPriority="61" w:unhideWhenUsed="0"/>
+    <w:lsdException w:name="Light Grid Accent 2" w:semiHidden="0" w:uiPriority="62" w:unhideWhenUsed="0"/>
+    <w:lsdException w:name="Medium Shading 1 Accent 2" w:semiHidden="0" w:uiPriority="63" w:unhideWhenUsed="0"/>
+    <w:lsdException w:name="Medium Shading 2 Accent 2" w:semiHidden="0" w:uiPriority="64" w:unhideWhenUsed="0"/>
+    <w:lsdException w:name="Medium List 1 Accent 2" w:semiHidden="0" w:uiPriority="65" w:unhideWhenUsed="0"/>
+    <w:lsdException w:name="Medium List 2 Accent 2" w:semiHidden="0" w:uiPriority="66" w:unhideWhenUsed="0"/>
+    <w:lsdException w:name="Medium Grid 1 Accent 2" w:semiHidden="0" w:uiPriority="67" w:unhideWhenUsed="0"/>
+    <w:lsdException w:name="Medium Grid 2 Accent 2" w:semiHidden="0" w:uiPriority="68" w:unhideWhenUsed="0"/>
+    <w:lsdException w:name="Medium Grid 3 Accent 2" w:semiHidden="0" w:uiPriority="69" w:unhideWhenUsed="0"/>
+    <w:lsdException w:name="Dark List Accent 2" w:semiHidden="0" w:uiPriority="70" w:unhideWhenUsed="0"/>
+    <w:lsdException w:name="Colorful Shading Accent 2" w:semiHidden="0" w:uiPriority="71" w:unhideWhenUsed="0"/>
+    <w:lsdException w:name="Colorful List Accent 2" w:semiHidden="0" w:uiPriority="72" w:unhideWhenUsed="0"/>
+    <w:lsdException w:name="Colorful Grid Accent 2" w:semiHidden="0" w:uiPriority="73" w:unhideWhenUsed="0"/>
+    <w:lsdException w:name="Light Shading Accent 3" w:semiHidden="0" w:uiPriority="60" w:unhideWhenUsed="0"/>
+    <w:lsdException w:name="Light List Accent 3" w:semiHidden="0" w:uiPriority="61" w:unhideWhenUsed="0"/>
+    <w:lsdException w:name="Light Grid Accent 3" w:semiHidden="0" w:uiPriority="62" w:unhideWhenUsed="0"/>
+    <w:lsdException w:name="Medium Shading 1 Accent 3" w:semiHidden="0" w:uiPriority="63" w:unhideWhenUsed="0"/>
+    <w:lsdException w:name="Medium Shading 2 Accent 3" w:semiHidden="0" w:uiPriority="64" w:unhideWhenUsed="0"/>
+    <w:lsdException w:name="Medium List 1 Accent 3" w:semiHidden="0" w:uiPriority="65" w:unhideWhenUsed="0"/>
+    <w:lsdException w:name="Medium List 2 Accent 3" w:semiHidden="0" w:uiPriority="66" w:unhideWhenUsed="0"/>
+    <w:lsdException w:name="Medium Grid 1 Accent 3" w:semiHidden="0" w:uiPriority="67" w:unhideWhenUsed="0"/>
+    <w:lsdException w:name="Medium Grid 2 Accent 3" w:semiHidden="0" w:uiPriority="68" w:unhideWhenUsed="0"/>
+    <w:lsdException w:name="Medium Grid 3 Accent 3" w:semiHidden="0" w:uiPriority="69" w:unhideWhenUsed="0"/>
+    <w:lsdException w:name="Dark List Accent 3" w:semiHidden="0" w:uiPriority="70" w:unhideWhenUsed="0"/>
+    <w:lsdException w:name="Colorful Shading Accent 3" w:semiHidden="0" w:uiPriority="71" w:unhideWhenUsed="0"/>
+    <w:lsdException w:name="Colorful List Accent 3" w:semiHidden="0" w:uiPriority="72" w:unhideWhenUsed="0"/>
+    <w:lsdException w:name="Colorful Grid Accent 3" w:semiHidden="0" w:uiPriority="73" w:unhideWhenUsed="0"/>
+    <w:lsdException w:name="Light Shading Accent 4" w:semiHidden="0" w:uiPriority="60" w:unhideWhenUsed="0"/>
+    <w:lsdException w:name="Light List Accent 4" w:semiHidden="0" w:uiPriority="61" w:unhideWhenUsed="0"/>
+    <w:lsdException w:name="Light Grid Accent 4" w:semiHidden="0" w:uiPriority="62" w:unhideWhenUsed="0"/>
+    <w:lsdException w:name="Medium Shading 1 Accent 4" w:semiHidden="0" w:uiPriority="63" w:unhideWhenUsed="0"/>
+    <w:lsdException w:name="Medium Shading 2 Accent 4" w:semiHidden="0" w:uiPriority="64" w:unhideWhenUsed="0"/>
+    <w:lsdException w:name="Medium List 1 Accent 4" w:semiHidden="0" w:uiPriority="65" w:unhideWhenUsed="0"/>
+    <w:lsdException w:name="Medium List 2 Accent 4" w:semiHidden="0" w:uiPriority="66" w:unhideWhenUsed="0"/>
+    <w:lsdException w:name="Medium Grid 1 Accent 4" w:semiHidden="0" w:uiPriority="67" w:unhideWhenUsed="0"/>
+    <w:lsdException w:name="Medium Grid 2 Accent 4" w:semiHidden="0" w:uiPriority="68" w:unhideWhenUsed="0"/>
+    <w:lsdException w:name="Medium Grid 3 Accent 4" w:semiHidden="0" w:uiPriority="69" w:unhideWhenUsed="0"/>
+    <w:lsdException w:name="Dark List Accent 4" w:semiHidden="0" w:uiPriority="70" w:unhideWhenUsed="0"/>
+    <w:lsdException w:name="Colorful Shading Accent 4" w:semiHidden="0" w:uiPriority="71" w:unhideWhenUsed="0"/>
+    <w:lsdException w:name="Colorful List Accent 4" w:semiHidden="0" w:uiPriority="72" w:unhideWhenUsed="0"/>
+    <w:lsdException w:name="Colorful Grid Accent 4" w:semiHidden="0" w:uiPriority="73" w:unhideWhenUsed="0"/>
+    <w:lsdException w:name="Light Shading Accent 5" w:semiHidden="0" w:uiPriority="60" w:unhideWhenUsed="0"/>
+    <w:lsdException w:name="Light List Accent 5" w:semiHidden="0" w:uiPriority="61" w:unhideWhenUsed="0"/>
+    <w:lsdException w:name="Light Grid Accent 5" w:semiHidden="0" w:uiPriority="62" w:unhideWhenUsed="0"/>
+    <w:lsdException w:name="Medium Shading 1 Accent 5" w:semiHidden="0" w:uiPriority="63" w:unhideWhenUsed="0"/>
+    <w:lsdException w:name="Medium Shading 2 Accent 5" w:semiHidden="0" w:uiPriority="64" w:unhideWhenUsed="0"/>
+    <w:lsdException w:name="Medium List 1 Accent 5" w:semiHidden="0" w:uiPriority="65" w:unhideWhenUsed="0"/>
+    <w:lsdException w:name="Medium List 2 Accent 5" w:semiHidden="0" w:uiPriority="66" w:unhideWhenUsed="0"/>
+    <w:lsdException w:name="Medium Grid 1 Accent 5" w:semiHidden="0" w:uiPriority="67" w:unhideWhenUsed="0"/>
+    <w:lsdException w:name="Medium Grid 2 Accent 5" w:semiHidden="0" w:uiPriority="68" w:unhideWhenUsed="0"/>
+    <w:lsdException w:name="Medium Grid 3 Accent 5" w:semiHidden="0" w:uiPriority="69" w:unhideWhenUsed="0"/>
+    <w:lsdException w:name="Dark List Accent 5" w:semiHidden="0" w:uiPriority="70" w:unhideWhenUsed="0"/>
+    <w:lsdException w:name="Colorful Shading Accent 5" w:semiHidden="0" w:uiPriority="71" w:unhideWhenUsed="0"/>
+    <w:lsdException w:name="Colorful List Accent 5" w:semiHidden="0" w:uiPriority="72" w:unhideWhenUsed="0"/>
+    <w:lsdException w:name="Colorful Grid Accent 5" w:semiHidden="0" w:uiPriority="73" w:unhideWhenUsed="0"/>
+    <w:lsdException w:name="Light Shading Accent 6" w:semiHidden="0" w:uiPriority="60" w:unhideWhenUsed="0"/>
+    <w:lsdException w:name="Light List Accent 6" w:semiHidden="0" w:uiPriority="61" w:unhideWhenUsed="0"/>
+    <w:lsdException w:name="Light Grid Accent 6" w:semiHidden="0" w:uiPriority="62" w:unhideWhenUsed="0"/>
+    <w:lsdException w:name="Medium Shading 1 Accent 6" w:semiHidden="0" w:uiPriority="63" w:unhideWhenUsed="0"/>
+    <w:lsdException w:name="Medium Shading 2 Accent 6" w:semiHidden="0" w:uiPriority="64" w:unhideWhenUsed="0"/>
+    <w:lsdException w:name="Medium List 1 Accent 6" w:semiHidden="0" w:uiPriority="65" w:unhideWhenUsed="0"/>
+    <w:lsdException w:name="Medium List 2 Accent 6" w:semiHidden="0" w:uiPriority="66" w:unhideWhenUsed="0"/>
+    <w:lsdException w:name="Medium Grid 1 Accent 6" w:semiHidden="0" w:uiPriority="67" w:unhideWhenUsed="0"/>
+    <w:lsdException w:name="Medium Grid 2 Accent 6" w:semiHidden="0" w:uiPriority="68" w:unhideWhenUsed="0"/>
+    <w:lsdException w:name="Medium Grid 3 Accent 6" w:semiHidden="0" w:uiPriority="69" w:unhideWhenUsed="0"/>
+    <w:lsdException w:name="Dark List Accent 6" w:semiHidden="0" w:uiPriority="70" w:unhideWhenUsed="0"/>
+    <w:lsdException w:name="Colorful Shading Accent 6" w:semiHidden="0" w:uiPriority="71" w:unhideWhenUsed="0"/>
+    <w:lsdException w:name="Colorful List Accent 6" w:semiHidden="0" w:uiPriority="72" w:unhideWhenUsed="0"/>
+    <w:lsdException w:name="Colorful Grid Accent 6" w:semiHidden="0" w:uiPriority="73" w:unhideWhenUsed="0"/>
+    <w:lsdException w:name="Subtle Emphasis" w:semiHidden="0" w:uiPriority="19" w:unhideWhenUsed="0" w:qFormat="1"/>
+    <w:lsdException w:name="Intense Emphasis" w:semiHidden="0" w:uiPriority="21" w:unhideWhenUsed="0" w:qFormat="1"/>
+    <w:lsdException w:name="Subtle Reference" w:semiHidden="0" w:uiPriority="31" w:unhideWhenUsed="0" w:qFormat="1"/>
+    <w:lsdException w:name="Intense Reference" w:semiHidden="0" w:uiPriority="32" w:unhideWhenUsed="0" w:qFormat="1"/>
+    <w:lsdException w:name="Book Title" w:semiHidden="0" w:uiPriority="33" w:unhideWhenUsed="0" w:qFormat="1"/>
+    <w:lsdException w:name="Bibliography" w:uiPriority="37"/>
+    <w:lsdException w:name="TOC Heading" w:uiPriority="39" w:qFormat="1"/>
   </w:latentStyles>
   <w:style w:type="paragraph" w:default="1" w:styleId="Normal">
     <w:name w:val="Normal"/>
@@ -23606,7 +23727,7 @@
       <w:szCs w:val="20"/>
     </w:rPr>
   </w:style>
-  <w:style w:type="character" w:styleId="Mencionar">
+  <w:style w:type="character" w:customStyle="1" w:styleId="Mention">
     <w:name w:val="Mention"/>
     <w:basedOn w:val="Fuentedeprrafopredeter"/>
     <w:uiPriority w:val="99"/>
@@ -23792,6 +23913,649 @@
     <w:link w:val="Textoindependienteprimerasangra2"/>
     <w:uiPriority w:val="99"/>
     <w:rsid w:val="00663DD4"/>
+  </w:style>
+  <w:style w:type="paragraph" w:styleId="TtulodeTDC">
+    <w:name w:val="TOC Heading"/>
+    <w:basedOn w:val="Ttulo1"/>
+    <w:next w:val="Normal"/>
+    <w:uiPriority w:val="39"/>
+    <w:semiHidden/>
+    <w:unhideWhenUsed/>
+    <w:qFormat/>
+    <w:rsid w:val="00C040A9"/>
+    <w:pPr>
+      <w:spacing w:before="480"/>
+      <w:jc w:val="left"/>
+      <w:outlineLvl w:val="9"/>
+    </w:pPr>
+    <w:rPr>
+      <w:b/>
+      <w:bCs/>
+      <w:sz w:val="28"/>
+      <w:szCs w:val="28"/>
+      <w:lang w:eastAsia="es-ES"/>
+    </w:rPr>
+  </w:style>
+</w:styles>
+</file>
+
+<file path=word/stylesWithEffects.xml><?xml version="1.0" encoding="utf-8"?>
+<w:styles xmlns:wpc="http://schemas.microsoft.com/office/word/2010/wordprocessingCanvas" xmlns:mc="http://schemas.openxmlformats.org/markup-compatibility/2006" xmlns:o="urn:schemas-microsoft-com:office:office" xmlns:r="http://schemas.openxmlformats.org/officeDocument/2006/relationships" xmlns:m="http://schemas.openxmlformats.org/officeDocument/2006/math" xmlns:v="urn:schemas-microsoft-com:vml" xmlns:wp14="http://schemas.microsoft.com/office/word/2010/wordprocessingDrawing" xmlns:wp="http://schemas.openxmlformats.org/drawingml/2006/wordprocessingDrawing" xmlns:w10="urn:schemas-microsoft-com:office:word" xmlns:w="http://schemas.openxmlformats.org/wordprocessingml/2006/main" xmlns:w14="http://schemas.microsoft.com/office/word/2010/wordml" xmlns:wpg="http://schemas.microsoft.com/office/word/2010/wordprocessingGroup" xmlns:wpi="http://schemas.microsoft.com/office/word/2010/wordprocessingInk" xmlns:wne="http://schemas.microsoft.com/office/word/2006/wordml" xmlns:wps="http://schemas.microsoft.com/office/word/2010/wordprocessingShape" mc:Ignorable="w14 wp14">
+  <w:docDefaults>
+    <w:rPrDefault>
+      <w:rPr>
+        <w:rFonts w:asciiTheme="minorHAnsi" w:eastAsiaTheme="minorHAnsi" w:hAnsiTheme="minorHAnsi" w:cstheme="minorBidi"/>
+        <w:sz w:val="22"/>
+        <w:szCs w:val="22"/>
+        <w:lang w:val="es-ES" w:eastAsia="en-US" w:bidi="ar-SA"/>
+      </w:rPr>
+    </w:rPrDefault>
+    <w:pPrDefault>
+      <w:pPr>
+        <w:spacing w:after="200" w:line="276" w:lineRule="auto"/>
+      </w:pPr>
+    </w:pPrDefault>
+  </w:docDefaults>
+  <w:latentStyles w:defLockedState="0" w:defUIPriority="99" w:defSemiHidden="1" w:defUnhideWhenUsed="1" w:defQFormat="0" w:count="267">
+    <w:lsdException w:name="Normal" w:semiHidden="0" w:uiPriority="0" w:unhideWhenUsed="0" w:qFormat="1"/>
+    <w:lsdException w:name="heading 1" w:semiHidden="0" w:uiPriority="9" w:unhideWhenUsed="0" w:qFormat="1"/>
+    <w:lsdException w:name="heading 2" w:uiPriority="9" w:qFormat="1"/>
+    <w:lsdException w:name="heading 3" w:uiPriority="9" w:qFormat="1"/>
+    <w:lsdException w:name="heading 4" w:uiPriority="9" w:qFormat="1"/>
+    <w:lsdException w:name="heading 5" w:uiPriority="9" w:qFormat="1"/>
+    <w:lsdException w:name="heading 6" w:uiPriority="9" w:qFormat="1"/>
+    <w:lsdException w:name="heading 7" w:uiPriority="9" w:qFormat="1"/>
+    <w:lsdException w:name="heading 8" w:uiPriority="9" w:qFormat="1"/>
+    <w:lsdException w:name="heading 9" w:uiPriority="9" w:qFormat="1"/>
+    <w:lsdException w:name="toc 1" w:uiPriority="39"/>
+    <w:lsdException w:name="toc 2" w:uiPriority="39"/>
+    <w:lsdException w:name="toc 3" w:uiPriority="39"/>
+    <w:lsdException w:name="toc 4" w:uiPriority="39"/>
+    <w:lsdException w:name="toc 5" w:uiPriority="39"/>
+    <w:lsdException w:name="toc 6" w:uiPriority="39"/>
+    <w:lsdException w:name="toc 7" w:uiPriority="39"/>
+    <w:lsdException w:name="toc 8" w:uiPriority="39"/>
+    <w:lsdException w:name="toc 9" w:uiPriority="39"/>
+    <w:lsdException w:name="caption" w:uiPriority="35" w:qFormat="1"/>
+    <w:lsdException w:name="Title" w:semiHidden="0" w:uiPriority="10" w:unhideWhenUsed="0" w:qFormat="1"/>
+    <w:lsdException w:name="Default Paragraph Font" w:uiPriority="1"/>
+    <w:lsdException w:name="Subtitle" w:semiHidden="0" w:uiPriority="11" w:unhideWhenUsed="0" w:qFormat="1"/>
+    <w:lsdException w:name="Strong" w:semiHidden="0" w:uiPriority="22" w:unhideWhenUsed="0" w:qFormat="1"/>
+    <w:lsdException w:name="Emphasis" w:semiHidden="0" w:uiPriority="20" w:unhideWhenUsed="0" w:qFormat="1"/>
+    <w:lsdException w:name="Table Grid" w:semiHidden="0" w:uiPriority="59" w:unhideWhenUsed="0"/>
+    <w:lsdException w:name="Placeholder Text" w:unhideWhenUsed="0"/>
+    <w:lsdException w:name="No Spacing" w:semiHidden="0" w:uiPriority="1" w:unhideWhenUsed="0" w:qFormat="1"/>
+    <w:lsdException w:name="Light Shading" w:semiHidden="0" w:uiPriority="60" w:unhideWhenUsed="0"/>
+    <w:lsdException w:name="Light List" w:semiHidden="0" w:uiPriority="61" w:unhideWhenUsed="0"/>
+    <w:lsdException w:name="Light Grid" w:semiHidden="0" w:uiPriority="62" w:unhideWhenUsed="0"/>
+    <w:lsdException w:name="Medium Shading 1" w:semiHidden="0" w:uiPriority="63" w:unhideWhenUsed="0"/>
+    <w:lsdException w:name="Medium Shading 2" w:semiHidden="0" w:uiPriority="64" w:unhideWhenUsed="0"/>
+    <w:lsdException w:name="Medium List 1" w:semiHidden="0" w:uiPriority="65" w:unhideWhenUsed="0"/>
+    <w:lsdException w:name="Medium List 2" w:semiHidden="0" w:uiPriority="66" w:unhideWhenUsed="0"/>
+    <w:lsdException w:name="Medium Grid 1" w:semiHidden="0" w:uiPriority="67" w:unhideWhenUsed="0"/>
+    <w:lsdException w:name="Medium Grid 2" w:semiHidden="0" w:uiPriority="68" w:unhideWhenUsed="0"/>
+    <w:lsdException w:name="Medium Grid 3" w:semiHidden="0" w:uiPriority="69" w:unhideWhenUsed="0"/>
+    <w:lsdException w:name="Dark List" w:semiHidden="0" w:uiPriority="70" w:unhideWhenUsed="0"/>
+    <w:lsdException w:name="Colorful Shading" w:semiHidden="0" w:uiPriority="71" w:unhideWhenUsed="0"/>
+    <w:lsdException w:name="Colorful List" w:semiHidden="0" w:uiPriority="72" w:unhideWhenUsed="0"/>
+    <w:lsdException w:name="Colorful Grid" w:semiHidden="0" w:uiPriority="73" w:unhideWhenUsed="0"/>
+    <w:lsdException w:name="Light Shading Accent 1" w:semiHidden="0" w:uiPriority="60" w:unhideWhenUsed="0"/>
+    <w:lsdException w:name="Light List Accent 1" w:semiHidden="0" w:uiPriority="61" w:unhideWhenUsed="0"/>
+    <w:lsdException w:name="Light Grid Accent 1" w:semiHidden="0" w:uiPriority="62" w:unhideWhenUsed="0"/>
+    <w:lsdException w:name="Medium Shading 1 Accent 1" w:semiHidden="0" w:uiPriority="63" w:unhideWhenUsed="0"/>
+    <w:lsdException w:name="Medium Shading 2 Accent 1" w:semiHidden="0" w:uiPriority="64" w:unhideWhenUsed="0"/>
+    <w:lsdException w:name="Medium List 1 Accent 1" w:semiHidden="0" w:uiPriority="65" w:unhideWhenUsed="0"/>
+    <w:lsdException w:name="Revision" w:unhideWhenUsed="0"/>
+    <w:lsdException w:name="List Paragraph" w:semiHidden="0" w:uiPriority="34" w:unhideWhenUsed="0" w:qFormat="1"/>
+    <w:lsdException w:name="Quote" w:semiHidden="0" w:uiPriority="29" w:unhideWhenUsed="0" w:qFormat="1"/>
+    <w:lsdException w:name="Intense Quote" w:semiHidden="0" w:uiPriority="30" w:unhideWhenUsed="0" w:qFormat="1"/>
+    <w:lsdException w:name="Medium List 2 Accent 1" w:semiHidden="0" w:uiPriority="66" w:unhideWhenUsed="0"/>
+    <w:lsdException w:name="Medium Grid 1 Accent 1" w:semiHidden="0" w:uiPriority="67" w:unhideWhenUsed="0"/>
+    <w:lsdException w:name="Medium Grid 2 Accent 1" w:semiHidden="0" w:uiPriority="68" w:unhideWhenUsed="0"/>
+    <w:lsdException w:name="Medium Grid 3 Accent 1" w:semiHidden="0" w:uiPriority="69" w:unhideWhenUsed="0"/>
+    <w:lsdException w:name="Dark List Accent 1" w:semiHidden="0" w:uiPriority="70" w:unhideWhenUsed="0"/>
+    <w:lsdException w:name="Colorful Shading Accent 1" w:semiHidden="0" w:uiPriority="71" w:unhideWhenUsed="0"/>
+    <w:lsdException w:name="Colorful List Accent 1" w:semiHidden="0" w:uiPriority="72" w:unhideWhenUsed="0"/>
+    <w:lsdException w:name="Colorful Grid Accent 1" w:semiHidden="0" w:uiPriority="73" w:unhideWhenUsed="0"/>
+    <w:lsdException w:name="Light Shading Accent 2" w:semiHidden="0" w:uiPriority="60" w:unhideWhenUsed="0"/>
+    <w:lsdException w:name="Light List Accent 2" w:semiHidden="0" w:uiPriority="61" w:unhideWhenUsed="0"/>
+    <w:lsdException w:name="Light Grid Accent 2" w:semiHidden="0" w:uiPriority="62" w:unhideWhenUsed="0"/>
+    <w:lsdException w:name="Medium Shading 1 Accent 2" w:semiHidden="0" w:uiPriority="63" w:unhideWhenUsed="0"/>
+    <w:lsdException w:name="Medium Shading 2 Accent 2" w:semiHidden="0" w:uiPriority="64" w:unhideWhenUsed="0"/>
+    <w:lsdException w:name="Medium List 1 Accent 2" w:semiHidden="0" w:uiPriority="65" w:unhideWhenUsed="0"/>
+    <w:lsdException w:name="Medium List 2 Accent 2" w:semiHidden="0" w:uiPriority="66" w:unhideWhenUsed="0"/>
+    <w:lsdException w:name="Medium Grid 1 Accent 2" w:semiHidden="0" w:uiPriority="67" w:unhideWhenUsed="0"/>
+    <w:lsdException w:name="Medium Grid 2 Accent 2" w:semiHidden="0" w:uiPriority="68" w:unhideWhenUsed="0"/>
+    <w:lsdException w:name="Medium Grid 3 Accent 2" w:semiHidden="0" w:uiPriority="69" w:unhideWhenUsed="0"/>
+    <w:lsdException w:name="Dark List Accent 2" w:semiHidden="0" w:uiPriority="70" w:unhideWhenUsed="0"/>
+    <w:lsdException w:name="Colorful Shading Accent 2" w:semiHidden="0" w:uiPriority="71" w:unhideWhenUsed="0"/>
+    <w:lsdException w:name="Colorful List Accent 2" w:semiHidden="0" w:uiPriority="72" w:unhideWhenUsed="0"/>
+    <w:lsdException w:name="Colorful Grid Accent 2" w:semiHidden="0" w:uiPriority="73" w:unhideWhenUsed="0"/>
+    <w:lsdException w:name="Light Shading Accent 3" w:semiHidden="0" w:uiPriority="60" w:unhideWhenUsed="0"/>
+    <w:lsdException w:name="Light List Accent 3" w:semiHidden="0" w:uiPriority="61" w:unhideWhenUsed="0"/>
+    <w:lsdException w:name="Light Grid Accent 3" w:semiHidden="0" w:uiPriority="62" w:unhideWhenUsed="0"/>
+    <w:lsdException w:name="Medium Shading 1 Accent 3" w:semiHidden="0" w:uiPriority="63" w:unhideWhenUsed="0"/>
+    <w:lsdException w:name="Medium Shading 2 Accent 3" w:semiHidden="0" w:uiPriority="64" w:unhideWhenUsed="0"/>
+    <w:lsdException w:name="Medium List 1 Accent 3" w:semiHidden="0" w:uiPriority="65" w:unhideWhenUsed="0"/>
+    <w:lsdException w:name="Medium List 2 Accent 3" w:semiHidden="0" w:uiPriority="66" w:unhideWhenUsed="0"/>
+    <w:lsdException w:name="Medium Grid 1 Accent 3" w:semiHidden="0" w:uiPriority="67" w:unhideWhenUsed="0"/>
+    <w:lsdException w:name="Medium Grid 2 Accent 3" w:semiHidden="0" w:uiPriority="68" w:unhideWhenUsed="0"/>
+    <w:lsdException w:name="Medium Grid 3 Accent 3" w:semiHidden="0" w:uiPriority="69" w:unhideWhenUsed="0"/>
+    <w:lsdException w:name="Dark List Accent 3" w:semiHidden="0" w:uiPriority="70" w:unhideWhenUsed="0"/>
+    <w:lsdException w:name="Colorful Shading Accent 3" w:semiHidden="0" w:uiPriority="71" w:unhideWhenUsed="0"/>
+    <w:lsdException w:name="Colorful List Accent 3" w:semiHidden="0" w:uiPriority="72" w:unhideWhenUsed="0"/>
+    <w:lsdException w:name="Colorful Grid Accent 3" w:semiHidden="0" w:uiPriority="73" w:unhideWhenUsed="0"/>
+    <w:lsdException w:name="Light Shading Accent 4" w:semiHidden="0" w:uiPriority="60" w:unhideWhenUsed="0"/>
+    <w:lsdException w:name="Light List Accent 4" w:semiHidden="0" w:uiPriority="61" w:unhideWhenUsed="0"/>
+    <w:lsdException w:name="Light Grid Accent 4" w:semiHidden="0" w:uiPriority="62" w:unhideWhenUsed="0"/>
+    <w:lsdException w:name="Medium Shading 1 Accent 4" w:semiHidden="0" w:uiPriority="63" w:unhideWhenUsed="0"/>
+    <w:lsdException w:name="Medium Shading 2 Accent 4" w:semiHidden="0" w:uiPriority="64" w:unhideWhenUsed="0"/>
+    <w:lsdException w:name="Medium List 1 Accent 4" w:semiHidden="0" w:uiPriority="65" w:unhideWhenUsed="0"/>
+    <w:lsdException w:name="Medium List 2 Accent 4" w:semiHidden="0" w:uiPriority="66" w:unhideWhenUsed="0"/>
+    <w:lsdException w:name="Medium Grid 1 Accent 4" w:semiHidden="0" w:uiPriority="67" w:unhideWhenUsed="0"/>
+    <w:lsdException w:name="Medium Grid 2 Accent 4" w:semiHidden="0" w:uiPriority="68" w:unhideWhenUsed="0"/>
+    <w:lsdException w:name="Medium Grid 3 Accent 4" w:semiHidden="0" w:uiPriority="69" w:unhideWhenUsed="0"/>
+    <w:lsdException w:name="Dark List Accent 4" w:semiHidden="0" w:uiPriority="70" w:unhideWhenUsed="0"/>
+    <w:lsdException w:name="Colorful Shading Accent 4" w:semiHidden="0" w:uiPriority="71" w:unhideWhenUsed="0"/>
+    <w:lsdException w:name="Colorful List Accent 4" w:semiHidden="0" w:uiPriority="72" w:unhideWhenUsed="0"/>
+    <w:lsdException w:name="Colorful Grid Accent 4" w:semiHidden="0" w:uiPriority="73" w:unhideWhenUsed="0"/>
+    <w:lsdException w:name="Light Shading Accent 5" w:semiHidden="0" w:uiPriority="60" w:unhideWhenUsed="0"/>
+    <w:lsdException w:name="Light List Accent 5" w:semiHidden="0" w:uiPriority="61" w:unhideWhenUsed="0"/>
+    <w:lsdException w:name="Light Grid Accent 5" w:semiHidden="0" w:uiPriority="62" w:unhideWhenUsed="0"/>
+    <w:lsdException w:name="Medium Shading 1 Accent 5" w:semiHidden="0" w:uiPriority="63" w:unhideWhenUsed="0"/>
+    <w:lsdException w:name="Medium Shading 2 Accent 5" w:semiHidden="0" w:uiPriority="64" w:unhideWhenUsed="0"/>
+    <w:lsdException w:name="Medium List 1 Accent 5" w:semiHidden="0" w:uiPriority="65" w:unhideWhenUsed="0"/>
+    <w:lsdException w:name="Medium List 2 Accent 5" w:semiHidden="0" w:uiPriority="66" w:unhideWhenUsed="0"/>
+    <w:lsdException w:name="Medium Grid 1 Accent 5" w:semiHidden="0" w:uiPriority="67" w:unhideWhenUsed="0"/>
+    <w:lsdException w:name="Medium Grid 2 Accent 5" w:semiHidden="0" w:uiPriority="68" w:unhideWhenUsed="0"/>
+    <w:lsdException w:name="Medium Grid 3 Accent 5" w:semiHidden="0" w:uiPriority="69" w:unhideWhenUsed="0"/>
+    <w:lsdException w:name="Dark List Accent 5" w:semiHidden="0" w:uiPriority="70" w:unhideWhenUsed="0"/>
+    <w:lsdException w:name="Colorful Shading Accent 5" w:semiHidden="0" w:uiPriority="71" w:unhideWhenUsed="0"/>
+    <w:lsdException w:name="Colorful List Accent 5" w:semiHidden="0" w:uiPriority="72" w:unhideWhenUsed="0"/>
+    <w:lsdException w:name="Colorful Grid Accent 5" w:semiHidden="0" w:uiPriority="73" w:unhideWhenUsed="0"/>
+    <w:lsdException w:name="Light Shading Accent 6" w:semiHidden="0" w:uiPriority="60" w:unhideWhenUsed="0"/>
+    <w:lsdException w:name="Light List Accent 6" w:semiHidden="0" w:uiPriority="61" w:unhideWhenUsed="0"/>
+    <w:lsdException w:name="Light Grid Accent 6" w:semiHidden="0" w:uiPriority="62" w:unhideWhenUsed="0"/>
+    <w:lsdException w:name="Medium Shading 1 Accent 6" w:semiHidden="0" w:uiPriority="63" w:unhideWhenUsed="0"/>
+    <w:lsdException w:name="Medium Shading 2 Accent 6" w:semiHidden="0" w:uiPriority="64" w:unhideWhenUsed="0"/>
+    <w:lsdException w:name="Medium List 1 Accent 6" w:semiHidden="0" w:uiPriority="65" w:unhideWhenUsed="0"/>
+    <w:lsdException w:name="Medium List 2 Accent 6" w:semiHidden="0" w:uiPriority="66" w:unhideWhenUsed="0"/>
+    <w:lsdException w:name="Medium Grid 1 Accent 6" w:semiHidden="0" w:uiPriority="67" w:unhideWhenUsed="0"/>
+    <w:lsdException w:name="Medium Grid 2 Accent 6" w:semiHidden="0" w:uiPriority="68" w:unhideWhenUsed="0"/>
+    <w:lsdException w:name="Medium Grid 3 Accent 6" w:semiHidden="0" w:uiPriority="69" w:unhideWhenUsed="0"/>
+    <w:lsdException w:name="Dark List Accent 6" w:semiHidden="0" w:uiPriority="70" w:unhideWhenUsed="0"/>
+    <w:lsdException w:name="Colorful Shading Accent 6" w:semiHidden="0" w:uiPriority="71" w:unhideWhenUsed="0"/>
+    <w:lsdException w:name="Colorful List Accent 6" w:semiHidden="0" w:uiPriority="72" w:unhideWhenUsed="0"/>
+    <w:lsdException w:name="Colorful Grid Accent 6" w:semiHidden="0" w:uiPriority="73" w:unhideWhenUsed="0"/>
+    <w:lsdException w:name="Subtle Emphasis" w:semiHidden="0" w:uiPriority="19" w:unhideWhenUsed="0" w:qFormat="1"/>
+    <w:lsdException w:name="Intense Emphasis" w:semiHidden="0" w:uiPriority="21" w:unhideWhenUsed="0" w:qFormat="1"/>
+    <w:lsdException w:name="Subtle Reference" w:semiHidden="0" w:uiPriority="31" w:unhideWhenUsed="0" w:qFormat="1"/>
+    <w:lsdException w:name="Intense Reference" w:semiHidden="0" w:uiPriority="32" w:unhideWhenUsed="0" w:qFormat="1"/>
+    <w:lsdException w:name="Book Title" w:semiHidden="0" w:uiPriority="33" w:unhideWhenUsed="0" w:qFormat="1"/>
+    <w:lsdException w:name="Bibliography" w:uiPriority="37"/>
+    <w:lsdException w:name="TOC Heading" w:uiPriority="39" w:qFormat="1"/>
+  </w:latentStyles>
+  <w:style w:type="paragraph" w:default="1" w:styleId="Normal">
+    <w:name w:val="Normal"/>
+    <w:qFormat/>
+    <w:rsid w:val="00543709"/>
+    <w:pPr>
+      <w:jc w:val="both"/>
+    </w:pPr>
+  </w:style>
+  <w:style w:type="paragraph" w:styleId="Ttulo1">
+    <w:name w:val="heading 1"/>
+    <w:basedOn w:val="Normal"/>
+    <w:next w:val="Normal"/>
+    <w:link w:val="Ttulo1Car"/>
+    <w:uiPriority w:val="9"/>
+    <w:qFormat/>
+    <w:rsid w:val="00663DD4"/>
+    <w:pPr>
+      <w:keepNext/>
+      <w:keepLines/>
+      <w:spacing w:before="240" w:after="0"/>
+      <w:outlineLvl w:val="0"/>
+    </w:pPr>
+    <w:rPr>
+      <w:rFonts w:asciiTheme="majorHAnsi" w:eastAsiaTheme="majorEastAsia" w:hAnsiTheme="majorHAnsi" w:cstheme="majorBidi"/>
+      <w:color w:val="365F91" w:themeColor="accent1" w:themeShade="BF"/>
+      <w:sz w:val="32"/>
+      <w:szCs w:val="32"/>
+    </w:rPr>
+  </w:style>
+  <w:style w:type="paragraph" w:styleId="Ttulo2">
+    <w:name w:val="heading 2"/>
+    <w:basedOn w:val="Normal"/>
+    <w:next w:val="Normal"/>
+    <w:link w:val="Ttulo2Car"/>
+    <w:uiPriority w:val="9"/>
+    <w:unhideWhenUsed/>
+    <w:qFormat/>
+    <w:rsid w:val="00663DD4"/>
+    <w:pPr>
+      <w:keepNext/>
+      <w:keepLines/>
+      <w:spacing w:before="40" w:after="0"/>
+      <w:outlineLvl w:val="1"/>
+    </w:pPr>
+    <w:rPr>
+      <w:rFonts w:asciiTheme="majorHAnsi" w:eastAsiaTheme="majorEastAsia" w:hAnsiTheme="majorHAnsi" w:cstheme="majorBidi"/>
+      <w:color w:val="365F91" w:themeColor="accent1" w:themeShade="BF"/>
+      <w:sz w:val="26"/>
+      <w:szCs w:val="26"/>
+    </w:rPr>
+  </w:style>
+  <w:style w:type="character" w:default="1" w:styleId="Fuentedeprrafopredeter">
+    <w:name w:val="Default Paragraph Font"/>
+    <w:uiPriority w:val="1"/>
+    <w:semiHidden/>
+    <w:unhideWhenUsed/>
+  </w:style>
+  <w:style w:type="table" w:default="1" w:styleId="Tablanormal">
+    <w:name w:val="Normal Table"/>
+    <w:uiPriority w:val="99"/>
+    <w:semiHidden/>
+    <w:unhideWhenUsed/>
+    <w:tblPr>
+      <w:tblInd w:w="0" w:type="dxa"/>
+      <w:tblCellMar>
+        <w:top w:w="0" w:type="dxa"/>
+        <w:left w:w="108" w:type="dxa"/>
+        <w:bottom w:w="0" w:type="dxa"/>
+        <w:right w:w="108" w:type="dxa"/>
+      </w:tblCellMar>
+    </w:tblPr>
+  </w:style>
+  <w:style w:type="numbering" w:default="1" w:styleId="Sinlista">
+    <w:name w:val="No List"/>
+    <w:uiPriority w:val="99"/>
+    <w:semiHidden/>
+    <w:unhideWhenUsed/>
+  </w:style>
+  <w:style w:type="paragraph" w:styleId="Textodeglobo">
+    <w:name w:val="Balloon Text"/>
+    <w:basedOn w:val="Normal"/>
+    <w:link w:val="TextodegloboCar"/>
+    <w:uiPriority w:val="99"/>
+    <w:semiHidden/>
+    <w:unhideWhenUsed/>
+    <w:rsid w:val="006521A6"/>
+    <w:pPr>
+      <w:spacing w:after="0" w:line="240" w:lineRule="auto"/>
+    </w:pPr>
+    <w:rPr>
+      <w:rFonts w:ascii="Tahoma" w:hAnsi="Tahoma" w:cs="Tahoma"/>
+      <w:sz w:val="16"/>
+      <w:szCs w:val="16"/>
+    </w:rPr>
+  </w:style>
+  <w:style w:type="character" w:customStyle="1" w:styleId="TextodegloboCar">
+    <w:name w:val="Texto de globo Car"/>
+    <w:basedOn w:val="Fuentedeprrafopredeter"/>
+    <w:link w:val="Textodeglobo"/>
+    <w:uiPriority w:val="99"/>
+    <w:semiHidden/>
+    <w:rsid w:val="006521A6"/>
+    <w:rPr>
+      <w:rFonts w:ascii="Tahoma" w:hAnsi="Tahoma" w:cs="Tahoma"/>
+      <w:sz w:val="16"/>
+      <w:szCs w:val="16"/>
+    </w:rPr>
+  </w:style>
+  <w:style w:type="paragraph" w:styleId="NormalWeb">
+    <w:name w:val="Normal (Web)"/>
+    <w:basedOn w:val="Normal"/>
+    <w:uiPriority w:val="99"/>
+    <w:semiHidden/>
+    <w:unhideWhenUsed/>
+    <w:rsid w:val="00161475"/>
+    <w:pPr>
+      <w:spacing w:before="100" w:beforeAutospacing="1" w:after="100" w:afterAutospacing="1" w:line="240" w:lineRule="auto"/>
+    </w:pPr>
+    <w:rPr>
+      <w:rFonts w:ascii="Times New Roman" w:eastAsia="Times New Roman" w:hAnsi="Times New Roman" w:cs="Times New Roman"/>
+      <w:sz w:val="24"/>
+      <w:szCs w:val="24"/>
+      <w:lang w:eastAsia="es-ES"/>
+    </w:rPr>
+  </w:style>
+  <w:style w:type="character" w:styleId="Hipervnculo">
+    <w:name w:val="Hyperlink"/>
+    <w:basedOn w:val="Fuentedeprrafopredeter"/>
+    <w:uiPriority w:val="99"/>
+    <w:unhideWhenUsed/>
+    <w:rsid w:val="008A0CC5"/>
+    <w:rPr>
+      <w:color w:val="0000FF" w:themeColor="hyperlink"/>
+      <w:u w:val="single"/>
+    </w:rPr>
+  </w:style>
+  <w:style w:type="paragraph" w:styleId="Prrafodelista">
+    <w:name w:val="List Paragraph"/>
+    <w:basedOn w:val="Normal"/>
+    <w:uiPriority w:val="34"/>
+    <w:qFormat/>
+    <w:rsid w:val="001128DA"/>
+    <w:pPr>
+      <w:ind w:left="720"/>
+      <w:contextualSpacing/>
+    </w:pPr>
+  </w:style>
+  <w:style w:type="character" w:styleId="Hipervnculovisitado">
+    <w:name w:val="FollowedHyperlink"/>
+    <w:basedOn w:val="Fuentedeprrafopredeter"/>
+    <w:uiPriority w:val="99"/>
+    <w:semiHidden/>
+    <w:unhideWhenUsed/>
+    <w:rsid w:val="00B51840"/>
+    <w:rPr>
+      <w:color w:val="800080" w:themeColor="followedHyperlink"/>
+      <w:u w:val="single"/>
+    </w:rPr>
+  </w:style>
+  <w:style w:type="paragraph" w:styleId="HTMLconformatoprevio">
+    <w:name w:val="HTML Preformatted"/>
+    <w:basedOn w:val="Normal"/>
+    <w:link w:val="HTMLconformatoprevioCar"/>
+    <w:uiPriority w:val="99"/>
+    <w:semiHidden/>
+    <w:unhideWhenUsed/>
+    <w:rsid w:val="00333A9A"/>
+    <w:pPr>
+      <w:tabs>
+        <w:tab w:val="left" w:pos="916"/>
+        <w:tab w:val="left" w:pos="1832"/>
+        <w:tab w:val="left" w:pos="2748"/>
+        <w:tab w:val="left" w:pos="3664"/>
+        <w:tab w:val="left" w:pos="4580"/>
+        <w:tab w:val="left" w:pos="5496"/>
+        <w:tab w:val="left" w:pos="6412"/>
+        <w:tab w:val="left" w:pos="7328"/>
+        <w:tab w:val="left" w:pos="8244"/>
+        <w:tab w:val="left" w:pos="9160"/>
+        <w:tab w:val="left" w:pos="10076"/>
+        <w:tab w:val="left" w:pos="10992"/>
+        <w:tab w:val="left" w:pos="11908"/>
+        <w:tab w:val="left" w:pos="12824"/>
+        <w:tab w:val="left" w:pos="13740"/>
+        <w:tab w:val="left" w:pos="14656"/>
+      </w:tabs>
+      <w:spacing w:after="0" w:line="240" w:lineRule="auto"/>
+    </w:pPr>
+    <w:rPr>
+      <w:rFonts w:ascii="Courier New" w:eastAsia="Times New Roman" w:hAnsi="Courier New" w:cs="Courier New"/>
+      <w:sz w:val="20"/>
+      <w:szCs w:val="20"/>
+      <w:lang w:eastAsia="es-ES"/>
+    </w:rPr>
+  </w:style>
+  <w:style w:type="character" w:customStyle="1" w:styleId="HTMLconformatoprevioCar">
+    <w:name w:val="HTML con formato previo Car"/>
+    <w:basedOn w:val="Fuentedeprrafopredeter"/>
+    <w:link w:val="HTMLconformatoprevio"/>
+    <w:uiPriority w:val="99"/>
+    <w:semiHidden/>
+    <w:rsid w:val="00333A9A"/>
+    <w:rPr>
+      <w:rFonts w:ascii="Courier New" w:eastAsia="Times New Roman" w:hAnsi="Courier New" w:cs="Courier New"/>
+      <w:sz w:val="20"/>
+      <w:szCs w:val="20"/>
+      <w:lang w:eastAsia="es-ES"/>
+    </w:rPr>
+  </w:style>
+  <w:style w:type="character" w:styleId="nfasis">
+    <w:name w:val="Emphasis"/>
+    <w:basedOn w:val="Fuentedeprrafopredeter"/>
+    <w:uiPriority w:val="20"/>
+    <w:qFormat/>
+    <w:rsid w:val="00333A9A"/>
+    <w:rPr>
+      <w:i/>
+      <w:iCs/>
+    </w:rPr>
+  </w:style>
+  <w:style w:type="character" w:customStyle="1" w:styleId="pln">
+    <w:name w:val="pln"/>
+    <w:basedOn w:val="Fuentedeprrafopredeter"/>
+    <w:rsid w:val="00985549"/>
+  </w:style>
+  <w:style w:type="character" w:customStyle="1" w:styleId="pun">
+    <w:name w:val="pun"/>
+    <w:basedOn w:val="Fuentedeprrafopredeter"/>
+    <w:rsid w:val="00985549"/>
+  </w:style>
+  <w:style w:type="paragraph" w:styleId="Sinespaciado">
+    <w:name w:val="No Spacing"/>
+    <w:uiPriority w:val="1"/>
+    <w:qFormat/>
+    <w:rsid w:val="008D7B25"/>
+    <w:pPr>
+      <w:spacing w:after="0" w:line="240" w:lineRule="auto"/>
+      <w:jc w:val="both"/>
+    </w:pPr>
+  </w:style>
+  <w:style w:type="character" w:styleId="CdigoHTML">
+    <w:name w:val="HTML Code"/>
+    <w:basedOn w:val="Fuentedeprrafopredeter"/>
+    <w:uiPriority w:val="99"/>
+    <w:semiHidden/>
+    <w:unhideWhenUsed/>
+    <w:rsid w:val="00853883"/>
+    <w:rPr>
+      <w:rFonts w:ascii="Courier New" w:eastAsia="Times New Roman" w:hAnsi="Courier New" w:cs="Courier New"/>
+      <w:sz w:val="20"/>
+      <w:szCs w:val="20"/>
+    </w:rPr>
+  </w:style>
+  <w:style w:type="character" w:customStyle="1" w:styleId="Mention">
+    <w:name w:val="Mention"/>
+    <w:basedOn w:val="Fuentedeprrafopredeter"/>
+    <w:uiPriority w:val="99"/>
+    <w:semiHidden/>
+    <w:unhideWhenUsed/>
+    <w:rsid w:val="00DB7260"/>
+    <w:rPr>
+      <w:color w:val="2B579A"/>
+      <w:shd w:val="clear" w:color="auto" w:fill="E6E6E6"/>
+    </w:rPr>
+  </w:style>
+  <w:style w:type="character" w:customStyle="1" w:styleId="Ttulo1Car">
+    <w:name w:val="Título 1 Car"/>
+    <w:basedOn w:val="Fuentedeprrafopredeter"/>
+    <w:link w:val="Ttulo1"/>
+    <w:uiPriority w:val="9"/>
+    <w:rsid w:val="00663DD4"/>
+    <w:rPr>
+      <w:rFonts w:asciiTheme="majorHAnsi" w:eastAsiaTheme="majorEastAsia" w:hAnsiTheme="majorHAnsi" w:cstheme="majorBidi"/>
+      <w:color w:val="365F91" w:themeColor="accent1" w:themeShade="BF"/>
+      <w:sz w:val="32"/>
+      <w:szCs w:val="32"/>
+    </w:rPr>
+  </w:style>
+  <w:style w:type="character" w:customStyle="1" w:styleId="Ttulo2Car">
+    <w:name w:val="Título 2 Car"/>
+    <w:basedOn w:val="Fuentedeprrafopredeter"/>
+    <w:link w:val="Ttulo2"/>
+    <w:uiPriority w:val="9"/>
+    <w:rsid w:val="00663DD4"/>
+    <w:rPr>
+      <w:rFonts w:asciiTheme="majorHAnsi" w:eastAsiaTheme="majorEastAsia" w:hAnsiTheme="majorHAnsi" w:cstheme="majorBidi"/>
+      <w:color w:val="365F91" w:themeColor="accent1" w:themeShade="BF"/>
+      <w:sz w:val="26"/>
+      <w:szCs w:val="26"/>
+    </w:rPr>
+  </w:style>
+  <w:style w:type="paragraph" w:styleId="Lista">
+    <w:name w:val="List"/>
+    <w:basedOn w:val="Normal"/>
+    <w:uiPriority w:val="99"/>
+    <w:unhideWhenUsed/>
+    <w:rsid w:val="00663DD4"/>
+    <w:pPr>
+      <w:ind w:left="283" w:hanging="283"/>
+      <w:contextualSpacing/>
+    </w:pPr>
+  </w:style>
+  <w:style w:type="paragraph" w:styleId="Lista2">
+    <w:name w:val="List 2"/>
+    <w:basedOn w:val="Normal"/>
+    <w:uiPriority w:val="99"/>
+    <w:unhideWhenUsed/>
+    <w:rsid w:val="00663DD4"/>
+    <w:pPr>
+      <w:ind w:left="566" w:hanging="283"/>
+      <w:contextualSpacing/>
+    </w:pPr>
+  </w:style>
+  <w:style w:type="paragraph" w:styleId="Saludo">
+    <w:name w:val="Salutation"/>
+    <w:basedOn w:val="Normal"/>
+    <w:next w:val="Normal"/>
+    <w:link w:val="SaludoCar"/>
+    <w:uiPriority w:val="99"/>
+    <w:unhideWhenUsed/>
+    <w:rsid w:val="00663DD4"/>
+  </w:style>
+  <w:style w:type="character" w:customStyle="1" w:styleId="SaludoCar">
+    <w:name w:val="Saludo Car"/>
+    <w:basedOn w:val="Fuentedeprrafopredeter"/>
+    <w:link w:val="Saludo"/>
+    <w:uiPriority w:val="99"/>
+    <w:rsid w:val="00663DD4"/>
+  </w:style>
+  <w:style w:type="paragraph" w:styleId="Listaconvietas">
+    <w:name w:val="List Bullet"/>
+    <w:basedOn w:val="Normal"/>
+    <w:uiPriority w:val="99"/>
+    <w:unhideWhenUsed/>
+    <w:rsid w:val="00663DD4"/>
+    <w:pPr>
+      <w:numPr>
+        <w:numId w:val="10"/>
+      </w:numPr>
+      <w:contextualSpacing/>
+    </w:pPr>
+  </w:style>
+  <w:style w:type="paragraph" w:styleId="Listaconvietas2">
+    <w:name w:val="List Bullet 2"/>
+    <w:basedOn w:val="Normal"/>
+    <w:uiPriority w:val="99"/>
+    <w:unhideWhenUsed/>
+    <w:rsid w:val="00663DD4"/>
+    <w:pPr>
+      <w:numPr>
+        <w:numId w:val="11"/>
+      </w:numPr>
+      <w:contextualSpacing/>
+    </w:pPr>
+  </w:style>
+  <w:style w:type="paragraph" w:customStyle="1" w:styleId="Direccininterior">
+    <w:name w:val="Dirección interior"/>
+    <w:basedOn w:val="Normal"/>
+    <w:rsid w:val="00663DD4"/>
+  </w:style>
+  <w:style w:type="paragraph" w:styleId="Textoindependiente">
+    <w:name w:val="Body Text"/>
+    <w:basedOn w:val="Normal"/>
+    <w:link w:val="TextoindependienteCar"/>
+    <w:uiPriority w:val="99"/>
+    <w:unhideWhenUsed/>
+    <w:rsid w:val="00663DD4"/>
+    <w:pPr>
+      <w:spacing w:after="120"/>
+    </w:pPr>
+  </w:style>
+  <w:style w:type="character" w:customStyle="1" w:styleId="TextoindependienteCar">
+    <w:name w:val="Texto independiente Car"/>
+    <w:basedOn w:val="Fuentedeprrafopredeter"/>
+    <w:link w:val="Textoindependiente"/>
+    <w:uiPriority w:val="99"/>
+    <w:rsid w:val="00663DD4"/>
+  </w:style>
+  <w:style w:type="paragraph" w:styleId="Sangradetextonormal">
+    <w:name w:val="Body Text Indent"/>
+    <w:basedOn w:val="Normal"/>
+    <w:link w:val="SangradetextonormalCar"/>
+    <w:uiPriority w:val="99"/>
+    <w:unhideWhenUsed/>
+    <w:rsid w:val="00663DD4"/>
+    <w:pPr>
+      <w:spacing w:after="120"/>
+      <w:ind w:left="283"/>
+    </w:pPr>
+  </w:style>
+  <w:style w:type="character" w:customStyle="1" w:styleId="SangradetextonormalCar">
+    <w:name w:val="Sangría de texto normal Car"/>
+    <w:basedOn w:val="Fuentedeprrafopredeter"/>
+    <w:link w:val="Sangradetextonormal"/>
+    <w:uiPriority w:val="99"/>
+    <w:rsid w:val="00663DD4"/>
+  </w:style>
+  <w:style w:type="paragraph" w:customStyle="1" w:styleId="Lneadereferencia">
+    <w:name w:val="Línea de referencia"/>
+    <w:basedOn w:val="Textoindependiente"/>
+    <w:rsid w:val="00663DD4"/>
+  </w:style>
+  <w:style w:type="paragraph" w:styleId="Textoindependienteprimerasangra">
+    <w:name w:val="Body Text First Indent"/>
+    <w:basedOn w:val="Textoindependiente"/>
+    <w:link w:val="TextoindependienteprimerasangraCar"/>
+    <w:uiPriority w:val="99"/>
+    <w:unhideWhenUsed/>
+    <w:rsid w:val="00663DD4"/>
+    <w:pPr>
+      <w:spacing w:after="200"/>
+      <w:ind w:firstLine="360"/>
+    </w:pPr>
+  </w:style>
+  <w:style w:type="character" w:customStyle="1" w:styleId="TextoindependienteprimerasangraCar">
+    <w:name w:val="Texto independiente primera sangría Car"/>
+    <w:basedOn w:val="TextoindependienteCar"/>
+    <w:link w:val="Textoindependienteprimerasangra"/>
+    <w:uiPriority w:val="99"/>
+    <w:rsid w:val="00663DD4"/>
+  </w:style>
+  <w:style w:type="paragraph" w:styleId="Textoindependienteprimerasangra2">
+    <w:name w:val="Body Text First Indent 2"/>
+    <w:basedOn w:val="Sangradetextonormal"/>
+    <w:link w:val="Textoindependienteprimerasangra2Car"/>
+    <w:uiPriority w:val="99"/>
+    <w:unhideWhenUsed/>
+    <w:rsid w:val="00663DD4"/>
+    <w:pPr>
+      <w:spacing w:after="200"/>
+      <w:ind w:left="360" w:firstLine="360"/>
+    </w:pPr>
+  </w:style>
+  <w:style w:type="character" w:customStyle="1" w:styleId="Textoindependienteprimerasangra2Car">
+    <w:name w:val="Texto independiente primera sangría 2 Car"/>
+    <w:basedOn w:val="SangradetextonormalCar"/>
+    <w:link w:val="Textoindependienteprimerasangra2"/>
+    <w:uiPriority w:val="99"/>
+    <w:rsid w:val="00663DD4"/>
+  </w:style>
+  <w:style w:type="paragraph" w:styleId="TtulodeTDC">
+    <w:name w:val="TOC Heading"/>
+    <w:basedOn w:val="Ttulo1"/>
+    <w:next w:val="Normal"/>
+    <w:uiPriority w:val="39"/>
+    <w:semiHidden/>
+    <w:unhideWhenUsed/>
+    <w:qFormat/>
+    <w:rsid w:val="00C040A9"/>
+    <w:pPr>
+      <w:spacing w:before="480"/>
+      <w:jc w:val="left"/>
+      <w:outlineLvl w:val="9"/>
+    </w:pPr>
+    <w:rPr>
+      <w:b/>
+      <w:bCs/>
+      <w:sz w:val="28"/>
+      <w:szCs w:val="28"/>
+      <w:lang w:eastAsia="es-ES"/>
+    </w:rPr>
   </w:style>
 </w:styles>
 </file>
@@ -24086,7 +24850,7 @@
 </file>
 
 <file path=customXml/itemProps1.xml><?xml version="1.0" encoding="utf-8"?>
-<ds:datastoreItem xmlns:ds="http://schemas.openxmlformats.org/officeDocument/2006/customXml" ds:itemID="{F6723DF7-6664-4FC4-8018-5E29467ED9CA}">
+<ds:datastoreItem xmlns:ds="http://schemas.openxmlformats.org/officeDocument/2006/customXml" ds:itemID="{51210D01-FCDE-4968-853E-FCB51AC48D5F}">
   <ds:schemaRefs>
     <ds:schemaRef ds:uri="http://schemas.openxmlformats.org/officeDocument/2006/bibliography"/>
   </ds:schemaRefs>

</xml_diff>

<commit_message>
por antonio63j, cambios en f1, f2 y GitApuntes
</commit_message>
<xml_diff>
--- a/software/GitApuntes.docx
+++ b/software/GitApuntes.docx
@@ -1042,29 +1042,33 @@
           <w:rFonts w:ascii="Courier New" w:hAnsi="Courier New" w:cs="Courier New"/>
           <w:sz w:val="24"/>
           <w:szCs w:val="24"/>
-        </w:rPr>
-      </w:pPr>
-    </w:p>
-    <w:p>
-      <w:pPr>
-        <w:rPr>
-          <w:rFonts w:ascii="Courier New" w:hAnsi="Courier New" w:cs="Courier New"/>
-          <w:sz w:val="24"/>
-          <w:szCs w:val="24"/>
-        </w:rPr>
-      </w:pPr>
-      <w:r>
-        <w:rPr>
-          <w:rFonts w:ascii="Courier New" w:hAnsi="Courier New" w:cs="Courier New"/>
-          <w:sz w:val="24"/>
-          <w:szCs w:val="24"/>
-        </w:rPr>
-        <w:t xml:space="preserve">Configuración del programa </w:t>
-      </w:r>
-      <w:proofErr w:type="spellStart"/>
-      <w:r>
-        <w:rPr>
-          <w:rFonts w:ascii="Courier New" w:hAnsi="Courier New" w:cs="Courier New"/>
+          <w:lang w:val="en-US"/>
+        </w:rPr>
+      </w:pPr>
+    </w:p>
+    <w:p>
+      <w:pPr>
+        <w:rPr>
+          <w:rFonts w:ascii="Courier New" w:hAnsi="Courier New" w:cs="Courier New"/>
+          <w:b/>
+          <w:sz w:val="24"/>
+          <w:szCs w:val="24"/>
+        </w:rPr>
+      </w:pPr>
+      <w:r>
+        <w:rPr>
+          <w:rFonts w:ascii="Courier New" w:hAnsi="Courier New" w:cs="Courier New"/>
+          <w:b/>
+          <w:sz w:val="24"/>
+          <w:szCs w:val="24"/>
+        </w:rPr>
+        <w:t xml:space="preserve">Configuración </w:t>
+      </w:r>
+      <w:proofErr w:type="spellStart"/>
+      <w:r>
+        <w:rPr>
+          <w:rFonts w:ascii="Courier New" w:hAnsi="Courier New" w:cs="Courier New"/>
+          <w:b/>
           <w:sz w:val="24"/>
           <w:szCs w:val="24"/>
         </w:rPr>
@@ -1074,6 +1078,526 @@
       <w:r>
         <w:rPr>
           <w:rFonts w:ascii="Courier New" w:hAnsi="Courier New" w:cs="Courier New"/>
+          <w:b/>
+          <w:sz w:val="24"/>
+          <w:szCs w:val="24"/>
+        </w:rPr>
+        <w:t xml:space="preserve"> y </w:t>
+      </w:r>
+      <w:proofErr w:type="spellStart"/>
+      <w:r>
+        <w:rPr>
+          <w:rFonts w:ascii="Courier New" w:hAnsi="Courier New" w:cs="Courier New"/>
+          <w:b/>
+          <w:sz w:val="24"/>
+          <w:szCs w:val="24"/>
+        </w:rPr>
+        <w:t>merge</w:t>
+      </w:r>
+      <w:proofErr w:type="spellEnd"/>
+      <w:r>
+        <w:rPr>
+          <w:rFonts w:ascii="Courier New" w:hAnsi="Courier New" w:cs="Courier New"/>
+          <w:b/>
+          <w:sz w:val="24"/>
+          <w:szCs w:val="24"/>
+        </w:rPr>
+        <w:t>.</w:t>
+      </w:r>
+    </w:p>
+    <w:p>
+      <w:pPr>
+        <w:rPr>
+          <w:rFonts w:ascii="Courier New" w:hAnsi="Courier New" w:cs="Courier New"/>
+          <w:sz w:val="24"/>
+          <w:szCs w:val="24"/>
+        </w:rPr>
+      </w:pPr>
+      <w:r>
+        <w:rPr>
+          <w:rFonts w:ascii="Courier New" w:hAnsi="Courier New" w:cs="Courier New"/>
+          <w:sz w:val="24"/>
+          <w:szCs w:val="24"/>
+        </w:rPr>
+        <w:t xml:space="preserve">Para </w:t>
+      </w:r>
+      <w:proofErr w:type="spellStart"/>
+      <w:r>
+        <w:rPr>
+          <w:rFonts w:ascii="Courier New" w:hAnsi="Courier New" w:cs="Courier New"/>
+          <w:sz w:val="24"/>
+          <w:szCs w:val="24"/>
+        </w:rPr>
+        <w:t>beyond</w:t>
+      </w:r>
+      <w:proofErr w:type="spellEnd"/>
+      <w:r>
+        <w:rPr>
+          <w:rFonts w:ascii="Courier New" w:hAnsi="Courier New" w:cs="Courier New"/>
+          <w:sz w:val="24"/>
+          <w:szCs w:val="24"/>
+        </w:rPr>
+        <w:t xml:space="preserve"> compare:</w:t>
+      </w:r>
+    </w:p>
+    <w:p>
+      <w:pPr>
+        <w:rPr>
+          <w:rFonts w:ascii="Courier New" w:hAnsi="Courier New" w:cs="Courier New"/>
+          <w:sz w:val="24"/>
+          <w:szCs w:val="24"/>
+          <w:lang w:val="en-US"/>
+        </w:rPr>
+      </w:pPr>
+      <w:proofErr w:type="spellStart"/>
+      <w:proofErr w:type="gramStart"/>
+      <w:r>
+        <w:rPr>
+          <w:rFonts w:ascii="Courier New" w:hAnsi="Courier New" w:cs="Courier New"/>
+          <w:sz w:val="24"/>
+          <w:szCs w:val="24"/>
+          <w:lang w:val="en-US"/>
+        </w:rPr>
+        <w:t>g</w:t>
+      </w:r>
+      <w:r>
+        <w:rPr>
+          <w:rFonts w:ascii="Courier New" w:hAnsi="Courier New" w:cs="Courier New"/>
+          <w:sz w:val="24"/>
+          <w:szCs w:val="24"/>
+          <w:lang w:val="en-US"/>
+        </w:rPr>
+        <w:t>it</w:t>
+      </w:r>
+      <w:proofErr w:type="spellEnd"/>
+      <w:proofErr w:type="gramEnd"/>
+      <w:r>
+        <w:rPr>
+          <w:rFonts w:ascii="Courier New" w:hAnsi="Courier New" w:cs="Courier New"/>
+          <w:sz w:val="24"/>
+          <w:szCs w:val="24"/>
+          <w:lang w:val="en-US"/>
+        </w:rPr>
+        <w:t xml:space="preserve"> </w:t>
+      </w:r>
+      <w:proofErr w:type="spellStart"/>
+      <w:r>
+        <w:rPr>
+          <w:rFonts w:ascii="Courier New" w:hAnsi="Courier New" w:cs="Courier New"/>
+          <w:sz w:val="24"/>
+          <w:szCs w:val="24"/>
+          <w:lang w:val="en-US"/>
+        </w:rPr>
+        <w:t>config</w:t>
+      </w:r>
+      <w:proofErr w:type="spellEnd"/>
+      <w:r>
+        <w:rPr>
+          <w:rFonts w:ascii="Courier New" w:hAnsi="Courier New" w:cs="Courier New"/>
+          <w:sz w:val="24"/>
+          <w:szCs w:val="24"/>
+          <w:lang w:val="en-US"/>
+        </w:rPr>
+        <w:t xml:space="preserve"> </w:t>
+      </w:r>
+      <w:r>
+        <w:rPr>
+          <w:rFonts w:ascii="Courier New" w:hAnsi="Courier New" w:cs="Courier New"/>
+          <w:sz w:val="24"/>
+          <w:szCs w:val="24"/>
+          <w:lang w:val="en-US"/>
+        </w:rPr>
+        <w:t>--</w:t>
+      </w:r>
+      <w:r>
+        <w:rPr>
+          <w:rFonts w:ascii="Courier New" w:hAnsi="Courier New" w:cs="Courier New"/>
+          <w:sz w:val="24"/>
+          <w:szCs w:val="24"/>
+          <w:lang w:val="en-US"/>
+        </w:rPr>
+        <w:t xml:space="preserve">global </w:t>
+      </w:r>
+      <w:proofErr w:type="spellStart"/>
+      <w:r>
+        <w:rPr>
+          <w:rFonts w:ascii="Courier New" w:hAnsi="Courier New" w:cs="Courier New"/>
+          <w:sz w:val="24"/>
+          <w:szCs w:val="24"/>
+          <w:lang w:val="en-US"/>
+        </w:rPr>
+        <w:t>diff.tool</w:t>
+      </w:r>
+      <w:proofErr w:type="spellEnd"/>
+      <w:r>
+        <w:rPr>
+          <w:rFonts w:ascii="Courier New" w:hAnsi="Courier New" w:cs="Courier New"/>
+          <w:sz w:val="24"/>
+          <w:szCs w:val="24"/>
+          <w:lang w:val="en-US"/>
+        </w:rPr>
+        <w:t xml:space="preserve"> bc3</w:t>
+      </w:r>
+    </w:p>
+    <w:p>
+      <w:pPr>
+        <w:rPr>
+          <w:rFonts w:ascii="Courier New" w:hAnsi="Courier New" w:cs="Courier New"/>
+          <w:sz w:val="24"/>
+          <w:szCs w:val="24"/>
+          <w:lang w:val="en-US"/>
+        </w:rPr>
+      </w:pPr>
+      <w:proofErr w:type="spellStart"/>
+      <w:proofErr w:type="gramStart"/>
+      <w:r>
+        <w:rPr>
+          <w:rFonts w:ascii="Courier New" w:hAnsi="Courier New" w:cs="Courier New"/>
+          <w:sz w:val="24"/>
+          <w:szCs w:val="24"/>
+          <w:lang w:val="en-US"/>
+        </w:rPr>
+        <w:t>g</w:t>
+      </w:r>
+      <w:r>
+        <w:rPr>
+          <w:rFonts w:ascii="Courier New" w:hAnsi="Courier New" w:cs="Courier New"/>
+          <w:sz w:val="24"/>
+          <w:szCs w:val="24"/>
+          <w:lang w:val="en-US"/>
+        </w:rPr>
+        <w:t>it</w:t>
+      </w:r>
+      <w:proofErr w:type="spellEnd"/>
+      <w:proofErr w:type="gramEnd"/>
+      <w:r>
+        <w:rPr>
+          <w:rFonts w:ascii="Courier New" w:hAnsi="Courier New" w:cs="Courier New"/>
+          <w:sz w:val="24"/>
+          <w:szCs w:val="24"/>
+          <w:lang w:val="en-US"/>
+        </w:rPr>
+        <w:t xml:space="preserve"> </w:t>
+      </w:r>
+      <w:proofErr w:type="spellStart"/>
+      <w:r>
+        <w:rPr>
+          <w:rFonts w:ascii="Courier New" w:hAnsi="Courier New" w:cs="Courier New"/>
+          <w:sz w:val="24"/>
+          <w:szCs w:val="24"/>
+          <w:lang w:val="en-US"/>
+        </w:rPr>
+        <w:t>config</w:t>
+      </w:r>
+      <w:proofErr w:type="spellEnd"/>
+      <w:r>
+        <w:rPr>
+          <w:rFonts w:ascii="Courier New" w:hAnsi="Courier New" w:cs="Courier New"/>
+          <w:sz w:val="24"/>
+          <w:szCs w:val="24"/>
+          <w:lang w:val="en-US"/>
+        </w:rPr>
+        <w:t xml:space="preserve"> --global </w:t>
+      </w:r>
+      <w:r>
+        <w:rPr>
+          <w:rFonts w:ascii="Courier New" w:hAnsi="Courier New" w:cs="Courier New"/>
+          <w:sz w:val="24"/>
+          <w:szCs w:val="24"/>
+          <w:lang w:val="en-US"/>
+        </w:rPr>
+        <w:t>diff</w:t>
+      </w:r>
+      <w:r>
+        <w:rPr>
+          <w:rFonts w:ascii="Courier New" w:hAnsi="Courier New" w:cs="Courier New"/>
+          <w:sz w:val="24"/>
+          <w:szCs w:val="24"/>
+          <w:lang w:val="en-US"/>
+        </w:rPr>
+        <w:t>tool.bc3.path “</w:t>
+      </w:r>
+      <w:r>
+        <w:rPr>
+          <w:rFonts w:ascii="Courier New" w:hAnsi="Courier New" w:cs="Courier New"/>
+          <w:sz w:val="24"/>
+          <w:szCs w:val="24"/>
+          <w:lang w:val="en-US"/>
+        </w:rPr>
+        <w:t>C:\App\Beyond Compare</w:t>
+      </w:r>
+      <w:r>
+        <w:rPr>
+          <w:rFonts w:ascii="Courier New" w:hAnsi="Courier New" w:cs="Courier New"/>
+          <w:sz w:val="24"/>
+          <w:szCs w:val="24"/>
+          <w:lang w:val="en-US"/>
+        </w:rPr>
+        <w:t>/beyond</w:t>
+      </w:r>
+      <w:r>
+        <w:rPr>
+          <w:rFonts w:ascii="Courier New" w:hAnsi="Courier New" w:cs="Courier New"/>
+          <w:sz w:val="24"/>
+          <w:szCs w:val="24"/>
+          <w:lang w:val="en-US"/>
+        </w:rPr>
+        <w:t xml:space="preserve"> </w:t>
+      </w:r>
+      <w:r>
+        <w:rPr>
+          <w:rFonts w:ascii="Courier New" w:hAnsi="Courier New" w:cs="Courier New"/>
+          <w:sz w:val="24"/>
+          <w:szCs w:val="24"/>
+          <w:lang w:val="en-US"/>
+        </w:rPr>
+        <w:t>Comapre.exe”</w:t>
+      </w:r>
+    </w:p>
+    <w:p>
+      <w:pPr>
+        <w:rPr>
+          <w:rFonts w:ascii="Courier New" w:hAnsi="Courier New" w:cs="Courier New"/>
+          <w:sz w:val="24"/>
+          <w:szCs w:val="24"/>
+          <w:lang w:val="en-US"/>
+        </w:rPr>
+      </w:pPr>
+    </w:p>
+    <w:p>
+      <w:pPr>
+        <w:rPr>
+          <w:rFonts w:ascii="Courier New" w:hAnsi="Courier New" w:cs="Courier New"/>
+          <w:sz w:val="24"/>
+          <w:szCs w:val="24"/>
+          <w:lang w:val="en-US"/>
+        </w:rPr>
+      </w:pPr>
+      <w:proofErr w:type="spellStart"/>
+      <w:proofErr w:type="gramStart"/>
+      <w:r>
+        <w:rPr>
+          <w:rFonts w:ascii="Courier New" w:hAnsi="Courier New" w:cs="Courier New"/>
+          <w:sz w:val="24"/>
+          <w:szCs w:val="24"/>
+          <w:lang w:val="en-US"/>
+        </w:rPr>
+        <w:t>g</w:t>
+      </w:r>
+      <w:r>
+        <w:rPr>
+          <w:rFonts w:ascii="Courier New" w:hAnsi="Courier New" w:cs="Courier New"/>
+          <w:sz w:val="24"/>
+          <w:szCs w:val="24"/>
+          <w:lang w:val="en-US"/>
+        </w:rPr>
+        <w:t>it</w:t>
+      </w:r>
+      <w:proofErr w:type="spellEnd"/>
+      <w:proofErr w:type="gramEnd"/>
+      <w:r>
+        <w:rPr>
+          <w:rFonts w:ascii="Courier New" w:hAnsi="Courier New" w:cs="Courier New"/>
+          <w:sz w:val="24"/>
+          <w:szCs w:val="24"/>
+          <w:lang w:val="en-US"/>
+        </w:rPr>
+        <w:t xml:space="preserve"> </w:t>
+      </w:r>
+      <w:proofErr w:type="spellStart"/>
+      <w:r>
+        <w:rPr>
+          <w:rFonts w:ascii="Courier New" w:hAnsi="Courier New" w:cs="Courier New"/>
+          <w:sz w:val="24"/>
+          <w:szCs w:val="24"/>
+          <w:lang w:val="en-US"/>
+        </w:rPr>
+        <w:t>config</w:t>
+      </w:r>
+      <w:proofErr w:type="spellEnd"/>
+      <w:r>
+        <w:rPr>
+          <w:rFonts w:ascii="Courier New" w:hAnsi="Courier New" w:cs="Courier New"/>
+          <w:sz w:val="24"/>
+          <w:szCs w:val="24"/>
+          <w:lang w:val="en-US"/>
+        </w:rPr>
+        <w:t xml:space="preserve"> </w:t>
+      </w:r>
+      <w:r>
+        <w:rPr>
+          <w:rFonts w:ascii="Courier New" w:hAnsi="Courier New" w:cs="Courier New"/>
+          <w:sz w:val="24"/>
+          <w:szCs w:val="24"/>
+          <w:lang w:val="en-US"/>
+        </w:rPr>
+        <w:t>--</w:t>
+      </w:r>
+      <w:r>
+        <w:rPr>
+          <w:rFonts w:ascii="Courier New" w:hAnsi="Courier New" w:cs="Courier New"/>
+          <w:sz w:val="24"/>
+          <w:szCs w:val="24"/>
+          <w:lang w:val="en-US"/>
+        </w:rPr>
+        <w:t xml:space="preserve">global </w:t>
+      </w:r>
+      <w:proofErr w:type="spellStart"/>
+      <w:r>
+        <w:rPr>
+          <w:rFonts w:ascii="Courier New" w:hAnsi="Courier New" w:cs="Courier New"/>
+          <w:sz w:val="24"/>
+          <w:szCs w:val="24"/>
+          <w:lang w:val="en-US"/>
+        </w:rPr>
+        <w:t>merge</w:t>
+      </w:r>
+      <w:r>
+        <w:rPr>
+          <w:rFonts w:ascii="Courier New" w:hAnsi="Courier New" w:cs="Courier New"/>
+          <w:sz w:val="24"/>
+          <w:szCs w:val="24"/>
+          <w:lang w:val="en-US"/>
+        </w:rPr>
+        <w:t>.tool</w:t>
+      </w:r>
+      <w:proofErr w:type="spellEnd"/>
+      <w:r>
+        <w:rPr>
+          <w:rFonts w:ascii="Courier New" w:hAnsi="Courier New" w:cs="Courier New"/>
+          <w:sz w:val="24"/>
+          <w:szCs w:val="24"/>
+          <w:lang w:val="en-US"/>
+        </w:rPr>
+        <w:t xml:space="preserve"> bc3</w:t>
+      </w:r>
+    </w:p>
+    <w:p>
+      <w:pPr>
+        <w:rPr>
+          <w:rFonts w:ascii="Courier New" w:hAnsi="Courier New" w:cs="Courier New"/>
+          <w:sz w:val="24"/>
+          <w:szCs w:val="24"/>
+          <w:lang w:val="en-US"/>
+        </w:rPr>
+      </w:pPr>
+      <w:proofErr w:type="spellStart"/>
+      <w:proofErr w:type="gramStart"/>
+      <w:r>
+        <w:rPr>
+          <w:rFonts w:ascii="Courier New" w:hAnsi="Courier New" w:cs="Courier New"/>
+          <w:sz w:val="24"/>
+          <w:szCs w:val="24"/>
+          <w:lang w:val="en-US"/>
+        </w:rPr>
+        <w:t>g</w:t>
+      </w:r>
+      <w:r>
+        <w:rPr>
+          <w:rFonts w:ascii="Courier New" w:hAnsi="Courier New" w:cs="Courier New"/>
+          <w:sz w:val="24"/>
+          <w:szCs w:val="24"/>
+          <w:lang w:val="en-US"/>
+        </w:rPr>
+        <w:t>it</w:t>
+      </w:r>
+      <w:proofErr w:type="spellEnd"/>
+      <w:proofErr w:type="gramEnd"/>
+      <w:r>
+        <w:rPr>
+          <w:rFonts w:ascii="Courier New" w:hAnsi="Courier New" w:cs="Courier New"/>
+          <w:sz w:val="24"/>
+          <w:szCs w:val="24"/>
+          <w:lang w:val="en-US"/>
+        </w:rPr>
+        <w:t xml:space="preserve"> </w:t>
+      </w:r>
+      <w:proofErr w:type="spellStart"/>
+      <w:r>
+        <w:rPr>
+          <w:rFonts w:ascii="Courier New" w:hAnsi="Courier New" w:cs="Courier New"/>
+          <w:sz w:val="24"/>
+          <w:szCs w:val="24"/>
+          <w:lang w:val="en-US"/>
+        </w:rPr>
+        <w:t>config</w:t>
+      </w:r>
+      <w:proofErr w:type="spellEnd"/>
+      <w:r>
+        <w:rPr>
+          <w:rFonts w:ascii="Courier New" w:hAnsi="Courier New" w:cs="Courier New"/>
+          <w:sz w:val="24"/>
+          <w:szCs w:val="24"/>
+          <w:lang w:val="en-US"/>
+        </w:rPr>
+        <w:t xml:space="preserve"> --global mergetool.bc3.path “</w:t>
+      </w:r>
+      <w:r>
+        <w:rPr>
+          <w:rFonts w:ascii="Courier New" w:hAnsi="Courier New" w:cs="Courier New"/>
+          <w:sz w:val="24"/>
+          <w:szCs w:val="24"/>
+          <w:lang w:val="en-US"/>
+        </w:rPr>
+        <w:t>C:\App\Beyond Compare</w:t>
+      </w:r>
+      <w:r>
+        <w:rPr>
+          <w:rFonts w:ascii="Courier New" w:hAnsi="Courier New" w:cs="Courier New"/>
+          <w:sz w:val="24"/>
+          <w:szCs w:val="24"/>
+          <w:lang w:val="en-US"/>
+        </w:rPr>
+        <w:t>/beyond</w:t>
+      </w:r>
+      <w:r>
+        <w:rPr>
+          <w:rFonts w:ascii="Courier New" w:hAnsi="Courier New" w:cs="Courier New"/>
+          <w:sz w:val="24"/>
+          <w:szCs w:val="24"/>
+          <w:lang w:val="en-US"/>
+        </w:rPr>
+        <w:t xml:space="preserve"> </w:t>
+      </w:r>
+      <w:r>
+        <w:rPr>
+          <w:rFonts w:ascii="Courier New" w:hAnsi="Courier New" w:cs="Courier New"/>
+          <w:sz w:val="24"/>
+          <w:szCs w:val="24"/>
+          <w:lang w:val="en-US"/>
+        </w:rPr>
+        <w:t>Comapre.exe”</w:t>
+      </w:r>
+    </w:p>
+    <w:p>
+      <w:pPr>
+        <w:rPr>
+          <w:rFonts w:ascii="Courier New" w:hAnsi="Courier New" w:cs="Courier New"/>
+          <w:sz w:val="24"/>
+          <w:szCs w:val="24"/>
+        </w:rPr>
+      </w:pPr>
+      <w:r>
+        <w:rPr>
+          <w:rFonts w:ascii="Courier New" w:hAnsi="Courier New" w:cs="Courier New"/>
+          <w:sz w:val="24"/>
+          <w:szCs w:val="24"/>
+        </w:rPr>
+        <w:t xml:space="preserve">Para </w:t>
+      </w:r>
+      <w:proofErr w:type="spellStart"/>
+      <w:r>
+        <w:rPr>
+          <w:rFonts w:ascii="Courier New" w:hAnsi="Courier New" w:cs="Courier New"/>
+          <w:sz w:val="24"/>
+          <w:szCs w:val="24"/>
+        </w:rPr>
+        <w:t>Meld</w:t>
+      </w:r>
+      <w:proofErr w:type="spellEnd"/>
+      <w:r>
+        <w:rPr>
+          <w:rFonts w:ascii="Courier New" w:hAnsi="Courier New" w:cs="Courier New"/>
           <w:sz w:val="24"/>
           <w:szCs w:val="24"/>
         </w:rPr>
@@ -1086,262 +1610,848 @@
           <w:rFonts w:ascii="Courier New" w:hAnsi="Courier New" w:cs="Courier New"/>
           <w:sz w:val="24"/>
           <w:szCs w:val="24"/>
-          <w:lang w:val="en-US"/>
-        </w:rPr>
-      </w:pPr>
-      <w:proofErr w:type="spellStart"/>
+        </w:rPr>
+      </w:pPr>
+      <w:r>
+        <w:rPr>
+          <w:rFonts w:ascii="Courier New" w:hAnsi="Courier New" w:cs="Courier New"/>
+          <w:sz w:val="24"/>
+          <w:szCs w:val="24"/>
+        </w:rPr>
+        <w:t>Configuración sobre el fichero de configuraci</w:t>
+      </w:r>
+      <w:r>
+        <w:rPr>
+          <w:rFonts w:ascii="Courier New" w:hAnsi="Courier New" w:cs="Courier New"/>
+          <w:sz w:val="24"/>
+          <w:szCs w:val="24"/>
+        </w:rPr>
+        <w:t>ón global (c:\Usuarios\usr\.gitconfig</w:t>
+      </w:r>
+    </w:p>
+    <w:p>
+      <w:pPr>
+        <w:ind w:left="708"/>
+        <w:rPr>
+          <w:rFonts w:ascii="Courier New" w:hAnsi="Courier New" w:cs="Courier New"/>
+          <w:i/>
+          <w:sz w:val="20"/>
+          <w:szCs w:val="20"/>
+          <w:lang w:val="en-US"/>
+        </w:rPr>
+      </w:pPr>
+      <w:r>
+        <w:rPr>
+          <w:rFonts w:ascii="Courier New" w:hAnsi="Courier New" w:cs="Courier New"/>
+          <w:i/>
+          <w:sz w:val="20"/>
+          <w:szCs w:val="20"/>
+          <w:lang w:val="en-US"/>
+        </w:rPr>
+        <w:t>[</w:t>
+      </w:r>
       <w:proofErr w:type="gramStart"/>
       <w:r>
         <w:rPr>
           <w:rFonts w:ascii="Courier New" w:hAnsi="Courier New" w:cs="Courier New"/>
-          <w:sz w:val="24"/>
-          <w:szCs w:val="24"/>
-          <w:lang w:val="en-US"/>
-        </w:rPr>
-        <w:t>g</w:t>
-      </w:r>
-      <w:r>
-        <w:rPr>
-          <w:rFonts w:ascii="Courier New" w:hAnsi="Courier New" w:cs="Courier New"/>
-          <w:sz w:val="24"/>
-          <w:szCs w:val="24"/>
-          <w:lang w:val="en-US"/>
-        </w:rPr>
-        <w:t>it</w:t>
-      </w:r>
-      <w:proofErr w:type="spellEnd"/>
+          <w:i/>
+          <w:sz w:val="20"/>
+          <w:szCs w:val="20"/>
+          <w:lang w:val="en-US"/>
+        </w:rPr>
+        <w:t>merge</w:t>
+      </w:r>
       <w:proofErr w:type="gramEnd"/>
       <w:r>
         <w:rPr>
           <w:rFonts w:ascii="Courier New" w:hAnsi="Courier New" w:cs="Courier New"/>
-          <w:sz w:val="24"/>
-          <w:szCs w:val="24"/>
-          <w:lang w:val="en-US"/>
-        </w:rPr>
-        <w:t xml:space="preserve"> </w:t>
-      </w:r>
-      <w:proofErr w:type="spellStart"/>
-      <w:r>
-        <w:rPr>
-          <w:rFonts w:ascii="Courier New" w:hAnsi="Courier New" w:cs="Courier New"/>
-          <w:sz w:val="24"/>
-          <w:szCs w:val="24"/>
-          <w:lang w:val="en-US"/>
-        </w:rPr>
-        <w:t>config</w:t>
-      </w:r>
-      <w:proofErr w:type="spellEnd"/>
-      <w:r>
-        <w:rPr>
-          <w:rFonts w:ascii="Courier New" w:hAnsi="Courier New" w:cs="Courier New"/>
-          <w:sz w:val="24"/>
-          <w:szCs w:val="24"/>
-          <w:lang w:val="en-US"/>
-        </w:rPr>
-        <w:t xml:space="preserve"> </w:t>
-      </w:r>
-      <w:r>
-        <w:rPr>
-          <w:rFonts w:ascii="Courier New" w:hAnsi="Courier New" w:cs="Courier New"/>
-          <w:sz w:val="24"/>
-          <w:szCs w:val="24"/>
-          <w:lang w:val="en-US"/>
-        </w:rPr>
-        <w:t>--</w:t>
-      </w:r>
-      <w:r>
-        <w:rPr>
-          <w:rFonts w:ascii="Courier New" w:hAnsi="Courier New" w:cs="Courier New"/>
-          <w:sz w:val="24"/>
-          <w:szCs w:val="24"/>
-          <w:lang w:val="en-US"/>
-        </w:rPr>
-        <w:t xml:space="preserve">global </w:t>
-      </w:r>
-      <w:proofErr w:type="spellStart"/>
-      <w:r>
-        <w:rPr>
-          <w:rFonts w:ascii="Courier New" w:hAnsi="Courier New" w:cs="Courier New"/>
-          <w:sz w:val="24"/>
-          <w:szCs w:val="24"/>
-          <w:lang w:val="en-US"/>
+          <w:i/>
+          <w:sz w:val="20"/>
+          <w:szCs w:val="20"/>
+          <w:lang w:val="en-US"/>
+        </w:rPr>
+        <w:t>]</w:t>
+      </w:r>
+    </w:p>
+    <w:p>
+      <w:pPr>
+        <w:ind w:left="708"/>
+        <w:rPr>
+          <w:rFonts w:ascii="Courier New" w:hAnsi="Courier New" w:cs="Courier New"/>
+          <w:i/>
+          <w:sz w:val="20"/>
+          <w:szCs w:val="20"/>
+          <w:lang w:val="en-US"/>
+        </w:rPr>
+      </w:pPr>
+      <w:r>
+        <w:rPr>
+          <w:rFonts w:ascii="Courier New" w:hAnsi="Courier New" w:cs="Courier New"/>
+          <w:i/>
+          <w:sz w:val="20"/>
+          <w:szCs w:val="20"/>
+          <w:lang w:val="en-US"/>
+        </w:rPr>
+        <w:t xml:space="preserve">  </w:t>
+      </w:r>
+      <w:proofErr w:type="gramStart"/>
+      <w:r>
+        <w:rPr>
+          <w:rFonts w:ascii="Courier New" w:hAnsi="Courier New" w:cs="Courier New"/>
+          <w:i/>
+          <w:sz w:val="20"/>
+          <w:szCs w:val="20"/>
+          <w:lang w:val="en-US"/>
+        </w:rPr>
+        <w:t>tool</w:t>
+      </w:r>
+      <w:proofErr w:type="gramEnd"/>
+      <w:r>
+        <w:rPr>
+          <w:rFonts w:ascii="Courier New" w:hAnsi="Courier New" w:cs="Courier New"/>
+          <w:i/>
+          <w:sz w:val="20"/>
+          <w:szCs w:val="20"/>
+          <w:lang w:val="en-US"/>
+        </w:rPr>
+        <w:t xml:space="preserve"> = meld</w:t>
+      </w:r>
+    </w:p>
+    <w:p>
+      <w:pPr>
+        <w:ind w:left="708"/>
+        <w:rPr>
+          <w:rFonts w:ascii="Courier New" w:hAnsi="Courier New" w:cs="Courier New"/>
+          <w:i/>
+          <w:sz w:val="20"/>
+          <w:szCs w:val="20"/>
+          <w:lang w:val="en-US"/>
+        </w:rPr>
+      </w:pPr>
+      <w:r>
+        <w:rPr>
+          <w:rFonts w:ascii="Courier New" w:hAnsi="Courier New" w:cs="Courier New"/>
+          <w:i/>
+          <w:sz w:val="20"/>
+          <w:szCs w:val="20"/>
+          <w:lang w:val="en-US"/>
+        </w:rPr>
+        <w:t>[</w:t>
+      </w:r>
+      <w:proofErr w:type="spellStart"/>
+      <w:proofErr w:type="gramStart"/>
+      <w:r>
+        <w:rPr>
+          <w:rFonts w:ascii="Courier New" w:hAnsi="Courier New" w:cs="Courier New"/>
+          <w:i/>
+          <w:sz w:val="20"/>
+          <w:szCs w:val="20"/>
+          <w:lang w:val="en-US"/>
+        </w:rPr>
+        <w:t>mergetool</w:t>
+      </w:r>
+      <w:proofErr w:type="spellEnd"/>
+      <w:proofErr w:type="gramEnd"/>
+      <w:r>
+        <w:rPr>
+          <w:rFonts w:ascii="Courier New" w:hAnsi="Courier New" w:cs="Courier New"/>
+          <w:i/>
+          <w:sz w:val="20"/>
+          <w:szCs w:val="20"/>
+          <w:lang w:val="en-US"/>
+        </w:rPr>
+        <w:t xml:space="preserve"> "meld"]</w:t>
+      </w:r>
+    </w:p>
+    <w:p>
+      <w:pPr>
+        <w:ind w:left="708"/>
+        <w:rPr>
+          <w:rFonts w:ascii="Courier New" w:hAnsi="Courier New" w:cs="Courier New"/>
+          <w:i/>
+          <w:sz w:val="20"/>
+          <w:szCs w:val="20"/>
+          <w:lang w:val="en-US"/>
+        </w:rPr>
+      </w:pPr>
+      <w:r>
+        <w:rPr>
+          <w:rFonts w:ascii="Courier New" w:hAnsi="Courier New" w:cs="Courier New"/>
+          <w:i/>
+          <w:sz w:val="20"/>
+          <w:szCs w:val="20"/>
+          <w:lang w:val="en-US"/>
+        </w:rPr>
+        <w:t xml:space="preserve">  </w:t>
+      </w:r>
+      <w:proofErr w:type="spellStart"/>
+      <w:proofErr w:type="gramStart"/>
+      <w:r>
+        <w:rPr>
+          <w:rFonts w:ascii="Courier New" w:hAnsi="Courier New" w:cs="Courier New"/>
+          <w:i/>
+          <w:sz w:val="20"/>
+          <w:szCs w:val="20"/>
+          <w:lang w:val="en-US"/>
+        </w:rPr>
+        <w:t>cmd</w:t>
+      </w:r>
+      <w:proofErr w:type="spellEnd"/>
+      <w:proofErr w:type="gramEnd"/>
+      <w:r>
+        <w:rPr>
+          <w:rFonts w:ascii="Courier New" w:hAnsi="Courier New" w:cs="Courier New"/>
+          <w:i/>
+          <w:sz w:val="20"/>
+          <w:szCs w:val="20"/>
+          <w:lang w:val="en-US"/>
+        </w:rPr>
+        <w:t xml:space="preserve"> = \"C:\\</w:t>
+      </w:r>
+      <w:proofErr w:type="spellStart"/>
+      <w:r>
+        <w:rPr>
+          <w:rFonts w:ascii="Courier New" w:hAnsi="Courier New" w:cs="Courier New"/>
+          <w:i/>
+          <w:sz w:val="20"/>
+          <w:szCs w:val="20"/>
+          <w:lang w:val="en-US"/>
+        </w:rPr>
+        <w:t>Archivos</w:t>
+      </w:r>
+      <w:proofErr w:type="spellEnd"/>
+      <w:r>
+        <w:rPr>
+          <w:rFonts w:ascii="Courier New" w:hAnsi="Courier New" w:cs="Courier New"/>
+          <w:i/>
+          <w:sz w:val="20"/>
+          <w:szCs w:val="20"/>
+          <w:lang w:val="en-US"/>
+        </w:rPr>
+        <w:t xml:space="preserve"> de </w:t>
+      </w:r>
+      <w:proofErr w:type="spellStart"/>
+      <w:r>
+        <w:rPr>
+          <w:rFonts w:ascii="Courier New" w:hAnsi="Courier New" w:cs="Courier New"/>
+          <w:i/>
+          <w:sz w:val="20"/>
+          <w:szCs w:val="20"/>
+          <w:lang w:val="en-US"/>
+        </w:rPr>
+        <w:t>programa</w:t>
+      </w:r>
+      <w:proofErr w:type="spellEnd"/>
+      <w:r>
+        <w:rPr>
+          <w:rFonts w:ascii="Courier New" w:hAnsi="Courier New" w:cs="Courier New"/>
+          <w:i/>
+          <w:sz w:val="20"/>
+          <w:szCs w:val="20"/>
+          <w:lang w:val="en-US"/>
+        </w:rPr>
+        <w:t xml:space="preserve">\\Meld\\meld\\meld.exe\" "$LOCAL" "$BASE" "$REMOTE" "--output=$MERGED"  </w:t>
+      </w:r>
+    </w:p>
+    <w:p>
+      <w:pPr>
+        <w:ind w:left="708"/>
+        <w:rPr>
+          <w:rFonts w:ascii="Courier New" w:hAnsi="Courier New" w:cs="Courier New"/>
+          <w:i/>
+          <w:sz w:val="20"/>
+          <w:szCs w:val="20"/>
+          <w:lang w:val="en-US"/>
+        </w:rPr>
+      </w:pPr>
+      <w:r>
+        <w:rPr>
+          <w:rFonts w:ascii="Courier New" w:hAnsi="Courier New" w:cs="Courier New"/>
+          <w:i/>
+          <w:sz w:val="20"/>
+          <w:szCs w:val="20"/>
+          <w:lang w:val="en-US"/>
+        </w:rPr>
+        <w:t xml:space="preserve">  </w:t>
+      </w:r>
+      <w:proofErr w:type="gramStart"/>
+      <w:r>
+        <w:rPr>
+          <w:rFonts w:ascii="Courier New" w:hAnsi="Courier New" w:cs="Courier New"/>
+          <w:i/>
+          <w:sz w:val="20"/>
+          <w:szCs w:val="20"/>
+          <w:lang w:val="en-US"/>
+        </w:rPr>
+        <w:t>path</w:t>
+      </w:r>
+      <w:proofErr w:type="gramEnd"/>
+      <w:r>
+        <w:rPr>
+          <w:rFonts w:ascii="Courier New" w:hAnsi="Courier New" w:cs="Courier New"/>
+          <w:i/>
+          <w:sz w:val="20"/>
+          <w:szCs w:val="20"/>
+          <w:lang w:val="en-US"/>
+        </w:rPr>
+        <w:t xml:space="preserve"> = C:/Archivos de </w:t>
+      </w:r>
+      <w:proofErr w:type="spellStart"/>
+      <w:r>
+        <w:rPr>
+          <w:rFonts w:ascii="Courier New" w:hAnsi="Courier New" w:cs="Courier New"/>
+          <w:i/>
+          <w:sz w:val="20"/>
+          <w:szCs w:val="20"/>
+          <w:lang w:val="en-US"/>
+        </w:rPr>
+        <w:t>programa</w:t>
+      </w:r>
+      <w:proofErr w:type="spellEnd"/>
+      <w:r>
+        <w:rPr>
+          <w:rFonts w:ascii="Courier New" w:hAnsi="Courier New" w:cs="Courier New"/>
+          <w:i/>
+          <w:sz w:val="20"/>
+          <w:szCs w:val="20"/>
+          <w:lang w:val="en-US"/>
+        </w:rPr>
+        <w:t>/Meld/meld/meld.exe</w:t>
+      </w:r>
+    </w:p>
+    <w:p>
+      <w:pPr>
+        <w:ind w:left="708"/>
+        <w:rPr>
+          <w:rFonts w:ascii="Courier New" w:hAnsi="Courier New" w:cs="Courier New"/>
+          <w:i/>
+          <w:sz w:val="20"/>
+          <w:szCs w:val="20"/>
+        </w:rPr>
+      </w:pPr>
+      <w:r>
+        <w:rPr>
+          <w:rFonts w:ascii="Courier New" w:hAnsi="Courier New" w:cs="Courier New"/>
+          <w:i/>
+          <w:sz w:val="20"/>
+          <w:szCs w:val="20"/>
+          <w:lang w:val="en-US"/>
+        </w:rPr>
+        <w:t xml:space="preserve">  </w:t>
+      </w:r>
+      <w:proofErr w:type="spellStart"/>
+      <w:proofErr w:type="gramStart"/>
+      <w:r>
+        <w:rPr>
+          <w:rFonts w:ascii="Courier New" w:hAnsi="Courier New" w:cs="Courier New"/>
+          <w:i/>
+          <w:sz w:val="20"/>
+          <w:szCs w:val="20"/>
+        </w:rPr>
+        <w:t>trustExitCode</w:t>
+      </w:r>
+      <w:proofErr w:type="spellEnd"/>
+      <w:proofErr w:type="gramEnd"/>
+      <w:r>
+        <w:rPr>
+          <w:rFonts w:ascii="Courier New" w:hAnsi="Courier New" w:cs="Courier New"/>
+          <w:i/>
+          <w:sz w:val="20"/>
+          <w:szCs w:val="20"/>
+        </w:rPr>
+        <w:t xml:space="preserve"> = false  </w:t>
+      </w:r>
+    </w:p>
+    <w:p>
+      <w:pPr>
+        <w:ind w:left="708"/>
+        <w:rPr>
+          <w:rFonts w:ascii="Courier New" w:hAnsi="Courier New" w:cs="Courier New"/>
+          <w:i/>
+          <w:sz w:val="20"/>
+          <w:szCs w:val="20"/>
+        </w:rPr>
+      </w:pPr>
+      <w:r>
+        <w:rPr>
+          <w:rFonts w:ascii="Courier New" w:hAnsi="Courier New" w:cs="Courier New"/>
+          <w:i/>
+          <w:sz w:val="20"/>
+          <w:szCs w:val="20"/>
+        </w:rPr>
+        <w:t xml:space="preserve">  </w:t>
+      </w:r>
+      <w:proofErr w:type="spellStart"/>
+      <w:proofErr w:type="gramStart"/>
+      <w:r>
+        <w:rPr>
+          <w:rFonts w:ascii="Courier New" w:hAnsi="Courier New" w:cs="Courier New"/>
+          <w:i/>
+          <w:sz w:val="20"/>
+          <w:szCs w:val="20"/>
+        </w:rPr>
+        <w:t>keepBackup</w:t>
+      </w:r>
+      <w:proofErr w:type="spellEnd"/>
+      <w:proofErr w:type="gramEnd"/>
+      <w:r>
+        <w:rPr>
+          <w:rFonts w:ascii="Courier New" w:hAnsi="Courier New" w:cs="Courier New"/>
+          <w:i/>
+          <w:sz w:val="20"/>
+          <w:szCs w:val="20"/>
+        </w:rPr>
+        <w:t xml:space="preserve"> = false</w:t>
+      </w:r>
+    </w:p>
+    <w:p>
+      <w:pPr>
+        <w:ind w:left="708"/>
+        <w:rPr>
+          <w:rFonts w:ascii="Courier New" w:hAnsi="Courier New" w:cs="Courier New"/>
+          <w:i/>
+          <w:sz w:val="20"/>
+          <w:szCs w:val="20"/>
+        </w:rPr>
+      </w:pPr>
+    </w:p>
+    <w:p>
+      <w:pPr>
+        <w:ind w:left="708"/>
+        <w:rPr>
+          <w:rFonts w:ascii="Courier New" w:hAnsi="Courier New" w:cs="Courier New"/>
+          <w:i/>
+          <w:sz w:val="20"/>
+          <w:szCs w:val="20"/>
+        </w:rPr>
+      </w:pPr>
+      <w:r>
+        <w:rPr>
+          <w:rFonts w:ascii="Courier New" w:hAnsi="Courier New" w:cs="Courier New"/>
+          <w:i/>
+          <w:sz w:val="20"/>
+          <w:szCs w:val="20"/>
+        </w:rPr>
+        <w:t>[</w:t>
+      </w:r>
+      <w:proofErr w:type="spellStart"/>
+      <w:proofErr w:type="gramStart"/>
+      <w:r>
+        <w:rPr>
+          <w:rFonts w:ascii="Courier New" w:hAnsi="Courier New" w:cs="Courier New"/>
+          <w:i/>
+          <w:sz w:val="20"/>
+          <w:szCs w:val="20"/>
         </w:rPr>
         <w:t>diff</w:t>
       </w:r>
-      <w:r>
-        <w:rPr>
-          <w:rFonts w:ascii="Courier New" w:hAnsi="Courier New" w:cs="Courier New"/>
-          <w:sz w:val="24"/>
-          <w:szCs w:val="24"/>
-          <w:lang w:val="en-US"/>
-        </w:rPr>
-        <w:t>.tool</w:t>
-      </w:r>
-      <w:proofErr w:type="spellEnd"/>
-      <w:r>
-        <w:rPr>
-          <w:rFonts w:ascii="Courier New" w:hAnsi="Courier New" w:cs="Courier New"/>
-          <w:sz w:val="24"/>
-          <w:szCs w:val="24"/>
-          <w:lang w:val="en-US"/>
-        </w:rPr>
-        <w:t xml:space="preserve"> bc3</w:t>
-      </w:r>
-    </w:p>
-    <w:p>
-      <w:pPr>
-        <w:rPr>
-          <w:rFonts w:ascii="Courier New" w:hAnsi="Courier New" w:cs="Courier New"/>
-          <w:sz w:val="24"/>
-          <w:szCs w:val="24"/>
-          <w:lang w:val="en-US"/>
-        </w:rPr>
-      </w:pPr>
+      <w:proofErr w:type="spellEnd"/>
+      <w:proofErr w:type="gramEnd"/>
+      <w:r>
+        <w:rPr>
+          <w:rFonts w:ascii="Courier New" w:hAnsi="Courier New" w:cs="Courier New"/>
+          <w:i/>
+          <w:sz w:val="20"/>
+          <w:szCs w:val="20"/>
+        </w:rPr>
+        <w:t>]</w:t>
+      </w:r>
+    </w:p>
+    <w:p>
+      <w:pPr>
+        <w:ind w:left="708"/>
+        <w:rPr>
+          <w:rFonts w:ascii="Courier New" w:hAnsi="Courier New" w:cs="Courier New"/>
+          <w:i/>
+          <w:sz w:val="20"/>
+          <w:szCs w:val="20"/>
+        </w:rPr>
+      </w:pPr>
+      <w:r>
+        <w:rPr>
+          <w:rFonts w:ascii="Courier New" w:hAnsi="Courier New" w:cs="Courier New"/>
+          <w:i/>
+          <w:sz w:val="20"/>
+          <w:szCs w:val="20"/>
+        </w:rPr>
+        <w:t xml:space="preserve">  </w:t>
+      </w:r>
       <w:proofErr w:type="spellStart"/>
       <w:proofErr w:type="gramStart"/>
       <w:r>
         <w:rPr>
           <w:rFonts w:ascii="Courier New" w:hAnsi="Courier New" w:cs="Courier New"/>
-          <w:sz w:val="24"/>
-          <w:szCs w:val="24"/>
-          <w:lang w:val="en-US"/>
-        </w:rPr>
-        <w:t>g</w:t>
-      </w:r>
-      <w:r>
-        <w:rPr>
-          <w:rFonts w:ascii="Courier New" w:hAnsi="Courier New" w:cs="Courier New"/>
-          <w:sz w:val="24"/>
-          <w:szCs w:val="24"/>
-          <w:lang w:val="en-US"/>
-        </w:rPr>
-        <w:t>it</w:t>
+          <w:i/>
+          <w:sz w:val="20"/>
+          <w:szCs w:val="20"/>
+        </w:rPr>
+        <w:t>tool</w:t>
       </w:r>
       <w:proofErr w:type="spellEnd"/>
       <w:proofErr w:type="gramEnd"/>
       <w:r>
         <w:rPr>
           <w:rFonts w:ascii="Courier New" w:hAnsi="Courier New" w:cs="Courier New"/>
-          <w:sz w:val="24"/>
-          <w:szCs w:val="24"/>
-          <w:lang w:val="en-US"/>
-        </w:rPr>
-        <w:t xml:space="preserve"> </w:t>
-      </w:r>
-      <w:proofErr w:type="spellStart"/>
-      <w:r>
-        <w:rPr>
-          <w:rFonts w:ascii="Courier New" w:hAnsi="Courier New" w:cs="Courier New"/>
-          <w:sz w:val="24"/>
-          <w:szCs w:val="24"/>
-          <w:lang w:val="en-US"/>
-        </w:rPr>
-        <w:t>config</w:t>
-      </w:r>
-      <w:proofErr w:type="spellEnd"/>
-      <w:r>
-        <w:rPr>
-          <w:rFonts w:ascii="Courier New" w:hAnsi="Courier New" w:cs="Courier New"/>
-          <w:sz w:val="24"/>
-          <w:szCs w:val="24"/>
-          <w:lang w:val="en-US"/>
-        </w:rPr>
-        <w:t xml:space="preserve"> --global </w:t>
-      </w:r>
-      <w:r>
-        <w:rPr>
-          <w:rFonts w:ascii="Courier New" w:hAnsi="Courier New" w:cs="Courier New"/>
-          <w:sz w:val="24"/>
-          <w:szCs w:val="24"/>
-          <w:lang w:val="en-US"/>
-        </w:rPr>
-        <w:t>diff</w:t>
-      </w:r>
-      <w:r>
-        <w:rPr>
-          <w:rFonts w:ascii="Courier New" w:hAnsi="Courier New" w:cs="Courier New"/>
-          <w:sz w:val="24"/>
-          <w:szCs w:val="24"/>
-          <w:lang w:val="en-US"/>
-        </w:rPr>
-        <w:t>tool.bc3.path “</w:t>
-      </w:r>
-      <w:r>
-        <w:rPr>
-          <w:rFonts w:ascii="Courier New" w:hAnsi="Courier New" w:cs="Courier New"/>
-          <w:sz w:val="24"/>
-          <w:szCs w:val="24"/>
-          <w:lang w:val="en-US"/>
-        </w:rPr>
-        <w:t>C:\App\Beyond Compare</w:t>
-      </w:r>
-      <w:r>
-        <w:rPr>
-          <w:rFonts w:ascii="Courier New" w:hAnsi="Courier New" w:cs="Courier New"/>
-          <w:sz w:val="24"/>
-          <w:szCs w:val="24"/>
-          <w:lang w:val="en-US"/>
-        </w:rPr>
-        <w:t>/beyond</w:t>
-      </w:r>
-      <w:r>
-        <w:rPr>
-          <w:rFonts w:ascii="Courier New" w:hAnsi="Courier New" w:cs="Courier New"/>
-          <w:sz w:val="24"/>
-          <w:szCs w:val="24"/>
-          <w:lang w:val="en-US"/>
-        </w:rPr>
-        <w:t xml:space="preserve"> </w:t>
-      </w:r>
-      <w:r>
-        <w:rPr>
-          <w:rFonts w:ascii="Courier New" w:hAnsi="Courier New" w:cs="Courier New"/>
-          <w:sz w:val="24"/>
-          <w:szCs w:val="24"/>
-          <w:lang w:val="en-US"/>
-        </w:rPr>
-        <w:t>Comapre.exe”</w:t>
-      </w:r>
-    </w:p>
-    <w:p>
-      <w:pPr>
-        <w:rPr>
-          <w:rFonts w:ascii="Courier New" w:hAnsi="Courier New" w:cs="Courier New"/>
-          <w:sz w:val="24"/>
-          <w:szCs w:val="24"/>
-          <w:lang w:val="en-US"/>
-        </w:rPr>
-      </w:pPr>
-    </w:p>
-    <w:p>
-      <w:pPr>
-        <w:rPr>
-          <w:rFonts w:ascii="Courier New" w:hAnsi="Courier New" w:cs="Courier New"/>
-          <w:sz w:val="24"/>
-          <w:szCs w:val="24"/>
-        </w:rPr>
-      </w:pPr>
-      <w:r>
-        <w:rPr>
-          <w:rFonts w:ascii="Courier New" w:hAnsi="Courier New" w:cs="Courier New"/>
-          <w:sz w:val="24"/>
-          <w:szCs w:val="24"/>
-        </w:rPr>
-        <w:t xml:space="preserve">Configuración del programa </w:t>
-      </w:r>
-      <w:proofErr w:type="spellStart"/>
-      <w:r>
-        <w:rPr>
-          <w:rFonts w:ascii="Courier New" w:hAnsi="Courier New" w:cs="Courier New"/>
-          <w:sz w:val="24"/>
-          <w:szCs w:val="24"/>
-        </w:rPr>
-        <w:t>merge</w:t>
-      </w:r>
-      <w:proofErr w:type="spellEnd"/>
-      <w:r>
-        <w:rPr>
-          <w:rFonts w:ascii="Courier New" w:hAnsi="Courier New" w:cs="Courier New"/>
+          <w:i/>
+          <w:sz w:val="20"/>
+          <w:szCs w:val="20"/>
+        </w:rPr>
+        <w:t xml:space="preserve"> = </w:t>
+      </w:r>
+      <w:proofErr w:type="spellStart"/>
+      <w:r>
+        <w:rPr>
+          <w:rFonts w:ascii="Courier New" w:hAnsi="Courier New" w:cs="Courier New"/>
+          <w:i/>
+          <w:sz w:val="20"/>
+          <w:szCs w:val="20"/>
+        </w:rPr>
+        <w:t>meld</w:t>
+      </w:r>
+      <w:proofErr w:type="spellEnd"/>
+    </w:p>
+    <w:p>
+      <w:pPr>
+        <w:ind w:left="708"/>
+        <w:rPr>
+          <w:rFonts w:ascii="Courier New" w:hAnsi="Courier New" w:cs="Courier New"/>
+          <w:i/>
+          <w:sz w:val="20"/>
+          <w:szCs w:val="20"/>
+          <w:lang w:val="en-US"/>
+        </w:rPr>
+      </w:pPr>
+      <w:r>
+        <w:rPr>
+          <w:rFonts w:ascii="Courier New" w:hAnsi="Courier New" w:cs="Courier New"/>
+          <w:i/>
+          <w:sz w:val="20"/>
+          <w:szCs w:val="20"/>
+          <w:lang w:val="en-US"/>
+        </w:rPr>
+        <w:t>[</w:t>
+      </w:r>
+      <w:proofErr w:type="spellStart"/>
+      <w:proofErr w:type="gramStart"/>
+      <w:r>
+        <w:rPr>
+          <w:rFonts w:ascii="Courier New" w:hAnsi="Courier New" w:cs="Courier New"/>
+          <w:i/>
+          <w:sz w:val="20"/>
+          <w:szCs w:val="20"/>
+          <w:lang w:val="en-US"/>
+        </w:rPr>
+        <w:t>difftool</w:t>
+      </w:r>
+      <w:proofErr w:type="spellEnd"/>
+      <w:proofErr w:type="gramEnd"/>
+      <w:r>
+        <w:rPr>
+          <w:rFonts w:ascii="Courier New" w:hAnsi="Courier New" w:cs="Courier New"/>
+          <w:i/>
+          <w:sz w:val="20"/>
+          <w:szCs w:val="20"/>
+          <w:lang w:val="en-US"/>
+        </w:rPr>
+        <w:t xml:space="preserve"> "meld"]</w:t>
+      </w:r>
+    </w:p>
+    <w:p>
+      <w:pPr>
+        <w:ind w:left="708"/>
+        <w:rPr>
+          <w:rFonts w:ascii="Courier New" w:hAnsi="Courier New" w:cs="Courier New"/>
+          <w:i/>
+          <w:sz w:val="20"/>
+          <w:szCs w:val="20"/>
+          <w:lang w:val="en-US"/>
+        </w:rPr>
+      </w:pPr>
+      <w:r>
+        <w:rPr>
+          <w:rFonts w:ascii="Courier New" w:hAnsi="Courier New" w:cs="Courier New"/>
+          <w:i/>
+          <w:sz w:val="20"/>
+          <w:szCs w:val="20"/>
+          <w:lang w:val="en-US"/>
+        </w:rPr>
+        <w:t xml:space="preserve">  </w:t>
+      </w:r>
+      <w:proofErr w:type="spellStart"/>
+      <w:proofErr w:type="gramStart"/>
+      <w:r>
+        <w:rPr>
+          <w:rFonts w:ascii="Courier New" w:hAnsi="Courier New" w:cs="Courier New"/>
+          <w:i/>
+          <w:sz w:val="20"/>
+          <w:szCs w:val="20"/>
+          <w:lang w:val="en-US"/>
+        </w:rPr>
+        <w:t>cmd</w:t>
+      </w:r>
+      <w:proofErr w:type="spellEnd"/>
+      <w:proofErr w:type="gramEnd"/>
+      <w:r>
+        <w:rPr>
+          <w:rFonts w:ascii="Courier New" w:hAnsi="Courier New" w:cs="Courier New"/>
+          <w:i/>
+          <w:sz w:val="20"/>
+          <w:szCs w:val="20"/>
+          <w:lang w:val="en-US"/>
+        </w:rPr>
+        <w:t xml:space="preserve"> = \"C:\\</w:t>
+      </w:r>
+      <w:proofErr w:type="spellStart"/>
+      <w:r>
+        <w:rPr>
+          <w:rFonts w:ascii="Courier New" w:hAnsi="Courier New" w:cs="Courier New"/>
+          <w:i/>
+          <w:sz w:val="20"/>
+          <w:szCs w:val="20"/>
+          <w:lang w:val="en-US"/>
+        </w:rPr>
+        <w:t>Archivos</w:t>
+      </w:r>
+      <w:proofErr w:type="spellEnd"/>
+      <w:r>
+        <w:rPr>
+          <w:rFonts w:ascii="Courier New" w:hAnsi="Courier New" w:cs="Courier New"/>
+          <w:i/>
+          <w:sz w:val="20"/>
+          <w:szCs w:val="20"/>
+          <w:lang w:val="en-US"/>
+        </w:rPr>
+        <w:t xml:space="preserve"> de </w:t>
+      </w:r>
+      <w:proofErr w:type="spellStart"/>
+      <w:r>
+        <w:rPr>
+          <w:rFonts w:ascii="Courier New" w:hAnsi="Courier New" w:cs="Courier New"/>
+          <w:i/>
+          <w:sz w:val="20"/>
+          <w:szCs w:val="20"/>
+          <w:lang w:val="en-US"/>
+        </w:rPr>
+        <w:t>programa</w:t>
+      </w:r>
+      <w:proofErr w:type="spellEnd"/>
+      <w:r>
+        <w:rPr>
+          <w:rFonts w:ascii="Courier New" w:hAnsi="Courier New" w:cs="Courier New"/>
+          <w:i/>
+          <w:sz w:val="20"/>
+          <w:szCs w:val="20"/>
+          <w:lang w:val="en-US"/>
+        </w:rPr>
+        <w:t>\\Meld\\meld\\meld.exe\" "$LOCAL" "$REMOTE"</w:t>
+      </w:r>
+    </w:p>
+    <w:p>
+      <w:pPr>
+        <w:ind w:left="708"/>
+        <w:rPr>
+          <w:rFonts w:ascii="Courier New" w:hAnsi="Courier New" w:cs="Courier New"/>
+          <w:i/>
+          <w:sz w:val="20"/>
+          <w:szCs w:val="20"/>
+          <w:lang w:val="en-US"/>
+        </w:rPr>
+      </w:pPr>
+      <w:r>
+        <w:rPr>
+          <w:rFonts w:ascii="Courier New" w:hAnsi="Courier New" w:cs="Courier New"/>
+          <w:i/>
+          <w:sz w:val="20"/>
+          <w:szCs w:val="20"/>
+          <w:lang w:val="en-US"/>
+        </w:rPr>
+        <w:lastRenderedPageBreak/>
+        <w:t xml:space="preserve">  </w:t>
+      </w:r>
+      <w:proofErr w:type="gramStart"/>
+      <w:r>
+        <w:rPr>
+          <w:rFonts w:ascii="Courier New" w:hAnsi="Courier New" w:cs="Courier New"/>
+          <w:i/>
+          <w:sz w:val="20"/>
+          <w:szCs w:val="20"/>
+          <w:lang w:val="en-US"/>
+        </w:rPr>
+        <w:t>path</w:t>
+      </w:r>
+      <w:proofErr w:type="gramEnd"/>
+      <w:r>
+        <w:rPr>
+          <w:rFonts w:ascii="Courier New" w:hAnsi="Courier New" w:cs="Courier New"/>
+          <w:i/>
+          <w:sz w:val="20"/>
+          <w:szCs w:val="20"/>
+          <w:lang w:val="en-US"/>
+        </w:rPr>
+        <w:t xml:space="preserve"> = C:/Archivos de </w:t>
+      </w:r>
+      <w:proofErr w:type="spellStart"/>
+      <w:r>
+        <w:rPr>
+          <w:rFonts w:ascii="Courier New" w:hAnsi="Courier New" w:cs="Courier New"/>
+          <w:i/>
+          <w:sz w:val="20"/>
+          <w:szCs w:val="20"/>
+          <w:lang w:val="en-US"/>
+        </w:rPr>
+        <w:t>programa</w:t>
+      </w:r>
+      <w:proofErr w:type="spellEnd"/>
+      <w:r>
+        <w:rPr>
+          <w:rFonts w:ascii="Courier New" w:hAnsi="Courier New" w:cs="Courier New"/>
+          <w:i/>
+          <w:sz w:val="20"/>
+          <w:szCs w:val="20"/>
+          <w:lang w:val="en-US"/>
+        </w:rPr>
+        <w:t>/Meld/meld/Meld.exe</w:t>
+      </w:r>
+    </w:p>
+    <w:p>
+      <w:pPr>
+        <w:ind w:left="708"/>
+        <w:rPr>
+          <w:rFonts w:ascii="Courier New" w:hAnsi="Courier New" w:cs="Courier New"/>
+          <w:i/>
+          <w:sz w:val="20"/>
+          <w:szCs w:val="20"/>
+          <w:lang w:val="en-US"/>
+        </w:rPr>
+      </w:pPr>
+      <w:r>
+        <w:rPr>
+          <w:rFonts w:ascii="Courier New" w:hAnsi="Courier New" w:cs="Courier New"/>
+          <w:i/>
+          <w:sz w:val="20"/>
+          <w:szCs w:val="20"/>
+          <w:lang w:val="en-US"/>
+        </w:rPr>
+        <w:t xml:space="preserve">  </w:t>
+      </w:r>
+    </w:p>
+    <w:p>
+      <w:pPr>
+        <w:ind w:left="708"/>
+        <w:rPr>
+          <w:rFonts w:ascii="Courier New" w:hAnsi="Courier New" w:cs="Courier New"/>
+          <w:i/>
+          <w:sz w:val="20"/>
+          <w:szCs w:val="20"/>
+        </w:rPr>
+      </w:pPr>
+      <w:r>
+        <w:rPr>
+          <w:rFonts w:ascii="Courier New" w:hAnsi="Courier New" w:cs="Courier New"/>
+          <w:i/>
+          <w:sz w:val="20"/>
+          <w:szCs w:val="20"/>
+        </w:rPr>
+        <w:t>[</w:t>
+      </w:r>
+      <w:proofErr w:type="spellStart"/>
+      <w:proofErr w:type="gramStart"/>
+      <w:r>
+        <w:rPr>
+          <w:rFonts w:ascii="Courier New" w:hAnsi="Courier New" w:cs="Courier New"/>
+          <w:i/>
+          <w:sz w:val="20"/>
+          <w:szCs w:val="20"/>
+        </w:rPr>
+        <w:t>mergetool</w:t>
+      </w:r>
+      <w:proofErr w:type="spellEnd"/>
+      <w:proofErr w:type="gramEnd"/>
+      <w:r>
+        <w:rPr>
+          <w:rFonts w:ascii="Courier New" w:hAnsi="Courier New" w:cs="Courier New"/>
+          <w:i/>
+          <w:sz w:val="20"/>
+          <w:szCs w:val="20"/>
+        </w:rPr>
+        <w:t>]</w:t>
+      </w:r>
+    </w:p>
+    <w:p>
+      <w:pPr>
+        <w:ind w:left="708"/>
+        <w:rPr>
+          <w:rFonts w:ascii="Courier New" w:hAnsi="Courier New" w:cs="Courier New"/>
+          <w:i/>
+          <w:sz w:val="20"/>
+          <w:szCs w:val="20"/>
+        </w:rPr>
+      </w:pPr>
+      <w:r>
+        <w:rPr>
+          <w:rFonts w:ascii="Courier New" w:hAnsi="Courier New" w:cs="Courier New"/>
+          <w:i/>
+          <w:sz w:val="20"/>
+          <w:szCs w:val="20"/>
+        </w:rPr>
+        <w:t xml:space="preserve">  </w:t>
+      </w:r>
+      <w:proofErr w:type="spellStart"/>
+      <w:proofErr w:type="gramStart"/>
+      <w:r>
+        <w:rPr>
+          <w:rFonts w:ascii="Courier New" w:hAnsi="Courier New" w:cs="Courier New"/>
+          <w:i/>
+          <w:sz w:val="20"/>
+          <w:szCs w:val="20"/>
+        </w:rPr>
+        <w:t>keepBackup</w:t>
+      </w:r>
+      <w:proofErr w:type="spellEnd"/>
+      <w:proofErr w:type="gramEnd"/>
+      <w:r>
+        <w:rPr>
+          <w:rFonts w:ascii="Courier New" w:hAnsi="Courier New" w:cs="Courier New"/>
+          <w:i/>
+          <w:sz w:val="20"/>
+          <w:szCs w:val="20"/>
+        </w:rPr>
+        <w:t xml:space="preserve"> = false</w:t>
+      </w:r>
+    </w:p>
+    <w:p>
+      <w:pPr>
+        <w:rPr>
+          <w:rFonts w:ascii="Courier New" w:hAnsi="Courier New" w:cs="Courier New"/>
+          <w:b/>
+          <w:sz w:val="24"/>
+          <w:szCs w:val="24"/>
+        </w:rPr>
+      </w:pPr>
+      <w:r>
+        <w:rPr>
+          <w:rFonts w:ascii="Courier New" w:hAnsi="Courier New" w:cs="Courier New"/>
+          <w:b/>
+          <w:sz w:val="24"/>
+          <w:szCs w:val="24"/>
+        </w:rPr>
+        <w:t xml:space="preserve">Estados de los archivos gestionados con </w:t>
+      </w:r>
+      <w:proofErr w:type="spellStart"/>
+      <w:r>
+        <w:rPr>
+          <w:rFonts w:ascii="Courier New" w:hAnsi="Courier New" w:cs="Courier New"/>
+          <w:b/>
+          <w:sz w:val="24"/>
+          <w:szCs w:val="24"/>
+        </w:rPr>
+        <w:t>Git</w:t>
+      </w:r>
+      <w:proofErr w:type="spellEnd"/>
+      <w:r>
+        <w:rPr>
+          <w:rFonts w:ascii="Courier New" w:hAnsi="Courier New" w:cs="Courier New"/>
+          <w:b/>
           <w:sz w:val="24"/>
           <w:szCs w:val="24"/>
         </w:rPr>
@@ -1354,262 +2464,6 @@
           <w:rFonts w:ascii="Courier New" w:hAnsi="Courier New" w:cs="Courier New"/>
           <w:sz w:val="24"/>
           <w:szCs w:val="24"/>
-          <w:lang w:val="en-US"/>
-        </w:rPr>
-      </w:pPr>
-      <w:proofErr w:type="spellStart"/>
-      <w:proofErr w:type="gramStart"/>
-      <w:r>
-        <w:rPr>
-          <w:rFonts w:ascii="Courier New" w:hAnsi="Courier New" w:cs="Courier New"/>
-          <w:sz w:val="24"/>
-          <w:szCs w:val="24"/>
-          <w:lang w:val="en-US"/>
-        </w:rPr>
-        <w:t>g</w:t>
-      </w:r>
-      <w:r>
-        <w:rPr>
-          <w:rFonts w:ascii="Courier New" w:hAnsi="Courier New" w:cs="Courier New"/>
-          <w:sz w:val="24"/>
-          <w:szCs w:val="24"/>
-          <w:lang w:val="en-US"/>
-        </w:rPr>
-        <w:t>it</w:t>
-      </w:r>
-      <w:proofErr w:type="spellEnd"/>
-      <w:proofErr w:type="gramEnd"/>
-      <w:r>
-        <w:rPr>
-          <w:rFonts w:ascii="Courier New" w:hAnsi="Courier New" w:cs="Courier New"/>
-          <w:sz w:val="24"/>
-          <w:szCs w:val="24"/>
-          <w:lang w:val="en-US"/>
-        </w:rPr>
-        <w:t xml:space="preserve"> </w:t>
-      </w:r>
-      <w:proofErr w:type="spellStart"/>
-      <w:r>
-        <w:rPr>
-          <w:rFonts w:ascii="Courier New" w:hAnsi="Courier New" w:cs="Courier New"/>
-          <w:sz w:val="24"/>
-          <w:szCs w:val="24"/>
-          <w:lang w:val="en-US"/>
-        </w:rPr>
-        <w:t>config</w:t>
-      </w:r>
-      <w:proofErr w:type="spellEnd"/>
-      <w:r>
-        <w:rPr>
-          <w:rFonts w:ascii="Courier New" w:hAnsi="Courier New" w:cs="Courier New"/>
-          <w:sz w:val="24"/>
-          <w:szCs w:val="24"/>
-          <w:lang w:val="en-US"/>
-        </w:rPr>
-        <w:t xml:space="preserve"> </w:t>
-      </w:r>
-      <w:r>
-        <w:rPr>
-          <w:rFonts w:ascii="Courier New" w:hAnsi="Courier New" w:cs="Courier New"/>
-          <w:sz w:val="24"/>
-          <w:szCs w:val="24"/>
-          <w:lang w:val="en-US"/>
-        </w:rPr>
-        <w:t>--</w:t>
-      </w:r>
-      <w:r>
-        <w:rPr>
-          <w:rFonts w:ascii="Courier New" w:hAnsi="Courier New" w:cs="Courier New"/>
-          <w:sz w:val="24"/>
-          <w:szCs w:val="24"/>
-          <w:lang w:val="en-US"/>
-        </w:rPr>
-        <w:t xml:space="preserve">global </w:t>
-      </w:r>
-      <w:proofErr w:type="spellStart"/>
-      <w:r>
-        <w:rPr>
-          <w:rFonts w:ascii="Courier New" w:hAnsi="Courier New" w:cs="Courier New"/>
-          <w:sz w:val="24"/>
-          <w:szCs w:val="24"/>
-          <w:lang w:val="en-US"/>
-        </w:rPr>
-        <w:t>merge</w:t>
-      </w:r>
-      <w:r>
-        <w:rPr>
-          <w:rFonts w:ascii="Courier New" w:hAnsi="Courier New" w:cs="Courier New"/>
-          <w:sz w:val="24"/>
-          <w:szCs w:val="24"/>
-          <w:lang w:val="en-US"/>
-        </w:rPr>
-        <w:t>.tool</w:t>
-      </w:r>
-      <w:proofErr w:type="spellEnd"/>
-      <w:r>
-        <w:rPr>
-          <w:rFonts w:ascii="Courier New" w:hAnsi="Courier New" w:cs="Courier New"/>
-          <w:sz w:val="24"/>
-          <w:szCs w:val="24"/>
-          <w:lang w:val="en-US"/>
-        </w:rPr>
-        <w:t xml:space="preserve"> bc3</w:t>
-      </w:r>
-    </w:p>
-    <w:p>
-      <w:pPr>
-        <w:rPr>
-          <w:rFonts w:ascii="Courier New" w:hAnsi="Courier New" w:cs="Courier New"/>
-          <w:sz w:val="24"/>
-          <w:szCs w:val="24"/>
-          <w:lang w:val="en-US"/>
-        </w:rPr>
-      </w:pPr>
-      <w:proofErr w:type="spellStart"/>
-      <w:proofErr w:type="gramStart"/>
-      <w:r>
-        <w:rPr>
-          <w:rFonts w:ascii="Courier New" w:hAnsi="Courier New" w:cs="Courier New"/>
-          <w:sz w:val="24"/>
-          <w:szCs w:val="24"/>
-          <w:lang w:val="en-US"/>
-        </w:rPr>
-        <w:t>g</w:t>
-      </w:r>
-      <w:r>
-        <w:rPr>
-          <w:rFonts w:ascii="Courier New" w:hAnsi="Courier New" w:cs="Courier New"/>
-          <w:sz w:val="24"/>
-          <w:szCs w:val="24"/>
-          <w:lang w:val="en-US"/>
-        </w:rPr>
-        <w:t>it</w:t>
-      </w:r>
-      <w:proofErr w:type="spellEnd"/>
-      <w:proofErr w:type="gramEnd"/>
-      <w:r>
-        <w:rPr>
-          <w:rFonts w:ascii="Courier New" w:hAnsi="Courier New" w:cs="Courier New"/>
-          <w:sz w:val="24"/>
-          <w:szCs w:val="24"/>
-          <w:lang w:val="en-US"/>
-        </w:rPr>
-        <w:t xml:space="preserve"> </w:t>
-      </w:r>
-      <w:proofErr w:type="spellStart"/>
-      <w:r>
-        <w:rPr>
-          <w:rFonts w:ascii="Courier New" w:hAnsi="Courier New" w:cs="Courier New"/>
-          <w:sz w:val="24"/>
-          <w:szCs w:val="24"/>
-          <w:lang w:val="en-US"/>
-        </w:rPr>
-        <w:t>config</w:t>
-      </w:r>
-      <w:proofErr w:type="spellEnd"/>
-      <w:r>
-        <w:rPr>
-          <w:rFonts w:ascii="Courier New" w:hAnsi="Courier New" w:cs="Courier New"/>
-          <w:sz w:val="24"/>
-          <w:szCs w:val="24"/>
-          <w:lang w:val="en-US"/>
-        </w:rPr>
-        <w:t xml:space="preserve"> --global mergetool.bc3.path “</w:t>
-      </w:r>
-      <w:r>
-        <w:rPr>
-          <w:rFonts w:ascii="Courier New" w:hAnsi="Courier New" w:cs="Courier New"/>
-          <w:sz w:val="24"/>
-          <w:szCs w:val="24"/>
-          <w:lang w:val="en-US"/>
-        </w:rPr>
-        <w:t>C:\App\Beyond Compare</w:t>
-      </w:r>
-      <w:r>
-        <w:rPr>
-          <w:rFonts w:ascii="Courier New" w:hAnsi="Courier New" w:cs="Courier New"/>
-          <w:sz w:val="24"/>
-          <w:szCs w:val="24"/>
-          <w:lang w:val="en-US"/>
-        </w:rPr>
-        <w:t>/beyond</w:t>
-      </w:r>
-      <w:r>
-        <w:rPr>
-          <w:rFonts w:ascii="Courier New" w:hAnsi="Courier New" w:cs="Courier New"/>
-          <w:sz w:val="24"/>
-          <w:szCs w:val="24"/>
-          <w:lang w:val="en-US"/>
-        </w:rPr>
-        <w:t xml:space="preserve"> </w:t>
-      </w:r>
-      <w:r>
-        <w:rPr>
-          <w:rFonts w:ascii="Courier New" w:hAnsi="Courier New" w:cs="Courier New"/>
-          <w:sz w:val="24"/>
-          <w:szCs w:val="24"/>
-          <w:lang w:val="en-US"/>
-        </w:rPr>
-        <w:t>Comapre.exe”</w:t>
-      </w:r>
-    </w:p>
-    <w:p>
-      <w:pPr>
-        <w:rPr>
-          <w:rFonts w:ascii="Courier New" w:hAnsi="Courier New" w:cs="Courier New"/>
-          <w:color w:val="7F6527"/>
-          <w:sz w:val="18"/>
-          <w:szCs w:val="18"/>
-          <w:shd w:val="clear" w:color="auto" w:fill="F7F7F7"/>
-          <w:lang w:val="en-US"/>
-        </w:rPr>
-      </w:pPr>
-    </w:p>
-    <w:p>
-      <w:pPr>
-        <w:rPr>
-          <w:rFonts w:ascii="Courier New" w:hAnsi="Courier New" w:cs="Courier New"/>
-          <w:b/>
-          <w:sz w:val="24"/>
-          <w:szCs w:val="24"/>
-        </w:rPr>
-      </w:pPr>
-      <w:r>
-        <w:rPr>
-          <w:rFonts w:ascii="Courier New" w:hAnsi="Courier New" w:cs="Courier New"/>
-          <w:b/>
-          <w:sz w:val="24"/>
-          <w:szCs w:val="24"/>
-        </w:rPr>
-        <w:t xml:space="preserve">Estados de los archivos gestionados con </w:t>
-      </w:r>
-      <w:proofErr w:type="spellStart"/>
-      <w:r>
-        <w:rPr>
-          <w:rFonts w:ascii="Courier New" w:hAnsi="Courier New" w:cs="Courier New"/>
-          <w:b/>
-          <w:sz w:val="24"/>
-          <w:szCs w:val="24"/>
-        </w:rPr>
-        <w:t>Git</w:t>
-      </w:r>
-      <w:proofErr w:type="spellEnd"/>
-      <w:r>
-        <w:rPr>
-          <w:rFonts w:ascii="Courier New" w:hAnsi="Courier New" w:cs="Courier New"/>
-          <w:b/>
-          <w:sz w:val="24"/>
-          <w:szCs w:val="24"/>
-        </w:rPr>
-        <w:t>:</w:t>
-      </w:r>
-    </w:p>
-    <w:p>
-      <w:pPr>
-        <w:rPr>
-          <w:rFonts w:ascii="Courier New" w:hAnsi="Courier New" w:cs="Courier New"/>
-          <w:sz w:val="24"/>
-          <w:szCs w:val="24"/>
         </w:rPr>
       </w:pPr>
       <w:r>
@@ -1928,7 +2782,6 @@
           <w:szCs w:val="24"/>
           <w:lang w:eastAsia="es-ES"/>
         </w:rPr>
-        <w:lastRenderedPageBreak/>
         <w:drawing>
           <wp:inline distT="0" distB="0" distL="0" distR="0" wp14:anchorId="0482CCDA" wp14:editId="28F9834A">
             <wp:extent cx="4762500" cy="4381500"/>
@@ -2126,7 +2979,16 @@
           <w:sz w:val="24"/>
           <w:szCs w:val="24"/>
         </w:rPr>
-        <w:t>, que almacena información acerca de lo que va a ir en tu próxima confirmación. A veces se le denomina índice, pero se está convirtiendo en estándar el referirse a ella como el área de preparación.</w:t>
+        <w:t xml:space="preserve">, que almacena información acerca de lo que va a ir en tu próxima confirmación. </w:t>
+      </w:r>
+      <w:r>
+        <w:rPr>
+          <w:rFonts w:ascii="Courier New" w:hAnsi="Courier New" w:cs="Courier New"/>
+          <w:sz w:val="24"/>
+          <w:szCs w:val="24"/>
+        </w:rPr>
+        <w:lastRenderedPageBreak/>
+        <w:t>A veces se le denomina índice, pero se está convirtiendo en estándar el referirse a ella como el área de preparación.</w:t>
       </w:r>
     </w:p>
     <w:p>
@@ -3616,7 +4478,17 @@
           <w:sz w:val="24"/>
           <w:szCs w:val="24"/>
         </w:rPr>
-        <w:t xml:space="preserve"> -- &lt;fichero&gt;.</w:t>
+        <w:t xml:space="preserve"> --</w:t>
+      </w:r>
+      <w:bookmarkStart w:id="0" w:name="_GoBack"/>
+      <w:bookmarkEnd w:id="0"/>
+      <w:r>
+        <w:rPr>
+          <w:rFonts w:ascii="Courier New" w:hAnsi="Courier New" w:cs="Courier New"/>
+          <w:sz w:val="24"/>
+          <w:szCs w:val="24"/>
+        </w:rPr>
+        <w:t xml:space="preserve"> &lt;fichero&gt;.</w:t>
       </w:r>
     </w:p>
     <w:p>
@@ -3784,6 +4656,7 @@
           <w:sz w:val="24"/>
           <w:szCs w:val="24"/>
         </w:rPr>
+        <w:lastRenderedPageBreak/>
         <w:t>git</w:t>
       </w:r>
       <w:proofErr w:type="spellEnd"/>
@@ -5105,7 +5978,6 @@
           <w:shd w:val="clear" w:color="auto" w:fill="EFF0F1"/>
           <w:lang w:val="en-US"/>
         </w:rPr>
-        <w:lastRenderedPageBreak/>
         <w:t>git</w:t>
       </w:r>
       <w:proofErr w:type="spellEnd"/>
@@ -6819,12 +7691,11 @@
         </w:rPr>
         <w:t>CONSULTA</w:t>
       </w:r>
-      <w:bookmarkStart w:id="0" w:name="_GoBack"/>
-      <w:bookmarkEnd w:id="0"/>
     </w:p>
     <w:p>
       <w:pPr>
         <w:shd w:val="clear" w:color="auto" w:fill="EEECE1" w:themeFill="background2"/>
+        <w:ind w:left="708" w:hanging="708"/>
         <w:rPr>
           <w:rFonts w:ascii="Courier New" w:hAnsi="Courier New" w:cs="Courier New"/>
           <w:sz w:val="24"/>
@@ -7093,6 +7964,7 @@
         </w:rPr>
       </w:pPr>
       <w:proofErr w:type="spellStart"/>
+      <w:proofErr w:type="gramStart"/>
       <w:r>
         <w:rPr>
           <w:rFonts w:ascii="Courier New" w:hAnsi="Courier New" w:cs="Courier New"/>
@@ -7102,6 +7974,7 @@
         <w:t>git</w:t>
       </w:r>
       <w:proofErr w:type="spellEnd"/>
+      <w:proofErr w:type="gramEnd"/>
       <w:r>
         <w:rPr>
           <w:rFonts w:ascii="Courier New" w:hAnsi="Courier New" w:cs="Courier New"/>
@@ -7214,7 +8087,33 @@
           <w:sz w:val="24"/>
           <w:szCs w:val="24"/>
         </w:rPr>
-        <w:t xml:space="preserve"> realizados sobre ese fichero, &lt;fichero&gt; puede ser un nombre de fichero o un </w:t>
+        <w:t xml:space="preserve"> realizados sobre ese fichero</w:t>
+      </w:r>
+      <w:r>
+        <w:rPr>
+          <w:rFonts w:ascii="Courier New" w:hAnsi="Courier New" w:cs="Courier New"/>
+          <w:sz w:val="24"/>
+          <w:szCs w:val="24"/>
+        </w:rPr>
+        <w:t xml:space="preserve"> o </w:t>
+      </w:r>
+      <w:proofErr w:type="spellStart"/>
+      <w:r>
+        <w:rPr>
+          <w:rFonts w:ascii="Courier New" w:hAnsi="Courier New" w:cs="Courier New"/>
+          <w:sz w:val="24"/>
+          <w:szCs w:val="24"/>
+        </w:rPr>
+        <w:t>path</w:t>
+      </w:r>
+      <w:proofErr w:type="spellEnd"/>
+      <w:r>
+        <w:rPr>
+          <w:rFonts w:ascii="Courier New" w:hAnsi="Courier New" w:cs="Courier New"/>
+          <w:sz w:val="24"/>
+          <w:szCs w:val="24"/>
+        </w:rPr>
+        <w:t xml:space="preserve">, &lt;fichero&gt; puede ser un nombre de fichero o un </w:t>
       </w:r>
       <w:proofErr w:type="spellStart"/>
       <w:r>
@@ -7232,7 +8131,39 @@
           <w:sz w:val="24"/>
           <w:szCs w:val="24"/>
         </w:rPr>
-        <w:t xml:space="preserve"> que identifique a un único fichero.</w:t>
+        <w:t xml:space="preserve"> que identifique a un </w:t>
+      </w:r>
+      <w:r>
+        <w:rPr>
+          <w:rFonts w:ascii="Courier New" w:hAnsi="Courier New" w:cs="Courier New"/>
+          <w:sz w:val="24"/>
+          <w:szCs w:val="24"/>
+        </w:rPr>
+        <w:t xml:space="preserve">grupo de </w:t>
+      </w:r>
+      <w:r>
+        <w:rPr>
+          <w:rFonts w:ascii="Courier New" w:hAnsi="Courier New" w:cs="Courier New"/>
+          <w:sz w:val="24"/>
+          <w:szCs w:val="24"/>
+        </w:rPr>
+        <w:t>fichero</w:t>
+      </w:r>
+      <w:r>
+        <w:rPr>
+          <w:rFonts w:ascii="Courier New" w:hAnsi="Courier New" w:cs="Courier New"/>
+          <w:sz w:val="24"/>
+          <w:szCs w:val="24"/>
+        </w:rPr>
+        <w:t>s</w:t>
+      </w:r>
+      <w:r>
+        <w:rPr>
+          <w:rFonts w:ascii="Courier New" w:hAnsi="Courier New" w:cs="Courier New"/>
+          <w:sz w:val="24"/>
+          <w:szCs w:val="24"/>
+        </w:rPr>
+        <w:t>.</w:t>
       </w:r>
       <w:r>
         <w:rPr>
@@ -7647,7 +8578,6 @@
           <w:szCs w:val="21"/>
           <w:lang w:val="en-US"/>
         </w:rPr>
-        <w:lastRenderedPageBreak/>
         <w:t>To launch a diff using Beyond Compare, use the command "</w:t>
       </w:r>
       <w:proofErr w:type="spellStart"/>
@@ -8824,649 +9754,649 @@
           <w:sz w:val="24"/>
           <w:szCs w:val="24"/>
         </w:rPr>
-        <w:t>git</w:t>
-      </w:r>
-      <w:proofErr w:type="spellEnd"/>
-      <w:r>
-        <w:rPr>
-          <w:rFonts w:ascii="Courier New" w:hAnsi="Courier New" w:cs="Courier New"/>
-          <w:sz w:val="24"/>
-          <w:szCs w:val="24"/>
-        </w:rPr>
-        <w:t xml:space="preserve"> </w:t>
-      </w:r>
-      <w:proofErr w:type="spellStart"/>
-      <w:r>
-        <w:rPr>
-          <w:rFonts w:ascii="Courier New" w:hAnsi="Courier New" w:cs="Courier New"/>
-          <w:sz w:val="24"/>
-          <w:szCs w:val="24"/>
-          <w:highlight w:val="yellow"/>
-        </w:rPr>
-        <w:t>push</w:t>
-      </w:r>
-      <w:proofErr w:type="spellEnd"/>
-      <w:r>
-        <w:rPr>
-          <w:rFonts w:ascii="Courier New" w:hAnsi="Courier New" w:cs="Courier New"/>
-          <w:sz w:val="24"/>
-          <w:szCs w:val="24"/>
-          <w:highlight w:val="yellow"/>
-        </w:rPr>
-        <w:t xml:space="preserve"> –-</w:t>
-      </w:r>
-      <w:proofErr w:type="spellStart"/>
-      <w:r>
-        <w:rPr>
-          <w:rFonts w:ascii="Courier New" w:hAnsi="Courier New" w:cs="Courier New"/>
-          <w:sz w:val="24"/>
-          <w:szCs w:val="24"/>
-          <w:highlight w:val="yellow"/>
-        </w:rPr>
-        <w:t>tag</w:t>
-      </w:r>
-      <w:proofErr w:type="spellEnd"/>
-      <w:r>
-        <w:rPr>
-          <w:rFonts w:ascii="Courier New" w:hAnsi="Courier New" w:cs="Courier New"/>
-          <w:sz w:val="24"/>
-          <w:szCs w:val="24"/>
-        </w:rPr>
-        <w:t xml:space="preserve"> </w:t>
-      </w:r>
-      <w:proofErr w:type="spellStart"/>
-      <w:r>
-        <w:rPr>
-          <w:rFonts w:ascii="Courier New" w:hAnsi="Courier New" w:cs="Courier New"/>
-          <w:sz w:val="24"/>
-          <w:szCs w:val="24"/>
-        </w:rPr>
-        <w:t>origin</w:t>
-      </w:r>
-      <w:proofErr w:type="spellEnd"/>
-      <w:r>
-        <w:rPr>
-          <w:rFonts w:ascii="Courier New" w:hAnsi="Courier New" w:cs="Courier New"/>
-          <w:sz w:val="24"/>
-          <w:szCs w:val="24"/>
-        </w:rPr>
-        <w:t xml:space="preserve">, sube también la etiqueta </w:t>
-      </w:r>
-      <w:r>
-        <w:rPr>
-          <w:rFonts w:ascii="Courier New" w:hAnsi="Courier New" w:cs="Courier New"/>
-          <w:sz w:val="24"/>
-          <w:szCs w:val="24"/>
-        </w:rPr>
-        <w:t>al repositorio remoto</w:t>
-      </w:r>
-    </w:p>
-    <w:p>
-      <w:pPr>
-        <w:shd w:val="clear" w:color="auto" w:fill="FFFFFF" w:themeFill="background1"/>
-        <w:rPr>
-          <w:rFonts w:ascii="Courier New" w:hAnsi="Courier New" w:cs="Courier New"/>
-          <w:sz w:val="24"/>
-          <w:szCs w:val="24"/>
-        </w:rPr>
-      </w:pPr>
-    </w:p>
-    <w:p>
-      <w:pPr>
-        <w:shd w:val="clear" w:color="auto" w:fill="EEECE1" w:themeFill="background2"/>
-        <w:rPr>
-          <w:rFonts w:ascii="Courier New" w:hAnsi="Courier New" w:cs="Courier New"/>
-          <w:sz w:val="24"/>
-          <w:szCs w:val="24"/>
-        </w:rPr>
-      </w:pPr>
-      <w:r>
-        <w:rPr>
-          <w:rFonts w:ascii="Courier New" w:hAnsi="Courier New" w:cs="Courier New"/>
-          <w:sz w:val="24"/>
-          <w:szCs w:val="24"/>
-        </w:rPr>
-        <w:t>BORRAR, ELIMINAR</w:t>
-      </w:r>
-    </w:p>
-    <w:p>
-      <w:pPr>
-        <w:shd w:val="clear" w:color="auto" w:fill="EEECE1" w:themeFill="background2"/>
-        <w:rPr>
-          <w:rFonts w:ascii="Courier New" w:hAnsi="Courier New" w:cs="Courier New"/>
-          <w:sz w:val="24"/>
-          <w:szCs w:val="24"/>
-        </w:rPr>
-      </w:pPr>
-      <w:proofErr w:type="spellStart"/>
-      <w:r>
-        <w:rPr>
-          <w:rFonts w:ascii="Courier New" w:hAnsi="Courier New" w:cs="Courier New"/>
-          <w:sz w:val="24"/>
-          <w:szCs w:val="24"/>
-        </w:rPr>
-        <w:t>git</w:t>
-      </w:r>
-      <w:proofErr w:type="spellEnd"/>
-      <w:r>
-        <w:rPr>
-          <w:rFonts w:ascii="Courier New" w:hAnsi="Courier New" w:cs="Courier New"/>
-          <w:sz w:val="24"/>
-          <w:szCs w:val="24"/>
-        </w:rPr>
-        <w:t xml:space="preserve"> </w:t>
-      </w:r>
-      <w:proofErr w:type="spellStart"/>
-      <w:r>
-        <w:rPr>
-          <w:rFonts w:ascii="Courier New" w:hAnsi="Courier New" w:cs="Courier New"/>
-          <w:sz w:val="24"/>
-          <w:szCs w:val="24"/>
-          <w:highlight w:val="yellow"/>
-        </w:rPr>
-        <w:t>remote</w:t>
-      </w:r>
-      <w:proofErr w:type="spellEnd"/>
-      <w:r>
-        <w:rPr>
-          <w:rFonts w:ascii="Courier New" w:hAnsi="Courier New" w:cs="Courier New"/>
-          <w:sz w:val="24"/>
-          <w:szCs w:val="24"/>
-          <w:highlight w:val="yellow"/>
-        </w:rPr>
-        <w:t xml:space="preserve"> </w:t>
-      </w:r>
-      <w:proofErr w:type="spellStart"/>
-      <w:r>
-        <w:rPr>
-          <w:rFonts w:ascii="Courier New" w:hAnsi="Courier New" w:cs="Courier New"/>
-          <w:sz w:val="24"/>
-          <w:szCs w:val="24"/>
-          <w:highlight w:val="yellow"/>
-        </w:rPr>
-        <w:t>rm</w:t>
-      </w:r>
-      <w:proofErr w:type="spellEnd"/>
-      <w:r>
-        <w:rPr>
-          <w:rFonts w:ascii="Courier New" w:hAnsi="Courier New" w:cs="Courier New"/>
-          <w:sz w:val="24"/>
-          <w:szCs w:val="24"/>
-        </w:rPr>
-        <w:t xml:space="preserve"> &lt;repositorio&gt;, para eliminar repositorio</w:t>
-      </w:r>
-    </w:p>
-    <w:p>
-      <w:pPr>
-        <w:shd w:val="clear" w:color="auto" w:fill="EEECE1" w:themeFill="background2"/>
-        <w:rPr>
-          <w:rFonts w:ascii="Courier New" w:hAnsi="Courier New" w:cs="Courier New"/>
-          <w:sz w:val="24"/>
-          <w:szCs w:val="24"/>
-        </w:rPr>
-      </w:pPr>
-      <w:proofErr w:type="spellStart"/>
-      <w:r>
-        <w:rPr>
-          <w:rFonts w:ascii="Courier New" w:hAnsi="Courier New" w:cs="Courier New"/>
-          <w:sz w:val="24"/>
-          <w:szCs w:val="24"/>
-        </w:rPr>
-        <w:t>git</w:t>
-      </w:r>
-      <w:proofErr w:type="spellEnd"/>
-      <w:r>
-        <w:rPr>
-          <w:rFonts w:ascii="Courier New" w:hAnsi="Courier New" w:cs="Courier New"/>
-          <w:sz w:val="24"/>
-          <w:szCs w:val="24"/>
-        </w:rPr>
-        <w:t xml:space="preserve"> </w:t>
-      </w:r>
-      <w:proofErr w:type="spellStart"/>
-      <w:r>
-        <w:rPr>
-          <w:rFonts w:ascii="Courier New" w:hAnsi="Courier New" w:cs="Courier New"/>
-          <w:sz w:val="24"/>
-          <w:szCs w:val="24"/>
-          <w:highlight w:val="yellow"/>
-        </w:rPr>
-        <w:t>remote</w:t>
-      </w:r>
-      <w:proofErr w:type="spellEnd"/>
-      <w:r>
-        <w:rPr>
-          <w:rFonts w:ascii="Courier New" w:hAnsi="Courier New" w:cs="Courier New"/>
-          <w:sz w:val="24"/>
-          <w:szCs w:val="24"/>
-          <w:highlight w:val="yellow"/>
-        </w:rPr>
-        <w:t xml:space="preserve"> </w:t>
-      </w:r>
-      <w:proofErr w:type="spellStart"/>
-      <w:r>
-        <w:rPr>
-          <w:rFonts w:ascii="Courier New" w:hAnsi="Courier New" w:cs="Courier New"/>
-          <w:sz w:val="24"/>
-          <w:szCs w:val="24"/>
-          <w:highlight w:val="yellow"/>
-        </w:rPr>
-        <w:t>rename</w:t>
-      </w:r>
-      <w:proofErr w:type="spellEnd"/>
-      <w:r>
-        <w:rPr>
-          <w:rFonts w:ascii="Courier New" w:hAnsi="Courier New" w:cs="Courier New"/>
-          <w:sz w:val="24"/>
-          <w:szCs w:val="24"/>
-        </w:rPr>
-        <w:t xml:space="preserve"> &lt;repositorio-</w:t>
-      </w:r>
-      <w:proofErr w:type="spellStart"/>
-      <w:r>
-        <w:rPr>
-          <w:rFonts w:ascii="Courier New" w:hAnsi="Courier New" w:cs="Courier New"/>
-          <w:sz w:val="24"/>
-          <w:szCs w:val="24"/>
-        </w:rPr>
-        <w:t>old</w:t>
-      </w:r>
-      <w:proofErr w:type="spellEnd"/>
-      <w:r>
-        <w:rPr>
-          <w:rFonts w:ascii="Courier New" w:hAnsi="Courier New" w:cs="Courier New"/>
-          <w:sz w:val="24"/>
-          <w:szCs w:val="24"/>
-        </w:rPr>
-        <w:t>-</w:t>
-      </w:r>
-      <w:proofErr w:type="spellStart"/>
-      <w:r>
-        <w:rPr>
-          <w:rFonts w:ascii="Courier New" w:hAnsi="Courier New" w:cs="Courier New"/>
-          <w:sz w:val="24"/>
-          <w:szCs w:val="24"/>
-        </w:rPr>
-        <w:t>name</w:t>
-      </w:r>
-      <w:proofErr w:type="spellEnd"/>
-      <w:r>
-        <w:rPr>
-          <w:rFonts w:ascii="Courier New" w:hAnsi="Courier New" w:cs="Courier New"/>
-          <w:sz w:val="24"/>
-          <w:szCs w:val="24"/>
-        </w:rPr>
-        <w:t>&gt; &lt;repositorio-new-</w:t>
-      </w:r>
-      <w:proofErr w:type="spellStart"/>
-      <w:r>
-        <w:rPr>
-          <w:rFonts w:ascii="Courier New" w:hAnsi="Courier New" w:cs="Courier New"/>
-          <w:sz w:val="24"/>
-          <w:szCs w:val="24"/>
-        </w:rPr>
-        <w:t>name</w:t>
-      </w:r>
-      <w:proofErr w:type="spellEnd"/>
-      <w:r>
-        <w:rPr>
-          <w:rFonts w:ascii="Courier New" w:hAnsi="Courier New" w:cs="Courier New"/>
-          <w:sz w:val="24"/>
-          <w:szCs w:val="24"/>
-        </w:rPr>
-        <w:t>&gt;, para cambiar el nombre del repositorio</w:t>
-      </w:r>
-    </w:p>
-    <w:p>
-      <w:pPr>
-        <w:shd w:val="clear" w:color="auto" w:fill="EEECE1" w:themeFill="background2"/>
-        <w:rPr>
-          <w:rFonts w:ascii="Courier New" w:hAnsi="Courier New" w:cs="Courier New"/>
-          <w:sz w:val="24"/>
-          <w:szCs w:val="24"/>
-        </w:rPr>
-      </w:pPr>
-      <w:r>
-        <w:rPr>
-          <w:rFonts w:ascii="Courier New" w:hAnsi="Courier New" w:cs="Courier New"/>
-          <w:sz w:val="24"/>
-          <w:szCs w:val="24"/>
-        </w:rPr>
-        <w:t>CONSULTA</w:t>
-      </w:r>
-    </w:p>
-    <w:p>
-      <w:pPr>
-        <w:shd w:val="clear" w:color="auto" w:fill="EEECE1" w:themeFill="background2"/>
-        <w:rPr>
-          <w:rFonts w:ascii="Courier New" w:hAnsi="Courier New" w:cs="Courier New"/>
-          <w:sz w:val="24"/>
-          <w:szCs w:val="24"/>
-        </w:rPr>
-      </w:pPr>
-      <w:proofErr w:type="spellStart"/>
-      <w:r>
-        <w:rPr>
-          <w:rFonts w:ascii="Courier New" w:hAnsi="Courier New" w:cs="Courier New"/>
-          <w:sz w:val="24"/>
-          <w:szCs w:val="24"/>
-        </w:rPr>
-        <w:t>git</w:t>
-      </w:r>
-      <w:proofErr w:type="spellEnd"/>
-      <w:r>
-        <w:rPr>
-          <w:rFonts w:ascii="Courier New" w:hAnsi="Courier New" w:cs="Courier New"/>
-          <w:sz w:val="24"/>
-          <w:szCs w:val="24"/>
-        </w:rPr>
-        <w:t xml:space="preserve"> </w:t>
-      </w:r>
-      <w:proofErr w:type="spellStart"/>
-      <w:r>
-        <w:rPr>
-          <w:rFonts w:ascii="Courier New" w:hAnsi="Courier New" w:cs="Courier New"/>
-          <w:sz w:val="24"/>
-          <w:szCs w:val="24"/>
-          <w:highlight w:val="yellow"/>
-        </w:rPr>
-        <w:t>remote</w:t>
-      </w:r>
-      <w:proofErr w:type="spellEnd"/>
-      <w:r>
-        <w:rPr>
-          <w:rFonts w:ascii="Courier New" w:hAnsi="Courier New" w:cs="Courier New"/>
-          <w:sz w:val="24"/>
-          <w:szCs w:val="24"/>
-          <w:highlight w:val="yellow"/>
-        </w:rPr>
-        <w:t xml:space="preserve"> show</w:t>
-      </w:r>
-      <w:r>
-        <w:rPr>
-          <w:rFonts w:ascii="Courier New" w:hAnsi="Courier New" w:cs="Courier New"/>
-          <w:sz w:val="24"/>
-          <w:szCs w:val="24"/>
-        </w:rPr>
-        <w:t xml:space="preserve"> [repo-remoto], información sobre el repositorio remoto</w:t>
-      </w:r>
-    </w:p>
-    <w:p>
-      <w:pPr>
-        <w:shd w:val="clear" w:color="auto" w:fill="FFFFFF" w:themeFill="background1"/>
-        <w:rPr>
-          <w:rFonts w:ascii="Courier New" w:hAnsi="Courier New" w:cs="Courier New"/>
-          <w:sz w:val="24"/>
-          <w:szCs w:val="24"/>
-        </w:rPr>
-      </w:pPr>
-    </w:p>
-    <w:p>
-      <w:pPr>
-        <w:shd w:val="clear" w:color="auto" w:fill="EEECE1" w:themeFill="background2"/>
-        <w:rPr>
-          <w:rFonts w:ascii="Courier New" w:hAnsi="Courier New" w:cs="Courier New"/>
-          <w:sz w:val="24"/>
-          <w:szCs w:val="24"/>
-        </w:rPr>
-      </w:pPr>
-      <w:r>
-        <w:rPr>
-          <w:rFonts w:ascii="Courier New" w:hAnsi="Courier New" w:cs="Courier New"/>
-          <w:sz w:val="24"/>
-          <w:szCs w:val="24"/>
-        </w:rPr>
-        <w:t>CORREGIR, DESHACER</w:t>
-      </w:r>
-    </w:p>
-    <w:p>
-      <w:pPr>
-        <w:shd w:val="clear" w:color="auto" w:fill="EEECE1" w:themeFill="background2"/>
-        <w:rPr>
-          <w:rFonts w:ascii="Courier New" w:hAnsi="Courier New" w:cs="Courier New"/>
-          <w:sz w:val="24"/>
-          <w:szCs w:val="24"/>
-        </w:rPr>
-      </w:pPr>
-      <w:proofErr w:type="spellStart"/>
-      <w:r>
-        <w:rPr>
-          <w:rFonts w:ascii="Courier New" w:hAnsi="Courier New" w:cs="Courier New"/>
-          <w:sz w:val="24"/>
-          <w:szCs w:val="24"/>
-        </w:rPr>
-        <w:t>git</w:t>
-      </w:r>
-      <w:proofErr w:type="spellEnd"/>
-      <w:r>
-        <w:rPr>
-          <w:rFonts w:ascii="Courier New" w:hAnsi="Courier New" w:cs="Courier New"/>
-          <w:sz w:val="24"/>
-          <w:szCs w:val="24"/>
-        </w:rPr>
-        <w:t xml:space="preserve"> </w:t>
-      </w:r>
-      <w:proofErr w:type="spellStart"/>
-      <w:r>
-        <w:rPr>
-          <w:rFonts w:ascii="Courier New" w:hAnsi="Courier New" w:cs="Courier New"/>
-          <w:sz w:val="24"/>
-          <w:szCs w:val="24"/>
-          <w:highlight w:val="yellow"/>
-        </w:rPr>
-        <w:t>reset</w:t>
-      </w:r>
-      <w:proofErr w:type="spellEnd"/>
-      <w:r>
-        <w:rPr>
-          <w:rFonts w:ascii="Courier New" w:hAnsi="Courier New" w:cs="Courier New"/>
-          <w:sz w:val="24"/>
-          <w:szCs w:val="24"/>
-          <w:highlight w:val="yellow"/>
-        </w:rPr>
-        <w:t xml:space="preserve"> –-</w:t>
-      </w:r>
-      <w:proofErr w:type="spellStart"/>
-      <w:r>
-        <w:rPr>
-          <w:rFonts w:ascii="Courier New" w:hAnsi="Courier New" w:cs="Courier New"/>
-          <w:sz w:val="24"/>
-          <w:szCs w:val="24"/>
-          <w:highlight w:val="yellow"/>
-        </w:rPr>
-        <w:t>hard</w:t>
-      </w:r>
-      <w:proofErr w:type="spellEnd"/>
-      <w:r>
-        <w:rPr>
-          <w:rFonts w:ascii="Courier New" w:hAnsi="Courier New" w:cs="Courier New"/>
-          <w:sz w:val="24"/>
-          <w:szCs w:val="24"/>
-        </w:rPr>
-        <w:t xml:space="preserve"> &lt;hash del </w:t>
-      </w:r>
-      <w:proofErr w:type="spellStart"/>
-      <w:r>
-        <w:rPr>
-          <w:rFonts w:ascii="Courier New" w:hAnsi="Courier New" w:cs="Courier New"/>
-          <w:sz w:val="24"/>
-          <w:szCs w:val="24"/>
-        </w:rPr>
-        <w:t>commit</w:t>
-      </w:r>
-      <w:proofErr w:type="spellEnd"/>
-      <w:r>
-        <w:rPr>
-          <w:rFonts w:ascii="Courier New" w:hAnsi="Courier New" w:cs="Courier New"/>
-          <w:sz w:val="24"/>
-          <w:szCs w:val="24"/>
-        </w:rPr>
-        <w:t xml:space="preserve"> a recuperar&gt;. </w:t>
-      </w:r>
-      <w:r>
-        <w:rPr>
-          <w:rFonts w:ascii="Courier New" w:hAnsi="Courier New" w:cs="Courier New"/>
-          <w:sz w:val="24"/>
-          <w:szCs w:val="24"/>
-        </w:rPr>
-        <w:t xml:space="preserve">Deja el directorio de trabajo local tal y como estaba con el </w:t>
-      </w:r>
-      <w:proofErr w:type="spellStart"/>
-      <w:r>
-        <w:rPr>
-          <w:rFonts w:ascii="Courier New" w:hAnsi="Courier New" w:cs="Courier New"/>
-          <w:sz w:val="24"/>
-          <w:szCs w:val="24"/>
-        </w:rPr>
-        <w:t>commit</w:t>
-      </w:r>
-      <w:proofErr w:type="spellEnd"/>
-      <w:r>
-        <w:rPr>
-          <w:rFonts w:ascii="Courier New" w:hAnsi="Courier New" w:cs="Courier New"/>
-          <w:sz w:val="24"/>
-          <w:szCs w:val="24"/>
-        </w:rPr>
-        <w:t xml:space="preserve"> indicado.</w:t>
-      </w:r>
-      <w:r>
-        <w:rPr>
-          <w:rFonts w:ascii="Courier New" w:hAnsi="Courier New" w:cs="Courier New"/>
-          <w:sz w:val="24"/>
-          <w:szCs w:val="24"/>
-        </w:rPr>
-        <w:t xml:space="preserve"> Hay que tener en cuenta que elimina los ficheros creados posteriormente a ese </w:t>
-      </w:r>
-      <w:proofErr w:type="spellStart"/>
-      <w:r>
-        <w:rPr>
-          <w:rFonts w:ascii="Courier New" w:hAnsi="Courier New" w:cs="Courier New"/>
-          <w:sz w:val="24"/>
-          <w:szCs w:val="24"/>
-        </w:rPr>
-        <w:t>commit</w:t>
-      </w:r>
-      <w:proofErr w:type="spellEnd"/>
-      <w:r>
-        <w:rPr>
-          <w:rFonts w:ascii="Courier New" w:hAnsi="Courier New" w:cs="Courier New"/>
-          <w:sz w:val="24"/>
-          <w:szCs w:val="24"/>
-        </w:rPr>
-        <w:t xml:space="preserve"> indicado, por lo que puede estar bien hacer un </w:t>
-      </w:r>
-      <w:proofErr w:type="spellStart"/>
-      <w:r>
-        <w:rPr>
-          <w:rFonts w:ascii="Courier New" w:hAnsi="Courier New" w:cs="Courier New"/>
-          <w:sz w:val="24"/>
-          <w:szCs w:val="24"/>
-        </w:rPr>
-        <w:t>push</w:t>
-      </w:r>
-      <w:proofErr w:type="spellEnd"/>
-      <w:r>
-        <w:rPr>
-          <w:rFonts w:ascii="Courier New" w:hAnsi="Courier New" w:cs="Courier New"/>
-          <w:sz w:val="24"/>
-          <w:szCs w:val="24"/>
-        </w:rPr>
-        <w:t xml:space="preserve">, antes del </w:t>
-      </w:r>
-      <w:proofErr w:type="spellStart"/>
-      <w:r>
-        <w:rPr>
-          <w:rFonts w:ascii="Courier New" w:hAnsi="Courier New" w:cs="Courier New"/>
-          <w:sz w:val="24"/>
-          <w:szCs w:val="24"/>
-        </w:rPr>
-        <w:t>reset</w:t>
-      </w:r>
-      <w:proofErr w:type="spellEnd"/>
-      <w:r>
-        <w:rPr>
-          <w:rFonts w:ascii="Courier New" w:hAnsi="Courier New" w:cs="Courier New"/>
-          <w:sz w:val="24"/>
-          <w:szCs w:val="24"/>
-        </w:rPr>
-        <w:t xml:space="preserve"> –-</w:t>
-      </w:r>
-      <w:proofErr w:type="spellStart"/>
-      <w:r>
-        <w:rPr>
-          <w:rFonts w:ascii="Courier New" w:hAnsi="Courier New" w:cs="Courier New"/>
-          <w:sz w:val="24"/>
-          <w:szCs w:val="24"/>
-        </w:rPr>
-        <w:t>hard</w:t>
-      </w:r>
-      <w:proofErr w:type="spellEnd"/>
-      <w:r>
-        <w:rPr>
-          <w:rFonts w:ascii="Courier New" w:hAnsi="Courier New" w:cs="Courier New"/>
-          <w:sz w:val="24"/>
-          <w:szCs w:val="24"/>
-        </w:rPr>
-        <w:t>.</w:t>
-      </w:r>
-      <w:r>
-        <w:rPr>
-          <w:rFonts w:ascii="Courier New" w:hAnsi="Courier New" w:cs="Courier New"/>
-          <w:sz w:val="24"/>
-          <w:szCs w:val="24"/>
-        </w:rPr>
-        <w:t xml:space="preserve"> </w:t>
-      </w:r>
-    </w:p>
-    <w:p>
-      <w:pPr>
-        <w:shd w:val="clear" w:color="auto" w:fill="FFFFFF" w:themeFill="background1"/>
-        <w:rPr>
-          <w:rFonts w:ascii="Courier New" w:hAnsi="Courier New" w:cs="Courier New"/>
-          <w:sz w:val="24"/>
-          <w:szCs w:val="24"/>
-        </w:rPr>
-      </w:pPr>
-    </w:p>
-    <w:p>
-      <w:pPr>
-        <w:shd w:val="clear" w:color="auto" w:fill="EEECE1" w:themeFill="background2"/>
-        <w:rPr>
-          <w:rFonts w:ascii="Courier New" w:hAnsi="Courier New" w:cs="Courier New"/>
-          <w:sz w:val="24"/>
-          <w:szCs w:val="24"/>
-        </w:rPr>
-      </w:pPr>
-      <w:r>
-        <w:rPr>
-          <w:rFonts w:ascii="Courier New" w:hAnsi="Courier New" w:cs="Courier New"/>
-          <w:sz w:val="24"/>
-          <w:szCs w:val="24"/>
-        </w:rPr>
-        <w:t>CORREGIR, DESHACER</w:t>
-      </w:r>
-    </w:p>
-    <w:p>
-      <w:pPr>
-        <w:shd w:val="clear" w:color="auto" w:fill="EEECE1" w:themeFill="background2"/>
-        <w:rPr>
-          <w:rFonts w:ascii="Courier New" w:hAnsi="Courier New" w:cs="Courier New"/>
-          <w:sz w:val="24"/>
-          <w:szCs w:val="24"/>
-        </w:rPr>
-      </w:pPr>
-      <w:proofErr w:type="spellStart"/>
-      <w:proofErr w:type="gramStart"/>
-      <w:r>
-        <w:rPr>
-          <w:rFonts w:ascii="Courier New" w:hAnsi="Courier New" w:cs="Courier New"/>
-          <w:sz w:val="24"/>
-          <w:szCs w:val="24"/>
-        </w:rPr>
         <w:lastRenderedPageBreak/>
         <w:t>git</w:t>
       </w:r>
       <w:proofErr w:type="spellEnd"/>
+      <w:r>
+        <w:rPr>
+          <w:rFonts w:ascii="Courier New" w:hAnsi="Courier New" w:cs="Courier New"/>
+          <w:sz w:val="24"/>
+          <w:szCs w:val="24"/>
+        </w:rPr>
+        <w:t xml:space="preserve"> </w:t>
+      </w:r>
+      <w:proofErr w:type="spellStart"/>
+      <w:r>
+        <w:rPr>
+          <w:rFonts w:ascii="Courier New" w:hAnsi="Courier New" w:cs="Courier New"/>
+          <w:sz w:val="24"/>
+          <w:szCs w:val="24"/>
+          <w:highlight w:val="yellow"/>
+        </w:rPr>
+        <w:t>push</w:t>
+      </w:r>
+      <w:proofErr w:type="spellEnd"/>
+      <w:r>
+        <w:rPr>
+          <w:rFonts w:ascii="Courier New" w:hAnsi="Courier New" w:cs="Courier New"/>
+          <w:sz w:val="24"/>
+          <w:szCs w:val="24"/>
+          <w:highlight w:val="yellow"/>
+        </w:rPr>
+        <w:t xml:space="preserve"> –-</w:t>
+      </w:r>
+      <w:proofErr w:type="spellStart"/>
+      <w:r>
+        <w:rPr>
+          <w:rFonts w:ascii="Courier New" w:hAnsi="Courier New" w:cs="Courier New"/>
+          <w:sz w:val="24"/>
+          <w:szCs w:val="24"/>
+          <w:highlight w:val="yellow"/>
+        </w:rPr>
+        <w:t>tag</w:t>
+      </w:r>
+      <w:proofErr w:type="spellEnd"/>
+      <w:r>
+        <w:rPr>
+          <w:rFonts w:ascii="Courier New" w:hAnsi="Courier New" w:cs="Courier New"/>
+          <w:sz w:val="24"/>
+          <w:szCs w:val="24"/>
+        </w:rPr>
+        <w:t xml:space="preserve"> </w:t>
+      </w:r>
+      <w:proofErr w:type="spellStart"/>
+      <w:r>
+        <w:rPr>
+          <w:rFonts w:ascii="Courier New" w:hAnsi="Courier New" w:cs="Courier New"/>
+          <w:sz w:val="24"/>
+          <w:szCs w:val="24"/>
+        </w:rPr>
+        <w:t>origin</w:t>
+      </w:r>
+      <w:proofErr w:type="spellEnd"/>
+      <w:r>
+        <w:rPr>
+          <w:rFonts w:ascii="Courier New" w:hAnsi="Courier New" w:cs="Courier New"/>
+          <w:sz w:val="24"/>
+          <w:szCs w:val="24"/>
+        </w:rPr>
+        <w:t xml:space="preserve">, sube también la etiqueta </w:t>
+      </w:r>
+      <w:r>
+        <w:rPr>
+          <w:rFonts w:ascii="Courier New" w:hAnsi="Courier New" w:cs="Courier New"/>
+          <w:sz w:val="24"/>
+          <w:szCs w:val="24"/>
+        </w:rPr>
+        <w:t>al repositorio remoto</w:t>
+      </w:r>
+    </w:p>
+    <w:p>
+      <w:pPr>
+        <w:shd w:val="clear" w:color="auto" w:fill="FFFFFF" w:themeFill="background1"/>
+        <w:rPr>
+          <w:rFonts w:ascii="Courier New" w:hAnsi="Courier New" w:cs="Courier New"/>
+          <w:sz w:val="24"/>
+          <w:szCs w:val="24"/>
+        </w:rPr>
+      </w:pPr>
+    </w:p>
+    <w:p>
+      <w:pPr>
+        <w:shd w:val="clear" w:color="auto" w:fill="EEECE1" w:themeFill="background2"/>
+        <w:rPr>
+          <w:rFonts w:ascii="Courier New" w:hAnsi="Courier New" w:cs="Courier New"/>
+          <w:sz w:val="24"/>
+          <w:szCs w:val="24"/>
+        </w:rPr>
+      </w:pPr>
+      <w:r>
+        <w:rPr>
+          <w:rFonts w:ascii="Courier New" w:hAnsi="Courier New" w:cs="Courier New"/>
+          <w:sz w:val="24"/>
+          <w:szCs w:val="24"/>
+        </w:rPr>
+        <w:t>BORRAR, ELIMINAR</w:t>
+      </w:r>
+    </w:p>
+    <w:p>
+      <w:pPr>
+        <w:shd w:val="clear" w:color="auto" w:fill="EEECE1" w:themeFill="background2"/>
+        <w:rPr>
+          <w:rFonts w:ascii="Courier New" w:hAnsi="Courier New" w:cs="Courier New"/>
+          <w:sz w:val="24"/>
+          <w:szCs w:val="24"/>
+        </w:rPr>
+      </w:pPr>
+      <w:proofErr w:type="spellStart"/>
+      <w:r>
+        <w:rPr>
+          <w:rFonts w:ascii="Courier New" w:hAnsi="Courier New" w:cs="Courier New"/>
+          <w:sz w:val="24"/>
+          <w:szCs w:val="24"/>
+        </w:rPr>
+        <w:t>git</w:t>
+      </w:r>
+      <w:proofErr w:type="spellEnd"/>
+      <w:r>
+        <w:rPr>
+          <w:rFonts w:ascii="Courier New" w:hAnsi="Courier New" w:cs="Courier New"/>
+          <w:sz w:val="24"/>
+          <w:szCs w:val="24"/>
+        </w:rPr>
+        <w:t xml:space="preserve"> </w:t>
+      </w:r>
+      <w:proofErr w:type="spellStart"/>
+      <w:r>
+        <w:rPr>
+          <w:rFonts w:ascii="Courier New" w:hAnsi="Courier New" w:cs="Courier New"/>
+          <w:sz w:val="24"/>
+          <w:szCs w:val="24"/>
+          <w:highlight w:val="yellow"/>
+        </w:rPr>
+        <w:t>remote</w:t>
+      </w:r>
+      <w:proofErr w:type="spellEnd"/>
+      <w:r>
+        <w:rPr>
+          <w:rFonts w:ascii="Courier New" w:hAnsi="Courier New" w:cs="Courier New"/>
+          <w:sz w:val="24"/>
+          <w:szCs w:val="24"/>
+          <w:highlight w:val="yellow"/>
+        </w:rPr>
+        <w:t xml:space="preserve"> </w:t>
+      </w:r>
+      <w:proofErr w:type="spellStart"/>
+      <w:r>
+        <w:rPr>
+          <w:rFonts w:ascii="Courier New" w:hAnsi="Courier New" w:cs="Courier New"/>
+          <w:sz w:val="24"/>
+          <w:szCs w:val="24"/>
+          <w:highlight w:val="yellow"/>
+        </w:rPr>
+        <w:t>rm</w:t>
+      </w:r>
+      <w:proofErr w:type="spellEnd"/>
+      <w:r>
+        <w:rPr>
+          <w:rFonts w:ascii="Courier New" w:hAnsi="Courier New" w:cs="Courier New"/>
+          <w:sz w:val="24"/>
+          <w:szCs w:val="24"/>
+        </w:rPr>
+        <w:t xml:space="preserve"> &lt;repositorio&gt;, para eliminar repositorio</w:t>
+      </w:r>
+    </w:p>
+    <w:p>
+      <w:pPr>
+        <w:shd w:val="clear" w:color="auto" w:fill="EEECE1" w:themeFill="background2"/>
+        <w:rPr>
+          <w:rFonts w:ascii="Courier New" w:hAnsi="Courier New" w:cs="Courier New"/>
+          <w:sz w:val="24"/>
+          <w:szCs w:val="24"/>
+        </w:rPr>
+      </w:pPr>
+      <w:proofErr w:type="spellStart"/>
+      <w:r>
+        <w:rPr>
+          <w:rFonts w:ascii="Courier New" w:hAnsi="Courier New" w:cs="Courier New"/>
+          <w:sz w:val="24"/>
+          <w:szCs w:val="24"/>
+        </w:rPr>
+        <w:t>git</w:t>
+      </w:r>
+      <w:proofErr w:type="spellEnd"/>
+      <w:r>
+        <w:rPr>
+          <w:rFonts w:ascii="Courier New" w:hAnsi="Courier New" w:cs="Courier New"/>
+          <w:sz w:val="24"/>
+          <w:szCs w:val="24"/>
+        </w:rPr>
+        <w:t xml:space="preserve"> </w:t>
+      </w:r>
+      <w:proofErr w:type="spellStart"/>
+      <w:r>
+        <w:rPr>
+          <w:rFonts w:ascii="Courier New" w:hAnsi="Courier New" w:cs="Courier New"/>
+          <w:sz w:val="24"/>
+          <w:szCs w:val="24"/>
+          <w:highlight w:val="yellow"/>
+        </w:rPr>
+        <w:t>remote</w:t>
+      </w:r>
+      <w:proofErr w:type="spellEnd"/>
+      <w:r>
+        <w:rPr>
+          <w:rFonts w:ascii="Courier New" w:hAnsi="Courier New" w:cs="Courier New"/>
+          <w:sz w:val="24"/>
+          <w:szCs w:val="24"/>
+          <w:highlight w:val="yellow"/>
+        </w:rPr>
+        <w:t xml:space="preserve"> </w:t>
+      </w:r>
+      <w:proofErr w:type="spellStart"/>
+      <w:r>
+        <w:rPr>
+          <w:rFonts w:ascii="Courier New" w:hAnsi="Courier New" w:cs="Courier New"/>
+          <w:sz w:val="24"/>
+          <w:szCs w:val="24"/>
+          <w:highlight w:val="yellow"/>
+        </w:rPr>
+        <w:t>rename</w:t>
+      </w:r>
+      <w:proofErr w:type="spellEnd"/>
+      <w:r>
+        <w:rPr>
+          <w:rFonts w:ascii="Courier New" w:hAnsi="Courier New" w:cs="Courier New"/>
+          <w:sz w:val="24"/>
+          <w:szCs w:val="24"/>
+        </w:rPr>
+        <w:t xml:space="preserve"> &lt;repositorio-</w:t>
+      </w:r>
+      <w:proofErr w:type="spellStart"/>
+      <w:r>
+        <w:rPr>
+          <w:rFonts w:ascii="Courier New" w:hAnsi="Courier New" w:cs="Courier New"/>
+          <w:sz w:val="24"/>
+          <w:szCs w:val="24"/>
+        </w:rPr>
+        <w:t>old</w:t>
+      </w:r>
+      <w:proofErr w:type="spellEnd"/>
+      <w:r>
+        <w:rPr>
+          <w:rFonts w:ascii="Courier New" w:hAnsi="Courier New" w:cs="Courier New"/>
+          <w:sz w:val="24"/>
+          <w:szCs w:val="24"/>
+        </w:rPr>
+        <w:t>-</w:t>
+      </w:r>
+      <w:proofErr w:type="spellStart"/>
+      <w:r>
+        <w:rPr>
+          <w:rFonts w:ascii="Courier New" w:hAnsi="Courier New" w:cs="Courier New"/>
+          <w:sz w:val="24"/>
+          <w:szCs w:val="24"/>
+        </w:rPr>
+        <w:t>name</w:t>
+      </w:r>
+      <w:proofErr w:type="spellEnd"/>
+      <w:r>
+        <w:rPr>
+          <w:rFonts w:ascii="Courier New" w:hAnsi="Courier New" w:cs="Courier New"/>
+          <w:sz w:val="24"/>
+          <w:szCs w:val="24"/>
+        </w:rPr>
+        <w:t>&gt; &lt;repositorio-new-</w:t>
+      </w:r>
+      <w:proofErr w:type="spellStart"/>
+      <w:r>
+        <w:rPr>
+          <w:rFonts w:ascii="Courier New" w:hAnsi="Courier New" w:cs="Courier New"/>
+          <w:sz w:val="24"/>
+          <w:szCs w:val="24"/>
+        </w:rPr>
+        <w:t>name</w:t>
+      </w:r>
+      <w:proofErr w:type="spellEnd"/>
+      <w:r>
+        <w:rPr>
+          <w:rFonts w:ascii="Courier New" w:hAnsi="Courier New" w:cs="Courier New"/>
+          <w:sz w:val="24"/>
+          <w:szCs w:val="24"/>
+        </w:rPr>
+        <w:t>&gt;, para cambiar el nombre del repositorio</w:t>
+      </w:r>
+    </w:p>
+    <w:p>
+      <w:pPr>
+        <w:shd w:val="clear" w:color="auto" w:fill="EEECE1" w:themeFill="background2"/>
+        <w:rPr>
+          <w:rFonts w:ascii="Courier New" w:hAnsi="Courier New" w:cs="Courier New"/>
+          <w:sz w:val="24"/>
+          <w:szCs w:val="24"/>
+        </w:rPr>
+      </w:pPr>
+      <w:r>
+        <w:rPr>
+          <w:rFonts w:ascii="Courier New" w:hAnsi="Courier New" w:cs="Courier New"/>
+          <w:sz w:val="24"/>
+          <w:szCs w:val="24"/>
+        </w:rPr>
+        <w:t>CONSULTA</w:t>
+      </w:r>
+    </w:p>
+    <w:p>
+      <w:pPr>
+        <w:shd w:val="clear" w:color="auto" w:fill="EEECE1" w:themeFill="background2"/>
+        <w:rPr>
+          <w:rFonts w:ascii="Courier New" w:hAnsi="Courier New" w:cs="Courier New"/>
+          <w:sz w:val="24"/>
+          <w:szCs w:val="24"/>
+        </w:rPr>
+      </w:pPr>
+      <w:proofErr w:type="spellStart"/>
+      <w:r>
+        <w:rPr>
+          <w:rFonts w:ascii="Courier New" w:hAnsi="Courier New" w:cs="Courier New"/>
+          <w:sz w:val="24"/>
+          <w:szCs w:val="24"/>
+        </w:rPr>
+        <w:t>git</w:t>
+      </w:r>
+      <w:proofErr w:type="spellEnd"/>
+      <w:r>
+        <w:rPr>
+          <w:rFonts w:ascii="Courier New" w:hAnsi="Courier New" w:cs="Courier New"/>
+          <w:sz w:val="24"/>
+          <w:szCs w:val="24"/>
+        </w:rPr>
+        <w:t xml:space="preserve"> </w:t>
+      </w:r>
+      <w:proofErr w:type="spellStart"/>
+      <w:r>
+        <w:rPr>
+          <w:rFonts w:ascii="Courier New" w:hAnsi="Courier New" w:cs="Courier New"/>
+          <w:sz w:val="24"/>
+          <w:szCs w:val="24"/>
+          <w:highlight w:val="yellow"/>
+        </w:rPr>
+        <w:t>remote</w:t>
+      </w:r>
+      <w:proofErr w:type="spellEnd"/>
+      <w:r>
+        <w:rPr>
+          <w:rFonts w:ascii="Courier New" w:hAnsi="Courier New" w:cs="Courier New"/>
+          <w:sz w:val="24"/>
+          <w:szCs w:val="24"/>
+          <w:highlight w:val="yellow"/>
+        </w:rPr>
+        <w:t xml:space="preserve"> show</w:t>
+      </w:r>
+      <w:r>
+        <w:rPr>
+          <w:rFonts w:ascii="Courier New" w:hAnsi="Courier New" w:cs="Courier New"/>
+          <w:sz w:val="24"/>
+          <w:szCs w:val="24"/>
+        </w:rPr>
+        <w:t xml:space="preserve"> [repo-remoto], información sobre el repositorio remoto</w:t>
+      </w:r>
+    </w:p>
+    <w:p>
+      <w:pPr>
+        <w:shd w:val="clear" w:color="auto" w:fill="FFFFFF" w:themeFill="background1"/>
+        <w:rPr>
+          <w:rFonts w:ascii="Courier New" w:hAnsi="Courier New" w:cs="Courier New"/>
+          <w:sz w:val="24"/>
+          <w:szCs w:val="24"/>
+        </w:rPr>
+      </w:pPr>
+    </w:p>
+    <w:p>
+      <w:pPr>
+        <w:shd w:val="clear" w:color="auto" w:fill="EEECE1" w:themeFill="background2"/>
+        <w:rPr>
+          <w:rFonts w:ascii="Courier New" w:hAnsi="Courier New" w:cs="Courier New"/>
+          <w:sz w:val="24"/>
+          <w:szCs w:val="24"/>
+        </w:rPr>
+      </w:pPr>
+      <w:r>
+        <w:rPr>
+          <w:rFonts w:ascii="Courier New" w:hAnsi="Courier New" w:cs="Courier New"/>
+          <w:sz w:val="24"/>
+          <w:szCs w:val="24"/>
+        </w:rPr>
+        <w:t>CORREGIR, DESHACER</w:t>
+      </w:r>
+    </w:p>
+    <w:p>
+      <w:pPr>
+        <w:shd w:val="clear" w:color="auto" w:fill="EEECE1" w:themeFill="background2"/>
+        <w:rPr>
+          <w:rFonts w:ascii="Courier New" w:hAnsi="Courier New" w:cs="Courier New"/>
+          <w:sz w:val="24"/>
+          <w:szCs w:val="24"/>
+        </w:rPr>
+      </w:pPr>
+      <w:proofErr w:type="spellStart"/>
+      <w:r>
+        <w:rPr>
+          <w:rFonts w:ascii="Courier New" w:hAnsi="Courier New" w:cs="Courier New"/>
+          <w:sz w:val="24"/>
+          <w:szCs w:val="24"/>
+        </w:rPr>
+        <w:t>git</w:t>
+      </w:r>
+      <w:proofErr w:type="spellEnd"/>
+      <w:r>
+        <w:rPr>
+          <w:rFonts w:ascii="Courier New" w:hAnsi="Courier New" w:cs="Courier New"/>
+          <w:sz w:val="24"/>
+          <w:szCs w:val="24"/>
+        </w:rPr>
+        <w:t xml:space="preserve"> </w:t>
+      </w:r>
+      <w:proofErr w:type="spellStart"/>
+      <w:r>
+        <w:rPr>
+          <w:rFonts w:ascii="Courier New" w:hAnsi="Courier New" w:cs="Courier New"/>
+          <w:sz w:val="24"/>
+          <w:szCs w:val="24"/>
+          <w:highlight w:val="yellow"/>
+        </w:rPr>
+        <w:t>reset</w:t>
+      </w:r>
+      <w:proofErr w:type="spellEnd"/>
+      <w:r>
+        <w:rPr>
+          <w:rFonts w:ascii="Courier New" w:hAnsi="Courier New" w:cs="Courier New"/>
+          <w:sz w:val="24"/>
+          <w:szCs w:val="24"/>
+          <w:highlight w:val="yellow"/>
+        </w:rPr>
+        <w:t xml:space="preserve"> –-</w:t>
+      </w:r>
+      <w:proofErr w:type="spellStart"/>
+      <w:r>
+        <w:rPr>
+          <w:rFonts w:ascii="Courier New" w:hAnsi="Courier New" w:cs="Courier New"/>
+          <w:sz w:val="24"/>
+          <w:szCs w:val="24"/>
+          <w:highlight w:val="yellow"/>
+        </w:rPr>
+        <w:t>hard</w:t>
+      </w:r>
+      <w:proofErr w:type="spellEnd"/>
+      <w:r>
+        <w:rPr>
+          <w:rFonts w:ascii="Courier New" w:hAnsi="Courier New" w:cs="Courier New"/>
+          <w:sz w:val="24"/>
+          <w:szCs w:val="24"/>
+        </w:rPr>
+        <w:t xml:space="preserve"> &lt;hash del </w:t>
+      </w:r>
+      <w:proofErr w:type="spellStart"/>
+      <w:r>
+        <w:rPr>
+          <w:rFonts w:ascii="Courier New" w:hAnsi="Courier New" w:cs="Courier New"/>
+          <w:sz w:val="24"/>
+          <w:szCs w:val="24"/>
+        </w:rPr>
+        <w:t>commit</w:t>
+      </w:r>
+      <w:proofErr w:type="spellEnd"/>
+      <w:r>
+        <w:rPr>
+          <w:rFonts w:ascii="Courier New" w:hAnsi="Courier New" w:cs="Courier New"/>
+          <w:sz w:val="24"/>
+          <w:szCs w:val="24"/>
+        </w:rPr>
+        <w:t xml:space="preserve"> a recuperar&gt;. </w:t>
+      </w:r>
+      <w:r>
+        <w:rPr>
+          <w:rFonts w:ascii="Courier New" w:hAnsi="Courier New" w:cs="Courier New"/>
+          <w:sz w:val="24"/>
+          <w:szCs w:val="24"/>
+        </w:rPr>
+        <w:t xml:space="preserve">Deja el directorio de trabajo local tal y como estaba con el </w:t>
+      </w:r>
+      <w:proofErr w:type="spellStart"/>
+      <w:r>
+        <w:rPr>
+          <w:rFonts w:ascii="Courier New" w:hAnsi="Courier New" w:cs="Courier New"/>
+          <w:sz w:val="24"/>
+          <w:szCs w:val="24"/>
+        </w:rPr>
+        <w:t>commit</w:t>
+      </w:r>
+      <w:proofErr w:type="spellEnd"/>
+      <w:r>
+        <w:rPr>
+          <w:rFonts w:ascii="Courier New" w:hAnsi="Courier New" w:cs="Courier New"/>
+          <w:sz w:val="24"/>
+          <w:szCs w:val="24"/>
+        </w:rPr>
+        <w:t xml:space="preserve"> indicado.</w:t>
+      </w:r>
+      <w:r>
+        <w:rPr>
+          <w:rFonts w:ascii="Courier New" w:hAnsi="Courier New" w:cs="Courier New"/>
+          <w:sz w:val="24"/>
+          <w:szCs w:val="24"/>
+        </w:rPr>
+        <w:t xml:space="preserve"> Hay que tener en cuenta que elimina los ficheros creados posteriormente a ese </w:t>
+      </w:r>
+      <w:proofErr w:type="spellStart"/>
+      <w:r>
+        <w:rPr>
+          <w:rFonts w:ascii="Courier New" w:hAnsi="Courier New" w:cs="Courier New"/>
+          <w:sz w:val="24"/>
+          <w:szCs w:val="24"/>
+        </w:rPr>
+        <w:t>commit</w:t>
+      </w:r>
+      <w:proofErr w:type="spellEnd"/>
+      <w:r>
+        <w:rPr>
+          <w:rFonts w:ascii="Courier New" w:hAnsi="Courier New" w:cs="Courier New"/>
+          <w:sz w:val="24"/>
+          <w:szCs w:val="24"/>
+        </w:rPr>
+        <w:t xml:space="preserve"> indicado, por lo que puede estar bien hacer un </w:t>
+      </w:r>
+      <w:proofErr w:type="spellStart"/>
+      <w:r>
+        <w:rPr>
+          <w:rFonts w:ascii="Courier New" w:hAnsi="Courier New" w:cs="Courier New"/>
+          <w:sz w:val="24"/>
+          <w:szCs w:val="24"/>
+        </w:rPr>
+        <w:t>push</w:t>
+      </w:r>
+      <w:proofErr w:type="spellEnd"/>
+      <w:r>
+        <w:rPr>
+          <w:rFonts w:ascii="Courier New" w:hAnsi="Courier New" w:cs="Courier New"/>
+          <w:sz w:val="24"/>
+          <w:szCs w:val="24"/>
+        </w:rPr>
+        <w:t xml:space="preserve">, antes del </w:t>
+      </w:r>
+      <w:proofErr w:type="spellStart"/>
+      <w:r>
+        <w:rPr>
+          <w:rFonts w:ascii="Courier New" w:hAnsi="Courier New" w:cs="Courier New"/>
+          <w:sz w:val="24"/>
+          <w:szCs w:val="24"/>
+        </w:rPr>
+        <w:t>reset</w:t>
+      </w:r>
+      <w:proofErr w:type="spellEnd"/>
+      <w:r>
+        <w:rPr>
+          <w:rFonts w:ascii="Courier New" w:hAnsi="Courier New" w:cs="Courier New"/>
+          <w:sz w:val="24"/>
+          <w:szCs w:val="24"/>
+        </w:rPr>
+        <w:t xml:space="preserve"> –-</w:t>
+      </w:r>
+      <w:proofErr w:type="spellStart"/>
+      <w:r>
+        <w:rPr>
+          <w:rFonts w:ascii="Courier New" w:hAnsi="Courier New" w:cs="Courier New"/>
+          <w:sz w:val="24"/>
+          <w:szCs w:val="24"/>
+        </w:rPr>
+        <w:t>hard</w:t>
+      </w:r>
+      <w:proofErr w:type="spellEnd"/>
+      <w:r>
+        <w:rPr>
+          <w:rFonts w:ascii="Courier New" w:hAnsi="Courier New" w:cs="Courier New"/>
+          <w:sz w:val="24"/>
+          <w:szCs w:val="24"/>
+        </w:rPr>
+        <w:t>.</w:t>
+      </w:r>
+      <w:r>
+        <w:rPr>
+          <w:rFonts w:ascii="Courier New" w:hAnsi="Courier New" w:cs="Courier New"/>
+          <w:sz w:val="24"/>
+          <w:szCs w:val="24"/>
+        </w:rPr>
+        <w:t xml:space="preserve"> </w:t>
+      </w:r>
+    </w:p>
+    <w:p>
+      <w:pPr>
+        <w:shd w:val="clear" w:color="auto" w:fill="FFFFFF" w:themeFill="background1"/>
+        <w:rPr>
+          <w:rFonts w:ascii="Courier New" w:hAnsi="Courier New" w:cs="Courier New"/>
+          <w:sz w:val="24"/>
+          <w:szCs w:val="24"/>
+        </w:rPr>
+      </w:pPr>
+    </w:p>
+    <w:p>
+      <w:pPr>
+        <w:shd w:val="clear" w:color="auto" w:fill="EEECE1" w:themeFill="background2"/>
+        <w:rPr>
+          <w:rFonts w:ascii="Courier New" w:hAnsi="Courier New" w:cs="Courier New"/>
+          <w:sz w:val="24"/>
+          <w:szCs w:val="24"/>
+        </w:rPr>
+      </w:pPr>
+      <w:r>
+        <w:rPr>
+          <w:rFonts w:ascii="Courier New" w:hAnsi="Courier New" w:cs="Courier New"/>
+          <w:sz w:val="24"/>
+          <w:szCs w:val="24"/>
+        </w:rPr>
+        <w:t>CORREGIR, DESHACER</w:t>
+      </w:r>
+    </w:p>
+    <w:p>
+      <w:pPr>
+        <w:shd w:val="clear" w:color="auto" w:fill="EEECE1" w:themeFill="background2"/>
+        <w:rPr>
+          <w:rFonts w:ascii="Courier New" w:hAnsi="Courier New" w:cs="Courier New"/>
+          <w:sz w:val="24"/>
+          <w:szCs w:val="24"/>
+        </w:rPr>
+      </w:pPr>
+      <w:proofErr w:type="spellStart"/>
+      <w:proofErr w:type="gramStart"/>
+      <w:r>
+        <w:rPr>
+          <w:rFonts w:ascii="Courier New" w:hAnsi="Courier New" w:cs="Courier New"/>
+          <w:sz w:val="24"/>
+          <w:szCs w:val="24"/>
+        </w:rPr>
+        <w:t>git</w:t>
+      </w:r>
+      <w:proofErr w:type="spellEnd"/>
       <w:proofErr w:type="gramEnd"/>
       <w:r>
         <w:rPr>
@@ -10272,6 +11202,7 @@
         </w:rPr>
       </w:pPr>
       <w:proofErr w:type="spellStart"/>
+      <w:proofErr w:type="gramStart"/>
       <w:r>
         <w:rPr>
           <w:rFonts w:ascii="Courier New" w:hAnsi="Courier New" w:cs="Courier New"/>
@@ -10281,6 +11212,7 @@
         <w:t>git</w:t>
       </w:r>
       <w:proofErr w:type="spellEnd"/>
+      <w:proofErr w:type="gramEnd"/>
       <w:r>
         <w:rPr>
           <w:rFonts w:ascii="Courier New" w:hAnsi="Courier New" w:cs="Courier New"/>
@@ -10306,14 +11238,22 @@
         </w:rPr>
         <w:t xml:space="preserve"> &lt;</w:t>
       </w:r>
-      <w:proofErr w:type="spellStart"/>
-      <w:r>
-        <w:rPr>
-          <w:rFonts w:ascii="Courier New" w:hAnsi="Courier New" w:cs="Courier New"/>
-          <w:sz w:val="24"/>
-          <w:szCs w:val="24"/>
-        </w:rPr>
-        <w:t>tag</w:t>
+      <w:r>
+        <w:rPr>
+          <w:rFonts w:ascii="Courier New" w:hAnsi="Courier New" w:cs="Courier New"/>
+          <w:sz w:val="24"/>
+          <w:szCs w:val="24"/>
+        </w:rPr>
+        <w:t>id-</w:t>
+      </w:r>
+      <w:proofErr w:type="spellStart"/>
+      <w:r>
+        <w:rPr>
+          <w:rFonts w:ascii="Courier New" w:hAnsi="Courier New" w:cs="Courier New"/>
+          <w:sz w:val="24"/>
+          <w:szCs w:val="24"/>
+        </w:rPr>
+        <w:t>commit</w:t>
       </w:r>
       <w:proofErr w:type="spellEnd"/>
       <w:r>
@@ -10335,6 +11275,7 @@
         </w:rPr>
       </w:pPr>
       <w:proofErr w:type="spellStart"/>
+      <w:proofErr w:type="gramStart"/>
       <w:r>
         <w:rPr>
           <w:rFonts w:ascii="Courier New" w:hAnsi="Courier New" w:cs="Courier New"/>
@@ -10344,6 +11285,7 @@
         <w:t>git</w:t>
       </w:r>
       <w:proofErr w:type="spellEnd"/>
+      <w:proofErr w:type="gramEnd"/>
       <w:r>
         <w:rPr>
           <w:rFonts w:ascii="Courier New" w:hAnsi="Courier New" w:cs="Courier New"/>
@@ -10498,15 +11440,344 @@
           <w:szCs w:val="24"/>
           <w:lang w:val="en-US"/>
         </w:rPr>
+        <w:t>git</w:t>
+      </w:r>
+      <w:proofErr w:type="spellEnd"/>
+      <w:r>
+        <w:rPr>
+          <w:rFonts w:ascii="Courier New" w:hAnsi="Courier New" w:cs="Courier New"/>
+          <w:sz w:val="24"/>
+          <w:szCs w:val="24"/>
+          <w:lang w:val="en-US"/>
+        </w:rPr>
+        <w:t xml:space="preserve"> </w:t>
+      </w:r>
+      <w:r>
+        <w:rPr>
+          <w:rFonts w:ascii="Courier New" w:hAnsi="Courier New" w:cs="Courier New"/>
+          <w:sz w:val="24"/>
+          <w:szCs w:val="24"/>
+          <w:highlight w:val="yellow"/>
+          <w:lang w:val="en-US"/>
+        </w:rPr>
+        <w:t xml:space="preserve">show --pretty="" --name-only </w:t>
+      </w:r>
+      <w:r>
+        <w:rPr>
+          <w:rFonts w:ascii="Courier New" w:hAnsi="Courier New" w:cs="Courier New"/>
+          <w:sz w:val="24"/>
+          <w:szCs w:val="24"/>
+          <w:highlight w:val="yellow"/>
+          <w:lang w:val="en-US"/>
+        </w:rPr>
+        <w:t>&lt;id-commit&gt;</w:t>
+      </w:r>
+      <w:r>
+        <w:rPr>
+          <w:rFonts w:ascii="Courier New" w:hAnsi="Courier New" w:cs="Courier New"/>
+          <w:sz w:val="24"/>
+          <w:szCs w:val="24"/>
+          <w:lang w:val="en-US"/>
+        </w:rPr>
+        <w:t xml:space="preserve">, </w:t>
+      </w:r>
+      <w:proofErr w:type="spellStart"/>
+      <w:r>
+        <w:rPr>
+          <w:rFonts w:ascii="Courier New" w:hAnsi="Courier New" w:cs="Courier New"/>
+          <w:sz w:val="24"/>
+          <w:szCs w:val="24"/>
+          <w:lang w:val="en-US"/>
+        </w:rPr>
+        <w:t>muestra</w:t>
+      </w:r>
+      <w:proofErr w:type="spellEnd"/>
+      <w:r>
+        <w:rPr>
+          <w:rFonts w:ascii="Courier New" w:hAnsi="Courier New" w:cs="Courier New"/>
+          <w:sz w:val="24"/>
+          <w:szCs w:val="24"/>
+          <w:lang w:val="en-US"/>
+        </w:rPr>
+        <w:t xml:space="preserve"> </w:t>
+      </w:r>
+      <w:proofErr w:type="spellStart"/>
+      <w:r>
+        <w:rPr>
+          <w:rFonts w:ascii="Courier New" w:hAnsi="Courier New" w:cs="Courier New"/>
+          <w:sz w:val="24"/>
+          <w:szCs w:val="24"/>
+          <w:lang w:val="en-US"/>
+        </w:rPr>
+        <w:t>únicamente</w:t>
+      </w:r>
+      <w:proofErr w:type="spellEnd"/>
+      <w:r>
+        <w:rPr>
+          <w:rFonts w:ascii="Courier New" w:hAnsi="Courier New" w:cs="Courier New"/>
+          <w:sz w:val="24"/>
+          <w:szCs w:val="24"/>
+          <w:lang w:val="en-US"/>
+        </w:rPr>
+        <w:t xml:space="preserve"> los </w:t>
+      </w:r>
+      <w:proofErr w:type="spellStart"/>
+      <w:r>
+        <w:rPr>
+          <w:rFonts w:ascii="Courier New" w:hAnsi="Courier New" w:cs="Courier New"/>
+          <w:sz w:val="24"/>
+          <w:szCs w:val="24"/>
+          <w:lang w:val="en-US"/>
+        </w:rPr>
+        <w:t>ficheros</w:t>
+      </w:r>
+      <w:proofErr w:type="spellEnd"/>
+      <w:r>
+        <w:rPr>
+          <w:rFonts w:ascii="Courier New" w:hAnsi="Courier New" w:cs="Courier New"/>
+          <w:sz w:val="24"/>
+          <w:szCs w:val="24"/>
+          <w:lang w:val="en-US"/>
+        </w:rPr>
+        <w:t xml:space="preserve"> </w:t>
+      </w:r>
+      <w:proofErr w:type="spellStart"/>
+      <w:r>
+        <w:rPr>
+          <w:rFonts w:ascii="Courier New" w:hAnsi="Courier New" w:cs="Courier New"/>
+          <w:sz w:val="24"/>
+          <w:szCs w:val="24"/>
+          <w:lang w:val="en-US"/>
+        </w:rPr>
+        <w:t>modificados</w:t>
+      </w:r>
+      <w:proofErr w:type="spellEnd"/>
+      <w:r>
+        <w:rPr>
+          <w:rFonts w:ascii="Courier New" w:hAnsi="Courier New" w:cs="Courier New"/>
+          <w:sz w:val="24"/>
+          <w:szCs w:val="24"/>
+          <w:lang w:val="en-US"/>
+        </w:rPr>
+        <w:t xml:space="preserve"> </w:t>
+      </w:r>
+      <w:r>
+        <w:rPr>
+          <w:rFonts w:ascii="Courier New" w:hAnsi="Courier New" w:cs="Courier New"/>
+          <w:sz w:val="24"/>
+          <w:szCs w:val="24"/>
+          <w:lang w:val="en-US"/>
+        </w:rPr>
+        <w:t>en el commit.</w:t>
+      </w:r>
+    </w:p>
+    <w:p>
+      <w:pPr>
+        <w:shd w:val="clear" w:color="auto" w:fill="EEECE1" w:themeFill="background2"/>
+        <w:rPr>
+          <w:rFonts w:ascii="Courier New" w:hAnsi="Courier New" w:cs="Courier New"/>
+          <w:sz w:val="24"/>
+          <w:szCs w:val="24"/>
+          <w:lang w:val="en-US"/>
+        </w:rPr>
+      </w:pPr>
+      <w:proofErr w:type="spellStart"/>
+      <w:proofErr w:type="gramStart"/>
+      <w:r>
+        <w:rPr>
+          <w:rFonts w:ascii="Courier New" w:hAnsi="Courier New" w:cs="Courier New"/>
+          <w:sz w:val="24"/>
+          <w:szCs w:val="24"/>
+          <w:lang w:val="en-US"/>
+        </w:rPr>
+        <w:t>git</w:t>
+      </w:r>
+      <w:proofErr w:type="spellEnd"/>
+      <w:proofErr w:type="gramEnd"/>
+      <w:r>
+        <w:rPr>
+          <w:rFonts w:ascii="Courier New" w:hAnsi="Courier New" w:cs="Courier New"/>
+          <w:sz w:val="24"/>
+          <w:szCs w:val="24"/>
+          <w:lang w:val="en-US"/>
+        </w:rPr>
+        <w:t xml:space="preserve"> </w:t>
+      </w:r>
+      <w:r>
+        <w:rPr>
+          <w:rFonts w:ascii="Courier New" w:hAnsi="Courier New" w:cs="Courier New"/>
+          <w:sz w:val="24"/>
+          <w:szCs w:val="24"/>
+          <w:highlight w:val="yellow"/>
+          <w:lang w:val="en-US"/>
+        </w:rPr>
+        <w:t>diff-tree --no-commit-id --name-only -r &lt;id-commit</w:t>
+      </w:r>
+      <w:r>
+        <w:rPr>
+          <w:rFonts w:ascii="Courier New" w:hAnsi="Courier New" w:cs="Courier New"/>
+          <w:sz w:val="24"/>
+          <w:szCs w:val="24"/>
+          <w:highlight w:val="yellow"/>
+          <w:lang w:val="en-US"/>
+        </w:rPr>
+        <w:t>&gt;</w:t>
+      </w:r>
+      <w:r>
+        <w:rPr>
+          <w:rFonts w:ascii="Courier New" w:hAnsi="Courier New" w:cs="Courier New"/>
+          <w:sz w:val="24"/>
+          <w:szCs w:val="24"/>
+          <w:lang w:val="en-US"/>
+        </w:rPr>
+        <w:t xml:space="preserve">, </w:t>
+      </w:r>
+      <w:proofErr w:type="spellStart"/>
+      <w:r>
+        <w:rPr>
+          <w:rFonts w:ascii="Courier New" w:hAnsi="Courier New" w:cs="Courier New"/>
+          <w:sz w:val="24"/>
+          <w:szCs w:val="24"/>
+          <w:lang w:val="en-US"/>
+        </w:rPr>
+        <w:t>muestra</w:t>
+      </w:r>
+      <w:proofErr w:type="spellEnd"/>
+      <w:r>
+        <w:rPr>
+          <w:rFonts w:ascii="Courier New" w:hAnsi="Courier New" w:cs="Courier New"/>
+          <w:sz w:val="24"/>
+          <w:szCs w:val="24"/>
+          <w:lang w:val="en-US"/>
+        </w:rPr>
+        <w:t xml:space="preserve"> </w:t>
+      </w:r>
+      <w:proofErr w:type="spellStart"/>
+      <w:r>
+        <w:rPr>
+          <w:rFonts w:ascii="Courier New" w:hAnsi="Courier New" w:cs="Courier New"/>
+          <w:sz w:val="24"/>
+          <w:szCs w:val="24"/>
+          <w:lang w:val="en-US"/>
+        </w:rPr>
+        <w:t>únicamente</w:t>
+      </w:r>
+      <w:proofErr w:type="spellEnd"/>
+      <w:r>
+        <w:rPr>
+          <w:rFonts w:ascii="Courier New" w:hAnsi="Courier New" w:cs="Courier New"/>
+          <w:sz w:val="24"/>
+          <w:szCs w:val="24"/>
+          <w:lang w:val="en-US"/>
+        </w:rPr>
+        <w:t xml:space="preserve"> los </w:t>
+      </w:r>
+      <w:proofErr w:type="spellStart"/>
+      <w:r>
+        <w:rPr>
+          <w:rFonts w:ascii="Courier New" w:hAnsi="Courier New" w:cs="Courier New"/>
+          <w:sz w:val="24"/>
+          <w:szCs w:val="24"/>
+          <w:lang w:val="en-US"/>
+        </w:rPr>
+        <w:t>ficheros</w:t>
+      </w:r>
+      <w:proofErr w:type="spellEnd"/>
+      <w:r>
+        <w:rPr>
+          <w:rFonts w:ascii="Courier New" w:hAnsi="Courier New" w:cs="Courier New"/>
+          <w:sz w:val="24"/>
+          <w:szCs w:val="24"/>
+          <w:lang w:val="en-US"/>
+        </w:rPr>
+        <w:t xml:space="preserve"> </w:t>
+      </w:r>
+      <w:proofErr w:type="spellStart"/>
+      <w:r>
+        <w:rPr>
+          <w:rFonts w:ascii="Courier New" w:hAnsi="Courier New" w:cs="Courier New"/>
+          <w:sz w:val="24"/>
+          <w:szCs w:val="24"/>
+          <w:lang w:val="en-US"/>
+        </w:rPr>
+        <w:t>modificados</w:t>
+      </w:r>
+      <w:proofErr w:type="spellEnd"/>
+      <w:r>
+        <w:rPr>
+          <w:rFonts w:ascii="Courier New" w:hAnsi="Courier New" w:cs="Courier New"/>
+          <w:sz w:val="24"/>
+          <w:szCs w:val="24"/>
+          <w:lang w:val="en-US"/>
+        </w:rPr>
+        <w:t xml:space="preserve"> en el commit.</w:t>
+      </w:r>
+    </w:p>
+    <w:p>
+      <w:pPr>
+        <w:shd w:val="clear" w:color="auto" w:fill="EEECE1" w:themeFill="background2"/>
+        <w:rPr>
+          <w:rFonts w:ascii="Courier New" w:hAnsi="Courier New" w:cs="Courier New"/>
+          <w:sz w:val="24"/>
+          <w:szCs w:val="24"/>
+          <w:lang w:val="en-US"/>
+        </w:rPr>
+      </w:pPr>
+      <w:r>
+        <w:rPr>
+          <w:rFonts w:ascii="Courier New" w:hAnsi="Courier New" w:cs="Courier New"/>
+          <w:sz w:val="24"/>
+          <w:szCs w:val="24"/>
+          <w:highlight w:val="yellow"/>
+          <w:lang w:val="en-US"/>
+        </w:rPr>
+        <w:lastRenderedPageBreak/>
+        <w:t xml:space="preserve">git ls-tree --name-only -r </w:t>
+      </w:r>
+      <w:r>
+        <w:rPr>
+          <w:rFonts w:ascii="Courier New" w:hAnsi="Courier New" w:cs="Courier New"/>
+          <w:sz w:val="24"/>
+          <w:szCs w:val="24"/>
+          <w:highlight w:val="yellow"/>
+          <w:lang w:val="en-US"/>
+        </w:rPr>
+        <w:t>&lt;id-commit&gt;</w:t>
+      </w:r>
+      <w:r>
+        <w:rPr>
+          <w:rFonts w:ascii="Courier New" w:hAnsi="Courier New" w:cs="Courier New"/>
+          <w:sz w:val="24"/>
+          <w:szCs w:val="24"/>
+          <w:lang w:val="en-US"/>
+        </w:rPr>
+        <w:t>, muestra todos los ficheros implicados en un commit.</w:t>
+      </w:r>
+    </w:p>
+    <w:p>
+      <w:pPr>
+        <w:shd w:val="clear" w:color="auto" w:fill="EEECE1" w:themeFill="background2"/>
+        <w:rPr>
+          <w:rFonts w:ascii="Courier New" w:hAnsi="Courier New" w:cs="Courier New"/>
+          <w:sz w:val="24"/>
+          <w:szCs w:val="24"/>
+        </w:rPr>
+      </w:pPr>
+      <w:proofErr w:type="gramStart"/>
+      <w:r>
+        <w:rPr>
+          <w:rFonts w:ascii="Courier New" w:hAnsi="Courier New" w:cs="Courier New"/>
+          <w:sz w:val="24"/>
+          <w:szCs w:val="24"/>
+        </w:rPr>
         <w:t>también</w:t>
       </w:r>
-      <w:proofErr w:type="spellEnd"/>
-      <w:r>
-        <w:rPr>
-          <w:rFonts w:ascii="Courier New" w:hAnsi="Courier New" w:cs="Courier New"/>
-          <w:sz w:val="24"/>
-          <w:szCs w:val="24"/>
-          <w:lang w:val="en-US"/>
+      <w:proofErr w:type="gramEnd"/>
+      <w:r>
+        <w:rPr>
+          <w:rFonts w:ascii="Courier New" w:hAnsi="Courier New" w:cs="Courier New"/>
+          <w:sz w:val="24"/>
+          <w:szCs w:val="24"/>
         </w:rPr>
         <w:t>:</w:t>
       </w:r>
@@ -10526,11 +11797,11 @@
           <w:rFonts w:ascii="Courier New" w:hAnsi="Courier New" w:cs="Courier New"/>
           <w:sz w:val="24"/>
           <w:szCs w:val="24"/>
-          <w:lang w:val="en-US"/>
         </w:rPr>
         <w:tab/>
       </w:r>
       <w:proofErr w:type="spellStart"/>
+      <w:proofErr w:type="gramStart"/>
       <w:r>
         <w:rPr>
           <w:rFonts w:ascii="Courier New" w:hAnsi="Courier New" w:cs="Courier New"/>
@@ -10541,6 +11812,7 @@
         <w:t>git</w:t>
       </w:r>
       <w:proofErr w:type="spellEnd"/>
+      <w:proofErr w:type="gramEnd"/>
       <w:r>
         <w:rPr>
           <w:rFonts w:ascii="Courier New" w:hAnsi="Courier New" w:cs="Courier New"/>
@@ -11578,7 +12850,6 @@
           <w:sz w:val="24"/>
           <w:szCs w:val="24"/>
         </w:rPr>
-        <w:lastRenderedPageBreak/>
         <w:t xml:space="preserve">Existe una </w:t>
       </w:r>
       <w:r>
@@ -12288,6 +13559,7 @@
           <w:sz w:val="28"/>
           <w:szCs w:val="28"/>
         </w:rPr>
+        <w:lastRenderedPageBreak/>
         <w:t xml:space="preserve">Colaborar en proyecto </w:t>
       </w:r>
       <w:proofErr w:type="spellStart"/>
@@ -13266,7 +14538,6 @@
           <w:sz w:val="24"/>
           <w:szCs w:val="24"/>
         </w:rPr>
-        <w:lastRenderedPageBreak/>
         <w:t>fetch</w:t>
       </w:r>
       <w:proofErr w:type="spellEnd"/>
@@ -14192,7 +15463,16 @@
           <w:sz w:val="24"/>
           <w:szCs w:val="24"/>
         </w:rPr>
-        <w:t xml:space="preserve"> Antonio63jun y antonio63junio, van a solaparse en las subidas sobre el repositorio master de </w:t>
+        <w:t xml:space="preserve"> </w:t>
+      </w:r>
+      <w:r>
+        <w:rPr>
+          <w:rFonts w:ascii="Courier New" w:hAnsi="Courier New" w:cs="Courier New"/>
+          <w:sz w:val="24"/>
+          <w:szCs w:val="24"/>
+        </w:rPr>
+        <w:lastRenderedPageBreak/>
+        <w:t xml:space="preserve">Antonio63jun y antonio63junio, van a solaparse en las subidas sobre el repositorio master de </w:t>
       </w:r>
       <w:proofErr w:type="spellStart"/>
       <w:r>
@@ -15238,7 +16518,6 @@
           <w:i/>
           <w:lang w:val="en-US"/>
         </w:rPr>
-        <w:lastRenderedPageBreak/>
         <w:t>remote.origin.fetch</w:t>
       </w:r>
       <w:proofErr w:type="spellEnd"/>
@@ -15842,6 +17121,7 @@
           <w:sz w:val="24"/>
           <w:szCs w:val="24"/>
         </w:rPr>
+        <w:lastRenderedPageBreak/>
         <w:t>En T251,</w:t>
       </w:r>
       <w:r>
@@ -16631,7 +17911,6 @@
           <w:szCs w:val="24"/>
           <w:lang w:val="en-US"/>
         </w:rPr>
-        <w:lastRenderedPageBreak/>
         <w:t>git</w:t>
       </w:r>
       <w:proofErr w:type="spellEnd"/>
@@ -17468,6 +18747,7 @@
           <w:sz w:val="24"/>
           <w:szCs w:val="24"/>
         </w:rPr>
+        <w:lastRenderedPageBreak/>
         <w:t xml:space="preserve">   </w:t>
       </w:r>
       <w:proofErr w:type="spellStart"/>
@@ -18383,7 +19663,6 @@
           <w:sz w:val="24"/>
           <w:szCs w:val="24"/>
         </w:rPr>
-        <w:lastRenderedPageBreak/>
         <w:t xml:space="preserve">Desde pl1 hacemos cambios en un fichero f1, </w:t>
       </w:r>
       <w:proofErr w:type="spellStart"/>
@@ -19709,6 +20988,7 @@
           <w:sz w:val="24"/>
           <w:szCs w:val="24"/>
         </w:rPr>
+        <w:lastRenderedPageBreak/>
         <w:t>origin</w:t>
       </w:r>
       <w:proofErr w:type="spellEnd"/>
@@ -20780,7 +22060,6 @@
           <w:i/>
           <w:lang w:val="en-US"/>
         </w:rPr>
-        <w:lastRenderedPageBreak/>
         <w:t xml:space="preserve">On branch </w:t>
       </w:r>
       <w:proofErr w:type="spellStart"/>
@@ -21873,6 +23152,7 @@
           <w:sz w:val="24"/>
           <w:szCs w:val="24"/>
         </w:rPr>
+        <w:lastRenderedPageBreak/>
         <w:t xml:space="preserve">Se aplica la herramienta </w:t>
       </w:r>
       <w:proofErr w:type="spellStart"/>
@@ -22871,7 +24151,6 @@
           <w:sz w:val="24"/>
           <w:szCs w:val="24"/>
         </w:rPr>
-        <w:lastRenderedPageBreak/>
         <w:t xml:space="preserve">Tres usuarios trabajando sobre el proyecto </w:t>
       </w:r>
       <w:proofErr w:type="spellStart"/>
@@ -23519,6 +24798,7 @@
           <w:i/>
           <w:lang w:val="en-US"/>
         </w:rPr>
+        <w:lastRenderedPageBreak/>
         <w:t xml:space="preserve">        f1.txt</w:t>
       </w:r>
     </w:p>
@@ -25110,7 +26390,6 @@
   <w:style w:type="character" w:default="1" w:styleId="Fuentedeprrafopredeter">
     <w:name w:val="Default Paragraph Font"/>
     <w:uiPriority w:val="1"/>
-    <w:semiHidden/>
     <w:unhideWhenUsed/>
   </w:style>
   <w:style w:type="table" w:default="1" w:styleId="Tablanormal">
@@ -25768,7 +27047,6 @@
   <w:style w:type="character" w:default="1" w:styleId="Fuentedeprrafopredeter">
     <w:name w:val="Default Paragraph Font"/>
     <w:uiPriority w:val="1"/>
-    <w:semiHidden/>
     <w:unhideWhenUsed/>
   </w:style>
   <w:style w:type="table" w:default="1" w:styleId="Tablanormal">
@@ -26483,7 +27761,7 @@
 </file>
 
 <file path=customXml/itemProps1.xml><?xml version="1.0" encoding="utf-8"?>
-<ds:datastoreItem xmlns:ds="http://schemas.openxmlformats.org/officeDocument/2006/customXml" ds:itemID="{C2B7960E-57AC-4607-B5A6-A921F66F70C0}">
+<ds:datastoreItem xmlns:ds="http://schemas.openxmlformats.org/officeDocument/2006/customXml" ds:itemID="{2E536876-E81D-4641-BB9C-906B2E881ABB}">
   <ds:schemaRefs>
     <ds:schemaRef ds:uri="http://schemas.openxmlformats.org/officeDocument/2006/bibliography"/>
   </ds:schemaRefs>

</xml_diff>

<commit_message>
por antoino63j a 15/09/2017 13:55
</commit_message>
<xml_diff>
--- a/software/GitApuntes.docx
+++ b/software/GitApuntes.docx
@@ -4478,17 +4478,7 @@
           <w:sz w:val="24"/>
           <w:szCs w:val="24"/>
         </w:rPr>
-        <w:t xml:space="preserve"> --</w:t>
-      </w:r>
-      <w:bookmarkStart w:id="0" w:name="_GoBack"/>
-      <w:bookmarkEnd w:id="0"/>
-      <w:r>
-        <w:rPr>
-          <w:rFonts w:ascii="Courier New" w:hAnsi="Courier New" w:cs="Courier New"/>
-          <w:sz w:val="24"/>
-          <w:szCs w:val="24"/>
-        </w:rPr>
-        <w:t xml:space="preserve"> &lt;fichero&gt;.</w:t>
+        <w:t xml:space="preserve"> -- &lt;fichero&gt;.</w:t>
       </w:r>
     </w:p>
     <w:p>
@@ -11723,6 +11713,8 @@
           <w:lang w:val="en-US"/>
         </w:rPr>
       </w:pPr>
+      <w:proofErr w:type="spellStart"/>
+      <w:proofErr w:type="gramStart"/>
       <w:r>
         <w:rPr>
           <w:rFonts w:ascii="Courier New" w:hAnsi="Courier New" w:cs="Courier New"/>
@@ -11732,8 +11724,10 @@
           <w:lang w:val="en-US"/>
         </w:rPr>
         <w:lastRenderedPageBreak/>
-        <w:t xml:space="preserve">git ls-tree --name-only -r </w:t>
-      </w:r>
+        <w:t>git</w:t>
+      </w:r>
+      <w:proofErr w:type="spellEnd"/>
+      <w:proofErr w:type="gramEnd"/>
       <w:r>
         <w:rPr>
           <w:rFonts w:ascii="Courier New" w:hAnsi="Courier New" w:cs="Courier New"/>
@@ -11742,6 +11736,38 @@
           <w:highlight w:val="yellow"/>
           <w:lang w:val="en-US"/>
         </w:rPr>
+        <w:t xml:space="preserve"> </w:t>
+      </w:r>
+      <w:proofErr w:type="spellStart"/>
+      <w:r>
+        <w:rPr>
+          <w:rFonts w:ascii="Courier New" w:hAnsi="Courier New" w:cs="Courier New"/>
+          <w:sz w:val="24"/>
+          <w:szCs w:val="24"/>
+          <w:highlight w:val="yellow"/>
+          <w:lang w:val="en-US"/>
+        </w:rPr>
+        <w:t>ls</w:t>
+      </w:r>
+      <w:proofErr w:type="spellEnd"/>
+      <w:r>
+        <w:rPr>
+          <w:rFonts w:ascii="Courier New" w:hAnsi="Courier New" w:cs="Courier New"/>
+          <w:sz w:val="24"/>
+          <w:szCs w:val="24"/>
+          <w:highlight w:val="yellow"/>
+          <w:lang w:val="en-US"/>
+        </w:rPr>
+        <w:t xml:space="preserve">-tree --name-only -r </w:t>
+      </w:r>
+      <w:r>
+        <w:rPr>
+          <w:rFonts w:ascii="Courier New" w:hAnsi="Courier New" w:cs="Courier New"/>
+          <w:sz w:val="24"/>
+          <w:szCs w:val="24"/>
+          <w:highlight w:val="yellow"/>
+          <w:lang w:val="en-US"/>
+        </w:rPr>
         <w:t>&lt;id-commit&gt;</w:t>
       </w:r>
       <w:r>
@@ -11751,7 +11777,87 @@
           <w:szCs w:val="24"/>
           <w:lang w:val="en-US"/>
         </w:rPr>
-        <w:t>, muestra todos los ficheros implicados en un commit.</w:t>
+        <w:t xml:space="preserve">, </w:t>
+      </w:r>
+      <w:proofErr w:type="spellStart"/>
+      <w:r>
+        <w:rPr>
+          <w:rFonts w:ascii="Courier New" w:hAnsi="Courier New" w:cs="Courier New"/>
+          <w:sz w:val="24"/>
+          <w:szCs w:val="24"/>
+          <w:lang w:val="en-US"/>
+        </w:rPr>
+        <w:t>muestra</w:t>
+      </w:r>
+      <w:proofErr w:type="spellEnd"/>
+      <w:r>
+        <w:rPr>
+          <w:rFonts w:ascii="Courier New" w:hAnsi="Courier New" w:cs="Courier New"/>
+          <w:sz w:val="24"/>
+          <w:szCs w:val="24"/>
+          <w:lang w:val="en-US"/>
+        </w:rPr>
+        <w:t xml:space="preserve"> </w:t>
+      </w:r>
+      <w:proofErr w:type="spellStart"/>
+      <w:r>
+        <w:rPr>
+          <w:rFonts w:ascii="Courier New" w:hAnsi="Courier New" w:cs="Courier New"/>
+          <w:sz w:val="24"/>
+          <w:szCs w:val="24"/>
+          <w:lang w:val="en-US"/>
+        </w:rPr>
+        <w:t>todos</w:t>
+      </w:r>
+      <w:proofErr w:type="spellEnd"/>
+      <w:r>
+        <w:rPr>
+          <w:rFonts w:ascii="Courier New" w:hAnsi="Courier New" w:cs="Courier New"/>
+          <w:sz w:val="24"/>
+          <w:szCs w:val="24"/>
+          <w:lang w:val="en-US"/>
+        </w:rPr>
+        <w:t xml:space="preserve"> los </w:t>
+      </w:r>
+      <w:proofErr w:type="spellStart"/>
+      <w:r>
+        <w:rPr>
+          <w:rFonts w:ascii="Courier New" w:hAnsi="Courier New" w:cs="Courier New"/>
+          <w:sz w:val="24"/>
+          <w:szCs w:val="24"/>
+          <w:lang w:val="en-US"/>
+        </w:rPr>
+        <w:t>ficheros</w:t>
+      </w:r>
+      <w:proofErr w:type="spellEnd"/>
+      <w:r>
+        <w:rPr>
+          <w:rFonts w:ascii="Courier New" w:hAnsi="Courier New" w:cs="Courier New"/>
+          <w:sz w:val="24"/>
+          <w:szCs w:val="24"/>
+          <w:lang w:val="en-US"/>
+        </w:rPr>
+        <w:t xml:space="preserve"> </w:t>
+      </w:r>
+      <w:proofErr w:type="spellStart"/>
+      <w:r>
+        <w:rPr>
+          <w:rFonts w:ascii="Courier New" w:hAnsi="Courier New" w:cs="Courier New"/>
+          <w:sz w:val="24"/>
+          <w:szCs w:val="24"/>
+          <w:lang w:val="en-US"/>
+        </w:rPr>
+        <w:t>implicados</w:t>
+      </w:r>
+      <w:proofErr w:type="spellEnd"/>
+      <w:r>
+        <w:rPr>
+          <w:rFonts w:ascii="Courier New" w:hAnsi="Courier New" w:cs="Courier New"/>
+          <w:sz w:val="24"/>
+          <w:szCs w:val="24"/>
+          <w:lang w:val="en-US"/>
+        </w:rPr>
+        <w:t xml:space="preserve"> en un commit.</w:t>
       </w:r>
     </w:p>
     <w:p>
@@ -25163,6 +25269,518 @@
         <w:t>push</w:t>
       </w:r>
       <w:proofErr w:type="spellEnd"/>
+    </w:p>
+    <w:p>
+      <w:pPr>
+        <w:pStyle w:val="Prrafodelista"/>
+        <w:ind w:left="360"/>
+        <w:rPr>
+          <w:rFonts w:ascii="Courier New" w:hAnsi="Courier New" w:cs="Courier New"/>
+          <w:b/>
+          <w:sz w:val="24"/>
+          <w:szCs w:val="24"/>
+          <w:u w:val="single"/>
+        </w:rPr>
+      </w:pPr>
+      <w:proofErr w:type="gramStart"/>
+      <w:r>
+        <w:rPr>
+          <w:rFonts w:ascii="Courier New" w:hAnsi="Courier New" w:cs="Courier New"/>
+          <w:b/>
+          <w:sz w:val="24"/>
+          <w:szCs w:val="24"/>
+          <w:u w:val="single"/>
+        </w:rPr>
+        <w:t>prueba</w:t>
+      </w:r>
+      <w:proofErr w:type="gramEnd"/>
+      <w:r>
+        <w:rPr>
+          <w:rFonts w:ascii="Courier New" w:hAnsi="Courier New" w:cs="Courier New"/>
+          <w:b/>
+          <w:sz w:val="24"/>
+          <w:szCs w:val="24"/>
+          <w:u w:val="single"/>
+        </w:rPr>
+        <w:t xml:space="preserve"> </w:t>
+      </w:r>
+      <w:r>
+        <w:rPr>
+          <w:rFonts w:ascii="Courier New" w:hAnsi="Courier New" w:cs="Courier New"/>
+          <w:b/>
+          <w:sz w:val="24"/>
+          <w:szCs w:val="24"/>
+          <w:u w:val="single"/>
+        </w:rPr>
+        <w:t>5</w:t>
+      </w:r>
+      <w:r>
+        <w:rPr>
+          <w:rFonts w:ascii="Courier New" w:hAnsi="Courier New" w:cs="Courier New"/>
+          <w:b/>
+          <w:sz w:val="24"/>
+          <w:szCs w:val="24"/>
+          <w:u w:val="single"/>
+        </w:rPr>
+        <w:t xml:space="preserve">: </w:t>
+      </w:r>
+      <w:r>
+        <w:rPr>
+          <w:rFonts w:ascii="Courier New" w:hAnsi="Courier New" w:cs="Courier New"/>
+          <w:b/>
+          <w:sz w:val="24"/>
+          <w:szCs w:val="24"/>
+          <w:u w:val="single"/>
+        </w:rPr>
+        <w:t>Comprobar si estamos actualizados con repositorio base</w:t>
+      </w:r>
+      <w:r>
+        <w:rPr>
+          <w:rFonts w:ascii="Courier New" w:hAnsi="Courier New" w:cs="Courier New"/>
+          <w:b/>
+          <w:sz w:val="24"/>
+          <w:szCs w:val="24"/>
+          <w:u w:val="single"/>
+        </w:rPr>
+        <w:t>:</w:t>
+      </w:r>
+    </w:p>
+    <w:p>
+      <w:pPr>
+        <w:pStyle w:val="Prrafodelista"/>
+        <w:ind w:left="360"/>
+        <w:rPr>
+          <w:rFonts w:ascii="Courier New" w:hAnsi="Courier New" w:cs="Courier New"/>
+          <w:b/>
+          <w:sz w:val="24"/>
+          <w:szCs w:val="24"/>
+          <w:u w:val="single"/>
+        </w:rPr>
+      </w:pPr>
+    </w:p>
+    <w:p>
+      <w:pPr>
+        <w:pStyle w:val="Prrafodelista"/>
+        <w:ind w:left="360"/>
+        <w:rPr>
+          <w:rFonts w:ascii="Courier New" w:hAnsi="Courier New" w:cs="Courier New"/>
+          <w:sz w:val="24"/>
+          <w:szCs w:val="24"/>
+        </w:rPr>
+      </w:pPr>
+      <w:r>
+        <w:rPr>
+          <w:rFonts w:ascii="Courier New" w:hAnsi="Courier New" w:cs="Courier New"/>
+          <w:sz w:val="24"/>
+          <w:szCs w:val="24"/>
+        </w:rPr>
+        <w:t>Modo 1:</w:t>
+      </w:r>
+    </w:p>
+    <w:p>
+      <w:pPr>
+        <w:pStyle w:val="Prrafodelista"/>
+        <w:ind w:left="360"/>
+        <w:rPr>
+          <w:rFonts w:ascii="Courier New" w:hAnsi="Courier New" w:cs="Courier New"/>
+          <w:sz w:val="24"/>
+          <w:szCs w:val="24"/>
+        </w:rPr>
+      </w:pPr>
+      <w:r>
+        <w:rPr>
+          <w:rFonts w:ascii="Courier New" w:hAnsi="Courier New" w:cs="Courier New"/>
+          <w:sz w:val="24"/>
+          <w:szCs w:val="24"/>
+        </w:rPr>
+        <w:t xml:space="preserve">Podemos ver los últimos </w:t>
+      </w:r>
+      <w:proofErr w:type="spellStart"/>
+      <w:r>
+        <w:rPr>
+          <w:rFonts w:ascii="Courier New" w:hAnsi="Courier New" w:cs="Courier New"/>
+          <w:sz w:val="24"/>
+          <w:szCs w:val="24"/>
+        </w:rPr>
+        <w:t>commit</w:t>
+      </w:r>
+      <w:proofErr w:type="spellEnd"/>
+      <w:r>
+        <w:rPr>
+          <w:rFonts w:ascii="Courier New" w:hAnsi="Courier New" w:cs="Courier New"/>
+          <w:sz w:val="24"/>
+          <w:szCs w:val="24"/>
+        </w:rPr>
+        <w:t xml:space="preserve"> realizados en nuestro repositorio local y compara con los del repositorio base.</w:t>
+      </w:r>
+    </w:p>
+    <w:p>
+      <w:pPr>
+        <w:pStyle w:val="Prrafodelista"/>
+        <w:ind w:left="360"/>
+        <w:rPr>
+          <w:rFonts w:ascii="Courier New" w:hAnsi="Courier New" w:cs="Courier New"/>
+          <w:sz w:val="24"/>
+          <w:szCs w:val="24"/>
+        </w:rPr>
+      </w:pPr>
+      <w:proofErr w:type="spellStart"/>
+      <w:proofErr w:type="gramStart"/>
+      <w:r>
+        <w:rPr>
+          <w:rFonts w:ascii="Courier New" w:hAnsi="Courier New" w:cs="Courier New"/>
+          <w:sz w:val="24"/>
+          <w:szCs w:val="24"/>
+        </w:rPr>
+        <w:t>git</w:t>
+      </w:r>
+      <w:proofErr w:type="spellEnd"/>
+      <w:proofErr w:type="gramEnd"/>
+      <w:r>
+        <w:rPr>
+          <w:rFonts w:ascii="Courier New" w:hAnsi="Courier New" w:cs="Courier New"/>
+          <w:sz w:val="24"/>
+          <w:szCs w:val="24"/>
+        </w:rPr>
+        <w:t xml:space="preserve"> </w:t>
+      </w:r>
+      <w:proofErr w:type="spellStart"/>
+      <w:r>
+        <w:rPr>
+          <w:rFonts w:ascii="Courier New" w:hAnsi="Courier New" w:cs="Courier New"/>
+          <w:sz w:val="24"/>
+          <w:szCs w:val="24"/>
+        </w:rPr>
+        <w:t>fetch</w:t>
+      </w:r>
+      <w:proofErr w:type="spellEnd"/>
+      <w:r>
+        <w:rPr>
+          <w:rFonts w:ascii="Courier New" w:hAnsi="Courier New" w:cs="Courier New"/>
+          <w:sz w:val="24"/>
+          <w:szCs w:val="24"/>
+        </w:rPr>
+        <w:t xml:space="preserve"> (para cargar la rama remota)</w:t>
+      </w:r>
+    </w:p>
+    <w:p>
+      <w:pPr>
+        <w:pStyle w:val="Prrafodelista"/>
+        <w:ind w:left="360"/>
+        <w:rPr>
+          <w:rFonts w:ascii="Courier New" w:hAnsi="Courier New" w:cs="Courier New"/>
+          <w:sz w:val="24"/>
+          <w:szCs w:val="24"/>
+          <w:lang w:val="en-US"/>
+        </w:rPr>
+      </w:pPr>
+      <w:proofErr w:type="spellStart"/>
+      <w:proofErr w:type="gramStart"/>
+      <w:r>
+        <w:rPr>
+          <w:rFonts w:ascii="Courier New" w:hAnsi="Courier New" w:cs="Courier New"/>
+          <w:sz w:val="24"/>
+          <w:szCs w:val="24"/>
+          <w:lang w:val="en-US"/>
+        </w:rPr>
+        <w:t>git</w:t>
+      </w:r>
+      <w:proofErr w:type="spellEnd"/>
+      <w:proofErr w:type="gramEnd"/>
+      <w:r>
+        <w:rPr>
+          <w:rFonts w:ascii="Courier New" w:hAnsi="Courier New" w:cs="Courier New"/>
+          <w:sz w:val="24"/>
+          <w:szCs w:val="24"/>
+          <w:lang w:val="en-US"/>
+        </w:rPr>
+        <w:t xml:space="preserve"> log origin/</w:t>
+      </w:r>
+      <w:proofErr w:type="spellStart"/>
+      <w:r>
+        <w:rPr>
+          <w:rFonts w:ascii="Courier New" w:hAnsi="Courier New" w:cs="Courier New"/>
+          <w:sz w:val="24"/>
+          <w:szCs w:val="24"/>
+          <w:lang w:val="en-US"/>
+        </w:rPr>
+        <w:t>rama</w:t>
+      </w:r>
+      <w:proofErr w:type="spellEnd"/>
+      <w:r>
+        <w:rPr>
+          <w:rFonts w:ascii="Courier New" w:hAnsi="Courier New" w:cs="Courier New"/>
+          <w:sz w:val="24"/>
+          <w:szCs w:val="24"/>
+          <w:lang w:val="en-US"/>
+        </w:rPr>
+        <w:t xml:space="preserve"> -3</w:t>
+      </w:r>
+    </w:p>
+    <w:p>
+      <w:pPr>
+        <w:pStyle w:val="Prrafodelista"/>
+        <w:ind w:left="360"/>
+        <w:rPr>
+          <w:rFonts w:ascii="Courier New" w:hAnsi="Courier New" w:cs="Courier New"/>
+          <w:sz w:val="24"/>
+          <w:szCs w:val="24"/>
+          <w:lang w:val="en-US"/>
+        </w:rPr>
+      </w:pPr>
+      <w:proofErr w:type="spellStart"/>
+      <w:proofErr w:type="gramStart"/>
+      <w:r>
+        <w:rPr>
+          <w:rFonts w:ascii="Courier New" w:hAnsi="Courier New" w:cs="Courier New"/>
+          <w:sz w:val="24"/>
+          <w:szCs w:val="24"/>
+          <w:lang w:val="en-US"/>
+        </w:rPr>
+        <w:t>git</w:t>
+      </w:r>
+      <w:proofErr w:type="spellEnd"/>
+      <w:proofErr w:type="gramEnd"/>
+      <w:r>
+        <w:rPr>
+          <w:rFonts w:ascii="Courier New" w:hAnsi="Courier New" w:cs="Courier New"/>
+          <w:sz w:val="24"/>
+          <w:szCs w:val="24"/>
+          <w:lang w:val="en-US"/>
+        </w:rPr>
+        <w:t xml:space="preserve"> log -3</w:t>
+      </w:r>
+    </w:p>
+    <w:p>
+      <w:pPr>
+        <w:pStyle w:val="Prrafodelista"/>
+        <w:ind w:left="360"/>
+        <w:rPr>
+          <w:rFonts w:ascii="Courier New" w:hAnsi="Courier New" w:cs="Courier New"/>
+          <w:sz w:val="24"/>
+          <w:szCs w:val="24"/>
+        </w:rPr>
+      </w:pPr>
+      <w:r>
+        <w:rPr>
+          <w:rFonts w:ascii="Courier New" w:hAnsi="Courier New" w:cs="Courier New"/>
+          <w:sz w:val="24"/>
+          <w:szCs w:val="24"/>
+        </w:rPr>
+        <w:t>Podemos compar</w:t>
+      </w:r>
+      <w:r>
+        <w:rPr>
+          <w:rFonts w:ascii="Courier New" w:hAnsi="Courier New" w:cs="Courier New"/>
+          <w:sz w:val="24"/>
+          <w:szCs w:val="24"/>
+        </w:rPr>
+        <w:t>a</w:t>
+      </w:r>
+      <w:r>
+        <w:rPr>
+          <w:rFonts w:ascii="Courier New" w:hAnsi="Courier New" w:cs="Courier New"/>
+          <w:sz w:val="24"/>
+          <w:szCs w:val="24"/>
+        </w:rPr>
+        <w:t xml:space="preserve">r las salidas de los dos </w:t>
+      </w:r>
+      <w:r>
+        <w:rPr>
+          <w:rFonts w:ascii="Courier New" w:hAnsi="Courier New" w:cs="Courier New"/>
+          <w:sz w:val="24"/>
+          <w:szCs w:val="24"/>
+        </w:rPr>
+        <w:t xml:space="preserve">últimos comando para comparar los </w:t>
+      </w:r>
+      <w:proofErr w:type="spellStart"/>
+      <w:r>
+        <w:rPr>
+          <w:rFonts w:ascii="Courier New" w:hAnsi="Courier New" w:cs="Courier New"/>
+          <w:sz w:val="24"/>
+          <w:szCs w:val="24"/>
+        </w:rPr>
+        <w:t>check</w:t>
+      </w:r>
+      <w:proofErr w:type="spellEnd"/>
+    </w:p>
+    <w:p>
+      <w:pPr>
+        <w:pStyle w:val="Prrafodelista"/>
+        <w:ind w:left="360"/>
+        <w:rPr>
+          <w:rFonts w:ascii="Courier New" w:hAnsi="Courier New" w:cs="Courier New"/>
+          <w:sz w:val="24"/>
+          <w:szCs w:val="24"/>
+        </w:rPr>
+      </w:pPr>
+    </w:p>
+    <w:p>
+      <w:pPr>
+        <w:pStyle w:val="Prrafodelista"/>
+        <w:ind w:left="360"/>
+        <w:rPr>
+          <w:rFonts w:ascii="Courier New" w:hAnsi="Courier New" w:cs="Courier New"/>
+          <w:sz w:val="24"/>
+          <w:szCs w:val="24"/>
+          <w:lang w:val="en-US"/>
+        </w:rPr>
+      </w:pPr>
+      <w:proofErr w:type="spellStart"/>
+      <w:r>
+        <w:rPr>
+          <w:rFonts w:ascii="Courier New" w:hAnsi="Courier New" w:cs="Courier New"/>
+          <w:sz w:val="24"/>
+          <w:szCs w:val="24"/>
+          <w:lang w:val="en-US"/>
+        </w:rPr>
+        <w:t>Modo</w:t>
+      </w:r>
+      <w:proofErr w:type="spellEnd"/>
+      <w:r>
+        <w:rPr>
+          <w:rFonts w:ascii="Courier New" w:hAnsi="Courier New" w:cs="Courier New"/>
+          <w:sz w:val="24"/>
+          <w:szCs w:val="24"/>
+          <w:lang w:val="en-US"/>
+        </w:rPr>
+        <w:t xml:space="preserve"> 2:</w:t>
+      </w:r>
+    </w:p>
+    <w:p>
+      <w:pPr>
+        <w:pStyle w:val="Prrafodelista"/>
+        <w:ind w:left="360"/>
+        <w:rPr>
+          <w:rFonts w:ascii="Courier New" w:hAnsi="Courier New" w:cs="Courier New"/>
+          <w:sz w:val="24"/>
+          <w:szCs w:val="24"/>
+          <w:lang w:val="en-US"/>
+        </w:rPr>
+      </w:pPr>
+      <w:proofErr w:type="spellStart"/>
+      <w:proofErr w:type="gramStart"/>
+      <w:r>
+        <w:rPr>
+          <w:rFonts w:ascii="Courier New" w:hAnsi="Courier New" w:cs="Courier New"/>
+          <w:sz w:val="24"/>
+          <w:szCs w:val="24"/>
+          <w:lang w:val="en-US"/>
+        </w:rPr>
+        <w:t>git</w:t>
+      </w:r>
+      <w:proofErr w:type="spellEnd"/>
+      <w:proofErr w:type="gramEnd"/>
+      <w:r>
+        <w:rPr>
+          <w:rFonts w:ascii="Courier New" w:hAnsi="Courier New" w:cs="Courier New"/>
+          <w:sz w:val="24"/>
+          <w:szCs w:val="24"/>
+          <w:lang w:val="en-US"/>
+        </w:rPr>
+        <w:t xml:space="preserve"> fetch</w:t>
+      </w:r>
+    </w:p>
+    <w:p>
+      <w:pPr>
+        <w:pStyle w:val="Prrafodelista"/>
+        <w:ind w:left="360"/>
+        <w:rPr>
+          <w:rFonts w:ascii="Courier New" w:hAnsi="Courier New" w:cs="Courier New"/>
+          <w:sz w:val="24"/>
+          <w:szCs w:val="24"/>
+          <w:lang w:val="en-US"/>
+        </w:rPr>
+      </w:pPr>
+      <w:proofErr w:type="spellStart"/>
+      <w:proofErr w:type="gramStart"/>
+      <w:r>
+        <w:rPr>
+          <w:rFonts w:ascii="Courier New" w:hAnsi="Courier New" w:cs="Courier New"/>
+          <w:sz w:val="24"/>
+          <w:szCs w:val="24"/>
+          <w:lang w:val="en-US"/>
+        </w:rPr>
+        <w:t>git</w:t>
+      </w:r>
+      <w:proofErr w:type="spellEnd"/>
+      <w:proofErr w:type="gramEnd"/>
+      <w:r>
+        <w:rPr>
+          <w:rFonts w:ascii="Courier New" w:hAnsi="Courier New" w:cs="Courier New"/>
+          <w:sz w:val="24"/>
+          <w:szCs w:val="24"/>
+          <w:lang w:val="en-US"/>
+        </w:rPr>
+        <w:t xml:space="preserve"> diff/</w:t>
+      </w:r>
+      <w:proofErr w:type="spellStart"/>
+      <w:r>
+        <w:rPr>
+          <w:rFonts w:ascii="Courier New" w:hAnsi="Courier New" w:cs="Courier New"/>
+          <w:sz w:val="24"/>
+          <w:szCs w:val="24"/>
+          <w:lang w:val="en-US"/>
+        </w:rPr>
+        <w:t>difftool</w:t>
+      </w:r>
+      <w:proofErr w:type="spellEnd"/>
+      <w:r>
+        <w:rPr>
+          <w:rFonts w:ascii="Courier New" w:hAnsi="Courier New" w:cs="Courier New"/>
+          <w:sz w:val="24"/>
+          <w:szCs w:val="24"/>
+          <w:lang w:val="en-US"/>
+        </w:rPr>
+        <w:t xml:space="preserve"> branch1 origin/branch1</w:t>
+      </w:r>
+    </w:p>
+    <w:p>
+      <w:pPr>
+        <w:pStyle w:val="Prrafodelista"/>
+        <w:ind w:left="360"/>
+        <w:rPr>
+          <w:rFonts w:ascii="Courier New" w:hAnsi="Courier New" w:cs="Courier New"/>
+          <w:sz w:val="24"/>
+          <w:szCs w:val="24"/>
+        </w:rPr>
+      </w:pPr>
+      <w:r>
+        <w:rPr>
+          <w:rFonts w:ascii="Courier New" w:hAnsi="Courier New" w:cs="Courier New"/>
+          <w:sz w:val="24"/>
+          <w:szCs w:val="24"/>
+        </w:rPr>
+        <w:t xml:space="preserve">Con </w:t>
+      </w:r>
+      <w:proofErr w:type="spellStart"/>
+      <w:r>
+        <w:rPr>
+          <w:rFonts w:ascii="Courier New" w:hAnsi="Courier New" w:cs="Courier New"/>
+          <w:sz w:val="24"/>
+          <w:szCs w:val="24"/>
+        </w:rPr>
+        <w:t>difftool</w:t>
+      </w:r>
+      <w:proofErr w:type="spellEnd"/>
+      <w:r>
+        <w:rPr>
+          <w:rFonts w:ascii="Courier New" w:hAnsi="Courier New" w:cs="Courier New"/>
+          <w:sz w:val="24"/>
+          <w:szCs w:val="24"/>
+        </w:rPr>
+        <w:t xml:space="preserve"> entra en la herramienta correspondiente y muestra uno a uno los</w:t>
+      </w:r>
+      <w:r>
+        <w:rPr>
+          <w:rFonts w:ascii="Courier New" w:hAnsi="Courier New" w:cs="Courier New"/>
+          <w:sz w:val="24"/>
+          <w:szCs w:val="24"/>
+        </w:rPr>
+        <w:t xml:space="preserve"> ficheros con diferencias.</w:t>
+      </w:r>
+      <w:bookmarkStart w:id="0" w:name="_GoBack"/>
+      <w:bookmarkEnd w:id="0"/>
     </w:p>
     <w:p>
       <w:pPr>
@@ -27761,7 +28379,7 @@
 </file>
 
 <file path=customXml/itemProps1.xml><?xml version="1.0" encoding="utf-8"?>
-<ds:datastoreItem xmlns:ds="http://schemas.openxmlformats.org/officeDocument/2006/customXml" ds:itemID="{2E536876-E81D-4641-BB9C-906B2E881ABB}">
+<ds:datastoreItem xmlns:ds="http://schemas.openxmlformats.org/officeDocument/2006/customXml" ds:itemID="{A070E211-43FC-4E54-B33D-0D05F9B400A2}">
   <ds:schemaRefs>
     <ds:schemaRef ds:uri="http://schemas.openxmlformats.org/officeDocument/2006/bibliography"/>
   </ds:schemaRefs>

</xml_diff>

<commit_message>
antonio63j cambia f1, f2 y GitApuntes
</commit_message>
<xml_diff>
--- a/software/GitApuntes.docx
+++ b/software/GitApuntes.docx
@@ -12420,17 +12420,7 @@
           <w:sz w:val="24"/>
           <w:szCs w:val="24"/>
         </w:rPr>
-        <w:t xml:space="preserve"> ,</w:t>
-      </w:r>
-      <w:bookmarkStart w:id="0" w:name="_GoBack"/>
-      <w:bookmarkEnd w:id="0"/>
-      <w:r>
-        <w:rPr>
-          <w:rFonts w:ascii="Courier New" w:hAnsi="Courier New" w:cs="Courier New"/>
-          <w:sz w:val="24"/>
-          <w:szCs w:val="24"/>
-        </w:rPr>
-        <w:t xml:space="preserve"> aplica los cambio</w:t>
+        <w:t xml:space="preserve"> , aplica los cambio</w:t>
       </w:r>
       <w:r>
         <w:rPr>
@@ -25813,6 +25803,1484 @@
       <w:pPr>
         <w:pStyle w:val="Prrafodelista"/>
         <w:ind w:left="360"/>
+        <w:rPr>
+          <w:rFonts w:ascii="Courier New" w:hAnsi="Courier New" w:cs="Courier New"/>
+          <w:sz w:val="24"/>
+          <w:szCs w:val="24"/>
+        </w:rPr>
+      </w:pPr>
+    </w:p>
+    <w:p>
+      <w:pPr>
+        <w:pStyle w:val="Prrafodelista"/>
+        <w:ind w:left="360"/>
+        <w:rPr>
+          <w:rFonts w:ascii="Courier New" w:hAnsi="Courier New" w:cs="Courier New"/>
+          <w:b/>
+          <w:sz w:val="24"/>
+          <w:szCs w:val="24"/>
+          <w:u w:val="single"/>
+        </w:rPr>
+      </w:pPr>
+      <w:proofErr w:type="gramStart"/>
+      <w:r>
+        <w:rPr>
+          <w:rFonts w:ascii="Courier New" w:hAnsi="Courier New" w:cs="Courier New"/>
+          <w:b/>
+          <w:sz w:val="24"/>
+          <w:szCs w:val="24"/>
+          <w:u w:val="single"/>
+        </w:rPr>
+        <w:t>prueba</w:t>
+      </w:r>
+      <w:proofErr w:type="gramEnd"/>
+      <w:r>
+        <w:rPr>
+          <w:rFonts w:ascii="Courier New" w:hAnsi="Courier New" w:cs="Courier New"/>
+          <w:b/>
+          <w:sz w:val="24"/>
+          <w:szCs w:val="24"/>
+          <w:u w:val="single"/>
+        </w:rPr>
+        <w:t xml:space="preserve"> </w:t>
+      </w:r>
+      <w:r>
+        <w:rPr>
+          <w:rFonts w:ascii="Courier New" w:hAnsi="Courier New" w:cs="Courier New"/>
+          <w:b/>
+          <w:sz w:val="24"/>
+          <w:szCs w:val="24"/>
+          <w:u w:val="single"/>
+        </w:rPr>
+        <w:t>6</w:t>
+      </w:r>
+      <w:r>
+        <w:rPr>
+          <w:rFonts w:ascii="Courier New" w:hAnsi="Courier New" w:cs="Courier New"/>
+          <w:b/>
+          <w:sz w:val="24"/>
+          <w:szCs w:val="24"/>
+          <w:u w:val="single"/>
+        </w:rPr>
+        <w:t xml:space="preserve">: </w:t>
+      </w:r>
+      <w:r>
+        <w:rPr>
+          <w:rFonts w:ascii="Courier New" w:hAnsi="Courier New" w:cs="Courier New"/>
+          <w:b/>
+          <w:sz w:val="24"/>
+          <w:szCs w:val="24"/>
+          <w:u w:val="single"/>
+        </w:rPr>
+        <w:t xml:space="preserve">pruebas con </w:t>
+      </w:r>
+      <w:proofErr w:type="spellStart"/>
+      <w:r>
+        <w:rPr>
+          <w:rFonts w:ascii="Courier New" w:hAnsi="Courier New" w:cs="Courier New"/>
+          <w:b/>
+          <w:sz w:val="24"/>
+          <w:szCs w:val="24"/>
+          <w:u w:val="single"/>
+        </w:rPr>
+        <w:t>git</w:t>
+      </w:r>
+      <w:proofErr w:type="spellEnd"/>
+      <w:r>
+        <w:rPr>
+          <w:rFonts w:ascii="Courier New" w:hAnsi="Courier New" w:cs="Courier New"/>
+          <w:b/>
+          <w:sz w:val="24"/>
+          <w:szCs w:val="24"/>
+          <w:u w:val="single"/>
+        </w:rPr>
+        <w:t xml:space="preserve"> </w:t>
+      </w:r>
+      <w:proofErr w:type="spellStart"/>
+      <w:r>
+        <w:rPr>
+          <w:rFonts w:ascii="Courier New" w:hAnsi="Courier New" w:cs="Courier New"/>
+          <w:b/>
+          <w:sz w:val="24"/>
+          <w:szCs w:val="24"/>
+          <w:u w:val="single"/>
+        </w:rPr>
+        <w:t>merge</w:t>
+      </w:r>
+      <w:proofErr w:type="spellEnd"/>
+      <w:r>
+        <w:rPr>
+          <w:rFonts w:ascii="Courier New" w:hAnsi="Courier New" w:cs="Courier New"/>
+          <w:b/>
+          <w:sz w:val="24"/>
+          <w:szCs w:val="24"/>
+          <w:u w:val="single"/>
+        </w:rPr>
+        <w:t xml:space="preserve"> --</w:t>
+      </w:r>
+      <w:proofErr w:type="spellStart"/>
+      <w:r>
+        <w:rPr>
+          <w:rFonts w:ascii="Courier New" w:hAnsi="Courier New" w:cs="Courier New"/>
+          <w:b/>
+          <w:sz w:val="24"/>
+          <w:szCs w:val="24"/>
+          <w:u w:val="single"/>
+        </w:rPr>
+        <w:t>abort</w:t>
+      </w:r>
+      <w:proofErr w:type="spellEnd"/>
+      <w:r>
+        <w:rPr>
+          <w:rFonts w:ascii="Courier New" w:hAnsi="Courier New" w:cs="Courier New"/>
+          <w:b/>
+          <w:sz w:val="24"/>
+          <w:szCs w:val="24"/>
+          <w:u w:val="single"/>
+        </w:rPr>
+        <w:t>:</w:t>
+      </w:r>
+    </w:p>
+    <w:p>
+      <w:pPr>
+        <w:pStyle w:val="Prrafodelista"/>
+        <w:ind w:left="360"/>
+        <w:rPr>
+          <w:rFonts w:ascii="Courier New" w:hAnsi="Courier New" w:cs="Courier New"/>
+          <w:sz w:val="24"/>
+          <w:szCs w:val="24"/>
+        </w:rPr>
+      </w:pPr>
+    </w:p>
+    <w:p>
+      <w:pPr>
+        <w:pStyle w:val="Prrafodelista"/>
+        <w:ind w:left="360"/>
+        <w:rPr>
+          <w:rFonts w:ascii="Courier New" w:hAnsi="Courier New" w:cs="Courier New"/>
+          <w:sz w:val="24"/>
+          <w:szCs w:val="24"/>
+        </w:rPr>
+      </w:pPr>
+      <w:r>
+        <w:rPr>
+          <w:rFonts w:ascii="Courier New" w:hAnsi="Courier New" w:cs="Courier New"/>
+          <w:sz w:val="24"/>
+          <w:szCs w:val="24"/>
+        </w:rPr>
+        <w:t xml:space="preserve">Dos usuarios trabajando sobre el proyecto </w:t>
+      </w:r>
+      <w:proofErr w:type="spellStart"/>
+      <w:r>
+        <w:rPr>
+          <w:rFonts w:ascii="Courier New" w:hAnsi="Courier New" w:cs="Courier New"/>
+          <w:sz w:val="24"/>
+          <w:szCs w:val="24"/>
+        </w:rPr>
+        <w:t>misNotas</w:t>
+      </w:r>
+      <w:proofErr w:type="spellEnd"/>
+      <w:r>
+        <w:rPr>
+          <w:rFonts w:ascii="Courier New" w:hAnsi="Courier New" w:cs="Courier New"/>
+          <w:sz w:val="24"/>
+          <w:szCs w:val="24"/>
+        </w:rPr>
+        <w:t xml:space="preserve"> en la rama desarrollo y con repositorio en github.com. En estado inicial, los dos tienen el proyecto sincronizado con el repositorio base. </w:t>
+      </w:r>
+    </w:p>
+    <w:p>
+      <w:pPr>
+        <w:pStyle w:val="Prrafodelista"/>
+        <w:rPr>
+          <w:rFonts w:ascii="Courier New" w:hAnsi="Courier New" w:cs="Courier New"/>
+          <w:sz w:val="24"/>
+          <w:szCs w:val="24"/>
+        </w:rPr>
+      </w:pPr>
+    </w:p>
+    <w:p>
+      <w:pPr>
+        <w:pStyle w:val="Prrafodelista"/>
+        <w:rPr>
+          <w:rFonts w:ascii="Courier New" w:hAnsi="Courier New" w:cs="Courier New"/>
+          <w:sz w:val="24"/>
+          <w:szCs w:val="24"/>
+        </w:rPr>
+      </w:pPr>
+    </w:p>
+    <w:p>
+      <w:pPr>
+        <w:pStyle w:val="Prrafodelista"/>
+        <w:numPr>
+          <w:ilvl w:val="0"/>
+          <w:numId w:val="9"/>
+        </w:numPr>
+        <w:rPr>
+          <w:rFonts w:ascii="Courier New" w:hAnsi="Courier New" w:cs="Courier New"/>
+          <w:sz w:val="24"/>
+          <w:szCs w:val="24"/>
+        </w:rPr>
+      </w:pPr>
+      <w:r>
+        <w:rPr>
+          <w:rFonts w:ascii="Courier New" w:hAnsi="Courier New" w:cs="Courier New"/>
+          <w:sz w:val="24"/>
+          <w:szCs w:val="24"/>
+        </w:rPr>
+        <w:t>Antonio63j:</w:t>
+      </w:r>
+    </w:p>
+    <w:p>
+      <w:pPr>
+        <w:pStyle w:val="Prrafodelista"/>
+        <w:rPr>
+          <w:rFonts w:ascii="Courier New" w:hAnsi="Courier New" w:cs="Courier New"/>
+          <w:b/>
+          <w:sz w:val="24"/>
+          <w:szCs w:val="24"/>
+          <w:lang w:val="en-US"/>
+        </w:rPr>
+      </w:pPr>
+      <w:proofErr w:type="spellStart"/>
+      <w:r>
+        <w:rPr>
+          <w:rFonts w:ascii="Courier New" w:hAnsi="Courier New" w:cs="Courier New"/>
+          <w:b/>
+          <w:sz w:val="24"/>
+          <w:szCs w:val="24"/>
+          <w:lang w:val="en-US"/>
+        </w:rPr>
+        <w:t>Modif</w:t>
+      </w:r>
+      <w:r>
+        <w:rPr>
+          <w:rFonts w:ascii="Courier New" w:hAnsi="Courier New" w:cs="Courier New"/>
+          <w:b/>
+          <w:sz w:val="24"/>
+          <w:szCs w:val="24"/>
+          <w:lang w:val="en-US"/>
+        </w:rPr>
+        <w:t>ica</w:t>
+      </w:r>
+      <w:proofErr w:type="spellEnd"/>
+      <w:r>
+        <w:rPr>
+          <w:rFonts w:ascii="Courier New" w:hAnsi="Courier New" w:cs="Courier New"/>
+          <w:b/>
+          <w:sz w:val="24"/>
+          <w:szCs w:val="24"/>
+          <w:lang w:val="en-US"/>
+        </w:rPr>
+        <w:t xml:space="preserve"> f1, f2 + add + commit </w:t>
+      </w:r>
+    </w:p>
+    <w:p>
+      <w:pPr>
+        <w:autoSpaceDE w:val="0"/>
+        <w:autoSpaceDN w:val="0"/>
+        <w:adjustRightInd w:val="0"/>
+        <w:spacing w:after="0" w:line="240" w:lineRule="auto"/>
+        <w:ind w:left="708"/>
+        <w:jc w:val="left"/>
+        <w:rPr>
+          <w:rFonts w:ascii="Courier New" w:hAnsi="Courier New" w:cs="Courier New"/>
+          <w:sz w:val="24"/>
+          <w:szCs w:val="24"/>
+        </w:rPr>
+      </w:pPr>
+      <w:r>
+        <w:rPr>
+          <w:rFonts w:ascii="Courier New" w:hAnsi="Courier New" w:cs="Courier New"/>
+          <w:sz w:val="24"/>
+          <w:szCs w:val="24"/>
+        </w:rPr>
+        <w:t xml:space="preserve">$ </w:t>
+      </w:r>
+      <w:proofErr w:type="spellStart"/>
+      <w:proofErr w:type="gramStart"/>
+      <w:r>
+        <w:rPr>
+          <w:rFonts w:ascii="Courier New" w:hAnsi="Courier New" w:cs="Courier New"/>
+          <w:b/>
+          <w:sz w:val="24"/>
+          <w:szCs w:val="24"/>
+        </w:rPr>
+        <w:t>git</w:t>
+      </w:r>
+      <w:proofErr w:type="spellEnd"/>
+      <w:proofErr w:type="gramEnd"/>
+      <w:r>
+        <w:rPr>
+          <w:rFonts w:ascii="Courier New" w:hAnsi="Courier New" w:cs="Courier New"/>
+          <w:b/>
+          <w:sz w:val="24"/>
+          <w:szCs w:val="24"/>
+        </w:rPr>
+        <w:t xml:space="preserve"> </w:t>
+      </w:r>
+      <w:proofErr w:type="spellStart"/>
+      <w:r>
+        <w:rPr>
+          <w:rFonts w:ascii="Courier New" w:hAnsi="Courier New" w:cs="Courier New"/>
+          <w:b/>
+          <w:sz w:val="24"/>
+          <w:szCs w:val="24"/>
+        </w:rPr>
+        <w:t>push</w:t>
+      </w:r>
+      <w:proofErr w:type="spellEnd"/>
+    </w:p>
+    <w:p>
+      <w:pPr>
+        <w:autoSpaceDE w:val="0"/>
+        <w:autoSpaceDN w:val="0"/>
+        <w:adjustRightInd w:val="0"/>
+        <w:spacing w:after="0" w:line="240" w:lineRule="auto"/>
+        <w:ind w:left="708"/>
+        <w:jc w:val="left"/>
+        <w:rPr>
+          <w:rFonts w:ascii="Courier New" w:hAnsi="Courier New" w:cs="Courier New"/>
+          <w:sz w:val="24"/>
+          <w:szCs w:val="24"/>
+        </w:rPr>
+      </w:pPr>
+      <w:r>
+        <w:rPr>
+          <w:rFonts w:ascii="Courier New" w:hAnsi="Courier New" w:cs="Courier New"/>
+          <w:sz w:val="24"/>
+          <w:szCs w:val="24"/>
+        </w:rPr>
+        <w:t xml:space="preserve">  Nos informa de se han subido 2 objetos.</w:t>
+      </w:r>
+    </w:p>
+    <w:p>
+      <w:pPr>
+        <w:autoSpaceDE w:val="0"/>
+        <w:autoSpaceDN w:val="0"/>
+        <w:adjustRightInd w:val="0"/>
+        <w:spacing w:after="0" w:line="240" w:lineRule="auto"/>
+        <w:ind w:left="708"/>
+        <w:jc w:val="left"/>
+        <w:rPr>
+          <w:rFonts w:ascii="Courier New" w:hAnsi="Courier New" w:cs="Courier New"/>
+          <w:sz w:val="24"/>
+          <w:szCs w:val="24"/>
+        </w:rPr>
+      </w:pPr>
+      <w:bookmarkStart w:id="0" w:name="_GoBack"/>
+      <w:bookmarkEnd w:id="0"/>
+    </w:p>
+    <w:p>
+      <w:pPr>
+        <w:pStyle w:val="Prrafodelista"/>
+        <w:rPr>
+          <w:rFonts w:ascii="Courier New" w:hAnsi="Courier New" w:cs="Courier New"/>
+          <w:sz w:val="24"/>
+          <w:szCs w:val="24"/>
+        </w:rPr>
+      </w:pPr>
+    </w:p>
+    <w:p>
+      <w:pPr>
+        <w:pStyle w:val="Prrafodelista"/>
+        <w:numPr>
+          <w:ilvl w:val="0"/>
+          <w:numId w:val="9"/>
+        </w:numPr>
+        <w:rPr>
+          <w:rFonts w:ascii="Courier New" w:hAnsi="Courier New" w:cs="Courier New"/>
+          <w:sz w:val="24"/>
+          <w:szCs w:val="24"/>
+          <w:lang w:val="en-US"/>
+        </w:rPr>
+      </w:pPr>
+      <w:r>
+        <w:rPr>
+          <w:rFonts w:ascii="Courier New" w:hAnsi="Courier New" w:cs="Courier New"/>
+          <w:sz w:val="24"/>
+          <w:szCs w:val="24"/>
+          <w:lang w:val="en-US"/>
+        </w:rPr>
+        <w:t>Antonio63jun:</w:t>
+      </w:r>
+    </w:p>
+    <w:p>
+      <w:pPr>
+        <w:pStyle w:val="Prrafodelista"/>
+        <w:rPr>
+          <w:rFonts w:ascii="Courier New" w:hAnsi="Courier New" w:cs="Courier New"/>
+          <w:b/>
+          <w:sz w:val="24"/>
+          <w:szCs w:val="24"/>
+        </w:rPr>
+      </w:pPr>
+      <w:r>
+        <w:rPr>
+          <w:rFonts w:ascii="Courier New" w:hAnsi="Courier New" w:cs="Courier New"/>
+          <w:b/>
+          <w:sz w:val="24"/>
+          <w:szCs w:val="24"/>
+        </w:rPr>
+        <w:t xml:space="preserve">Modifica f1 y f2 + </w:t>
+      </w:r>
+      <w:proofErr w:type="spellStart"/>
+      <w:r>
+        <w:rPr>
+          <w:rFonts w:ascii="Courier New" w:hAnsi="Courier New" w:cs="Courier New"/>
+          <w:b/>
+          <w:sz w:val="24"/>
+          <w:szCs w:val="24"/>
+        </w:rPr>
+        <w:t>add</w:t>
+      </w:r>
+      <w:proofErr w:type="spellEnd"/>
+      <w:r>
+        <w:rPr>
+          <w:rFonts w:ascii="Courier New" w:hAnsi="Courier New" w:cs="Courier New"/>
+          <w:b/>
+          <w:sz w:val="24"/>
+          <w:szCs w:val="24"/>
+        </w:rPr>
+        <w:t xml:space="preserve"> + </w:t>
+      </w:r>
+      <w:proofErr w:type="spellStart"/>
+      <w:r>
+        <w:rPr>
+          <w:rFonts w:ascii="Courier New" w:hAnsi="Courier New" w:cs="Courier New"/>
+          <w:b/>
+          <w:sz w:val="24"/>
+          <w:szCs w:val="24"/>
+        </w:rPr>
+        <w:t>commit</w:t>
+      </w:r>
+      <w:proofErr w:type="spellEnd"/>
+    </w:p>
+    <w:p>
+      <w:pPr>
+        <w:pStyle w:val="Prrafodelista"/>
+        <w:rPr>
+          <w:rFonts w:ascii="Courier New" w:hAnsi="Courier New" w:cs="Courier New"/>
+          <w:b/>
+          <w:sz w:val="24"/>
+          <w:szCs w:val="24"/>
+        </w:rPr>
+      </w:pPr>
+    </w:p>
+    <w:p>
+      <w:pPr>
+        <w:autoSpaceDE w:val="0"/>
+        <w:autoSpaceDN w:val="0"/>
+        <w:adjustRightInd w:val="0"/>
+        <w:spacing w:after="0" w:line="240" w:lineRule="auto"/>
+        <w:ind w:left="708"/>
+        <w:jc w:val="left"/>
+        <w:rPr>
+          <w:rFonts w:ascii="Courier New" w:hAnsi="Courier New" w:cs="Courier New"/>
+          <w:b/>
+          <w:sz w:val="24"/>
+          <w:szCs w:val="24"/>
+          <w:lang w:val="en-US"/>
+        </w:rPr>
+      </w:pPr>
+      <w:r>
+        <w:rPr>
+          <w:rFonts w:ascii="Courier New" w:hAnsi="Courier New" w:cs="Courier New"/>
+          <w:b/>
+          <w:sz w:val="24"/>
+          <w:szCs w:val="24"/>
+          <w:lang w:val="en-US"/>
+        </w:rPr>
+        <w:t xml:space="preserve">$ </w:t>
+      </w:r>
+      <w:proofErr w:type="spellStart"/>
+      <w:proofErr w:type="gramStart"/>
+      <w:r>
+        <w:rPr>
+          <w:rFonts w:ascii="Courier New" w:hAnsi="Courier New" w:cs="Courier New"/>
+          <w:b/>
+          <w:sz w:val="24"/>
+          <w:szCs w:val="24"/>
+          <w:lang w:val="en-US"/>
+        </w:rPr>
+        <w:t>git</w:t>
+      </w:r>
+      <w:proofErr w:type="spellEnd"/>
+      <w:proofErr w:type="gramEnd"/>
+      <w:r>
+        <w:rPr>
+          <w:rFonts w:ascii="Courier New" w:hAnsi="Courier New" w:cs="Courier New"/>
+          <w:b/>
+          <w:sz w:val="24"/>
+          <w:szCs w:val="24"/>
+          <w:lang w:val="en-US"/>
+        </w:rPr>
+        <w:t xml:space="preserve"> push</w:t>
+      </w:r>
+    </w:p>
+    <w:p>
+      <w:pPr>
+        <w:autoSpaceDE w:val="0"/>
+        <w:autoSpaceDN w:val="0"/>
+        <w:adjustRightInd w:val="0"/>
+        <w:spacing w:after="0" w:line="240" w:lineRule="auto"/>
+        <w:ind w:left="708"/>
+        <w:jc w:val="left"/>
+        <w:rPr>
+          <w:rFonts w:ascii="Courier New" w:hAnsi="Courier New" w:cs="Courier New"/>
+          <w:sz w:val="24"/>
+          <w:szCs w:val="24"/>
+          <w:lang w:val="en-US"/>
+        </w:rPr>
+      </w:pPr>
+      <w:r>
+        <w:rPr>
+          <w:rFonts w:ascii="Courier New" w:hAnsi="Courier New" w:cs="Courier New"/>
+          <w:sz w:val="24"/>
+          <w:szCs w:val="24"/>
+          <w:lang w:val="en-US"/>
+        </w:rPr>
+        <w:t>Username for 'https</w:t>
+      </w:r>
+      <w:proofErr w:type="gramStart"/>
+      <w:r>
+        <w:rPr>
+          <w:rFonts w:ascii="Courier New" w:hAnsi="Courier New" w:cs="Courier New"/>
+          <w:sz w:val="24"/>
+          <w:szCs w:val="24"/>
+          <w:lang w:val="en-US"/>
+        </w:rPr>
+        <w:t>:/</w:t>
+      </w:r>
+      <w:proofErr w:type="gramEnd"/>
+      <w:r>
+        <w:rPr>
+          <w:rFonts w:ascii="Courier New" w:hAnsi="Courier New" w:cs="Courier New"/>
+          <w:sz w:val="24"/>
+          <w:szCs w:val="24"/>
+          <w:lang w:val="en-US"/>
+        </w:rPr>
+        <w:t>/github.com': antonio63jun</w:t>
+      </w:r>
+    </w:p>
+    <w:p>
+      <w:pPr>
+        <w:autoSpaceDE w:val="0"/>
+        <w:autoSpaceDN w:val="0"/>
+        <w:adjustRightInd w:val="0"/>
+        <w:spacing w:after="0" w:line="240" w:lineRule="auto"/>
+        <w:ind w:left="708"/>
+        <w:jc w:val="left"/>
+        <w:rPr>
+          <w:rFonts w:ascii="Courier New" w:hAnsi="Courier New" w:cs="Courier New"/>
+          <w:sz w:val="24"/>
+          <w:szCs w:val="24"/>
+          <w:lang w:val="en-US"/>
+        </w:rPr>
+      </w:pPr>
+      <w:r>
+        <w:rPr>
+          <w:rFonts w:ascii="Courier New" w:hAnsi="Courier New" w:cs="Courier New"/>
+          <w:sz w:val="24"/>
+          <w:szCs w:val="24"/>
+          <w:lang w:val="en-US"/>
+        </w:rPr>
+        <w:t>To https://github.com/antonio63j/misNotas.git</w:t>
+      </w:r>
+    </w:p>
+    <w:p>
+      <w:pPr>
+        <w:autoSpaceDE w:val="0"/>
+        <w:autoSpaceDN w:val="0"/>
+        <w:adjustRightInd w:val="0"/>
+        <w:spacing w:after="0" w:line="240" w:lineRule="auto"/>
+        <w:ind w:left="708"/>
+        <w:jc w:val="left"/>
+        <w:rPr>
+          <w:rFonts w:ascii="Courier New" w:hAnsi="Courier New" w:cs="Courier New"/>
+          <w:sz w:val="24"/>
+          <w:szCs w:val="24"/>
+          <w:lang w:val="en-US"/>
+        </w:rPr>
+      </w:pPr>
+      <w:r>
+        <w:rPr>
+          <w:rFonts w:ascii="Courier New" w:hAnsi="Courier New" w:cs="Courier New"/>
+          <w:sz w:val="24"/>
+          <w:szCs w:val="24"/>
+          <w:lang w:val="en-US"/>
+        </w:rPr>
+        <w:t xml:space="preserve"> ! [</w:t>
+      </w:r>
+      <w:proofErr w:type="gramStart"/>
+      <w:r>
+        <w:rPr>
+          <w:rFonts w:ascii="Courier New" w:hAnsi="Courier New" w:cs="Courier New"/>
+          <w:sz w:val="24"/>
+          <w:szCs w:val="24"/>
+          <w:lang w:val="en-US"/>
+        </w:rPr>
+        <w:t>rejected</w:t>
+      </w:r>
+      <w:proofErr w:type="gramEnd"/>
+      <w:r>
+        <w:rPr>
+          <w:rFonts w:ascii="Courier New" w:hAnsi="Courier New" w:cs="Courier New"/>
+          <w:sz w:val="24"/>
+          <w:szCs w:val="24"/>
+          <w:lang w:val="en-US"/>
+        </w:rPr>
+        <w:t xml:space="preserve">]        </w:t>
+      </w:r>
+      <w:proofErr w:type="spellStart"/>
+      <w:r>
+        <w:rPr>
+          <w:rFonts w:ascii="Courier New" w:hAnsi="Courier New" w:cs="Courier New"/>
+          <w:sz w:val="24"/>
+          <w:szCs w:val="24"/>
+          <w:lang w:val="en-US"/>
+        </w:rPr>
+        <w:t>desarrollo</w:t>
+      </w:r>
+      <w:proofErr w:type="spellEnd"/>
+      <w:r>
+        <w:rPr>
+          <w:rFonts w:ascii="Courier New" w:hAnsi="Courier New" w:cs="Courier New"/>
+          <w:sz w:val="24"/>
+          <w:szCs w:val="24"/>
+          <w:lang w:val="en-US"/>
+        </w:rPr>
+        <w:t xml:space="preserve"> -&gt; </w:t>
+      </w:r>
+      <w:proofErr w:type="spellStart"/>
+      <w:r>
+        <w:rPr>
+          <w:rFonts w:ascii="Courier New" w:hAnsi="Courier New" w:cs="Courier New"/>
+          <w:sz w:val="24"/>
+          <w:szCs w:val="24"/>
+          <w:lang w:val="en-US"/>
+        </w:rPr>
+        <w:t>desarrollo</w:t>
+      </w:r>
+      <w:proofErr w:type="spellEnd"/>
+      <w:r>
+        <w:rPr>
+          <w:rFonts w:ascii="Courier New" w:hAnsi="Courier New" w:cs="Courier New"/>
+          <w:sz w:val="24"/>
+          <w:szCs w:val="24"/>
+          <w:lang w:val="en-US"/>
+        </w:rPr>
+        <w:t xml:space="preserve"> (non-fast-forward)</w:t>
+      </w:r>
+    </w:p>
+    <w:p>
+      <w:pPr>
+        <w:autoSpaceDE w:val="0"/>
+        <w:autoSpaceDN w:val="0"/>
+        <w:adjustRightInd w:val="0"/>
+        <w:spacing w:after="0" w:line="240" w:lineRule="auto"/>
+        <w:ind w:left="708"/>
+        <w:jc w:val="left"/>
+        <w:rPr>
+          <w:rFonts w:ascii="Courier New" w:hAnsi="Courier New" w:cs="Courier New"/>
+          <w:sz w:val="24"/>
+          <w:szCs w:val="24"/>
+          <w:lang w:val="en-US"/>
+        </w:rPr>
+      </w:pPr>
+      <w:proofErr w:type="gramStart"/>
+      <w:r>
+        <w:rPr>
+          <w:rFonts w:ascii="Courier New" w:hAnsi="Courier New" w:cs="Courier New"/>
+          <w:sz w:val="24"/>
+          <w:szCs w:val="24"/>
+          <w:lang w:val="en-US"/>
+        </w:rPr>
+        <w:t>error</w:t>
+      </w:r>
+      <w:proofErr w:type="gramEnd"/>
+      <w:r>
+        <w:rPr>
+          <w:rFonts w:ascii="Courier New" w:hAnsi="Courier New" w:cs="Courier New"/>
+          <w:sz w:val="24"/>
+          <w:szCs w:val="24"/>
+          <w:lang w:val="en-US"/>
+        </w:rPr>
+        <w:t>: failed to push some refs to 'https://github.com/antonio63j/</w:t>
+      </w:r>
+      <w:proofErr w:type="spellStart"/>
+      <w:r>
+        <w:rPr>
+          <w:rFonts w:ascii="Courier New" w:hAnsi="Courier New" w:cs="Courier New"/>
+          <w:sz w:val="24"/>
+          <w:szCs w:val="24"/>
+          <w:lang w:val="en-US"/>
+        </w:rPr>
+        <w:t>misNotas.git</w:t>
+      </w:r>
+      <w:proofErr w:type="spellEnd"/>
+      <w:r>
+        <w:rPr>
+          <w:rFonts w:ascii="Courier New" w:hAnsi="Courier New" w:cs="Courier New"/>
+          <w:sz w:val="24"/>
+          <w:szCs w:val="24"/>
+          <w:lang w:val="en-US"/>
+        </w:rPr>
+        <w:t>'</w:t>
+      </w:r>
+    </w:p>
+    <w:p>
+      <w:pPr>
+        <w:autoSpaceDE w:val="0"/>
+        <w:autoSpaceDN w:val="0"/>
+        <w:adjustRightInd w:val="0"/>
+        <w:spacing w:after="0" w:line="240" w:lineRule="auto"/>
+        <w:ind w:left="708"/>
+        <w:jc w:val="left"/>
+        <w:rPr>
+          <w:rFonts w:ascii="Courier New" w:hAnsi="Courier New" w:cs="Courier New"/>
+          <w:sz w:val="24"/>
+          <w:szCs w:val="24"/>
+          <w:lang w:val="en-US"/>
+        </w:rPr>
+      </w:pPr>
+      <w:proofErr w:type="gramStart"/>
+      <w:r>
+        <w:rPr>
+          <w:rFonts w:ascii="Courier New" w:hAnsi="Courier New" w:cs="Courier New"/>
+          <w:sz w:val="24"/>
+          <w:szCs w:val="24"/>
+          <w:lang w:val="en-US"/>
+        </w:rPr>
+        <w:t>hint</w:t>
+      </w:r>
+      <w:proofErr w:type="gramEnd"/>
+      <w:r>
+        <w:rPr>
+          <w:rFonts w:ascii="Courier New" w:hAnsi="Courier New" w:cs="Courier New"/>
+          <w:sz w:val="24"/>
+          <w:szCs w:val="24"/>
+          <w:lang w:val="en-US"/>
+        </w:rPr>
+        <w:t>: Updates were rejected because the tip of your current branch is behind</w:t>
+      </w:r>
+    </w:p>
+    <w:p>
+      <w:pPr>
+        <w:autoSpaceDE w:val="0"/>
+        <w:autoSpaceDN w:val="0"/>
+        <w:adjustRightInd w:val="0"/>
+        <w:spacing w:after="0" w:line="240" w:lineRule="auto"/>
+        <w:ind w:left="708"/>
+        <w:jc w:val="left"/>
+        <w:rPr>
+          <w:rFonts w:ascii="Courier New" w:hAnsi="Courier New" w:cs="Courier New"/>
+          <w:sz w:val="24"/>
+          <w:szCs w:val="24"/>
+          <w:lang w:val="en-US"/>
+        </w:rPr>
+      </w:pPr>
+      <w:proofErr w:type="gramStart"/>
+      <w:r>
+        <w:rPr>
+          <w:rFonts w:ascii="Courier New" w:hAnsi="Courier New" w:cs="Courier New"/>
+          <w:sz w:val="24"/>
+          <w:szCs w:val="24"/>
+          <w:lang w:val="en-US"/>
+        </w:rPr>
+        <w:t>hint</w:t>
+      </w:r>
+      <w:proofErr w:type="gramEnd"/>
+      <w:r>
+        <w:rPr>
+          <w:rFonts w:ascii="Courier New" w:hAnsi="Courier New" w:cs="Courier New"/>
+          <w:sz w:val="24"/>
+          <w:szCs w:val="24"/>
+          <w:lang w:val="en-US"/>
+        </w:rPr>
+        <w:t>: its remote counterpart. Integrate the remote changes (e.g.</w:t>
+      </w:r>
+    </w:p>
+    <w:p>
+      <w:pPr>
+        <w:autoSpaceDE w:val="0"/>
+        <w:autoSpaceDN w:val="0"/>
+        <w:adjustRightInd w:val="0"/>
+        <w:spacing w:after="0" w:line="240" w:lineRule="auto"/>
+        <w:ind w:left="708"/>
+        <w:jc w:val="left"/>
+        <w:rPr>
+          <w:rFonts w:ascii="Courier New" w:hAnsi="Courier New" w:cs="Courier New"/>
+          <w:sz w:val="24"/>
+          <w:szCs w:val="24"/>
+          <w:lang w:val="en-US"/>
+        </w:rPr>
+      </w:pPr>
+      <w:proofErr w:type="gramStart"/>
+      <w:r>
+        <w:rPr>
+          <w:rFonts w:ascii="Courier New" w:hAnsi="Courier New" w:cs="Courier New"/>
+          <w:sz w:val="24"/>
+          <w:szCs w:val="24"/>
+          <w:lang w:val="en-US"/>
+        </w:rPr>
+        <w:t>hint</w:t>
+      </w:r>
+      <w:proofErr w:type="gramEnd"/>
+      <w:r>
+        <w:rPr>
+          <w:rFonts w:ascii="Courier New" w:hAnsi="Courier New" w:cs="Courier New"/>
+          <w:sz w:val="24"/>
+          <w:szCs w:val="24"/>
+          <w:lang w:val="en-US"/>
+        </w:rPr>
+        <w:t>: '</w:t>
+      </w:r>
+      <w:proofErr w:type="spellStart"/>
+      <w:r>
+        <w:rPr>
+          <w:rFonts w:ascii="Courier New" w:hAnsi="Courier New" w:cs="Courier New"/>
+          <w:sz w:val="24"/>
+          <w:szCs w:val="24"/>
+          <w:lang w:val="en-US"/>
+        </w:rPr>
+        <w:t>git</w:t>
+      </w:r>
+      <w:proofErr w:type="spellEnd"/>
+      <w:r>
+        <w:rPr>
+          <w:rFonts w:ascii="Courier New" w:hAnsi="Courier New" w:cs="Courier New"/>
+          <w:sz w:val="24"/>
+          <w:szCs w:val="24"/>
+          <w:lang w:val="en-US"/>
+        </w:rPr>
+        <w:t xml:space="preserve"> pull ...') before pushing again.</w:t>
+      </w:r>
+    </w:p>
+    <w:p>
+      <w:pPr>
+        <w:autoSpaceDE w:val="0"/>
+        <w:autoSpaceDN w:val="0"/>
+        <w:adjustRightInd w:val="0"/>
+        <w:spacing w:after="0" w:line="240" w:lineRule="auto"/>
+        <w:ind w:left="708"/>
+        <w:jc w:val="left"/>
+        <w:rPr>
+          <w:rFonts w:ascii="Lucida Console" w:hAnsi="Lucida Console" w:cs="Lucida Console"/>
+          <w:sz w:val="20"/>
+          <w:szCs w:val="20"/>
+          <w:lang w:val="en-US"/>
+        </w:rPr>
+      </w:pPr>
+      <w:proofErr w:type="gramStart"/>
+      <w:r>
+        <w:rPr>
+          <w:rFonts w:ascii="Courier New" w:hAnsi="Courier New" w:cs="Courier New"/>
+          <w:sz w:val="24"/>
+          <w:szCs w:val="24"/>
+          <w:lang w:val="en-US"/>
+        </w:rPr>
+        <w:t>hint</w:t>
+      </w:r>
+      <w:proofErr w:type="gramEnd"/>
+      <w:r>
+        <w:rPr>
+          <w:rFonts w:ascii="Courier New" w:hAnsi="Courier New" w:cs="Courier New"/>
+          <w:sz w:val="24"/>
+          <w:szCs w:val="24"/>
+          <w:lang w:val="en-US"/>
+        </w:rPr>
+        <w:t>: See the 'Note about fast-forwards' in '</w:t>
+      </w:r>
+      <w:proofErr w:type="spellStart"/>
+      <w:r>
+        <w:rPr>
+          <w:rFonts w:ascii="Courier New" w:hAnsi="Courier New" w:cs="Courier New"/>
+          <w:sz w:val="24"/>
+          <w:szCs w:val="24"/>
+          <w:lang w:val="en-US"/>
+        </w:rPr>
+        <w:t>git</w:t>
+      </w:r>
+      <w:proofErr w:type="spellEnd"/>
+      <w:r>
+        <w:rPr>
+          <w:rFonts w:ascii="Courier New" w:hAnsi="Courier New" w:cs="Courier New"/>
+          <w:sz w:val="24"/>
+          <w:szCs w:val="24"/>
+          <w:lang w:val="en-US"/>
+        </w:rPr>
+        <w:t xml:space="preserve"> push --help' for details</w:t>
+      </w:r>
+      <w:r>
+        <w:rPr>
+          <w:rFonts w:ascii="Lucida Console" w:hAnsi="Lucida Console" w:cs="Lucida Console"/>
+          <w:sz w:val="20"/>
+          <w:szCs w:val="20"/>
+          <w:lang w:val="en-US"/>
+        </w:rPr>
+        <w:t>.</w:t>
+      </w:r>
+    </w:p>
+    <w:p>
+      <w:pPr>
+        <w:pStyle w:val="Prrafodelista"/>
+        <w:rPr>
+          <w:rFonts w:ascii="Courier New" w:hAnsi="Courier New" w:cs="Courier New"/>
+          <w:b/>
+          <w:sz w:val="24"/>
+          <w:szCs w:val="24"/>
+          <w:lang w:val="en-US"/>
+        </w:rPr>
+      </w:pPr>
+    </w:p>
+    <w:p>
+      <w:pPr>
+        <w:autoSpaceDE w:val="0"/>
+        <w:autoSpaceDN w:val="0"/>
+        <w:adjustRightInd w:val="0"/>
+        <w:spacing w:after="0" w:line="240" w:lineRule="auto"/>
+        <w:ind w:left="708"/>
+        <w:jc w:val="left"/>
+        <w:rPr>
+          <w:rFonts w:ascii="Courier New" w:hAnsi="Courier New" w:cs="Courier New"/>
+          <w:sz w:val="24"/>
+          <w:szCs w:val="24"/>
+          <w:lang w:val="en-US"/>
+        </w:rPr>
+      </w:pPr>
+      <w:r>
+        <w:rPr>
+          <w:rFonts w:ascii="Courier New" w:hAnsi="Courier New" w:cs="Courier New"/>
+          <w:sz w:val="24"/>
+          <w:szCs w:val="24"/>
+          <w:lang w:val="en-US"/>
+        </w:rPr>
+        <w:t xml:space="preserve">$ </w:t>
+      </w:r>
+      <w:proofErr w:type="spellStart"/>
+      <w:proofErr w:type="gramStart"/>
+      <w:r>
+        <w:rPr>
+          <w:rFonts w:ascii="Courier New" w:hAnsi="Courier New" w:cs="Courier New"/>
+          <w:b/>
+          <w:sz w:val="24"/>
+          <w:szCs w:val="24"/>
+          <w:lang w:val="en-US"/>
+        </w:rPr>
+        <w:t>git</w:t>
+      </w:r>
+      <w:proofErr w:type="spellEnd"/>
+      <w:proofErr w:type="gramEnd"/>
+      <w:r>
+        <w:rPr>
+          <w:rFonts w:ascii="Courier New" w:hAnsi="Courier New" w:cs="Courier New"/>
+          <w:b/>
+          <w:sz w:val="24"/>
+          <w:szCs w:val="24"/>
+          <w:lang w:val="en-US"/>
+        </w:rPr>
+        <w:t xml:space="preserve"> pull</w:t>
+      </w:r>
+    </w:p>
+    <w:p>
+      <w:pPr>
+        <w:autoSpaceDE w:val="0"/>
+        <w:autoSpaceDN w:val="0"/>
+        <w:adjustRightInd w:val="0"/>
+        <w:spacing w:after="0" w:line="240" w:lineRule="auto"/>
+        <w:ind w:left="708"/>
+        <w:jc w:val="left"/>
+        <w:rPr>
+          <w:rFonts w:ascii="Courier New" w:hAnsi="Courier New" w:cs="Courier New"/>
+          <w:sz w:val="24"/>
+          <w:szCs w:val="24"/>
+          <w:lang w:val="en-US"/>
+        </w:rPr>
+      </w:pPr>
+      <w:r>
+        <w:rPr>
+          <w:rFonts w:ascii="Courier New" w:hAnsi="Courier New" w:cs="Courier New"/>
+          <w:sz w:val="24"/>
+          <w:szCs w:val="24"/>
+          <w:lang w:val="en-US"/>
+        </w:rPr>
+        <w:t>Auto-merging f2.txt</w:t>
+      </w:r>
+    </w:p>
+    <w:p>
+      <w:pPr>
+        <w:autoSpaceDE w:val="0"/>
+        <w:autoSpaceDN w:val="0"/>
+        <w:adjustRightInd w:val="0"/>
+        <w:spacing w:after="0" w:line="240" w:lineRule="auto"/>
+        <w:ind w:left="708"/>
+        <w:jc w:val="left"/>
+        <w:rPr>
+          <w:rFonts w:ascii="Courier New" w:hAnsi="Courier New" w:cs="Courier New"/>
+          <w:sz w:val="24"/>
+          <w:szCs w:val="24"/>
+          <w:lang w:val="en-US"/>
+        </w:rPr>
+      </w:pPr>
+      <w:r>
+        <w:rPr>
+          <w:rFonts w:ascii="Courier New" w:hAnsi="Courier New" w:cs="Courier New"/>
+          <w:sz w:val="24"/>
+          <w:szCs w:val="24"/>
+          <w:lang w:val="en-US"/>
+        </w:rPr>
+        <w:t>Auto-merging f1.txt</w:t>
+      </w:r>
+    </w:p>
+    <w:p>
+      <w:pPr>
+        <w:autoSpaceDE w:val="0"/>
+        <w:autoSpaceDN w:val="0"/>
+        <w:adjustRightInd w:val="0"/>
+        <w:spacing w:after="0" w:line="240" w:lineRule="auto"/>
+        <w:ind w:left="708"/>
+        <w:jc w:val="left"/>
+        <w:rPr>
+          <w:rFonts w:ascii="Courier New" w:hAnsi="Courier New" w:cs="Courier New"/>
+          <w:sz w:val="24"/>
+          <w:szCs w:val="24"/>
+          <w:lang w:val="en-US"/>
+        </w:rPr>
+      </w:pPr>
+      <w:r>
+        <w:rPr>
+          <w:rFonts w:ascii="Courier New" w:hAnsi="Courier New" w:cs="Courier New"/>
+          <w:sz w:val="24"/>
+          <w:szCs w:val="24"/>
+          <w:lang w:val="en-US"/>
+        </w:rPr>
+        <w:t>Merge made by the 'recursive' strategy.</w:t>
+      </w:r>
+    </w:p>
+    <w:p>
+      <w:pPr>
+        <w:autoSpaceDE w:val="0"/>
+        <w:autoSpaceDN w:val="0"/>
+        <w:adjustRightInd w:val="0"/>
+        <w:spacing w:after="0" w:line="240" w:lineRule="auto"/>
+        <w:ind w:left="708"/>
+        <w:jc w:val="left"/>
+        <w:rPr>
+          <w:rFonts w:ascii="Courier New" w:hAnsi="Courier New" w:cs="Courier New"/>
+          <w:color w:val="00BF00"/>
+          <w:sz w:val="24"/>
+          <w:szCs w:val="24"/>
+          <w:lang w:val="en-US"/>
+        </w:rPr>
+      </w:pPr>
+      <w:r>
+        <w:rPr>
+          <w:rFonts w:ascii="Courier New" w:hAnsi="Courier New" w:cs="Courier New"/>
+          <w:sz w:val="24"/>
+          <w:szCs w:val="24"/>
+          <w:lang w:val="en-US"/>
+        </w:rPr>
+        <w:t xml:space="preserve"> f1.txt | 3 </w:t>
+      </w:r>
+      <w:r>
+        <w:rPr>
+          <w:rFonts w:ascii="Courier New" w:hAnsi="Courier New" w:cs="Courier New"/>
+          <w:color w:val="00BF00"/>
+          <w:sz w:val="24"/>
+          <w:szCs w:val="24"/>
+          <w:lang w:val="en-US"/>
+        </w:rPr>
+        <w:t>+++</w:t>
+      </w:r>
+    </w:p>
+    <w:p>
+      <w:pPr>
+        <w:autoSpaceDE w:val="0"/>
+        <w:autoSpaceDN w:val="0"/>
+        <w:adjustRightInd w:val="0"/>
+        <w:spacing w:after="0" w:line="240" w:lineRule="auto"/>
+        <w:ind w:left="708"/>
+        <w:jc w:val="left"/>
+        <w:rPr>
+          <w:rFonts w:ascii="Courier New" w:hAnsi="Courier New" w:cs="Courier New"/>
+          <w:color w:val="00BF00"/>
+          <w:sz w:val="24"/>
+          <w:szCs w:val="24"/>
+          <w:lang w:val="en-US"/>
+        </w:rPr>
+      </w:pPr>
+      <w:r>
+        <w:rPr>
+          <w:rFonts w:ascii="Courier New" w:hAnsi="Courier New" w:cs="Courier New"/>
+          <w:sz w:val="24"/>
+          <w:szCs w:val="24"/>
+          <w:lang w:val="en-US"/>
+        </w:rPr>
+        <w:t xml:space="preserve"> f2.txt | 2 </w:t>
+      </w:r>
+      <w:r>
+        <w:rPr>
+          <w:rFonts w:ascii="Courier New" w:hAnsi="Courier New" w:cs="Courier New"/>
+          <w:color w:val="00BF00"/>
+          <w:sz w:val="24"/>
+          <w:szCs w:val="24"/>
+          <w:lang w:val="en-US"/>
+        </w:rPr>
+        <w:t>++</w:t>
+      </w:r>
+    </w:p>
+    <w:p>
+      <w:pPr>
+        <w:autoSpaceDE w:val="0"/>
+        <w:autoSpaceDN w:val="0"/>
+        <w:adjustRightInd w:val="0"/>
+        <w:spacing w:after="0" w:line="240" w:lineRule="auto"/>
+        <w:ind w:left="708"/>
+        <w:jc w:val="left"/>
+        <w:rPr>
+          <w:rFonts w:ascii="Courier New" w:hAnsi="Courier New" w:cs="Courier New"/>
+          <w:sz w:val="24"/>
+          <w:szCs w:val="24"/>
+          <w:lang w:val="en-US"/>
+        </w:rPr>
+      </w:pPr>
+      <w:r>
+        <w:rPr>
+          <w:rFonts w:ascii="Courier New" w:hAnsi="Courier New" w:cs="Courier New"/>
+          <w:sz w:val="24"/>
+          <w:szCs w:val="24"/>
+          <w:lang w:val="en-US"/>
+        </w:rPr>
+        <w:t xml:space="preserve"> 2 files changed, 5 </w:t>
+      </w:r>
+      <w:proofErr w:type="gramStart"/>
+      <w:r>
+        <w:rPr>
+          <w:rFonts w:ascii="Courier New" w:hAnsi="Courier New" w:cs="Courier New"/>
+          <w:sz w:val="24"/>
+          <w:szCs w:val="24"/>
+          <w:lang w:val="en-US"/>
+        </w:rPr>
+        <w:t>insertions(</w:t>
+      </w:r>
+      <w:proofErr w:type="gramEnd"/>
+      <w:r>
+        <w:rPr>
+          <w:rFonts w:ascii="Courier New" w:hAnsi="Courier New" w:cs="Courier New"/>
+          <w:sz w:val="24"/>
+          <w:szCs w:val="24"/>
+          <w:lang w:val="en-US"/>
+        </w:rPr>
+        <w:t>+)</w:t>
+      </w:r>
+    </w:p>
+    <w:p>
+      <w:pPr>
+        <w:autoSpaceDE w:val="0"/>
+        <w:autoSpaceDN w:val="0"/>
+        <w:adjustRightInd w:val="0"/>
+        <w:spacing w:after="0" w:line="240" w:lineRule="auto"/>
+        <w:ind w:left="708"/>
+        <w:jc w:val="left"/>
+        <w:rPr>
+          <w:rFonts w:ascii="Courier New" w:hAnsi="Courier New" w:cs="Courier New"/>
+          <w:sz w:val="24"/>
+          <w:szCs w:val="24"/>
+        </w:rPr>
+      </w:pPr>
+      <w:r>
+        <w:rPr>
+          <w:rFonts w:ascii="Courier New" w:hAnsi="Courier New" w:cs="Courier New"/>
+          <w:sz w:val="24"/>
+          <w:szCs w:val="24"/>
+        </w:rPr>
+        <w:t xml:space="preserve">Si hacemos </w:t>
+      </w:r>
+      <w:proofErr w:type="spellStart"/>
+      <w:r>
+        <w:rPr>
+          <w:rFonts w:ascii="Courier New" w:hAnsi="Courier New" w:cs="Courier New"/>
+          <w:sz w:val="24"/>
+          <w:szCs w:val="24"/>
+        </w:rPr>
+        <w:t>git</w:t>
+      </w:r>
+      <w:proofErr w:type="spellEnd"/>
+      <w:r>
+        <w:rPr>
+          <w:rFonts w:ascii="Courier New" w:hAnsi="Courier New" w:cs="Courier New"/>
+          <w:sz w:val="24"/>
+          <w:szCs w:val="24"/>
+        </w:rPr>
+        <w:t xml:space="preserve"> </w:t>
+      </w:r>
+      <w:proofErr w:type="spellStart"/>
+      <w:r>
+        <w:rPr>
+          <w:rFonts w:ascii="Courier New" w:hAnsi="Courier New" w:cs="Courier New"/>
+          <w:sz w:val="24"/>
+          <w:szCs w:val="24"/>
+        </w:rPr>
+        <w:t>satus</w:t>
+      </w:r>
+      <w:proofErr w:type="spellEnd"/>
+      <w:r>
+        <w:rPr>
+          <w:rFonts w:ascii="Courier New" w:hAnsi="Courier New" w:cs="Courier New"/>
+          <w:sz w:val="24"/>
+          <w:szCs w:val="24"/>
+        </w:rPr>
+        <w:t xml:space="preserve">, nos muestra que no hay nada que añadir ni que </w:t>
+      </w:r>
+      <w:proofErr w:type="spellStart"/>
+      <w:r>
+        <w:rPr>
+          <w:rFonts w:ascii="Courier New" w:hAnsi="Courier New" w:cs="Courier New"/>
+          <w:sz w:val="24"/>
+          <w:szCs w:val="24"/>
+        </w:rPr>
+        <w:t>commitear</w:t>
+      </w:r>
+      <w:proofErr w:type="spellEnd"/>
+      <w:r>
+        <w:rPr>
+          <w:rFonts w:ascii="Courier New" w:hAnsi="Courier New" w:cs="Courier New"/>
+          <w:sz w:val="24"/>
+          <w:szCs w:val="24"/>
+        </w:rPr>
+        <w:t>.</w:t>
+      </w:r>
+    </w:p>
+    <w:p>
+      <w:pPr>
+        <w:autoSpaceDE w:val="0"/>
+        <w:autoSpaceDN w:val="0"/>
+        <w:adjustRightInd w:val="0"/>
+        <w:spacing w:after="0" w:line="240" w:lineRule="auto"/>
+        <w:jc w:val="left"/>
+        <w:rPr>
+          <w:rFonts w:ascii="Courier New" w:hAnsi="Courier New" w:cs="Courier New"/>
+          <w:sz w:val="24"/>
+          <w:szCs w:val="24"/>
+        </w:rPr>
+      </w:pPr>
+    </w:p>
+    <w:p>
+      <w:pPr>
+        <w:autoSpaceDE w:val="0"/>
+        <w:autoSpaceDN w:val="0"/>
+        <w:adjustRightInd w:val="0"/>
+        <w:spacing w:after="0" w:line="240" w:lineRule="auto"/>
+        <w:jc w:val="left"/>
+        <w:rPr>
+          <w:rFonts w:ascii="Courier New" w:hAnsi="Courier New" w:cs="Courier New"/>
+          <w:sz w:val="24"/>
+          <w:szCs w:val="24"/>
+        </w:rPr>
+      </w:pPr>
+      <w:r>
+        <w:rPr>
+          <w:rFonts w:ascii="Courier New" w:hAnsi="Courier New" w:cs="Courier New"/>
+          <w:sz w:val="24"/>
+          <w:szCs w:val="24"/>
+        </w:rPr>
+        <w:t xml:space="preserve">     </w:t>
+      </w:r>
+      <w:r>
+        <w:rPr>
+          <w:rFonts w:ascii="Courier New" w:hAnsi="Courier New" w:cs="Courier New"/>
+          <w:b/>
+          <w:sz w:val="24"/>
+          <w:szCs w:val="24"/>
+        </w:rPr>
+        <w:t xml:space="preserve">$ </w:t>
+      </w:r>
+      <w:proofErr w:type="spellStart"/>
+      <w:proofErr w:type="gramStart"/>
+      <w:r>
+        <w:rPr>
+          <w:rFonts w:ascii="Courier New" w:hAnsi="Courier New" w:cs="Courier New"/>
+          <w:b/>
+          <w:sz w:val="24"/>
+          <w:szCs w:val="24"/>
+        </w:rPr>
+        <w:t>git</w:t>
+      </w:r>
+      <w:proofErr w:type="spellEnd"/>
+      <w:proofErr w:type="gramEnd"/>
+      <w:r>
+        <w:rPr>
+          <w:rFonts w:ascii="Courier New" w:hAnsi="Courier New" w:cs="Courier New"/>
+          <w:b/>
+          <w:sz w:val="24"/>
+          <w:szCs w:val="24"/>
+        </w:rPr>
+        <w:t xml:space="preserve"> </w:t>
+      </w:r>
+      <w:proofErr w:type="spellStart"/>
+      <w:r>
+        <w:rPr>
+          <w:rFonts w:ascii="Courier New" w:hAnsi="Courier New" w:cs="Courier New"/>
+          <w:b/>
+          <w:sz w:val="24"/>
+          <w:szCs w:val="24"/>
+        </w:rPr>
+        <w:t>push</w:t>
+      </w:r>
+      <w:proofErr w:type="spellEnd"/>
+      <w:r>
+        <w:rPr>
+          <w:rFonts w:ascii="Courier New" w:hAnsi="Courier New" w:cs="Courier New"/>
+          <w:sz w:val="24"/>
+          <w:szCs w:val="24"/>
+        </w:rPr>
+        <w:t xml:space="preserve">, sin problemas </w:t>
+      </w:r>
+      <w:r>
+        <w:rPr>
+          <w:rFonts w:ascii="Courier New" w:hAnsi="Courier New" w:cs="Courier New"/>
+          <w:sz w:val="24"/>
+          <w:szCs w:val="24"/>
+        </w:rPr>
+        <w:t>en la actualización, se informa de que se han subido</w:t>
+      </w:r>
+      <w:r>
+        <w:rPr>
+          <w:rFonts w:ascii="Courier New" w:hAnsi="Courier New" w:cs="Courier New"/>
+          <w:sz w:val="24"/>
+          <w:szCs w:val="24"/>
+        </w:rPr>
+        <w:t xml:space="preserve"> </w:t>
+      </w:r>
+      <w:r>
+        <w:rPr>
+          <w:rFonts w:ascii="Courier New" w:hAnsi="Courier New" w:cs="Courier New"/>
+          <w:sz w:val="24"/>
+          <w:szCs w:val="24"/>
+        </w:rPr>
+        <w:t>dos objetos.</w:t>
+      </w:r>
+    </w:p>
+    <w:p>
+      <w:pPr>
+        <w:autoSpaceDE w:val="0"/>
+        <w:autoSpaceDN w:val="0"/>
+        <w:adjustRightInd w:val="0"/>
+        <w:spacing w:after="0" w:line="240" w:lineRule="auto"/>
+        <w:jc w:val="left"/>
+        <w:rPr>
+          <w:rFonts w:ascii="Courier New" w:hAnsi="Courier New" w:cs="Courier New"/>
+          <w:sz w:val="24"/>
+          <w:szCs w:val="24"/>
+        </w:rPr>
+      </w:pPr>
+      <w:r>
+        <w:rPr>
+          <w:rFonts w:ascii="Courier New" w:hAnsi="Courier New" w:cs="Courier New"/>
+          <w:sz w:val="24"/>
+          <w:szCs w:val="24"/>
+        </w:rPr>
+        <w:t xml:space="preserve"> </w:t>
+      </w:r>
+    </w:p>
+    <w:p>
+      <w:pPr>
+        <w:autoSpaceDE w:val="0"/>
+        <w:autoSpaceDN w:val="0"/>
+        <w:adjustRightInd w:val="0"/>
+        <w:spacing w:after="0" w:line="240" w:lineRule="auto"/>
+        <w:jc w:val="left"/>
+        <w:rPr>
+          <w:rFonts w:ascii="Lucida Console" w:hAnsi="Lucida Console" w:cs="Lucida Console"/>
+          <w:sz w:val="20"/>
+          <w:szCs w:val="20"/>
+        </w:rPr>
+      </w:pPr>
+    </w:p>
+    <w:p>
+      <w:pPr>
+        <w:pStyle w:val="Prrafodelista"/>
+        <w:rPr>
+          <w:rFonts w:ascii="Courier New" w:hAnsi="Courier New" w:cs="Courier New"/>
+          <w:sz w:val="24"/>
+          <w:szCs w:val="24"/>
+        </w:rPr>
+      </w:pPr>
+    </w:p>
+    <w:p>
+      <w:pPr>
+        <w:pStyle w:val="Prrafodelista"/>
+        <w:rPr>
+          <w:rFonts w:ascii="Courier New" w:hAnsi="Courier New" w:cs="Courier New"/>
+          <w:sz w:val="24"/>
+          <w:szCs w:val="24"/>
+        </w:rPr>
+      </w:pPr>
+      <w:proofErr w:type="spellStart"/>
+      <w:proofErr w:type="gramStart"/>
+      <w:r>
+        <w:rPr>
+          <w:rFonts w:ascii="Courier New" w:hAnsi="Courier New" w:cs="Courier New"/>
+          <w:sz w:val="24"/>
+          <w:szCs w:val="24"/>
+        </w:rPr>
+        <w:t>git</w:t>
+      </w:r>
+      <w:proofErr w:type="spellEnd"/>
+      <w:proofErr w:type="gramEnd"/>
+      <w:r>
+        <w:rPr>
+          <w:rFonts w:ascii="Courier New" w:hAnsi="Courier New" w:cs="Courier New"/>
+          <w:sz w:val="24"/>
+          <w:szCs w:val="24"/>
+        </w:rPr>
+        <w:t xml:space="preserve"> a</w:t>
+      </w:r>
+    </w:p>
+    <w:p>
+      <w:pPr>
+        <w:pStyle w:val="Prrafodelista"/>
+        <w:rPr>
+          <w:rFonts w:ascii="Courier New" w:hAnsi="Courier New" w:cs="Courier New"/>
+          <w:sz w:val="24"/>
+          <w:szCs w:val="24"/>
+        </w:rPr>
+      </w:pPr>
+    </w:p>
+    <w:p>
+      <w:pPr>
+        <w:pStyle w:val="Prrafodelista"/>
+        <w:rPr>
+          <w:rFonts w:ascii="Courier New" w:hAnsi="Courier New" w:cs="Courier New"/>
+          <w:sz w:val="24"/>
+          <w:szCs w:val="24"/>
+        </w:rPr>
+      </w:pPr>
+    </w:p>
+    <w:p>
+      <w:pPr>
+        <w:pStyle w:val="Prrafodelista"/>
+        <w:rPr>
+          <w:rFonts w:ascii="Courier New" w:hAnsi="Courier New" w:cs="Courier New"/>
+          <w:sz w:val="24"/>
+          <w:szCs w:val="24"/>
+        </w:rPr>
+      </w:pPr>
+    </w:p>
+    <w:p>
+      <w:pPr>
+        <w:pStyle w:val="Prrafodelista"/>
+        <w:rPr>
+          <w:rFonts w:ascii="Courier New" w:hAnsi="Courier New" w:cs="Courier New"/>
+          <w:sz w:val="24"/>
+          <w:szCs w:val="24"/>
+        </w:rPr>
+      </w:pPr>
+    </w:p>
+    <w:p>
+      <w:pPr>
+        <w:pStyle w:val="Prrafodelista"/>
         <w:rPr>
           <w:rFonts w:ascii="Courier New" w:hAnsi="Courier New" w:cs="Courier New"/>
           <w:sz w:val="24"/>
@@ -28419,7 +29887,7 @@
 </file>
 
 <file path=customXml/itemProps1.xml><?xml version="1.0" encoding="utf-8"?>
-<ds:datastoreItem xmlns:ds="http://schemas.openxmlformats.org/officeDocument/2006/customXml" ds:itemID="{75505EAE-DB99-4EC4-8542-6EBBFF6963E6}">
+<ds:datastoreItem xmlns:ds="http://schemas.openxmlformats.org/officeDocument/2006/customXml" ds:itemID="{20680B50-657E-4350-BAF5-C9AC3DA2E343}">
   <ds:schemaRefs>
     <ds:schemaRef ds:uri="http://schemas.openxmlformats.org/officeDocument/2006/bibliography"/>
   </ds:schemaRefs>

</xml_diff>

<commit_message>
se modifica f2 para que falle auto merge
</commit_message>
<xml_diff>
--- a/software/GitApuntes.docx
+++ b/software/GitApuntes.docx
@@ -12420,17 +12420,7 @@
           <w:sz w:val="24"/>
           <w:szCs w:val="24"/>
         </w:rPr>
-        <w:t xml:space="preserve"> ,</w:t>
-      </w:r>
-      <w:bookmarkStart w:id="0" w:name="_GoBack"/>
-      <w:bookmarkEnd w:id="0"/>
-      <w:r>
-        <w:rPr>
-          <w:rFonts w:ascii="Courier New" w:hAnsi="Courier New" w:cs="Courier New"/>
-          <w:sz w:val="24"/>
-          <w:szCs w:val="24"/>
-        </w:rPr>
-        <w:t xml:space="preserve"> aplica los cambio</w:t>
+        <w:t xml:space="preserve"> , aplica los cambio</w:t>
       </w:r>
       <w:r>
         <w:rPr>
@@ -25828,6 +25818,54 @@
           <w:szCs w:val="24"/>
         </w:rPr>
       </w:pPr>
+    </w:p>
+    <w:p>
+      <w:pPr>
+        <w:rPr>
+          <w:rFonts w:ascii="Courier New" w:hAnsi="Courier New" w:cs="Courier New"/>
+          <w:sz w:val="24"/>
+          <w:szCs w:val="24"/>
+        </w:rPr>
+      </w:pPr>
+      <w:proofErr w:type="gramStart"/>
+      <w:r>
+        <w:rPr>
+          <w:rFonts w:ascii="Courier New" w:hAnsi="Courier New" w:cs="Courier New"/>
+          <w:sz w:val="24"/>
+          <w:szCs w:val="24"/>
+        </w:rPr>
+        <w:t>se</w:t>
+      </w:r>
+      <w:proofErr w:type="gramEnd"/>
+      <w:r>
+        <w:rPr>
+          <w:rFonts w:ascii="Courier New" w:hAnsi="Courier New" w:cs="Courier New"/>
+          <w:sz w:val="24"/>
+          <w:szCs w:val="24"/>
+        </w:rPr>
+        <w:t xml:space="preserve"> añade esta línea para que falle el </w:t>
+      </w:r>
+      <w:proofErr w:type="spellStart"/>
+      <w:r>
+        <w:rPr>
+          <w:rFonts w:ascii="Courier New" w:hAnsi="Courier New" w:cs="Courier New"/>
+          <w:sz w:val="24"/>
+          <w:szCs w:val="24"/>
+        </w:rPr>
+        <w:t>automerge</w:t>
+      </w:r>
+      <w:proofErr w:type="spellEnd"/>
+    </w:p>
+    <w:p>
+      <w:pPr>
+        <w:rPr>
+          <w:rFonts w:ascii="Courier New" w:hAnsi="Courier New" w:cs="Courier New"/>
+          <w:sz w:val="24"/>
+          <w:szCs w:val="24"/>
+        </w:rPr>
+      </w:pPr>
+      <w:bookmarkStart w:id="0" w:name="_GoBack"/>
+      <w:bookmarkEnd w:id="0"/>
     </w:p>
     <w:sectPr>
       <w:pgSz w:w="20412" w:h="23814" w:code="8"/>
@@ -28419,7 +28457,7 @@
 </file>
 
 <file path=customXml/itemProps1.xml><?xml version="1.0" encoding="utf-8"?>
-<ds:datastoreItem xmlns:ds="http://schemas.openxmlformats.org/officeDocument/2006/customXml" ds:itemID="{75505EAE-DB99-4EC4-8542-6EBBFF6963E6}">
+<ds:datastoreItem xmlns:ds="http://schemas.openxmlformats.org/officeDocument/2006/customXml" ds:itemID="{DDBEA316-4DF5-4D6A-830C-477080D2746F}">
   <ds:schemaRefs>
     <ds:schemaRef ds:uri="http://schemas.openxmlformats.org/officeDocument/2006/bibliography"/>
   </ds:schemaRefs>

</xml_diff>

<commit_message>
de antonio63j que modifica GitApuntes
</commit_message>
<xml_diff>
--- a/software/GitApuntes.docx
+++ b/software/GitApuntes.docx
@@ -244,6 +244,7 @@
         <w:t xml:space="preserve">$ </w:t>
       </w:r>
       <w:proofErr w:type="spellStart"/>
+      <w:proofErr w:type="gramStart"/>
       <w:r>
         <w:rPr>
           <w:rFonts w:ascii="Courier New" w:hAnsi="Courier New" w:cs="Courier New"/>
@@ -255,6 +256,7 @@
         <w:t>git</w:t>
       </w:r>
       <w:proofErr w:type="spellEnd"/>
+      <w:proofErr w:type="gramEnd"/>
       <w:r>
         <w:rPr>
           <w:rFonts w:ascii="Courier New" w:hAnsi="Courier New" w:cs="Courier New"/>
@@ -268,6 +270,7 @@
     </w:p>
     <w:p>
       <w:pPr>
+        <w:ind w:firstLine="708"/>
         <w:rPr>
           <w:rFonts w:ascii="Courier New" w:hAnsi="Courier New" w:cs="Courier New"/>
           <w:sz w:val="24"/>
@@ -275,16 +278,17 @@
           <w:shd w:val="clear" w:color="auto" w:fill="FFFFFF"/>
         </w:rPr>
       </w:pPr>
-      <w:r>
-        <w:rPr>
-          <w:rFonts w:ascii="Courier New" w:hAnsi="Courier New" w:cs="Courier New"/>
-          <w:color w:val="F14E32"/>
+      <w:proofErr w:type="gramStart"/>
+      <w:r>
+        <w:rPr>
+          <w:rFonts w:ascii="Courier New" w:hAnsi="Courier New" w:cs="Courier New"/>
           <w:sz w:val="24"/>
           <w:szCs w:val="24"/>
           <w:shd w:val="clear" w:color="auto" w:fill="FFFFFF"/>
         </w:rPr>
-        <w:tab/>
-      </w:r>
+        <w:t>para</w:t>
+      </w:r>
+      <w:proofErr w:type="gramEnd"/>
       <w:r>
         <w:rPr>
           <w:rFonts w:ascii="Courier New" w:hAnsi="Courier New" w:cs="Courier New"/>
@@ -292,6 +296,100 @@
           <w:szCs w:val="24"/>
           <w:shd w:val="clear" w:color="auto" w:fill="FFFFFF"/>
         </w:rPr>
+        <w:t xml:space="preserve"> añadir una rama, por ejemplo, la rama desarrollo:</w:t>
+      </w:r>
+    </w:p>
+    <w:p>
+      <w:pPr>
+        <w:ind w:firstLine="708"/>
+        <w:rPr>
+          <w:rFonts w:ascii="Courier New" w:hAnsi="Courier New" w:cs="Courier New"/>
+          <w:sz w:val="24"/>
+          <w:szCs w:val="24"/>
+          <w:shd w:val="clear" w:color="auto" w:fill="FFFFFF"/>
+        </w:rPr>
+      </w:pPr>
+      <w:proofErr w:type="spellStart"/>
+      <w:proofErr w:type="gramStart"/>
+      <w:r>
+        <w:rPr>
+          <w:rFonts w:ascii="Courier New" w:hAnsi="Courier New" w:cs="Courier New"/>
+          <w:sz w:val="24"/>
+          <w:szCs w:val="24"/>
+          <w:shd w:val="clear" w:color="auto" w:fill="FFFFFF"/>
+        </w:rPr>
+        <w:t>git</w:t>
+      </w:r>
+      <w:proofErr w:type="spellEnd"/>
+      <w:proofErr w:type="gramEnd"/>
+      <w:r>
+        <w:rPr>
+          <w:rFonts w:ascii="Courier New" w:hAnsi="Courier New" w:cs="Courier New"/>
+          <w:sz w:val="24"/>
+          <w:szCs w:val="24"/>
+          <w:shd w:val="clear" w:color="auto" w:fill="FFFFFF"/>
+        </w:rPr>
+        <w:t xml:space="preserve"> </w:t>
+      </w:r>
+      <w:proofErr w:type="spellStart"/>
+      <w:r>
+        <w:rPr>
+          <w:rFonts w:ascii="Courier New" w:hAnsi="Courier New" w:cs="Courier New"/>
+          <w:sz w:val="24"/>
+          <w:szCs w:val="24"/>
+          <w:shd w:val="clear" w:color="auto" w:fill="FFFFFF"/>
+        </w:rPr>
+        <w:t>checkout</w:t>
+      </w:r>
+      <w:proofErr w:type="spellEnd"/>
+      <w:r>
+        <w:rPr>
+          <w:rFonts w:ascii="Courier New" w:hAnsi="Courier New" w:cs="Courier New"/>
+          <w:sz w:val="24"/>
+          <w:szCs w:val="24"/>
+          <w:shd w:val="clear" w:color="auto" w:fill="FFFFFF"/>
+        </w:rPr>
+        <w:t xml:space="preserve"> –b desarrollo </w:t>
+      </w:r>
+      <w:proofErr w:type="spellStart"/>
+      <w:r>
+        <w:rPr>
+          <w:rFonts w:ascii="Courier New" w:hAnsi="Courier New" w:cs="Courier New"/>
+          <w:sz w:val="24"/>
+          <w:szCs w:val="24"/>
+          <w:shd w:val="clear" w:color="auto" w:fill="FFFFFF"/>
+        </w:rPr>
+        <w:t>origin</w:t>
+      </w:r>
+      <w:proofErr w:type="spellEnd"/>
+      <w:r>
+        <w:rPr>
+          <w:rFonts w:ascii="Courier New" w:hAnsi="Courier New" w:cs="Courier New"/>
+          <w:sz w:val="24"/>
+          <w:szCs w:val="24"/>
+          <w:shd w:val="clear" w:color="auto" w:fill="FFFFFF"/>
+        </w:rPr>
+        <w:t>/desarrollo</w:t>
+      </w:r>
+      <w:bookmarkStart w:id="0" w:name="_GoBack"/>
+      <w:bookmarkEnd w:id="0"/>
+    </w:p>
+    <w:p>
+      <w:pPr>
+        <w:rPr>
+          <w:rFonts w:ascii="Courier New" w:hAnsi="Courier New" w:cs="Courier New"/>
+          <w:sz w:val="24"/>
+          <w:szCs w:val="24"/>
+          <w:shd w:val="clear" w:color="auto" w:fill="FFFFFF"/>
+        </w:rPr>
+      </w:pPr>
+      <w:r>
+        <w:rPr>
+          <w:rFonts w:ascii="Courier New" w:hAnsi="Courier New" w:cs="Courier New"/>
+          <w:sz w:val="24"/>
+          <w:szCs w:val="24"/>
+          <w:shd w:val="clear" w:color="auto" w:fill="FFFFFF"/>
+        </w:rPr>
         <w:t>Podemos cambiar el nombre</w:t>
       </w:r>
       <w:r>
@@ -315,44 +413,126 @@
     </w:p>
     <w:p>
       <w:pPr>
+        <w:ind w:firstLine="708"/>
+        <w:rPr>
+          <w:rFonts w:ascii="Courier New" w:hAnsi="Courier New" w:cs="Courier New"/>
+          <w:sz w:val="24"/>
+          <w:szCs w:val="24"/>
+          <w:shd w:val="clear" w:color="auto" w:fill="FFFFFF"/>
+        </w:rPr>
+      </w:pPr>
+      <w:proofErr w:type="spellStart"/>
+      <w:proofErr w:type="gramStart"/>
+      <w:r>
+        <w:rPr>
+          <w:rFonts w:ascii="Courier New" w:hAnsi="Courier New" w:cs="Courier New"/>
+          <w:sz w:val="24"/>
+          <w:szCs w:val="24"/>
+          <w:shd w:val="clear" w:color="auto" w:fill="FFFFFF"/>
+        </w:rPr>
+        <w:t>git</w:t>
+      </w:r>
+      <w:proofErr w:type="spellEnd"/>
+      <w:proofErr w:type="gramEnd"/>
+      <w:r>
+        <w:rPr>
+          <w:rFonts w:ascii="Courier New" w:hAnsi="Courier New" w:cs="Courier New"/>
+          <w:sz w:val="24"/>
+          <w:szCs w:val="24"/>
+          <w:shd w:val="clear" w:color="auto" w:fill="FFFFFF"/>
+        </w:rPr>
+        <w:t xml:space="preserve"> clone git://github.com/schacon/grid.git </w:t>
+      </w:r>
+      <w:proofErr w:type="spellStart"/>
+      <w:r>
+        <w:rPr>
+          <w:rFonts w:ascii="Courier New" w:hAnsi="Courier New" w:cs="Courier New"/>
+          <w:sz w:val="24"/>
+          <w:szCs w:val="24"/>
+          <w:shd w:val="clear" w:color="auto" w:fill="FFFFFF"/>
+        </w:rPr>
+        <w:t>ProyectoGrid</w:t>
+      </w:r>
+      <w:proofErr w:type="spellEnd"/>
+    </w:p>
+    <w:p>
+      <w:pPr>
+        <w:rPr>
+          <w:rFonts w:ascii="Courier New" w:hAnsi="Courier New" w:cs="Courier New"/>
+          <w:sz w:val="24"/>
+          <w:szCs w:val="24"/>
+          <w:shd w:val="clear" w:color="auto" w:fill="FFFFFF"/>
+        </w:rPr>
+      </w:pPr>
+      <w:r>
+        <w:rPr>
+          <w:rFonts w:ascii="Courier New" w:hAnsi="Courier New" w:cs="Courier New"/>
+          <w:sz w:val="24"/>
+          <w:szCs w:val="24"/>
+          <w:shd w:val="clear" w:color="auto" w:fill="FFFFFF"/>
+        </w:rPr>
+        <w:t>Podemos clonar únicamente una rama del proyecto:</w:t>
+      </w:r>
+    </w:p>
+    <w:p>
+      <w:pPr>
+        <w:ind w:firstLine="708"/>
+        <w:rPr>
+          <w:rFonts w:ascii="Courier New" w:hAnsi="Courier New" w:cs="Courier New"/>
+          <w:sz w:val="24"/>
+          <w:szCs w:val="24"/>
+          <w:shd w:val="clear" w:color="auto" w:fill="FFFFFF"/>
+          <w:lang w:val="en-US"/>
+        </w:rPr>
+      </w:pPr>
+      <w:proofErr w:type="spellStart"/>
+      <w:proofErr w:type="gramStart"/>
+      <w:r>
+        <w:rPr>
+          <w:rFonts w:ascii="Courier New" w:hAnsi="Courier New" w:cs="Courier New"/>
+          <w:sz w:val="24"/>
+          <w:szCs w:val="24"/>
+          <w:shd w:val="clear" w:color="auto" w:fill="FFFFFF"/>
+          <w:lang w:val="en-US"/>
+        </w:rPr>
+        <w:t>git</w:t>
+      </w:r>
+      <w:proofErr w:type="spellEnd"/>
+      <w:proofErr w:type="gramEnd"/>
+      <w:r>
+        <w:rPr>
+          <w:rFonts w:ascii="Courier New" w:hAnsi="Courier New" w:cs="Courier New"/>
+          <w:sz w:val="24"/>
+          <w:szCs w:val="24"/>
+          <w:shd w:val="clear" w:color="auto" w:fill="FFFFFF"/>
+          <w:lang w:val="en-US"/>
+        </w:rPr>
+        <w:t xml:space="preserve"> clone –b &lt;branch&gt; </w:t>
+      </w:r>
+      <w:hyperlink r:id="rId7" w:history="1">
+        <w:r>
+          <w:rPr>
+            <w:rStyle w:val="Hipervnculo"/>
+            <w:rFonts w:ascii="Courier New" w:hAnsi="Courier New" w:cs="Courier New"/>
+            <w:sz w:val="24"/>
+            <w:szCs w:val="24"/>
+            <w:shd w:val="clear" w:color="auto" w:fill="FFFFFF"/>
+            <w:lang w:val="en-US"/>
+          </w:rPr>
+          <w:t>https://github.com/usuario/proyecto.git</w:t>
+        </w:r>
+      </w:hyperlink>
+    </w:p>
+    <w:p>
+      <w:pPr>
         <w:rPr>
           <w:rFonts w:ascii="Courier New" w:hAnsi="Courier New" w:cs="Courier New"/>
           <w:b/>
           <w:sz w:val="24"/>
           <w:szCs w:val="24"/>
-        </w:rPr>
-      </w:pPr>
-      <w:proofErr w:type="spellStart"/>
-      <w:r>
-        <w:rPr>
-          <w:rFonts w:ascii="Courier New" w:hAnsi="Courier New" w:cs="Courier New"/>
-          <w:sz w:val="24"/>
-          <w:szCs w:val="24"/>
-          <w:shd w:val="clear" w:color="auto" w:fill="FFFFFF"/>
-        </w:rPr>
-        <w:t>git</w:t>
-      </w:r>
-      <w:proofErr w:type="spellEnd"/>
-      <w:r>
-        <w:rPr>
-          <w:rFonts w:ascii="Courier New" w:hAnsi="Courier New" w:cs="Courier New"/>
-          <w:sz w:val="24"/>
-          <w:szCs w:val="24"/>
-          <w:shd w:val="clear" w:color="auto" w:fill="FFFFFF"/>
-        </w:rPr>
-        <w:t xml:space="preserve"> clone git://github.com/schacon/grid.git </w:t>
-      </w:r>
-      <w:proofErr w:type="spellStart"/>
-      <w:r>
-        <w:rPr>
-          <w:rFonts w:ascii="Courier New" w:hAnsi="Courier New" w:cs="Courier New"/>
-          <w:sz w:val="24"/>
-          <w:szCs w:val="24"/>
-          <w:shd w:val="clear" w:color="auto" w:fill="FFFFFF"/>
-        </w:rPr>
-        <w:t>ProyectoGrid</w:t>
-      </w:r>
-      <w:proofErr w:type="spellEnd"/>
+          <w:lang w:val="en-US"/>
+        </w:rPr>
+      </w:pPr>
     </w:p>
     <w:p>
       <w:pPr>
@@ -361,24 +541,39 @@
           <w:b/>
           <w:sz w:val="24"/>
           <w:szCs w:val="24"/>
-        </w:rPr>
-      </w:pPr>
+          <w:lang w:val="en-US"/>
+        </w:rPr>
+      </w:pPr>
+      <w:proofErr w:type="spellStart"/>
       <w:r>
         <w:rPr>
           <w:rFonts w:ascii="Courier New" w:hAnsi="Courier New" w:cs="Courier New"/>
           <w:b/>
           <w:sz w:val="24"/>
           <w:szCs w:val="24"/>
-        </w:rPr>
-        <w:t xml:space="preserve">Configuración </w:t>
-      </w:r>
-      <w:proofErr w:type="spellStart"/>
+          <w:lang w:val="en-US"/>
+        </w:rPr>
+        <w:t>Configuración</w:t>
+      </w:r>
+      <w:proofErr w:type="spellEnd"/>
       <w:r>
         <w:rPr>
           <w:rFonts w:ascii="Courier New" w:hAnsi="Courier New" w:cs="Courier New"/>
           <w:b/>
           <w:sz w:val="24"/>
           <w:szCs w:val="24"/>
+          <w:lang w:val="en-US"/>
+        </w:rPr>
+        <w:t xml:space="preserve"> </w:t>
+      </w:r>
+      <w:proofErr w:type="spellStart"/>
+      <w:r>
+        <w:rPr>
+          <w:rFonts w:ascii="Courier New" w:hAnsi="Courier New" w:cs="Courier New"/>
+          <w:b/>
+          <w:sz w:val="24"/>
+          <w:szCs w:val="24"/>
+          <w:lang w:val="en-US"/>
         </w:rPr>
         <w:t>Git</w:t>
       </w:r>
@@ -389,6 +584,7 @@
           <w:b/>
           <w:sz w:val="24"/>
           <w:szCs w:val="24"/>
+          <w:lang w:val="en-US"/>
         </w:rPr>
         <w:t>:</w:t>
       </w:r>
@@ -597,7 +793,7 @@
         </w:rPr>
         <w:t xml:space="preserve"> </w:t>
       </w:r>
-      <w:hyperlink r:id="rId7" w:history="1">
+      <w:hyperlink r:id="rId8" w:history="1">
         <w:r>
           <w:rPr>
             <w:rStyle w:val="Hipervnculo"/>
@@ -2266,7 +2462,6 @@
           <w:szCs w:val="20"/>
           <w:lang w:val="en-US"/>
         </w:rPr>
-        <w:lastRenderedPageBreak/>
         <w:t xml:space="preserve">  </w:t>
       </w:r>
       <w:proofErr w:type="gramStart"/>
@@ -2801,7 +2996,7 @@
                     </pic:cNvPicPr>
                   </pic:nvPicPr>
                   <pic:blipFill>
-                    <a:blip r:embed="rId8">
+                    <a:blip r:embed="rId9">
                       <a:extLst>
                         <a:ext uri="{28A0092B-C50C-407E-A947-70E740481C1C}">
                           <a14:useLocalDpi xmlns:a14="http://schemas.microsoft.com/office/drawing/2010/main" val="0"/>
@@ -2856,6 +3051,7 @@
           <w:sz w:val="24"/>
           <w:szCs w:val="24"/>
         </w:rPr>
+        <w:lastRenderedPageBreak/>
         <w:t xml:space="preserve">El directorio de </w:t>
       </w:r>
       <w:proofErr w:type="spellStart"/>
@@ -2980,16 +3176,7 @@
           <w:sz w:val="24"/>
           <w:szCs w:val="24"/>
         </w:rPr>
-        <w:t xml:space="preserve">, que almacena información acerca de lo que va a ir en tu próxima confirmación. </w:t>
-      </w:r>
-      <w:r>
-        <w:rPr>
-          <w:rFonts w:ascii="Courier New" w:hAnsi="Courier New" w:cs="Courier New"/>
-          <w:sz w:val="24"/>
-          <w:szCs w:val="24"/>
-        </w:rPr>
-        <w:lastRenderedPageBreak/>
-        <w:t>A veces se le denomina índice, pero se está convirtiendo en estándar el referirse a ella como el área de preparación.</w:t>
+        <w:t>, que almacena información acerca de lo que va a ir en tu próxima confirmación. A veces se le denomina índice, pero se está convirtiendo en estándar el referirse a ella como el área de preparación.</w:t>
       </w:r>
     </w:p>
     <w:p>
@@ -4222,7 +4409,7 @@
         </w:rPr>
         <w:t xml:space="preserve">-b desarrollo </w:t>
       </w:r>
-      <w:hyperlink r:id="rId9" w:history="1">
+      <w:hyperlink r:id="rId10" w:history="1">
         <w:r>
           <w:rPr>
             <w:rStyle w:val="Hipervnculo"/>
@@ -4501,6 +4688,7 @@
           <w:szCs w:val="24"/>
           <w:lang w:val="en-US"/>
         </w:rPr>
+        <w:lastRenderedPageBreak/>
         <w:t>git</w:t>
       </w:r>
       <w:proofErr w:type="spellEnd"/>
@@ -4534,7 +4722,7 @@
         </w:rPr>
         <w:t xml:space="preserve">-b branch [--single-branch] </w:t>
       </w:r>
-      <w:hyperlink r:id="rId10" w:history="1">
+      <w:hyperlink r:id="rId11" w:history="1">
         <w:r>
           <w:rPr>
             <w:rStyle w:val="Hipervnculo"/>
@@ -4764,7 +4952,6 @@
           <w:sz w:val="24"/>
           <w:szCs w:val="24"/>
         </w:rPr>
-        <w:lastRenderedPageBreak/>
         <w:tab/>
       </w:r>
       <w:proofErr w:type="spellStart"/>
@@ -5380,7 +5567,7 @@
         </w:rPr>
         <w:t xml:space="preserve"> </w:t>
       </w:r>
-      <w:hyperlink r:id="rId11" w:history="1">
+      <w:hyperlink r:id="rId12" w:history="1">
         <w:r>
           <w:rPr>
             <w:rStyle w:val="Hipervnculo"/>
@@ -7348,6 +7535,7 @@
           <w:sz w:val="24"/>
           <w:szCs w:val="24"/>
         </w:rPr>
+        <w:lastRenderedPageBreak/>
         <w:t>git</w:t>
       </w:r>
       <w:proofErr w:type="spellEnd"/>
@@ -7691,7 +7879,6 @@
           <w:sz w:val="24"/>
           <w:szCs w:val="24"/>
         </w:rPr>
-        <w:lastRenderedPageBreak/>
         <w:t>git</w:t>
       </w:r>
       <w:proofErr w:type="spellEnd"/>
@@ -9522,7 +9709,16 @@
           <w:sz w:val="24"/>
           <w:szCs w:val="24"/>
         </w:rPr>
-        <w:t xml:space="preserve">. Pero el fichero que se subirá será como estaba en el momento que se </w:t>
+        <w:t xml:space="preserve">. Pero el fichero que </w:t>
+      </w:r>
+      <w:r>
+        <w:rPr>
+          <w:rFonts w:ascii="Courier New" w:hAnsi="Courier New" w:cs="Courier New"/>
+          <w:sz w:val="24"/>
+          <w:szCs w:val="24"/>
+        </w:rPr>
+        <w:lastRenderedPageBreak/>
+        <w:t xml:space="preserve">se subirá será como estaba en el momento que se </w:t>
       </w:r>
       <w:proofErr w:type="spellStart"/>
       <w:r>
@@ -9838,8 +10034,1570 @@
           <w:sz w:val="24"/>
           <w:szCs w:val="24"/>
         </w:rPr>
+        <w:t>BORRAR, ELIMINAR</w:t>
+      </w:r>
+    </w:p>
+    <w:p>
+      <w:pPr>
+        <w:shd w:val="clear" w:color="auto" w:fill="EEECE1" w:themeFill="background2"/>
+        <w:rPr>
+          <w:rFonts w:ascii="Courier New" w:hAnsi="Courier New" w:cs="Courier New"/>
+          <w:sz w:val="24"/>
+          <w:szCs w:val="24"/>
+        </w:rPr>
+      </w:pPr>
+      <w:proofErr w:type="spellStart"/>
+      <w:r>
+        <w:rPr>
+          <w:rFonts w:ascii="Courier New" w:hAnsi="Courier New" w:cs="Courier New"/>
+          <w:sz w:val="24"/>
+          <w:szCs w:val="24"/>
+        </w:rPr>
+        <w:t>git</w:t>
+      </w:r>
+      <w:proofErr w:type="spellEnd"/>
+      <w:r>
+        <w:rPr>
+          <w:rFonts w:ascii="Courier New" w:hAnsi="Courier New" w:cs="Courier New"/>
+          <w:sz w:val="24"/>
+          <w:szCs w:val="24"/>
+        </w:rPr>
+        <w:t xml:space="preserve"> </w:t>
+      </w:r>
+      <w:proofErr w:type="spellStart"/>
+      <w:r>
+        <w:rPr>
+          <w:rFonts w:ascii="Courier New" w:hAnsi="Courier New" w:cs="Courier New"/>
+          <w:sz w:val="24"/>
+          <w:szCs w:val="24"/>
+          <w:highlight w:val="yellow"/>
+        </w:rPr>
+        <w:t>remote</w:t>
+      </w:r>
+      <w:proofErr w:type="spellEnd"/>
+      <w:r>
+        <w:rPr>
+          <w:rFonts w:ascii="Courier New" w:hAnsi="Courier New" w:cs="Courier New"/>
+          <w:sz w:val="24"/>
+          <w:szCs w:val="24"/>
+          <w:highlight w:val="yellow"/>
+        </w:rPr>
+        <w:t xml:space="preserve"> </w:t>
+      </w:r>
+      <w:proofErr w:type="spellStart"/>
+      <w:r>
+        <w:rPr>
+          <w:rFonts w:ascii="Courier New" w:hAnsi="Courier New" w:cs="Courier New"/>
+          <w:sz w:val="24"/>
+          <w:szCs w:val="24"/>
+          <w:highlight w:val="yellow"/>
+        </w:rPr>
+        <w:t>rm</w:t>
+      </w:r>
+      <w:proofErr w:type="spellEnd"/>
+      <w:r>
+        <w:rPr>
+          <w:rFonts w:ascii="Courier New" w:hAnsi="Courier New" w:cs="Courier New"/>
+          <w:sz w:val="24"/>
+          <w:szCs w:val="24"/>
+        </w:rPr>
+        <w:t xml:space="preserve"> &lt;repositorio&gt;, para eliminar repositorio</w:t>
+      </w:r>
+    </w:p>
+    <w:p>
+      <w:pPr>
+        <w:shd w:val="clear" w:color="auto" w:fill="EEECE1" w:themeFill="background2"/>
+        <w:rPr>
+          <w:rFonts w:ascii="Courier New" w:hAnsi="Courier New" w:cs="Courier New"/>
+          <w:sz w:val="24"/>
+          <w:szCs w:val="24"/>
+        </w:rPr>
+      </w:pPr>
+      <w:proofErr w:type="spellStart"/>
+      <w:r>
+        <w:rPr>
+          <w:rFonts w:ascii="Courier New" w:hAnsi="Courier New" w:cs="Courier New"/>
+          <w:sz w:val="24"/>
+          <w:szCs w:val="24"/>
+        </w:rPr>
+        <w:t>git</w:t>
+      </w:r>
+      <w:proofErr w:type="spellEnd"/>
+      <w:r>
+        <w:rPr>
+          <w:rFonts w:ascii="Courier New" w:hAnsi="Courier New" w:cs="Courier New"/>
+          <w:sz w:val="24"/>
+          <w:szCs w:val="24"/>
+        </w:rPr>
+        <w:t xml:space="preserve"> </w:t>
+      </w:r>
+      <w:proofErr w:type="spellStart"/>
+      <w:r>
+        <w:rPr>
+          <w:rFonts w:ascii="Courier New" w:hAnsi="Courier New" w:cs="Courier New"/>
+          <w:sz w:val="24"/>
+          <w:szCs w:val="24"/>
+          <w:highlight w:val="yellow"/>
+        </w:rPr>
+        <w:t>remote</w:t>
+      </w:r>
+      <w:proofErr w:type="spellEnd"/>
+      <w:r>
+        <w:rPr>
+          <w:rFonts w:ascii="Courier New" w:hAnsi="Courier New" w:cs="Courier New"/>
+          <w:sz w:val="24"/>
+          <w:szCs w:val="24"/>
+          <w:highlight w:val="yellow"/>
+        </w:rPr>
+        <w:t xml:space="preserve"> </w:t>
+      </w:r>
+      <w:proofErr w:type="spellStart"/>
+      <w:r>
+        <w:rPr>
+          <w:rFonts w:ascii="Courier New" w:hAnsi="Courier New" w:cs="Courier New"/>
+          <w:sz w:val="24"/>
+          <w:szCs w:val="24"/>
+          <w:highlight w:val="yellow"/>
+        </w:rPr>
+        <w:t>rename</w:t>
+      </w:r>
+      <w:proofErr w:type="spellEnd"/>
+      <w:r>
+        <w:rPr>
+          <w:rFonts w:ascii="Courier New" w:hAnsi="Courier New" w:cs="Courier New"/>
+          <w:sz w:val="24"/>
+          <w:szCs w:val="24"/>
+        </w:rPr>
+        <w:t xml:space="preserve"> &lt;repositorio-</w:t>
+      </w:r>
+      <w:proofErr w:type="spellStart"/>
+      <w:r>
+        <w:rPr>
+          <w:rFonts w:ascii="Courier New" w:hAnsi="Courier New" w:cs="Courier New"/>
+          <w:sz w:val="24"/>
+          <w:szCs w:val="24"/>
+        </w:rPr>
+        <w:t>old</w:t>
+      </w:r>
+      <w:proofErr w:type="spellEnd"/>
+      <w:r>
+        <w:rPr>
+          <w:rFonts w:ascii="Courier New" w:hAnsi="Courier New" w:cs="Courier New"/>
+          <w:sz w:val="24"/>
+          <w:szCs w:val="24"/>
+        </w:rPr>
+        <w:t>-</w:t>
+      </w:r>
+      <w:proofErr w:type="spellStart"/>
+      <w:r>
+        <w:rPr>
+          <w:rFonts w:ascii="Courier New" w:hAnsi="Courier New" w:cs="Courier New"/>
+          <w:sz w:val="24"/>
+          <w:szCs w:val="24"/>
+        </w:rPr>
+        <w:t>name</w:t>
+      </w:r>
+      <w:proofErr w:type="spellEnd"/>
+      <w:r>
+        <w:rPr>
+          <w:rFonts w:ascii="Courier New" w:hAnsi="Courier New" w:cs="Courier New"/>
+          <w:sz w:val="24"/>
+          <w:szCs w:val="24"/>
+        </w:rPr>
+        <w:t>&gt; &lt;repositorio-new-</w:t>
+      </w:r>
+      <w:proofErr w:type="spellStart"/>
+      <w:r>
+        <w:rPr>
+          <w:rFonts w:ascii="Courier New" w:hAnsi="Courier New" w:cs="Courier New"/>
+          <w:sz w:val="24"/>
+          <w:szCs w:val="24"/>
+        </w:rPr>
+        <w:t>name</w:t>
+      </w:r>
+      <w:proofErr w:type="spellEnd"/>
+      <w:r>
+        <w:rPr>
+          <w:rFonts w:ascii="Courier New" w:hAnsi="Courier New" w:cs="Courier New"/>
+          <w:sz w:val="24"/>
+          <w:szCs w:val="24"/>
+        </w:rPr>
+        <w:t>&gt;, para cambiar el nombre del repositorio</w:t>
+      </w:r>
+    </w:p>
+    <w:p>
+      <w:pPr>
+        <w:shd w:val="clear" w:color="auto" w:fill="EEECE1" w:themeFill="background2"/>
+        <w:rPr>
+          <w:rFonts w:ascii="Courier New" w:hAnsi="Courier New" w:cs="Courier New"/>
+          <w:sz w:val="24"/>
+          <w:szCs w:val="24"/>
+        </w:rPr>
+      </w:pPr>
+      <w:r>
+        <w:rPr>
+          <w:rFonts w:ascii="Courier New" w:hAnsi="Courier New" w:cs="Courier New"/>
+          <w:sz w:val="24"/>
+          <w:szCs w:val="24"/>
+        </w:rPr>
+        <w:t>CONSULTA</w:t>
+      </w:r>
+    </w:p>
+    <w:p>
+      <w:pPr>
+        <w:shd w:val="clear" w:color="auto" w:fill="EEECE1" w:themeFill="background2"/>
+        <w:rPr>
+          <w:rFonts w:ascii="Courier New" w:hAnsi="Courier New" w:cs="Courier New"/>
+          <w:sz w:val="24"/>
+          <w:szCs w:val="24"/>
+        </w:rPr>
+      </w:pPr>
+      <w:proofErr w:type="spellStart"/>
+      <w:r>
+        <w:rPr>
+          <w:rFonts w:ascii="Courier New" w:hAnsi="Courier New" w:cs="Courier New"/>
+          <w:sz w:val="24"/>
+          <w:szCs w:val="24"/>
+        </w:rPr>
+        <w:t>git</w:t>
+      </w:r>
+      <w:proofErr w:type="spellEnd"/>
+      <w:r>
+        <w:rPr>
+          <w:rFonts w:ascii="Courier New" w:hAnsi="Courier New" w:cs="Courier New"/>
+          <w:sz w:val="24"/>
+          <w:szCs w:val="24"/>
+        </w:rPr>
+        <w:t xml:space="preserve"> </w:t>
+      </w:r>
+      <w:proofErr w:type="spellStart"/>
+      <w:r>
+        <w:rPr>
+          <w:rFonts w:ascii="Courier New" w:hAnsi="Courier New" w:cs="Courier New"/>
+          <w:sz w:val="24"/>
+          <w:szCs w:val="24"/>
+          <w:highlight w:val="yellow"/>
+        </w:rPr>
+        <w:t>remote</w:t>
+      </w:r>
+      <w:proofErr w:type="spellEnd"/>
+      <w:r>
+        <w:rPr>
+          <w:rFonts w:ascii="Courier New" w:hAnsi="Courier New" w:cs="Courier New"/>
+          <w:sz w:val="24"/>
+          <w:szCs w:val="24"/>
+          <w:highlight w:val="yellow"/>
+        </w:rPr>
+        <w:t xml:space="preserve"> show</w:t>
+      </w:r>
+      <w:r>
+        <w:rPr>
+          <w:rFonts w:ascii="Courier New" w:hAnsi="Courier New" w:cs="Courier New"/>
+          <w:sz w:val="24"/>
+          <w:szCs w:val="24"/>
+        </w:rPr>
+        <w:t xml:space="preserve"> [repo-remoto], información sobre el repositorio remoto</w:t>
+      </w:r>
+    </w:p>
+    <w:p>
+      <w:pPr>
+        <w:shd w:val="clear" w:color="auto" w:fill="FFFFFF" w:themeFill="background1"/>
+        <w:rPr>
+          <w:rFonts w:ascii="Courier New" w:hAnsi="Courier New" w:cs="Courier New"/>
+          <w:sz w:val="24"/>
+          <w:szCs w:val="24"/>
+        </w:rPr>
+      </w:pPr>
+    </w:p>
+    <w:p>
+      <w:pPr>
+        <w:shd w:val="clear" w:color="auto" w:fill="EEECE1" w:themeFill="background2"/>
+        <w:rPr>
+          <w:rFonts w:ascii="Courier New" w:hAnsi="Courier New" w:cs="Courier New"/>
+          <w:sz w:val="24"/>
+          <w:szCs w:val="24"/>
+        </w:rPr>
+      </w:pPr>
+      <w:r>
+        <w:rPr>
+          <w:rFonts w:ascii="Courier New" w:hAnsi="Courier New" w:cs="Courier New"/>
+          <w:sz w:val="24"/>
+          <w:szCs w:val="24"/>
+        </w:rPr>
+        <w:t>CORREGIR, DESHACER</w:t>
+      </w:r>
+    </w:p>
+    <w:p>
+      <w:pPr>
+        <w:shd w:val="clear" w:color="auto" w:fill="EEECE1" w:themeFill="background2"/>
+        <w:rPr>
+          <w:rFonts w:ascii="Courier New" w:hAnsi="Courier New" w:cs="Courier New"/>
+          <w:sz w:val="24"/>
+          <w:szCs w:val="24"/>
+        </w:rPr>
+      </w:pPr>
+      <w:proofErr w:type="spellStart"/>
+      <w:r>
+        <w:rPr>
+          <w:rFonts w:ascii="Courier New" w:hAnsi="Courier New" w:cs="Courier New"/>
+          <w:sz w:val="24"/>
+          <w:szCs w:val="24"/>
+        </w:rPr>
+        <w:t>git</w:t>
+      </w:r>
+      <w:proofErr w:type="spellEnd"/>
+      <w:r>
+        <w:rPr>
+          <w:rFonts w:ascii="Courier New" w:hAnsi="Courier New" w:cs="Courier New"/>
+          <w:sz w:val="24"/>
+          <w:szCs w:val="24"/>
+        </w:rPr>
+        <w:t xml:space="preserve"> </w:t>
+      </w:r>
+      <w:proofErr w:type="spellStart"/>
+      <w:r>
+        <w:rPr>
+          <w:rFonts w:ascii="Courier New" w:hAnsi="Courier New" w:cs="Courier New"/>
+          <w:sz w:val="24"/>
+          <w:szCs w:val="24"/>
+          <w:highlight w:val="yellow"/>
+        </w:rPr>
+        <w:t>reset</w:t>
+      </w:r>
+      <w:proofErr w:type="spellEnd"/>
+      <w:r>
+        <w:rPr>
+          <w:rFonts w:ascii="Courier New" w:hAnsi="Courier New" w:cs="Courier New"/>
+          <w:sz w:val="24"/>
+          <w:szCs w:val="24"/>
+          <w:highlight w:val="yellow"/>
+        </w:rPr>
+        <w:t xml:space="preserve"> –-</w:t>
+      </w:r>
+      <w:proofErr w:type="spellStart"/>
+      <w:r>
+        <w:rPr>
+          <w:rFonts w:ascii="Courier New" w:hAnsi="Courier New" w:cs="Courier New"/>
+          <w:sz w:val="24"/>
+          <w:szCs w:val="24"/>
+          <w:highlight w:val="yellow"/>
+        </w:rPr>
+        <w:t>hard</w:t>
+      </w:r>
+      <w:proofErr w:type="spellEnd"/>
+      <w:r>
+        <w:rPr>
+          <w:rFonts w:ascii="Courier New" w:hAnsi="Courier New" w:cs="Courier New"/>
+          <w:sz w:val="24"/>
+          <w:szCs w:val="24"/>
+        </w:rPr>
+        <w:t xml:space="preserve"> &lt;hash del </w:t>
+      </w:r>
+      <w:proofErr w:type="spellStart"/>
+      <w:r>
+        <w:rPr>
+          <w:rFonts w:ascii="Courier New" w:hAnsi="Courier New" w:cs="Courier New"/>
+          <w:sz w:val="24"/>
+          <w:szCs w:val="24"/>
+        </w:rPr>
+        <w:t>commit</w:t>
+      </w:r>
+      <w:proofErr w:type="spellEnd"/>
+      <w:r>
+        <w:rPr>
+          <w:rFonts w:ascii="Courier New" w:hAnsi="Courier New" w:cs="Courier New"/>
+          <w:sz w:val="24"/>
+          <w:szCs w:val="24"/>
+        </w:rPr>
+        <w:t xml:space="preserve"> a recuperar&gt;. </w:t>
+      </w:r>
+      <w:r>
+        <w:rPr>
+          <w:rFonts w:ascii="Courier New" w:hAnsi="Courier New" w:cs="Courier New"/>
+          <w:sz w:val="24"/>
+          <w:szCs w:val="24"/>
+        </w:rPr>
+        <w:t xml:space="preserve">Deja el directorio de trabajo local tal y como estaba con el </w:t>
+      </w:r>
+      <w:proofErr w:type="spellStart"/>
+      <w:r>
+        <w:rPr>
+          <w:rFonts w:ascii="Courier New" w:hAnsi="Courier New" w:cs="Courier New"/>
+          <w:sz w:val="24"/>
+          <w:szCs w:val="24"/>
+        </w:rPr>
+        <w:t>commit</w:t>
+      </w:r>
+      <w:proofErr w:type="spellEnd"/>
+      <w:r>
+        <w:rPr>
+          <w:rFonts w:ascii="Courier New" w:hAnsi="Courier New" w:cs="Courier New"/>
+          <w:sz w:val="24"/>
+          <w:szCs w:val="24"/>
+        </w:rPr>
+        <w:t xml:space="preserve"> indicado.</w:t>
+      </w:r>
+      <w:r>
+        <w:rPr>
+          <w:rFonts w:ascii="Courier New" w:hAnsi="Courier New" w:cs="Courier New"/>
+          <w:sz w:val="24"/>
+          <w:szCs w:val="24"/>
+        </w:rPr>
+        <w:t xml:space="preserve"> Hay que tener en cuenta que elimina los ficheros creados posteriormente a ese </w:t>
+      </w:r>
+      <w:proofErr w:type="spellStart"/>
+      <w:r>
+        <w:rPr>
+          <w:rFonts w:ascii="Courier New" w:hAnsi="Courier New" w:cs="Courier New"/>
+          <w:sz w:val="24"/>
+          <w:szCs w:val="24"/>
+        </w:rPr>
+        <w:t>commit</w:t>
+      </w:r>
+      <w:proofErr w:type="spellEnd"/>
+      <w:r>
+        <w:rPr>
+          <w:rFonts w:ascii="Courier New" w:hAnsi="Courier New" w:cs="Courier New"/>
+          <w:sz w:val="24"/>
+          <w:szCs w:val="24"/>
+        </w:rPr>
+        <w:t xml:space="preserve"> indicado, por lo que puede estar bien hacer un </w:t>
+      </w:r>
+      <w:proofErr w:type="spellStart"/>
+      <w:r>
+        <w:rPr>
+          <w:rFonts w:ascii="Courier New" w:hAnsi="Courier New" w:cs="Courier New"/>
+          <w:sz w:val="24"/>
+          <w:szCs w:val="24"/>
+        </w:rPr>
+        <w:t>push</w:t>
+      </w:r>
+      <w:proofErr w:type="spellEnd"/>
+      <w:r>
+        <w:rPr>
+          <w:rFonts w:ascii="Courier New" w:hAnsi="Courier New" w:cs="Courier New"/>
+          <w:sz w:val="24"/>
+          <w:szCs w:val="24"/>
+        </w:rPr>
+        <w:t xml:space="preserve">, antes del </w:t>
+      </w:r>
+      <w:proofErr w:type="spellStart"/>
+      <w:r>
+        <w:rPr>
+          <w:rFonts w:ascii="Courier New" w:hAnsi="Courier New" w:cs="Courier New"/>
+          <w:sz w:val="24"/>
+          <w:szCs w:val="24"/>
+        </w:rPr>
+        <w:t>reset</w:t>
+      </w:r>
+      <w:proofErr w:type="spellEnd"/>
+      <w:r>
+        <w:rPr>
+          <w:rFonts w:ascii="Courier New" w:hAnsi="Courier New" w:cs="Courier New"/>
+          <w:sz w:val="24"/>
+          <w:szCs w:val="24"/>
+        </w:rPr>
+        <w:t xml:space="preserve"> –-</w:t>
+      </w:r>
+      <w:proofErr w:type="spellStart"/>
+      <w:r>
+        <w:rPr>
+          <w:rFonts w:ascii="Courier New" w:hAnsi="Courier New" w:cs="Courier New"/>
+          <w:sz w:val="24"/>
+          <w:szCs w:val="24"/>
+        </w:rPr>
+        <w:t>hard</w:t>
+      </w:r>
+      <w:proofErr w:type="spellEnd"/>
+      <w:r>
+        <w:rPr>
+          <w:rFonts w:ascii="Courier New" w:hAnsi="Courier New" w:cs="Courier New"/>
+          <w:sz w:val="24"/>
+          <w:szCs w:val="24"/>
+        </w:rPr>
+        <w:t>.</w:t>
+      </w:r>
+      <w:r>
+        <w:rPr>
+          <w:rFonts w:ascii="Courier New" w:hAnsi="Courier New" w:cs="Courier New"/>
+          <w:sz w:val="24"/>
+          <w:szCs w:val="24"/>
+        </w:rPr>
+        <w:t xml:space="preserve"> </w:t>
+      </w:r>
+    </w:p>
+    <w:p>
+      <w:pPr>
+        <w:shd w:val="clear" w:color="auto" w:fill="FFFFFF" w:themeFill="background1"/>
+        <w:rPr>
+          <w:rFonts w:ascii="Courier New" w:hAnsi="Courier New" w:cs="Courier New"/>
+          <w:sz w:val="24"/>
+          <w:szCs w:val="24"/>
+        </w:rPr>
+      </w:pPr>
+    </w:p>
+    <w:p>
+      <w:pPr>
+        <w:shd w:val="clear" w:color="auto" w:fill="EEECE1" w:themeFill="background2"/>
+        <w:rPr>
+          <w:rFonts w:ascii="Courier New" w:hAnsi="Courier New" w:cs="Courier New"/>
+          <w:sz w:val="24"/>
+          <w:szCs w:val="24"/>
+        </w:rPr>
+      </w:pPr>
+      <w:r>
+        <w:rPr>
+          <w:rFonts w:ascii="Courier New" w:hAnsi="Courier New" w:cs="Courier New"/>
+          <w:sz w:val="24"/>
+          <w:szCs w:val="24"/>
+        </w:rPr>
+        <w:t>CORREGIR, DESHACER</w:t>
+      </w:r>
+    </w:p>
+    <w:p>
+      <w:pPr>
+        <w:shd w:val="clear" w:color="auto" w:fill="EEECE1" w:themeFill="background2"/>
+        <w:rPr>
+          <w:rFonts w:ascii="Courier New" w:hAnsi="Courier New" w:cs="Courier New"/>
+          <w:sz w:val="24"/>
+          <w:szCs w:val="24"/>
+        </w:rPr>
+      </w:pPr>
+      <w:proofErr w:type="spellStart"/>
+      <w:proofErr w:type="gramStart"/>
+      <w:r>
+        <w:rPr>
+          <w:rFonts w:ascii="Courier New" w:hAnsi="Courier New" w:cs="Courier New"/>
+          <w:sz w:val="24"/>
+          <w:szCs w:val="24"/>
+        </w:rPr>
+        <w:t>git</w:t>
+      </w:r>
+      <w:proofErr w:type="spellEnd"/>
+      <w:proofErr w:type="gramEnd"/>
+      <w:r>
+        <w:rPr>
+          <w:rFonts w:ascii="Courier New" w:hAnsi="Courier New" w:cs="Courier New"/>
+          <w:sz w:val="24"/>
+          <w:szCs w:val="24"/>
+        </w:rPr>
+        <w:t xml:space="preserve"> </w:t>
+      </w:r>
+      <w:proofErr w:type="spellStart"/>
+      <w:r>
+        <w:rPr>
+          <w:rFonts w:ascii="Courier New" w:hAnsi="Courier New" w:cs="Courier New"/>
+          <w:sz w:val="24"/>
+          <w:szCs w:val="24"/>
+          <w:highlight w:val="yellow"/>
+        </w:rPr>
+        <w:t>reset</w:t>
+      </w:r>
+      <w:proofErr w:type="spellEnd"/>
+      <w:r>
+        <w:rPr>
+          <w:rFonts w:ascii="Courier New" w:hAnsi="Courier New" w:cs="Courier New"/>
+          <w:sz w:val="24"/>
+          <w:szCs w:val="24"/>
+          <w:highlight w:val="yellow"/>
+        </w:rPr>
+        <w:t xml:space="preserve"> HEAD</w:t>
+      </w:r>
+      <w:r>
+        <w:rPr>
+          <w:rFonts w:ascii="Courier New" w:hAnsi="Courier New" w:cs="Courier New"/>
+          <w:sz w:val="24"/>
+          <w:szCs w:val="24"/>
+        </w:rPr>
+        <w:t xml:space="preserve"> &lt;file&gt;, para pasar al estado solo modificado, es decir fuera de los preparados para </w:t>
+      </w:r>
+      <w:proofErr w:type="spellStart"/>
+      <w:r>
+        <w:rPr>
+          <w:rFonts w:ascii="Courier New" w:hAnsi="Courier New" w:cs="Courier New"/>
+          <w:sz w:val="24"/>
+          <w:szCs w:val="24"/>
+        </w:rPr>
+        <w:t>commit</w:t>
+      </w:r>
+      <w:proofErr w:type="spellEnd"/>
+      <w:r>
+        <w:rPr>
+          <w:rFonts w:ascii="Courier New" w:hAnsi="Courier New" w:cs="Courier New"/>
+          <w:sz w:val="24"/>
+          <w:szCs w:val="24"/>
+        </w:rPr>
+        <w:t xml:space="preserve"> (</w:t>
+      </w:r>
+      <w:proofErr w:type="spellStart"/>
+      <w:r>
+        <w:rPr>
+          <w:rFonts w:ascii="Courier New" w:hAnsi="Courier New" w:cs="Courier New"/>
+          <w:sz w:val="24"/>
+          <w:szCs w:val="24"/>
+        </w:rPr>
+        <w:t>to</w:t>
+      </w:r>
+      <w:proofErr w:type="spellEnd"/>
+      <w:r>
+        <w:rPr>
+          <w:rFonts w:ascii="Courier New" w:hAnsi="Courier New" w:cs="Courier New"/>
+          <w:sz w:val="24"/>
+          <w:szCs w:val="24"/>
+        </w:rPr>
+        <w:t xml:space="preserve"> </w:t>
+      </w:r>
+      <w:proofErr w:type="spellStart"/>
+      <w:r>
+        <w:rPr>
+          <w:rFonts w:ascii="Courier New" w:hAnsi="Courier New" w:cs="Courier New"/>
+          <w:sz w:val="24"/>
+          <w:szCs w:val="24"/>
+        </w:rPr>
+        <w:t>unstage</w:t>
+      </w:r>
+      <w:proofErr w:type="spellEnd"/>
+      <w:r>
+        <w:rPr>
+          <w:rFonts w:ascii="Courier New" w:hAnsi="Courier New" w:cs="Courier New"/>
+          <w:sz w:val="24"/>
+          <w:szCs w:val="24"/>
+        </w:rPr>
+        <w:t>)</w:t>
+      </w:r>
+      <w:r>
+        <w:rPr>
+          <w:rFonts w:ascii="Courier New" w:hAnsi="Courier New" w:cs="Courier New"/>
+          <w:sz w:val="24"/>
+          <w:szCs w:val="24"/>
+        </w:rPr>
+        <w:t>. Si lo que queremos es recuperar el contenido de un fichero que hemos modificado tendremos que usar también el comando</w:t>
+      </w:r>
+      <w:r>
+        <w:rPr>
+          <w:rFonts w:ascii="Courier New" w:hAnsi="Courier New" w:cs="Courier New"/>
+          <w:sz w:val="24"/>
+          <w:szCs w:val="24"/>
+        </w:rPr>
+        <w:t>:</w:t>
+      </w:r>
+    </w:p>
+    <w:p>
+      <w:pPr>
+        <w:shd w:val="clear" w:color="auto" w:fill="EEECE1" w:themeFill="background2"/>
+        <w:rPr>
+          <w:rFonts w:ascii="Courier New" w:hAnsi="Courier New" w:cs="Courier New"/>
+          <w:sz w:val="24"/>
+          <w:szCs w:val="24"/>
+        </w:rPr>
+      </w:pPr>
+      <w:proofErr w:type="spellStart"/>
+      <w:proofErr w:type="gramStart"/>
+      <w:r>
+        <w:rPr>
+          <w:rFonts w:ascii="Courier New" w:hAnsi="Courier New" w:cs="Courier New"/>
+          <w:sz w:val="24"/>
+          <w:szCs w:val="24"/>
+        </w:rPr>
+        <w:t>git</w:t>
+      </w:r>
+      <w:proofErr w:type="spellEnd"/>
+      <w:proofErr w:type="gramEnd"/>
+      <w:r>
+        <w:rPr>
+          <w:rFonts w:ascii="Courier New" w:hAnsi="Courier New" w:cs="Courier New"/>
+          <w:sz w:val="24"/>
+          <w:szCs w:val="24"/>
+        </w:rPr>
+        <w:t xml:space="preserve"> </w:t>
+      </w:r>
+      <w:proofErr w:type="spellStart"/>
+      <w:r>
+        <w:rPr>
+          <w:rFonts w:ascii="Courier New" w:hAnsi="Courier New" w:cs="Courier New"/>
+          <w:sz w:val="24"/>
+          <w:szCs w:val="24"/>
+        </w:rPr>
+        <w:t>checkout</w:t>
+      </w:r>
+      <w:proofErr w:type="spellEnd"/>
+      <w:r>
+        <w:rPr>
+          <w:rFonts w:ascii="Courier New" w:hAnsi="Courier New" w:cs="Courier New"/>
+          <w:sz w:val="24"/>
+          <w:szCs w:val="24"/>
+        </w:rPr>
+        <w:t xml:space="preserve"> -- &lt;file&gt;.</w:t>
+      </w:r>
+      <w:r>
+        <w:rPr>
+          <w:rFonts w:ascii="Courier New" w:hAnsi="Courier New" w:cs="Courier New"/>
+          <w:sz w:val="24"/>
+          <w:szCs w:val="24"/>
+        </w:rPr>
+        <w:t xml:space="preserve"> </w:t>
+      </w:r>
+    </w:p>
+    <w:p>
+      <w:pPr>
+        <w:shd w:val="clear" w:color="auto" w:fill="FFFFFF" w:themeFill="background1"/>
+        <w:rPr>
+          <w:rFonts w:ascii="Courier New" w:hAnsi="Courier New" w:cs="Courier New"/>
+          <w:sz w:val="24"/>
+          <w:szCs w:val="24"/>
+        </w:rPr>
+      </w:pPr>
+    </w:p>
+    <w:p>
+      <w:pPr>
+        <w:shd w:val="clear" w:color="auto" w:fill="EEECE1" w:themeFill="background2"/>
+        <w:rPr>
+          <w:rFonts w:ascii="Courier New" w:hAnsi="Courier New" w:cs="Courier New"/>
+          <w:sz w:val="24"/>
+          <w:szCs w:val="24"/>
+        </w:rPr>
+      </w:pPr>
+      <w:r>
+        <w:rPr>
+          <w:rFonts w:ascii="Courier New" w:hAnsi="Courier New" w:cs="Courier New"/>
+          <w:sz w:val="24"/>
+          <w:szCs w:val="24"/>
+        </w:rPr>
+        <w:t>BORRAR, ELIMINAR</w:t>
+      </w:r>
+    </w:p>
+    <w:p>
+      <w:pPr>
+        <w:shd w:val="clear" w:color="auto" w:fill="EEECE1" w:themeFill="background2"/>
+        <w:rPr>
+          <w:rFonts w:ascii="Courier New" w:hAnsi="Courier New" w:cs="Courier New"/>
+          <w:sz w:val="24"/>
+          <w:szCs w:val="24"/>
+        </w:rPr>
+      </w:pPr>
+      <w:proofErr w:type="spellStart"/>
+      <w:r>
+        <w:rPr>
+          <w:rFonts w:ascii="Courier New" w:hAnsi="Courier New" w:cs="Courier New"/>
+          <w:sz w:val="24"/>
+          <w:szCs w:val="24"/>
+        </w:rPr>
+        <w:t>git</w:t>
+      </w:r>
+      <w:proofErr w:type="spellEnd"/>
+      <w:r>
+        <w:rPr>
+          <w:rFonts w:ascii="Courier New" w:hAnsi="Courier New" w:cs="Courier New"/>
+          <w:sz w:val="24"/>
+          <w:szCs w:val="24"/>
+        </w:rPr>
+        <w:t xml:space="preserve"> </w:t>
+      </w:r>
+      <w:proofErr w:type="spellStart"/>
+      <w:r>
+        <w:rPr>
+          <w:rFonts w:ascii="Courier New" w:hAnsi="Courier New" w:cs="Courier New"/>
+          <w:sz w:val="24"/>
+          <w:szCs w:val="24"/>
+          <w:highlight w:val="yellow"/>
+        </w:rPr>
+        <w:t>rm</w:t>
+      </w:r>
+      <w:proofErr w:type="spellEnd"/>
+      <w:r>
+        <w:rPr>
+          <w:rFonts w:ascii="Courier New" w:hAnsi="Courier New" w:cs="Courier New"/>
+          <w:sz w:val="24"/>
+          <w:szCs w:val="24"/>
+        </w:rPr>
+        <w:t xml:space="preserve"> &lt;fichero&gt;, para eliminar el fichero y </w:t>
+      </w:r>
+      <w:r>
+        <w:rPr>
+          <w:rFonts w:ascii="Courier New" w:hAnsi="Courier New" w:cs="Courier New"/>
+          <w:sz w:val="24"/>
+          <w:szCs w:val="24"/>
+        </w:rPr>
+        <w:t>sacarlo del</w:t>
+      </w:r>
+      <w:r>
+        <w:rPr>
+          <w:rFonts w:ascii="Courier New" w:hAnsi="Courier New" w:cs="Courier New"/>
+          <w:sz w:val="24"/>
+          <w:szCs w:val="24"/>
+        </w:rPr>
+        <w:t xml:space="preserve"> seguimiento </w:t>
+      </w:r>
+      <w:proofErr w:type="spellStart"/>
+      <w:r>
+        <w:rPr>
+          <w:rFonts w:ascii="Courier New" w:hAnsi="Courier New" w:cs="Courier New"/>
+          <w:sz w:val="24"/>
+          <w:szCs w:val="24"/>
+        </w:rPr>
+        <w:t>git</w:t>
+      </w:r>
+      <w:proofErr w:type="spellEnd"/>
+    </w:p>
+    <w:p>
+      <w:pPr>
+        <w:shd w:val="clear" w:color="auto" w:fill="EEECE1" w:themeFill="background2"/>
+        <w:rPr>
+          <w:rFonts w:ascii="Courier New" w:hAnsi="Courier New" w:cs="Courier New"/>
+          <w:sz w:val="24"/>
+          <w:szCs w:val="24"/>
+        </w:rPr>
+      </w:pPr>
+      <w:proofErr w:type="spellStart"/>
+      <w:r>
+        <w:rPr>
+          <w:rFonts w:ascii="Courier New" w:hAnsi="Courier New" w:cs="Courier New"/>
+          <w:sz w:val="24"/>
+          <w:szCs w:val="24"/>
+        </w:rPr>
+        <w:t>git</w:t>
+      </w:r>
+      <w:proofErr w:type="spellEnd"/>
+      <w:r>
+        <w:rPr>
+          <w:rFonts w:ascii="Courier New" w:hAnsi="Courier New" w:cs="Courier New"/>
+          <w:sz w:val="24"/>
+          <w:szCs w:val="24"/>
+        </w:rPr>
+        <w:t xml:space="preserve"> </w:t>
+      </w:r>
+      <w:proofErr w:type="spellStart"/>
+      <w:r>
+        <w:rPr>
+          <w:rFonts w:ascii="Courier New" w:hAnsi="Courier New" w:cs="Courier New"/>
+          <w:sz w:val="24"/>
+          <w:szCs w:val="24"/>
+          <w:highlight w:val="yellow"/>
+        </w:rPr>
+        <w:t>rm</w:t>
+      </w:r>
+      <w:proofErr w:type="spellEnd"/>
+      <w:r>
+        <w:rPr>
+          <w:rFonts w:ascii="Courier New" w:hAnsi="Courier New" w:cs="Courier New"/>
+          <w:sz w:val="24"/>
+          <w:szCs w:val="24"/>
+          <w:highlight w:val="yellow"/>
+        </w:rPr>
+        <w:t xml:space="preserve"> –f</w:t>
+      </w:r>
+      <w:r>
+        <w:rPr>
+          <w:rFonts w:ascii="Courier New" w:hAnsi="Courier New" w:cs="Courier New"/>
+          <w:sz w:val="24"/>
+          <w:szCs w:val="24"/>
+        </w:rPr>
+        <w:t xml:space="preserve"> &lt;fichero&gt;, para el eliminar el fichero </w:t>
+      </w:r>
+      <w:r>
+        <w:rPr>
+          <w:rFonts w:ascii="Courier New" w:hAnsi="Courier New" w:cs="Courier New"/>
+          <w:sz w:val="24"/>
+          <w:szCs w:val="24"/>
+        </w:rPr>
+        <w:t xml:space="preserve">y sacarlo del seguimiento </w:t>
+      </w:r>
+      <w:proofErr w:type="spellStart"/>
+      <w:r>
+        <w:rPr>
+          <w:rFonts w:ascii="Courier New" w:hAnsi="Courier New" w:cs="Courier New"/>
+          <w:sz w:val="24"/>
+          <w:szCs w:val="24"/>
+        </w:rPr>
+        <w:t>git</w:t>
+      </w:r>
+      <w:proofErr w:type="spellEnd"/>
+      <w:r>
+        <w:rPr>
+          <w:rFonts w:ascii="Courier New" w:hAnsi="Courier New" w:cs="Courier New"/>
+          <w:sz w:val="24"/>
+          <w:szCs w:val="24"/>
+        </w:rPr>
+        <w:t xml:space="preserve"> cuando tiene cambios.</w:t>
+      </w:r>
+    </w:p>
+    <w:p>
+      <w:pPr>
+        <w:shd w:val="clear" w:color="auto" w:fill="EEECE1" w:themeFill="background2"/>
+        <w:rPr>
+          <w:rFonts w:ascii="Courier New" w:hAnsi="Courier New" w:cs="Courier New"/>
+          <w:sz w:val="24"/>
+          <w:szCs w:val="24"/>
+        </w:rPr>
+      </w:pPr>
+      <w:proofErr w:type="spellStart"/>
+      <w:r>
+        <w:rPr>
+          <w:rFonts w:ascii="Courier New" w:hAnsi="Courier New" w:cs="Courier New"/>
+          <w:sz w:val="24"/>
+          <w:szCs w:val="24"/>
+        </w:rPr>
+        <w:t>git</w:t>
+      </w:r>
+      <w:proofErr w:type="spellEnd"/>
+      <w:r>
+        <w:rPr>
+          <w:rFonts w:ascii="Courier New" w:hAnsi="Courier New" w:cs="Courier New"/>
+          <w:sz w:val="24"/>
+          <w:szCs w:val="24"/>
+        </w:rPr>
+        <w:t xml:space="preserve"> </w:t>
+      </w:r>
+      <w:proofErr w:type="spellStart"/>
+      <w:r>
+        <w:rPr>
+          <w:rFonts w:ascii="Courier New" w:hAnsi="Courier New" w:cs="Courier New"/>
+          <w:sz w:val="24"/>
+          <w:szCs w:val="24"/>
+          <w:highlight w:val="yellow"/>
+        </w:rPr>
+        <w:t>rm</w:t>
+      </w:r>
+      <w:proofErr w:type="spellEnd"/>
+      <w:r>
+        <w:rPr>
+          <w:rFonts w:ascii="Courier New" w:hAnsi="Courier New" w:cs="Courier New"/>
+          <w:sz w:val="24"/>
+          <w:szCs w:val="24"/>
+          <w:highlight w:val="yellow"/>
+        </w:rPr>
+        <w:t xml:space="preserve"> --</w:t>
+      </w:r>
+      <w:proofErr w:type="spellStart"/>
+      <w:r>
+        <w:rPr>
+          <w:rFonts w:ascii="Courier New" w:hAnsi="Courier New" w:cs="Courier New"/>
+          <w:sz w:val="24"/>
+          <w:szCs w:val="24"/>
+          <w:highlight w:val="yellow"/>
+        </w:rPr>
+        <w:t>cached</w:t>
+      </w:r>
+      <w:proofErr w:type="spellEnd"/>
+      <w:r>
+        <w:rPr>
+          <w:rFonts w:ascii="Courier New" w:hAnsi="Courier New" w:cs="Courier New"/>
+          <w:sz w:val="24"/>
+          <w:szCs w:val="24"/>
+        </w:rPr>
+        <w:t xml:space="preserve">  &lt;fichero&gt;, para sa</w:t>
+      </w:r>
+      <w:r>
+        <w:rPr>
+          <w:rFonts w:ascii="Courier New" w:hAnsi="Courier New" w:cs="Courier New"/>
+          <w:sz w:val="24"/>
+          <w:szCs w:val="24"/>
+        </w:rPr>
+        <w:t>ca</w:t>
+      </w:r>
+      <w:r>
+        <w:rPr>
+          <w:rFonts w:ascii="Courier New" w:hAnsi="Courier New" w:cs="Courier New"/>
+          <w:sz w:val="24"/>
+          <w:szCs w:val="24"/>
+        </w:rPr>
+        <w:t>rlo del seguimiento sin eliminar</w:t>
+      </w:r>
+      <w:r>
+        <w:rPr>
+          <w:rFonts w:ascii="Courier New" w:hAnsi="Courier New" w:cs="Courier New"/>
+          <w:sz w:val="24"/>
+          <w:szCs w:val="24"/>
+        </w:rPr>
+        <w:t xml:space="preserve">, para esto mismo también se puede utilizar </w:t>
+      </w:r>
+      <w:proofErr w:type="spellStart"/>
+      <w:r>
+        <w:rPr>
+          <w:rFonts w:ascii="Courier New" w:hAnsi="Courier New" w:cs="Courier New"/>
+          <w:sz w:val="24"/>
+          <w:szCs w:val="24"/>
+        </w:rPr>
+        <w:t>git</w:t>
+      </w:r>
+      <w:proofErr w:type="spellEnd"/>
+      <w:r>
+        <w:rPr>
+          <w:rFonts w:ascii="Courier New" w:hAnsi="Courier New" w:cs="Courier New"/>
+          <w:sz w:val="24"/>
+          <w:szCs w:val="24"/>
+        </w:rPr>
+        <w:t xml:space="preserve"> </w:t>
+      </w:r>
+      <w:proofErr w:type="spellStart"/>
+      <w:r>
+        <w:rPr>
+          <w:rFonts w:ascii="Courier New" w:hAnsi="Courier New" w:cs="Courier New"/>
+          <w:sz w:val="24"/>
+          <w:szCs w:val="24"/>
+          <w:highlight w:val="yellow"/>
+        </w:rPr>
+        <w:t>reset</w:t>
+      </w:r>
+      <w:proofErr w:type="spellEnd"/>
+      <w:r>
+        <w:rPr>
+          <w:rFonts w:ascii="Courier New" w:hAnsi="Courier New" w:cs="Courier New"/>
+          <w:sz w:val="24"/>
+          <w:szCs w:val="24"/>
+          <w:highlight w:val="yellow"/>
+        </w:rPr>
+        <w:t xml:space="preserve"> HEAD</w:t>
+      </w:r>
+      <w:r>
+        <w:rPr>
+          <w:rFonts w:ascii="Courier New" w:hAnsi="Courier New" w:cs="Courier New"/>
+          <w:sz w:val="24"/>
+          <w:szCs w:val="24"/>
+        </w:rPr>
+        <w:t xml:space="preserve"> &lt;fichero&gt;</w:t>
+      </w:r>
+    </w:p>
+    <w:p>
+      <w:pPr>
+        <w:shd w:val="clear" w:color="auto" w:fill="EEECE1" w:themeFill="background2"/>
+        <w:rPr>
+          <w:rFonts w:ascii="Courier New" w:hAnsi="Courier New" w:cs="Courier New"/>
+          <w:sz w:val="24"/>
+          <w:szCs w:val="24"/>
+        </w:rPr>
+      </w:pPr>
+      <w:r>
+        <w:rPr>
+          <w:rFonts w:ascii="Courier New" w:hAnsi="Courier New" w:cs="Courier New"/>
+          <w:sz w:val="24"/>
+          <w:szCs w:val="24"/>
+        </w:rPr>
+        <w:t xml:space="preserve">Prueba hecha con </w:t>
+      </w:r>
+      <w:proofErr w:type="spellStart"/>
+      <w:r>
+        <w:rPr>
+          <w:rFonts w:ascii="Courier New" w:hAnsi="Courier New" w:cs="Courier New"/>
+          <w:sz w:val="24"/>
+          <w:szCs w:val="24"/>
+        </w:rPr>
+        <w:t>rm</w:t>
+      </w:r>
+      <w:proofErr w:type="spellEnd"/>
+      <w:r>
+        <w:rPr>
+          <w:rFonts w:ascii="Courier New" w:hAnsi="Courier New" w:cs="Courier New"/>
+          <w:sz w:val="24"/>
+          <w:szCs w:val="24"/>
+        </w:rPr>
+        <w:t xml:space="preserve"> –-</w:t>
+      </w:r>
+      <w:proofErr w:type="spellStart"/>
+      <w:r>
+        <w:rPr>
+          <w:rFonts w:ascii="Courier New" w:hAnsi="Courier New" w:cs="Courier New"/>
+          <w:sz w:val="24"/>
+          <w:szCs w:val="24"/>
+        </w:rPr>
+        <w:t>cached</w:t>
+      </w:r>
+      <w:proofErr w:type="spellEnd"/>
+      <w:r>
+        <w:rPr>
+          <w:rFonts w:ascii="Courier New" w:hAnsi="Courier New" w:cs="Courier New"/>
+          <w:sz w:val="24"/>
+          <w:szCs w:val="24"/>
+        </w:rPr>
+        <w:t xml:space="preserve"> &lt;fichero&gt;:</w:t>
+      </w:r>
+    </w:p>
+    <w:p>
+      <w:pPr>
+        <w:shd w:val="clear" w:color="auto" w:fill="EEECE1" w:themeFill="background2"/>
+        <w:rPr>
+          <w:rFonts w:ascii="Courier New" w:hAnsi="Courier New" w:cs="Courier New"/>
+          <w:sz w:val="24"/>
+          <w:szCs w:val="24"/>
+        </w:rPr>
+      </w:pPr>
+      <w:proofErr w:type="spellStart"/>
+      <w:r>
+        <w:rPr>
+          <w:rFonts w:ascii="Courier New" w:hAnsi="Courier New" w:cs="Courier New"/>
+          <w:sz w:val="24"/>
+          <w:szCs w:val="24"/>
+        </w:rPr>
+        <w:t>g</w:t>
+      </w:r>
+      <w:r>
+        <w:rPr>
+          <w:rFonts w:ascii="Courier New" w:hAnsi="Courier New" w:cs="Courier New"/>
+          <w:sz w:val="24"/>
+          <w:szCs w:val="24"/>
+        </w:rPr>
+        <w:t>it</w:t>
+      </w:r>
+      <w:proofErr w:type="spellEnd"/>
+      <w:r>
+        <w:rPr>
+          <w:rFonts w:ascii="Courier New" w:hAnsi="Courier New" w:cs="Courier New"/>
+          <w:sz w:val="24"/>
+          <w:szCs w:val="24"/>
+        </w:rPr>
+        <w:t xml:space="preserve"> </w:t>
+      </w:r>
+      <w:proofErr w:type="spellStart"/>
+      <w:r>
+        <w:rPr>
+          <w:rFonts w:ascii="Courier New" w:hAnsi="Courier New" w:cs="Courier New"/>
+          <w:sz w:val="24"/>
+          <w:szCs w:val="24"/>
+        </w:rPr>
+        <w:t>rm</w:t>
+      </w:r>
+      <w:proofErr w:type="spellEnd"/>
+      <w:r>
+        <w:rPr>
+          <w:rFonts w:ascii="Courier New" w:hAnsi="Courier New" w:cs="Courier New"/>
+          <w:sz w:val="24"/>
+          <w:szCs w:val="24"/>
+        </w:rPr>
+        <w:t xml:space="preserve"> –-</w:t>
+      </w:r>
+      <w:proofErr w:type="spellStart"/>
+      <w:r>
+        <w:rPr>
+          <w:rFonts w:ascii="Courier New" w:hAnsi="Courier New" w:cs="Courier New"/>
+          <w:sz w:val="24"/>
+          <w:szCs w:val="24"/>
+        </w:rPr>
+        <w:t>cached</w:t>
+      </w:r>
+      <w:proofErr w:type="spellEnd"/>
+      <w:r>
+        <w:rPr>
+          <w:rFonts w:ascii="Courier New" w:hAnsi="Courier New" w:cs="Courier New"/>
+          <w:sz w:val="24"/>
+          <w:szCs w:val="24"/>
+        </w:rPr>
+        <w:t xml:space="preserve"> sobre &lt;fichero&gt; +</w:t>
+      </w:r>
+      <w:r>
+        <w:rPr>
+          <w:rFonts w:ascii="Courier New" w:hAnsi="Courier New" w:cs="Courier New"/>
+          <w:sz w:val="24"/>
+          <w:szCs w:val="24"/>
+        </w:rPr>
+        <w:t xml:space="preserve"> modificado &lt;fichero&gt; </w:t>
+      </w:r>
+      <w:r>
+        <w:rPr>
+          <w:rFonts w:ascii="Courier New" w:hAnsi="Courier New" w:cs="Courier New"/>
+          <w:sz w:val="24"/>
+          <w:szCs w:val="24"/>
+        </w:rPr>
+        <w:t xml:space="preserve">+ </w:t>
+      </w:r>
+      <w:proofErr w:type="spellStart"/>
+      <w:r>
+        <w:rPr>
+          <w:rFonts w:ascii="Courier New" w:hAnsi="Courier New" w:cs="Courier New"/>
+          <w:sz w:val="24"/>
+          <w:szCs w:val="24"/>
+        </w:rPr>
+        <w:t>git</w:t>
+      </w:r>
+      <w:proofErr w:type="spellEnd"/>
+      <w:r>
+        <w:rPr>
+          <w:rFonts w:ascii="Courier New" w:hAnsi="Courier New" w:cs="Courier New"/>
+          <w:sz w:val="24"/>
+          <w:szCs w:val="24"/>
+        </w:rPr>
+        <w:t xml:space="preserve"> </w:t>
+      </w:r>
+      <w:proofErr w:type="spellStart"/>
+      <w:r>
+        <w:rPr>
+          <w:rFonts w:ascii="Courier New" w:hAnsi="Courier New" w:cs="Courier New"/>
+          <w:sz w:val="24"/>
+          <w:szCs w:val="24"/>
+        </w:rPr>
+        <w:t>push</w:t>
+      </w:r>
+      <w:proofErr w:type="spellEnd"/>
+      <w:r>
+        <w:rPr>
+          <w:rFonts w:ascii="Courier New" w:hAnsi="Courier New" w:cs="Courier New"/>
+          <w:sz w:val="24"/>
+          <w:szCs w:val="24"/>
+        </w:rPr>
+        <w:t xml:space="preserve"> </w:t>
+      </w:r>
+      <w:proofErr w:type="spellStart"/>
+      <w:r>
+        <w:rPr>
+          <w:rFonts w:ascii="Courier New" w:hAnsi="Courier New" w:cs="Courier New"/>
+          <w:sz w:val="24"/>
+          <w:szCs w:val="24"/>
+        </w:rPr>
+        <w:t>origin</w:t>
+      </w:r>
+      <w:proofErr w:type="spellEnd"/>
+      <w:r>
+        <w:rPr>
+          <w:rFonts w:ascii="Courier New" w:hAnsi="Courier New" w:cs="Courier New"/>
+          <w:sz w:val="24"/>
+          <w:szCs w:val="24"/>
+        </w:rPr>
+        <w:t xml:space="preserve"> master, lo que ha ocurrido es que se ha eliminado &lt;fichero&gt; en el repositorio.</w:t>
+      </w:r>
+    </w:p>
+    <w:p>
+      <w:pPr>
+        <w:shd w:val="clear" w:color="auto" w:fill="FFFFFF" w:themeFill="background1"/>
+        <w:rPr>
+          <w:rFonts w:ascii="Courier New" w:hAnsi="Courier New" w:cs="Courier New"/>
+          <w:sz w:val="24"/>
+          <w:szCs w:val="24"/>
+        </w:rPr>
+      </w:pPr>
+      <w:r>
+        <w:rPr>
+          <w:rFonts w:ascii="Courier New" w:hAnsi="Courier New" w:cs="Courier New"/>
+          <w:sz w:val="24"/>
+          <w:szCs w:val="24"/>
+        </w:rPr>
+        <w:t xml:space="preserve"> </w:t>
+      </w:r>
+    </w:p>
+    <w:p>
+      <w:pPr>
+        <w:shd w:val="clear" w:color="auto" w:fill="EEECE1" w:themeFill="background2"/>
+        <w:rPr>
+          <w:rFonts w:ascii="Courier New" w:hAnsi="Courier New" w:cs="Courier New"/>
+          <w:sz w:val="24"/>
+          <w:szCs w:val="24"/>
+        </w:rPr>
+      </w:pPr>
+      <w:r>
+        <w:rPr>
+          <w:rFonts w:ascii="Courier New" w:hAnsi="Courier New" w:cs="Courier New"/>
+          <w:sz w:val="24"/>
+          <w:szCs w:val="24"/>
+        </w:rPr>
+        <w:t>CONSULTA</w:t>
+      </w:r>
+    </w:p>
+    <w:p>
+      <w:pPr>
+        <w:shd w:val="clear" w:color="auto" w:fill="EEECE1" w:themeFill="background2"/>
+        <w:rPr>
+          <w:rFonts w:ascii="Courier New" w:hAnsi="Courier New" w:cs="Courier New"/>
+          <w:sz w:val="24"/>
+          <w:szCs w:val="24"/>
+        </w:rPr>
+      </w:pPr>
+      <w:proofErr w:type="spellStart"/>
+      <w:r>
+        <w:rPr>
+          <w:rFonts w:ascii="Courier New" w:hAnsi="Courier New" w:cs="Courier New"/>
+          <w:sz w:val="24"/>
+          <w:szCs w:val="24"/>
+        </w:rPr>
+        <w:t>git</w:t>
+      </w:r>
+      <w:proofErr w:type="spellEnd"/>
+      <w:r>
+        <w:rPr>
+          <w:rFonts w:ascii="Courier New" w:hAnsi="Courier New" w:cs="Courier New"/>
+          <w:sz w:val="24"/>
+          <w:szCs w:val="24"/>
+        </w:rPr>
+        <w:t xml:space="preserve"> </w:t>
+      </w:r>
+      <w:r>
+        <w:rPr>
+          <w:rFonts w:ascii="Courier New" w:hAnsi="Courier New" w:cs="Courier New"/>
+          <w:sz w:val="24"/>
+          <w:szCs w:val="24"/>
+          <w:highlight w:val="yellow"/>
+        </w:rPr>
+        <w:t>show</w:t>
+      </w:r>
+      <w:r>
+        <w:rPr>
+          <w:rFonts w:ascii="Courier New" w:hAnsi="Courier New" w:cs="Courier New"/>
+          <w:sz w:val="24"/>
+          <w:szCs w:val="24"/>
+        </w:rPr>
+        <w:t xml:space="preserve"> &lt;hash de un </w:t>
+      </w:r>
+      <w:proofErr w:type="spellStart"/>
+      <w:r>
+        <w:rPr>
+          <w:rFonts w:ascii="Courier New" w:hAnsi="Courier New" w:cs="Courier New"/>
+          <w:sz w:val="24"/>
+          <w:szCs w:val="24"/>
+        </w:rPr>
+        <w:t>commit</w:t>
+      </w:r>
+      <w:proofErr w:type="spellEnd"/>
+      <w:r>
+        <w:rPr>
+          <w:rFonts w:ascii="Courier New" w:hAnsi="Courier New" w:cs="Courier New"/>
+          <w:sz w:val="24"/>
+          <w:szCs w:val="24"/>
+        </w:rPr>
+        <w:t>&gt;:nombre/del/fichero</w:t>
+      </w:r>
+      <w:r>
+        <w:rPr>
+          <w:rFonts w:ascii="Courier New" w:hAnsi="Courier New" w:cs="Courier New"/>
+          <w:sz w:val="24"/>
+          <w:szCs w:val="24"/>
+        </w:rPr>
+        <w:t xml:space="preserve"> &gt; &lt;fichero destino&gt;</w:t>
+      </w:r>
+      <w:r>
+        <w:rPr>
+          <w:rFonts w:ascii="Courier New" w:hAnsi="Courier New" w:cs="Courier New"/>
+          <w:sz w:val="24"/>
+          <w:szCs w:val="24"/>
+        </w:rPr>
+        <w:t>, nos muestra el archive en ese momento</w:t>
+      </w:r>
+    </w:p>
+    <w:p>
+      <w:pPr>
+        <w:shd w:val="clear" w:color="auto" w:fill="EEECE1" w:themeFill="background2"/>
+        <w:rPr>
+          <w:rFonts w:ascii="Courier New" w:hAnsi="Courier New" w:cs="Courier New"/>
+          <w:sz w:val="24"/>
+          <w:szCs w:val="24"/>
+        </w:rPr>
+      </w:pPr>
+      <w:proofErr w:type="spellStart"/>
+      <w:proofErr w:type="gramStart"/>
+      <w:r>
+        <w:rPr>
+          <w:rFonts w:ascii="Courier New" w:hAnsi="Courier New" w:cs="Courier New"/>
+          <w:sz w:val="24"/>
+          <w:szCs w:val="24"/>
+        </w:rPr>
+        <w:t>git</w:t>
+      </w:r>
+      <w:proofErr w:type="spellEnd"/>
+      <w:proofErr w:type="gramEnd"/>
+      <w:r>
+        <w:rPr>
+          <w:rFonts w:ascii="Courier New" w:hAnsi="Courier New" w:cs="Courier New"/>
+          <w:sz w:val="24"/>
+          <w:szCs w:val="24"/>
+        </w:rPr>
+        <w:t xml:space="preserve"> </w:t>
+      </w:r>
+      <w:r>
+        <w:rPr>
+          <w:rFonts w:ascii="Courier New" w:hAnsi="Courier New" w:cs="Courier New"/>
+          <w:sz w:val="24"/>
+          <w:szCs w:val="24"/>
+          <w:highlight w:val="yellow"/>
+        </w:rPr>
+        <w:t>show</w:t>
+      </w:r>
+      <w:r>
+        <w:rPr>
+          <w:rFonts w:ascii="Courier New" w:hAnsi="Courier New" w:cs="Courier New"/>
+          <w:sz w:val="24"/>
+          <w:szCs w:val="24"/>
+        </w:rPr>
+        <w:t xml:space="preserve"> &lt;</w:t>
+      </w:r>
+      <w:r>
+        <w:rPr>
+          <w:rFonts w:ascii="Courier New" w:hAnsi="Courier New" w:cs="Courier New"/>
+          <w:sz w:val="24"/>
+          <w:szCs w:val="24"/>
+        </w:rPr>
+        <w:t>id-</w:t>
+      </w:r>
+      <w:proofErr w:type="spellStart"/>
+      <w:r>
+        <w:rPr>
+          <w:rFonts w:ascii="Courier New" w:hAnsi="Courier New" w:cs="Courier New"/>
+          <w:sz w:val="24"/>
+          <w:szCs w:val="24"/>
+        </w:rPr>
+        <w:t>commit</w:t>
+      </w:r>
+      <w:proofErr w:type="spellEnd"/>
+      <w:r>
+        <w:rPr>
+          <w:rFonts w:ascii="Courier New" w:hAnsi="Courier New" w:cs="Courier New"/>
+          <w:sz w:val="24"/>
+          <w:szCs w:val="24"/>
+        </w:rPr>
+        <w:t>&gt;, información de situación en ese punto.</w:t>
+      </w:r>
+    </w:p>
+    <w:p>
+      <w:pPr>
+        <w:shd w:val="clear" w:color="auto" w:fill="EEECE1" w:themeFill="background2"/>
+        <w:rPr>
+          <w:rFonts w:ascii="Courier New" w:hAnsi="Courier New" w:cs="Courier New"/>
+          <w:sz w:val="24"/>
+          <w:szCs w:val="24"/>
+        </w:rPr>
+      </w:pPr>
+      <w:proofErr w:type="spellStart"/>
+      <w:proofErr w:type="gramStart"/>
+      <w:r>
+        <w:rPr>
+          <w:rFonts w:ascii="Courier New" w:hAnsi="Courier New" w:cs="Courier New"/>
+          <w:sz w:val="24"/>
+          <w:szCs w:val="24"/>
+        </w:rPr>
         <w:lastRenderedPageBreak/>
-        <w:t>BORRAR, ELIMINAR</w:t>
+        <w:t>git</w:t>
+      </w:r>
+      <w:proofErr w:type="spellEnd"/>
+      <w:proofErr w:type="gramEnd"/>
+      <w:r>
+        <w:rPr>
+          <w:rFonts w:ascii="Courier New" w:hAnsi="Courier New" w:cs="Courier New"/>
+          <w:sz w:val="24"/>
+          <w:szCs w:val="24"/>
+        </w:rPr>
+        <w:t xml:space="preserve"> </w:t>
+      </w:r>
+      <w:r>
+        <w:rPr>
+          <w:rFonts w:ascii="Courier New" w:hAnsi="Courier New" w:cs="Courier New"/>
+          <w:sz w:val="24"/>
+          <w:szCs w:val="24"/>
+          <w:highlight w:val="yellow"/>
+        </w:rPr>
+        <w:t xml:space="preserve">show </w:t>
+      </w:r>
+      <w:r>
+        <w:rPr>
+          <w:rFonts w:ascii="Courier New" w:hAnsi="Courier New" w:cs="Courier New"/>
+          <w:sz w:val="24"/>
+          <w:szCs w:val="24"/>
+          <w:highlight w:val="yellow"/>
+        </w:rPr>
+        <w:t>[--</w:t>
+      </w:r>
+      <w:proofErr w:type="spellStart"/>
+      <w:r>
+        <w:rPr>
+          <w:rFonts w:ascii="Courier New" w:hAnsi="Courier New" w:cs="Courier New"/>
+          <w:sz w:val="24"/>
+          <w:szCs w:val="24"/>
+          <w:highlight w:val="yellow"/>
+        </w:rPr>
+        <w:t>stat</w:t>
+      </w:r>
+      <w:proofErr w:type="spellEnd"/>
+      <w:r>
+        <w:rPr>
+          <w:rFonts w:ascii="Courier New" w:hAnsi="Courier New" w:cs="Courier New"/>
+          <w:sz w:val="24"/>
+          <w:szCs w:val="24"/>
+          <w:highlight w:val="yellow"/>
+        </w:rPr>
+        <w:t xml:space="preserve">] </w:t>
+      </w:r>
+      <w:r>
+        <w:rPr>
+          <w:rFonts w:ascii="Courier New" w:hAnsi="Courier New" w:cs="Courier New"/>
+          <w:sz w:val="24"/>
+          <w:szCs w:val="24"/>
+          <w:highlight w:val="yellow"/>
+        </w:rPr>
+        <w:t>--</w:t>
+      </w:r>
+      <w:proofErr w:type="spellStart"/>
+      <w:r>
+        <w:rPr>
+          <w:rFonts w:ascii="Courier New" w:hAnsi="Courier New" w:cs="Courier New"/>
+          <w:sz w:val="24"/>
+          <w:szCs w:val="24"/>
+          <w:highlight w:val="yellow"/>
+        </w:rPr>
+        <w:t>oneline</w:t>
+      </w:r>
+      <w:proofErr w:type="spellEnd"/>
+      <w:r>
+        <w:rPr>
+          <w:rFonts w:ascii="Courier New" w:hAnsi="Courier New" w:cs="Courier New"/>
+          <w:sz w:val="24"/>
+          <w:szCs w:val="24"/>
+          <w:highlight w:val="yellow"/>
+        </w:rPr>
+        <w:t xml:space="preserve"> HEAD^^</w:t>
+      </w:r>
+      <w:r>
+        <w:rPr>
+          <w:rFonts w:ascii="Courier New" w:hAnsi="Courier New" w:cs="Courier New"/>
+          <w:sz w:val="24"/>
+          <w:szCs w:val="24"/>
+          <w:highlight w:val="yellow"/>
+        </w:rPr>
+        <w:t>^</w:t>
+      </w:r>
+      <w:r>
+        <w:rPr>
+          <w:rFonts w:ascii="Courier New" w:hAnsi="Courier New" w:cs="Courier New"/>
+          <w:sz w:val="24"/>
+          <w:szCs w:val="24"/>
+          <w:highlight w:val="yellow"/>
+        </w:rPr>
+        <w:t>..HEAD</w:t>
+      </w:r>
+      <w:r>
+        <w:rPr>
+          <w:rFonts w:ascii="Courier New" w:hAnsi="Courier New" w:cs="Courier New"/>
+          <w:sz w:val="24"/>
+          <w:szCs w:val="24"/>
+        </w:rPr>
+        <w:t xml:space="preserve">, </w:t>
+      </w:r>
+      <w:r>
+        <w:rPr>
+          <w:rFonts w:ascii="Courier New" w:hAnsi="Courier New" w:cs="Courier New"/>
+          <w:sz w:val="24"/>
+          <w:szCs w:val="24"/>
+        </w:rPr>
+        <w:t xml:space="preserve">muestra los cambios en los cuatro </w:t>
+      </w:r>
+      <w:r>
+        <w:rPr>
+          <w:rFonts w:ascii="Courier New" w:hAnsi="Courier New" w:cs="Courier New"/>
+          <w:sz w:val="24"/>
+          <w:szCs w:val="24"/>
+        </w:rPr>
+        <w:t xml:space="preserve">últimos </w:t>
+      </w:r>
+      <w:proofErr w:type="spellStart"/>
+      <w:r>
+        <w:rPr>
+          <w:rFonts w:ascii="Courier New" w:hAnsi="Courier New" w:cs="Courier New"/>
+          <w:sz w:val="24"/>
+          <w:szCs w:val="24"/>
+        </w:rPr>
+        <w:t>commit</w:t>
+      </w:r>
+      <w:proofErr w:type="spellEnd"/>
+      <w:r>
+        <w:rPr>
+          <w:rFonts w:ascii="Courier New" w:hAnsi="Courier New" w:cs="Courier New"/>
+          <w:sz w:val="24"/>
+          <w:szCs w:val="24"/>
+        </w:rPr>
+        <w:t>.</w:t>
       </w:r>
     </w:p>
     <w:p>
@@ -9849,14 +11607,16 @@
           <w:rFonts w:ascii="Courier New" w:hAnsi="Courier New" w:cs="Courier New"/>
           <w:sz w:val="24"/>
           <w:szCs w:val="24"/>
-        </w:rPr>
-      </w:pPr>
-      <w:proofErr w:type="spellStart"/>
-      <w:r>
-        <w:rPr>
-          <w:rFonts w:ascii="Courier New" w:hAnsi="Courier New" w:cs="Courier New"/>
-          <w:sz w:val="24"/>
-          <w:szCs w:val="24"/>
+          <w:lang w:val="en-US"/>
+        </w:rPr>
+      </w:pPr>
+      <w:proofErr w:type="spellStart"/>
+      <w:r>
+        <w:rPr>
+          <w:rFonts w:ascii="Courier New" w:hAnsi="Courier New" w:cs="Courier New"/>
+          <w:sz w:val="24"/>
+          <w:szCs w:val="24"/>
+          <w:lang w:val="en-US"/>
         </w:rPr>
         <w:t>git</w:t>
       </w:r>
@@ -9866,26 +11626,197 @@
           <w:rFonts w:ascii="Courier New" w:hAnsi="Courier New" w:cs="Courier New"/>
           <w:sz w:val="24"/>
           <w:szCs w:val="24"/>
+          <w:lang w:val="en-US"/>
         </w:rPr>
         <w:t xml:space="preserve"> </w:t>
       </w:r>
-      <w:proofErr w:type="spellStart"/>
       <w:r>
         <w:rPr>
           <w:rFonts w:ascii="Courier New" w:hAnsi="Courier New" w:cs="Courier New"/>
           <w:sz w:val="24"/>
           <w:szCs w:val="24"/>
           <w:highlight w:val="yellow"/>
-        </w:rPr>
-        <w:t>remote</w:t>
-      </w:r>
-      <w:proofErr w:type="spellEnd"/>
+          <w:lang w:val="en-US"/>
+        </w:rPr>
+        <w:t>show --pretty="" --name-only &lt;id-commit&gt;</w:t>
+      </w:r>
+      <w:r>
+        <w:rPr>
+          <w:rFonts w:ascii="Courier New" w:hAnsi="Courier New" w:cs="Courier New"/>
+          <w:sz w:val="24"/>
+          <w:szCs w:val="24"/>
+          <w:lang w:val="en-US"/>
+        </w:rPr>
+        <w:t xml:space="preserve">, </w:t>
+      </w:r>
+      <w:proofErr w:type="spellStart"/>
+      <w:r>
+        <w:rPr>
+          <w:rFonts w:ascii="Courier New" w:hAnsi="Courier New" w:cs="Courier New"/>
+          <w:sz w:val="24"/>
+          <w:szCs w:val="24"/>
+          <w:lang w:val="en-US"/>
+        </w:rPr>
+        <w:t>muestra</w:t>
+      </w:r>
+      <w:proofErr w:type="spellEnd"/>
+      <w:r>
+        <w:rPr>
+          <w:rFonts w:ascii="Courier New" w:hAnsi="Courier New" w:cs="Courier New"/>
+          <w:sz w:val="24"/>
+          <w:szCs w:val="24"/>
+          <w:lang w:val="en-US"/>
+        </w:rPr>
+        <w:t xml:space="preserve"> </w:t>
+      </w:r>
+      <w:proofErr w:type="spellStart"/>
+      <w:r>
+        <w:rPr>
+          <w:rFonts w:ascii="Courier New" w:hAnsi="Courier New" w:cs="Courier New"/>
+          <w:sz w:val="24"/>
+          <w:szCs w:val="24"/>
+          <w:lang w:val="en-US"/>
+        </w:rPr>
+        <w:t>únicamente</w:t>
+      </w:r>
+      <w:proofErr w:type="spellEnd"/>
+      <w:r>
+        <w:rPr>
+          <w:rFonts w:ascii="Courier New" w:hAnsi="Courier New" w:cs="Courier New"/>
+          <w:sz w:val="24"/>
+          <w:szCs w:val="24"/>
+          <w:lang w:val="en-US"/>
+        </w:rPr>
+        <w:t xml:space="preserve"> los </w:t>
+      </w:r>
+      <w:proofErr w:type="spellStart"/>
+      <w:r>
+        <w:rPr>
+          <w:rFonts w:ascii="Courier New" w:hAnsi="Courier New" w:cs="Courier New"/>
+          <w:sz w:val="24"/>
+          <w:szCs w:val="24"/>
+          <w:lang w:val="en-US"/>
+        </w:rPr>
+        <w:t>ficheros</w:t>
+      </w:r>
+      <w:proofErr w:type="spellEnd"/>
+      <w:r>
+        <w:rPr>
+          <w:rFonts w:ascii="Courier New" w:hAnsi="Courier New" w:cs="Courier New"/>
+          <w:sz w:val="24"/>
+          <w:szCs w:val="24"/>
+          <w:lang w:val="en-US"/>
+        </w:rPr>
+        <w:t xml:space="preserve"> </w:t>
+      </w:r>
+      <w:proofErr w:type="spellStart"/>
+      <w:r>
+        <w:rPr>
+          <w:rFonts w:ascii="Courier New" w:hAnsi="Courier New" w:cs="Courier New"/>
+          <w:sz w:val="24"/>
+          <w:szCs w:val="24"/>
+          <w:lang w:val="en-US"/>
+        </w:rPr>
+        <w:t>modificados</w:t>
+      </w:r>
+      <w:proofErr w:type="spellEnd"/>
+      <w:r>
+        <w:rPr>
+          <w:rFonts w:ascii="Courier New" w:hAnsi="Courier New" w:cs="Courier New"/>
+          <w:sz w:val="24"/>
+          <w:szCs w:val="24"/>
+          <w:lang w:val="en-US"/>
+        </w:rPr>
+        <w:t xml:space="preserve"> </w:t>
+      </w:r>
+      <w:r>
+        <w:rPr>
+          <w:rFonts w:ascii="Courier New" w:hAnsi="Courier New" w:cs="Courier New"/>
+          <w:sz w:val="24"/>
+          <w:szCs w:val="24"/>
+          <w:lang w:val="en-US"/>
+        </w:rPr>
+        <w:t>en el commit.</w:t>
+      </w:r>
+    </w:p>
+    <w:p>
+      <w:pPr>
+        <w:shd w:val="clear" w:color="auto" w:fill="EEECE1" w:themeFill="background2"/>
+        <w:rPr>
+          <w:rFonts w:ascii="Courier New" w:hAnsi="Courier New" w:cs="Courier New"/>
+          <w:sz w:val="24"/>
+          <w:szCs w:val="24"/>
+          <w:lang w:val="en-US"/>
+        </w:rPr>
+      </w:pPr>
+      <w:proofErr w:type="spellStart"/>
+      <w:proofErr w:type="gramStart"/>
+      <w:r>
+        <w:rPr>
+          <w:rFonts w:ascii="Courier New" w:hAnsi="Courier New" w:cs="Courier New"/>
+          <w:sz w:val="24"/>
+          <w:szCs w:val="24"/>
+          <w:lang w:val="en-US"/>
+        </w:rPr>
+        <w:t>git</w:t>
+      </w:r>
+      <w:proofErr w:type="spellEnd"/>
+      <w:proofErr w:type="gramEnd"/>
+      <w:r>
+        <w:rPr>
+          <w:rFonts w:ascii="Courier New" w:hAnsi="Courier New" w:cs="Courier New"/>
+          <w:sz w:val="24"/>
+          <w:szCs w:val="24"/>
+          <w:lang w:val="en-US"/>
+        </w:rPr>
+        <w:t xml:space="preserve"> </w:t>
+      </w:r>
       <w:r>
         <w:rPr>
           <w:rFonts w:ascii="Courier New" w:hAnsi="Courier New" w:cs="Courier New"/>
           <w:sz w:val="24"/>
           <w:szCs w:val="24"/>
           <w:highlight w:val="yellow"/>
+          <w:lang w:val="en-US"/>
+        </w:rPr>
+        <w:t>diff-tree --no-commit-id --name-only -r &lt;id-commit</w:t>
+      </w:r>
+      <w:r>
+        <w:rPr>
+          <w:rFonts w:ascii="Courier New" w:hAnsi="Courier New" w:cs="Courier New"/>
+          <w:sz w:val="24"/>
+          <w:szCs w:val="24"/>
+          <w:highlight w:val="yellow"/>
+          <w:lang w:val="en-US"/>
+        </w:rPr>
+        <w:t>&gt;</w:t>
+      </w:r>
+      <w:r>
+        <w:rPr>
+          <w:rFonts w:ascii="Courier New" w:hAnsi="Courier New" w:cs="Courier New"/>
+          <w:sz w:val="24"/>
+          <w:szCs w:val="24"/>
+          <w:lang w:val="en-US"/>
+        </w:rPr>
+        <w:t xml:space="preserve">, </w:t>
+      </w:r>
+      <w:proofErr w:type="spellStart"/>
+      <w:r>
+        <w:rPr>
+          <w:rFonts w:ascii="Courier New" w:hAnsi="Courier New" w:cs="Courier New"/>
+          <w:sz w:val="24"/>
+          <w:szCs w:val="24"/>
+          <w:lang w:val="en-US"/>
+        </w:rPr>
+        <w:t>muestra</w:t>
+      </w:r>
+      <w:proofErr w:type="spellEnd"/>
+      <w:r>
+        <w:rPr>
+          <w:rFonts w:ascii="Courier New" w:hAnsi="Courier New" w:cs="Courier New"/>
+          <w:sz w:val="24"/>
+          <w:szCs w:val="24"/>
+          <w:lang w:val="en-US"/>
         </w:rPr>
         <w:t xml:space="preserve"> </w:t>
       </w:r>
@@ -9895,18 +11826,205 @@
           <w:rFonts w:ascii="Courier New" w:hAnsi="Courier New" w:cs="Courier New"/>
           <w:sz w:val="24"/>
           <w:szCs w:val="24"/>
+          <w:lang w:val="en-US"/>
+        </w:rPr>
+        <w:t>únicamente</w:t>
+      </w:r>
+      <w:proofErr w:type="spellEnd"/>
+      <w:r>
+        <w:rPr>
+          <w:rFonts w:ascii="Courier New" w:hAnsi="Courier New" w:cs="Courier New"/>
+          <w:sz w:val="24"/>
+          <w:szCs w:val="24"/>
+          <w:lang w:val="en-US"/>
+        </w:rPr>
+        <w:t xml:space="preserve"> los </w:t>
+      </w:r>
+      <w:proofErr w:type="spellStart"/>
+      <w:r>
+        <w:rPr>
+          <w:rFonts w:ascii="Courier New" w:hAnsi="Courier New" w:cs="Courier New"/>
+          <w:sz w:val="24"/>
+          <w:szCs w:val="24"/>
+          <w:lang w:val="en-US"/>
+        </w:rPr>
+        <w:t>ficheros</w:t>
+      </w:r>
+      <w:proofErr w:type="spellEnd"/>
+      <w:r>
+        <w:rPr>
+          <w:rFonts w:ascii="Courier New" w:hAnsi="Courier New" w:cs="Courier New"/>
+          <w:sz w:val="24"/>
+          <w:szCs w:val="24"/>
+          <w:lang w:val="en-US"/>
+        </w:rPr>
+        <w:t xml:space="preserve"> </w:t>
+      </w:r>
+      <w:proofErr w:type="spellStart"/>
+      <w:r>
+        <w:rPr>
+          <w:rFonts w:ascii="Courier New" w:hAnsi="Courier New" w:cs="Courier New"/>
+          <w:sz w:val="24"/>
+          <w:szCs w:val="24"/>
+          <w:lang w:val="en-US"/>
+        </w:rPr>
+        <w:t>modificados</w:t>
+      </w:r>
+      <w:proofErr w:type="spellEnd"/>
+      <w:r>
+        <w:rPr>
+          <w:rFonts w:ascii="Courier New" w:hAnsi="Courier New" w:cs="Courier New"/>
+          <w:sz w:val="24"/>
+          <w:szCs w:val="24"/>
+          <w:lang w:val="en-US"/>
+        </w:rPr>
+        <w:t xml:space="preserve"> en el commit.</w:t>
+      </w:r>
+    </w:p>
+    <w:p>
+      <w:pPr>
+        <w:shd w:val="clear" w:color="auto" w:fill="EEECE1" w:themeFill="background2"/>
+        <w:rPr>
+          <w:rFonts w:ascii="Courier New" w:hAnsi="Courier New" w:cs="Courier New"/>
+          <w:sz w:val="24"/>
+          <w:szCs w:val="24"/>
+          <w:lang w:val="en-US"/>
+        </w:rPr>
+      </w:pPr>
+      <w:proofErr w:type="spellStart"/>
+      <w:proofErr w:type="gramStart"/>
+      <w:r>
+        <w:rPr>
+          <w:rFonts w:ascii="Courier New" w:hAnsi="Courier New" w:cs="Courier New"/>
+          <w:sz w:val="24"/>
+          <w:szCs w:val="24"/>
           <w:highlight w:val="yellow"/>
-        </w:rPr>
-        <w:t>rm</w:t>
-      </w:r>
-      <w:proofErr w:type="spellEnd"/>
-      <w:r>
-        <w:rPr>
-          <w:rFonts w:ascii="Courier New" w:hAnsi="Courier New" w:cs="Courier New"/>
-          <w:sz w:val="24"/>
-          <w:szCs w:val="24"/>
-        </w:rPr>
-        <w:t xml:space="preserve"> &lt;repositorio&gt;, para eliminar repositorio</w:t>
+          <w:lang w:val="en-US"/>
+        </w:rPr>
+        <w:t>git</w:t>
+      </w:r>
+      <w:proofErr w:type="spellEnd"/>
+      <w:proofErr w:type="gramEnd"/>
+      <w:r>
+        <w:rPr>
+          <w:rFonts w:ascii="Courier New" w:hAnsi="Courier New" w:cs="Courier New"/>
+          <w:sz w:val="24"/>
+          <w:szCs w:val="24"/>
+          <w:highlight w:val="yellow"/>
+          <w:lang w:val="en-US"/>
+        </w:rPr>
+        <w:t xml:space="preserve"> </w:t>
+      </w:r>
+      <w:proofErr w:type="spellStart"/>
+      <w:r>
+        <w:rPr>
+          <w:rFonts w:ascii="Courier New" w:hAnsi="Courier New" w:cs="Courier New"/>
+          <w:sz w:val="24"/>
+          <w:szCs w:val="24"/>
+          <w:highlight w:val="yellow"/>
+          <w:lang w:val="en-US"/>
+        </w:rPr>
+        <w:t>ls</w:t>
+      </w:r>
+      <w:proofErr w:type="spellEnd"/>
+      <w:r>
+        <w:rPr>
+          <w:rFonts w:ascii="Courier New" w:hAnsi="Courier New" w:cs="Courier New"/>
+          <w:sz w:val="24"/>
+          <w:szCs w:val="24"/>
+          <w:highlight w:val="yellow"/>
+          <w:lang w:val="en-US"/>
+        </w:rPr>
+        <w:t>-tree --name-only -r &lt;id-commit&gt;</w:t>
+      </w:r>
+      <w:r>
+        <w:rPr>
+          <w:rFonts w:ascii="Courier New" w:hAnsi="Courier New" w:cs="Courier New"/>
+          <w:sz w:val="24"/>
+          <w:szCs w:val="24"/>
+          <w:lang w:val="en-US"/>
+        </w:rPr>
+        <w:t xml:space="preserve">, </w:t>
+      </w:r>
+      <w:proofErr w:type="spellStart"/>
+      <w:r>
+        <w:rPr>
+          <w:rFonts w:ascii="Courier New" w:hAnsi="Courier New" w:cs="Courier New"/>
+          <w:sz w:val="24"/>
+          <w:szCs w:val="24"/>
+          <w:lang w:val="en-US"/>
+        </w:rPr>
+        <w:t>muestra</w:t>
+      </w:r>
+      <w:proofErr w:type="spellEnd"/>
+      <w:r>
+        <w:rPr>
+          <w:rFonts w:ascii="Courier New" w:hAnsi="Courier New" w:cs="Courier New"/>
+          <w:sz w:val="24"/>
+          <w:szCs w:val="24"/>
+          <w:lang w:val="en-US"/>
+        </w:rPr>
+        <w:t xml:space="preserve"> </w:t>
+      </w:r>
+      <w:proofErr w:type="spellStart"/>
+      <w:r>
+        <w:rPr>
+          <w:rFonts w:ascii="Courier New" w:hAnsi="Courier New" w:cs="Courier New"/>
+          <w:sz w:val="24"/>
+          <w:szCs w:val="24"/>
+          <w:lang w:val="en-US"/>
+        </w:rPr>
+        <w:t>todos</w:t>
+      </w:r>
+      <w:proofErr w:type="spellEnd"/>
+      <w:r>
+        <w:rPr>
+          <w:rFonts w:ascii="Courier New" w:hAnsi="Courier New" w:cs="Courier New"/>
+          <w:sz w:val="24"/>
+          <w:szCs w:val="24"/>
+          <w:lang w:val="en-US"/>
+        </w:rPr>
+        <w:t xml:space="preserve"> los </w:t>
+      </w:r>
+      <w:proofErr w:type="spellStart"/>
+      <w:r>
+        <w:rPr>
+          <w:rFonts w:ascii="Courier New" w:hAnsi="Courier New" w:cs="Courier New"/>
+          <w:sz w:val="24"/>
+          <w:szCs w:val="24"/>
+          <w:lang w:val="en-US"/>
+        </w:rPr>
+        <w:t>ficheros</w:t>
+      </w:r>
+      <w:proofErr w:type="spellEnd"/>
+      <w:r>
+        <w:rPr>
+          <w:rFonts w:ascii="Courier New" w:hAnsi="Courier New" w:cs="Courier New"/>
+          <w:sz w:val="24"/>
+          <w:szCs w:val="24"/>
+          <w:lang w:val="en-US"/>
+        </w:rPr>
+        <w:t xml:space="preserve"> </w:t>
+      </w:r>
+      <w:proofErr w:type="spellStart"/>
+      <w:r>
+        <w:rPr>
+          <w:rFonts w:ascii="Courier New" w:hAnsi="Courier New" w:cs="Courier New"/>
+          <w:sz w:val="24"/>
+          <w:szCs w:val="24"/>
+          <w:lang w:val="en-US"/>
+        </w:rPr>
+        <w:t>implicados</w:t>
+      </w:r>
+      <w:proofErr w:type="spellEnd"/>
+      <w:r>
+        <w:rPr>
+          <w:rFonts w:ascii="Courier New" w:hAnsi="Courier New" w:cs="Courier New"/>
+          <w:sz w:val="24"/>
+          <w:szCs w:val="24"/>
+          <w:lang w:val="en-US"/>
+        </w:rPr>
+        <w:t xml:space="preserve"> en un commit.</w:t>
       </w:r>
     </w:p>
     <w:p>
@@ -9916,118 +12034,30 @@
           <w:rFonts w:ascii="Courier New" w:hAnsi="Courier New" w:cs="Courier New"/>
           <w:sz w:val="24"/>
           <w:szCs w:val="24"/>
-        </w:rPr>
-      </w:pPr>
-      <w:proofErr w:type="spellStart"/>
-      <w:r>
-        <w:rPr>
-          <w:rFonts w:ascii="Courier New" w:hAnsi="Courier New" w:cs="Courier New"/>
-          <w:sz w:val="24"/>
-          <w:szCs w:val="24"/>
-        </w:rPr>
-        <w:t>git</w:t>
-      </w:r>
-      <w:proofErr w:type="spellEnd"/>
-      <w:r>
-        <w:rPr>
-          <w:rFonts w:ascii="Courier New" w:hAnsi="Courier New" w:cs="Courier New"/>
-          <w:sz w:val="24"/>
-          <w:szCs w:val="24"/>
-        </w:rPr>
-        <w:t xml:space="preserve"> </w:t>
-      </w:r>
-      <w:proofErr w:type="spellStart"/>
-      <w:r>
-        <w:rPr>
-          <w:rFonts w:ascii="Courier New" w:hAnsi="Courier New" w:cs="Courier New"/>
-          <w:sz w:val="24"/>
-          <w:szCs w:val="24"/>
-          <w:highlight w:val="yellow"/>
-        </w:rPr>
-        <w:t>remote</w:t>
-      </w:r>
-      <w:proofErr w:type="spellEnd"/>
-      <w:r>
-        <w:rPr>
-          <w:rFonts w:ascii="Courier New" w:hAnsi="Courier New" w:cs="Courier New"/>
-          <w:sz w:val="24"/>
-          <w:szCs w:val="24"/>
-          <w:highlight w:val="yellow"/>
-        </w:rPr>
-        <w:t xml:space="preserve"> </w:t>
-      </w:r>
-      <w:proofErr w:type="spellStart"/>
-      <w:r>
-        <w:rPr>
-          <w:rFonts w:ascii="Courier New" w:hAnsi="Courier New" w:cs="Courier New"/>
-          <w:sz w:val="24"/>
-          <w:szCs w:val="24"/>
-          <w:highlight w:val="yellow"/>
-        </w:rPr>
-        <w:t>rename</w:t>
-      </w:r>
-      <w:proofErr w:type="spellEnd"/>
-      <w:r>
-        <w:rPr>
-          <w:rFonts w:ascii="Courier New" w:hAnsi="Courier New" w:cs="Courier New"/>
-          <w:sz w:val="24"/>
-          <w:szCs w:val="24"/>
-        </w:rPr>
-        <w:t xml:space="preserve"> &lt;repositorio-</w:t>
-      </w:r>
-      <w:proofErr w:type="spellStart"/>
-      <w:r>
-        <w:rPr>
-          <w:rFonts w:ascii="Courier New" w:hAnsi="Courier New" w:cs="Courier New"/>
-          <w:sz w:val="24"/>
-          <w:szCs w:val="24"/>
-        </w:rPr>
-        <w:t>old</w:t>
-      </w:r>
-      <w:proofErr w:type="spellEnd"/>
-      <w:r>
-        <w:rPr>
-          <w:rFonts w:ascii="Courier New" w:hAnsi="Courier New" w:cs="Courier New"/>
-          <w:sz w:val="24"/>
-          <w:szCs w:val="24"/>
-        </w:rPr>
-        <w:t>-</w:t>
-      </w:r>
-      <w:proofErr w:type="spellStart"/>
-      <w:r>
-        <w:rPr>
-          <w:rFonts w:ascii="Courier New" w:hAnsi="Courier New" w:cs="Courier New"/>
-          <w:sz w:val="24"/>
-          <w:szCs w:val="24"/>
-        </w:rPr>
-        <w:t>name</w:t>
-      </w:r>
-      <w:proofErr w:type="spellEnd"/>
-      <w:r>
-        <w:rPr>
-          <w:rFonts w:ascii="Courier New" w:hAnsi="Courier New" w:cs="Courier New"/>
-          <w:sz w:val="24"/>
-          <w:szCs w:val="24"/>
-        </w:rPr>
-        <w:t>&gt; &lt;repositorio-new-</w:t>
-      </w:r>
-      <w:proofErr w:type="spellStart"/>
-      <w:r>
-        <w:rPr>
-          <w:rFonts w:ascii="Courier New" w:hAnsi="Courier New" w:cs="Courier New"/>
-          <w:sz w:val="24"/>
-          <w:szCs w:val="24"/>
-        </w:rPr>
-        <w:t>name</w:t>
-      </w:r>
-      <w:proofErr w:type="spellEnd"/>
-      <w:r>
-        <w:rPr>
-          <w:rFonts w:ascii="Courier New" w:hAnsi="Courier New" w:cs="Courier New"/>
-          <w:sz w:val="24"/>
-          <w:szCs w:val="24"/>
-        </w:rPr>
-        <w:t>&gt;, para cambiar el nombre del repositorio</w:t>
+          <w:lang w:val="en-US"/>
+        </w:rPr>
+      </w:pPr>
+      <w:proofErr w:type="spellStart"/>
+      <w:proofErr w:type="gramStart"/>
+      <w:r>
+        <w:rPr>
+          <w:rFonts w:ascii="Courier New" w:hAnsi="Courier New" w:cs="Courier New"/>
+          <w:sz w:val="24"/>
+          <w:szCs w:val="24"/>
+          <w:lang w:val="en-US"/>
+        </w:rPr>
+        <w:t>también</w:t>
+      </w:r>
+      <w:proofErr w:type="spellEnd"/>
+      <w:proofErr w:type="gramEnd"/>
+      <w:r>
+        <w:rPr>
+          <w:rFonts w:ascii="Courier New" w:hAnsi="Courier New" w:cs="Courier New"/>
+          <w:sz w:val="24"/>
+          <w:szCs w:val="24"/>
+          <w:lang w:val="en-US"/>
+        </w:rPr>
+        <w:t>:</w:t>
       </w:r>
     </w:p>
     <w:p>
@@ -10037,1853 +12067,16 @@
           <w:rFonts w:ascii="Courier New" w:hAnsi="Courier New" w:cs="Courier New"/>
           <w:sz w:val="24"/>
           <w:szCs w:val="24"/>
-        </w:rPr>
-      </w:pPr>
-      <w:r>
-        <w:rPr>
-          <w:rFonts w:ascii="Courier New" w:hAnsi="Courier New" w:cs="Courier New"/>
-          <w:sz w:val="24"/>
-          <w:szCs w:val="24"/>
-        </w:rPr>
-        <w:t>CONSULTA</w:t>
-      </w:r>
-    </w:p>
-    <w:p>
-      <w:pPr>
-        <w:shd w:val="clear" w:color="auto" w:fill="EEECE1" w:themeFill="background2"/>
-        <w:rPr>
-          <w:rFonts w:ascii="Courier New" w:hAnsi="Courier New" w:cs="Courier New"/>
-          <w:sz w:val="24"/>
-          <w:szCs w:val="24"/>
-        </w:rPr>
-      </w:pPr>
-      <w:proofErr w:type="spellStart"/>
-      <w:r>
-        <w:rPr>
-          <w:rFonts w:ascii="Courier New" w:hAnsi="Courier New" w:cs="Courier New"/>
-          <w:sz w:val="24"/>
-          <w:szCs w:val="24"/>
-        </w:rPr>
-        <w:t>git</w:t>
-      </w:r>
-      <w:proofErr w:type="spellEnd"/>
-      <w:r>
-        <w:rPr>
-          <w:rFonts w:ascii="Courier New" w:hAnsi="Courier New" w:cs="Courier New"/>
-          <w:sz w:val="24"/>
-          <w:szCs w:val="24"/>
-        </w:rPr>
-        <w:t xml:space="preserve"> </w:t>
-      </w:r>
-      <w:proofErr w:type="spellStart"/>
-      <w:r>
-        <w:rPr>
-          <w:rFonts w:ascii="Courier New" w:hAnsi="Courier New" w:cs="Courier New"/>
-          <w:sz w:val="24"/>
-          <w:szCs w:val="24"/>
-          <w:highlight w:val="yellow"/>
-        </w:rPr>
-        <w:t>remote</w:t>
-      </w:r>
-      <w:proofErr w:type="spellEnd"/>
-      <w:r>
-        <w:rPr>
-          <w:rFonts w:ascii="Courier New" w:hAnsi="Courier New" w:cs="Courier New"/>
-          <w:sz w:val="24"/>
-          <w:szCs w:val="24"/>
-          <w:highlight w:val="yellow"/>
-        </w:rPr>
-        <w:t xml:space="preserve"> show</w:t>
-      </w:r>
-      <w:r>
-        <w:rPr>
-          <w:rFonts w:ascii="Courier New" w:hAnsi="Courier New" w:cs="Courier New"/>
-          <w:sz w:val="24"/>
-          <w:szCs w:val="24"/>
-        </w:rPr>
-        <w:t xml:space="preserve"> [repo-remoto], información sobre el repositorio remoto</w:t>
-      </w:r>
-    </w:p>
-    <w:p>
-      <w:pPr>
-        <w:shd w:val="clear" w:color="auto" w:fill="FFFFFF" w:themeFill="background1"/>
-        <w:rPr>
-          <w:rFonts w:ascii="Courier New" w:hAnsi="Courier New" w:cs="Courier New"/>
-          <w:sz w:val="24"/>
-          <w:szCs w:val="24"/>
-        </w:rPr>
-      </w:pPr>
-    </w:p>
-    <w:p>
-      <w:pPr>
-        <w:shd w:val="clear" w:color="auto" w:fill="EEECE1" w:themeFill="background2"/>
-        <w:rPr>
-          <w:rFonts w:ascii="Courier New" w:hAnsi="Courier New" w:cs="Courier New"/>
-          <w:sz w:val="24"/>
-          <w:szCs w:val="24"/>
-        </w:rPr>
-      </w:pPr>
-      <w:r>
-        <w:rPr>
-          <w:rFonts w:ascii="Courier New" w:hAnsi="Courier New" w:cs="Courier New"/>
-          <w:sz w:val="24"/>
-          <w:szCs w:val="24"/>
-        </w:rPr>
-        <w:t>CORREGIR, DESHACER</w:t>
-      </w:r>
-    </w:p>
-    <w:p>
-      <w:pPr>
-        <w:shd w:val="clear" w:color="auto" w:fill="EEECE1" w:themeFill="background2"/>
-        <w:rPr>
-          <w:rFonts w:ascii="Courier New" w:hAnsi="Courier New" w:cs="Courier New"/>
-          <w:sz w:val="24"/>
-          <w:szCs w:val="24"/>
-        </w:rPr>
-      </w:pPr>
-      <w:proofErr w:type="spellStart"/>
-      <w:r>
-        <w:rPr>
-          <w:rFonts w:ascii="Courier New" w:hAnsi="Courier New" w:cs="Courier New"/>
-          <w:sz w:val="24"/>
-          <w:szCs w:val="24"/>
-        </w:rPr>
-        <w:t>git</w:t>
-      </w:r>
-      <w:proofErr w:type="spellEnd"/>
-      <w:r>
-        <w:rPr>
-          <w:rFonts w:ascii="Courier New" w:hAnsi="Courier New" w:cs="Courier New"/>
-          <w:sz w:val="24"/>
-          <w:szCs w:val="24"/>
-        </w:rPr>
-        <w:t xml:space="preserve"> </w:t>
-      </w:r>
-      <w:bookmarkStart w:id="0" w:name="_GoBack"/>
-      <w:proofErr w:type="spellStart"/>
-      <w:r>
-        <w:rPr>
-          <w:rFonts w:ascii="Courier New" w:hAnsi="Courier New" w:cs="Courier New"/>
-          <w:sz w:val="24"/>
-          <w:szCs w:val="24"/>
-          <w:highlight w:val="yellow"/>
-        </w:rPr>
-        <w:t>reset</w:t>
-      </w:r>
-      <w:bookmarkEnd w:id="0"/>
-      <w:proofErr w:type="spellEnd"/>
-      <w:r>
-        <w:rPr>
-          <w:rFonts w:ascii="Courier New" w:hAnsi="Courier New" w:cs="Courier New"/>
-          <w:sz w:val="24"/>
-          <w:szCs w:val="24"/>
-          <w:highlight w:val="yellow"/>
-        </w:rPr>
-        <w:t xml:space="preserve"> –-</w:t>
-      </w:r>
-      <w:proofErr w:type="spellStart"/>
-      <w:r>
-        <w:rPr>
-          <w:rFonts w:ascii="Courier New" w:hAnsi="Courier New" w:cs="Courier New"/>
-          <w:sz w:val="24"/>
-          <w:szCs w:val="24"/>
-          <w:highlight w:val="yellow"/>
-        </w:rPr>
-        <w:t>hard</w:t>
-      </w:r>
-      <w:proofErr w:type="spellEnd"/>
-      <w:r>
-        <w:rPr>
-          <w:rFonts w:ascii="Courier New" w:hAnsi="Courier New" w:cs="Courier New"/>
-          <w:sz w:val="24"/>
-          <w:szCs w:val="24"/>
-        </w:rPr>
-        <w:t xml:space="preserve"> &lt;hash del </w:t>
-      </w:r>
-      <w:proofErr w:type="spellStart"/>
-      <w:r>
-        <w:rPr>
-          <w:rFonts w:ascii="Courier New" w:hAnsi="Courier New" w:cs="Courier New"/>
-          <w:sz w:val="24"/>
-          <w:szCs w:val="24"/>
-        </w:rPr>
-        <w:t>commit</w:t>
-      </w:r>
-      <w:proofErr w:type="spellEnd"/>
-      <w:r>
-        <w:rPr>
-          <w:rFonts w:ascii="Courier New" w:hAnsi="Courier New" w:cs="Courier New"/>
-          <w:sz w:val="24"/>
-          <w:szCs w:val="24"/>
-        </w:rPr>
-        <w:t xml:space="preserve"> a recuperar&gt;. </w:t>
-      </w:r>
-      <w:r>
-        <w:rPr>
-          <w:rFonts w:ascii="Courier New" w:hAnsi="Courier New" w:cs="Courier New"/>
-          <w:sz w:val="24"/>
-          <w:szCs w:val="24"/>
-        </w:rPr>
-        <w:t xml:space="preserve">Deja el directorio de trabajo local tal y como estaba con el </w:t>
-      </w:r>
-      <w:proofErr w:type="spellStart"/>
-      <w:r>
-        <w:rPr>
-          <w:rFonts w:ascii="Courier New" w:hAnsi="Courier New" w:cs="Courier New"/>
-          <w:sz w:val="24"/>
-          <w:szCs w:val="24"/>
-        </w:rPr>
-        <w:t>commit</w:t>
-      </w:r>
-      <w:proofErr w:type="spellEnd"/>
-      <w:r>
-        <w:rPr>
-          <w:rFonts w:ascii="Courier New" w:hAnsi="Courier New" w:cs="Courier New"/>
-          <w:sz w:val="24"/>
-          <w:szCs w:val="24"/>
-        </w:rPr>
-        <w:t xml:space="preserve"> indicado.</w:t>
-      </w:r>
-      <w:r>
-        <w:rPr>
-          <w:rFonts w:ascii="Courier New" w:hAnsi="Courier New" w:cs="Courier New"/>
-          <w:sz w:val="24"/>
-          <w:szCs w:val="24"/>
-        </w:rPr>
-        <w:t xml:space="preserve"> Hay que tener en cuenta que elimina los ficheros creados posteriormente a ese </w:t>
-      </w:r>
-      <w:proofErr w:type="spellStart"/>
-      <w:r>
-        <w:rPr>
-          <w:rFonts w:ascii="Courier New" w:hAnsi="Courier New" w:cs="Courier New"/>
-          <w:sz w:val="24"/>
-          <w:szCs w:val="24"/>
-        </w:rPr>
-        <w:t>commit</w:t>
-      </w:r>
-      <w:proofErr w:type="spellEnd"/>
-      <w:r>
-        <w:rPr>
-          <w:rFonts w:ascii="Courier New" w:hAnsi="Courier New" w:cs="Courier New"/>
-          <w:sz w:val="24"/>
-          <w:szCs w:val="24"/>
-        </w:rPr>
-        <w:t xml:space="preserve"> indicado, por lo que puede estar bien hacer un </w:t>
-      </w:r>
-      <w:proofErr w:type="spellStart"/>
-      <w:r>
-        <w:rPr>
-          <w:rFonts w:ascii="Courier New" w:hAnsi="Courier New" w:cs="Courier New"/>
-          <w:sz w:val="24"/>
-          <w:szCs w:val="24"/>
-        </w:rPr>
-        <w:t>push</w:t>
-      </w:r>
-      <w:proofErr w:type="spellEnd"/>
-      <w:r>
-        <w:rPr>
-          <w:rFonts w:ascii="Courier New" w:hAnsi="Courier New" w:cs="Courier New"/>
-          <w:sz w:val="24"/>
-          <w:szCs w:val="24"/>
-        </w:rPr>
-        <w:t xml:space="preserve">, antes del </w:t>
-      </w:r>
-      <w:proofErr w:type="spellStart"/>
-      <w:r>
-        <w:rPr>
-          <w:rFonts w:ascii="Courier New" w:hAnsi="Courier New" w:cs="Courier New"/>
-          <w:sz w:val="24"/>
-          <w:szCs w:val="24"/>
-        </w:rPr>
-        <w:t>reset</w:t>
-      </w:r>
-      <w:proofErr w:type="spellEnd"/>
-      <w:r>
-        <w:rPr>
-          <w:rFonts w:ascii="Courier New" w:hAnsi="Courier New" w:cs="Courier New"/>
-          <w:sz w:val="24"/>
-          <w:szCs w:val="24"/>
-        </w:rPr>
-        <w:t xml:space="preserve"> –-</w:t>
-      </w:r>
-      <w:proofErr w:type="spellStart"/>
-      <w:r>
-        <w:rPr>
-          <w:rFonts w:ascii="Courier New" w:hAnsi="Courier New" w:cs="Courier New"/>
-          <w:sz w:val="24"/>
-          <w:szCs w:val="24"/>
-        </w:rPr>
-        <w:t>hard</w:t>
-      </w:r>
-      <w:proofErr w:type="spellEnd"/>
-      <w:r>
-        <w:rPr>
-          <w:rFonts w:ascii="Courier New" w:hAnsi="Courier New" w:cs="Courier New"/>
-          <w:sz w:val="24"/>
-          <w:szCs w:val="24"/>
-        </w:rPr>
-        <w:t>.</w:t>
-      </w:r>
-      <w:r>
-        <w:rPr>
-          <w:rFonts w:ascii="Courier New" w:hAnsi="Courier New" w:cs="Courier New"/>
-          <w:sz w:val="24"/>
-          <w:szCs w:val="24"/>
-        </w:rPr>
-        <w:t xml:space="preserve"> </w:t>
-      </w:r>
-    </w:p>
-    <w:p>
-      <w:pPr>
-        <w:shd w:val="clear" w:color="auto" w:fill="FFFFFF" w:themeFill="background1"/>
-        <w:rPr>
-          <w:rFonts w:ascii="Courier New" w:hAnsi="Courier New" w:cs="Courier New"/>
-          <w:sz w:val="24"/>
-          <w:szCs w:val="24"/>
-        </w:rPr>
-      </w:pPr>
-    </w:p>
-    <w:p>
-      <w:pPr>
-        <w:shd w:val="clear" w:color="auto" w:fill="EEECE1" w:themeFill="background2"/>
-        <w:rPr>
-          <w:rFonts w:ascii="Courier New" w:hAnsi="Courier New" w:cs="Courier New"/>
-          <w:sz w:val="24"/>
-          <w:szCs w:val="24"/>
-        </w:rPr>
-      </w:pPr>
-      <w:r>
-        <w:rPr>
-          <w:rFonts w:ascii="Courier New" w:hAnsi="Courier New" w:cs="Courier New"/>
-          <w:sz w:val="24"/>
-          <w:szCs w:val="24"/>
-        </w:rPr>
-        <w:t>CORREGIR, DESHACER</w:t>
-      </w:r>
-    </w:p>
-    <w:p>
-      <w:pPr>
-        <w:shd w:val="clear" w:color="auto" w:fill="EEECE1" w:themeFill="background2"/>
-        <w:rPr>
-          <w:rFonts w:ascii="Courier New" w:hAnsi="Courier New" w:cs="Courier New"/>
-          <w:sz w:val="24"/>
-          <w:szCs w:val="24"/>
-        </w:rPr>
-      </w:pPr>
-      <w:proofErr w:type="spellStart"/>
-      <w:proofErr w:type="gramStart"/>
-      <w:r>
-        <w:rPr>
-          <w:rFonts w:ascii="Courier New" w:hAnsi="Courier New" w:cs="Courier New"/>
-          <w:sz w:val="24"/>
-          <w:szCs w:val="24"/>
-        </w:rPr>
-        <w:t>git</w:t>
-      </w:r>
-      <w:proofErr w:type="spellEnd"/>
-      <w:proofErr w:type="gramEnd"/>
-      <w:r>
-        <w:rPr>
-          <w:rFonts w:ascii="Courier New" w:hAnsi="Courier New" w:cs="Courier New"/>
-          <w:sz w:val="24"/>
-          <w:szCs w:val="24"/>
-        </w:rPr>
-        <w:t xml:space="preserve"> </w:t>
-      </w:r>
-      <w:proofErr w:type="spellStart"/>
-      <w:r>
-        <w:rPr>
-          <w:rFonts w:ascii="Courier New" w:hAnsi="Courier New" w:cs="Courier New"/>
-          <w:sz w:val="24"/>
-          <w:szCs w:val="24"/>
-          <w:highlight w:val="yellow"/>
-        </w:rPr>
-        <w:t>reset</w:t>
-      </w:r>
-      <w:proofErr w:type="spellEnd"/>
-      <w:r>
-        <w:rPr>
-          <w:rFonts w:ascii="Courier New" w:hAnsi="Courier New" w:cs="Courier New"/>
-          <w:sz w:val="24"/>
-          <w:szCs w:val="24"/>
-          <w:highlight w:val="yellow"/>
-        </w:rPr>
-        <w:t xml:space="preserve"> HEAD</w:t>
-      </w:r>
-      <w:r>
-        <w:rPr>
-          <w:rFonts w:ascii="Courier New" w:hAnsi="Courier New" w:cs="Courier New"/>
-          <w:sz w:val="24"/>
-          <w:szCs w:val="24"/>
-        </w:rPr>
-        <w:t xml:space="preserve"> &lt;file&gt;, para pasar al estado solo modificado, es decir fuera de los preparados para </w:t>
-      </w:r>
-      <w:proofErr w:type="spellStart"/>
-      <w:r>
-        <w:rPr>
-          <w:rFonts w:ascii="Courier New" w:hAnsi="Courier New" w:cs="Courier New"/>
-          <w:sz w:val="24"/>
-          <w:szCs w:val="24"/>
-        </w:rPr>
-        <w:t>commit</w:t>
-      </w:r>
-      <w:proofErr w:type="spellEnd"/>
-      <w:r>
-        <w:rPr>
-          <w:rFonts w:ascii="Courier New" w:hAnsi="Courier New" w:cs="Courier New"/>
-          <w:sz w:val="24"/>
-          <w:szCs w:val="24"/>
-        </w:rPr>
-        <w:t xml:space="preserve"> (</w:t>
-      </w:r>
-      <w:proofErr w:type="spellStart"/>
-      <w:r>
-        <w:rPr>
-          <w:rFonts w:ascii="Courier New" w:hAnsi="Courier New" w:cs="Courier New"/>
-          <w:sz w:val="24"/>
-          <w:szCs w:val="24"/>
-        </w:rPr>
-        <w:t>to</w:t>
-      </w:r>
-      <w:proofErr w:type="spellEnd"/>
-      <w:r>
-        <w:rPr>
-          <w:rFonts w:ascii="Courier New" w:hAnsi="Courier New" w:cs="Courier New"/>
-          <w:sz w:val="24"/>
-          <w:szCs w:val="24"/>
-        </w:rPr>
-        <w:t xml:space="preserve"> </w:t>
-      </w:r>
-      <w:proofErr w:type="spellStart"/>
-      <w:r>
-        <w:rPr>
-          <w:rFonts w:ascii="Courier New" w:hAnsi="Courier New" w:cs="Courier New"/>
-          <w:sz w:val="24"/>
-          <w:szCs w:val="24"/>
-        </w:rPr>
-        <w:t>unstage</w:t>
-      </w:r>
-      <w:proofErr w:type="spellEnd"/>
-      <w:r>
-        <w:rPr>
-          <w:rFonts w:ascii="Courier New" w:hAnsi="Courier New" w:cs="Courier New"/>
-          <w:sz w:val="24"/>
-          <w:szCs w:val="24"/>
-        </w:rPr>
-        <w:t>)</w:t>
-      </w:r>
-      <w:r>
-        <w:rPr>
-          <w:rFonts w:ascii="Courier New" w:hAnsi="Courier New" w:cs="Courier New"/>
-          <w:sz w:val="24"/>
-          <w:szCs w:val="24"/>
-        </w:rPr>
-        <w:t>. Si lo que queremos es recuperar el contenido de un fichero que hemos modificado tendremos que usar también el comando</w:t>
-      </w:r>
-      <w:r>
-        <w:rPr>
-          <w:rFonts w:ascii="Courier New" w:hAnsi="Courier New" w:cs="Courier New"/>
-          <w:sz w:val="24"/>
-          <w:szCs w:val="24"/>
-        </w:rPr>
-        <w:t>:</w:t>
-      </w:r>
-    </w:p>
-    <w:p>
-      <w:pPr>
-        <w:shd w:val="clear" w:color="auto" w:fill="EEECE1" w:themeFill="background2"/>
-        <w:rPr>
-          <w:rFonts w:ascii="Courier New" w:hAnsi="Courier New" w:cs="Courier New"/>
-          <w:sz w:val="24"/>
-          <w:szCs w:val="24"/>
-        </w:rPr>
-      </w:pPr>
-      <w:proofErr w:type="spellStart"/>
-      <w:proofErr w:type="gramStart"/>
-      <w:r>
-        <w:rPr>
-          <w:rFonts w:ascii="Courier New" w:hAnsi="Courier New" w:cs="Courier New"/>
-          <w:sz w:val="24"/>
-          <w:szCs w:val="24"/>
-        </w:rPr>
-        <w:t>git</w:t>
-      </w:r>
-      <w:proofErr w:type="spellEnd"/>
-      <w:proofErr w:type="gramEnd"/>
-      <w:r>
-        <w:rPr>
-          <w:rFonts w:ascii="Courier New" w:hAnsi="Courier New" w:cs="Courier New"/>
-          <w:sz w:val="24"/>
-          <w:szCs w:val="24"/>
-        </w:rPr>
-        <w:t xml:space="preserve"> </w:t>
-      </w:r>
-      <w:proofErr w:type="spellStart"/>
-      <w:r>
-        <w:rPr>
-          <w:rFonts w:ascii="Courier New" w:hAnsi="Courier New" w:cs="Courier New"/>
-          <w:sz w:val="24"/>
-          <w:szCs w:val="24"/>
-        </w:rPr>
-        <w:t>checkout</w:t>
-      </w:r>
-      <w:proofErr w:type="spellEnd"/>
-      <w:r>
-        <w:rPr>
-          <w:rFonts w:ascii="Courier New" w:hAnsi="Courier New" w:cs="Courier New"/>
-          <w:sz w:val="24"/>
-          <w:szCs w:val="24"/>
-        </w:rPr>
-        <w:t xml:space="preserve"> -- &lt;file&gt;.</w:t>
-      </w:r>
-      <w:r>
-        <w:rPr>
-          <w:rFonts w:ascii="Courier New" w:hAnsi="Courier New" w:cs="Courier New"/>
-          <w:sz w:val="24"/>
-          <w:szCs w:val="24"/>
-        </w:rPr>
-        <w:t xml:space="preserve"> </w:t>
-      </w:r>
-    </w:p>
-    <w:p>
-      <w:pPr>
-        <w:shd w:val="clear" w:color="auto" w:fill="FFFFFF" w:themeFill="background1"/>
-        <w:rPr>
-          <w:rFonts w:ascii="Courier New" w:hAnsi="Courier New" w:cs="Courier New"/>
-          <w:sz w:val="24"/>
-          <w:szCs w:val="24"/>
-        </w:rPr>
-      </w:pPr>
-    </w:p>
-    <w:p>
-      <w:pPr>
-        <w:shd w:val="clear" w:color="auto" w:fill="EEECE1" w:themeFill="background2"/>
-        <w:rPr>
-          <w:rFonts w:ascii="Courier New" w:hAnsi="Courier New" w:cs="Courier New"/>
-          <w:sz w:val="24"/>
-          <w:szCs w:val="24"/>
-        </w:rPr>
-      </w:pPr>
-      <w:r>
-        <w:rPr>
-          <w:rFonts w:ascii="Courier New" w:hAnsi="Courier New" w:cs="Courier New"/>
-          <w:sz w:val="24"/>
-          <w:szCs w:val="24"/>
-        </w:rPr>
-        <w:t>BORRAR, ELIMINAR</w:t>
-      </w:r>
-    </w:p>
-    <w:p>
-      <w:pPr>
-        <w:shd w:val="clear" w:color="auto" w:fill="EEECE1" w:themeFill="background2"/>
-        <w:rPr>
-          <w:rFonts w:ascii="Courier New" w:hAnsi="Courier New" w:cs="Courier New"/>
-          <w:sz w:val="24"/>
-          <w:szCs w:val="24"/>
-        </w:rPr>
-      </w:pPr>
-      <w:proofErr w:type="spellStart"/>
-      <w:r>
-        <w:rPr>
-          <w:rFonts w:ascii="Courier New" w:hAnsi="Courier New" w:cs="Courier New"/>
-          <w:sz w:val="24"/>
-          <w:szCs w:val="24"/>
-        </w:rPr>
-        <w:t>git</w:t>
-      </w:r>
-      <w:proofErr w:type="spellEnd"/>
-      <w:r>
-        <w:rPr>
-          <w:rFonts w:ascii="Courier New" w:hAnsi="Courier New" w:cs="Courier New"/>
-          <w:sz w:val="24"/>
-          <w:szCs w:val="24"/>
-        </w:rPr>
-        <w:t xml:space="preserve"> </w:t>
-      </w:r>
-      <w:proofErr w:type="spellStart"/>
-      <w:r>
-        <w:rPr>
-          <w:rFonts w:ascii="Courier New" w:hAnsi="Courier New" w:cs="Courier New"/>
-          <w:sz w:val="24"/>
-          <w:szCs w:val="24"/>
-          <w:highlight w:val="yellow"/>
-        </w:rPr>
-        <w:t>rm</w:t>
-      </w:r>
-      <w:proofErr w:type="spellEnd"/>
-      <w:r>
-        <w:rPr>
-          <w:rFonts w:ascii="Courier New" w:hAnsi="Courier New" w:cs="Courier New"/>
-          <w:sz w:val="24"/>
-          <w:szCs w:val="24"/>
-        </w:rPr>
-        <w:t xml:space="preserve"> &lt;fichero&gt;, para eliminar el fichero y </w:t>
-      </w:r>
-      <w:r>
-        <w:rPr>
-          <w:rFonts w:ascii="Courier New" w:hAnsi="Courier New" w:cs="Courier New"/>
-          <w:sz w:val="24"/>
-          <w:szCs w:val="24"/>
-        </w:rPr>
-        <w:t>sacarlo del</w:t>
-      </w:r>
-      <w:r>
-        <w:rPr>
-          <w:rFonts w:ascii="Courier New" w:hAnsi="Courier New" w:cs="Courier New"/>
-          <w:sz w:val="24"/>
-          <w:szCs w:val="24"/>
-        </w:rPr>
-        <w:t xml:space="preserve"> seguimiento </w:t>
-      </w:r>
-      <w:proofErr w:type="spellStart"/>
-      <w:r>
-        <w:rPr>
-          <w:rFonts w:ascii="Courier New" w:hAnsi="Courier New" w:cs="Courier New"/>
-          <w:sz w:val="24"/>
-          <w:szCs w:val="24"/>
-        </w:rPr>
-        <w:t>git</w:t>
-      </w:r>
-      <w:proofErr w:type="spellEnd"/>
-    </w:p>
-    <w:p>
-      <w:pPr>
-        <w:shd w:val="clear" w:color="auto" w:fill="EEECE1" w:themeFill="background2"/>
-        <w:rPr>
-          <w:rFonts w:ascii="Courier New" w:hAnsi="Courier New" w:cs="Courier New"/>
-          <w:sz w:val="24"/>
-          <w:szCs w:val="24"/>
-        </w:rPr>
-      </w:pPr>
-      <w:proofErr w:type="spellStart"/>
-      <w:r>
-        <w:rPr>
-          <w:rFonts w:ascii="Courier New" w:hAnsi="Courier New" w:cs="Courier New"/>
-          <w:sz w:val="24"/>
-          <w:szCs w:val="24"/>
-        </w:rPr>
-        <w:t>git</w:t>
-      </w:r>
-      <w:proofErr w:type="spellEnd"/>
-      <w:r>
-        <w:rPr>
-          <w:rFonts w:ascii="Courier New" w:hAnsi="Courier New" w:cs="Courier New"/>
-          <w:sz w:val="24"/>
-          <w:szCs w:val="24"/>
-        </w:rPr>
-        <w:t xml:space="preserve"> </w:t>
-      </w:r>
-      <w:proofErr w:type="spellStart"/>
-      <w:r>
-        <w:rPr>
-          <w:rFonts w:ascii="Courier New" w:hAnsi="Courier New" w:cs="Courier New"/>
-          <w:sz w:val="24"/>
-          <w:szCs w:val="24"/>
-          <w:highlight w:val="yellow"/>
-        </w:rPr>
-        <w:t>rm</w:t>
-      </w:r>
-      <w:proofErr w:type="spellEnd"/>
-      <w:r>
-        <w:rPr>
-          <w:rFonts w:ascii="Courier New" w:hAnsi="Courier New" w:cs="Courier New"/>
-          <w:sz w:val="24"/>
-          <w:szCs w:val="24"/>
-          <w:highlight w:val="yellow"/>
-        </w:rPr>
-        <w:t xml:space="preserve"> –f</w:t>
-      </w:r>
-      <w:r>
-        <w:rPr>
-          <w:rFonts w:ascii="Courier New" w:hAnsi="Courier New" w:cs="Courier New"/>
-          <w:sz w:val="24"/>
-          <w:szCs w:val="24"/>
-        </w:rPr>
-        <w:t xml:space="preserve"> &lt;fichero&gt;, para el eliminar el fichero </w:t>
-      </w:r>
-      <w:r>
-        <w:rPr>
-          <w:rFonts w:ascii="Courier New" w:hAnsi="Courier New" w:cs="Courier New"/>
-          <w:sz w:val="24"/>
-          <w:szCs w:val="24"/>
-        </w:rPr>
-        <w:t xml:space="preserve">y sacarlo del seguimiento </w:t>
-      </w:r>
-      <w:proofErr w:type="spellStart"/>
-      <w:r>
-        <w:rPr>
-          <w:rFonts w:ascii="Courier New" w:hAnsi="Courier New" w:cs="Courier New"/>
-          <w:sz w:val="24"/>
-          <w:szCs w:val="24"/>
-        </w:rPr>
-        <w:t>git</w:t>
-      </w:r>
-      <w:proofErr w:type="spellEnd"/>
-      <w:r>
-        <w:rPr>
-          <w:rFonts w:ascii="Courier New" w:hAnsi="Courier New" w:cs="Courier New"/>
-          <w:sz w:val="24"/>
-          <w:szCs w:val="24"/>
-        </w:rPr>
-        <w:t xml:space="preserve"> cuando tiene cambios.</w:t>
-      </w:r>
-    </w:p>
-    <w:p>
-      <w:pPr>
-        <w:shd w:val="clear" w:color="auto" w:fill="EEECE1" w:themeFill="background2"/>
-        <w:rPr>
-          <w:rFonts w:ascii="Courier New" w:hAnsi="Courier New" w:cs="Courier New"/>
-          <w:sz w:val="24"/>
-          <w:szCs w:val="24"/>
-        </w:rPr>
-      </w:pPr>
-      <w:proofErr w:type="spellStart"/>
-      <w:r>
-        <w:rPr>
-          <w:rFonts w:ascii="Courier New" w:hAnsi="Courier New" w:cs="Courier New"/>
-          <w:sz w:val="24"/>
-          <w:szCs w:val="24"/>
-        </w:rPr>
-        <w:t>git</w:t>
-      </w:r>
-      <w:proofErr w:type="spellEnd"/>
-      <w:r>
-        <w:rPr>
-          <w:rFonts w:ascii="Courier New" w:hAnsi="Courier New" w:cs="Courier New"/>
-          <w:sz w:val="24"/>
-          <w:szCs w:val="24"/>
-        </w:rPr>
-        <w:t xml:space="preserve"> </w:t>
-      </w:r>
-      <w:proofErr w:type="spellStart"/>
-      <w:r>
-        <w:rPr>
-          <w:rFonts w:ascii="Courier New" w:hAnsi="Courier New" w:cs="Courier New"/>
-          <w:sz w:val="24"/>
-          <w:szCs w:val="24"/>
-          <w:highlight w:val="yellow"/>
-        </w:rPr>
-        <w:t>rm</w:t>
-      </w:r>
-      <w:proofErr w:type="spellEnd"/>
-      <w:r>
-        <w:rPr>
-          <w:rFonts w:ascii="Courier New" w:hAnsi="Courier New" w:cs="Courier New"/>
-          <w:sz w:val="24"/>
-          <w:szCs w:val="24"/>
-          <w:highlight w:val="yellow"/>
-        </w:rPr>
-        <w:t xml:space="preserve"> --</w:t>
-      </w:r>
-      <w:proofErr w:type="spellStart"/>
-      <w:r>
-        <w:rPr>
-          <w:rFonts w:ascii="Courier New" w:hAnsi="Courier New" w:cs="Courier New"/>
-          <w:sz w:val="24"/>
-          <w:szCs w:val="24"/>
-          <w:highlight w:val="yellow"/>
-        </w:rPr>
-        <w:t>cached</w:t>
-      </w:r>
-      <w:proofErr w:type="spellEnd"/>
-      <w:r>
-        <w:rPr>
-          <w:rFonts w:ascii="Courier New" w:hAnsi="Courier New" w:cs="Courier New"/>
-          <w:sz w:val="24"/>
-          <w:szCs w:val="24"/>
-        </w:rPr>
-        <w:t xml:space="preserve">  &lt;fichero&gt;, para sa</w:t>
-      </w:r>
-      <w:r>
-        <w:rPr>
-          <w:rFonts w:ascii="Courier New" w:hAnsi="Courier New" w:cs="Courier New"/>
-          <w:sz w:val="24"/>
-          <w:szCs w:val="24"/>
-        </w:rPr>
-        <w:t>ca</w:t>
-      </w:r>
-      <w:r>
-        <w:rPr>
-          <w:rFonts w:ascii="Courier New" w:hAnsi="Courier New" w:cs="Courier New"/>
-          <w:sz w:val="24"/>
-          <w:szCs w:val="24"/>
-        </w:rPr>
-        <w:t>rlo del seguimiento sin eliminar</w:t>
-      </w:r>
-      <w:r>
-        <w:rPr>
-          <w:rFonts w:ascii="Courier New" w:hAnsi="Courier New" w:cs="Courier New"/>
-          <w:sz w:val="24"/>
-          <w:szCs w:val="24"/>
-        </w:rPr>
-        <w:t xml:space="preserve">, para esto mismo también se puede utilizar </w:t>
-      </w:r>
-      <w:proofErr w:type="spellStart"/>
-      <w:r>
-        <w:rPr>
-          <w:rFonts w:ascii="Courier New" w:hAnsi="Courier New" w:cs="Courier New"/>
-          <w:sz w:val="24"/>
-          <w:szCs w:val="24"/>
-        </w:rPr>
-        <w:t>git</w:t>
-      </w:r>
-      <w:proofErr w:type="spellEnd"/>
-      <w:r>
-        <w:rPr>
-          <w:rFonts w:ascii="Courier New" w:hAnsi="Courier New" w:cs="Courier New"/>
-          <w:sz w:val="24"/>
-          <w:szCs w:val="24"/>
-        </w:rPr>
-        <w:t xml:space="preserve"> </w:t>
-      </w:r>
-      <w:proofErr w:type="spellStart"/>
-      <w:r>
-        <w:rPr>
-          <w:rFonts w:ascii="Courier New" w:hAnsi="Courier New" w:cs="Courier New"/>
-          <w:sz w:val="24"/>
-          <w:szCs w:val="24"/>
-          <w:highlight w:val="yellow"/>
-        </w:rPr>
-        <w:t>reset</w:t>
-      </w:r>
-      <w:proofErr w:type="spellEnd"/>
-      <w:r>
-        <w:rPr>
-          <w:rFonts w:ascii="Courier New" w:hAnsi="Courier New" w:cs="Courier New"/>
-          <w:sz w:val="24"/>
-          <w:szCs w:val="24"/>
-          <w:highlight w:val="yellow"/>
-        </w:rPr>
-        <w:t xml:space="preserve"> HEAD</w:t>
-      </w:r>
-      <w:r>
-        <w:rPr>
-          <w:rFonts w:ascii="Courier New" w:hAnsi="Courier New" w:cs="Courier New"/>
-          <w:sz w:val="24"/>
-          <w:szCs w:val="24"/>
-        </w:rPr>
-        <w:t xml:space="preserve"> &lt;fichero&gt;</w:t>
-      </w:r>
-    </w:p>
-    <w:p>
-      <w:pPr>
-        <w:shd w:val="clear" w:color="auto" w:fill="EEECE1" w:themeFill="background2"/>
-        <w:rPr>
-          <w:rFonts w:ascii="Courier New" w:hAnsi="Courier New" w:cs="Courier New"/>
-          <w:sz w:val="24"/>
-          <w:szCs w:val="24"/>
-        </w:rPr>
-      </w:pPr>
-      <w:r>
-        <w:rPr>
-          <w:rFonts w:ascii="Courier New" w:hAnsi="Courier New" w:cs="Courier New"/>
-          <w:sz w:val="24"/>
-          <w:szCs w:val="24"/>
-        </w:rPr>
-        <w:t xml:space="preserve">Prueba hecha con </w:t>
-      </w:r>
-      <w:proofErr w:type="spellStart"/>
-      <w:r>
-        <w:rPr>
-          <w:rFonts w:ascii="Courier New" w:hAnsi="Courier New" w:cs="Courier New"/>
-          <w:sz w:val="24"/>
-          <w:szCs w:val="24"/>
-        </w:rPr>
-        <w:t>rm</w:t>
-      </w:r>
-      <w:proofErr w:type="spellEnd"/>
-      <w:r>
-        <w:rPr>
-          <w:rFonts w:ascii="Courier New" w:hAnsi="Courier New" w:cs="Courier New"/>
-          <w:sz w:val="24"/>
-          <w:szCs w:val="24"/>
-        </w:rPr>
-        <w:t xml:space="preserve"> –-</w:t>
-      </w:r>
-      <w:proofErr w:type="spellStart"/>
-      <w:r>
-        <w:rPr>
-          <w:rFonts w:ascii="Courier New" w:hAnsi="Courier New" w:cs="Courier New"/>
-          <w:sz w:val="24"/>
-          <w:szCs w:val="24"/>
-        </w:rPr>
-        <w:t>cached</w:t>
-      </w:r>
-      <w:proofErr w:type="spellEnd"/>
-      <w:r>
-        <w:rPr>
-          <w:rFonts w:ascii="Courier New" w:hAnsi="Courier New" w:cs="Courier New"/>
-          <w:sz w:val="24"/>
-          <w:szCs w:val="24"/>
-        </w:rPr>
-        <w:t xml:space="preserve"> &lt;fichero&gt;:</w:t>
-      </w:r>
-    </w:p>
-    <w:p>
-      <w:pPr>
-        <w:shd w:val="clear" w:color="auto" w:fill="EEECE1" w:themeFill="background2"/>
-        <w:rPr>
-          <w:rFonts w:ascii="Courier New" w:hAnsi="Courier New" w:cs="Courier New"/>
-          <w:sz w:val="24"/>
-          <w:szCs w:val="24"/>
-        </w:rPr>
-      </w:pPr>
-      <w:proofErr w:type="spellStart"/>
-      <w:r>
-        <w:rPr>
-          <w:rFonts w:ascii="Courier New" w:hAnsi="Courier New" w:cs="Courier New"/>
-          <w:sz w:val="24"/>
-          <w:szCs w:val="24"/>
-        </w:rPr>
-        <w:t>g</w:t>
-      </w:r>
-      <w:r>
-        <w:rPr>
-          <w:rFonts w:ascii="Courier New" w:hAnsi="Courier New" w:cs="Courier New"/>
-          <w:sz w:val="24"/>
-          <w:szCs w:val="24"/>
-        </w:rPr>
-        <w:t>it</w:t>
-      </w:r>
-      <w:proofErr w:type="spellEnd"/>
-      <w:r>
-        <w:rPr>
-          <w:rFonts w:ascii="Courier New" w:hAnsi="Courier New" w:cs="Courier New"/>
-          <w:sz w:val="24"/>
-          <w:szCs w:val="24"/>
-        </w:rPr>
-        <w:t xml:space="preserve"> </w:t>
-      </w:r>
-      <w:proofErr w:type="spellStart"/>
-      <w:r>
-        <w:rPr>
-          <w:rFonts w:ascii="Courier New" w:hAnsi="Courier New" w:cs="Courier New"/>
-          <w:sz w:val="24"/>
-          <w:szCs w:val="24"/>
-        </w:rPr>
-        <w:t>rm</w:t>
-      </w:r>
-      <w:proofErr w:type="spellEnd"/>
-      <w:r>
-        <w:rPr>
-          <w:rFonts w:ascii="Courier New" w:hAnsi="Courier New" w:cs="Courier New"/>
-          <w:sz w:val="24"/>
-          <w:szCs w:val="24"/>
-        </w:rPr>
-        <w:t xml:space="preserve"> –-</w:t>
-      </w:r>
-      <w:proofErr w:type="spellStart"/>
-      <w:r>
-        <w:rPr>
-          <w:rFonts w:ascii="Courier New" w:hAnsi="Courier New" w:cs="Courier New"/>
-          <w:sz w:val="24"/>
-          <w:szCs w:val="24"/>
-        </w:rPr>
-        <w:t>cached</w:t>
-      </w:r>
-      <w:proofErr w:type="spellEnd"/>
-      <w:r>
-        <w:rPr>
-          <w:rFonts w:ascii="Courier New" w:hAnsi="Courier New" w:cs="Courier New"/>
-          <w:sz w:val="24"/>
-          <w:szCs w:val="24"/>
-        </w:rPr>
-        <w:t xml:space="preserve"> sobre &lt;fichero&gt; +</w:t>
-      </w:r>
-      <w:r>
-        <w:rPr>
-          <w:rFonts w:ascii="Courier New" w:hAnsi="Courier New" w:cs="Courier New"/>
-          <w:sz w:val="24"/>
-          <w:szCs w:val="24"/>
-        </w:rPr>
-        <w:t xml:space="preserve"> modificado &lt;fichero&gt; </w:t>
-      </w:r>
-      <w:r>
-        <w:rPr>
-          <w:rFonts w:ascii="Courier New" w:hAnsi="Courier New" w:cs="Courier New"/>
-          <w:sz w:val="24"/>
-          <w:szCs w:val="24"/>
-        </w:rPr>
-        <w:t xml:space="preserve">+ </w:t>
-      </w:r>
-      <w:proofErr w:type="spellStart"/>
-      <w:r>
-        <w:rPr>
-          <w:rFonts w:ascii="Courier New" w:hAnsi="Courier New" w:cs="Courier New"/>
-          <w:sz w:val="24"/>
-          <w:szCs w:val="24"/>
-        </w:rPr>
-        <w:t>git</w:t>
-      </w:r>
-      <w:proofErr w:type="spellEnd"/>
-      <w:r>
-        <w:rPr>
-          <w:rFonts w:ascii="Courier New" w:hAnsi="Courier New" w:cs="Courier New"/>
-          <w:sz w:val="24"/>
-          <w:szCs w:val="24"/>
-        </w:rPr>
-        <w:t xml:space="preserve"> </w:t>
-      </w:r>
-      <w:proofErr w:type="spellStart"/>
-      <w:r>
-        <w:rPr>
-          <w:rFonts w:ascii="Courier New" w:hAnsi="Courier New" w:cs="Courier New"/>
-          <w:sz w:val="24"/>
-          <w:szCs w:val="24"/>
-        </w:rPr>
-        <w:t>push</w:t>
-      </w:r>
-      <w:proofErr w:type="spellEnd"/>
-      <w:r>
-        <w:rPr>
-          <w:rFonts w:ascii="Courier New" w:hAnsi="Courier New" w:cs="Courier New"/>
-          <w:sz w:val="24"/>
-          <w:szCs w:val="24"/>
-        </w:rPr>
-        <w:t xml:space="preserve"> </w:t>
-      </w:r>
-      <w:proofErr w:type="spellStart"/>
-      <w:r>
-        <w:rPr>
-          <w:rFonts w:ascii="Courier New" w:hAnsi="Courier New" w:cs="Courier New"/>
-          <w:sz w:val="24"/>
-          <w:szCs w:val="24"/>
-        </w:rPr>
-        <w:t>origin</w:t>
-      </w:r>
-      <w:proofErr w:type="spellEnd"/>
-      <w:r>
-        <w:rPr>
-          <w:rFonts w:ascii="Courier New" w:hAnsi="Courier New" w:cs="Courier New"/>
-          <w:sz w:val="24"/>
-          <w:szCs w:val="24"/>
-        </w:rPr>
-        <w:t xml:space="preserve"> master, lo que ha ocurrido es que se ha eliminado &lt;fichero&gt; en el repositorio.</w:t>
-      </w:r>
-    </w:p>
-    <w:p>
-      <w:pPr>
-        <w:shd w:val="clear" w:color="auto" w:fill="FFFFFF" w:themeFill="background1"/>
-        <w:rPr>
-          <w:rFonts w:ascii="Courier New" w:hAnsi="Courier New" w:cs="Courier New"/>
-          <w:sz w:val="24"/>
-          <w:szCs w:val="24"/>
-        </w:rPr>
-      </w:pPr>
-      <w:r>
-        <w:rPr>
-          <w:rFonts w:ascii="Courier New" w:hAnsi="Courier New" w:cs="Courier New"/>
-          <w:sz w:val="24"/>
-          <w:szCs w:val="24"/>
-        </w:rPr>
-        <w:t xml:space="preserve"> </w:t>
-      </w:r>
-    </w:p>
-    <w:p>
-      <w:pPr>
-        <w:shd w:val="clear" w:color="auto" w:fill="EEECE1" w:themeFill="background2"/>
-        <w:rPr>
-          <w:rFonts w:ascii="Courier New" w:hAnsi="Courier New" w:cs="Courier New"/>
-          <w:sz w:val="24"/>
-          <w:szCs w:val="24"/>
-        </w:rPr>
-      </w:pPr>
-      <w:r>
-        <w:rPr>
-          <w:rFonts w:ascii="Courier New" w:hAnsi="Courier New" w:cs="Courier New"/>
-          <w:sz w:val="24"/>
-          <w:szCs w:val="24"/>
-        </w:rPr>
-        <w:t>CONSULTA</w:t>
-      </w:r>
-    </w:p>
-    <w:p>
-      <w:pPr>
-        <w:shd w:val="clear" w:color="auto" w:fill="EEECE1" w:themeFill="background2"/>
-        <w:rPr>
-          <w:rFonts w:ascii="Courier New" w:hAnsi="Courier New" w:cs="Courier New"/>
-          <w:sz w:val="24"/>
-          <w:szCs w:val="24"/>
-        </w:rPr>
-      </w:pPr>
-      <w:proofErr w:type="spellStart"/>
-      <w:r>
-        <w:rPr>
-          <w:rFonts w:ascii="Courier New" w:hAnsi="Courier New" w:cs="Courier New"/>
-          <w:sz w:val="24"/>
-          <w:szCs w:val="24"/>
-        </w:rPr>
-        <w:t>git</w:t>
-      </w:r>
-      <w:proofErr w:type="spellEnd"/>
-      <w:r>
-        <w:rPr>
-          <w:rFonts w:ascii="Courier New" w:hAnsi="Courier New" w:cs="Courier New"/>
-          <w:sz w:val="24"/>
-          <w:szCs w:val="24"/>
-        </w:rPr>
-        <w:t xml:space="preserve"> </w:t>
-      </w:r>
-      <w:r>
-        <w:rPr>
-          <w:rFonts w:ascii="Courier New" w:hAnsi="Courier New" w:cs="Courier New"/>
-          <w:sz w:val="24"/>
-          <w:szCs w:val="24"/>
-          <w:highlight w:val="yellow"/>
-        </w:rPr>
-        <w:t>show</w:t>
-      </w:r>
-      <w:r>
-        <w:rPr>
-          <w:rFonts w:ascii="Courier New" w:hAnsi="Courier New" w:cs="Courier New"/>
-          <w:sz w:val="24"/>
-          <w:szCs w:val="24"/>
-        </w:rPr>
-        <w:t xml:space="preserve"> &lt;hash de un </w:t>
-      </w:r>
-      <w:proofErr w:type="spellStart"/>
-      <w:r>
-        <w:rPr>
-          <w:rFonts w:ascii="Courier New" w:hAnsi="Courier New" w:cs="Courier New"/>
-          <w:sz w:val="24"/>
-          <w:szCs w:val="24"/>
-        </w:rPr>
-        <w:t>commit</w:t>
-      </w:r>
-      <w:proofErr w:type="spellEnd"/>
-      <w:r>
-        <w:rPr>
-          <w:rFonts w:ascii="Courier New" w:hAnsi="Courier New" w:cs="Courier New"/>
-          <w:sz w:val="24"/>
-          <w:szCs w:val="24"/>
-        </w:rPr>
-        <w:t>&gt;:nombre/del/fichero</w:t>
-      </w:r>
-      <w:r>
-        <w:rPr>
-          <w:rFonts w:ascii="Courier New" w:hAnsi="Courier New" w:cs="Courier New"/>
-          <w:sz w:val="24"/>
-          <w:szCs w:val="24"/>
-        </w:rPr>
-        <w:t xml:space="preserve"> &gt; &lt;fichero destino&gt;</w:t>
-      </w:r>
-      <w:r>
-        <w:rPr>
-          <w:rFonts w:ascii="Courier New" w:hAnsi="Courier New" w:cs="Courier New"/>
-          <w:sz w:val="24"/>
-          <w:szCs w:val="24"/>
-        </w:rPr>
-        <w:t>, nos muestra el archive en ese momento</w:t>
-      </w:r>
-    </w:p>
-    <w:p>
-      <w:pPr>
-        <w:shd w:val="clear" w:color="auto" w:fill="EEECE1" w:themeFill="background2"/>
-        <w:rPr>
-          <w:rFonts w:ascii="Courier New" w:hAnsi="Courier New" w:cs="Courier New"/>
-          <w:sz w:val="24"/>
-          <w:szCs w:val="24"/>
-        </w:rPr>
-      </w:pPr>
-      <w:proofErr w:type="spellStart"/>
-      <w:proofErr w:type="gramStart"/>
-      <w:r>
-        <w:rPr>
-          <w:rFonts w:ascii="Courier New" w:hAnsi="Courier New" w:cs="Courier New"/>
-          <w:sz w:val="24"/>
-          <w:szCs w:val="24"/>
-        </w:rPr>
-        <w:t>git</w:t>
-      </w:r>
-      <w:proofErr w:type="spellEnd"/>
-      <w:proofErr w:type="gramEnd"/>
-      <w:r>
-        <w:rPr>
-          <w:rFonts w:ascii="Courier New" w:hAnsi="Courier New" w:cs="Courier New"/>
-          <w:sz w:val="24"/>
-          <w:szCs w:val="24"/>
-        </w:rPr>
-        <w:t xml:space="preserve"> </w:t>
-      </w:r>
-      <w:r>
-        <w:rPr>
-          <w:rFonts w:ascii="Courier New" w:hAnsi="Courier New" w:cs="Courier New"/>
-          <w:sz w:val="24"/>
-          <w:szCs w:val="24"/>
-          <w:highlight w:val="yellow"/>
-        </w:rPr>
-        <w:t>show</w:t>
-      </w:r>
-      <w:r>
-        <w:rPr>
-          <w:rFonts w:ascii="Courier New" w:hAnsi="Courier New" w:cs="Courier New"/>
-          <w:sz w:val="24"/>
-          <w:szCs w:val="24"/>
-        </w:rPr>
-        <w:t xml:space="preserve"> &lt;</w:t>
-      </w:r>
-      <w:r>
-        <w:rPr>
-          <w:rFonts w:ascii="Courier New" w:hAnsi="Courier New" w:cs="Courier New"/>
-          <w:sz w:val="24"/>
-          <w:szCs w:val="24"/>
-        </w:rPr>
-        <w:t>id-</w:t>
-      </w:r>
-      <w:proofErr w:type="spellStart"/>
-      <w:r>
-        <w:rPr>
-          <w:rFonts w:ascii="Courier New" w:hAnsi="Courier New" w:cs="Courier New"/>
-          <w:sz w:val="24"/>
-          <w:szCs w:val="24"/>
-        </w:rPr>
-        <w:t>commit</w:t>
-      </w:r>
-      <w:proofErr w:type="spellEnd"/>
-      <w:r>
-        <w:rPr>
-          <w:rFonts w:ascii="Courier New" w:hAnsi="Courier New" w:cs="Courier New"/>
-          <w:sz w:val="24"/>
-          <w:szCs w:val="24"/>
-        </w:rPr>
-        <w:t>&gt;, información de situación en ese punto.</w:t>
-      </w:r>
-    </w:p>
-    <w:p>
-      <w:pPr>
-        <w:shd w:val="clear" w:color="auto" w:fill="EEECE1" w:themeFill="background2"/>
-        <w:rPr>
-          <w:rFonts w:ascii="Courier New" w:hAnsi="Courier New" w:cs="Courier New"/>
-          <w:sz w:val="24"/>
-          <w:szCs w:val="24"/>
-        </w:rPr>
-      </w:pPr>
-      <w:proofErr w:type="spellStart"/>
-      <w:proofErr w:type="gramStart"/>
-      <w:r>
-        <w:rPr>
-          <w:rFonts w:ascii="Courier New" w:hAnsi="Courier New" w:cs="Courier New"/>
-          <w:sz w:val="24"/>
-          <w:szCs w:val="24"/>
-        </w:rPr>
-        <w:t>git</w:t>
-      </w:r>
-      <w:proofErr w:type="spellEnd"/>
-      <w:proofErr w:type="gramEnd"/>
-      <w:r>
-        <w:rPr>
-          <w:rFonts w:ascii="Courier New" w:hAnsi="Courier New" w:cs="Courier New"/>
-          <w:sz w:val="24"/>
-          <w:szCs w:val="24"/>
-        </w:rPr>
-        <w:t xml:space="preserve"> </w:t>
-      </w:r>
-      <w:r>
-        <w:rPr>
-          <w:rFonts w:ascii="Courier New" w:hAnsi="Courier New" w:cs="Courier New"/>
-          <w:sz w:val="24"/>
-          <w:szCs w:val="24"/>
-          <w:highlight w:val="yellow"/>
-        </w:rPr>
-        <w:t xml:space="preserve">show </w:t>
-      </w:r>
-      <w:r>
-        <w:rPr>
-          <w:rFonts w:ascii="Courier New" w:hAnsi="Courier New" w:cs="Courier New"/>
-          <w:sz w:val="24"/>
-          <w:szCs w:val="24"/>
-          <w:highlight w:val="yellow"/>
-        </w:rPr>
-        <w:t>[--</w:t>
-      </w:r>
-      <w:proofErr w:type="spellStart"/>
-      <w:r>
-        <w:rPr>
-          <w:rFonts w:ascii="Courier New" w:hAnsi="Courier New" w:cs="Courier New"/>
-          <w:sz w:val="24"/>
-          <w:szCs w:val="24"/>
-          <w:highlight w:val="yellow"/>
-        </w:rPr>
-        <w:t>stat</w:t>
-      </w:r>
-      <w:proofErr w:type="spellEnd"/>
-      <w:r>
-        <w:rPr>
-          <w:rFonts w:ascii="Courier New" w:hAnsi="Courier New" w:cs="Courier New"/>
-          <w:sz w:val="24"/>
-          <w:szCs w:val="24"/>
-          <w:highlight w:val="yellow"/>
-        </w:rPr>
-        <w:t xml:space="preserve">] </w:t>
-      </w:r>
-      <w:r>
-        <w:rPr>
-          <w:rFonts w:ascii="Courier New" w:hAnsi="Courier New" w:cs="Courier New"/>
-          <w:sz w:val="24"/>
-          <w:szCs w:val="24"/>
-          <w:highlight w:val="yellow"/>
-        </w:rPr>
-        <w:t>--</w:t>
-      </w:r>
-      <w:proofErr w:type="spellStart"/>
-      <w:r>
-        <w:rPr>
-          <w:rFonts w:ascii="Courier New" w:hAnsi="Courier New" w:cs="Courier New"/>
-          <w:sz w:val="24"/>
-          <w:szCs w:val="24"/>
-          <w:highlight w:val="yellow"/>
-        </w:rPr>
-        <w:t>oneline</w:t>
-      </w:r>
-      <w:proofErr w:type="spellEnd"/>
-      <w:r>
-        <w:rPr>
-          <w:rFonts w:ascii="Courier New" w:hAnsi="Courier New" w:cs="Courier New"/>
-          <w:sz w:val="24"/>
-          <w:szCs w:val="24"/>
-          <w:highlight w:val="yellow"/>
-        </w:rPr>
-        <w:t xml:space="preserve"> HEAD^^</w:t>
-      </w:r>
-      <w:r>
-        <w:rPr>
-          <w:rFonts w:ascii="Courier New" w:hAnsi="Courier New" w:cs="Courier New"/>
-          <w:sz w:val="24"/>
-          <w:szCs w:val="24"/>
-          <w:highlight w:val="yellow"/>
-        </w:rPr>
-        <w:t>^</w:t>
-      </w:r>
-      <w:r>
-        <w:rPr>
-          <w:rFonts w:ascii="Courier New" w:hAnsi="Courier New" w:cs="Courier New"/>
-          <w:sz w:val="24"/>
-          <w:szCs w:val="24"/>
-          <w:highlight w:val="yellow"/>
-        </w:rPr>
-        <w:t>..HEAD</w:t>
-      </w:r>
-      <w:r>
-        <w:rPr>
-          <w:rFonts w:ascii="Courier New" w:hAnsi="Courier New" w:cs="Courier New"/>
-          <w:sz w:val="24"/>
-          <w:szCs w:val="24"/>
-        </w:rPr>
-        <w:t xml:space="preserve">, </w:t>
-      </w:r>
-      <w:r>
-        <w:rPr>
-          <w:rFonts w:ascii="Courier New" w:hAnsi="Courier New" w:cs="Courier New"/>
-          <w:sz w:val="24"/>
-          <w:szCs w:val="24"/>
-        </w:rPr>
-        <w:t xml:space="preserve">muestra los cambios en los cuatro </w:t>
-      </w:r>
-      <w:r>
-        <w:rPr>
-          <w:rFonts w:ascii="Courier New" w:hAnsi="Courier New" w:cs="Courier New"/>
-          <w:sz w:val="24"/>
-          <w:szCs w:val="24"/>
-        </w:rPr>
-        <w:t xml:space="preserve">últimos </w:t>
-      </w:r>
-      <w:proofErr w:type="spellStart"/>
-      <w:r>
-        <w:rPr>
-          <w:rFonts w:ascii="Courier New" w:hAnsi="Courier New" w:cs="Courier New"/>
-          <w:sz w:val="24"/>
-          <w:szCs w:val="24"/>
-        </w:rPr>
-        <w:t>commit</w:t>
-      </w:r>
-      <w:proofErr w:type="spellEnd"/>
-      <w:r>
-        <w:rPr>
-          <w:rFonts w:ascii="Courier New" w:hAnsi="Courier New" w:cs="Courier New"/>
-          <w:sz w:val="24"/>
-          <w:szCs w:val="24"/>
-        </w:rPr>
-        <w:t>.</w:t>
-      </w:r>
-    </w:p>
-    <w:p>
-      <w:pPr>
-        <w:shd w:val="clear" w:color="auto" w:fill="EEECE1" w:themeFill="background2"/>
-        <w:rPr>
-          <w:rFonts w:ascii="Courier New" w:hAnsi="Courier New" w:cs="Courier New"/>
-          <w:sz w:val="24"/>
-          <w:szCs w:val="24"/>
-          <w:lang w:val="en-US"/>
-        </w:rPr>
-      </w:pPr>
-      <w:proofErr w:type="spellStart"/>
-      <w:r>
-        <w:rPr>
-          <w:rFonts w:ascii="Courier New" w:hAnsi="Courier New" w:cs="Courier New"/>
-          <w:sz w:val="24"/>
-          <w:szCs w:val="24"/>
-          <w:lang w:val="en-US"/>
-        </w:rPr>
-        <w:t>git</w:t>
-      </w:r>
-      <w:proofErr w:type="spellEnd"/>
-      <w:r>
-        <w:rPr>
-          <w:rFonts w:ascii="Courier New" w:hAnsi="Courier New" w:cs="Courier New"/>
-          <w:sz w:val="24"/>
-          <w:szCs w:val="24"/>
-          <w:lang w:val="en-US"/>
-        </w:rPr>
-        <w:t xml:space="preserve"> </w:t>
-      </w:r>
-      <w:r>
-        <w:rPr>
-          <w:rFonts w:ascii="Courier New" w:hAnsi="Courier New" w:cs="Courier New"/>
-          <w:sz w:val="24"/>
-          <w:szCs w:val="24"/>
-          <w:highlight w:val="yellow"/>
-          <w:lang w:val="en-US"/>
-        </w:rPr>
-        <w:t>show --pretty="" --name-only &lt;id-commit&gt;</w:t>
-      </w:r>
-      <w:r>
-        <w:rPr>
-          <w:rFonts w:ascii="Courier New" w:hAnsi="Courier New" w:cs="Courier New"/>
-          <w:sz w:val="24"/>
-          <w:szCs w:val="24"/>
-          <w:lang w:val="en-US"/>
-        </w:rPr>
-        <w:t xml:space="preserve">, </w:t>
-      </w:r>
-      <w:proofErr w:type="spellStart"/>
-      <w:r>
-        <w:rPr>
-          <w:rFonts w:ascii="Courier New" w:hAnsi="Courier New" w:cs="Courier New"/>
-          <w:sz w:val="24"/>
-          <w:szCs w:val="24"/>
-          <w:lang w:val="en-US"/>
-        </w:rPr>
-        <w:t>muestra</w:t>
-      </w:r>
-      <w:proofErr w:type="spellEnd"/>
-      <w:r>
-        <w:rPr>
-          <w:rFonts w:ascii="Courier New" w:hAnsi="Courier New" w:cs="Courier New"/>
-          <w:sz w:val="24"/>
-          <w:szCs w:val="24"/>
-          <w:lang w:val="en-US"/>
-        </w:rPr>
-        <w:t xml:space="preserve"> </w:t>
-      </w:r>
-      <w:proofErr w:type="spellStart"/>
-      <w:r>
-        <w:rPr>
-          <w:rFonts w:ascii="Courier New" w:hAnsi="Courier New" w:cs="Courier New"/>
-          <w:sz w:val="24"/>
-          <w:szCs w:val="24"/>
-          <w:lang w:val="en-US"/>
-        </w:rPr>
-        <w:t>únicamente</w:t>
-      </w:r>
-      <w:proofErr w:type="spellEnd"/>
-      <w:r>
-        <w:rPr>
-          <w:rFonts w:ascii="Courier New" w:hAnsi="Courier New" w:cs="Courier New"/>
-          <w:sz w:val="24"/>
-          <w:szCs w:val="24"/>
-          <w:lang w:val="en-US"/>
-        </w:rPr>
-        <w:t xml:space="preserve"> los </w:t>
-      </w:r>
-      <w:proofErr w:type="spellStart"/>
-      <w:r>
-        <w:rPr>
-          <w:rFonts w:ascii="Courier New" w:hAnsi="Courier New" w:cs="Courier New"/>
-          <w:sz w:val="24"/>
-          <w:szCs w:val="24"/>
-          <w:lang w:val="en-US"/>
-        </w:rPr>
-        <w:t>ficheros</w:t>
-      </w:r>
-      <w:proofErr w:type="spellEnd"/>
-      <w:r>
-        <w:rPr>
-          <w:rFonts w:ascii="Courier New" w:hAnsi="Courier New" w:cs="Courier New"/>
-          <w:sz w:val="24"/>
-          <w:szCs w:val="24"/>
-          <w:lang w:val="en-US"/>
-        </w:rPr>
-        <w:t xml:space="preserve"> </w:t>
-      </w:r>
-      <w:proofErr w:type="spellStart"/>
-      <w:r>
-        <w:rPr>
-          <w:rFonts w:ascii="Courier New" w:hAnsi="Courier New" w:cs="Courier New"/>
-          <w:sz w:val="24"/>
-          <w:szCs w:val="24"/>
-          <w:lang w:val="en-US"/>
-        </w:rPr>
-        <w:t>modificados</w:t>
-      </w:r>
-      <w:proofErr w:type="spellEnd"/>
-      <w:r>
-        <w:rPr>
-          <w:rFonts w:ascii="Courier New" w:hAnsi="Courier New" w:cs="Courier New"/>
-          <w:sz w:val="24"/>
-          <w:szCs w:val="24"/>
-          <w:lang w:val="en-US"/>
-        </w:rPr>
-        <w:t xml:space="preserve"> </w:t>
-      </w:r>
-      <w:r>
-        <w:rPr>
-          <w:rFonts w:ascii="Courier New" w:hAnsi="Courier New" w:cs="Courier New"/>
-          <w:sz w:val="24"/>
-          <w:szCs w:val="24"/>
-          <w:lang w:val="en-US"/>
-        </w:rPr>
-        <w:t>en el commit.</w:t>
-      </w:r>
-    </w:p>
-    <w:p>
-      <w:pPr>
-        <w:shd w:val="clear" w:color="auto" w:fill="EEECE1" w:themeFill="background2"/>
-        <w:rPr>
-          <w:rFonts w:ascii="Courier New" w:hAnsi="Courier New" w:cs="Courier New"/>
-          <w:sz w:val="24"/>
-          <w:szCs w:val="24"/>
-          <w:lang w:val="en-US"/>
-        </w:rPr>
-      </w:pPr>
-      <w:proofErr w:type="spellStart"/>
-      <w:proofErr w:type="gramStart"/>
-      <w:r>
-        <w:rPr>
-          <w:rFonts w:ascii="Courier New" w:hAnsi="Courier New" w:cs="Courier New"/>
-          <w:sz w:val="24"/>
-          <w:szCs w:val="24"/>
-          <w:lang w:val="en-US"/>
-        </w:rPr>
-        <w:t>git</w:t>
-      </w:r>
-      <w:proofErr w:type="spellEnd"/>
-      <w:proofErr w:type="gramEnd"/>
-      <w:r>
-        <w:rPr>
-          <w:rFonts w:ascii="Courier New" w:hAnsi="Courier New" w:cs="Courier New"/>
-          <w:sz w:val="24"/>
-          <w:szCs w:val="24"/>
-          <w:lang w:val="en-US"/>
-        </w:rPr>
-        <w:t xml:space="preserve"> </w:t>
-      </w:r>
-      <w:r>
-        <w:rPr>
-          <w:rFonts w:ascii="Courier New" w:hAnsi="Courier New" w:cs="Courier New"/>
-          <w:sz w:val="24"/>
-          <w:szCs w:val="24"/>
-          <w:highlight w:val="yellow"/>
-          <w:lang w:val="en-US"/>
-        </w:rPr>
-        <w:t>diff-tree --no-commit-id --name-only -r &lt;id-commit</w:t>
-      </w:r>
-      <w:r>
-        <w:rPr>
-          <w:rFonts w:ascii="Courier New" w:hAnsi="Courier New" w:cs="Courier New"/>
-          <w:sz w:val="24"/>
-          <w:szCs w:val="24"/>
-          <w:highlight w:val="yellow"/>
-          <w:lang w:val="en-US"/>
-        </w:rPr>
-        <w:t>&gt;</w:t>
-      </w:r>
-      <w:r>
-        <w:rPr>
-          <w:rFonts w:ascii="Courier New" w:hAnsi="Courier New" w:cs="Courier New"/>
-          <w:sz w:val="24"/>
-          <w:szCs w:val="24"/>
-          <w:lang w:val="en-US"/>
-        </w:rPr>
-        <w:t xml:space="preserve">, </w:t>
-      </w:r>
-      <w:proofErr w:type="spellStart"/>
-      <w:r>
-        <w:rPr>
-          <w:rFonts w:ascii="Courier New" w:hAnsi="Courier New" w:cs="Courier New"/>
-          <w:sz w:val="24"/>
-          <w:szCs w:val="24"/>
-          <w:lang w:val="en-US"/>
-        </w:rPr>
-        <w:t>muestra</w:t>
-      </w:r>
-      <w:proofErr w:type="spellEnd"/>
-      <w:r>
-        <w:rPr>
-          <w:rFonts w:ascii="Courier New" w:hAnsi="Courier New" w:cs="Courier New"/>
-          <w:sz w:val="24"/>
-          <w:szCs w:val="24"/>
-          <w:lang w:val="en-US"/>
-        </w:rPr>
-        <w:t xml:space="preserve"> </w:t>
-      </w:r>
-      <w:proofErr w:type="spellStart"/>
-      <w:r>
-        <w:rPr>
-          <w:rFonts w:ascii="Courier New" w:hAnsi="Courier New" w:cs="Courier New"/>
-          <w:sz w:val="24"/>
-          <w:szCs w:val="24"/>
-          <w:lang w:val="en-US"/>
-        </w:rPr>
-        <w:t>únicamente</w:t>
-      </w:r>
-      <w:proofErr w:type="spellEnd"/>
-      <w:r>
-        <w:rPr>
-          <w:rFonts w:ascii="Courier New" w:hAnsi="Courier New" w:cs="Courier New"/>
-          <w:sz w:val="24"/>
-          <w:szCs w:val="24"/>
-          <w:lang w:val="en-US"/>
-        </w:rPr>
-        <w:t xml:space="preserve"> los </w:t>
-      </w:r>
-      <w:proofErr w:type="spellStart"/>
-      <w:r>
-        <w:rPr>
-          <w:rFonts w:ascii="Courier New" w:hAnsi="Courier New" w:cs="Courier New"/>
-          <w:sz w:val="24"/>
-          <w:szCs w:val="24"/>
-          <w:lang w:val="en-US"/>
-        </w:rPr>
-        <w:t>ficheros</w:t>
-      </w:r>
-      <w:proofErr w:type="spellEnd"/>
-      <w:r>
-        <w:rPr>
-          <w:rFonts w:ascii="Courier New" w:hAnsi="Courier New" w:cs="Courier New"/>
-          <w:sz w:val="24"/>
-          <w:szCs w:val="24"/>
-          <w:lang w:val="en-US"/>
-        </w:rPr>
-        <w:t xml:space="preserve"> </w:t>
-      </w:r>
-      <w:proofErr w:type="spellStart"/>
-      <w:r>
-        <w:rPr>
-          <w:rFonts w:ascii="Courier New" w:hAnsi="Courier New" w:cs="Courier New"/>
-          <w:sz w:val="24"/>
-          <w:szCs w:val="24"/>
-          <w:lang w:val="en-US"/>
-        </w:rPr>
-        <w:t>modificados</w:t>
-      </w:r>
-      <w:proofErr w:type="spellEnd"/>
-      <w:r>
-        <w:rPr>
-          <w:rFonts w:ascii="Courier New" w:hAnsi="Courier New" w:cs="Courier New"/>
-          <w:sz w:val="24"/>
-          <w:szCs w:val="24"/>
-          <w:lang w:val="en-US"/>
-        </w:rPr>
-        <w:t xml:space="preserve"> en el commit.</w:t>
-      </w:r>
-    </w:p>
-    <w:p>
-      <w:pPr>
-        <w:shd w:val="clear" w:color="auto" w:fill="EEECE1" w:themeFill="background2"/>
-        <w:rPr>
-          <w:rFonts w:ascii="Courier New" w:hAnsi="Courier New" w:cs="Courier New"/>
-          <w:sz w:val="24"/>
-          <w:szCs w:val="24"/>
-          <w:lang w:val="en-US"/>
-        </w:rPr>
-      </w:pPr>
-      <w:proofErr w:type="spellStart"/>
-      <w:proofErr w:type="gramStart"/>
-      <w:r>
-        <w:rPr>
-          <w:rFonts w:ascii="Courier New" w:hAnsi="Courier New" w:cs="Courier New"/>
-          <w:sz w:val="24"/>
-          <w:szCs w:val="24"/>
-          <w:highlight w:val="yellow"/>
-          <w:lang w:val="en-US"/>
-        </w:rPr>
-        <w:t>git</w:t>
-      </w:r>
-      <w:proofErr w:type="spellEnd"/>
-      <w:proofErr w:type="gramEnd"/>
-      <w:r>
-        <w:rPr>
-          <w:rFonts w:ascii="Courier New" w:hAnsi="Courier New" w:cs="Courier New"/>
-          <w:sz w:val="24"/>
-          <w:szCs w:val="24"/>
-          <w:highlight w:val="yellow"/>
-          <w:lang w:val="en-US"/>
-        </w:rPr>
-        <w:t xml:space="preserve"> </w:t>
-      </w:r>
-      <w:proofErr w:type="spellStart"/>
-      <w:r>
-        <w:rPr>
-          <w:rFonts w:ascii="Courier New" w:hAnsi="Courier New" w:cs="Courier New"/>
-          <w:sz w:val="24"/>
-          <w:szCs w:val="24"/>
-          <w:highlight w:val="yellow"/>
-          <w:lang w:val="en-US"/>
-        </w:rPr>
-        <w:t>ls</w:t>
-      </w:r>
-      <w:proofErr w:type="spellEnd"/>
-      <w:r>
-        <w:rPr>
-          <w:rFonts w:ascii="Courier New" w:hAnsi="Courier New" w:cs="Courier New"/>
-          <w:sz w:val="24"/>
-          <w:szCs w:val="24"/>
-          <w:highlight w:val="yellow"/>
-          <w:lang w:val="en-US"/>
-        </w:rPr>
-        <w:t>-tree --name-only -r &lt;id-commit&gt;</w:t>
-      </w:r>
-      <w:r>
-        <w:rPr>
-          <w:rFonts w:ascii="Courier New" w:hAnsi="Courier New" w:cs="Courier New"/>
-          <w:sz w:val="24"/>
-          <w:szCs w:val="24"/>
-          <w:lang w:val="en-US"/>
-        </w:rPr>
-        <w:t xml:space="preserve">, </w:t>
-      </w:r>
-      <w:proofErr w:type="spellStart"/>
-      <w:r>
-        <w:rPr>
-          <w:rFonts w:ascii="Courier New" w:hAnsi="Courier New" w:cs="Courier New"/>
-          <w:sz w:val="24"/>
-          <w:szCs w:val="24"/>
-          <w:lang w:val="en-US"/>
-        </w:rPr>
-        <w:t>muestra</w:t>
-      </w:r>
-      <w:proofErr w:type="spellEnd"/>
-      <w:r>
-        <w:rPr>
-          <w:rFonts w:ascii="Courier New" w:hAnsi="Courier New" w:cs="Courier New"/>
-          <w:sz w:val="24"/>
-          <w:szCs w:val="24"/>
-          <w:lang w:val="en-US"/>
-        </w:rPr>
-        <w:t xml:space="preserve"> </w:t>
-      </w:r>
-      <w:proofErr w:type="spellStart"/>
-      <w:r>
-        <w:rPr>
-          <w:rFonts w:ascii="Courier New" w:hAnsi="Courier New" w:cs="Courier New"/>
-          <w:sz w:val="24"/>
-          <w:szCs w:val="24"/>
-          <w:lang w:val="en-US"/>
-        </w:rPr>
-        <w:t>todos</w:t>
-      </w:r>
-      <w:proofErr w:type="spellEnd"/>
-      <w:r>
-        <w:rPr>
-          <w:rFonts w:ascii="Courier New" w:hAnsi="Courier New" w:cs="Courier New"/>
-          <w:sz w:val="24"/>
-          <w:szCs w:val="24"/>
-          <w:lang w:val="en-US"/>
-        </w:rPr>
-        <w:t xml:space="preserve"> los </w:t>
-      </w:r>
-      <w:proofErr w:type="spellStart"/>
-      <w:r>
-        <w:rPr>
-          <w:rFonts w:ascii="Courier New" w:hAnsi="Courier New" w:cs="Courier New"/>
-          <w:sz w:val="24"/>
-          <w:szCs w:val="24"/>
-          <w:lang w:val="en-US"/>
-        </w:rPr>
-        <w:t>ficheros</w:t>
-      </w:r>
-      <w:proofErr w:type="spellEnd"/>
-      <w:r>
-        <w:rPr>
-          <w:rFonts w:ascii="Courier New" w:hAnsi="Courier New" w:cs="Courier New"/>
-          <w:sz w:val="24"/>
-          <w:szCs w:val="24"/>
-          <w:lang w:val="en-US"/>
-        </w:rPr>
-        <w:t xml:space="preserve"> </w:t>
-      </w:r>
-      <w:proofErr w:type="spellStart"/>
-      <w:r>
-        <w:rPr>
-          <w:rFonts w:ascii="Courier New" w:hAnsi="Courier New" w:cs="Courier New"/>
-          <w:sz w:val="24"/>
-          <w:szCs w:val="24"/>
-          <w:lang w:val="en-US"/>
-        </w:rPr>
-        <w:t>implicados</w:t>
-      </w:r>
-      <w:proofErr w:type="spellEnd"/>
-      <w:r>
-        <w:rPr>
-          <w:rFonts w:ascii="Courier New" w:hAnsi="Courier New" w:cs="Courier New"/>
-          <w:sz w:val="24"/>
-          <w:szCs w:val="24"/>
-          <w:lang w:val="en-US"/>
-        </w:rPr>
-        <w:t xml:space="preserve"> en un commit.</w:t>
-      </w:r>
-    </w:p>
-    <w:p>
-      <w:pPr>
-        <w:shd w:val="clear" w:color="auto" w:fill="EEECE1" w:themeFill="background2"/>
-        <w:rPr>
-          <w:rFonts w:ascii="Courier New" w:hAnsi="Courier New" w:cs="Courier New"/>
-          <w:sz w:val="24"/>
-          <w:szCs w:val="24"/>
-          <w:lang w:val="en-US"/>
-        </w:rPr>
-      </w:pPr>
-      <w:proofErr w:type="spellStart"/>
-      <w:proofErr w:type="gramStart"/>
-      <w:r>
-        <w:rPr>
-          <w:rFonts w:ascii="Courier New" w:hAnsi="Courier New" w:cs="Courier New"/>
-          <w:sz w:val="24"/>
-          <w:szCs w:val="24"/>
-          <w:lang w:val="en-US"/>
-        </w:rPr>
-        <w:t>también</w:t>
-      </w:r>
-      <w:proofErr w:type="spellEnd"/>
-      <w:proofErr w:type="gramEnd"/>
-      <w:r>
-        <w:rPr>
-          <w:rFonts w:ascii="Courier New" w:hAnsi="Courier New" w:cs="Courier New"/>
-          <w:sz w:val="24"/>
-          <w:szCs w:val="24"/>
-          <w:lang w:val="en-US"/>
-        </w:rPr>
-        <w:t>:</w:t>
-      </w:r>
-    </w:p>
-    <w:p>
-      <w:pPr>
-        <w:shd w:val="clear" w:color="auto" w:fill="EEECE1" w:themeFill="background2"/>
-        <w:rPr>
-          <w:rFonts w:ascii="Courier New" w:hAnsi="Courier New" w:cs="Courier New"/>
-          <w:sz w:val="24"/>
-          <w:szCs w:val="24"/>
-          <w:lang w:val="en-US"/>
-        </w:rPr>
-      </w:pPr>
-      <w:r>
-        <w:rPr>
-          <w:rFonts w:ascii="Courier New" w:hAnsi="Courier New" w:cs="Courier New"/>
-          <w:sz w:val="24"/>
-          <w:szCs w:val="24"/>
-          <w:lang w:val="en-US"/>
-        </w:rPr>
-        <w:lastRenderedPageBreak/>
+          <w:lang w:val="en-US"/>
+        </w:rPr>
+      </w:pPr>
+      <w:r>
+        <w:rPr>
+          <w:rFonts w:ascii="Courier New" w:hAnsi="Courier New" w:cs="Courier New"/>
+          <w:sz w:val="24"/>
+          <w:szCs w:val="24"/>
+          <w:lang w:val="en-US"/>
+        </w:rPr>
         <w:tab/>
       </w:r>
       <w:proofErr w:type="spellStart"/>
@@ -13349,7 +13542,7 @@
         </w:rPr>
         <w:t xml:space="preserve"> remote add origin </w:t>
       </w:r>
-      <w:hyperlink r:id="rId12" w:history="1">
+      <w:hyperlink r:id="rId13" w:history="1">
         <w:r>
           <w:rPr>
             <w:rStyle w:val="Hipervnculo"/>
@@ -13548,6 +13741,7 @@
           <w:szCs w:val="24"/>
           <w:lang w:eastAsia="es-ES"/>
         </w:rPr>
+        <w:lastRenderedPageBreak/>
         <w:t>https://github.com/</w:t>
       </w:r>
       <w:r>
@@ -13819,7 +14013,6 @@
           <w:sz w:val="24"/>
           <w:szCs w:val="24"/>
         </w:rPr>
-        <w:lastRenderedPageBreak/>
         <w:t>Nos colocamos en nuestro repositorio local, en la carpeta donde queremos colgar el proyecto y c</w:t>
       </w:r>
       <w:r>
@@ -13878,7 +14071,7 @@
         </w:rPr>
         <w:t xml:space="preserve"> clone </w:t>
       </w:r>
-      <w:hyperlink r:id="rId13" w:history="1">
+      <w:hyperlink r:id="rId14" w:history="1">
         <w:r>
           <w:rPr>
             <w:rStyle w:val="Hipervnculo"/>
@@ -14287,7 +14480,7 @@
         </w:rPr>
         <w:t xml:space="preserve"> remote add upstream https://github.com/antonio63j</w:t>
       </w:r>
-      <w:hyperlink r:id="rId14" w:history="1">
+      <w:hyperlink r:id="rId15" w:history="1">
         <w:r>
           <w:rPr>
             <w:rStyle w:val="Hipervnculo"/>
@@ -15719,7 +15912,6 @@
           <w:sz w:val="24"/>
           <w:szCs w:val="24"/>
         </w:rPr>
-        <w:lastRenderedPageBreak/>
         <w:t>M</w:t>
       </w:r>
       <w:r>
@@ -17082,6 +17274,7 @@
           <w:szCs w:val="24"/>
           <w:lang w:val="en-US"/>
         </w:rPr>
+        <w:lastRenderedPageBreak/>
         <w:t xml:space="preserve">$ </w:t>
       </w:r>
       <w:proofErr w:type="spellStart"/>
@@ -18690,6 +18883,7 @@
           <w:sz w:val="24"/>
           <w:szCs w:val="24"/>
         </w:rPr>
+        <w:lastRenderedPageBreak/>
         <w:t xml:space="preserve">y desde github.com hacemos un </w:t>
       </w:r>
       <w:proofErr w:type="spellStart"/>
@@ -19076,7 +19270,6 @@
           <w:szCs w:val="24"/>
           <w:lang w:val="en-US"/>
         </w:rPr>
-        <w:lastRenderedPageBreak/>
         <w:t xml:space="preserve">   </w:t>
       </w:r>
       <w:r>
@@ -19222,7 +19415,7 @@
           <w:szCs w:val="24"/>
         </w:rPr>
       </w:pPr>
-      <w:hyperlink r:id="rId15" w:history="1">
+      <w:hyperlink r:id="rId16" w:history="1">
         <w:r>
           <w:rPr>
             <w:rStyle w:val="Hipervnculo"/>
@@ -20625,6 +20818,7 @@
           <w:sz w:val="24"/>
           <w:szCs w:val="24"/>
         </w:rPr>
+        <w:lastRenderedPageBreak/>
         <w:t xml:space="preserve">A continuación hacemos un </w:t>
       </w:r>
       <w:proofErr w:type="spellStart"/>
@@ -21236,16 +21430,7 @@
           <w:sz w:val="24"/>
           <w:szCs w:val="24"/>
         </w:rPr>
-        <w:t xml:space="preserve"> nos muestra </w:t>
-      </w:r>
-      <w:r>
-        <w:rPr>
-          <w:rFonts w:ascii="Courier New" w:hAnsi="Courier New" w:cs="Courier New"/>
-          <w:sz w:val="24"/>
-          <w:szCs w:val="24"/>
-        </w:rPr>
-        <w:lastRenderedPageBreak/>
-        <w:t xml:space="preserve">las </w:t>
+        <w:t xml:space="preserve"> nos muestra las </w:t>
       </w:r>
       <w:proofErr w:type="spellStart"/>
       <w:r>
@@ -22818,6 +23003,7 @@
           <w:sz w:val="24"/>
           <w:szCs w:val="24"/>
         </w:rPr>
+        <w:lastRenderedPageBreak/>
         <w:t>Git</w:t>
       </w:r>
       <w:proofErr w:type="spellEnd"/>
@@ -23492,7 +23678,6 @@
           <w:i/>
           <w:lang w:val="en-US"/>
         </w:rPr>
-        <w:lastRenderedPageBreak/>
         <w:t xml:space="preserve">$ </w:t>
       </w:r>
       <w:proofErr w:type="spellStart"/>
@@ -24716,6 +24901,7 @@
           <w:sz w:val="24"/>
           <w:szCs w:val="24"/>
         </w:rPr>
+        <w:lastRenderedPageBreak/>
         <w:tab/>
         <w:t>f2, no se ha actualizado.</w:t>
       </w:r>
@@ -25050,7 +25236,6 @@
           <w:i/>
           <w:lang w:val="en-US"/>
         </w:rPr>
-        <w:lastRenderedPageBreak/>
         <w:t xml:space="preserve">$ </w:t>
       </w:r>
       <w:proofErr w:type="spellStart"/>
@@ -26576,6 +26761,7 @@
           <w:szCs w:val="24"/>
           <w:lang w:val="en-US"/>
         </w:rPr>
+        <w:lastRenderedPageBreak/>
         <w:t>hint</w:t>
       </w:r>
       <w:proofErr w:type="gramEnd"/>
@@ -28562,6 +28748,7 @@
           <w:szCs w:val="24"/>
           <w:lang w:val="en-US"/>
         </w:rPr>
+        <w:lastRenderedPageBreak/>
         <w:t xml:space="preserve">  (</w:t>
       </w:r>
       <w:proofErr w:type="gramStart"/>
@@ -29046,7 +29233,6 @@
           <w:szCs w:val="24"/>
           <w:u w:val="single"/>
         </w:rPr>
-        <w:lastRenderedPageBreak/>
         <w:t>prueba</w:t>
       </w:r>
       <w:proofErr w:type="gramEnd"/>
@@ -30868,7 +31054,6 @@
           <w:b/>
           <w:sz w:val="24"/>
           <w:szCs w:val="24"/>
-          <w:lang w:val="en-US"/>
         </w:rPr>
       </w:pPr>
       <w:proofErr w:type="spellStart"/>
@@ -30879,7 +31064,6 @@
           <w:b/>
           <w:sz w:val="24"/>
           <w:szCs w:val="24"/>
-          <w:lang w:val="en-US"/>
         </w:rPr>
         <w:t>git</w:t>
       </w:r>
@@ -30891,10 +31075,40 @@
           <w:b/>
           <w:sz w:val="24"/>
           <w:szCs w:val="24"/>
-          <w:lang w:val="en-US"/>
-        </w:rPr>
-        <w:t xml:space="preserve"> merge --abort</w:t>
-      </w:r>
+        </w:rPr>
+        <w:t xml:space="preserve"> </w:t>
+      </w:r>
+      <w:proofErr w:type="spellStart"/>
+      <w:r>
+        <w:rPr>
+          <w:rFonts w:ascii="Courier New" w:hAnsi="Courier New" w:cs="Courier New"/>
+          <w:b/>
+          <w:sz w:val="24"/>
+          <w:szCs w:val="24"/>
+        </w:rPr>
+        <w:t>merge</w:t>
+      </w:r>
+      <w:proofErr w:type="spellEnd"/>
+      <w:r>
+        <w:rPr>
+          <w:rFonts w:ascii="Courier New" w:hAnsi="Courier New" w:cs="Courier New"/>
+          <w:b/>
+          <w:sz w:val="24"/>
+          <w:szCs w:val="24"/>
+        </w:rPr>
+        <w:t xml:space="preserve"> --</w:t>
+      </w:r>
+      <w:proofErr w:type="spellStart"/>
+      <w:r>
+        <w:rPr>
+          <w:rFonts w:ascii="Courier New" w:hAnsi="Courier New" w:cs="Courier New"/>
+          <w:b/>
+          <w:sz w:val="24"/>
+          <w:szCs w:val="24"/>
+        </w:rPr>
+        <w:t>abort</w:t>
+      </w:r>
+      <w:proofErr w:type="spellEnd"/>
     </w:p>
     <w:p>
       <w:pPr>
@@ -33595,7 +33809,7 @@
 </file>
 
 <file path=customXml/itemProps1.xml><?xml version="1.0" encoding="utf-8"?>
-<ds:datastoreItem xmlns:ds="http://schemas.openxmlformats.org/officeDocument/2006/customXml" ds:itemID="{EA142408-DA8F-4233-A44E-B801E2112B0B}">
+<ds:datastoreItem xmlns:ds="http://schemas.openxmlformats.org/officeDocument/2006/customXml" ds:itemID="{6444D82E-36C6-4087-896D-4C57D1B2F73D}">
   <ds:schemaRefs>
     <ds:schemaRef ds:uri="http://schemas.openxmlformats.org/officeDocument/2006/bibliography"/>
   </ds:schemaRefs>

</xml_diff>

<commit_message>
por antonio63j, que incluye f3
</commit_message>
<xml_diff>
--- a/software/GitApuntes.docx
+++ b/software/GitApuntes.docx
@@ -371,8 +371,6 @@
         </w:rPr>
         <w:t>/desarrollo</w:t>
       </w:r>
-      <w:bookmarkStart w:id="0" w:name="_GoBack"/>
-      <w:bookmarkEnd w:id="0"/>
     </w:p>
     <w:p>
       <w:pPr>
@@ -541,50 +539,34 @@
           <w:b/>
           <w:sz w:val="24"/>
           <w:szCs w:val="24"/>
-          <w:lang w:val="en-US"/>
-        </w:rPr>
-      </w:pPr>
-      <w:proofErr w:type="spellStart"/>
+        </w:rPr>
+      </w:pPr>
       <w:r>
         <w:rPr>
           <w:rFonts w:ascii="Courier New" w:hAnsi="Courier New" w:cs="Courier New"/>
           <w:b/>
           <w:sz w:val="24"/>
           <w:szCs w:val="24"/>
-          <w:lang w:val="en-US"/>
-        </w:rPr>
-        <w:t>Configuración</w:t>
-      </w:r>
-      <w:proofErr w:type="spellEnd"/>
+        </w:rPr>
+        <w:t xml:space="preserve">Configuración </w:t>
+      </w:r>
+      <w:proofErr w:type="spellStart"/>
       <w:r>
         <w:rPr>
           <w:rFonts w:ascii="Courier New" w:hAnsi="Courier New" w:cs="Courier New"/>
           <w:b/>
           <w:sz w:val="24"/>
           <w:szCs w:val="24"/>
-          <w:lang w:val="en-US"/>
-        </w:rPr>
-        <w:t xml:space="preserve"> </w:t>
-      </w:r>
-      <w:proofErr w:type="spellStart"/>
+        </w:rPr>
+        <w:t>Git</w:t>
+      </w:r>
+      <w:proofErr w:type="spellEnd"/>
       <w:r>
         <w:rPr>
           <w:rFonts w:ascii="Courier New" w:hAnsi="Courier New" w:cs="Courier New"/>
           <w:b/>
           <w:sz w:val="24"/>
           <w:szCs w:val="24"/>
-          <w:lang w:val="en-US"/>
-        </w:rPr>
-        <w:t>Git</w:t>
-      </w:r>
-      <w:proofErr w:type="spellEnd"/>
-      <w:r>
-        <w:rPr>
-          <w:rFonts w:ascii="Courier New" w:hAnsi="Courier New" w:cs="Courier New"/>
-          <w:b/>
-          <w:sz w:val="24"/>
-          <w:szCs w:val="24"/>
-          <w:lang w:val="en-US"/>
         </w:rPr>
         <w:t>:</w:t>
       </w:r>
@@ -18007,17 +17989,256 @@
     </w:p>
     <w:p>
       <w:pPr>
+        <w:rPr>
+          <w:rFonts w:ascii="Courier New" w:hAnsi="Courier New" w:cs="Courier New"/>
+          <w:sz w:val="24"/>
+          <w:szCs w:val="24"/>
+        </w:rPr>
+      </w:pPr>
+      <w:r>
+        <w:rPr>
+          <w:rFonts w:ascii="Courier New" w:hAnsi="Courier New" w:cs="Courier New"/>
+          <w:sz w:val="24"/>
+          <w:szCs w:val="24"/>
+        </w:rPr>
+        <w:t>En T270 decidimos crear un</w:t>
+      </w:r>
+      <w:r>
+        <w:rPr>
+          <w:rFonts w:ascii="Courier New" w:hAnsi="Courier New" w:cs="Courier New"/>
+          <w:sz w:val="24"/>
+          <w:szCs w:val="24"/>
+        </w:rPr>
+        <w:t>a</w:t>
+      </w:r>
+      <w:r>
+        <w:rPr>
+          <w:rFonts w:ascii="Courier New" w:hAnsi="Courier New" w:cs="Courier New"/>
+          <w:sz w:val="24"/>
+          <w:szCs w:val="24"/>
+        </w:rPr>
+        <w:t xml:space="preserve"> nueva rama, tal vez hubiese sido lo apropiado justo al principio de clonar el repo.</w:t>
+      </w:r>
+    </w:p>
+    <w:p>
+      <w:pPr>
+        <w:rPr>
+          <w:rFonts w:ascii="Courier New" w:hAnsi="Courier New" w:cs="Courier New"/>
+          <w:sz w:val="24"/>
+          <w:szCs w:val="24"/>
+          <w:lang w:val="en-US"/>
+        </w:rPr>
+      </w:pPr>
+      <w:proofErr w:type="spellStart"/>
+      <w:r>
+        <w:rPr>
+          <w:rFonts w:ascii="Courier New" w:hAnsi="Courier New" w:cs="Courier New"/>
+          <w:sz w:val="24"/>
+          <w:szCs w:val="24"/>
+          <w:lang w:val="en-US"/>
+        </w:rPr>
+        <w:t>git</w:t>
+      </w:r>
+      <w:proofErr w:type="spellEnd"/>
+      <w:r>
+        <w:rPr>
+          <w:rFonts w:ascii="Courier New" w:hAnsi="Courier New" w:cs="Courier New"/>
+          <w:sz w:val="24"/>
+          <w:szCs w:val="24"/>
+          <w:lang w:val="en-US"/>
+        </w:rPr>
+        <w:t xml:space="preserve"> checkout –b Issue3</w:t>
+      </w:r>
+    </w:p>
+    <w:p>
+      <w:pPr>
+        <w:rPr>
+          <w:rFonts w:ascii="Courier New" w:hAnsi="Courier New" w:cs="Courier New"/>
+          <w:sz w:val="24"/>
+          <w:szCs w:val="24"/>
+          <w:lang w:val="en-US"/>
+        </w:rPr>
+      </w:pPr>
+      <w:proofErr w:type="spellStart"/>
+      <w:r>
+        <w:rPr>
+          <w:rFonts w:ascii="Courier New" w:hAnsi="Courier New" w:cs="Courier New"/>
+          <w:sz w:val="24"/>
+          <w:szCs w:val="24"/>
+          <w:lang w:val="en-US"/>
+        </w:rPr>
+        <w:t>modificamos</w:t>
+      </w:r>
+      <w:proofErr w:type="spellEnd"/>
+      <w:r>
+        <w:rPr>
+          <w:rFonts w:ascii="Courier New" w:hAnsi="Courier New" w:cs="Courier New"/>
+          <w:sz w:val="24"/>
+          <w:szCs w:val="24"/>
+          <w:lang w:val="en-US"/>
+        </w:rPr>
+        <w:t xml:space="preserve"> </w:t>
+      </w:r>
+      <w:proofErr w:type="spellStart"/>
+      <w:r>
+        <w:rPr>
+          <w:rFonts w:ascii="Courier New" w:hAnsi="Courier New" w:cs="Courier New"/>
+          <w:sz w:val="24"/>
+          <w:szCs w:val="24"/>
+          <w:lang w:val="en-US"/>
+        </w:rPr>
+        <w:t>fichero</w:t>
+      </w:r>
+      <w:proofErr w:type="spellEnd"/>
+      <w:r>
+        <w:rPr>
+          <w:rFonts w:ascii="Courier New" w:hAnsi="Courier New" w:cs="Courier New"/>
+          <w:sz w:val="24"/>
+          <w:szCs w:val="24"/>
+          <w:lang w:val="en-US"/>
+        </w:rPr>
+        <w:t xml:space="preserve"> application-properties</w:t>
+      </w:r>
+    </w:p>
+    <w:p>
+      <w:pPr>
+        <w:rPr>
+          <w:rFonts w:ascii="Courier New" w:hAnsi="Courier New" w:cs="Courier New"/>
+          <w:sz w:val="24"/>
+          <w:szCs w:val="24"/>
+          <w:lang w:val="en-US"/>
+        </w:rPr>
+      </w:pPr>
+      <w:proofErr w:type="spellStart"/>
+      <w:r>
+        <w:rPr>
+          <w:rFonts w:ascii="Courier New" w:hAnsi="Courier New" w:cs="Courier New"/>
+          <w:sz w:val="24"/>
+          <w:szCs w:val="24"/>
+          <w:lang w:val="en-US"/>
+        </w:rPr>
+        <w:t>git</w:t>
+      </w:r>
+      <w:proofErr w:type="spellEnd"/>
+      <w:r>
+        <w:rPr>
+          <w:rFonts w:ascii="Courier New" w:hAnsi="Courier New" w:cs="Courier New"/>
+          <w:sz w:val="24"/>
+          <w:szCs w:val="24"/>
+          <w:lang w:val="en-US"/>
+        </w:rPr>
+        <w:t xml:space="preserve"> commit  -a –m “</w:t>
+      </w:r>
+      <w:proofErr w:type="spellStart"/>
+      <w:r>
+        <w:rPr>
+          <w:rFonts w:ascii="Courier New" w:hAnsi="Courier New" w:cs="Courier New"/>
+          <w:sz w:val="24"/>
+          <w:szCs w:val="24"/>
+          <w:lang w:val="en-US"/>
+        </w:rPr>
+        <w:t>para</w:t>
+      </w:r>
+      <w:proofErr w:type="spellEnd"/>
+      <w:r>
+        <w:rPr>
+          <w:rFonts w:ascii="Courier New" w:hAnsi="Courier New" w:cs="Courier New"/>
+          <w:sz w:val="24"/>
+          <w:szCs w:val="24"/>
+          <w:lang w:val="en-US"/>
+        </w:rPr>
+        <w:t xml:space="preserve"> issue3”</w:t>
+      </w:r>
+    </w:p>
+    <w:p>
+      <w:pPr>
+        <w:rPr>
+          <w:rFonts w:ascii="Courier New" w:hAnsi="Courier New" w:cs="Courier New"/>
+          <w:sz w:val="24"/>
+          <w:szCs w:val="24"/>
+          <w:lang w:val="en-US"/>
+        </w:rPr>
+      </w:pPr>
+    </w:p>
+    <w:p>
+      <w:pPr>
+        <w:rPr>
+          <w:rFonts w:ascii="Courier New" w:hAnsi="Courier New" w:cs="Courier New"/>
+          <w:sz w:val="24"/>
+          <w:szCs w:val="24"/>
+        </w:rPr>
+      </w:pPr>
+      <w:r>
+        <w:rPr>
+          <w:rFonts w:ascii="Courier New" w:hAnsi="Courier New" w:cs="Courier New"/>
+          <w:sz w:val="24"/>
+          <w:szCs w:val="24"/>
+        </w:rPr>
+        <w:t xml:space="preserve">En T309, antonio63junio hace </w:t>
+      </w:r>
+      <w:proofErr w:type="spellStart"/>
+      <w:r>
+        <w:rPr>
+          <w:rFonts w:ascii="Courier New" w:hAnsi="Courier New" w:cs="Courier New"/>
+          <w:sz w:val="24"/>
+          <w:szCs w:val="24"/>
+        </w:rPr>
+        <w:t>fork</w:t>
+      </w:r>
+      <w:proofErr w:type="spellEnd"/>
+      <w:r>
+        <w:rPr>
+          <w:rFonts w:ascii="Courier New" w:hAnsi="Courier New" w:cs="Courier New"/>
+          <w:sz w:val="24"/>
+          <w:szCs w:val="24"/>
+        </w:rPr>
+        <w:t xml:space="preserve">, crea la </w:t>
+      </w:r>
+      <w:proofErr w:type="spellStart"/>
+      <w:r>
+        <w:rPr>
+          <w:rFonts w:ascii="Courier New" w:hAnsi="Courier New" w:cs="Courier New"/>
+          <w:sz w:val="24"/>
+          <w:szCs w:val="24"/>
+        </w:rPr>
+        <w:t>issue</w:t>
+      </w:r>
+      <w:proofErr w:type="spellEnd"/>
+      <w:r>
+        <w:rPr>
+          <w:rFonts w:ascii="Courier New" w:hAnsi="Courier New" w:cs="Courier New"/>
+          <w:sz w:val="24"/>
+          <w:szCs w:val="24"/>
+        </w:rPr>
+        <w:t xml:space="preserve"> 4</w:t>
+      </w:r>
+      <w:r>
+        <w:rPr>
+          <w:rFonts w:ascii="Courier New" w:hAnsi="Courier New" w:cs="Courier New"/>
+          <w:sz w:val="24"/>
+          <w:szCs w:val="24"/>
+        </w:rPr>
+        <w:t xml:space="preserve">, </w:t>
+      </w:r>
+      <w:r>
+        <w:rPr>
+          <w:rFonts w:ascii="Courier New" w:hAnsi="Courier New" w:cs="Courier New"/>
+          <w:sz w:val="24"/>
+          <w:szCs w:val="24"/>
+        </w:rPr>
+        <w:t>clona el proyecto  y:</w:t>
+      </w:r>
+    </w:p>
+    <w:p>
+      <w:pPr>
         <w:autoSpaceDE w:val="0"/>
         <w:autoSpaceDN w:val="0"/>
         <w:adjustRightInd w:val="0"/>
         <w:spacing w:after="0" w:line="240" w:lineRule="auto"/>
-        <w:ind w:left="1416" w:hanging="708"/>
-        <w:rPr>
-          <w:rFonts w:ascii="Courier New" w:hAnsi="Courier New" w:cs="Courier New"/>
-          <w:i/>
-          <w:sz w:val="24"/>
-          <w:szCs w:val="24"/>
-          <w:lang w:val="en-US"/>
+        <w:rPr>
+          <w:rFonts w:ascii="Courier New" w:hAnsi="Courier New" w:cs="Courier New"/>
+          <w:sz w:val="24"/>
+          <w:szCs w:val="24"/>
         </w:rPr>
       </w:pPr>
     </w:p>
@@ -18027,14 +18248,50 @@
         <w:autoSpaceDN w:val="0"/>
         <w:adjustRightInd w:val="0"/>
         <w:spacing w:after="0" w:line="240" w:lineRule="auto"/>
-        <w:ind w:left="708"/>
-        <w:rPr>
-          <w:rFonts w:ascii="Courier New" w:hAnsi="Courier New" w:cs="Courier New"/>
-          <w:sz w:val="24"/>
-          <w:szCs w:val="24"/>
-          <w:lang w:val="en-US"/>
-        </w:rPr>
-      </w:pPr>
+        <w:rPr>
+          <w:rFonts w:ascii="Courier New" w:hAnsi="Courier New" w:cs="Courier New"/>
+          <w:sz w:val="24"/>
+          <w:szCs w:val="24"/>
+          <w:lang w:val="en-US"/>
+        </w:rPr>
+      </w:pPr>
+      <w:r>
+        <w:rPr>
+          <w:rFonts w:ascii="Courier New" w:hAnsi="Courier New" w:cs="Courier New"/>
+          <w:sz w:val="24"/>
+          <w:szCs w:val="24"/>
+        </w:rPr>
+        <w:t xml:space="preserve">  </w:t>
+      </w:r>
+      <w:r>
+        <w:rPr>
+          <w:rFonts w:ascii="Courier New" w:hAnsi="Courier New" w:cs="Courier New"/>
+          <w:sz w:val="24"/>
+          <w:szCs w:val="24"/>
+          <w:lang w:val="en-US"/>
+        </w:rPr>
+        <w:t xml:space="preserve">334  </w:t>
+      </w:r>
+      <w:proofErr w:type="spellStart"/>
+      <w:r>
+        <w:rPr>
+          <w:rFonts w:ascii="Courier New" w:hAnsi="Courier New" w:cs="Courier New"/>
+          <w:sz w:val="24"/>
+          <w:szCs w:val="24"/>
+          <w:lang w:val="en-US"/>
+        </w:rPr>
+        <w:t>git</w:t>
+      </w:r>
+      <w:proofErr w:type="spellEnd"/>
+      <w:r>
+        <w:rPr>
+          <w:rFonts w:ascii="Courier New" w:hAnsi="Courier New" w:cs="Courier New"/>
+          <w:sz w:val="24"/>
+          <w:szCs w:val="24"/>
+          <w:lang w:val="en-US"/>
+        </w:rPr>
+        <w:t xml:space="preserve"> add .    </w:t>
+      </w:r>
     </w:p>
     <w:p>
       <w:pPr>
@@ -18042,57 +18299,22 @@
         <w:autoSpaceDN w:val="0"/>
         <w:adjustRightInd w:val="0"/>
         <w:spacing w:after="0" w:line="240" w:lineRule="auto"/>
-        <w:ind w:left="708"/>
-        <w:rPr>
-          <w:rFonts w:ascii="Courier New" w:hAnsi="Courier New" w:cs="Courier New"/>
-          <w:sz w:val="24"/>
-          <w:szCs w:val="24"/>
-          <w:lang w:val="en-US"/>
-        </w:rPr>
-      </w:pPr>
-    </w:p>
-    <w:p>
-      <w:pPr>
-        <w:rPr>
-          <w:rFonts w:ascii="Courier New" w:hAnsi="Courier New" w:cs="Courier New"/>
-          <w:sz w:val="24"/>
-          <w:szCs w:val="24"/>
-        </w:rPr>
-      </w:pPr>
-      <w:r>
-        <w:rPr>
-          <w:rFonts w:ascii="Courier New" w:hAnsi="Courier New" w:cs="Courier New"/>
-          <w:sz w:val="24"/>
-          <w:szCs w:val="24"/>
-        </w:rPr>
-        <w:t>En T270 decidimos crear un</w:t>
-      </w:r>
-      <w:r>
-        <w:rPr>
-          <w:rFonts w:ascii="Courier New" w:hAnsi="Courier New" w:cs="Courier New"/>
-          <w:sz w:val="24"/>
-          <w:szCs w:val="24"/>
-        </w:rPr>
-        <w:t>a</w:t>
-      </w:r>
-      <w:r>
-        <w:rPr>
-          <w:rFonts w:ascii="Courier New" w:hAnsi="Courier New" w:cs="Courier New"/>
-          <w:sz w:val="24"/>
-          <w:szCs w:val="24"/>
-        </w:rPr>
-        <w:t xml:space="preserve"> nueva rama, tal vez hubiese sido lo apropiado justo al principio de clonar el repo.</w:t>
-      </w:r>
-    </w:p>
-    <w:p>
-      <w:pPr>
-        <w:rPr>
-          <w:rFonts w:ascii="Courier New" w:hAnsi="Courier New" w:cs="Courier New"/>
-          <w:sz w:val="24"/>
-          <w:szCs w:val="24"/>
-          <w:lang w:val="en-US"/>
-        </w:rPr>
-      </w:pPr>
+        <w:rPr>
+          <w:rFonts w:ascii="Courier New" w:hAnsi="Courier New" w:cs="Courier New"/>
+          <w:sz w:val="24"/>
+          <w:szCs w:val="24"/>
+          <w:lang w:val="en-US"/>
+        </w:rPr>
+      </w:pPr>
+      <w:r>
+        <w:rPr>
+          <w:rFonts w:ascii="Courier New" w:hAnsi="Courier New" w:cs="Courier New"/>
+          <w:sz w:val="24"/>
+          <w:szCs w:val="24"/>
+          <w:lang w:val="en-US"/>
+        </w:rPr>
+        <w:t xml:space="preserve">  335  </w:t>
+      </w:r>
       <w:proofErr w:type="spellStart"/>
       <w:r>
         <w:rPr>
@@ -18111,36 +18333,6 @@
           <w:szCs w:val="24"/>
           <w:lang w:val="en-US"/>
         </w:rPr>
-        <w:t xml:space="preserve"> checkout –b Issue3</w:t>
-      </w:r>
-    </w:p>
-    <w:p>
-      <w:pPr>
-        <w:rPr>
-          <w:rFonts w:ascii="Courier New" w:hAnsi="Courier New" w:cs="Courier New"/>
-          <w:sz w:val="24"/>
-          <w:szCs w:val="24"/>
-          <w:lang w:val="en-US"/>
-        </w:rPr>
-      </w:pPr>
-      <w:proofErr w:type="spellStart"/>
-      <w:r>
-        <w:rPr>
-          <w:rFonts w:ascii="Courier New" w:hAnsi="Courier New" w:cs="Courier New"/>
-          <w:sz w:val="24"/>
-          <w:szCs w:val="24"/>
-          <w:lang w:val="en-US"/>
-        </w:rPr>
-        <w:t>modificamos</w:t>
-      </w:r>
-      <w:proofErr w:type="spellEnd"/>
-      <w:r>
-        <w:rPr>
-          <w:rFonts w:ascii="Courier New" w:hAnsi="Courier New" w:cs="Courier New"/>
-          <w:sz w:val="24"/>
-          <w:szCs w:val="24"/>
-          <w:lang w:val="en-US"/>
-        </w:rPr>
         <w:t xml:space="preserve"> </w:t>
       </w:r>
       <w:proofErr w:type="spellStart"/>
@@ -18151,146 +18343,17 @@
           <w:szCs w:val="24"/>
           <w:lang w:val="en-US"/>
         </w:rPr>
-        <w:t>fichero</w:t>
-      </w:r>
-      <w:proofErr w:type="spellEnd"/>
-      <w:r>
-        <w:rPr>
-          <w:rFonts w:ascii="Courier New" w:hAnsi="Courier New" w:cs="Courier New"/>
-          <w:sz w:val="24"/>
-          <w:szCs w:val="24"/>
-          <w:lang w:val="en-US"/>
-        </w:rPr>
-        <w:t xml:space="preserve"> application-properties</w:t>
-      </w:r>
-    </w:p>
-    <w:p>
-      <w:pPr>
-        <w:rPr>
-          <w:rFonts w:ascii="Courier New" w:hAnsi="Courier New" w:cs="Courier New"/>
-          <w:sz w:val="24"/>
-          <w:szCs w:val="24"/>
-          <w:lang w:val="en-US"/>
-        </w:rPr>
-      </w:pPr>
-      <w:proofErr w:type="spellStart"/>
-      <w:r>
-        <w:rPr>
-          <w:rFonts w:ascii="Courier New" w:hAnsi="Courier New" w:cs="Courier New"/>
-          <w:sz w:val="24"/>
-          <w:szCs w:val="24"/>
-          <w:lang w:val="en-US"/>
-        </w:rPr>
-        <w:t>git</w:t>
-      </w:r>
-      <w:proofErr w:type="spellEnd"/>
-      <w:r>
-        <w:rPr>
-          <w:rFonts w:ascii="Courier New" w:hAnsi="Courier New" w:cs="Courier New"/>
-          <w:sz w:val="24"/>
-          <w:szCs w:val="24"/>
-          <w:lang w:val="en-US"/>
-        </w:rPr>
-        <w:t xml:space="preserve"> commit  -a –m “</w:t>
-      </w:r>
-      <w:proofErr w:type="spellStart"/>
-      <w:r>
-        <w:rPr>
-          <w:rFonts w:ascii="Courier New" w:hAnsi="Courier New" w:cs="Courier New"/>
-          <w:sz w:val="24"/>
-          <w:szCs w:val="24"/>
-          <w:lang w:val="en-US"/>
-        </w:rPr>
-        <w:t>para</w:t>
-      </w:r>
-      <w:proofErr w:type="spellEnd"/>
-      <w:r>
-        <w:rPr>
-          <w:rFonts w:ascii="Courier New" w:hAnsi="Courier New" w:cs="Courier New"/>
-          <w:sz w:val="24"/>
-          <w:szCs w:val="24"/>
-          <w:lang w:val="en-US"/>
-        </w:rPr>
-        <w:t xml:space="preserve"> issue3”</w:t>
-      </w:r>
-    </w:p>
-    <w:p>
-      <w:pPr>
-        <w:rPr>
-          <w:rFonts w:ascii="Courier New" w:hAnsi="Courier New" w:cs="Courier New"/>
-          <w:sz w:val="24"/>
-          <w:szCs w:val="24"/>
-          <w:lang w:val="en-US"/>
-        </w:rPr>
-      </w:pPr>
-    </w:p>
-    <w:p>
-      <w:pPr>
-        <w:rPr>
-          <w:rFonts w:ascii="Courier New" w:hAnsi="Courier New" w:cs="Courier New"/>
-          <w:sz w:val="24"/>
-          <w:szCs w:val="24"/>
-        </w:rPr>
-      </w:pPr>
-      <w:r>
-        <w:rPr>
-          <w:rFonts w:ascii="Courier New" w:hAnsi="Courier New" w:cs="Courier New"/>
-          <w:sz w:val="24"/>
-          <w:szCs w:val="24"/>
-        </w:rPr>
-        <w:t xml:space="preserve">En T309, antonio63junio hace </w:t>
-      </w:r>
-      <w:proofErr w:type="spellStart"/>
-      <w:r>
-        <w:rPr>
-          <w:rFonts w:ascii="Courier New" w:hAnsi="Courier New" w:cs="Courier New"/>
-          <w:sz w:val="24"/>
-          <w:szCs w:val="24"/>
-        </w:rPr>
-        <w:t>fork</w:t>
-      </w:r>
-      <w:proofErr w:type="spellEnd"/>
-      <w:r>
-        <w:rPr>
-          <w:rFonts w:ascii="Courier New" w:hAnsi="Courier New" w:cs="Courier New"/>
-          <w:sz w:val="24"/>
-          <w:szCs w:val="24"/>
-        </w:rPr>
-        <w:t xml:space="preserve">, crea la </w:t>
-      </w:r>
-      <w:proofErr w:type="spellStart"/>
-      <w:r>
-        <w:rPr>
-          <w:rFonts w:ascii="Courier New" w:hAnsi="Courier New" w:cs="Courier New"/>
-          <w:sz w:val="24"/>
-          <w:szCs w:val="24"/>
-        </w:rPr>
-        <w:t>issue</w:t>
-      </w:r>
-      <w:proofErr w:type="spellEnd"/>
-      <w:r>
-        <w:rPr>
-          <w:rFonts w:ascii="Courier New" w:hAnsi="Courier New" w:cs="Courier New"/>
-          <w:sz w:val="24"/>
-          <w:szCs w:val="24"/>
-        </w:rPr>
-        <w:t xml:space="preserve"> 4</w:t>
-      </w:r>
-      <w:r>
-        <w:rPr>
-          <w:rFonts w:ascii="Courier New" w:hAnsi="Courier New" w:cs="Courier New"/>
-          <w:sz w:val="24"/>
-          <w:szCs w:val="24"/>
-        </w:rPr>
-        <w:t xml:space="preserve">, </w:t>
-      </w:r>
-      <w:r>
-        <w:rPr>
-          <w:rFonts w:ascii="Courier New" w:hAnsi="Courier New" w:cs="Courier New"/>
-          <w:sz w:val="24"/>
-          <w:szCs w:val="24"/>
-        </w:rPr>
-        <w:t>clona el proyecto  y:</w:t>
+        <w:t>config</w:t>
+      </w:r>
+      <w:proofErr w:type="spellEnd"/>
+      <w:r>
+        <w:rPr>
+          <w:rFonts w:ascii="Courier New" w:hAnsi="Courier New" w:cs="Courier New"/>
+          <w:sz w:val="24"/>
+          <w:szCs w:val="24"/>
+          <w:lang w:val="en-US"/>
+        </w:rPr>
+        <w:t xml:space="preserve"> user.name "antonio63junio"</w:t>
       </w:r>
     </w:p>
     <w:p>
@@ -18303,8 +18366,78 @@
           <w:rFonts w:ascii="Courier New" w:hAnsi="Courier New" w:cs="Courier New"/>
           <w:sz w:val="24"/>
           <w:szCs w:val="24"/>
-        </w:rPr>
-      </w:pPr>
+          <w:lang w:val="en-US"/>
+        </w:rPr>
+      </w:pPr>
+      <w:r>
+        <w:rPr>
+          <w:rFonts w:ascii="Courier New" w:hAnsi="Courier New" w:cs="Courier New"/>
+          <w:sz w:val="24"/>
+          <w:szCs w:val="24"/>
+          <w:lang w:val="en-US"/>
+        </w:rPr>
+        <w:t xml:space="preserve">  336  </w:t>
+      </w:r>
+      <w:proofErr w:type="spellStart"/>
+      <w:r>
+        <w:rPr>
+          <w:rFonts w:ascii="Courier New" w:hAnsi="Courier New" w:cs="Courier New"/>
+          <w:sz w:val="24"/>
+          <w:szCs w:val="24"/>
+          <w:lang w:val="en-US"/>
+        </w:rPr>
+        <w:t>git</w:t>
+      </w:r>
+      <w:proofErr w:type="spellEnd"/>
+      <w:r>
+        <w:rPr>
+          <w:rFonts w:ascii="Courier New" w:hAnsi="Courier New" w:cs="Courier New"/>
+          <w:sz w:val="24"/>
+          <w:szCs w:val="24"/>
+          <w:lang w:val="en-US"/>
+        </w:rPr>
+        <w:t xml:space="preserve"> </w:t>
+      </w:r>
+      <w:proofErr w:type="spellStart"/>
+      <w:r>
+        <w:rPr>
+          <w:rFonts w:ascii="Courier New" w:hAnsi="Courier New" w:cs="Courier New"/>
+          <w:sz w:val="24"/>
+          <w:szCs w:val="24"/>
+          <w:lang w:val="en-US"/>
+        </w:rPr>
+        <w:t>config</w:t>
+      </w:r>
+      <w:proofErr w:type="spellEnd"/>
+      <w:r>
+        <w:rPr>
+          <w:rFonts w:ascii="Courier New" w:hAnsi="Courier New" w:cs="Courier New"/>
+          <w:sz w:val="24"/>
+          <w:szCs w:val="24"/>
+          <w:lang w:val="en-US"/>
+        </w:rPr>
+        <w:t xml:space="preserve"> </w:t>
+      </w:r>
+      <w:proofErr w:type="spellStart"/>
+      <w:r>
+        <w:rPr>
+          <w:rFonts w:ascii="Courier New" w:hAnsi="Courier New" w:cs="Courier New"/>
+          <w:sz w:val="24"/>
+          <w:szCs w:val="24"/>
+          <w:lang w:val="en-US"/>
+        </w:rPr>
+        <w:t>user.email</w:t>
+      </w:r>
+      <w:proofErr w:type="spellEnd"/>
+      <w:r>
+        <w:rPr>
+          <w:rFonts w:ascii="Courier New" w:hAnsi="Courier New" w:cs="Courier New"/>
+          <w:sz w:val="24"/>
+          <w:szCs w:val="24"/>
+          <w:lang w:val="en-US"/>
+        </w:rPr>
+        <w:t xml:space="preserve"> "antonio63junio@gmail.com"</w:t>
+      </w:r>
     </w:p>
     <w:p>
       <w:pPr>
@@ -18324,17 +18457,9 @@
           <w:rFonts w:ascii="Courier New" w:hAnsi="Courier New" w:cs="Courier New"/>
           <w:sz w:val="24"/>
           <w:szCs w:val="24"/>
-        </w:rPr>
-        <w:t xml:space="preserve">  </w:t>
-      </w:r>
-      <w:r>
-        <w:rPr>
-          <w:rFonts w:ascii="Courier New" w:hAnsi="Courier New" w:cs="Courier New"/>
-          <w:sz w:val="24"/>
-          <w:szCs w:val="24"/>
-          <w:lang w:val="en-US"/>
-        </w:rPr>
-        <w:t xml:space="preserve">334  </w:t>
+          <w:lang w:val="en-US"/>
+        </w:rPr>
+        <w:t xml:space="preserve">  339  </w:t>
       </w:r>
       <w:proofErr w:type="spellStart"/>
       <w:r>
@@ -18354,7 +18479,25 @@
           <w:szCs w:val="24"/>
           <w:lang w:val="en-US"/>
         </w:rPr>
-        <w:t xml:space="preserve"> add .    </w:t>
+        <w:t xml:space="preserve"> remote add upstream </w:t>
+      </w:r>
+      <w:r>
+        <w:rPr>
+          <w:rFonts w:ascii="Courier New" w:hAnsi="Courier New" w:cs="Courier New"/>
+          <w:sz w:val="24"/>
+          <w:szCs w:val="24"/>
+          <w:lang w:val="en-US"/>
+        </w:rPr>
+        <w:t xml:space="preserve">     </w:t>
+      </w:r>
+      <w:r>
+        <w:rPr>
+          <w:rFonts w:ascii="Courier New" w:hAnsi="Courier New" w:cs="Courier New"/>
+          <w:sz w:val="24"/>
+          <w:szCs w:val="24"/>
+          <w:lang w:val="en-US"/>
+        </w:rPr>
+        <w:t>https://github.com/antonio63j/SpringRestOneToManyManyToMany.git</w:t>
       </w:r>
     </w:p>
     <w:p>
@@ -18377,7 +18520,7 @@
           <w:szCs w:val="24"/>
           <w:lang w:val="en-US"/>
         </w:rPr>
-        <w:t xml:space="preserve">  335  </w:t>
+        <w:t xml:space="preserve">  342  </w:t>
       </w:r>
       <w:proofErr w:type="spellStart"/>
       <w:r>
@@ -18397,27 +18540,7 @@
           <w:szCs w:val="24"/>
           <w:lang w:val="en-US"/>
         </w:rPr>
-        <w:t xml:space="preserve"> </w:t>
-      </w:r>
-      <w:proofErr w:type="spellStart"/>
-      <w:r>
-        <w:rPr>
-          <w:rFonts w:ascii="Courier New" w:hAnsi="Courier New" w:cs="Courier New"/>
-          <w:sz w:val="24"/>
-          <w:szCs w:val="24"/>
-          <w:lang w:val="en-US"/>
-        </w:rPr>
-        <w:t>config</w:t>
-      </w:r>
-      <w:proofErr w:type="spellEnd"/>
-      <w:r>
-        <w:rPr>
-          <w:rFonts w:ascii="Courier New" w:hAnsi="Courier New" w:cs="Courier New"/>
-          <w:sz w:val="24"/>
-          <w:szCs w:val="24"/>
-          <w:lang w:val="en-US"/>
-        </w:rPr>
-        <w:t xml:space="preserve"> user.name "antonio63junio"</w:t>
+        <w:t xml:space="preserve"> pull -r upstream master</w:t>
       </w:r>
     </w:p>
     <w:p>
@@ -18440,7 +18563,7 @@
           <w:szCs w:val="24"/>
           <w:lang w:val="en-US"/>
         </w:rPr>
-        <w:t xml:space="preserve">  336  </w:t>
+        <w:t xml:space="preserve">  345  </w:t>
       </w:r>
       <w:proofErr w:type="spellStart"/>
       <w:r>
@@ -18460,25 +18583,101 @@
           <w:szCs w:val="24"/>
           <w:lang w:val="en-US"/>
         </w:rPr>
+        <w:t xml:space="preserve"> checkout -b rama-para-issue4</w:t>
+      </w:r>
+    </w:p>
+    <w:p>
+      <w:pPr>
+        <w:rPr>
+          <w:rFonts w:ascii="Courier New" w:hAnsi="Courier New" w:cs="Courier New"/>
+          <w:sz w:val="24"/>
+          <w:szCs w:val="24"/>
+          <w:lang w:val="en-US"/>
+        </w:rPr>
+      </w:pPr>
+      <w:r>
+        <w:rPr>
+          <w:rFonts w:ascii="Courier New" w:hAnsi="Courier New" w:cs="Courier New"/>
+          <w:sz w:val="24"/>
+          <w:szCs w:val="24"/>
+          <w:lang w:val="en-US"/>
+        </w:rPr>
+        <w:t xml:space="preserve">    </w:t>
+      </w:r>
+    </w:p>
+    <w:p>
+      <w:pPr>
+        <w:rPr>
+          <w:rFonts w:ascii="Courier New" w:hAnsi="Courier New" w:cs="Courier New"/>
+          <w:sz w:val="24"/>
+          <w:szCs w:val="24"/>
+        </w:rPr>
+      </w:pPr>
+      <w:r>
+        <w:rPr>
+          <w:rFonts w:ascii="Courier New" w:hAnsi="Courier New" w:cs="Courier New"/>
+          <w:sz w:val="24"/>
+          <w:szCs w:val="24"/>
+          <w:lang w:val="en-US"/>
+        </w:rPr>
+        <w:t xml:space="preserve">   </w:t>
+      </w:r>
+      <w:r>
+        <w:rPr>
+          <w:rFonts w:ascii="Courier New" w:hAnsi="Courier New" w:cs="Courier New"/>
+          <w:sz w:val="24"/>
+          <w:szCs w:val="24"/>
+        </w:rPr>
+        <w:t>se m</w:t>
+      </w:r>
+      <w:r>
+        <w:rPr>
+          <w:rFonts w:ascii="Courier New" w:hAnsi="Courier New" w:cs="Courier New"/>
+          <w:sz w:val="24"/>
+          <w:szCs w:val="24"/>
+        </w:rPr>
+        <w:t>odifica README</w:t>
+      </w:r>
+      <w:r>
+        <w:rPr>
+          <w:rFonts w:ascii="Courier New" w:hAnsi="Courier New" w:cs="Courier New"/>
+          <w:sz w:val="24"/>
+          <w:szCs w:val="24"/>
+        </w:rPr>
         <w:t xml:space="preserve"> </w:t>
       </w:r>
-      <w:proofErr w:type="spellStart"/>
-      <w:r>
-        <w:rPr>
-          <w:rFonts w:ascii="Courier New" w:hAnsi="Courier New" w:cs="Courier New"/>
-          <w:sz w:val="24"/>
-          <w:szCs w:val="24"/>
-          <w:lang w:val="en-US"/>
-        </w:rPr>
-        <w:t>config</w:t>
-      </w:r>
-      <w:proofErr w:type="spellEnd"/>
-      <w:r>
-        <w:rPr>
-          <w:rFonts w:ascii="Courier New" w:hAnsi="Courier New" w:cs="Courier New"/>
-          <w:sz w:val="24"/>
-          <w:szCs w:val="24"/>
-          <w:lang w:val="en-US"/>
+    </w:p>
+    <w:p>
+      <w:pPr>
+        <w:rPr>
+          <w:rFonts w:ascii="Courier New" w:hAnsi="Courier New" w:cs="Courier New"/>
+          <w:sz w:val="24"/>
+          <w:szCs w:val="24"/>
+        </w:rPr>
+      </w:pPr>
+      <w:r>
+        <w:rPr>
+          <w:rFonts w:ascii="Courier New" w:hAnsi="Courier New" w:cs="Courier New"/>
+          <w:sz w:val="24"/>
+          <w:szCs w:val="24"/>
+        </w:rPr>
+        <w:t xml:space="preserve">    </w:t>
+      </w:r>
+      <w:proofErr w:type="spellStart"/>
+      <w:r>
+        <w:rPr>
+          <w:rFonts w:ascii="Courier New" w:hAnsi="Courier New" w:cs="Courier New"/>
+          <w:sz w:val="24"/>
+          <w:szCs w:val="24"/>
+        </w:rPr>
+        <w:t>git</w:t>
+      </w:r>
+      <w:proofErr w:type="spellEnd"/>
+      <w:r>
+        <w:rPr>
+          <w:rFonts w:ascii="Courier New" w:hAnsi="Courier New" w:cs="Courier New"/>
+          <w:sz w:val="24"/>
+          <w:szCs w:val="24"/>
         </w:rPr>
         <w:t xml:space="preserve"> </w:t>
       </w:r>
@@ -18488,50 +18687,75 @@
           <w:rFonts w:ascii="Courier New" w:hAnsi="Courier New" w:cs="Courier New"/>
           <w:sz w:val="24"/>
           <w:szCs w:val="24"/>
-          <w:lang w:val="en-US"/>
-        </w:rPr>
-        <w:t>user.email</w:t>
-      </w:r>
-      <w:proofErr w:type="spellEnd"/>
-      <w:r>
-        <w:rPr>
-          <w:rFonts w:ascii="Courier New" w:hAnsi="Courier New" w:cs="Courier New"/>
-          <w:sz w:val="24"/>
-          <w:szCs w:val="24"/>
-          <w:lang w:val="en-US"/>
-        </w:rPr>
-        <w:t xml:space="preserve"> "antonio63junio@gmail.com"</w:t>
-      </w:r>
-    </w:p>
-    <w:p>
-      <w:pPr>
-        <w:autoSpaceDE w:val="0"/>
-        <w:autoSpaceDN w:val="0"/>
-        <w:adjustRightInd w:val="0"/>
-        <w:spacing w:after="0" w:line="240" w:lineRule="auto"/>
-        <w:rPr>
-          <w:rFonts w:ascii="Courier New" w:hAnsi="Courier New" w:cs="Courier New"/>
-          <w:sz w:val="24"/>
-          <w:szCs w:val="24"/>
-          <w:lang w:val="en-US"/>
-        </w:rPr>
-      </w:pPr>
-      <w:r>
-        <w:rPr>
-          <w:rFonts w:ascii="Courier New" w:hAnsi="Courier New" w:cs="Courier New"/>
-          <w:sz w:val="24"/>
-          <w:szCs w:val="24"/>
-          <w:lang w:val="en-US"/>
-        </w:rPr>
-        <w:t xml:space="preserve">  339  </w:t>
-      </w:r>
-      <w:proofErr w:type="spellStart"/>
-      <w:r>
-        <w:rPr>
-          <w:rFonts w:ascii="Courier New" w:hAnsi="Courier New" w:cs="Courier New"/>
-          <w:sz w:val="24"/>
-          <w:szCs w:val="24"/>
-          <w:lang w:val="en-US"/>
+        </w:rPr>
+        <w:t>commit</w:t>
+      </w:r>
+      <w:proofErr w:type="spellEnd"/>
+      <w:r>
+        <w:rPr>
+          <w:rFonts w:ascii="Courier New" w:hAnsi="Courier New" w:cs="Courier New"/>
+          <w:sz w:val="24"/>
+          <w:szCs w:val="24"/>
+        </w:rPr>
+        <w:t xml:space="preserve"> -a -m "modifica AREADME cambiando la fecha de comienzo"</w:t>
+      </w:r>
+    </w:p>
+    <w:p>
+      <w:pPr>
+        <w:rPr>
+          <w:rFonts w:ascii="Courier New" w:hAnsi="Courier New" w:cs="Courier New"/>
+          <w:sz w:val="24"/>
+          <w:szCs w:val="24"/>
+        </w:rPr>
+      </w:pPr>
+    </w:p>
+    <w:p>
+      <w:pPr>
+        <w:rPr>
+          <w:rFonts w:ascii="Courier New" w:hAnsi="Courier New" w:cs="Courier New"/>
+          <w:sz w:val="24"/>
+          <w:szCs w:val="24"/>
+        </w:rPr>
+      </w:pPr>
+      <w:r>
+        <w:rPr>
+          <w:rFonts w:ascii="Courier New" w:hAnsi="Courier New" w:cs="Courier New"/>
+          <w:sz w:val="24"/>
+          <w:szCs w:val="24"/>
+        </w:rPr>
+        <w:t>En T400, antonio63jun actu</w:t>
+      </w:r>
+      <w:r>
+        <w:rPr>
+          <w:rFonts w:ascii="Courier New" w:hAnsi="Courier New" w:cs="Courier New"/>
+          <w:sz w:val="24"/>
+          <w:szCs w:val="24"/>
+        </w:rPr>
+        <w:t>a</w:t>
+      </w:r>
+      <w:r>
+        <w:rPr>
+          <w:rFonts w:ascii="Courier New" w:hAnsi="Courier New" w:cs="Courier New"/>
+          <w:sz w:val="24"/>
+          <w:szCs w:val="24"/>
+        </w:rPr>
+        <w:t>liza el proyecto base:</w:t>
+      </w:r>
+    </w:p>
+    <w:p>
+      <w:pPr>
+        <w:rPr>
+          <w:rFonts w:ascii="Courier New" w:hAnsi="Courier New" w:cs="Courier New"/>
+          <w:sz w:val="24"/>
+          <w:szCs w:val="24"/>
+        </w:rPr>
+      </w:pPr>
+      <w:proofErr w:type="spellStart"/>
+      <w:r>
+        <w:rPr>
+          <w:rFonts w:ascii="Courier New" w:hAnsi="Courier New" w:cs="Courier New"/>
+          <w:sz w:val="24"/>
+          <w:szCs w:val="24"/>
         </w:rPr>
         <w:t>git</w:t>
       </w:r>
@@ -18541,200 +18765,17 @@
           <w:rFonts w:ascii="Courier New" w:hAnsi="Courier New" w:cs="Courier New"/>
           <w:sz w:val="24"/>
           <w:szCs w:val="24"/>
-          <w:lang w:val="en-US"/>
-        </w:rPr>
-        <w:t xml:space="preserve"> remote add upstream </w:t>
-      </w:r>
-      <w:r>
-        <w:rPr>
-          <w:rFonts w:ascii="Courier New" w:hAnsi="Courier New" w:cs="Courier New"/>
-          <w:sz w:val="24"/>
-          <w:szCs w:val="24"/>
-          <w:lang w:val="en-US"/>
-        </w:rPr>
-        <w:t xml:space="preserve">     </w:t>
-      </w:r>
-      <w:r>
-        <w:rPr>
-          <w:rFonts w:ascii="Courier New" w:hAnsi="Courier New" w:cs="Courier New"/>
-          <w:sz w:val="24"/>
-          <w:szCs w:val="24"/>
-          <w:lang w:val="en-US"/>
-        </w:rPr>
-        <w:t>https://github.com/antonio63j/SpringRestOneToManyManyToMany.git</w:t>
-      </w:r>
-    </w:p>
-    <w:p>
-      <w:pPr>
-        <w:autoSpaceDE w:val="0"/>
-        <w:autoSpaceDN w:val="0"/>
-        <w:adjustRightInd w:val="0"/>
-        <w:spacing w:after="0" w:line="240" w:lineRule="auto"/>
-        <w:rPr>
-          <w:rFonts w:ascii="Courier New" w:hAnsi="Courier New" w:cs="Courier New"/>
-          <w:sz w:val="24"/>
-          <w:szCs w:val="24"/>
-          <w:lang w:val="en-US"/>
-        </w:rPr>
-      </w:pPr>
-      <w:r>
-        <w:rPr>
-          <w:rFonts w:ascii="Courier New" w:hAnsi="Courier New" w:cs="Courier New"/>
-          <w:sz w:val="24"/>
-          <w:szCs w:val="24"/>
-          <w:lang w:val="en-US"/>
-        </w:rPr>
-        <w:t xml:space="preserve">  342  </w:t>
-      </w:r>
-      <w:proofErr w:type="spellStart"/>
-      <w:r>
-        <w:rPr>
-          <w:rFonts w:ascii="Courier New" w:hAnsi="Courier New" w:cs="Courier New"/>
-          <w:sz w:val="24"/>
-          <w:szCs w:val="24"/>
-          <w:lang w:val="en-US"/>
-        </w:rPr>
-        <w:t>git</w:t>
-      </w:r>
-      <w:proofErr w:type="spellEnd"/>
-      <w:r>
-        <w:rPr>
-          <w:rFonts w:ascii="Courier New" w:hAnsi="Courier New" w:cs="Courier New"/>
-          <w:sz w:val="24"/>
-          <w:szCs w:val="24"/>
-          <w:lang w:val="en-US"/>
-        </w:rPr>
-        <w:t xml:space="preserve"> pull -r upstream master</w:t>
-      </w:r>
-    </w:p>
-    <w:p>
-      <w:pPr>
-        <w:autoSpaceDE w:val="0"/>
-        <w:autoSpaceDN w:val="0"/>
-        <w:adjustRightInd w:val="0"/>
-        <w:spacing w:after="0" w:line="240" w:lineRule="auto"/>
-        <w:rPr>
-          <w:rFonts w:ascii="Courier New" w:hAnsi="Courier New" w:cs="Courier New"/>
-          <w:sz w:val="24"/>
-          <w:szCs w:val="24"/>
-          <w:lang w:val="en-US"/>
-        </w:rPr>
-      </w:pPr>
-      <w:r>
-        <w:rPr>
-          <w:rFonts w:ascii="Courier New" w:hAnsi="Courier New" w:cs="Courier New"/>
-          <w:sz w:val="24"/>
-          <w:szCs w:val="24"/>
-          <w:lang w:val="en-US"/>
-        </w:rPr>
-        <w:t xml:space="preserve">  345  </w:t>
-      </w:r>
-      <w:proofErr w:type="spellStart"/>
-      <w:r>
-        <w:rPr>
-          <w:rFonts w:ascii="Courier New" w:hAnsi="Courier New" w:cs="Courier New"/>
-          <w:sz w:val="24"/>
-          <w:szCs w:val="24"/>
-          <w:lang w:val="en-US"/>
-        </w:rPr>
-        <w:t>git</w:t>
-      </w:r>
-      <w:proofErr w:type="spellEnd"/>
-      <w:r>
-        <w:rPr>
-          <w:rFonts w:ascii="Courier New" w:hAnsi="Courier New" w:cs="Courier New"/>
-          <w:sz w:val="24"/>
-          <w:szCs w:val="24"/>
-          <w:lang w:val="en-US"/>
-        </w:rPr>
-        <w:t xml:space="preserve"> checkout -b rama-para-issue4</w:t>
-      </w:r>
-    </w:p>
-    <w:p>
-      <w:pPr>
-        <w:rPr>
-          <w:rFonts w:ascii="Courier New" w:hAnsi="Courier New" w:cs="Courier New"/>
-          <w:sz w:val="24"/>
-          <w:szCs w:val="24"/>
-          <w:lang w:val="en-US"/>
-        </w:rPr>
-      </w:pPr>
-      <w:r>
-        <w:rPr>
-          <w:rFonts w:ascii="Courier New" w:hAnsi="Courier New" w:cs="Courier New"/>
-          <w:sz w:val="24"/>
-          <w:szCs w:val="24"/>
-          <w:lang w:val="en-US"/>
-        </w:rPr>
-        <w:t xml:space="preserve">    </w:t>
-      </w:r>
-    </w:p>
-    <w:p>
-      <w:pPr>
-        <w:rPr>
-          <w:rFonts w:ascii="Courier New" w:hAnsi="Courier New" w:cs="Courier New"/>
-          <w:sz w:val="24"/>
-          <w:szCs w:val="24"/>
-        </w:rPr>
-      </w:pPr>
-      <w:r>
-        <w:rPr>
-          <w:rFonts w:ascii="Courier New" w:hAnsi="Courier New" w:cs="Courier New"/>
-          <w:sz w:val="24"/>
-          <w:szCs w:val="24"/>
-          <w:lang w:val="en-US"/>
-        </w:rPr>
-        <w:t xml:space="preserve">   </w:t>
-      </w:r>
-      <w:r>
-        <w:rPr>
-          <w:rFonts w:ascii="Courier New" w:hAnsi="Courier New" w:cs="Courier New"/>
-          <w:sz w:val="24"/>
-          <w:szCs w:val="24"/>
-        </w:rPr>
-        <w:t>se m</w:t>
-      </w:r>
-      <w:r>
-        <w:rPr>
-          <w:rFonts w:ascii="Courier New" w:hAnsi="Courier New" w:cs="Courier New"/>
-          <w:sz w:val="24"/>
-          <w:szCs w:val="24"/>
-        </w:rPr>
-        <w:t>odifica README</w:t>
-      </w:r>
-      <w:r>
-        <w:rPr>
-          <w:rFonts w:ascii="Courier New" w:hAnsi="Courier New" w:cs="Courier New"/>
-          <w:sz w:val="24"/>
-          <w:szCs w:val="24"/>
         </w:rPr>
         <w:t xml:space="preserve"> </w:t>
       </w:r>
-    </w:p>
-    <w:p>
-      <w:pPr>
-        <w:rPr>
-          <w:rFonts w:ascii="Courier New" w:hAnsi="Courier New" w:cs="Courier New"/>
-          <w:sz w:val="24"/>
-          <w:szCs w:val="24"/>
-        </w:rPr>
-      </w:pPr>
-      <w:r>
-        <w:rPr>
-          <w:rFonts w:ascii="Courier New" w:hAnsi="Courier New" w:cs="Courier New"/>
-          <w:sz w:val="24"/>
-          <w:szCs w:val="24"/>
-        </w:rPr>
-        <w:t xml:space="preserve">    </w:t>
-      </w:r>
-      <w:proofErr w:type="spellStart"/>
-      <w:r>
-        <w:rPr>
-          <w:rFonts w:ascii="Courier New" w:hAnsi="Courier New" w:cs="Courier New"/>
-          <w:sz w:val="24"/>
-          <w:szCs w:val="24"/>
-        </w:rPr>
-        <w:t>git</w:t>
+      <w:proofErr w:type="spellStart"/>
+      <w:r>
+        <w:rPr>
+          <w:rFonts w:ascii="Courier New" w:hAnsi="Courier New" w:cs="Courier New"/>
+          <w:sz w:val="24"/>
+          <w:szCs w:val="24"/>
+        </w:rPr>
+        <w:t>push</w:t>
       </w:r>
       <w:proofErr w:type="spellEnd"/>
       <w:r>
@@ -18752,111 +18793,6 @@
           <w:sz w:val="24"/>
           <w:szCs w:val="24"/>
         </w:rPr>
-        <w:t>commit</w:t>
-      </w:r>
-      <w:proofErr w:type="spellEnd"/>
-      <w:r>
-        <w:rPr>
-          <w:rFonts w:ascii="Courier New" w:hAnsi="Courier New" w:cs="Courier New"/>
-          <w:sz w:val="24"/>
-          <w:szCs w:val="24"/>
-        </w:rPr>
-        <w:t xml:space="preserve"> -a -m "modifica AREADME cambiando la fecha de comienzo"</w:t>
-      </w:r>
-    </w:p>
-    <w:p>
-      <w:pPr>
-        <w:rPr>
-          <w:rFonts w:ascii="Courier New" w:hAnsi="Courier New" w:cs="Courier New"/>
-          <w:sz w:val="24"/>
-          <w:szCs w:val="24"/>
-        </w:rPr>
-      </w:pPr>
-    </w:p>
-    <w:p>
-      <w:pPr>
-        <w:rPr>
-          <w:rFonts w:ascii="Courier New" w:hAnsi="Courier New" w:cs="Courier New"/>
-          <w:sz w:val="24"/>
-          <w:szCs w:val="24"/>
-        </w:rPr>
-      </w:pPr>
-      <w:r>
-        <w:rPr>
-          <w:rFonts w:ascii="Courier New" w:hAnsi="Courier New" w:cs="Courier New"/>
-          <w:sz w:val="24"/>
-          <w:szCs w:val="24"/>
-        </w:rPr>
-        <w:t>En T400, antonio63jun actu</w:t>
-      </w:r>
-      <w:r>
-        <w:rPr>
-          <w:rFonts w:ascii="Courier New" w:hAnsi="Courier New" w:cs="Courier New"/>
-          <w:sz w:val="24"/>
-          <w:szCs w:val="24"/>
-        </w:rPr>
-        <w:t>a</w:t>
-      </w:r>
-      <w:r>
-        <w:rPr>
-          <w:rFonts w:ascii="Courier New" w:hAnsi="Courier New" w:cs="Courier New"/>
-          <w:sz w:val="24"/>
-          <w:szCs w:val="24"/>
-        </w:rPr>
-        <w:t>liza el proyecto base:</w:t>
-      </w:r>
-    </w:p>
-    <w:p>
-      <w:pPr>
-        <w:rPr>
-          <w:rFonts w:ascii="Courier New" w:hAnsi="Courier New" w:cs="Courier New"/>
-          <w:sz w:val="24"/>
-          <w:szCs w:val="24"/>
-        </w:rPr>
-      </w:pPr>
-      <w:proofErr w:type="spellStart"/>
-      <w:r>
-        <w:rPr>
-          <w:rFonts w:ascii="Courier New" w:hAnsi="Courier New" w:cs="Courier New"/>
-          <w:sz w:val="24"/>
-          <w:szCs w:val="24"/>
-        </w:rPr>
-        <w:t>git</w:t>
-      </w:r>
-      <w:proofErr w:type="spellEnd"/>
-      <w:r>
-        <w:rPr>
-          <w:rFonts w:ascii="Courier New" w:hAnsi="Courier New" w:cs="Courier New"/>
-          <w:sz w:val="24"/>
-          <w:szCs w:val="24"/>
-        </w:rPr>
-        <w:t xml:space="preserve"> </w:t>
-      </w:r>
-      <w:proofErr w:type="spellStart"/>
-      <w:r>
-        <w:rPr>
-          <w:rFonts w:ascii="Courier New" w:hAnsi="Courier New" w:cs="Courier New"/>
-          <w:sz w:val="24"/>
-          <w:szCs w:val="24"/>
-        </w:rPr>
-        <w:t>push</w:t>
-      </w:r>
-      <w:proofErr w:type="spellEnd"/>
-      <w:r>
-        <w:rPr>
-          <w:rFonts w:ascii="Courier New" w:hAnsi="Courier New" w:cs="Courier New"/>
-          <w:sz w:val="24"/>
-          <w:szCs w:val="24"/>
-        </w:rPr>
-        <w:t xml:space="preserve"> </w:t>
-      </w:r>
-      <w:proofErr w:type="spellStart"/>
-      <w:r>
-        <w:rPr>
-          <w:rFonts w:ascii="Courier New" w:hAnsi="Courier New" w:cs="Courier New"/>
-          <w:sz w:val="24"/>
-          <w:szCs w:val="24"/>
-        </w:rPr>
         <w:t>origin</w:t>
       </w:r>
       <w:proofErr w:type="spellEnd"/>
@@ -18883,7 +18819,6 @@
           <w:sz w:val="24"/>
           <w:szCs w:val="24"/>
         </w:rPr>
-        <w:lastRenderedPageBreak/>
         <w:t xml:space="preserve">y desde github.com hacemos un </w:t>
       </w:r>
       <w:proofErr w:type="spellStart"/>
@@ -20818,7 +20753,6 @@
           <w:sz w:val="24"/>
           <w:szCs w:val="24"/>
         </w:rPr>
-        <w:lastRenderedPageBreak/>
         <w:t xml:space="preserve">A continuación hacemos un </w:t>
       </w:r>
       <w:proofErr w:type="spellStart"/>
@@ -21013,6 +20947,7 @@
           <w:szCs w:val="24"/>
           <w:u w:val="single"/>
         </w:rPr>
+        <w:lastRenderedPageBreak/>
         <w:t xml:space="preserve">prueba </w:t>
       </w:r>
       <w:r>
@@ -23003,214 +22938,214 @@
           <w:sz w:val="24"/>
           <w:szCs w:val="24"/>
         </w:rPr>
+        <w:t>Git</w:t>
+      </w:r>
+      <w:proofErr w:type="spellEnd"/>
+      <w:r>
+        <w:rPr>
+          <w:rFonts w:ascii="Courier New" w:hAnsi="Courier New" w:cs="Courier New"/>
+          <w:sz w:val="24"/>
+          <w:szCs w:val="24"/>
+        </w:rPr>
+        <w:t xml:space="preserve"> </w:t>
+      </w:r>
+      <w:proofErr w:type="spellStart"/>
+      <w:r>
+        <w:rPr>
+          <w:rFonts w:ascii="Courier New" w:hAnsi="Courier New" w:cs="Courier New"/>
+          <w:sz w:val="24"/>
+          <w:szCs w:val="24"/>
+        </w:rPr>
+        <w:t>add</w:t>
+      </w:r>
+      <w:proofErr w:type="spellEnd"/>
+      <w:r>
+        <w:rPr>
+          <w:rFonts w:ascii="Courier New" w:hAnsi="Courier New" w:cs="Courier New"/>
+          <w:sz w:val="24"/>
+          <w:szCs w:val="24"/>
+        </w:rPr>
+        <w:t xml:space="preserve"> sobre f1 y en </w:t>
+      </w:r>
+      <w:proofErr w:type="spellStart"/>
+      <w:r>
+        <w:rPr>
+          <w:rFonts w:ascii="Courier New" w:hAnsi="Courier New" w:cs="Courier New"/>
+          <w:sz w:val="24"/>
+          <w:szCs w:val="24"/>
+        </w:rPr>
+        <w:t>pull</w:t>
+      </w:r>
+      <w:proofErr w:type="spellEnd"/>
+      <w:r>
+        <w:rPr>
+          <w:rFonts w:ascii="Courier New" w:hAnsi="Courier New" w:cs="Courier New"/>
+          <w:sz w:val="24"/>
+          <w:szCs w:val="24"/>
+        </w:rPr>
+        <w:t xml:space="preserve"> da error avisando que f2 debería ser </w:t>
+      </w:r>
+      <w:proofErr w:type="spellStart"/>
+      <w:r>
+        <w:rPr>
+          <w:rFonts w:ascii="Courier New" w:hAnsi="Courier New" w:cs="Courier New"/>
+          <w:sz w:val="24"/>
+          <w:szCs w:val="24"/>
+        </w:rPr>
+        <w:t>sobreescrito</w:t>
+      </w:r>
+      <w:proofErr w:type="spellEnd"/>
+      <w:r>
+        <w:rPr>
+          <w:rFonts w:ascii="Courier New" w:hAnsi="Courier New" w:cs="Courier New"/>
+          <w:sz w:val="24"/>
+          <w:szCs w:val="24"/>
+        </w:rPr>
+        <w:t xml:space="preserve"> por </w:t>
+      </w:r>
+      <w:proofErr w:type="spellStart"/>
+      <w:r>
+        <w:rPr>
+          <w:rFonts w:ascii="Courier New" w:hAnsi="Courier New" w:cs="Courier New"/>
+          <w:sz w:val="24"/>
+          <w:szCs w:val="24"/>
+        </w:rPr>
+        <w:t>merge</w:t>
+      </w:r>
+      <w:proofErr w:type="spellEnd"/>
+      <w:r>
+        <w:rPr>
+          <w:rFonts w:ascii="Courier New" w:hAnsi="Courier New" w:cs="Courier New"/>
+          <w:sz w:val="24"/>
+          <w:szCs w:val="24"/>
+        </w:rPr>
+        <w:t>.</w:t>
+      </w:r>
+    </w:p>
+    <w:p>
+      <w:pPr>
+        <w:pStyle w:val="Prrafodelista"/>
+        <w:rPr>
+          <w:rFonts w:ascii="Courier New" w:hAnsi="Courier New" w:cs="Courier New"/>
+          <w:sz w:val="24"/>
+          <w:szCs w:val="24"/>
+        </w:rPr>
+      </w:pPr>
+      <w:proofErr w:type="spellStart"/>
+      <w:r>
+        <w:rPr>
+          <w:rFonts w:ascii="Courier New" w:hAnsi="Courier New" w:cs="Courier New"/>
+          <w:sz w:val="24"/>
+          <w:szCs w:val="24"/>
+        </w:rPr>
+        <w:t>Git</w:t>
+      </w:r>
+      <w:proofErr w:type="spellEnd"/>
+      <w:r>
+        <w:rPr>
+          <w:rFonts w:ascii="Courier New" w:hAnsi="Courier New" w:cs="Courier New"/>
+          <w:sz w:val="24"/>
+          <w:szCs w:val="24"/>
+        </w:rPr>
+        <w:t xml:space="preserve"> </w:t>
+      </w:r>
+      <w:proofErr w:type="spellStart"/>
+      <w:r>
+        <w:rPr>
+          <w:rFonts w:ascii="Courier New" w:hAnsi="Courier New" w:cs="Courier New"/>
+          <w:sz w:val="24"/>
+          <w:szCs w:val="24"/>
+        </w:rPr>
+        <w:t>add</w:t>
+      </w:r>
+      <w:proofErr w:type="spellEnd"/>
+      <w:r>
+        <w:rPr>
+          <w:rFonts w:ascii="Courier New" w:hAnsi="Courier New" w:cs="Courier New"/>
+          <w:sz w:val="24"/>
+          <w:szCs w:val="24"/>
+        </w:rPr>
+        <w:t xml:space="preserve"> sobre f2 y en </w:t>
+      </w:r>
+      <w:proofErr w:type="spellStart"/>
+      <w:r>
+        <w:rPr>
+          <w:rFonts w:ascii="Courier New" w:hAnsi="Courier New" w:cs="Courier New"/>
+          <w:sz w:val="24"/>
+          <w:szCs w:val="24"/>
+        </w:rPr>
+        <w:t>pull</w:t>
+      </w:r>
+      <w:proofErr w:type="spellEnd"/>
+      <w:r>
+        <w:rPr>
+          <w:rFonts w:ascii="Courier New" w:hAnsi="Courier New" w:cs="Courier New"/>
+          <w:sz w:val="24"/>
+          <w:szCs w:val="24"/>
+        </w:rPr>
+        <w:t xml:space="preserve"> da error avisando que </w:t>
+      </w:r>
+      <w:r>
+        <w:rPr>
+          <w:rFonts w:ascii="Courier New" w:hAnsi="Courier New" w:cs="Courier New"/>
+          <w:sz w:val="24"/>
+          <w:szCs w:val="24"/>
+        </w:rPr>
+        <w:t xml:space="preserve">f1 y f2 deberían ser </w:t>
+      </w:r>
+      <w:proofErr w:type="spellStart"/>
+      <w:r>
+        <w:rPr>
+          <w:rFonts w:ascii="Courier New" w:hAnsi="Courier New" w:cs="Courier New"/>
+          <w:sz w:val="24"/>
+          <w:szCs w:val="24"/>
+        </w:rPr>
+        <w:t>sobreescritos</w:t>
+      </w:r>
+      <w:proofErr w:type="spellEnd"/>
+      <w:r>
+        <w:rPr>
+          <w:rFonts w:ascii="Courier New" w:hAnsi="Courier New" w:cs="Courier New"/>
+          <w:sz w:val="24"/>
+          <w:szCs w:val="24"/>
+        </w:rPr>
+        <w:t xml:space="preserve"> en </w:t>
+      </w:r>
+      <w:proofErr w:type="spellStart"/>
+      <w:r>
+        <w:rPr>
+          <w:rFonts w:ascii="Courier New" w:hAnsi="Courier New" w:cs="Courier New"/>
+          <w:sz w:val="24"/>
+          <w:szCs w:val="24"/>
+        </w:rPr>
+        <w:t>merge</w:t>
+      </w:r>
+      <w:proofErr w:type="spellEnd"/>
+      <w:r>
+        <w:rPr>
+          <w:rFonts w:ascii="Courier New" w:hAnsi="Courier New" w:cs="Courier New"/>
+          <w:sz w:val="24"/>
+          <w:szCs w:val="24"/>
+        </w:rPr>
+        <w:t>.</w:t>
+      </w:r>
+    </w:p>
+    <w:p>
+      <w:pPr>
+        <w:pStyle w:val="Prrafodelista"/>
+        <w:rPr>
+          <w:rFonts w:ascii="Courier New" w:hAnsi="Courier New" w:cs="Courier New"/>
+          <w:sz w:val="24"/>
+          <w:szCs w:val="24"/>
+        </w:rPr>
+      </w:pPr>
+      <w:r>
+        <w:rPr>
+          <w:rFonts w:ascii="Courier New" w:hAnsi="Courier New" w:cs="Courier New"/>
+          <w:sz w:val="24"/>
+          <w:szCs w:val="24"/>
+        </w:rPr>
         <w:lastRenderedPageBreak/>
-        <w:t>Git</w:t>
-      </w:r>
-      <w:proofErr w:type="spellEnd"/>
-      <w:r>
-        <w:rPr>
-          <w:rFonts w:ascii="Courier New" w:hAnsi="Courier New" w:cs="Courier New"/>
-          <w:sz w:val="24"/>
-          <w:szCs w:val="24"/>
-        </w:rPr>
-        <w:t xml:space="preserve"> </w:t>
-      </w:r>
-      <w:proofErr w:type="spellStart"/>
-      <w:r>
-        <w:rPr>
-          <w:rFonts w:ascii="Courier New" w:hAnsi="Courier New" w:cs="Courier New"/>
-          <w:sz w:val="24"/>
-          <w:szCs w:val="24"/>
-        </w:rPr>
-        <w:t>add</w:t>
-      </w:r>
-      <w:proofErr w:type="spellEnd"/>
-      <w:r>
-        <w:rPr>
-          <w:rFonts w:ascii="Courier New" w:hAnsi="Courier New" w:cs="Courier New"/>
-          <w:sz w:val="24"/>
-          <w:szCs w:val="24"/>
-        </w:rPr>
-        <w:t xml:space="preserve"> sobre f1 y en </w:t>
-      </w:r>
-      <w:proofErr w:type="spellStart"/>
-      <w:r>
-        <w:rPr>
-          <w:rFonts w:ascii="Courier New" w:hAnsi="Courier New" w:cs="Courier New"/>
-          <w:sz w:val="24"/>
-          <w:szCs w:val="24"/>
-        </w:rPr>
-        <w:t>pull</w:t>
-      </w:r>
-      <w:proofErr w:type="spellEnd"/>
-      <w:r>
-        <w:rPr>
-          <w:rFonts w:ascii="Courier New" w:hAnsi="Courier New" w:cs="Courier New"/>
-          <w:sz w:val="24"/>
-          <w:szCs w:val="24"/>
-        </w:rPr>
-        <w:t xml:space="preserve"> da error avisando que f2 debería ser </w:t>
-      </w:r>
-      <w:proofErr w:type="spellStart"/>
-      <w:r>
-        <w:rPr>
-          <w:rFonts w:ascii="Courier New" w:hAnsi="Courier New" w:cs="Courier New"/>
-          <w:sz w:val="24"/>
-          <w:szCs w:val="24"/>
-        </w:rPr>
-        <w:t>sobreescrito</w:t>
-      </w:r>
-      <w:proofErr w:type="spellEnd"/>
-      <w:r>
-        <w:rPr>
-          <w:rFonts w:ascii="Courier New" w:hAnsi="Courier New" w:cs="Courier New"/>
-          <w:sz w:val="24"/>
-          <w:szCs w:val="24"/>
-        </w:rPr>
-        <w:t xml:space="preserve"> por </w:t>
-      </w:r>
-      <w:proofErr w:type="spellStart"/>
-      <w:r>
-        <w:rPr>
-          <w:rFonts w:ascii="Courier New" w:hAnsi="Courier New" w:cs="Courier New"/>
-          <w:sz w:val="24"/>
-          <w:szCs w:val="24"/>
-        </w:rPr>
-        <w:t>merge</w:t>
-      </w:r>
-      <w:proofErr w:type="spellEnd"/>
-      <w:r>
-        <w:rPr>
-          <w:rFonts w:ascii="Courier New" w:hAnsi="Courier New" w:cs="Courier New"/>
-          <w:sz w:val="24"/>
-          <w:szCs w:val="24"/>
-        </w:rPr>
-        <w:t>.</w:t>
-      </w:r>
-    </w:p>
-    <w:p>
-      <w:pPr>
-        <w:pStyle w:val="Prrafodelista"/>
-        <w:rPr>
-          <w:rFonts w:ascii="Courier New" w:hAnsi="Courier New" w:cs="Courier New"/>
-          <w:sz w:val="24"/>
-          <w:szCs w:val="24"/>
-        </w:rPr>
-      </w:pPr>
-      <w:proofErr w:type="spellStart"/>
-      <w:r>
-        <w:rPr>
-          <w:rFonts w:ascii="Courier New" w:hAnsi="Courier New" w:cs="Courier New"/>
-          <w:sz w:val="24"/>
-          <w:szCs w:val="24"/>
-        </w:rPr>
-        <w:t>Git</w:t>
-      </w:r>
-      <w:proofErr w:type="spellEnd"/>
-      <w:r>
-        <w:rPr>
-          <w:rFonts w:ascii="Courier New" w:hAnsi="Courier New" w:cs="Courier New"/>
-          <w:sz w:val="24"/>
-          <w:szCs w:val="24"/>
-        </w:rPr>
-        <w:t xml:space="preserve"> </w:t>
-      </w:r>
-      <w:proofErr w:type="spellStart"/>
-      <w:r>
-        <w:rPr>
-          <w:rFonts w:ascii="Courier New" w:hAnsi="Courier New" w:cs="Courier New"/>
-          <w:sz w:val="24"/>
-          <w:szCs w:val="24"/>
-        </w:rPr>
-        <w:t>add</w:t>
-      </w:r>
-      <w:proofErr w:type="spellEnd"/>
-      <w:r>
-        <w:rPr>
-          <w:rFonts w:ascii="Courier New" w:hAnsi="Courier New" w:cs="Courier New"/>
-          <w:sz w:val="24"/>
-          <w:szCs w:val="24"/>
-        </w:rPr>
-        <w:t xml:space="preserve"> sobre f2 y en </w:t>
-      </w:r>
-      <w:proofErr w:type="spellStart"/>
-      <w:r>
-        <w:rPr>
-          <w:rFonts w:ascii="Courier New" w:hAnsi="Courier New" w:cs="Courier New"/>
-          <w:sz w:val="24"/>
-          <w:szCs w:val="24"/>
-        </w:rPr>
-        <w:t>pull</w:t>
-      </w:r>
-      <w:proofErr w:type="spellEnd"/>
-      <w:r>
-        <w:rPr>
-          <w:rFonts w:ascii="Courier New" w:hAnsi="Courier New" w:cs="Courier New"/>
-          <w:sz w:val="24"/>
-          <w:szCs w:val="24"/>
-        </w:rPr>
-        <w:t xml:space="preserve"> da error avisando que </w:t>
-      </w:r>
-      <w:r>
-        <w:rPr>
-          <w:rFonts w:ascii="Courier New" w:hAnsi="Courier New" w:cs="Courier New"/>
-          <w:sz w:val="24"/>
-          <w:szCs w:val="24"/>
-        </w:rPr>
-        <w:t xml:space="preserve">f1 y f2 deberían ser </w:t>
-      </w:r>
-      <w:proofErr w:type="spellStart"/>
-      <w:r>
-        <w:rPr>
-          <w:rFonts w:ascii="Courier New" w:hAnsi="Courier New" w:cs="Courier New"/>
-          <w:sz w:val="24"/>
-          <w:szCs w:val="24"/>
-        </w:rPr>
-        <w:t>sobreescritos</w:t>
-      </w:r>
-      <w:proofErr w:type="spellEnd"/>
-      <w:r>
-        <w:rPr>
-          <w:rFonts w:ascii="Courier New" w:hAnsi="Courier New" w:cs="Courier New"/>
-          <w:sz w:val="24"/>
-          <w:szCs w:val="24"/>
-        </w:rPr>
-        <w:t xml:space="preserve"> en </w:t>
-      </w:r>
-      <w:proofErr w:type="spellStart"/>
-      <w:r>
-        <w:rPr>
-          <w:rFonts w:ascii="Courier New" w:hAnsi="Courier New" w:cs="Courier New"/>
-          <w:sz w:val="24"/>
-          <w:szCs w:val="24"/>
-        </w:rPr>
-        <w:t>merge</w:t>
-      </w:r>
-      <w:proofErr w:type="spellEnd"/>
-      <w:r>
-        <w:rPr>
-          <w:rFonts w:ascii="Courier New" w:hAnsi="Courier New" w:cs="Courier New"/>
-          <w:sz w:val="24"/>
-          <w:szCs w:val="24"/>
-        </w:rPr>
-        <w:t>.</w:t>
-      </w:r>
-    </w:p>
-    <w:p>
-      <w:pPr>
-        <w:pStyle w:val="Prrafodelista"/>
-        <w:rPr>
-          <w:rFonts w:ascii="Courier New" w:hAnsi="Courier New" w:cs="Courier New"/>
-          <w:sz w:val="24"/>
-          <w:szCs w:val="24"/>
-        </w:rPr>
-      </w:pPr>
-      <w:r>
-        <w:rPr>
-          <w:rFonts w:ascii="Courier New" w:hAnsi="Courier New" w:cs="Courier New"/>
-          <w:sz w:val="24"/>
-          <w:szCs w:val="24"/>
-        </w:rPr>
         <w:t xml:space="preserve">Se hace </w:t>
       </w:r>
       <w:proofErr w:type="spellStart"/>
@@ -24901,7 +24836,6 @@
           <w:sz w:val="24"/>
           <w:szCs w:val="24"/>
         </w:rPr>
-        <w:lastRenderedPageBreak/>
         <w:tab/>
         <w:t>f2, no se ha actualizado.</w:t>
       </w:r>
@@ -24994,6 +24928,7 @@
           <w:i/>
           <w:lang w:val="en-US"/>
         </w:rPr>
+        <w:lastRenderedPageBreak/>
         <w:t xml:space="preserve">$ </w:t>
       </w:r>
       <w:proofErr w:type="spellStart"/>
@@ -26761,7 +26696,6 @@
           <w:szCs w:val="24"/>
           <w:lang w:val="en-US"/>
         </w:rPr>
-        <w:lastRenderedPageBreak/>
         <w:t>hint</w:t>
       </w:r>
       <w:proofErr w:type="gramEnd"/>
@@ -26894,6 +26828,7 @@
           <w:szCs w:val="24"/>
           <w:lang w:val="en-US"/>
         </w:rPr>
+        <w:lastRenderedPageBreak/>
         <w:t xml:space="preserve">$ </w:t>
       </w:r>
       <w:proofErr w:type="spellStart"/>
@@ -28748,78 +28683,319 @@
           <w:szCs w:val="24"/>
           <w:lang w:val="en-US"/>
         </w:rPr>
+        <w:t xml:space="preserve">  (</w:t>
+      </w:r>
+      <w:proofErr w:type="gramStart"/>
+      <w:r>
+        <w:rPr>
+          <w:rFonts w:ascii="Courier New" w:hAnsi="Courier New" w:cs="Courier New"/>
+          <w:sz w:val="24"/>
+          <w:szCs w:val="24"/>
+          <w:lang w:val="en-US"/>
+        </w:rPr>
+        <w:t>use</w:t>
+      </w:r>
+      <w:proofErr w:type="gramEnd"/>
+      <w:r>
+        <w:rPr>
+          <w:rFonts w:ascii="Courier New" w:hAnsi="Courier New" w:cs="Courier New"/>
+          <w:sz w:val="24"/>
+          <w:szCs w:val="24"/>
+          <w:lang w:val="en-US"/>
+        </w:rPr>
+        <w:t xml:space="preserve"> "</w:t>
+      </w:r>
+      <w:proofErr w:type="spellStart"/>
+      <w:r>
+        <w:rPr>
+          <w:rFonts w:ascii="Courier New" w:hAnsi="Courier New" w:cs="Courier New"/>
+          <w:sz w:val="24"/>
+          <w:szCs w:val="24"/>
+          <w:lang w:val="en-US"/>
+        </w:rPr>
+        <w:t>git</w:t>
+      </w:r>
+      <w:proofErr w:type="spellEnd"/>
+      <w:r>
+        <w:rPr>
+          <w:rFonts w:ascii="Courier New" w:hAnsi="Courier New" w:cs="Courier New"/>
+          <w:sz w:val="24"/>
+          <w:szCs w:val="24"/>
+          <w:lang w:val="en-US"/>
+        </w:rPr>
+        <w:t xml:space="preserve"> add &lt;file&gt;..." to update what will be committed)</w:t>
+      </w:r>
+    </w:p>
+    <w:p>
+      <w:pPr>
+        <w:pStyle w:val="Prrafodelista"/>
+        <w:rPr>
+          <w:rFonts w:ascii="Courier New" w:hAnsi="Courier New" w:cs="Courier New"/>
+          <w:sz w:val="24"/>
+          <w:szCs w:val="24"/>
+          <w:lang w:val="en-US"/>
+        </w:rPr>
+      </w:pPr>
+      <w:r>
+        <w:rPr>
+          <w:rFonts w:ascii="Courier New" w:hAnsi="Courier New" w:cs="Courier New"/>
+          <w:sz w:val="24"/>
+          <w:szCs w:val="24"/>
+          <w:lang w:val="en-US"/>
+        </w:rPr>
+        <w:t xml:space="preserve">  (</w:t>
+      </w:r>
+      <w:proofErr w:type="gramStart"/>
+      <w:r>
+        <w:rPr>
+          <w:rFonts w:ascii="Courier New" w:hAnsi="Courier New" w:cs="Courier New"/>
+          <w:sz w:val="24"/>
+          <w:szCs w:val="24"/>
+          <w:lang w:val="en-US"/>
+        </w:rPr>
+        <w:t>use</w:t>
+      </w:r>
+      <w:proofErr w:type="gramEnd"/>
+      <w:r>
+        <w:rPr>
+          <w:rFonts w:ascii="Courier New" w:hAnsi="Courier New" w:cs="Courier New"/>
+          <w:sz w:val="24"/>
+          <w:szCs w:val="24"/>
+          <w:lang w:val="en-US"/>
+        </w:rPr>
+        <w:t xml:space="preserve"> "</w:t>
+      </w:r>
+      <w:proofErr w:type="spellStart"/>
+      <w:r>
+        <w:rPr>
+          <w:rFonts w:ascii="Courier New" w:hAnsi="Courier New" w:cs="Courier New"/>
+          <w:sz w:val="24"/>
+          <w:szCs w:val="24"/>
+          <w:lang w:val="en-US"/>
+        </w:rPr>
+        <w:t>git</w:t>
+      </w:r>
+      <w:proofErr w:type="spellEnd"/>
+      <w:r>
+        <w:rPr>
+          <w:rFonts w:ascii="Courier New" w:hAnsi="Courier New" w:cs="Courier New"/>
+          <w:sz w:val="24"/>
+          <w:szCs w:val="24"/>
+          <w:lang w:val="en-US"/>
+        </w:rPr>
+        <w:t xml:space="preserve"> checkout -- &lt;file&gt;..." to discard changes in working directory)</w:t>
+      </w:r>
+    </w:p>
+    <w:p>
+      <w:pPr>
+        <w:pStyle w:val="Prrafodelista"/>
+        <w:rPr>
+          <w:rFonts w:ascii="Courier New" w:hAnsi="Courier New" w:cs="Courier New"/>
+          <w:sz w:val="24"/>
+          <w:szCs w:val="24"/>
+          <w:lang w:val="en-US"/>
+        </w:rPr>
+      </w:pPr>
+    </w:p>
+    <w:p>
+      <w:pPr>
+        <w:pStyle w:val="Prrafodelista"/>
+        <w:rPr>
+          <w:rFonts w:ascii="Courier New" w:hAnsi="Courier New" w:cs="Courier New"/>
+          <w:sz w:val="24"/>
+          <w:szCs w:val="24"/>
+        </w:rPr>
+      </w:pPr>
+      <w:r>
+        <w:rPr>
+          <w:rFonts w:ascii="Courier New" w:hAnsi="Courier New" w:cs="Courier New"/>
+          <w:sz w:val="24"/>
+          <w:szCs w:val="24"/>
+          <w:lang w:val="en-US"/>
+        </w:rPr>
+        <w:t xml:space="preserve">        </w:t>
+      </w:r>
+      <w:proofErr w:type="spellStart"/>
+      <w:proofErr w:type="gramStart"/>
+      <w:r>
+        <w:rPr>
+          <w:rFonts w:ascii="Courier New" w:hAnsi="Courier New" w:cs="Courier New"/>
+          <w:sz w:val="24"/>
+          <w:szCs w:val="24"/>
+        </w:rPr>
+        <w:t>modified</w:t>
+      </w:r>
+      <w:proofErr w:type="spellEnd"/>
+      <w:proofErr w:type="gramEnd"/>
+      <w:r>
+        <w:rPr>
+          <w:rFonts w:ascii="Courier New" w:hAnsi="Courier New" w:cs="Courier New"/>
+          <w:sz w:val="24"/>
+          <w:szCs w:val="24"/>
+        </w:rPr>
+        <w:t>:   software/GitApuntes.docx</w:t>
+      </w:r>
+    </w:p>
+    <w:p>
+      <w:pPr>
+        <w:ind w:left="708"/>
+        <w:rPr>
+          <w:rFonts w:ascii="Courier New" w:hAnsi="Courier New" w:cs="Courier New"/>
+          <w:b/>
+          <w:sz w:val="24"/>
+          <w:szCs w:val="24"/>
+        </w:rPr>
+      </w:pPr>
+      <w:r>
+        <w:rPr>
+          <w:rFonts w:ascii="Courier New" w:hAnsi="Courier New" w:cs="Courier New"/>
+          <w:b/>
+          <w:sz w:val="24"/>
+          <w:szCs w:val="24"/>
+        </w:rPr>
         <w:lastRenderedPageBreak/>
-        <w:t xml:space="preserve">  (</w:t>
-      </w:r>
+        <w:t xml:space="preserve">$ </w:t>
+      </w:r>
+      <w:proofErr w:type="spellStart"/>
       <w:proofErr w:type="gramStart"/>
       <w:r>
         <w:rPr>
           <w:rFonts w:ascii="Courier New" w:hAnsi="Courier New" w:cs="Courier New"/>
-          <w:sz w:val="24"/>
-          <w:szCs w:val="24"/>
-          <w:lang w:val="en-US"/>
-        </w:rPr>
-        <w:t>use</w:t>
-      </w:r>
+          <w:b/>
+          <w:sz w:val="24"/>
+          <w:szCs w:val="24"/>
+        </w:rPr>
+        <w:t>git</w:t>
+      </w:r>
+      <w:proofErr w:type="spellEnd"/>
       <w:proofErr w:type="gramEnd"/>
       <w:r>
         <w:rPr>
           <w:rFonts w:ascii="Courier New" w:hAnsi="Courier New" w:cs="Courier New"/>
-          <w:sz w:val="24"/>
-          <w:szCs w:val="24"/>
-          <w:lang w:val="en-US"/>
-        </w:rPr>
-        <w:t xml:space="preserve"> "</w:t>
-      </w:r>
-      <w:proofErr w:type="spellStart"/>
-      <w:r>
-        <w:rPr>
-          <w:rFonts w:ascii="Courier New" w:hAnsi="Courier New" w:cs="Courier New"/>
-          <w:sz w:val="24"/>
-          <w:szCs w:val="24"/>
-          <w:lang w:val="en-US"/>
-        </w:rPr>
-        <w:t>git</w:t>
-      </w:r>
-      <w:proofErr w:type="spellEnd"/>
-      <w:r>
-        <w:rPr>
-          <w:rFonts w:ascii="Courier New" w:hAnsi="Courier New" w:cs="Courier New"/>
-          <w:sz w:val="24"/>
-          <w:szCs w:val="24"/>
-          <w:lang w:val="en-US"/>
-        </w:rPr>
-        <w:t xml:space="preserve"> add &lt;file&gt;..." to update what will be committed)</w:t>
-      </w:r>
-    </w:p>
-    <w:p>
-      <w:pPr>
-        <w:pStyle w:val="Prrafodelista"/>
-        <w:rPr>
-          <w:rFonts w:ascii="Courier New" w:hAnsi="Courier New" w:cs="Courier New"/>
-          <w:sz w:val="24"/>
-          <w:szCs w:val="24"/>
-          <w:lang w:val="en-US"/>
-        </w:rPr>
-      </w:pPr>
-      <w:r>
-        <w:rPr>
-          <w:rFonts w:ascii="Courier New" w:hAnsi="Courier New" w:cs="Courier New"/>
-          <w:sz w:val="24"/>
-          <w:szCs w:val="24"/>
-          <w:lang w:val="en-US"/>
-        </w:rPr>
-        <w:t xml:space="preserve">  (</w:t>
-      </w:r>
+          <w:b/>
+          <w:sz w:val="24"/>
+          <w:szCs w:val="24"/>
+        </w:rPr>
+        <w:t xml:space="preserve"> </w:t>
+      </w:r>
+      <w:proofErr w:type="spellStart"/>
+      <w:r>
+        <w:rPr>
+          <w:rFonts w:ascii="Courier New" w:hAnsi="Courier New" w:cs="Courier New"/>
+          <w:b/>
+          <w:sz w:val="24"/>
+          <w:szCs w:val="24"/>
+        </w:rPr>
+        <w:t>commit</w:t>
+      </w:r>
+      <w:proofErr w:type="spellEnd"/>
+      <w:r>
+        <w:rPr>
+          <w:rFonts w:ascii="Courier New" w:hAnsi="Courier New" w:cs="Courier New"/>
+          <w:b/>
+          <w:sz w:val="24"/>
+          <w:szCs w:val="24"/>
+        </w:rPr>
+        <w:t xml:space="preserve"> -</w:t>
+      </w:r>
+      <w:proofErr w:type="spellStart"/>
+      <w:r>
+        <w:rPr>
+          <w:rFonts w:ascii="Courier New" w:hAnsi="Courier New" w:cs="Courier New"/>
+          <w:b/>
+          <w:sz w:val="24"/>
+          <w:szCs w:val="24"/>
+        </w:rPr>
+        <w:t>m"hacemos</w:t>
+      </w:r>
+      <w:proofErr w:type="spellEnd"/>
+      <w:r>
+        <w:rPr>
+          <w:rFonts w:ascii="Courier New" w:hAnsi="Courier New" w:cs="Courier New"/>
+          <w:b/>
+          <w:sz w:val="24"/>
+          <w:szCs w:val="24"/>
+        </w:rPr>
+        <w:t xml:space="preserve"> </w:t>
+      </w:r>
+      <w:proofErr w:type="spellStart"/>
+      <w:r>
+        <w:rPr>
+          <w:rFonts w:ascii="Courier New" w:hAnsi="Courier New" w:cs="Courier New"/>
+          <w:b/>
+          <w:sz w:val="24"/>
+          <w:szCs w:val="24"/>
+        </w:rPr>
+        <w:t>commit</w:t>
+      </w:r>
+      <w:proofErr w:type="spellEnd"/>
+      <w:r>
+        <w:rPr>
+          <w:rFonts w:ascii="Courier New" w:hAnsi="Courier New" w:cs="Courier New"/>
+          <w:b/>
+          <w:sz w:val="24"/>
+          <w:szCs w:val="24"/>
+        </w:rPr>
+        <w:t xml:space="preserve"> de con dos ficheros confirmados que pendiente de </w:t>
+      </w:r>
+      <w:proofErr w:type="spellStart"/>
+      <w:r>
+        <w:rPr>
+          <w:rFonts w:ascii="Courier New" w:hAnsi="Courier New" w:cs="Courier New"/>
+          <w:b/>
+          <w:sz w:val="24"/>
+          <w:szCs w:val="24"/>
+        </w:rPr>
+        <w:t>add</w:t>
+      </w:r>
+      <w:proofErr w:type="spellEnd"/>
+      <w:r>
+        <w:rPr>
+          <w:rFonts w:ascii="Courier New" w:hAnsi="Courier New" w:cs="Courier New"/>
+          <w:b/>
+          <w:sz w:val="24"/>
+          <w:szCs w:val="24"/>
+        </w:rPr>
+        <w:t xml:space="preserve"> </w:t>
+      </w:r>
+      <w:proofErr w:type="spellStart"/>
+      <w:r>
+        <w:rPr>
+          <w:rFonts w:ascii="Courier New" w:hAnsi="Courier New" w:cs="Courier New"/>
+          <w:b/>
+          <w:sz w:val="24"/>
+          <w:szCs w:val="24"/>
+        </w:rPr>
+        <w:t>GitApuntes</w:t>
+      </w:r>
+      <w:proofErr w:type="spellEnd"/>
+      <w:r>
+        <w:rPr>
+          <w:rFonts w:ascii="Courier New" w:hAnsi="Courier New" w:cs="Courier New"/>
+          <w:b/>
+          <w:sz w:val="24"/>
+          <w:szCs w:val="24"/>
+        </w:rPr>
+        <w:t>"</w:t>
+      </w:r>
+    </w:p>
+    <w:p>
+      <w:pPr>
+        <w:ind w:left="708"/>
+        <w:rPr>
+          <w:rFonts w:ascii="Courier New" w:hAnsi="Courier New" w:cs="Courier New"/>
+          <w:sz w:val="24"/>
+          <w:szCs w:val="24"/>
+        </w:rPr>
+      </w:pPr>
       <w:proofErr w:type="gramStart"/>
       <w:r>
         <w:rPr>
           <w:rFonts w:ascii="Courier New" w:hAnsi="Courier New" w:cs="Courier New"/>
           <w:sz w:val="24"/>
           <w:szCs w:val="24"/>
-          <w:lang w:val="en-US"/>
-        </w:rPr>
-        <w:t>use</w:t>
+        </w:rPr>
+        <w:t>automáticamente</w:t>
       </w:r>
       <w:proofErr w:type="gramEnd"/>
       <w:r>
@@ -28827,79 +29003,8 @@
           <w:rFonts w:ascii="Courier New" w:hAnsi="Courier New" w:cs="Courier New"/>
           <w:sz w:val="24"/>
           <w:szCs w:val="24"/>
-          <w:lang w:val="en-US"/>
-        </w:rPr>
-        <w:t xml:space="preserve"> "</w:t>
-      </w:r>
-      <w:proofErr w:type="spellStart"/>
-      <w:r>
-        <w:rPr>
-          <w:rFonts w:ascii="Courier New" w:hAnsi="Courier New" w:cs="Courier New"/>
-          <w:sz w:val="24"/>
-          <w:szCs w:val="24"/>
-          <w:lang w:val="en-US"/>
-        </w:rPr>
-        <w:t>git</w:t>
-      </w:r>
-      <w:proofErr w:type="spellEnd"/>
-      <w:r>
-        <w:rPr>
-          <w:rFonts w:ascii="Courier New" w:hAnsi="Courier New" w:cs="Courier New"/>
-          <w:sz w:val="24"/>
-          <w:szCs w:val="24"/>
-          <w:lang w:val="en-US"/>
-        </w:rPr>
-        <w:t xml:space="preserve"> checkout -- &lt;file&gt;..." to discard changes in working directory)</w:t>
-      </w:r>
-    </w:p>
-    <w:p>
-      <w:pPr>
-        <w:pStyle w:val="Prrafodelista"/>
-        <w:rPr>
-          <w:rFonts w:ascii="Courier New" w:hAnsi="Courier New" w:cs="Courier New"/>
-          <w:sz w:val="24"/>
-          <w:szCs w:val="24"/>
-          <w:lang w:val="en-US"/>
-        </w:rPr>
-      </w:pPr>
-    </w:p>
-    <w:p>
-      <w:pPr>
-        <w:pStyle w:val="Prrafodelista"/>
-        <w:rPr>
-          <w:rFonts w:ascii="Courier New" w:hAnsi="Courier New" w:cs="Courier New"/>
-          <w:sz w:val="24"/>
-          <w:szCs w:val="24"/>
-        </w:rPr>
-      </w:pPr>
-      <w:r>
-        <w:rPr>
-          <w:rFonts w:ascii="Courier New" w:hAnsi="Courier New" w:cs="Courier New"/>
-          <w:sz w:val="24"/>
-          <w:szCs w:val="24"/>
-          <w:lang w:val="en-US"/>
-        </w:rPr>
-        <w:t xml:space="preserve">        </w:t>
-      </w:r>
-      <w:proofErr w:type="spellStart"/>
-      <w:proofErr w:type="gramStart"/>
-      <w:r>
-        <w:rPr>
-          <w:rFonts w:ascii="Courier New" w:hAnsi="Courier New" w:cs="Courier New"/>
-          <w:sz w:val="24"/>
-          <w:szCs w:val="24"/>
-        </w:rPr>
-        <w:t>modified</w:t>
-      </w:r>
-      <w:proofErr w:type="spellEnd"/>
-      <w:proofErr w:type="gramEnd"/>
-      <w:r>
-        <w:rPr>
-          <w:rFonts w:ascii="Courier New" w:hAnsi="Courier New" w:cs="Courier New"/>
-          <w:sz w:val="24"/>
-          <w:szCs w:val="24"/>
-        </w:rPr>
-        <w:t>:   software/GitApuntes.docx</w:t>
+        </w:rPr>
+        <w:t xml:space="preserve"> pasa a rama desarrollo</w:t>
       </w:r>
     </w:p>
     <w:p>
@@ -28912,176 +29017,8 @@
           <w:szCs w:val="24"/>
         </w:rPr>
       </w:pPr>
-      <w:r>
-        <w:rPr>
-          <w:rFonts w:ascii="Courier New" w:hAnsi="Courier New" w:cs="Courier New"/>
-          <w:b/>
-          <w:sz w:val="24"/>
-          <w:szCs w:val="24"/>
-        </w:rPr>
-        <w:t xml:space="preserve">$ </w:t>
-      </w:r>
-      <w:proofErr w:type="spellStart"/>
-      <w:proofErr w:type="gramStart"/>
-      <w:r>
-        <w:rPr>
-          <w:rFonts w:ascii="Courier New" w:hAnsi="Courier New" w:cs="Courier New"/>
-          <w:b/>
-          <w:sz w:val="24"/>
-          <w:szCs w:val="24"/>
-        </w:rPr>
-        <w:t>git</w:t>
-      </w:r>
-      <w:proofErr w:type="spellEnd"/>
-      <w:proofErr w:type="gramEnd"/>
-      <w:r>
-        <w:rPr>
-          <w:rFonts w:ascii="Courier New" w:hAnsi="Courier New" w:cs="Courier New"/>
-          <w:b/>
-          <w:sz w:val="24"/>
-          <w:szCs w:val="24"/>
-        </w:rPr>
-        <w:t xml:space="preserve"> </w:t>
-      </w:r>
-      <w:proofErr w:type="spellStart"/>
-      <w:r>
-        <w:rPr>
-          <w:rFonts w:ascii="Courier New" w:hAnsi="Courier New" w:cs="Courier New"/>
-          <w:b/>
-          <w:sz w:val="24"/>
-          <w:szCs w:val="24"/>
-        </w:rPr>
-        <w:t>commit</w:t>
-      </w:r>
-      <w:proofErr w:type="spellEnd"/>
-      <w:r>
-        <w:rPr>
-          <w:rFonts w:ascii="Courier New" w:hAnsi="Courier New" w:cs="Courier New"/>
-          <w:b/>
-          <w:sz w:val="24"/>
-          <w:szCs w:val="24"/>
-        </w:rPr>
-        <w:t xml:space="preserve"> -</w:t>
-      </w:r>
-      <w:proofErr w:type="spellStart"/>
-      <w:r>
-        <w:rPr>
-          <w:rFonts w:ascii="Courier New" w:hAnsi="Courier New" w:cs="Courier New"/>
-          <w:b/>
-          <w:sz w:val="24"/>
-          <w:szCs w:val="24"/>
-        </w:rPr>
-        <w:t>m"hacemos</w:t>
-      </w:r>
-      <w:proofErr w:type="spellEnd"/>
-      <w:r>
-        <w:rPr>
-          <w:rFonts w:ascii="Courier New" w:hAnsi="Courier New" w:cs="Courier New"/>
-          <w:b/>
-          <w:sz w:val="24"/>
-          <w:szCs w:val="24"/>
-        </w:rPr>
-        <w:t xml:space="preserve"> </w:t>
-      </w:r>
-      <w:proofErr w:type="spellStart"/>
-      <w:r>
-        <w:rPr>
-          <w:rFonts w:ascii="Courier New" w:hAnsi="Courier New" w:cs="Courier New"/>
-          <w:b/>
-          <w:sz w:val="24"/>
-          <w:szCs w:val="24"/>
-        </w:rPr>
-        <w:t>commit</w:t>
-      </w:r>
-      <w:proofErr w:type="spellEnd"/>
-      <w:r>
-        <w:rPr>
-          <w:rFonts w:ascii="Courier New" w:hAnsi="Courier New" w:cs="Courier New"/>
-          <w:b/>
-          <w:sz w:val="24"/>
-          <w:szCs w:val="24"/>
-        </w:rPr>
-        <w:t xml:space="preserve"> de con dos ficheros confirmados que pendiente de </w:t>
-      </w:r>
-      <w:proofErr w:type="spellStart"/>
-      <w:r>
-        <w:rPr>
-          <w:rFonts w:ascii="Courier New" w:hAnsi="Courier New" w:cs="Courier New"/>
-          <w:b/>
-          <w:sz w:val="24"/>
-          <w:szCs w:val="24"/>
-        </w:rPr>
-        <w:t>add</w:t>
-      </w:r>
-      <w:proofErr w:type="spellEnd"/>
-      <w:r>
-        <w:rPr>
-          <w:rFonts w:ascii="Courier New" w:hAnsi="Courier New" w:cs="Courier New"/>
-          <w:b/>
-          <w:sz w:val="24"/>
-          <w:szCs w:val="24"/>
-        </w:rPr>
-        <w:t xml:space="preserve"> </w:t>
-      </w:r>
-      <w:proofErr w:type="spellStart"/>
-      <w:r>
-        <w:rPr>
-          <w:rFonts w:ascii="Courier New" w:hAnsi="Courier New" w:cs="Courier New"/>
-          <w:b/>
-          <w:sz w:val="24"/>
-          <w:szCs w:val="24"/>
-        </w:rPr>
-        <w:t>GitApuntes</w:t>
-      </w:r>
-      <w:proofErr w:type="spellEnd"/>
-      <w:r>
-        <w:rPr>
-          <w:rFonts w:ascii="Courier New" w:hAnsi="Courier New" w:cs="Courier New"/>
-          <w:b/>
-          <w:sz w:val="24"/>
-          <w:szCs w:val="24"/>
-        </w:rPr>
-        <w:t>"</w:t>
-      </w:r>
-    </w:p>
-    <w:p>
-      <w:pPr>
-        <w:ind w:left="708"/>
-        <w:rPr>
-          <w:rFonts w:ascii="Courier New" w:hAnsi="Courier New" w:cs="Courier New"/>
-          <w:sz w:val="24"/>
-          <w:szCs w:val="24"/>
-        </w:rPr>
-      </w:pPr>
-      <w:proofErr w:type="gramStart"/>
-      <w:r>
-        <w:rPr>
-          <w:rFonts w:ascii="Courier New" w:hAnsi="Courier New" w:cs="Courier New"/>
-          <w:sz w:val="24"/>
-          <w:szCs w:val="24"/>
-        </w:rPr>
-        <w:t>automáticamente</w:t>
-      </w:r>
-      <w:proofErr w:type="gramEnd"/>
-      <w:r>
-        <w:rPr>
-          <w:rFonts w:ascii="Courier New" w:hAnsi="Courier New" w:cs="Courier New"/>
-          <w:sz w:val="24"/>
-          <w:szCs w:val="24"/>
-        </w:rPr>
-        <w:t xml:space="preserve"> pasa a rama desarrollo</w:t>
-      </w:r>
-    </w:p>
-    <w:p>
-      <w:pPr>
-        <w:ind w:left="708"/>
-        <w:rPr>
-          <w:rFonts w:ascii="Courier New" w:hAnsi="Courier New" w:cs="Courier New"/>
-          <w:b/>
-          <w:sz w:val="24"/>
-          <w:szCs w:val="24"/>
-        </w:rPr>
-      </w:pPr>
+      <w:bookmarkStart w:id="0" w:name="_GoBack"/>
+      <w:bookmarkEnd w:id="0"/>
       <w:r>
         <w:rPr>
           <w:rFonts w:ascii="Courier New" w:hAnsi="Courier New" w:cs="Courier New"/>
@@ -30972,6 +30909,7 @@
           <w:szCs w:val="24"/>
           <w:lang w:val="en-US"/>
         </w:rPr>
+        <w:lastRenderedPageBreak/>
         <w:t xml:space="preserve">        </w:t>
       </w:r>
       <w:proofErr w:type="gramStart"/>
@@ -33809,7 +33747,7 @@
 </file>
 
 <file path=customXml/itemProps1.xml><?xml version="1.0" encoding="utf-8"?>
-<ds:datastoreItem xmlns:ds="http://schemas.openxmlformats.org/officeDocument/2006/customXml" ds:itemID="{6444D82E-36C6-4087-896D-4C57D1B2F73D}">
+<ds:datastoreItem xmlns:ds="http://schemas.openxmlformats.org/officeDocument/2006/customXml" ds:itemID="{1A7ADE91-1887-4D46-B85F-AE59793E709B}">
   <ds:schemaRefs>
     <ds:schemaRef ds:uri="http://schemas.openxmlformats.org/officeDocument/2006/bibliography"/>
   </ds:schemaRefs>

</xml_diff>

<commit_message>
por antonio63j, f1, f2, ApuntesGit
</commit_message>
<xml_diff>
--- a/software/GitApuntes.docx
+++ b/software/GitApuntes.docx
@@ -29017,8 +29017,6 @@
           <w:szCs w:val="24"/>
         </w:rPr>
       </w:pPr>
-      <w:bookmarkStart w:id="0" w:name="_GoBack"/>
-      <w:bookmarkEnd w:id="0"/>
       <w:r>
         <w:rPr>
           <w:rFonts w:ascii="Courier New" w:hAnsi="Courier New" w:cs="Courier New"/>
@@ -29325,7 +29323,23 @@
           <w:sz w:val="24"/>
           <w:szCs w:val="24"/>
         </w:rPr>
-        <w:t xml:space="preserve"> en la rama desarrollo y con repositorio en github.com. En estado inicial, los dos tienen el proyecto sincronizado con el repositorio base. </w:t>
+        <w:t xml:space="preserve"> en la rama desarrollo y con repositorio en github.com. En estado inicial, los dos tienen el proyecto sincronizado con el repositorio base</w:t>
+      </w:r>
+      <w:r>
+        <w:rPr>
+          <w:rFonts w:ascii="Courier New" w:hAnsi="Courier New" w:cs="Courier New"/>
+          <w:sz w:val="24"/>
+          <w:szCs w:val="24"/>
+        </w:rPr>
+        <w:t xml:space="preserve"> y en la rama desarrollo</w:t>
+      </w:r>
+      <w:r>
+        <w:rPr>
+          <w:rFonts w:ascii="Courier New" w:hAnsi="Courier New" w:cs="Courier New"/>
+          <w:sz w:val="24"/>
+          <w:szCs w:val="24"/>
+        </w:rPr>
+        <w:t xml:space="preserve">. </w:t>
       </w:r>
     </w:p>
     <w:p>
@@ -29614,6 +29628,8 @@
         </w:rPr>
         <w:t>commit</w:t>
       </w:r>
+      <w:bookmarkStart w:id="0" w:name="_GoBack"/>
+      <w:bookmarkEnd w:id="0"/>
       <w:proofErr w:type="spellEnd"/>
     </w:p>
     <w:p>
@@ -33747,7 +33763,7 @@
 </file>
 
 <file path=customXml/itemProps1.xml><?xml version="1.0" encoding="utf-8"?>
-<ds:datastoreItem xmlns:ds="http://schemas.openxmlformats.org/officeDocument/2006/customXml" ds:itemID="{1A7ADE91-1887-4D46-B85F-AE59793E709B}">
+<ds:datastoreItem xmlns:ds="http://schemas.openxmlformats.org/officeDocument/2006/customXml" ds:itemID="{FE6C7B73-36C1-413D-B418-F7104300A280}">
   <ds:schemaRefs>
     <ds:schemaRef ds:uri="http://schemas.openxmlformats.org/officeDocument/2006/bibliography"/>
   </ds:schemaRefs>

</xml_diff>

<commit_message>
f2 y GitApuntes por antonio63jun
</commit_message>
<xml_diff>
--- a/software/GitApuntes.docx
+++ b/software/GitApuntes.docx
@@ -29017,8 +29017,6 @@
           <w:szCs w:val="24"/>
         </w:rPr>
       </w:pPr>
-      <w:bookmarkStart w:id="0" w:name="_GoBack"/>
-      <w:bookmarkEnd w:id="0"/>
       <w:r>
         <w:rPr>
           <w:rFonts w:ascii="Courier New" w:hAnsi="Courier New" w:cs="Courier New"/>
@@ -31156,6 +31154,17 @@
           <w:szCs w:val="24"/>
         </w:rPr>
       </w:pPr>
+      <w:r>
+        <w:rPr>
+          <w:rFonts w:ascii="Courier New" w:hAnsi="Courier New" w:cs="Courier New"/>
+          <w:b/>
+          <w:sz w:val="24"/>
+          <w:szCs w:val="24"/>
+        </w:rPr>
+        <w:t>MODIFICACION POR ANTONIO63JUN</w:t>
+      </w:r>
+      <w:bookmarkStart w:id="0" w:name="_GoBack"/>
+      <w:bookmarkEnd w:id="0"/>
     </w:p>
     <w:sectPr>
       <w:pgSz w:w="20412" w:h="23814" w:code="8"/>
@@ -33747,7 +33756,7 @@
 </file>
 
 <file path=customXml/itemProps1.xml><?xml version="1.0" encoding="utf-8"?>
-<ds:datastoreItem xmlns:ds="http://schemas.openxmlformats.org/officeDocument/2006/customXml" ds:itemID="{1A7ADE91-1887-4D46-B85F-AE59793E709B}">
+<ds:datastoreItem xmlns:ds="http://schemas.openxmlformats.org/officeDocument/2006/customXml" ds:itemID="{CEE9F985-5FEA-4274-8FE7-5D3D51720198}">
   <ds:schemaRefs>
     <ds:schemaRef ds:uri="http://schemas.openxmlformats.org/officeDocument/2006/bibliography"/>
   </ds:schemaRefs>

</xml_diff>

<commit_message>
antonio63j, se incluye GitApuntes
</commit_message>
<xml_diff>
--- a/software/GitApuntes.docx
+++ b/software/GitApuntes.docx
@@ -29628,8 +29628,316 @@
         </w:rPr>
         <w:t>commit</w:t>
       </w:r>
-      <w:bookmarkStart w:id="0" w:name="_GoBack"/>
-      <w:bookmarkEnd w:id="0"/>
+      <w:proofErr w:type="spellEnd"/>
+    </w:p>
+    <w:p>
+      <w:pPr>
+        <w:pStyle w:val="Prrafodelista"/>
+        <w:rPr>
+          <w:rFonts w:ascii="Courier New" w:hAnsi="Courier New" w:cs="Courier New"/>
+          <w:b/>
+          <w:sz w:val="24"/>
+          <w:szCs w:val="24"/>
+        </w:rPr>
+      </w:pPr>
+    </w:p>
+    <w:p>
+      <w:pPr>
+        <w:pStyle w:val="Prrafodelista"/>
+        <w:rPr>
+          <w:rFonts w:ascii="Courier New" w:hAnsi="Courier New" w:cs="Courier New"/>
+          <w:b/>
+          <w:sz w:val="24"/>
+          <w:szCs w:val="24"/>
+        </w:rPr>
+      </w:pPr>
+      <w:r>
+        <w:rPr>
+          <w:rFonts w:ascii="Courier New" w:hAnsi="Courier New" w:cs="Courier New"/>
+          <w:b/>
+          <w:sz w:val="24"/>
+          <w:szCs w:val="24"/>
+        </w:rPr>
+        <w:t xml:space="preserve">En este estado, se hace </w:t>
+      </w:r>
+      <w:proofErr w:type="spellStart"/>
+      <w:r>
+        <w:rPr>
+          <w:rFonts w:ascii="Courier New" w:hAnsi="Courier New" w:cs="Courier New"/>
+          <w:b/>
+          <w:sz w:val="24"/>
+          <w:szCs w:val="24"/>
+        </w:rPr>
+        <w:t>git</w:t>
+      </w:r>
+      <w:proofErr w:type="spellEnd"/>
+      <w:r>
+        <w:rPr>
+          <w:rFonts w:ascii="Courier New" w:hAnsi="Courier New" w:cs="Courier New"/>
+          <w:b/>
+          <w:sz w:val="24"/>
+          <w:szCs w:val="24"/>
+        </w:rPr>
+        <w:t xml:space="preserve"> </w:t>
+      </w:r>
+      <w:proofErr w:type="spellStart"/>
+      <w:r>
+        <w:rPr>
+          <w:rFonts w:ascii="Courier New" w:hAnsi="Courier New" w:cs="Courier New"/>
+          <w:b/>
+          <w:sz w:val="24"/>
+          <w:szCs w:val="24"/>
+        </w:rPr>
+        <w:t>pull</w:t>
+      </w:r>
+      <w:proofErr w:type="spellEnd"/>
+      <w:r>
+        <w:rPr>
+          <w:rFonts w:ascii="Courier New" w:hAnsi="Courier New" w:cs="Courier New"/>
+          <w:b/>
+          <w:sz w:val="24"/>
+          <w:szCs w:val="24"/>
+        </w:rPr>
+        <w:t xml:space="preserve">, y falla indicando que </w:t>
+      </w:r>
+    </w:p>
+    <w:p>
+      <w:pPr>
+        <w:autoSpaceDE w:val="0"/>
+        <w:autoSpaceDN w:val="0"/>
+        <w:adjustRightInd w:val="0"/>
+        <w:spacing w:after="0" w:line="240" w:lineRule="auto"/>
+        <w:ind w:left="1416"/>
+        <w:jc w:val="left"/>
+        <w:rPr>
+          <w:rFonts w:ascii="Courier New" w:hAnsi="Courier New" w:cs="Courier New"/>
+          <w:sz w:val="20"/>
+          <w:szCs w:val="20"/>
+          <w:lang w:val="en-US"/>
+        </w:rPr>
+      </w:pPr>
+      <w:r>
+        <w:rPr>
+          <w:rFonts w:ascii="Courier New" w:hAnsi="Courier New" w:cs="Courier New"/>
+          <w:sz w:val="20"/>
+          <w:szCs w:val="20"/>
+          <w:lang w:val="en-US"/>
+        </w:rPr>
+        <w:t xml:space="preserve">$ </w:t>
+      </w:r>
+      <w:proofErr w:type="spellStart"/>
+      <w:proofErr w:type="gramStart"/>
+      <w:r>
+        <w:rPr>
+          <w:rFonts w:ascii="Courier New" w:hAnsi="Courier New" w:cs="Courier New"/>
+          <w:sz w:val="20"/>
+          <w:szCs w:val="20"/>
+          <w:lang w:val="en-US"/>
+        </w:rPr>
+        <w:t>git</w:t>
+      </w:r>
+      <w:proofErr w:type="spellEnd"/>
+      <w:proofErr w:type="gramEnd"/>
+      <w:r>
+        <w:rPr>
+          <w:rFonts w:ascii="Courier New" w:hAnsi="Courier New" w:cs="Courier New"/>
+          <w:sz w:val="20"/>
+          <w:szCs w:val="20"/>
+          <w:lang w:val="en-US"/>
+        </w:rPr>
+        <w:t xml:space="preserve"> pull</w:t>
+      </w:r>
+    </w:p>
+    <w:p>
+      <w:pPr>
+        <w:autoSpaceDE w:val="0"/>
+        <w:autoSpaceDN w:val="0"/>
+        <w:adjustRightInd w:val="0"/>
+        <w:spacing w:after="0" w:line="240" w:lineRule="auto"/>
+        <w:ind w:left="1416"/>
+        <w:jc w:val="left"/>
+        <w:rPr>
+          <w:rFonts w:ascii="Courier New" w:hAnsi="Courier New" w:cs="Courier New"/>
+          <w:sz w:val="20"/>
+          <w:szCs w:val="20"/>
+          <w:lang w:val="en-US"/>
+        </w:rPr>
+      </w:pPr>
+      <w:r>
+        <w:rPr>
+          <w:rFonts w:ascii="Courier New" w:hAnsi="Courier New" w:cs="Courier New"/>
+          <w:sz w:val="20"/>
+          <w:szCs w:val="20"/>
+          <w:lang w:val="en-US"/>
+        </w:rPr>
+        <w:t>Updating c4ef7b3</w:t>
+      </w:r>
+      <w:proofErr w:type="gramStart"/>
+      <w:r>
+        <w:rPr>
+          <w:rFonts w:ascii="Courier New" w:hAnsi="Courier New" w:cs="Courier New"/>
+          <w:sz w:val="20"/>
+          <w:szCs w:val="20"/>
+          <w:lang w:val="en-US"/>
+        </w:rPr>
+        <w:t>..</w:t>
+      </w:r>
+      <w:proofErr w:type="gramEnd"/>
+      <w:r>
+        <w:rPr>
+          <w:rFonts w:ascii="Courier New" w:hAnsi="Courier New" w:cs="Courier New"/>
+          <w:sz w:val="20"/>
+          <w:szCs w:val="20"/>
+          <w:lang w:val="en-US"/>
+        </w:rPr>
+        <w:t>0fe8d24</w:t>
+      </w:r>
+    </w:p>
+    <w:p>
+      <w:pPr>
+        <w:autoSpaceDE w:val="0"/>
+        <w:autoSpaceDN w:val="0"/>
+        <w:adjustRightInd w:val="0"/>
+        <w:spacing w:after="0" w:line="240" w:lineRule="auto"/>
+        <w:ind w:left="1416"/>
+        <w:jc w:val="left"/>
+        <w:rPr>
+          <w:rFonts w:ascii="Courier New" w:hAnsi="Courier New" w:cs="Courier New"/>
+          <w:sz w:val="20"/>
+          <w:szCs w:val="20"/>
+          <w:lang w:val="en-US"/>
+        </w:rPr>
+      </w:pPr>
+      <w:proofErr w:type="gramStart"/>
+      <w:r>
+        <w:rPr>
+          <w:rFonts w:ascii="Courier New" w:hAnsi="Courier New" w:cs="Courier New"/>
+          <w:sz w:val="20"/>
+          <w:szCs w:val="20"/>
+          <w:lang w:val="en-US"/>
+        </w:rPr>
+        <w:t>error</w:t>
+      </w:r>
+      <w:proofErr w:type="gramEnd"/>
+      <w:r>
+        <w:rPr>
+          <w:rFonts w:ascii="Courier New" w:hAnsi="Courier New" w:cs="Courier New"/>
+          <w:sz w:val="20"/>
+          <w:szCs w:val="20"/>
+          <w:lang w:val="en-US"/>
+        </w:rPr>
+        <w:t>: Your local changes to the following files would be overwritten by merge:</w:t>
+      </w:r>
+    </w:p>
+    <w:p>
+      <w:pPr>
+        <w:autoSpaceDE w:val="0"/>
+        <w:autoSpaceDN w:val="0"/>
+        <w:adjustRightInd w:val="0"/>
+        <w:spacing w:after="0" w:line="240" w:lineRule="auto"/>
+        <w:ind w:left="1416"/>
+        <w:jc w:val="left"/>
+        <w:rPr>
+          <w:rFonts w:ascii="Courier New" w:hAnsi="Courier New" w:cs="Courier New"/>
+          <w:sz w:val="20"/>
+          <w:szCs w:val="20"/>
+          <w:lang w:val="en-US"/>
+        </w:rPr>
+      </w:pPr>
+      <w:r>
+        <w:rPr>
+          <w:rFonts w:ascii="Courier New" w:hAnsi="Courier New" w:cs="Courier New"/>
+          <w:sz w:val="20"/>
+          <w:szCs w:val="20"/>
+          <w:lang w:val="en-US"/>
+        </w:rPr>
+        <w:t xml:space="preserve">        f2</w:t>
+      </w:r>
+    </w:p>
+    <w:p>
+      <w:pPr>
+        <w:autoSpaceDE w:val="0"/>
+        <w:autoSpaceDN w:val="0"/>
+        <w:adjustRightInd w:val="0"/>
+        <w:spacing w:after="0" w:line="240" w:lineRule="auto"/>
+        <w:ind w:left="1416"/>
+        <w:jc w:val="left"/>
+        <w:rPr>
+          <w:rFonts w:ascii="Courier New" w:hAnsi="Courier New" w:cs="Courier New"/>
+          <w:sz w:val="20"/>
+          <w:szCs w:val="20"/>
+          <w:lang w:val="en-US"/>
+        </w:rPr>
+      </w:pPr>
+      <w:r>
+        <w:rPr>
+          <w:rFonts w:ascii="Courier New" w:hAnsi="Courier New" w:cs="Courier New"/>
+          <w:sz w:val="20"/>
+          <w:szCs w:val="20"/>
+          <w:lang w:val="en-US"/>
+        </w:rPr>
+        <w:t xml:space="preserve">        </w:t>
+      </w:r>
+      <w:proofErr w:type="gramStart"/>
+      <w:r>
+        <w:rPr>
+          <w:rFonts w:ascii="Courier New" w:hAnsi="Courier New" w:cs="Courier New"/>
+          <w:sz w:val="20"/>
+          <w:szCs w:val="20"/>
+          <w:lang w:val="en-US"/>
+        </w:rPr>
+        <w:t>software/GitApuntes.docx</w:t>
+      </w:r>
+      <w:proofErr w:type="gramEnd"/>
+    </w:p>
+    <w:p>
+      <w:pPr>
+        <w:autoSpaceDE w:val="0"/>
+        <w:autoSpaceDN w:val="0"/>
+        <w:adjustRightInd w:val="0"/>
+        <w:spacing w:after="0" w:line="240" w:lineRule="auto"/>
+        <w:ind w:left="1416"/>
+        <w:jc w:val="left"/>
+        <w:rPr>
+          <w:rFonts w:ascii="Courier New" w:hAnsi="Courier New" w:cs="Courier New"/>
+          <w:sz w:val="20"/>
+          <w:szCs w:val="20"/>
+          <w:lang w:val="en-US"/>
+        </w:rPr>
+      </w:pPr>
+      <w:r>
+        <w:rPr>
+          <w:rFonts w:ascii="Courier New" w:hAnsi="Courier New" w:cs="Courier New"/>
+          <w:sz w:val="20"/>
+          <w:szCs w:val="20"/>
+          <w:lang w:val="en-US"/>
+        </w:rPr>
+        <w:t>Please commit your changes or stash them before you merge.</w:t>
+      </w:r>
+    </w:p>
+    <w:p>
+      <w:pPr>
+        <w:autoSpaceDE w:val="0"/>
+        <w:autoSpaceDN w:val="0"/>
+        <w:adjustRightInd w:val="0"/>
+        <w:spacing w:after="0" w:line="240" w:lineRule="auto"/>
+        <w:ind w:left="1416"/>
+        <w:jc w:val="left"/>
+        <w:rPr>
+          <w:rFonts w:ascii="Courier New" w:hAnsi="Courier New" w:cs="Courier New"/>
+          <w:sz w:val="20"/>
+          <w:szCs w:val="20"/>
+        </w:rPr>
+      </w:pPr>
+      <w:proofErr w:type="spellStart"/>
+      <w:r>
+        <w:rPr>
+          <w:rFonts w:ascii="Courier New" w:hAnsi="Courier New" w:cs="Courier New"/>
+          <w:sz w:val="20"/>
+          <w:szCs w:val="20"/>
+        </w:rPr>
+        <w:t>Aborting</w:t>
+      </w:r>
       <w:proofErr w:type="spellEnd"/>
     </w:p>
     <w:p>
@@ -29641,39 +29949,11 @@
         <w:ind w:left="708"/>
         <w:jc w:val="left"/>
         <w:rPr>
-          <w:rFonts w:ascii="Courier New" w:hAnsi="Courier New" w:cs="Courier New"/>
-          <w:b/>
-          <w:lang w:val="en-US"/>
-        </w:rPr>
-      </w:pPr>
-      <w:r>
-        <w:rPr>
-          <w:rFonts w:ascii="Courier New" w:hAnsi="Courier New" w:cs="Courier New"/>
-          <w:b/>
-          <w:lang w:val="en-US"/>
-        </w:rPr>
-        <w:t xml:space="preserve">$ </w:t>
-      </w:r>
-      <w:proofErr w:type="spellStart"/>
-      <w:proofErr w:type="gramStart"/>
-      <w:r>
-        <w:rPr>
-          <w:rFonts w:ascii="Courier New" w:hAnsi="Courier New" w:cs="Courier New"/>
-          <w:b/>
-          <w:lang w:val="en-US"/>
-        </w:rPr>
-        <w:t>git</w:t>
-      </w:r>
-      <w:proofErr w:type="spellEnd"/>
-      <w:proofErr w:type="gramEnd"/>
-      <w:r>
-        <w:rPr>
-          <w:rFonts w:ascii="Courier New" w:hAnsi="Courier New" w:cs="Courier New"/>
-          <w:b/>
-          <w:lang w:val="en-US"/>
-        </w:rPr>
-        <w:t xml:space="preserve"> push</w:t>
-      </w:r>
+          <w:rFonts w:ascii="Lucida Console" w:hAnsi="Lucida Console" w:cs="Lucida Console"/>
+          <w:sz w:val="20"/>
+          <w:szCs w:val="20"/>
+        </w:rPr>
+      </w:pPr>
     </w:p>
     <w:p>
       <w:pPr>
@@ -29685,31 +29965,108 @@
         <w:jc w:val="left"/>
         <w:rPr>
           <w:rFonts w:ascii="Courier New" w:hAnsi="Courier New" w:cs="Courier New"/>
-          <w:lang w:val="en-US"/>
-        </w:rPr>
-      </w:pPr>
-      <w:r>
-        <w:rPr>
-          <w:rFonts w:ascii="Courier New" w:hAnsi="Courier New" w:cs="Courier New"/>
-          <w:lang w:val="en-US"/>
-        </w:rPr>
-        <w:t>Username for 'https</w:t>
-      </w:r>
-      <w:proofErr w:type="gramStart"/>
-      <w:r>
-        <w:rPr>
-          <w:rFonts w:ascii="Courier New" w:hAnsi="Courier New" w:cs="Courier New"/>
-          <w:lang w:val="en-US"/>
-        </w:rPr>
-        <w:t>:/</w:t>
-      </w:r>
-      <w:proofErr w:type="gramEnd"/>
-      <w:r>
-        <w:rPr>
-          <w:rFonts w:ascii="Courier New" w:hAnsi="Courier New" w:cs="Courier New"/>
-          <w:lang w:val="en-US"/>
-        </w:rPr>
-        <w:t>/github.com': antonio63jun</w:t>
+          <w:sz w:val="24"/>
+          <w:szCs w:val="24"/>
+        </w:rPr>
+      </w:pPr>
+      <w:r>
+        <w:rPr>
+          <w:rFonts w:ascii="Courier New" w:hAnsi="Courier New" w:cs="Courier New"/>
+          <w:sz w:val="24"/>
+          <w:szCs w:val="24"/>
+        </w:rPr>
+        <w:t>Comprobamos que f1 no se ha modificado</w:t>
+      </w:r>
+    </w:p>
+    <w:p>
+      <w:pPr>
+        <w:pStyle w:val="Prrafodelista"/>
+        <w:rPr>
+          <w:rFonts w:ascii="Courier New" w:hAnsi="Courier New" w:cs="Courier New"/>
+          <w:b/>
+          <w:sz w:val="24"/>
+          <w:szCs w:val="24"/>
+        </w:rPr>
+      </w:pPr>
+    </w:p>
+    <w:p>
+      <w:pPr>
+        <w:pStyle w:val="Prrafodelista"/>
+        <w:rPr>
+          <w:rFonts w:ascii="Courier New" w:hAnsi="Courier New" w:cs="Courier New"/>
+          <w:b/>
+          <w:sz w:val="24"/>
+          <w:szCs w:val="24"/>
+        </w:rPr>
+      </w:pPr>
+      <w:r>
+        <w:rPr>
+          <w:rFonts w:ascii="Courier New" w:hAnsi="Courier New" w:cs="Courier New"/>
+          <w:b/>
+          <w:sz w:val="24"/>
+          <w:szCs w:val="24"/>
+        </w:rPr>
+        <w:t xml:space="preserve">Se hace </w:t>
+      </w:r>
+      <w:proofErr w:type="spellStart"/>
+      <w:r>
+        <w:rPr>
+          <w:rFonts w:ascii="Courier New" w:hAnsi="Courier New" w:cs="Courier New"/>
+          <w:b/>
+          <w:sz w:val="24"/>
+          <w:szCs w:val="24"/>
+        </w:rPr>
+        <w:t>add</w:t>
+      </w:r>
+      <w:proofErr w:type="spellEnd"/>
+      <w:r>
+        <w:rPr>
+          <w:rFonts w:ascii="Courier New" w:hAnsi="Courier New" w:cs="Courier New"/>
+          <w:b/>
+          <w:sz w:val="24"/>
+          <w:szCs w:val="24"/>
+        </w:rPr>
+        <w:t xml:space="preserve"> de f2 y </w:t>
+      </w:r>
+      <w:proofErr w:type="spellStart"/>
+      <w:r>
+        <w:rPr>
+          <w:rFonts w:ascii="Courier New" w:hAnsi="Courier New" w:cs="Courier New"/>
+          <w:b/>
+          <w:sz w:val="24"/>
+          <w:szCs w:val="24"/>
+        </w:rPr>
+        <w:t>GitApuntes</w:t>
+      </w:r>
+      <w:proofErr w:type="spellEnd"/>
+      <w:r>
+        <w:rPr>
+          <w:rFonts w:ascii="Courier New" w:hAnsi="Courier New" w:cs="Courier New"/>
+          <w:b/>
+          <w:sz w:val="24"/>
+          <w:szCs w:val="24"/>
+        </w:rPr>
+        <w:t xml:space="preserve"> + </w:t>
+      </w:r>
+      <w:proofErr w:type="spellStart"/>
+      <w:r>
+        <w:rPr>
+          <w:rFonts w:ascii="Courier New" w:hAnsi="Courier New" w:cs="Courier New"/>
+          <w:b/>
+          <w:sz w:val="24"/>
+          <w:szCs w:val="24"/>
+        </w:rPr>
+        <w:t>commit</w:t>
+      </w:r>
+      <w:proofErr w:type="spellEnd"/>
+      <w:r>
+        <w:rPr>
+          <w:rFonts w:ascii="Courier New" w:hAnsi="Courier New" w:cs="Courier New"/>
+          <w:b/>
+          <w:sz w:val="24"/>
+          <w:szCs w:val="24"/>
+        </w:rPr>
+        <w:t xml:space="preserve"> y luego</w:t>
       </w:r>
     </w:p>
     <w:p>
@@ -29722,15 +30079,1570 @@
         <w:jc w:val="left"/>
         <w:rPr>
           <w:rFonts w:ascii="Courier New" w:hAnsi="Courier New" w:cs="Courier New"/>
-          <w:lang w:val="en-US"/>
-        </w:rPr>
-      </w:pPr>
-      <w:r>
-        <w:rPr>
-          <w:rFonts w:ascii="Courier New" w:hAnsi="Courier New" w:cs="Courier New"/>
+          <w:b/>
+          <w:lang w:val="en-US"/>
+        </w:rPr>
+      </w:pPr>
+      <w:r>
+        <w:rPr>
+          <w:rFonts w:ascii="Courier New" w:hAnsi="Courier New" w:cs="Courier New"/>
+          <w:b/>
+          <w:lang w:val="en-US"/>
+        </w:rPr>
+        <w:t xml:space="preserve">$ </w:t>
+      </w:r>
+      <w:proofErr w:type="spellStart"/>
+      <w:proofErr w:type="gramStart"/>
+      <w:r>
+        <w:rPr>
+          <w:rFonts w:ascii="Courier New" w:hAnsi="Courier New" w:cs="Courier New"/>
+          <w:b/>
+          <w:lang w:val="en-US"/>
+        </w:rPr>
+        <w:t>git</w:t>
+      </w:r>
+      <w:proofErr w:type="spellEnd"/>
+      <w:proofErr w:type="gramEnd"/>
+      <w:r>
+        <w:rPr>
+          <w:rFonts w:ascii="Courier New" w:hAnsi="Courier New" w:cs="Courier New"/>
+          <w:b/>
+          <w:lang w:val="en-US"/>
+        </w:rPr>
+        <w:t xml:space="preserve"> push</w:t>
+      </w:r>
+    </w:p>
+    <w:p>
+      <w:pPr>
+        <w:autoSpaceDE w:val="0"/>
+        <w:autoSpaceDN w:val="0"/>
+        <w:adjustRightInd w:val="0"/>
+        <w:spacing w:after="0" w:line="240" w:lineRule="auto"/>
+        <w:ind w:left="1416"/>
+        <w:jc w:val="left"/>
+        <w:rPr>
+          <w:rFonts w:ascii="Courier New" w:hAnsi="Courier New" w:cs="Courier New"/>
+          <w:sz w:val="20"/>
+          <w:szCs w:val="20"/>
+          <w:lang w:val="en-US"/>
+        </w:rPr>
+      </w:pPr>
+      <w:r>
+        <w:rPr>
+          <w:rFonts w:ascii="Courier New" w:hAnsi="Courier New" w:cs="Courier New"/>
+          <w:sz w:val="20"/>
+          <w:szCs w:val="20"/>
+          <w:lang w:val="en-US"/>
+        </w:rPr>
+        <w:t>Username for 'https</w:t>
+      </w:r>
+      <w:proofErr w:type="gramStart"/>
+      <w:r>
+        <w:rPr>
+          <w:rFonts w:ascii="Courier New" w:hAnsi="Courier New" w:cs="Courier New"/>
+          <w:sz w:val="20"/>
+          <w:szCs w:val="20"/>
+          <w:lang w:val="en-US"/>
+        </w:rPr>
+        <w:t>:/</w:t>
+      </w:r>
+      <w:proofErr w:type="gramEnd"/>
+      <w:r>
+        <w:rPr>
+          <w:rFonts w:ascii="Courier New" w:hAnsi="Courier New" w:cs="Courier New"/>
+          <w:sz w:val="20"/>
+          <w:szCs w:val="20"/>
+          <w:lang w:val="en-US"/>
+        </w:rPr>
+        <w:t>/github.com': antonio63jun</w:t>
+      </w:r>
+    </w:p>
+    <w:p>
+      <w:pPr>
+        <w:autoSpaceDE w:val="0"/>
+        <w:autoSpaceDN w:val="0"/>
+        <w:adjustRightInd w:val="0"/>
+        <w:spacing w:after="0" w:line="240" w:lineRule="auto"/>
+        <w:ind w:left="1416"/>
+        <w:jc w:val="left"/>
+        <w:rPr>
+          <w:rFonts w:ascii="Courier New" w:hAnsi="Courier New" w:cs="Courier New"/>
+          <w:sz w:val="20"/>
+          <w:szCs w:val="20"/>
+          <w:lang w:val="en-US"/>
+        </w:rPr>
+      </w:pPr>
+      <w:r>
+        <w:rPr>
+          <w:rFonts w:ascii="Courier New" w:hAnsi="Courier New" w:cs="Courier New"/>
+          <w:sz w:val="20"/>
+          <w:szCs w:val="20"/>
           <w:lang w:val="en-US"/>
         </w:rPr>
         <w:t>To https://github.com/antonio63j/misNotas.git</w:t>
+      </w:r>
+    </w:p>
+    <w:p>
+      <w:pPr>
+        <w:autoSpaceDE w:val="0"/>
+        <w:autoSpaceDN w:val="0"/>
+        <w:adjustRightInd w:val="0"/>
+        <w:spacing w:after="0" w:line="240" w:lineRule="auto"/>
+        <w:ind w:left="1416"/>
+        <w:jc w:val="left"/>
+        <w:rPr>
+          <w:rFonts w:ascii="Courier New" w:hAnsi="Courier New" w:cs="Courier New"/>
+          <w:sz w:val="20"/>
+          <w:szCs w:val="20"/>
+          <w:lang w:val="en-US"/>
+        </w:rPr>
+      </w:pPr>
+      <w:r>
+        <w:rPr>
+          <w:rFonts w:ascii="Courier New" w:hAnsi="Courier New" w:cs="Courier New"/>
+          <w:sz w:val="20"/>
+          <w:szCs w:val="20"/>
+          <w:lang w:val="en-US"/>
+        </w:rPr>
+        <w:t xml:space="preserve"> ! [</w:t>
+      </w:r>
+      <w:proofErr w:type="gramStart"/>
+      <w:r>
+        <w:rPr>
+          <w:rFonts w:ascii="Courier New" w:hAnsi="Courier New" w:cs="Courier New"/>
+          <w:sz w:val="20"/>
+          <w:szCs w:val="20"/>
+          <w:lang w:val="en-US"/>
+        </w:rPr>
+        <w:t>rejected</w:t>
+      </w:r>
+      <w:proofErr w:type="gramEnd"/>
+      <w:r>
+        <w:rPr>
+          <w:rFonts w:ascii="Courier New" w:hAnsi="Courier New" w:cs="Courier New"/>
+          <w:sz w:val="20"/>
+          <w:szCs w:val="20"/>
+          <w:lang w:val="en-US"/>
+        </w:rPr>
+        <w:t xml:space="preserve">]        </w:t>
+      </w:r>
+      <w:proofErr w:type="spellStart"/>
+      <w:r>
+        <w:rPr>
+          <w:rFonts w:ascii="Courier New" w:hAnsi="Courier New" w:cs="Courier New"/>
+          <w:sz w:val="20"/>
+          <w:szCs w:val="20"/>
+          <w:lang w:val="en-US"/>
+        </w:rPr>
+        <w:t>desarrollo</w:t>
+      </w:r>
+      <w:proofErr w:type="spellEnd"/>
+      <w:r>
+        <w:rPr>
+          <w:rFonts w:ascii="Courier New" w:hAnsi="Courier New" w:cs="Courier New"/>
+          <w:sz w:val="20"/>
+          <w:szCs w:val="20"/>
+          <w:lang w:val="en-US"/>
+        </w:rPr>
+        <w:t xml:space="preserve"> -&gt; </w:t>
+      </w:r>
+      <w:proofErr w:type="spellStart"/>
+      <w:r>
+        <w:rPr>
+          <w:rFonts w:ascii="Courier New" w:hAnsi="Courier New" w:cs="Courier New"/>
+          <w:sz w:val="20"/>
+          <w:szCs w:val="20"/>
+          <w:lang w:val="en-US"/>
+        </w:rPr>
+        <w:t>desarrollo</w:t>
+      </w:r>
+      <w:proofErr w:type="spellEnd"/>
+      <w:r>
+        <w:rPr>
+          <w:rFonts w:ascii="Courier New" w:hAnsi="Courier New" w:cs="Courier New"/>
+          <w:sz w:val="20"/>
+          <w:szCs w:val="20"/>
+          <w:lang w:val="en-US"/>
+        </w:rPr>
+        <w:t xml:space="preserve"> (non-fast-forward)</w:t>
+      </w:r>
+    </w:p>
+    <w:p>
+      <w:pPr>
+        <w:autoSpaceDE w:val="0"/>
+        <w:autoSpaceDN w:val="0"/>
+        <w:adjustRightInd w:val="0"/>
+        <w:spacing w:after="0" w:line="240" w:lineRule="auto"/>
+        <w:ind w:left="1416"/>
+        <w:jc w:val="left"/>
+        <w:rPr>
+          <w:rFonts w:ascii="Courier New" w:hAnsi="Courier New" w:cs="Courier New"/>
+          <w:sz w:val="20"/>
+          <w:szCs w:val="20"/>
+          <w:lang w:val="en-US"/>
+        </w:rPr>
+      </w:pPr>
+      <w:proofErr w:type="gramStart"/>
+      <w:r>
+        <w:rPr>
+          <w:rFonts w:ascii="Courier New" w:hAnsi="Courier New" w:cs="Courier New"/>
+          <w:sz w:val="20"/>
+          <w:szCs w:val="20"/>
+          <w:lang w:val="en-US"/>
+        </w:rPr>
+        <w:t>error</w:t>
+      </w:r>
+      <w:proofErr w:type="gramEnd"/>
+      <w:r>
+        <w:rPr>
+          <w:rFonts w:ascii="Courier New" w:hAnsi="Courier New" w:cs="Courier New"/>
+          <w:sz w:val="20"/>
+          <w:szCs w:val="20"/>
+          <w:lang w:val="en-US"/>
+        </w:rPr>
+        <w:t>: failed to push some refs to 'https://github.com/antonio63j/</w:t>
+      </w:r>
+      <w:proofErr w:type="spellStart"/>
+      <w:r>
+        <w:rPr>
+          <w:rFonts w:ascii="Courier New" w:hAnsi="Courier New" w:cs="Courier New"/>
+          <w:sz w:val="20"/>
+          <w:szCs w:val="20"/>
+          <w:lang w:val="en-US"/>
+        </w:rPr>
+        <w:t>misNotas.git</w:t>
+      </w:r>
+      <w:proofErr w:type="spellEnd"/>
+      <w:r>
+        <w:rPr>
+          <w:rFonts w:ascii="Courier New" w:hAnsi="Courier New" w:cs="Courier New"/>
+          <w:sz w:val="20"/>
+          <w:szCs w:val="20"/>
+          <w:lang w:val="en-US"/>
+        </w:rPr>
+        <w:t>'</w:t>
+      </w:r>
+    </w:p>
+    <w:p>
+      <w:pPr>
+        <w:autoSpaceDE w:val="0"/>
+        <w:autoSpaceDN w:val="0"/>
+        <w:adjustRightInd w:val="0"/>
+        <w:spacing w:after="0" w:line="240" w:lineRule="auto"/>
+        <w:ind w:left="1416"/>
+        <w:jc w:val="left"/>
+        <w:rPr>
+          <w:rFonts w:ascii="Courier New" w:hAnsi="Courier New" w:cs="Courier New"/>
+          <w:sz w:val="20"/>
+          <w:szCs w:val="20"/>
+          <w:lang w:val="en-US"/>
+        </w:rPr>
+      </w:pPr>
+      <w:proofErr w:type="gramStart"/>
+      <w:r>
+        <w:rPr>
+          <w:rFonts w:ascii="Courier New" w:hAnsi="Courier New" w:cs="Courier New"/>
+          <w:sz w:val="20"/>
+          <w:szCs w:val="20"/>
+          <w:lang w:val="en-US"/>
+        </w:rPr>
+        <w:t>hint</w:t>
+      </w:r>
+      <w:proofErr w:type="gramEnd"/>
+      <w:r>
+        <w:rPr>
+          <w:rFonts w:ascii="Courier New" w:hAnsi="Courier New" w:cs="Courier New"/>
+          <w:sz w:val="20"/>
+          <w:szCs w:val="20"/>
+          <w:lang w:val="en-US"/>
+        </w:rPr>
+        <w:t>: Updates were rejected because the tip of your current branch is behind</w:t>
+      </w:r>
+    </w:p>
+    <w:p>
+      <w:pPr>
+        <w:autoSpaceDE w:val="0"/>
+        <w:autoSpaceDN w:val="0"/>
+        <w:adjustRightInd w:val="0"/>
+        <w:spacing w:after="0" w:line="240" w:lineRule="auto"/>
+        <w:ind w:left="1416"/>
+        <w:jc w:val="left"/>
+        <w:rPr>
+          <w:rFonts w:ascii="Courier New" w:hAnsi="Courier New" w:cs="Courier New"/>
+          <w:sz w:val="20"/>
+          <w:szCs w:val="20"/>
+          <w:lang w:val="en-US"/>
+        </w:rPr>
+      </w:pPr>
+      <w:proofErr w:type="gramStart"/>
+      <w:r>
+        <w:rPr>
+          <w:rFonts w:ascii="Courier New" w:hAnsi="Courier New" w:cs="Courier New"/>
+          <w:sz w:val="20"/>
+          <w:szCs w:val="20"/>
+          <w:lang w:val="en-US"/>
+        </w:rPr>
+        <w:t>hint</w:t>
+      </w:r>
+      <w:proofErr w:type="gramEnd"/>
+      <w:r>
+        <w:rPr>
+          <w:rFonts w:ascii="Courier New" w:hAnsi="Courier New" w:cs="Courier New"/>
+          <w:sz w:val="20"/>
+          <w:szCs w:val="20"/>
+          <w:lang w:val="en-US"/>
+        </w:rPr>
+        <w:t>: its remote counterpart. Integrate the remote changes (e.g.</w:t>
+      </w:r>
+    </w:p>
+    <w:p>
+      <w:pPr>
+        <w:autoSpaceDE w:val="0"/>
+        <w:autoSpaceDN w:val="0"/>
+        <w:adjustRightInd w:val="0"/>
+        <w:spacing w:after="0" w:line="240" w:lineRule="auto"/>
+        <w:ind w:left="1416"/>
+        <w:jc w:val="left"/>
+        <w:rPr>
+          <w:rFonts w:ascii="Courier New" w:hAnsi="Courier New" w:cs="Courier New"/>
+          <w:sz w:val="20"/>
+          <w:szCs w:val="20"/>
+          <w:lang w:val="en-US"/>
+        </w:rPr>
+      </w:pPr>
+      <w:proofErr w:type="gramStart"/>
+      <w:r>
+        <w:rPr>
+          <w:rFonts w:ascii="Courier New" w:hAnsi="Courier New" w:cs="Courier New"/>
+          <w:sz w:val="20"/>
+          <w:szCs w:val="20"/>
+          <w:lang w:val="en-US"/>
+        </w:rPr>
+        <w:t>hint</w:t>
+      </w:r>
+      <w:proofErr w:type="gramEnd"/>
+      <w:r>
+        <w:rPr>
+          <w:rFonts w:ascii="Courier New" w:hAnsi="Courier New" w:cs="Courier New"/>
+          <w:sz w:val="20"/>
+          <w:szCs w:val="20"/>
+          <w:lang w:val="en-US"/>
+        </w:rPr>
+        <w:t>: '</w:t>
+      </w:r>
+      <w:proofErr w:type="spellStart"/>
+      <w:r>
+        <w:rPr>
+          <w:rFonts w:ascii="Courier New" w:hAnsi="Courier New" w:cs="Courier New"/>
+          <w:sz w:val="20"/>
+          <w:szCs w:val="20"/>
+          <w:lang w:val="en-US"/>
+        </w:rPr>
+        <w:t>git</w:t>
+      </w:r>
+      <w:proofErr w:type="spellEnd"/>
+      <w:r>
+        <w:rPr>
+          <w:rFonts w:ascii="Courier New" w:hAnsi="Courier New" w:cs="Courier New"/>
+          <w:sz w:val="20"/>
+          <w:szCs w:val="20"/>
+          <w:lang w:val="en-US"/>
+        </w:rPr>
+        <w:t xml:space="preserve"> pull ...') before pushing again.</w:t>
+      </w:r>
+    </w:p>
+    <w:p>
+      <w:pPr>
+        <w:autoSpaceDE w:val="0"/>
+        <w:autoSpaceDN w:val="0"/>
+        <w:adjustRightInd w:val="0"/>
+        <w:spacing w:after="0" w:line="240" w:lineRule="auto"/>
+        <w:ind w:left="1416"/>
+        <w:jc w:val="left"/>
+        <w:rPr>
+          <w:rFonts w:ascii="Courier New" w:hAnsi="Courier New" w:cs="Courier New"/>
+          <w:sz w:val="20"/>
+          <w:szCs w:val="20"/>
+          <w:lang w:val="en-US"/>
+        </w:rPr>
+      </w:pPr>
+      <w:proofErr w:type="gramStart"/>
+      <w:r>
+        <w:rPr>
+          <w:rFonts w:ascii="Courier New" w:hAnsi="Courier New" w:cs="Courier New"/>
+          <w:sz w:val="20"/>
+          <w:szCs w:val="20"/>
+          <w:lang w:val="en-US"/>
+        </w:rPr>
+        <w:t>hint</w:t>
+      </w:r>
+      <w:proofErr w:type="gramEnd"/>
+      <w:r>
+        <w:rPr>
+          <w:rFonts w:ascii="Courier New" w:hAnsi="Courier New" w:cs="Courier New"/>
+          <w:sz w:val="20"/>
+          <w:szCs w:val="20"/>
+          <w:lang w:val="en-US"/>
+        </w:rPr>
+        <w:t>: See the 'Note about fast-forwards' in '</w:t>
+      </w:r>
+      <w:proofErr w:type="spellStart"/>
+      <w:r>
+        <w:rPr>
+          <w:rFonts w:ascii="Courier New" w:hAnsi="Courier New" w:cs="Courier New"/>
+          <w:sz w:val="20"/>
+          <w:szCs w:val="20"/>
+          <w:lang w:val="en-US"/>
+        </w:rPr>
+        <w:t>git</w:t>
+      </w:r>
+      <w:proofErr w:type="spellEnd"/>
+      <w:r>
+        <w:rPr>
+          <w:rFonts w:ascii="Courier New" w:hAnsi="Courier New" w:cs="Courier New"/>
+          <w:sz w:val="20"/>
+          <w:szCs w:val="20"/>
+          <w:lang w:val="en-US"/>
+        </w:rPr>
+        <w:t xml:space="preserve"> push --help' for details.</w:t>
+      </w:r>
+    </w:p>
+    <w:p>
+      <w:pPr>
+        <w:pStyle w:val="Prrafodelista"/>
+        <w:rPr>
+          <w:rFonts w:ascii="Courier New" w:hAnsi="Courier New" w:cs="Courier New"/>
+          <w:sz w:val="24"/>
+          <w:szCs w:val="24"/>
+          <w:lang w:val="en-US"/>
+        </w:rPr>
+      </w:pPr>
+    </w:p>
+    <w:p>
+      <w:pPr>
+        <w:pStyle w:val="Prrafodelista"/>
+        <w:rPr>
+          <w:rFonts w:ascii="Courier New" w:hAnsi="Courier New" w:cs="Courier New"/>
+          <w:b/>
+          <w:sz w:val="24"/>
+          <w:szCs w:val="24"/>
+          <w:lang w:val="en-US"/>
+        </w:rPr>
+      </w:pPr>
+      <w:r>
+        <w:rPr>
+          <w:rFonts w:ascii="Courier New" w:hAnsi="Courier New" w:cs="Courier New"/>
+          <w:b/>
+          <w:sz w:val="24"/>
+          <w:szCs w:val="24"/>
+          <w:lang w:val="en-US"/>
+        </w:rPr>
+        <w:t xml:space="preserve">$ </w:t>
+      </w:r>
+      <w:proofErr w:type="spellStart"/>
+      <w:proofErr w:type="gramStart"/>
+      <w:r>
+        <w:rPr>
+          <w:rFonts w:ascii="Courier New" w:hAnsi="Courier New" w:cs="Courier New"/>
+          <w:b/>
+          <w:sz w:val="24"/>
+          <w:szCs w:val="24"/>
+          <w:lang w:val="en-US"/>
+        </w:rPr>
+        <w:t>git</w:t>
+      </w:r>
+      <w:proofErr w:type="spellEnd"/>
+      <w:proofErr w:type="gramEnd"/>
+      <w:r>
+        <w:rPr>
+          <w:rFonts w:ascii="Courier New" w:hAnsi="Courier New" w:cs="Courier New"/>
+          <w:b/>
+          <w:sz w:val="24"/>
+          <w:szCs w:val="24"/>
+          <w:lang w:val="en-US"/>
+        </w:rPr>
+        <w:t xml:space="preserve"> pull</w:t>
+      </w:r>
+    </w:p>
+    <w:p>
+      <w:pPr>
+        <w:autoSpaceDE w:val="0"/>
+        <w:autoSpaceDN w:val="0"/>
+        <w:adjustRightInd w:val="0"/>
+        <w:spacing w:after="0" w:line="240" w:lineRule="auto"/>
+        <w:ind w:left="1416"/>
+        <w:jc w:val="left"/>
+        <w:rPr>
+          <w:rFonts w:ascii="Courier New" w:hAnsi="Courier New" w:cs="Courier New"/>
+          <w:sz w:val="20"/>
+          <w:szCs w:val="20"/>
+          <w:lang w:val="en-US"/>
+        </w:rPr>
+      </w:pPr>
+      <w:r>
+        <w:rPr>
+          <w:rFonts w:ascii="Courier New" w:hAnsi="Courier New" w:cs="Courier New"/>
+          <w:sz w:val="20"/>
+          <w:szCs w:val="20"/>
+          <w:lang w:val="en-US"/>
+        </w:rPr>
+        <w:t>Auto-merging software/GitApuntes.docx</w:t>
+      </w:r>
+    </w:p>
+    <w:p>
+      <w:pPr>
+        <w:autoSpaceDE w:val="0"/>
+        <w:autoSpaceDN w:val="0"/>
+        <w:adjustRightInd w:val="0"/>
+        <w:spacing w:after="0" w:line="240" w:lineRule="auto"/>
+        <w:ind w:left="1416"/>
+        <w:jc w:val="left"/>
+        <w:rPr>
+          <w:rFonts w:ascii="Courier New" w:hAnsi="Courier New" w:cs="Courier New"/>
+          <w:sz w:val="20"/>
+          <w:szCs w:val="20"/>
+          <w:lang w:val="en-US"/>
+        </w:rPr>
+      </w:pPr>
+      <w:r>
+        <w:rPr>
+          <w:rFonts w:ascii="Courier New" w:hAnsi="Courier New" w:cs="Courier New"/>
+          <w:sz w:val="20"/>
+          <w:szCs w:val="20"/>
+          <w:lang w:val="en-US"/>
+        </w:rPr>
+        <w:t>CONFLICT (content): Merge conflict in software/GitApuntes.docx</w:t>
+      </w:r>
+    </w:p>
+    <w:p>
+      <w:pPr>
+        <w:autoSpaceDE w:val="0"/>
+        <w:autoSpaceDN w:val="0"/>
+        <w:adjustRightInd w:val="0"/>
+        <w:spacing w:after="0" w:line="240" w:lineRule="auto"/>
+        <w:ind w:left="1416"/>
+        <w:jc w:val="left"/>
+        <w:rPr>
+          <w:rFonts w:ascii="Courier New" w:hAnsi="Courier New" w:cs="Courier New"/>
+          <w:sz w:val="20"/>
+          <w:szCs w:val="20"/>
+          <w:lang w:val="en-US"/>
+        </w:rPr>
+      </w:pPr>
+      <w:r>
+        <w:rPr>
+          <w:rFonts w:ascii="Courier New" w:hAnsi="Courier New" w:cs="Courier New"/>
+          <w:sz w:val="20"/>
+          <w:szCs w:val="20"/>
+          <w:lang w:val="en-US"/>
+        </w:rPr>
+        <w:t>Auto-merging f2</w:t>
+      </w:r>
+    </w:p>
+    <w:p>
+      <w:pPr>
+        <w:autoSpaceDE w:val="0"/>
+        <w:autoSpaceDN w:val="0"/>
+        <w:adjustRightInd w:val="0"/>
+        <w:spacing w:after="0" w:line="240" w:lineRule="auto"/>
+        <w:ind w:left="1416"/>
+        <w:jc w:val="left"/>
+        <w:rPr>
+          <w:rFonts w:ascii="Courier New" w:hAnsi="Courier New" w:cs="Courier New"/>
+          <w:sz w:val="20"/>
+          <w:szCs w:val="20"/>
+          <w:lang w:val="en-US"/>
+        </w:rPr>
+      </w:pPr>
+      <w:r>
+        <w:rPr>
+          <w:rFonts w:ascii="Courier New" w:hAnsi="Courier New" w:cs="Courier New"/>
+          <w:sz w:val="20"/>
+          <w:szCs w:val="20"/>
+          <w:lang w:val="en-US"/>
+        </w:rPr>
+        <w:t>CONFLICT (content): Merge conflict in f2</w:t>
+      </w:r>
+    </w:p>
+    <w:p>
+      <w:pPr>
+        <w:autoSpaceDE w:val="0"/>
+        <w:autoSpaceDN w:val="0"/>
+        <w:adjustRightInd w:val="0"/>
+        <w:spacing w:after="0" w:line="240" w:lineRule="auto"/>
+        <w:ind w:left="1416"/>
+        <w:jc w:val="left"/>
+        <w:rPr>
+          <w:rFonts w:ascii="Courier New" w:hAnsi="Courier New" w:cs="Courier New"/>
+          <w:sz w:val="20"/>
+          <w:szCs w:val="20"/>
+          <w:lang w:val="en-US"/>
+        </w:rPr>
+      </w:pPr>
+      <w:r>
+        <w:rPr>
+          <w:rFonts w:ascii="Courier New" w:hAnsi="Courier New" w:cs="Courier New"/>
+          <w:sz w:val="20"/>
+          <w:szCs w:val="20"/>
+          <w:lang w:val="en-US"/>
+        </w:rPr>
+        <w:t>Automatic merge failed; fix conflicts and then commit the result.</w:t>
+      </w:r>
+    </w:p>
+    <w:p>
+      <w:pPr>
+        <w:pStyle w:val="Prrafodelista"/>
+        <w:rPr>
+          <w:rFonts w:ascii="Courier New" w:hAnsi="Courier New" w:cs="Courier New"/>
+          <w:sz w:val="24"/>
+          <w:szCs w:val="24"/>
+        </w:rPr>
+      </w:pPr>
+      <w:r>
+        <w:rPr>
+          <w:rFonts w:ascii="Courier New" w:hAnsi="Courier New" w:cs="Courier New"/>
+          <w:sz w:val="24"/>
+          <w:szCs w:val="24"/>
+        </w:rPr>
+        <w:t xml:space="preserve">En este </w:t>
+      </w:r>
+      <w:proofErr w:type="spellStart"/>
+      <w:r>
+        <w:rPr>
+          <w:rFonts w:ascii="Courier New" w:hAnsi="Courier New" w:cs="Courier New"/>
+          <w:sz w:val="24"/>
+          <w:szCs w:val="24"/>
+        </w:rPr>
+        <w:t>pull</w:t>
+      </w:r>
+      <w:proofErr w:type="spellEnd"/>
+      <w:r>
+        <w:rPr>
+          <w:rFonts w:ascii="Courier New" w:hAnsi="Courier New" w:cs="Courier New"/>
+          <w:sz w:val="24"/>
+          <w:szCs w:val="24"/>
+        </w:rPr>
+        <w:t>, se h</w:t>
+      </w:r>
+      <w:r>
+        <w:rPr>
+          <w:rFonts w:ascii="Courier New" w:hAnsi="Courier New" w:cs="Courier New"/>
+          <w:sz w:val="24"/>
+          <w:szCs w:val="24"/>
+        </w:rPr>
+        <w:t xml:space="preserve">a actualizado f1, ha fallado el </w:t>
+      </w:r>
+      <w:proofErr w:type="spellStart"/>
+      <w:r>
+        <w:rPr>
+          <w:rFonts w:ascii="Courier New" w:hAnsi="Courier New" w:cs="Courier New"/>
+          <w:sz w:val="24"/>
+          <w:szCs w:val="24"/>
+        </w:rPr>
+        <w:t>automerge</w:t>
+      </w:r>
+      <w:proofErr w:type="spellEnd"/>
+      <w:r>
+        <w:rPr>
+          <w:rFonts w:ascii="Courier New" w:hAnsi="Courier New" w:cs="Courier New"/>
+          <w:sz w:val="24"/>
+          <w:szCs w:val="24"/>
+        </w:rPr>
+        <w:t xml:space="preserve"> de </w:t>
+      </w:r>
+      <w:r>
+        <w:rPr>
+          <w:rFonts w:ascii="Courier New" w:hAnsi="Courier New" w:cs="Courier New"/>
+          <w:sz w:val="24"/>
+          <w:szCs w:val="24"/>
+        </w:rPr>
+        <w:t xml:space="preserve">f2, y el </w:t>
+      </w:r>
+      <w:proofErr w:type="spellStart"/>
+      <w:r>
+        <w:rPr>
+          <w:rFonts w:ascii="Courier New" w:hAnsi="Courier New" w:cs="Courier New"/>
+          <w:sz w:val="24"/>
+          <w:szCs w:val="24"/>
+        </w:rPr>
+        <w:t>merge</w:t>
+      </w:r>
+      <w:proofErr w:type="spellEnd"/>
+      <w:r>
+        <w:rPr>
+          <w:rFonts w:ascii="Courier New" w:hAnsi="Courier New" w:cs="Courier New"/>
+          <w:sz w:val="24"/>
+          <w:szCs w:val="24"/>
+        </w:rPr>
+        <w:t xml:space="preserve"> del fichero binario GitApuntes.docx h</w:t>
+      </w:r>
+      <w:r>
+        <w:rPr>
+          <w:rFonts w:ascii="Courier New" w:hAnsi="Courier New" w:cs="Courier New"/>
+          <w:sz w:val="24"/>
+          <w:szCs w:val="24"/>
+        </w:rPr>
+        <w:t>a fallado</w:t>
+      </w:r>
+      <w:bookmarkStart w:id="0" w:name="_GoBack"/>
+      <w:bookmarkEnd w:id="0"/>
+      <w:r>
+        <w:rPr>
+          <w:rFonts w:ascii="Courier New" w:hAnsi="Courier New" w:cs="Courier New"/>
+          <w:sz w:val="24"/>
+          <w:szCs w:val="24"/>
+        </w:rPr>
+        <w:t>.</w:t>
+      </w:r>
+    </w:p>
+    <w:p>
+      <w:pPr>
+        <w:pStyle w:val="Prrafodelista"/>
+        <w:rPr>
+          <w:rFonts w:ascii="Courier New" w:hAnsi="Courier New" w:cs="Courier New"/>
+          <w:sz w:val="24"/>
+          <w:szCs w:val="24"/>
+        </w:rPr>
+      </w:pPr>
+    </w:p>
+    <w:p>
+      <w:pPr>
+        <w:pStyle w:val="Prrafodelista"/>
+        <w:rPr>
+          <w:rFonts w:ascii="Courier New" w:hAnsi="Courier New" w:cs="Courier New"/>
+          <w:b/>
+          <w:sz w:val="24"/>
+          <w:szCs w:val="24"/>
+        </w:rPr>
+      </w:pPr>
+      <w:r>
+        <w:rPr>
+          <w:rFonts w:ascii="Courier New" w:hAnsi="Courier New" w:cs="Courier New"/>
+          <w:b/>
+          <w:sz w:val="24"/>
+          <w:szCs w:val="24"/>
+        </w:rPr>
+        <w:t>aflucena@AFLUCENAPW7</w:t>
+      </w:r>
+      <w:r>
+        <w:rPr>
+          <w:rFonts w:ascii="Courier New" w:hAnsi="Courier New" w:cs="Courier New"/>
+          <w:b/>
+          <w:sz w:val="24"/>
+          <w:szCs w:val="24"/>
+        </w:rPr>
+        <w:t xml:space="preserve"> </w:t>
+      </w:r>
+      <w:r>
+        <w:rPr>
+          <w:rFonts w:ascii="Courier New" w:hAnsi="Courier New" w:cs="Courier New"/>
+          <w:b/>
+          <w:sz w:val="24"/>
+          <w:szCs w:val="24"/>
+        </w:rPr>
+        <w:t>INGW32 /d/</w:t>
+      </w:r>
+      <w:proofErr w:type="spellStart"/>
+      <w:r>
+        <w:rPr>
+          <w:rFonts w:ascii="Courier New" w:hAnsi="Courier New" w:cs="Courier New"/>
+          <w:b/>
+          <w:sz w:val="24"/>
+          <w:szCs w:val="24"/>
+        </w:rPr>
+        <w:t>TestGit</w:t>
+      </w:r>
+      <w:proofErr w:type="spellEnd"/>
+      <w:r>
+        <w:rPr>
+          <w:rFonts w:ascii="Courier New" w:hAnsi="Courier New" w:cs="Courier New"/>
+          <w:b/>
+          <w:sz w:val="24"/>
+          <w:szCs w:val="24"/>
+        </w:rPr>
+        <w:t>/antonio63jun/</w:t>
+      </w:r>
+      <w:proofErr w:type="spellStart"/>
+      <w:r>
+        <w:rPr>
+          <w:rFonts w:ascii="Courier New" w:hAnsi="Courier New" w:cs="Courier New"/>
+          <w:b/>
+          <w:sz w:val="24"/>
+          <w:szCs w:val="24"/>
+        </w:rPr>
+        <w:t>misNotas</w:t>
+      </w:r>
+      <w:proofErr w:type="spellEnd"/>
+      <w:r>
+        <w:rPr>
+          <w:rFonts w:ascii="Courier New" w:hAnsi="Courier New" w:cs="Courier New"/>
+          <w:b/>
+          <w:sz w:val="24"/>
+          <w:szCs w:val="24"/>
+        </w:rPr>
+        <w:t xml:space="preserve"> (</w:t>
+      </w:r>
+      <w:proofErr w:type="spellStart"/>
+      <w:r>
+        <w:rPr>
+          <w:rFonts w:ascii="Courier New" w:hAnsi="Courier New" w:cs="Courier New"/>
+          <w:b/>
+          <w:sz w:val="24"/>
+          <w:szCs w:val="24"/>
+        </w:rPr>
+        <w:t>desarrollo|MERGING</w:t>
+      </w:r>
+      <w:proofErr w:type="spellEnd"/>
+      <w:r>
+        <w:rPr>
+          <w:rFonts w:ascii="Courier New" w:hAnsi="Courier New" w:cs="Courier New"/>
+          <w:b/>
+          <w:sz w:val="24"/>
+          <w:szCs w:val="24"/>
+        </w:rPr>
+        <w:t>)</w:t>
+      </w:r>
+    </w:p>
+    <w:p>
+      <w:pPr>
+        <w:pStyle w:val="Prrafodelista"/>
+        <w:rPr>
+          <w:rFonts w:ascii="Courier New" w:hAnsi="Courier New" w:cs="Courier New"/>
+          <w:b/>
+          <w:sz w:val="24"/>
+          <w:szCs w:val="24"/>
+          <w:lang w:val="en-US"/>
+        </w:rPr>
+      </w:pPr>
+      <w:r>
+        <w:rPr>
+          <w:rFonts w:ascii="Courier New" w:hAnsi="Courier New" w:cs="Courier New"/>
+          <w:b/>
+          <w:sz w:val="24"/>
+          <w:szCs w:val="24"/>
+          <w:lang w:val="en-US"/>
+        </w:rPr>
+        <w:t xml:space="preserve">$ </w:t>
+      </w:r>
+      <w:proofErr w:type="spellStart"/>
+      <w:proofErr w:type="gramStart"/>
+      <w:r>
+        <w:rPr>
+          <w:rFonts w:ascii="Courier New" w:hAnsi="Courier New" w:cs="Courier New"/>
+          <w:b/>
+          <w:sz w:val="24"/>
+          <w:szCs w:val="24"/>
+          <w:lang w:val="en-US"/>
+        </w:rPr>
+        <w:t>git</w:t>
+      </w:r>
+      <w:proofErr w:type="spellEnd"/>
+      <w:proofErr w:type="gramEnd"/>
+      <w:r>
+        <w:rPr>
+          <w:rFonts w:ascii="Courier New" w:hAnsi="Courier New" w:cs="Courier New"/>
+          <w:b/>
+          <w:sz w:val="24"/>
+          <w:szCs w:val="24"/>
+          <w:lang w:val="en-US"/>
+        </w:rPr>
+        <w:t xml:space="preserve"> status</w:t>
+      </w:r>
+    </w:p>
+    <w:p>
+      <w:pPr>
+        <w:pStyle w:val="Prrafodelista"/>
+        <w:rPr>
+          <w:rFonts w:ascii="Courier New" w:hAnsi="Courier New" w:cs="Courier New"/>
+          <w:sz w:val="24"/>
+          <w:szCs w:val="24"/>
+          <w:lang w:val="en-US"/>
+        </w:rPr>
+      </w:pPr>
+      <w:r>
+        <w:rPr>
+          <w:rFonts w:ascii="Courier New" w:hAnsi="Courier New" w:cs="Courier New"/>
+          <w:sz w:val="24"/>
+          <w:szCs w:val="24"/>
+          <w:lang w:val="en-US"/>
+        </w:rPr>
+        <w:t xml:space="preserve">On branch </w:t>
+      </w:r>
+      <w:proofErr w:type="spellStart"/>
+      <w:r>
+        <w:rPr>
+          <w:rFonts w:ascii="Courier New" w:hAnsi="Courier New" w:cs="Courier New"/>
+          <w:sz w:val="24"/>
+          <w:szCs w:val="24"/>
+          <w:lang w:val="en-US"/>
+        </w:rPr>
+        <w:t>desarrollo</w:t>
+      </w:r>
+      <w:proofErr w:type="spellEnd"/>
+    </w:p>
+    <w:p>
+      <w:pPr>
+        <w:pStyle w:val="Prrafodelista"/>
+        <w:rPr>
+          <w:rFonts w:ascii="Courier New" w:hAnsi="Courier New" w:cs="Courier New"/>
+          <w:sz w:val="24"/>
+          <w:szCs w:val="24"/>
+          <w:lang w:val="en-US"/>
+        </w:rPr>
+      </w:pPr>
+      <w:r>
+        <w:rPr>
+          <w:rFonts w:ascii="Courier New" w:hAnsi="Courier New" w:cs="Courier New"/>
+          <w:sz w:val="24"/>
+          <w:szCs w:val="24"/>
+          <w:lang w:val="en-US"/>
+        </w:rPr>
+        <w:t>Your branch and 'origin/</w:t>
+      </w:r>
+      <w:proofErr w:type="spellStart"/>
+      <w:r>
+        <w:rPr>
+          <w:rFonts w:ascii="Courier New" w:hAnsi="Courier New" w:cs="Courier New"/>
+          <w:sz w:val="24"/>
+          <w:szCs w:val="24"/>
+          <w:lang w:val="en-US"/>
+        </w:rPr>
+        <w:t>desarrollo</w:t>
+      </w:r>
+      <w:proofErr w:type="spellEnd"/>
+      <w:r>
+        <w:rPr>
+          <w:rFonts w:ascii="Courier New" w:hAnsi="Courier New" w:cs="Courier New"/>
+          <w:sz w:val="24"/>
+          <w:szCs w:val="24"/>
+          <w:lang w:val="en-US"/>
+        </w:rPr>
+        <w:t>' have diverged,</w:t>
+      </w:r>
+    </w:p>
+    <w:p>
+      <w:pPr>
+        <w:pStyle w:val="Prrafodelista"/>
+        <w:rPr>
+          <w:rFonts w:ascii="Courier New" w:hAnsi="Courier New" w:cs="Courier New"/>
+          <w:sz w:val="24"/>
+          <w:szCs w:val="24"/>
+          <w:lang w:val="en-US"/>
+        </w:rPr>
+      </w:pPr>
+      <w:proofErr w:type="gramStart"/>
+      <w:r>
+        <w:rPr>
+          <w:rFonts w:ascii="Courier New" w:hAnsi="Courier New" w:cs="Courier New"/>
+          <w:sz w:val="24"/>
+          <w:szCs w:val="24"/>
+          <w:lang w:val="en-US"/>
+        </w:rPr>
+        <w:t>and</w:t>
+      </w:r>
+      <w:proofErr w:type="gramEnd"/>
+      <w:r>
+        <w:rPr>
+          <w:rFonts w:ascii="Courier New" w:hAnsi="Courier New" w:cs="Courier New"/>
+          <w:sz w:val="24"/>
+          <w:szCs w:val="24"/>
+          <w:lang w:val="en-US"/>
+        </w:rPr>
+        <w:t xml:space="preserve"> have 1 and 2 different commits each, respectively.</w:t>
+      </w:r>
+    </w:p>
+    <w:p>
+      <w:pPr>
+        <w:pStyle w:val="Prrafodelista"/>
+        <w:rPr>
+          <w:rFonts w:ascii="Courier New" w:hAnsi="Courier New" w:cs="Courier New"/>
+          <w:sz w:val="24"/>
+          <w:szCs w:val="24"/>
+          <w:lang w:val="en-US"/>
+        </w:rPr>
+      </w:pPr>
+      <w:r>
+        <w:rPr>
+          <w:rFonts w:ascii="Courier New" w:hAnsi="Courier New" w:cs="Courier New"/>
+          <w:sz w:val="24"/>
+          <w:szCs w:val="24"/>
+          <w:lang w:val="en-US"/>
+        </w:rPr>
+        <w:t xml:space="preserve">  (</w:t>
+      </w:r>
+      <w:proofErr w:type="gramStart"/>
+      <w:r>
+        <w:rPr>
+          <w:rFonts w:ascii="Courier New" w:hAnsi="Courier New" w:cs="Courier New"/>
+          <w:sz w:val="24"/>
+          <w:szCs w:val="24"/>
+          <w:lang w:val="en-US"/>
+        </w:rPr>
+        <w:t>use</w:t>
+      </w:r>
+      <w:proofErr w:type="gramEnd"/>
+      <w:r>
+        <w:rPr>
+          <w:rFonts w:ascii="Courier New" w:hAnsi="Courier New" w:cs="Courier New"/>
+          <w:sz w:val="24"/>
+          <w:szCs w:val="24"/>
+          <w:lang w:val="en-US"/>
+        </w:rPr>
+        <w:t xml:space="preserve"> "</w:t>
+      </w:r>
+      <w:proofErr w:type="spellStart"/>
+      <w:r>
+        <w:rPr>
+          <w:rFonts w:ascii="Courier New" w:hAnsi="Courier New" w:cs="Courier New"/>
+          <w:sz w:val="24"/>
+          <w:szCs w:val="24"/>
+          <w:lang w:val="en-US"/>
+        </w:rPr>
+        <w:t>git</w:t>
+      </w:r>
+      <w:proofErr w:type="spellEnd"/>
+      <w:r>
+        <w:rPr>
+          <w:rFonts w:ascii="Courier New" w:hAnsi="Courier New" w:cs="Courier New"/>
+          <w:sz w:val="24"/>
+          <w:szCs w:val="24"/>
+          <w:lang w:val="en-US"/>
+        </w:rPr>
+        <w:t xml:space="preserve"> pull" to merge the remote branch into yours)</w:t>
+      </w:r>
+    </w:p>
+    <w:p>
+      <w:pPr>
+        <w:pStyle w:val="Prrafodelista"/>
+        <w:rPr>
+          <w:rFonts w:ascii="Courier New" w:hAnsi="Courier New" w:cs="Courier New"/>
+          <w:sz w:val="24"/>
+          <w:szCs w:val="24"/>
+          <w:lang w:val="en-US"/>
+        </w:rPr>
+      </w:pPr>
+      <w:r>
+        <w:rPr>
+          <w:rFonts w:ascii="Courier New" w:hAnsi="Courier New" w:cs="Courier New"/>
+          <w:sz w:val="24"/>
+          <w:szCs w:val="24"/>
+          <w:lang w:val="en-US"/>
+        </w:rPr>
+        <w:t>You have unmerged paths.</w:t>
+      </w:r>
+    </w:p>
+    <w:p>
+      <w:pPr>
+        <w:pStyle w:val="Prrafodelista"/>
+        <w:rPr>
+          <w:rFonts w:ascii="Courier New" w:hAnsi="Courier New" w:cs="Courier New"/>
+          <w:sz w:val="24"/>
+          <w:szCs w:val="24"/>
+          <w:lang w:val="en-US"/>
+        </w:rPr>
+      </w:pPr>
+      <w:r>
+        <w:rPr>
+          <w:rFonts w:ascii="Courier New" w:hAnsi="Courier New" w:cs="Courier New"/>
+          <w:sz w:val="24"/>
+          <w:szCs w:val="24"/>
+          <w:lang w:val="en-US"/>
+        </w:rPr>
+        <w:t xml:space="preserve">  (</w:t>
+      </w:r>
+      <w:proofErr w:type="gramStart"/>
+      <w:r>
+        <w:rPr>
+          <w:rFonts w:ascii="Courier New" w:hAnsi="Courier New" w:cs="Courier New"/>
+          <w:sz w:val="24"/>
+          <w:szCs w:val="24"/>
+          <w:lang w:val="en-US"/>
+        </w:rPr>
+        <w:t>fix</w:t>
+      </w:r>
+      <w:proofErr w:type="gramEnd"/>
+      <w:r>
+        <w:rPr>
+          <w:rFonts w:ascii="Courier New" w:hAnsi="Courier New" w:cs="Courier New"/>
+          <w:sz w:val="24"/>
+          <w:szCs w:val="24"/>
+          <w:lang w:val="en-US"/>
+        </w:rPr>
+        <w:t xml:space="preserve"> conflicts and run "</w:t>
+      </w:r>
+      <w:proofErr w:type="spellStart"/>
+      <w:r>
+        <w:rPr>
+          <w:rFonts w:ascii="Courier New" w:hAnsi="Courier New" w:cs="Courier New"/>
+          <w:sz w:val="24"/>
+          <w:szCs w:val="24"/>
+          <w:lang w:val="en-US"/>
+        </w:rPr>
+        <w:t>git</w:t>
+      </w:r>
+      <w:proofErr w:type="spellEnd"/>
+      <w:r>
+        <w:rPr>
+          <w:rFonts w:ascii="Courier New" w:hAnsi="Courier New" w:cs="Courier New"/>
+          <w:sz w:val="24"/>
+          <w:szCs w:val="24"/>
+          <w:lang w:val="en-US"/>
+        </w:rPr>
+        <w:t xml:space="preserve"> commit")</w:t>
+      </w:r>
+    </w:p>
+    <w:p>
+      <w:pPr>
+        <w:pStyle w:val="Prrafodelista"/>
+        <w:rPr>
+          <w:rFonts w:ascii="Courier New" w:hAnsi="Courier New" w:cs="Courier New"/>
+          <w:sz w:val="24"/>
+          <w:szCs w:val="24"/>
+          <w:lang w:val="en-US"/>
+        </w:rPr>
+      </w:pPr>
+      <w:r>
+        <w:rPr>
+          <w:rFonts w:ascii="Courier New" w:hAnsi="Courier New" w:cs="Courier New"/>
+          <w:sz w:val="24"/>
+          <w:szCs w:val="24"/>
+          <w:lang w:val="en-US"/>
+        </w:rPr>
+        <w:t xml:space="preserve">  (</w:t>
+      </w:r>
+      <w:proofErr w:type="gramStart"/>
+      <w:r>
+        <w:rPr>
+          <w:rFonts w:ascii="Courier New" w:hAnsi="Courier New" w:cs="Courier New"/>
+          <w:sz w:val="24"/>
+          <w:szCs w:val="24"/>
+          <w:lang w:val="en-US"/>
+        </w:rPr>
+        <w:t>use</w:t>
+      </w:r>
+      <w:proofErr w:type="gramEnd"/>
+      <w:r>
+        <w:rPr>
+          <w:rFonts w:ascii="Courier New" w:hAnsi="Courier New" w:cs="Courier New"/>
+          <w:sz w:val="24"/>
+          <w:szCs w:val="24"/>
+          <w:lang w:val="en-US"/>
+        </w:rPr>
+        <w:t xml:space="preserve"> "</w:t>
+      </w:r>
+      <w:proofErr w:type="spellStart"/>
+      <w:r>
+        <w:rPr>
+          <w:rFonts w:ascii="Courier New" w:hAnsi="Courier New" w:cs="Courier New"/>
+          <w:sz w:val="24"/>
+          <w:szCs w:val="24"/>
+          <w:lang w:val="en-US"/>
+        </w:rPr>
+        <w:t>git</w:t>
+      </w:r>
+      <w:proofErr w:type="spellEnd"/>
+      <w:r>
+        <w:rPr>
+          <w:rFonts w:ascii="Courier New" w:hAnsi="Courier New" w:cs="Courier New"/>
+          <w:sz w:val="24"/>
+          <w:szCs w:val="24"/>
+          <w:lang w:val="en-US"/>
+        </w:rPr>
+        <w:t xml:space="preserve"> merge --abort" to abort the merge)</w:t>
+      </w:r>
+    </w:p>
+    <w:p>
+      <w:pPr>
+        <w:pStyle w:val="Prrafodelista"/>
+        <w:rPr>
+          <w:rFonts w:ascii="Courier New" w:hAnsi="Courier New" w:cs="Courier New"/>
+          <w:sz w:val="24"/>
+          <w:szCs w:val="24"/>
+          <w:lang w:val="en-US"/>
+        </w:rPr>
+      </w:pPr>
+    </w:p>
+    <w:p>
+      <w:pPr>
+        <w:pStyle w:val="Prrafodelista"/>
+        <w:rPr>
+          <w:rFonts w:ascii="Courier New" w:hAnsi="Courier New" w:cs="Courier New"/>
+          <w:sz w:val="24"/>
+          <w:szCs w:val="24"/>
+          <w:lang w:val="en-US"/>
+        </w:rPr>
+      </w:pPr>
+      <w:r>
+        <w:rPr>
+          <w:rFonts w:ascii="Courier New" w:hAnsi="Courier New" w:cs="Courier New"/>
+          <w:sz w:val="24"/>
+          <w:szCs w:val="24"/>
+          <w:lang w:val="en-US"/>
+        </w:rPr>
+        <w:lastRenderedPageBreak/>
+        <w:t>Changes to be committed:</w:t>
+      </w:r>
+    </w:p>
+    <w:p>
+      <w:pPr>
+        <w:pStyle w:val="Prrafodelista"/>
+        <w:rPr>
+          <w:rFonts w:ascii="Courier New" w:hAnsi="Courier New" w:cs="Courier New"/>
+          <w:sz w:val="24"/>
+          <w:szCs w:val="24"/>
+          <w:lang w:val="en-US"/>
+        </w:rPr>
+      </w:pPr>
+    </w:p>
+    <w:p>
+      <w:pPr>
+        <w:pStyle w:val="Prrafodelista"/>
+        <w:rPr>
+          <w:rFonts w:ascii="Courier New" w:hAnsi="Courier New" w:cs="Courier New"/>
+          <w:sz w:val="24"/>
+          <w:szCs w:val="24"/>
+          <w:lang w:val="en-US"/>
+        </w:rPr>
+      </w:pPr>
+      <w:r>
+        <w:rPr>
+          <w:rFonts w:ascii="Courier New" w:hAnsi="Courier New" w:cs="Courier New"/>
+          <w:sz w:val="24"/>
+          <w:szCs w:val="24"/>
+          <w:lang w:val="en-US"/>
+        </w:rPr>
+        <w:t xml:space="preserve">        </w:t>
+      </w:r>
+      <w:proofErr w:type="gramStart"/>
+      <w:r>
+        <w:rPr>
+          <w:rFonts w:ascii="Courier New" w:hAnsi="Courier New" w:cs="Courier New"/>
+          <w:sz w:val="24"/>
+          <w:szCs w:val="24"/>
+          <w:lang w:val="en-US"/>
+        </w:rPr>
+        <w:t>modified</w:t>
+      </w:r>
+      <w:proofErr w:type="gramEnd"/>
+      <w:r>
+        <w:rPr>
+          <w:rFonts w:ascii="Courier New" w:hAnsi="Courier New" w:cs="Courier New"/>
+          <w:sz w:val="24"/>
+          <w:szCs w:val="24"/>
+          <w:lang w:val="en-US"/>
+        </w:rPr>
+        <w:t>:   f1.txt</w:t>
+      </w:r>
+    </w:p>
+    <w:p>
+      <w:pPr>
+        <w:pStyle w:val="Prrafodelista"/>
+        <w:rPr>
+          <w:rFonts w:ascii="Courier New" w:hAnsi="Courier New" w:cs="Courier New"/>
+          <w:sz w:val="24"/>
+          <w:szCs w:val="24"/>
+          <w:lang w:val="en-US"/>
+        </w:rPr>
+      </w:pPr>
+    </w:p>
+    <w:p>
+      <w:pPr>
+        <w:pStyle w:val="Prrafodelista"/>
+        <w:rPr>
+          <w:rFonts w:ascii="Courier New" w:hAnsi="Courier New" w:cs="Courier New"/>
+          <w:sz w:val="24"/>
+          <w:szCs w:val="24"/>
+          <w:lang w:val="en-US"/>
+        </w:rPr>
+      </w:pPr>
+      <w:r>
+        <w:rPr>
+          <w:rFonts w:ascii="Courier New" w:hAnsi="Courier New" w:cs="Courier New"/>
+          <w:sz w:val="24"/>
+          <w:szCs w:val="24"/>
+          <w:lang w:val="en-US"/>
+        </w:rPr>
+        <w:t>Unmerged paths:</w:t>
+      </w:r>
+    </w:p>
+    <w:p>
+      <w:pPr>
+        <w:pStyle w:val="Prrafodelista"/>
+        <w:rPr>
+          <w:rFonts w:ascii="Courier New" w:hAnsi="Courier New" w:cs="Courier New"/>
+          <w:sz w:val="24"/>
+          <w:szCs w:val="24"/>
+          <w:lang w:val="en-US"/>
+        </w:rPr>
+      </w:pPr>
+      <w:r>
+        <w:rPr>
+          <w:rFonts w:ascii="Courier New" w:hAnsi="Courier New" w:cs="Courier New"/>
+          <w:sz w:val="24"/>
+          <w:szCs w:val="24"/>
+          <w:lang w:val="en-US"/>
+        </w:rPr>
+        <w:t xml:space="preserve">  (</w:t>
+      </w:r>
+      <w:proofErr w:type="gramStart"/>
+      <w:r>
+        <w:rPr>
+          <w:rFonts w:ascii="Courier New" w:hAnsi="Courier New" w:cs="Courier New"/>
+          <w:sz w:val="24"/>
+          <w:szCs w:val="24"/>
+          <w:lang w:val="en-US"/>
+        </w:rPr>
+        <w:t>use</w:t>
+      </w:r>
+      <w:proofErr w:type="gramEnd"/>
+      <w:r>
+        <w:rPr>
+          <w:rFonts w:ascii="Courier New" w:hAnsi="Courier New" w:cs="Courier New"/>
+          <w:sz w:val="24"/>
+          <w:szCs w:val="24"/>
+          <w:lang w:val="en-US"/>
+        </w:rPr>
+        <w:t xml:space="preserve"> "</w:t>
+      </w:r>
+      <w:proofErr w:type="spellStart"/>
+      <w:r>
+        <w:rPr>
+          <w:rFonts w:ascii="Courier New" w:hAnsi="Courier New" w:cs="Courier New"/>
+          <w:sz w:val="24"/>
+          <w:szCs w:val="24"/>
+          <w:lang w:val="en-US"/>
+        </w:rPr>
+        <w:t>git</w:t>
+      </w:r>
+      <w:proofErr w:type="spellEnd"/>
+      <w:r>
+        <w:rPr>
+          <w:rFonts w:ascii="Courier New" w:hAnsi="Courier New" w:cs="Courier New"/>
+          <w:sz w:val="24"/>
+          <w:szCs w:val="24"/>
+          <w:lang w:val="en-US"/>
+        </w:rPr>
+        <w:t xml:space="preserve"> add &lt;file&gt;..." to mark resolution)</w:t>
+      </w:r>
+    </w:p>
+    <w:p>
+      <w:pPr>
+        <w:pStyle w:val="Prrafodelista"/>
+        <w:rPr>
+          <w:rFonts w:ascii="Courier New" w:hAnsi="Courier New" w:cs="Courier New"/>
+          <w:sz w:val="24"/>
+          <w:szCs w:val="24"/>
+          <w:lang w:val="en-US"/>
+        </w:rPr>
+      </w:pPr>
+    </w:p>
+    <w:p>
+      <w:pPr>
+        <w:pStyle w:val="Prrafodelista"/>
+        <w:rPr>
+          <w:rFonts w:ascii="Courier New" w:hAnsi="Courier New" w:cs="Courier New"/>
+          <w:sz w:val="24"/>
+          <w:szCs w:val="24"/>
+          <w:lang w:val="en-US"/>
+        </w:rPr>
+      </w:pPr>
+      <w:r>
+        <w:rPr>
+          <w:rFonts w:ascii="Courier New" w:hAnsi="Courier New" w:cs="Courier New"/>
+          <w:sz w:val="24"/>
+          <w:szCs w:val="24"/>
+          <w:lang w:val="en-US"/>
+        </w:rPr>
+        <w:t xml:space="preserve">        </w:t>
+      </w:r>
+      <w:proofErr w:type="gramStart"/>
+      <w:r>
+        <w:rPr>
+          <w:rFonts w:ascii="Courier New" w:hAnsi="Courier New" w:cs="Courier New"/>
+          <w:sz w:val="24"/>
+          <w:szCs w:val="24"/>
+          <w:lang w:val="en-US"/>
+        </w:rPr>
+        <w:t>both</w:t>
+      </w:r>
+      <w:proofErr w:type="gramEnd"/>
+      <w:r>
+        <w:rPr>
+          <w:rFonts w:ascii="Courier New" w:hAnsi="Courier New" w:cs="Courier New"/>
+          <w:sz w:val="24"/>
+          <w:szCs w:val="24"/>
+          <w:lang w:val="en-US"/>
+        </w:rPr>
+        <w:t xml:space="preserve"> modified:   f2.txt</w:t>
+      </w:r>
+    </w:p>
+    <w:p>
+      <w:pPr>
+        <w:pStyle w:val="Prrafodelista"/>
+        <w:rPr>
+          <w:rFonts w:ascii="Courier New" w:hAnsi="Courier New" w:cs="Courier New"/>
+          <w:sz w:val="24"/>
+          <w:szCs w:val="24"/>
+          <w:lang w:val="en-US"/>
+        </w:rPr>
+      </w:pPr>
+      <w:r>
+        <w:rPr>
+          <w:rFonts w:ascii="Courier New" w:hAnsi="Courier New" w:cs="Courier New"/>
+          <w:sz w:val="24"/>
+          <w:szCs w:val="24"/>
+          <w:lang w:val="en-US"/>
+        </w:rPr>
+        <w:t xml:space="preserve">        </w:t>
+      </w:r>
+      <w:proofErr w:type="gramStart"/>
+      <w:r>
+        <w:rPr>
+          <w:rFonts w:ascii="Courier New" w:hAnsi="Courier New" w:cs="Courier New"/>
+          <w:sz w:val="24"/>
+          <w:szCs w:val="24"/>
+          <w:lang w:val="en-US"/>
+        </w:rPr>
+        <w:t>both</w:t>
+      </w:r>
+      <w:proofErr w:type="gramEnd"/>
+      <w:r>
+        <w:rPr>
+          <w:rFonts w:ascii="Courier New" w:hAnsi="Courier New" w:cs="Courier New"/>
+          <w:sz w:val="24"/>
+          <w:szCs w:val="24"/>
+          <w:lang w:val="en-US"/>
+        </w:rPr>
+        <w:t xml:space="preserve"> modified:   software/GitApuntes.docx</w:t>
+      </w:r>
+    </w:p>
+    <w:p>
+      <w:pPr>
+        <w:pStyle w:val="Prrafodelista"/>
+        <w:rPr>
+          <w:rFonts w:ascii="Courier New" w:hAnsi="Courier New" w:cs="Courier New"/>
+          <w:sz w:val="24"/>
+          <w:szCs w:val="24"/>
+          <w:lang w:val="en-US"/>
+        </w:rPr>
+      </w:pPr>
+    </w:p>
+    <w:p>
+      <w:pPr>
+        <w:pStyle w:val="Prrafodelista"/>
+        <w:rPr>
+          <w:rFonts w:ascii="Courier New" w:hAnsi="Courier New" w:cs="Courier New"/>
+          <w:b/>
+          <w:sz w:val="24"/>
+          <w:szCs w:val="24"/>
+          <w:lang w:val="en-US"/>
+        </w:rPr>
+      </w:pPr>
+      <w:proofErr w:type="spellStart"/>
+      <w:proofErr w:type="gramStart"/>
+      <w:r>
+        <w:rPr>
+          <w:rFonts w:ascii="Courier New" w:hAnsi="Courier New" w:cs="Courier New"/>
+          <w:b/>
+          <w:sz w:val="24"/>
+          <w:szCs w:val="24"/>
+          <w:lang w:val="en-US"/>
+        </w:rPr>
+        <w:t>git</w:t>
+      </w:r>
+      <w:proofErr w:type="spellEnd"/>
+      <w:proofErr w:type="gramEnd"/>
+      <w:r>
+        <w:rPr>
+          <w:rFonts w:ascii="Courier New" w:hAnsi="Courier New" w:cs="Courier New"/>
+          <w:b/>
+          <w:sz w:val="24"/>
+          <w:szCs w:val="24"/>
+          <w:lang w:val="en-US"/>
+        </w:rPr>
+        <w:t xml:space="preserve"> merge --abort</w:t>
+      </w:r>
+    </w:p>
+    <w:p>
+      <w:pPr>
+        <w:pStyle w:val="Prrafodelista"/>
+        <w:rPr>
+          <w:rFonts w:ascii="Courier New" w:hAnsi="Courier New" w:cs="Courier New"/>
+          <w:sz w:val="24"/>
+          <w:szCs w:val="24"/>
+          <w:lang w:val="en-US"/>
+        </w:rPr>
+      </w:pPr>
+      <w:r>
+        <w:rPr>
+          <w:rFonts w:ascii="Courier New" w:hAnsi="Courier New" w:cs="Courier New"/>
+          <w:sz w:val="24"/>
+          <w:szCs w:val="24"/>
+          <w:lang w:val="en-US"/>
+        </w:rPr>
+        <w:t xml:space="preserve">DUDA: ¿f2 ha </w:t>
+      </w:r>
+      <w:proofErr w:type="spellStart"/>
+      <w:r>
+        <w:rPr>
+          <w:rFonts w:ascii="Courier New" w:hAnsi="Courier New" w:cs="Courier New"/>
+          <w:sz w:val="24"/>
+          <w:szCs w:val="24"/>
+          <w:lang w:val="en-US"/>
+        </w:rPr>
+        <w:t>quedado</w:t>
+      </w:r>
+      <w:proofErr w:type="spellEnd"/>
+      <w:r>
+        <w:rPr>
+          <w:rFonts w:ascii="Courier New" w:hAnsi="Courier New" w:cs="Courier New"/>
+          <w:sz w:val="24"/>
+          <w:szCs w:val="24"/>
+          <w:lang w:val="en-US"/>
+        </w:rPr>
+        <w:t xml:space="preserve"> </w:t>
+      </w:r>
+      <w:proofErr w:type="spellStart"/>
+      <w:proofErr w:type="gramStart"/>
+      <w:r>
+        <w:rPr>
+          <w:rFonts w:ascii="Courier New" w:hAnsi="Courier New" w:cs="Courier New"/>
+          <w:sz w:val="24"/>
+          <w:szCs w:val="24"/>
+          <w:lang w:val="en-US"/>
+        </w:rPr>
+        <w:t>como</w:t>
+      </w:r>
+      <w:proofErr w:type="spellEnd"/>
+      <w:proofErr w:type="gramEnd"/>
+      <w:r>
+        <w:rPr>
+          <w:rFonts w:ascii="Courier New" w:hAnsi="Courier New" w:cs="Courier New"/>
+          <w:sz w:val="24"/>
+          <w:szCs w:val="24"/>
+          <w:lang w:val="en-US"/>
+        </w:rPr>
+        <w:t xml:space="preserve"> </w:t>
+      </w:r>
+      <w:proofErr w:type="spellStart"/>
+      <w:r>
+        <w:rPr>
+          <w:rFonts w:ascii="Courier New" w:hAnsi="Courier New" w:cs="Courier New"/>
+          <w:sz w:val="24"/>
+          <w:szCs w:val="24"/>
+          <w:lang w:val="en-US"/>
+        </w:rPr>
+        <w:t>estaba</w:t>
+      </w:r>
+      <w:proofErr w:type="spellEnd"/>
+      <w:r>
+        <w:rPr>
+          <w:rFonts w:ascii="Courier New" w:hAnsi="Courier New" w:cs="Courier New"/>
+          <w:sz w:val="24"/>
+          <w:szCs w:val="24"/>
+          <w:lang w:val="en-US"/>
+        </w:rPr>
+        <w:t xml:space="preserve"> antes del pull?</w:t>
       </w:r>
     </w:p>
     <w:p>
@@ -29743,64 +31655,11 @@
         <w:jc w:val="left"/>
         <w:rPr>
           <w:rFonts w:ascii="Courier New" w:hAnsi="Courier New" w:cs="Courier New"/>
-          <w:lang w:val="en-US"/>
-        </w:rPr>
-      </w:pPr>
-      <w:r>
-        <w:rPr>
-          <w:rFonts w:ascii="Courier New" w:hAnsi="Courier New" w:cs="Courier New"/>
-          <w:lang w:val="en-US"/>
-        </w:rPr>
-        <w:t xml:space="preserve"> ! [</w:t>
-      </w:r>
-      <w:proofErr w:type="gramStart"/>
-      <w:r>
-        <w:rPr>
-          <w:rFonts w:ascii="Courier New" w:hAnsi="Courier New" w:cs="Courier New"/>
-          <w:lang w:val="en-US"/>
-        </w:rPr>
-        <w:t>rejected</w:t>
-      </w:r>
-      <w:proofErr w:type="gramEnd"/>
-      <w:r>
-        <w:rPr>
-          <w:rFonts w:ascii="Courier New" w:hAnsi="Courier New" w:cs="Courier New"/>
-          <w:lang w:val="en-US"/>
-        </w:rPr>
-        <w:t xml:space="preserve">]        </w:t>
-      </w:r>
-      <w:proofErr w:type="spellStart"/>
-      <w:r>
-        <w:rPr>
-          <w:rFonts w:ascii="Courier New" w:hAnsi="Courier New" w:cs="Courier New"/>
-          <w:lang w:val="en-US"/>
-        </w:rPr>
-        <w:t>desarrollo</w:t>
-      </w:r>
-      <w:proofErr w:type="spellEnd"/>
-      <w:r>
-        <w:rPr>
-          <w:rFonts w:ascii="Courier New" w:hAnsi="Courier New" w:cs="Courier New"/>
-          <w:lang w:val="en-US"/>
-        </w:rPr>
-        <w:t xml:space="preserve"> -&gt; </w:t>
-      </w:r>
-      <w:proofErr w:type="spellStart"/>
-      <w:r>
-        <w:rPr>
-          <w:rFonts w:ascii="Courier New" w:hAnsi="Courier New" w:cs="Courier New"/>
-          <w:lang w:val="en-US"/>
-        </w:rPr>
-        <w:t>desarrollo</w:t>
-      </w:r>
-      <w:proofErr w:type="spellEnd"/>
-      <w:r>
-        <w:rPr>
-          <w:rFonts w:ascii="Courier New" w:hAnsi="Courier New" w:cs="Courier New"/>
-          <w:lang w:val="en-US"/>
-        </w:rPr>
-        <w:t xml:space="preserve"> (non-fast-forward)</w:t>
-      </w:r>
+          <w:sz w:val="24"/>
+          <w:szCs w:val="24"/>
+          <w:lang w:val="en-US"/>
+        </w:rPr>
+      </w:pPr>
     </w:p>
     <w:p>
       <w:pPr>
@@ -29812,1364 +31671,56 @@
         <w:jc w:val="left"/>
         <w:rPr>
           <w:rFonts w:ascii="Courier New" w:hAnsi="Courier New" w:cs="Courier New"/>
-          <w:lang w:val="en-US"/>
-        </w:rPr>
-      </w:pPr>
-      <w:proofErr w:type="gramStart"/>
-      <w:r>
-        <w:rPr>
-          <w:rFonts w:ascii="Courier New" w:hAnsi="Courier New" w:cs="Courier New"/>
-          <w:lang w:val="en-US"/>
-        </w:rPr>
-        <w:t>error</w:t>
-      </w:r>
-      <w:proofErr w:type="gramEnd"/>
-      <w:r>
-        <w:rPr>
-          <w:rFonts w:ascii="Courier New" w:hAnsi="Courier New" w:cs="Courier New"/>
-          <w:lang w:val="en-US"/>
-        </w:rPr>
-        <w:t>: failed to push some refs to 'https://github.com/antonio63j/</w:t>
-      </w:r>
-      <w:proofErr w:type="spellStart"/>
-      <w:r>
-        <w:rPr>
-          <w:rFonts w:ascii="Courier New" w:hAnsi="Courier New" w:cs="Courier New"/>
-          <w:lang w:val="en-US"/>
-        </w:rPr>
-        <w:t>misNotas.git</w:t>
-      </w:r>
-      <w:proofErr w:type="spellEnd"/>
-      <w:r>
-        <w:rPr>
-          <w:rFonts w:ascii="Courier New" w:hAnsi="Courier New" w:cs="Courier New"/>
-          <w:lang w:val="en-US"/>
-        </w:rPr>
-        <w:t>'</w:t>
-      </w:r>
-    </w:p>
-    <w:p>
-      <w:pPr>
-        <w:autoSpaceDE w:val="0"/>
-        <w:autoSpaceDN w:val="0"/>
-        <w:adjustRightInd w:val="0"/>
-        <w:spacing w:after="0" w:line="240" w:lineRule="auto"/>
+          <w:sz w:val="24"/>
+          <w:szCs w:val="24"/>
+          <w:lang w:val="en-US"/>
+        </w:rPr>
+      </w:pPr>
+    </w:p>
+    <w:p>
+      <w:pPr>
         <w:ind w:left="708"/>
-        <w:jc w:val="left"/>
-        <w:rPr>
-          <w:rFonts w:ascii="Courier New" w:hAnsi="Courier New" w:cs="Courier New"/>
-          <w:lang w:val="en-US"/>
-        </w:rPr>
-      </w:pPr>
-      <w:proofErr w:type="gramStart"/>
-      <w:r>
-        <w:rPr>
-          <w:rFonts w:ascii="Courier New" w:hAnsi="Courier New" w:cs="Courier New"/>
-          <w:lang w:val="en-US"/>
-        </w:rPr>
-        <w:t>hint</w:t>
-      </w:r>
-      <w:proofErr w:type="gramEnd"/>
-      <w:r>
-        <w:rPr>
-          <w:rFonts w:ascii="Courier New" w:hAnsi="Courier New" w:cs="Courier New"/>
-          <w:lang w:val="en-US"/>
-        </w:rPr>
-        <w:t>: Updates were rejected because the tip of your current branch is behind</w:t>
-      </w:r>
-    </w:p>
-    <w:p>
-      <w:pPr>
-        <w:autoSpaceDE w:val="0"/>
-        <w:autoSpaceDN w:val="0"/>
-        <w:adjustRightInd w:val="0"/>
-        <w:spacing w:after="0" w:line="240" w:lineRule="auto"/>
+        <w:rPr>
+          <w:rFonts w:ascii="Courier New" w:hAnsi="Courier New" w:cs="Courier New"/>
+          <w:b/>
+          <w:sz w:val="24"/>
+          <w:szCs w:val="24"/>
+          <w:lang w:val="en-US"/>
+        </w:rPr>
+      </w:pPr>
+    </w:p>
+    <w:p>
+      <w:pPr>
         <w:ind w:left="708"/>
-        <w:jc w:val="left"/>
-        <w:rPr>
-          <w:rFonts w:ascii="Courier New" w:hAnsi="Courier New" w:cs="Courier New"/>
-          <w:lang w:val="en-US"/>
-        </w:rPr>
-      </w:pPr>
-      <w:proofErr w:type="gramStart"/>
-      <w:r>
-        <w:rPr>
-          <w:rFonts w:ascii="Courier New" w:hAnsi="Courier New" w:cs="Courier New"/>
-          <w:lang w:val="en-US"/>
-        </w:rPr>
-        <w:t>hint</w:t>
-      </w:r>
-      <w:proofErr w:type="gramEnd"/>
-      <w:r>
-        <w:rPr>
-          <w:rFonts w:ascii="Courier New" w:hAnsi="Courier New" w:cs="Courier New"/>
-          <w:lang w:val="en-US"/>
-        </w:rPr>
-        <w:t>: its remote counterpart. Integrate the remote changes (e.g.</w:t>
-      </w:r>
-    </w:p>
-    <w:p>
-      <w:pPr>
-        <w:autoSpaceDE w:val="0"/>
-        <w:autoSpaceDN w:val="0"/>
-        <w:adjustRightInd w:val="0"/>
-        <w:spacing w:after="0" w:line="240" w:lineRule="auto"/>
+        <w:rPr>
+          <w:rFonts w:ascii="Courier New" w:hAnsi="Courier New" w:cs="Courier New"/>
+          <w:sz w:val="24"/>
+          <w:szCs w:val="24"/>
+          <w:lang w:val="en-US"/>
+        </w:rPr>
+      </w:pPr>
+    </w:p>
+    <w:p>
+      <w:pPr>
         <w:ind w:left="708"/>
-        <w:jc w:val="left"/>
-        <w:rPr>
-          <w:rFonts w:ascii="Courier New" w:hAnsi="Courier New" w:cs="Courier New"/>
-          <w:lang w:val="en-US"/>
-        </w:rPr>
-      </w:pPr>
-      <w:proofErr w:type="gramStart"/>
-      <w:r>
-        <w:rPr>
-          <w:rFonts w:ascii="Courier New" w:hAnsi="Courier New" w:cs="Courier New"/>
-          <w:lang w:val="en-US"/>
-        </w:rPr>
-        <w:t>hint</w:t>
-      </w:r>
-      <w:proofErr w:type="gramEnd"/>
-      <w:r>
-        <w:rPr>
-          <w:rFonts w:ascii="Courier New" w:hAnsi="Courier New" w:cs="Courier New"/>
-          <w:lang w:val="en-US"/>
-        </w:rPr>
-        <w:t>: '</w:t>
-      </w:r>
-      <w:proofErr w:type="spellStart"/>
-      <w:r>
-        <w:rPr>
-          <w:rFonts w:ascii="Courier New" w:hAnsi="Courier New" w:cs="Courier New"/>
-          <w:lang w:val="en-US"/>
-        </w:rPr>
-        <w:t>git</w:t>
-      </w:r>
-      <w:proofErr w:type="spellEnd"/>
-      <w:r>
-        <w:rPr>
-          <w:rFonts w:ascii="Courier New" w:hAnsi="Courier New" w:cs="Courier New"/>
-          <w:lang w:val="en-US"/>
-        </w:rPr>
-        <w:t xml:space="preserve"> pull ...') before pushing again.</w:t>
-      </w:r>
-    </w:p>
-    <w:p>
-      <w:pPr>
-        <w:autoSpaceDE w:val="0"/>
-        <w:autoSpaceDN w:val="0"/>
-        <w:adjustRightInd w:val="0"/>
-        <w:spacing w:after="0" w:line="240" w:lineRule="auto"/>
+        <w:rPr>
+          <w:rFonts w:ascii="Courier New" w:hAnsi="Courier New" w:cs="Courier New"/>
+          <w:b/>
+          <w:sz w:val="24"/>
+          <w:szCs w:val="24"/>
+          <w:lang w:val="en-US"/>
+        </w:rPr>
+      </w:pPr>
+    </w:p>
+    <w:p>
+      <w:pPr>
         <w:ind w:left="708"/>
-        <w:jc w:val="left"/>
-        <w:rPr>
-          <w:rFonts w:ascii="Courier New" w:hAnsi="Courier New" w:cs="Courier New"/>
-          <w:lang w:val="en-US"/>
-        </w:rPr>
-      </w:pPr>
-      <w:proofErr w:type="gramStart"/>
-      <w:r>
-        <w:rPr>
-          <w:rFonts w:ascii="Courier New" w:hAnsi="Courier New" w:cs="Courier New"/>
-          <w:lang w:val="en-US"/>
-        </w:rPr>
-        <w:t>hint</w:t>
-      </w:r>
-      <w:proofErr w:type="gramEnd"/>
-      <w:r>
-        <w:rPr>
-          <w:rFonts w:ascii="Courier New" w:hAnsi="Courier New" w:cs="Courier New"/>
-          <w:lang w:val="en-US"/>
-        </w:rPr>
-        <w:t>: See the 'Note about fast-forwards' in '</w:t>
-      </w:r>
-      <w:proofErr w:type="spellStart"/>
-      <w:r>
-        <w:rPr>
-          <w:rFonts w:ascii="Courier New" w:hAnsi="Courier New" w:cs="Courier New"/>
-          <w:lang w:val="en-US"/>
-        </w:rPr>
-        <w:t>git</w:t>
-      </w:r>
-      <w:proofErr w:type="spellEnd"/>
-      <w:r>
-        <w:rPr>
-          <w:rFonts w:ascii="Courier New" w:hAnsi="Courier New" w:cs="Courier New"/>
-          <w:lang w:val="en-US"/>
-        </w:rPr>
-        <w:t xml:space="preserve"> push --help' for details.</w:t>
-      </w:r>
-    </w:p>
-    <w:p>
-      <w:pPr>
-        <w:pStyle w:val="Prrafodelista"/>
-        <w:rPr>
-          <w:rFonts w:ascii="Courier New" w:hAnsi="Courier New" w:cs="Courier New"/>
-          <w:sz w:val="24"/>
-          <w:szCs w:val="24"/>
-          <w:lang w:val="en-US"/>
-        </w:rPr>
-      </w:pPr>
-    </w:p>
-    <w:p>
-      <w:pPr>
-        <w:pStyle w:val="Prrafodelista"/>
         <w:rPr>
           <w:rFonts w:ascii="Courier New" w:hAnsi="Courier New" w:cs="Courier New"/>
           <w:b/>
           <w:sz w:val="24"/>
           <w:szCs w:val="24"/>
           <w:lang w:val="en-US"/>
-        </w:rPr>
-      </w:pPr>
-      <w:r>
-        <w:rPr>
-          <w:rFonts w:ascii="Courier New" w:hAnsi="Courier New" w:cs="Courier New"/>
-          <w:b/>
-          <w:sz w:val="24"/>
-          <w:szCs w:val="24"/>
-          <w:lang w:val="en-US"/>
-        </w:rPr>
-        <w:t xml:space="preserve">$ </w:t>
-      </w:r>
-      <w:proofErr w:type="spellStart"/>
-      <w:proofErr w:type="gramStart"/>
-      <w:r>
-        <w:rPr>
-          <w:rFonts w:ascii="Courier New" w:hAnsi="Courier New" w:cs="Courier New"/>
-          <w:b/>
-          <w:sz w:val="24"/>
-          <w:szCs w:val="24"/>
-          <w:lang w:val="en-US"/>
-        </w:rPr>
-        <w:t>git</w:t>
-      </w:r>
-      <w:proofErr w:type="spellEnd"/>
-      <w:proofErr w:type="gramEnd"/>
-      <w:r>
-        <w:rPr>
-          <w:rFonts w:ascii="Courier New" w:hAnsi="Courier New" w:cs="Courier New"/>
-          <w:b/>
-          <w:sz w:val="24"/>
-          <w:szCs w:val="24"/>
-          <w:lang w:val="en-US"/>
-        </w:rPr>
-        <w:t xml:space="preserve"> pull</w:t>
-      </w:r>
-    </w:p>
-    <w:p>
-      <w:pPr>
-        <w:pStyle w:val="Prrafodelista"/>
-        <w:rPr>
-          <w:rFonts w:ascii="Courier New" w:hAnsi="Courier New" w:cs="Courier New"/>
-          <w:sz w:val="24"/>
-          <w:szCs w:val="24"/>
-          <w:lang w:val="en-US"/>
-        </w:rPr>
-      </w:pPr>
-      <w:r>
-        <w:rPr>
-          <w:rFonts w:ascii="Courier New" w:hAnsi="Courier New" w:cs="Courier New"/>
-          <w:sz w:val="24"/>
-          <w:szCs w:val="24"/>
-          <w:lang w:val="en-US"/>
-        </w:rPr>
-        <w:t>Auto-merging software/GitApuntes.docx</w:t>
-      </w:r>
-    </w:p>
-    <w:p>
-      <w:pPr>
-        <w:pStyle w:val="Prrafodelista"/>
-        <w:rPr>
-          <w:rFonts w:ascii="Courier New" w:hAnsi="Courier New" w:cs="Courier New"/>
-          <w:sz w:val="24"/>
-          <w:szCs w:val="24"/>
-          <w:lang w:val="en-US"/>
-        </w:rPr>
-      </w:pPr>
-      <w:r>
-        <w:rPr>
-          <w:rFonts w:ascii="Courier New" w:hAnsi="Courier New" w:cs="Courier New"/>
-          <w:sz w:val="24"/>
-          <w:szCs w:val="24"/>
-          <w:lang w:val="en-US"/>
-        </w:rPr>
-        <w:t>CONFLICT (content): Merge conflict in software/GitApuntes.docx</w:t>
-      </w:r>
-    </w:p>
-    <w:p>
-      <w:pPr>
-        <w:pStyle w:val="Prrafodelista"/>
-        <w:rPr>
-          <w:rFonts w:ascii="Courier New" w:hAnsi="Courier New" w:cs="Courier New"/>
-          <w:sz w:val="24"/>
-          <w:szCs w:val="24"/>
-          <w:lang w:val="en-US"/>
-        </w:rPr>
-      </w:pPr>
-      <w:r>
-        <w:rPr>
-          <w:rFonts w:ascii="Courier New" w:hAnsi="Courier New" w:cs="Courier New"/>
-          <w:sz w:val="24"/>
-          <w:szCs w:val="24"/>
-          <w:lang w:val="en-US"/>
-        </w:rPr>
-        <w:t>Auto-merging f2.txt</w:t>
-      </w:r>
-    </w:p>
-    <w:p>
-      <w:pPr>
-        <w:pStyle w:val="Prrafodelista"/>
-        <w:rPr>
-          <w:rFonts w:ascii="Courier New" w:hAnsi="Courier New" w:cs="Courier New"/>
-          <w:sz w:val="24"/>
-          <w:szCs w:val="24"/>
-          <w:lang w:val="en-US"/>
-        </w:rPr>
-      </w:pPr>
-      <w:r>
-        <w:rPr>
-          <w:rFonts w:ascii="Courier New" w:hAnsi="Courier New" w:cs="Courier New"/>
-          <w:sz w:val="24"/>
-          <w:szCs w:val="24"/>
-          <w:lang w:val="en-US"/>
-        </w:rPr>
-        <w:t>CONFLICT (content): Merge conflict in f2.txt</w:t>
-      </w:r>
-    </w:p>
-    <w:p>
-      <w:pPr>
-        <w:pStyle w:val="Prrafodelista"/>
-        <w:rPr>
-          <w:rFonts w:ascii="Courier New" w:hAnsi="Courier New" w:cs="Courier New"/>
-          <w:sz w:val="24"/>
-          <w:szCs w:val="24"/>
-          <w:lang w:val="en-US"/>
-        </w:rPr>
-      </w:pPr>
-      <w:r>
-        <w:rPr>
-          <w:rFonts w:ascii="Courier New" w:hAnsi="Courier New" w:cs="Courier New"/>
-          <w:sz w:val="24"/>
-          <w:szCs w:val="24"/>
-          <w:lang w:val="en-US"/>
-        </w:rPr>
-        <w:t>Automatic merge failed; fix conflicts and then commit the result.</w:t>
-      </w:r>
-    </w:p>
-    <w:p>
-      <w:pPr>
-        <w:pStyle w:val="Prrafodelista"/>
-        <w:rPr>
-          <w:rFonts w:ascii="Courier New" w:hAnsi="Courier New" w:cs="Courier New"/>
-          <w:sz w:val="24"/>
-          <w:szCs w:val="24"/>
-          <w:lang w:val="en-US"/>
-        </w:rPr>
-      </w:pPr>
-      <w:proofErr w:type="gramStart"/>
-      <w:r>
-        <w:rPr>
-          <w:rFonts w:ascii="Courier New" w:hAnsi="Courier New" w:cs="Courier New"/>
-          <w:sz w:val="24"/>
-          <w:szCs w:val="24"/>
-          <w:lang w:val="en-US"/>
-        </w:rPr>
-        <w:t>warning</w:t>
-      </w:r>
-      <w:proofErr w:type="gramEnd"/>
-      <w:r>
-        <w:rPr>
-          <w:rFonts w:ascii="Courier New" w:hAnsi="Courier New" w:cs="Courier New"/>
-          <w:sz w:val="24"/>
-          <w:szCs w:val="24"/>
-          <w:lang w:val="en-US"/>
-        </w:rPr>
-        <w:t>: Cannot merge binary files: software/GitApuntes.docx (HEAD vs. c427ceaa117162909908625868e454bbb30b5441)</w:t>
-      </w:r>
-    </w:p>
-    <w:p>
-      <w:pPr>
-        <w:pStyle w:val="Prrafodelista"/>
-        <w:rPr>
-          <w:rFonts w:ascii="Courier New" w:hAnsi="Courier New" w:cs="Courier New"/>
-          <w:sz w:val="24"/>
-          <w:szCs w:val="24"/>
-        </w:rPr>
-      </w:pPr>
-      <w:r>
-        <w:rPr>
-          <w:rFonts w:ascii="Courier New" w:hAnsi="Courier New" w:cs="Courier New"/>
-          <w:sz w:val="24"/>
-          <w:szCs w:val="24"/>
-        </w:rPr>
-        <w:t xml:space="preserve">En este </w:t>
-      </w:r>
-      <w:proofErr w:type="spellStart"/>
-      <w:r>
-        <w:rPr>
-          <w:rFonts w:ascii="Courier New" w:hAnsi="Courier New" w:cs="Courier New"/>
-          <w:sz w:val="24"/>
-          <w:szCs w:val="24"/>
-        </w:rPr>
-        <w:t>pull</w:t>
-      </w:r>
-      <w:proofErr w:type="spellEnd"/>
-      <w:r>
-        <w:rPr>
-          <w:rFonts w:ascii="Courier New" w:hAnsi="Courier New" w:cs="Courier New"/>
-          <w:sz w:val="24"/>
-          <w:szCs w:val="24"/>
-        </w:rPr>
-        <w:t xml:space="preserve">, se hecho un </w:t>
-      </w:r>
-      <w:proofErr w:type="spellStart"/>
-      <w:r>
-        <w:rPr>
-          <w:rFonts w:ascii="Courier New" w:hAnsi="Courier New" w:cs="Courier New"/>
-          <w:sz w:val="24"/>
-          <w:szCs w:val="24"/>
-        </w:rPr>
-        <w:t>merge</w:t>
-      </w:r>
-      <w:proofErr w:type="spellEnd"/>
-      <w:r>
-        <w:rPr>
-          <w:rFonts w:ascii="Courier New" w:hAnsi="Courier New" w:cs="Courier New"/>
-          <w:sz w:val="24"/>
-          <w:szCs w:val="24"/>
-        </w:rPr>
-        <w:t xml:space="preserve"> de f1, se ha actualizado f2, y el </w:t>
-      </w:r>
-      <w:proofErr w:type="spellStart"/>
-      <w:r>
-        <w:rPr>
-          <w:rFonts w:ascii="Courier New" w:hAnsi="Courier New" w:cs="Courier New"/>
-          <w:sz w:val="24"/>
-          <w:szCs w:val="24"/>
-        </w:rPr>
-        <w:t>merge</w:t>
-      </w:r>
-      <w:proofErr w:type="spellEnd"/>
-      <w:r>
-        <w:rPr>
-          <w:rFonts w:ascii="Courier New" w:hAnsi="Courier New" w:cs="Courier New"/>
-          <w:sz w:val="24"/>
-          <w:szCs w:val="24"/>
-        </w:rPr>
-        <w:t xml:space="preserve"> del fichero binario GitApuntes.docx h</w:t>
-      </w:r>
-      <w:r>
-        <w:rPr>
-          <w:rFonts w:ascii="Courier New" w:hAnsi="Courier New" w:cs="Courier New"/>
-          <w:sz w:val="24"/>
-          <w:szCs w:val="24"/>
-        </w:rPr>
-        <w:t>a fallado.</w:t>
-      </w:r>
-    </w:p>
-    <w:p>
-      <w:pPr>
-        <w:pStyle w:val="Prrafodelista"/>
-        <w:rPr>
-          <w:rFonts w:ascii="Courier New" w:hAnsi="Courier New" w:cs="Courier New"/>
-          <w:sz w:val="24"/>
-          <w:szCs w:val="24"/>
-        </w:rPr>
-      </w:pPr>
-    </w:p>
-    <w:p>
-      <w:pPr>
-        <w:pStyle w:val="Prrafodelista"/>
-        <w:rPr>
-          <w:rFonts w:ascii="Courier New" w:hAnsi="Courier New" w:cs="Courier New"/>
-          <w:b/>
-          <w:sz w:val="24"/>
-          <w:szCs w:val="24"/>
-        </w:rPr>
-      </w:pPr>
-      <w:r>
-        <w:rPr>
-          <w:rFonts w:ascii="Courier New" w:hAnsi="Courier New" w:cs="Courier New"/>
-          <w:b/>
-          <w:sz w:val="24"/>
-          <w:szCs w:val="24"/>
-        </w:rPr>
-        <w:t>aflucena@AFLUCENAPW7</w:t>
-      </w:r>
-      <w:r>
-        <w:rPr>
-          <w:rFonts w:ascii="Courier New" w:hAnsi="Courier New" w:cs="Courier New"/>
-          <w:b/>
-          <w:sz w:val="24"/>
-          <w:szCs w:val="24"/>
-        </w:rPr>
-        <w:t xml:space="preserve"> </w:t>
-      </w:r>
-      <w:r>
-        <w:rPr>
-          <w:rFonts w:ascii="Courier New" w:hAnsi="Courier New" w:cs="Courier New"/>
-          <w:b/>
-          <w:sz w:val="24"/>
-          <w:szCs w:val="24"/>
-        </w:rPr>
-        <w:t>INGW32 /d/</w:t>
-      </w:r>
-      <w:proofErr w:type="spellStart"/>
-      <w:r>
-        <w:rPr>
-          <w:rFonts w:ascii="Courier New" w:hAnsi="Courier New" w:cs="Courier New"/>
-          <w:b/>
-          <w:sz w:val="24"/>
-          <w:szCs w:val="24"/>
-        </w:rPr>
-        <w:t>TestGit</w:t>
-      </w:r>
-      <w:proofErr w:type="spellEnd"/>
-      <w:r>
-        <w:rPr>
-          <w:rFonts w:ascii="Courier New" w:hAnsi="Courier New" w:cs="Courier New"/>
-          <w:b/>
-          <w:sz w:val="24"/>
-          <w:szCs w:val="24"/>
-        </w:rPr>
-        <w:t>/antonio63jun/</w:t>
-      </w:r>
-      <w:proofErr w:type="spellStart"/>
-      <w:r>
-        <w:rPr>
-          <w:rFonts w:ascii="Courier New" w:hAnsi="Courier New" w:cs="Courier New"/>
-          <w:b/>
-          <w:sz w:val="24"/>
-          <w:szCs w:val="24"/>
-        </w:rPr>
-        <w:t>misNotas</w:t>
-      </w:r>
-      <w:proofErr w:type="spellEnd"/>
-      <w:r>
-        <w:rPr>
-          <w:rFonts w:ascii="Courier New" w:hAnsi="Courier New" w:cs="Courier New"/>
-          <w:b/>
-          <w:sz w:val="24"/>
-          <w:szCs w:val="24"/>
-        </w:rPr>
-        <w:t xml:space="preserve"> (</w:t>
-      </w:r>
-      <w:proofErr w:type="spellStart"/>
-      <w:r>
-        <w:rPr>
-          <w:rFonts w:ascii="Courier New" w:hAnsi="Courier New" w:cs="Courier New"/>
-          <w:b/>
-          <w:sz w:val="24"/>
-          <w:szCs w:val="24"/>
-        </w:rPr>
-        <w:t>desarrollo|MERGING</w:t>
-      </w:r>
-      <w:proofErr w:type="spellEnd"/>
-      <w:r>
-        <w:rPr>
-          <w:rFonts w:ascii="Courier New" w:hAnsi="Courier New" w:cs="Courier New"/>
-          <w:b/>
-          <w:sz w:val="24"/>
-          <w:szCs w:val="24"/>
-        </w:rPr>
-        <w:t>)</w:t>
-      </w:r>
-    </w:p>
-    <w:p>
-      <w:pPr>
-        <w:pStyle w:val="Prrafodelista"/>
-        <w:rPr>
-          <w:rFonts w:ascii="Courier New" w:hAnsi="Courier New" w:cs="Courier New"/>
-          <w:b/>
-          <w:sz w:val="24"/>
-          <w:szCs w:val="24"/>
-          <w:lang w:val="en-US"/>
-        </w:rPr>
-      </w:pPr>
-      <w:r>
-        <w:rPr>
-          <w:rFonts w:ascii="Courier New" w:hAnsi="Courier New" w:cs="Courier New"/>
-          <w:b/>
-          <w:sz w:val="24"/>
-          <w:szCs w:val="24"/>
-          <w:lang w:val="en-US"/>
-        </w:rPr>
-        <w:t xml:space="preserve">$ </w:t>
-      </w:r>
-      <w:proofErr w:type="spellStart"/>
-      <w:proofErr w:type="gramStart"/>
-      <w:r>
-        <w:rPr>
-          <w:rFonts w:ascii="Courier New" w:hAnsi="Courier New" w:cs="Courier New"/>
-          <w:b/>
-          <w:sz w:val="24"/>
-          <w:szCs w:val="24"/>
-          <w:lang w:val="en-US"/>
-        </w:rPr>
-        <w:t>git</w:t>
-      </w:r>
-      <w:proofErr w:type="spellEnd"/>
-      <w:proofErr w:type="gramEnd"/>
-      <w:r>
-        <w:rPr>
-          <w:rFonts w:ascii="Courier New" w:hAnsi="Courier New" w:cs="Courier New"/>
-          <w:b/>
-          <w:sz w:val="24"/>
-          <w:szCs w:val="24"/>
-          <w:lang w:val="en-US"/>
-        </w:rPr>
-        <w:t xml:space="preserve"> status</w:t>
-      </w:r>
-    </w:p>
-    <w:p>
-      <w:pPr>
-        <w:pStyle w:val="Prrafodelista"/>
-        <w:rPr>
-          <w:rFonts w:ascii="Courier New" w:hAnsi="Courier New" w:cs="Courier New"/>
-          <w:sz w:val="24"/>
-          <w:szCs w:val="24"/>
-          <w:lang w:val="en-US"/>
-        </w:rPr>
-      </w:pPr>
-      <w:r>
-        <w:rPr>
-          <w:rFonts w:ascii="Courier New" w:hAnsi="Courier New" w:cs="Courier New"/>
-          <w:sz w:val="24"/>
-          <w:szCs w:val="24"/>
-          <w:lang w:val="en-US"/>
-        </w:rPr>
-        <w:t xml:space="preserve">On branch </w:t>
-      </w:r>
-      <w:proofErr w:type="spellStart"/>
-      <w:r>
-        <w:rPr>
-          <w:rFonts w:ascii="Courier New" w:hAnsi="Courier New" w:cs="Courier New"/>
-          <w:sz w:val="24"/>
-          <w:szCs w:val="24"/>
-          <w:lang w:val="en-US"/>
-        </w:rPr>
-        <w:t>desarrollo</w:t>
-      </w:r>
-      <w:proofErr w:type="spellEnd"/>
-    </w:p>
-    <w:p>
-      <w:pPr>
-        <w:pStyle w:val="Prrafodelista"/>
-        <w:rPr>
-          <w:rFonts w:ascii="Courier New" w:hAnsi="Courier New" w:cs="Courier New"/>
-          <w:sz w:val="24"/>
-          <w:szCs w:val="24"/>
-          <w:lang w:val="en-US"/>
-        </w:rPr>
-      </w:pPr>
-      <w:r>
-        <w:rPr>
-          <w:rFonts w:ascii="Courier New" w:hAnsi="Courier New" w:cs="Courier New"/>
-          <w:sz w:val="24"/>
-          <w:szCs w:val="24"/>
-          <w:lang w:val="en-US"/>
-        </w:rPr>
-        <w:t>Your branch and 'origin/</w:t>
-      </w:r>
-      <w:proofErr w:type="spellStart"/>
-      <w:r>
-        <w:rPr>
-          <w:rFonts w:ascii="Courier New" w:hAnsi="Courier New" w:cs="Courier New"/>
-          <w:sz w:val="24"/>
-          <w:szCs w:val="24"/>
-          <w:lang w:val="en-US"/>
-        </w:rPr>
-        <w:t>desarrollo</w:t>
-      </w:r>
-      <w:proofErr w:type="spellEnd"/>
-      <w:r>
-        <w:rPr>
-          <w:rFonts w:ascii="Courier New" w:hAnsi="Courier New" w:cs="Courier New"/>
-          <w:sz w:val="24"/>
-          <w:szCs w:val="24"/>
-          <w:lang w:val="en-US"/>
-        </w:rPr>
-        <w:t>' have diverged,</w:t>
-      </w:r>
-    </w:p>
-    <w:p>
-      <w:pPr>
-        <w:pStyle w:val="Prrafodelista"/>
-        <w:rPr>
-          <w:rFonts w:ascii="Courier New" w:hAnsi="Courier New" w:cs="Courier New"/>
-          <w:sz w:val="24"/>
-          <w:szCs w:val="24"/>
-          <w:lang w:val="en-US"/>
-        </w:rPr>
-      </w:pPr>
-      <w:proofErr w:type="gramStart"/>
-      <w:r>
-        <w:rPr>
-          <w:rFonts w:ascii="Courier New" w:hAnsi="Courier New" w:cs="Courier New"/>
-          <w:sz w:val="24"/>
-          <w:szCs w:val="24"/>
-          <w:lang w:val="en-US"/>
-        </w:rPr>
-        <w:t>and</w:t>
-      </w:r>
-      <w:proofErr w:type="gramEnd"/>
-      <w:r>
-        <w:rPr>
-          <w:rFonts w:ascii="Courier New" w:hAnsi="Courier New" w:cs="Courier New"/>
-          <w:sz w:val="24"/>
-          <w:szCs w:val="24"/>
-          <w:lang w:val="en-US"/>
-        </w:rPr>
-        <w:t xml:space="preserve"> have 1 and 2 different commits each, respectively.</w:t>
-      </w:r>
-    </w:p>
-    <w:p>
-      <w:pPr>
-        <w:pStyle w:val="Prrafodelista"/>
-        <w:rPr>
-          <w:rFonts w:ascii="Courier New" w:hAnsi="Courier New" w:cs="Courier New"/>
-          <w:sz w:val="24"/>
-          <w:szCs w:val="24"/>
-          <w:lang w:val="en-US"/>
-        </w:rPr>
-      </w:pPr>
-      <w:r>
-        <w:rPr>
-          <w:rFonts w:ascii="Courier New" w:hAnsi="Courier New" w:cs="Courier New"/>
-          <w:sz w:val="24"/>
-          <w:szCs w:val="24"/>
-          <w:lang w:val="en-US"/>
-        </w:rPr>
-        <w:t xml:space="preserve">  (</w:t>
-      </w:r>
-      <w:proofErr w:type="gramStart"/>
-      <w:r>
-        <w:rPr>
-          <w:rFonts w:ascii="Courier New" w:hAnsi="Courier New" w:cs="Courier New"/>
-          <w:sz w:val="24"/>
-          <w:szCs w:val="24"/>
-          <w:lang w:val="en-US"/>
-        </w:rPr>
-        <w:t>use</w:t>
-      </w:r>
-      <w:proofErr w:type="gramEnd"/>
-      <w:r>
-        <w:rPr>
-          <w:rFonts w:ascii="Courier New" w:hAnsi="Courier New" w:cs="Courier New"/>
-          <w:sz w:val="24"/>
-          <w:szCs w:val="24"/>
-          <w:lang w:val="en-US"/>
-        </w:rPr>
-        <w:t xml:space="preserve"> "</w:t>
-      </w:r>
-      <w:proofErr w:type="spellStart"/>
-      <w:r>
-        <w:rPr>
-          <w:rFonts w:ascii="Courier New" w:hAnsi="Courier New" w:cs="Courier New"/>
-          <w:sz w:val="24"/>
-          <w:szCs w:val="24"/>
-          <w:lang w:val="en-US"/>
-        </w:rPr>
-        <w:t>git</w:t>
-      </w:r>
-      <w:proofErr w:type="spellEnd"/>
-      <w:r>
-        <w:rPr>
-          <w:rFonts w:ascii="Courier New" w:hAnsi="Courier New" w:cs="Courier New"/>
-          <w:sz w:val="24"/>
-          <w:szCs w:val="24"/>
-          <w:lang w:val="en-US"/>
-        </w:rPr>
-        <w:t xml:space="preserve"> pull" to merge the remote branch into yours)</w:t>
-      </w:r>
-    </w:p>
-    <w:p>
-      <w:pPr>
-        <w:pStyle w:val="Prrafodelista"/>
-        <w:rPr>
-          <w:rFonts w:ascii="Courier New" w:hAnsi="Courier New" w:cs="Courier New"/>
-          <w:sz w:val="24"/>
-          <w:szCs w:val="24"/>
-          <w:lang w:val="en-US"/>
-        </w:rPr>
-      </w:pPr>
-      <w:r>
-        <w:rPr>
-          <w:rFonts w:ascii="Courier New" w:hAnsi="Courier New" w:cs="Courier New"/>
-          <w:sz w:val="24"/>
-          <w:szCs w:val="24"/>
-          <w:lang w:val="en-US"/>
-        </w:rPr>
-        <w:t>You have unmerged paths.</w:t>
-      </w:r>
-    </w:p>
-    <w:p>
-      <w:pPr>
-        <w:pStyle w:val="Prrafodelista"/>
-        <w:rPr>
-          <w:rFonts w:ascii="Courier New" w:hAnsi="Courier New" w:cs="Courier New"/>
-          <w:sz w:val="24"/>
-          <w:szCs w:val="24"/>
-          <w:lang w:val="en-US"/>
-        </w:rPr>
-      </w:pPr>
-      <w:r>
-        <w:rPr>
-          <w:rFonts w:ascii="Courier New" w:hAnsi="Courier New" w:cs="Courier New"/>
-          <w:sz w:val="24"/>
-          <w:szCs w:val="24"/>
-          <w:lang w:val="en-US"/>
-        </w:rPr>
-        <w:t xml:space="preserve">  (</w:t>
-      </w:r>
-      <w:proofErr w:type="gramStart"/>
-      <w:r>
-        <w:rPr>
-          <w:rFonts w:ascii="Courier New" w:hAnsi="Courier New" w:cs="Courier New"/>
-          <w:sz w:val="24"/>
-          <w:szCs w:val="24"/>
-          <w:lang w:val="en-US"/>
-        </w:rPr>
-        <w:t>fix</w:t>
-      </w:r>
-      <w:proofErr w:type="gramEnd"/>
-      <w:r>
-        <w:rPr>
-          <w:rFonts w:ascii="Courier New" w:hAnsi="Courier New" w:cs="Courier New"/>
-          <w:sz w:val="24"/>
-          <w:szCs w:val="24"/>
-          <w:lang w:val="en-US"/>
-        </w:rPr>
-        <w:t xml:space="preserve"> conflicts and run "</w:t>
-      </w:r>
-      <w:proofErr w:type="spellStart"/>
-      <w:r>
-        <w:rPr>
-          <w:rFonts w:ascii="Courier New" w:hAnsi="Courier New" w:cs="Courier New"/>
-          <w:sz w:val="24"/>
-          <w:szCs w:val="24"/>
-          <w:lang w:val="en-US"/>
-        </w:rPr>
-        <w:t>git</w:t>
-      </w:r>
-      <w:proofErr w:type="spellEnd"/>
-      <w:r>
-        <w:rPr>
-          <w:rFonts w:ascii="Courier New" w:hAnsi="Courier New" w:cs="Courier New"/>
-          <w:sz w:val="24"/>
-          <w:szCs w:val="24"/>
-          <w:lang w:val="en-US"/>
-        </w:rPr>
-        <w:t xml:space="preserve"> commit")</w:t>
-      </w:r>
-    </w:p>
-    <w:p>
-      <w:pPr>
-        <w:pStyle w:val="Prrafodelista"/>
-        <w:rPr>
-          <w:rFonts w:ascii="Courier New" w:hAnsi="Courier New" w:cs="Courier New"/>
-          <w:sz w:val="24"/>
-          <w:szCs w:val="24"/>
-          <w:lang w:val="en-US"/>
-        </w:rPr>
-      </w:pPr>
-      <w:r>
-        <w:rPr>
-          <w:rFonts w:ascii="Courier New" w:hAnsi="Courier New" w:cs="Courier New"/>
-          <w:sz w:val="24"/>
-          <w:szCs w:val="24"/>
-          <w:lang w:val="en-US"/>
-        </w:rPr>
-        <w:t xml:space="preserve">  (</w:t>
-      </w:r>
-      <w:proofErr w:type="gramStart"/>
-      <w:r>
-        <w:rPr>
-          <w:rFonts w:ascii="Courier New" w:hAnsi="Courier New" w:cs="Courier New"/>
-          <w:sz w:val="24"/>
-          <w:szCs w:val="24"/>
-          <w:lang w:val="en-US"/>
-        </w:rPr>
-        <w:t>use</w:t>
-      </w:r>
-      <w:proofErr w:type="gramEnd"/>
-      <w:r>
-        <w:rPr>
-          <w:rFonts w:ascii="Courier New" w:hAnsi="Courier New" w:cs="Courier New"/>
-          <w:sz w:val="24"/>
-          <w:szCs w:val="24"/>
-          <w:lang w:val="en-US"/>
-        </w:rPr>
-        <w:t xml:space="preserve"> "</w:t>
-      </w:r>
-      <w:proofErr w:type="spellStart"/>
-      <w:r>
-        <w:rPr>
-          <w:rFonts w:ascii="Courier New" w:hAnsi="Courier New" w:cs="Courier New"/>
-          <w:sz w:val="24"/>
-          <w:szCs w:val="24"/>
-          <w:lang w:val="en-US"/>
-        </w:rPr>
-        <w:t>git</w:t>
-      </w:r>
-      <w:proofErr w:type="spellEnd"/>
-      <w:r>
-        <w:rPr>
-          <w:rFonts w:ascii="Courier New" w:hAnsi="Courier New" w:cs="Courier New"/>
-          <w:sz w:val="24"/>
-          <w:szCs w:val="24"/>
-          <w:lang w:val="en-US"/>
-        </w:rPr>
-        <w:t xml:space="preserve"> merge --abort" to abort the merge)</w:t>
-      </w:r>
-    </w:p>
-    <w:p>
-      <w:pPr>
-        <w:pStyle w:val="Prrafodelista"/>
-        <w:rPr>
-          <w:rFonts w:ascii="Courier New" w:hAnsi="Courier New" w:cs="Courier New"/>
-          <w:sz w:val="24"/>
-          <w:szCs w:val="24"/>
-          <w:lang w:val="en-US"/>
-        </w:rPr>
-      </w:pPr>
-    </w:p>
-    <w:p>
-      <w:pPr>
-        <w:pStyle w:val="Prrafodelista"/>
-        <w:rPr>
-          <w:rFonts w:ascii="Courier New" w:hAnsi="Courier New" w:cs="Courier New"/>
-          <w:sz w:val="24"/>
-          <w:szCs w:val="24"/>
-          <w:lang w:val="en-US"/>
-        </w:rPr>
-      </w:pPr>
-      <w:r>
-        <w:rPr>
-          <w:rFonts w:ascii="Courier New" w:hAnsi="Courier New" w:cs="Courier New"/>
-          <w:sz w:val="24"/>
-          <w:szCs w:val="24"/>
-          <w:lang w:val="en-US"/>
-        </w:rPr>
-        <w:t>Changes to be committed:</w:t>
-      </w:r>
-    </w:p>
-    <w:p>
-      <w:pPr>
-        <w:pStyle w:val="Prrafodelista"/>
-        <w:rPr>
-          <w:rFonts w:ascii="Courier New" w:hAnsi="Courier New" w:cs="Courier New"/>
-          <w:sz w:val="24"/>
-          <w:szCs w:val="24"/>
-          <w:lang w:val="en-US"/>
-        </w:rPr>
-      </w:pPr>
-    </w:p>
-    <w:p>
-      <w:pPr>
-        <w:pStyle w:val="Prrafodelista"/>
-        <w:rPr>
-          <w:rFonts w:ascii="Courier New" w:hAnsi="Courier New" w:cs="Courier New"/>
-          <w:sz w:val="24"/>
-          <w:szCs w:val="24"/>
-          <w:lang w:val="en-US"/>
-        </w:rPr>
-      </w:pPr>
-      <w:r>
-        <w:rPr>
-          <w:rFonts w:ascii="Courier New" w:hAnsi="Courier New" w:cs="Courier New"/>
-          <w:sz w:val="24"/>
-          <w:szCs w:val="24"/>
-          <w:lang w:val="en-US"/>
-        </w:rPr>
-        <w:t xml:space="preserve">        </w:t>
-      </w:r>
-      <w:proofErr w:type="gramStart"/>
-      <w:r>
-        <w:rPr>
-          <w:rFonts w:ascii="Courier New" w:hAnsi="Courier New" w:cs="Courier New"/>
-          <w:sz w:val="24"/>
-          <w:szCs w:val="24"/>
-          <w:lang w:val="en-US"/>
-        </w:rPr>
-        <w:t>modified</w:t>
-      </w:r>
-      <w:proofErr w:type="gramEnd"/>
-      <w:r>
-        <w:rPr>
-          <w:rFonts w:ascii="Courier New" w:hAnsi="Courier New" w:cs="Courier New"/>
-          <w:sz w:val="24"/>
-          <w:szCs w:val="24"/>
-          <w:lang w:val="en-US"/>
-        </w:rPr>
-        <w:t>:   f1.txt</w:t>
-      </w:r>
-    </w:p>
-    <w:p>
-      <w:pPr>
-        <w:pStyle w:val="Prrafodelista"/>
-        <w:rPr>
-          <w:rFonts w:ascii="Courier New" w:hAnsi="Courier New" w:cs="Courier New"/>
-          <w:sz w:val="24"/>
-          <w:szCs w:val="24"/>
-          <w:lang w:val="en-US"/>
-        </w:rPr>
-      </w:pPr>
-    </w:p>
-    <w:p>
-      <w:pPr>
-        <w:pStyle w:val="Prrafodelista"/>
-        <w:rPr>
-          <w:rFonts w:ascii="Courier New" w:hAnsi="Courier New" w:cs="Courier New"/>
-          <w:sz w:val="24"/>
-          <w:szCs w:val="24"/>
-          <w:lang w:val="en-US"/>
-        </w:rPr>
-      </w:pPr>
-      <w:r>
-        <w:rPr>
-          <w:rFonts w:ascii="Courier New" w:hAnsi="Courier New" w:cs="Courier New"/>
-          <w:sz w:val="24"/>
-          <w:szCs w:val="24"/>
-          <w:lang w:val="en-US"/>
-        </w:rPr>
-        <w:t>Unmerged paths:</w:t>
-      </w:r>
-    </w:p>
-    <w:p>
-      <w:pPr>
-        <w:pStyle w:val="Prrafodelista"/>
-        <w:rPr>
-          <w:rFonts w:ascii="Courier New" w:hAnsi="Courier New" w:cs="Courier New"/>
-          <w:sz w:val="24"/>
-          <w:szCs w:val="24"/>
-          <w:lang w:val="en-US"/>
-        </w:rPr>
-      </w:pPr>
-      <w:r>
-        <w:rPr>
-          <w:rFonts w:ascii="Courier New" w:hAnsi="Courier New" w:cs="Courier New"/>
-          <w:sz w:val="24"/>
-          <w:szCs w:val="24"/>
-          <w:lang w:val="en-US"/>
-        </w:rPr>
-        <w:t xml:space="preserve">  (</w:t>
-      </w:r>
-      <w:proofErr w:type="gramStart"/>
-      <w:r>
-        <w:rPr>
-          <w:rFonts w:ascii="Courier New" w:hAnsi="Courier New" w:cs="Courier New"/>
-          <w:sz w:val="24"/>
-          <w:szCs w:val="24"/>
-          <w:lang w:val="en-US"/>
-        </w:rPr>
-        <w:t>use</w:t>
-      </w:r>
-      <w:proofErr w:type="gramEnd"/>
-      <w:r>
-        <w:rPr>
-          <w:rFonts w:ascii="Courier New" w:hAnsi="Courier New" w:cs="Courier New"/>
-          <w:sz w:val="24"/>
-          <w:szCs w:val="24"/>
-          <w:lang w:val="en-US"/>
-        </w:rPr>
-        <w:t xml:space="preserve"> "</w:t>
-      </w:r>
-      <w:proofErr w:type="spellStart"/>
-      <w:r>
-        <w:rPr>
-          <w:rFonts w:ascii="Courier New" w:hAnsi="Courier New" w:cs="Courier New"/>
-          <w:sz w:val="24"/>
-          <w:szCs w:val="24"/>
-          <w:lang w:val="en-US"/>
-        </w:rPr>
-        <w:t>git</w:t>
-      </w:r>
-      <w:proofErr w:type="spellEnd"/>
-      <w:r>
-        <w:rPr>
-          <w:rFonts w:ascii="Courier New" w:hAnsi="Courier New" w:cs="Courier New"/>
-          <w:sz w:val="24"/>
-          <w:szCs w:val="24"/>
-          <w:lang w:val="en-US"/>
-        </w:rPr>
-        <w:t xml:space="preserve"> add &lt;file&gt;..." to mark resolution)</w:t>
-      </w:r>
-    </w:p>
-    <w:p>
-      <w:pPr>
-        <w:pStyle w:val="Prrafodelista"/>
-        <w:rPr>
-          <w:rFonts w:ascii="Courier New" w:hAnsi="Courier New" w:cs="Courier New"/>
-          <w:sz w:val="24"/>
-          <w:szCs w:val="24"/>
-          <w:lang w:val="en-US"/>
-        </w:rPr>
-      </w:pPr>
-    </w:p>
-    <w:p>
-      <w:pPr>
-        <w:pStyle w:val="Prrafodelista"/>
-        <w:rPr>
-          <w:rFonts w:ascii="Courier New" w:hAnsi="Courier New" w:cs="Courier New"/>
-          <w:sz w:val="24"/>
-          <w:szCs w:val="24"/>
-          <w:lang w:val="en-US"/>
-        </w:rPr>
-      </w:pPr>
-      <w:r>
-        <w:rPr>
-          <w:rFonts w:ascii="Courier New" w:hAnsi="Courier New" w:cs="Courier New"/>
-          <w:sz w:val="24"/>
-          <w:szCs w:val="24"/>
-          <w:lang w:val="en-US"/>
-        </w:rPr>
-        <w:lastRenderedPageBreak/>
-        <w:t xml:space="preserve">        </w:t>
-      </w:r>
-      <w:proofErr w:type="gramStart"/>
-      <w:r>
-        <w:rPr>
-          <w:rFonts w:ascii="Courier New" w:hAnsi="Courier New" w:cs="Courier New"/>
-          <w:sz w:val="24"/>
-          <w:szCs w:val="24"/>
-          <w:lang w:val="en-US"/>
-        </w:rPr>
-        <w:t>both</w:t>
-      </w:r>
-      <w:proofErr w:type="gramEnd"/>
-      <w:r>
-        <w:rPr>
-          <w:rFonts w:ascii="Courier New" w:hAnsi="Courier New" w:cs="Courier New"/>
-          <w:sz w:val="24"/>
-          <w:szCs w:val="24"/>
-          <w:lang w:val="en-US"/>
-        </w:rPr>
-        <w:t xml:space="preserve"> modified:   f2.txt</w:t>
-      </w:r>
-    </w:p>
-    <w:p>
-      <w:pPr>
-        <w:pStyle w:val="Prrafodelista"/>
-        <w:rPr>
-          <w:rFonts w:ascii="Courier New" w:hAnsi="Courier New" w:cs="Courier New"/>
-          <w:sz w:val="24"/>
-          <w:szCs w:val="24"/>
-          <w:lang w:val="en-US"/>
-        </w:rPr>
-      </w:pPr>
-      <w:r>
-        <w:rPr>
-          <w:rFonts w:ascii="Courier New" w:hAnsi="Courier New" w:cs="Courier New"/>
-          <w:sz w:val="24"/>
-          <w:szCs w:val="24"/>
-          <w:lang w:val="en-US"/>
-        </w:rPr>
-        <w:t xml:space="preserve">        </w:t>
-      </w:r>
-      <w:proofErr w:type="gramStart"/>
-      <w:r>
-        <w:rPr>
-          <w:rFonts w:ascii="Courier New" w:hAnsi="Courier New" w:cs="Courier New"/>
-          <w:sz w:val="24"/>
-          <w:szCs w:val="24"/>
-          <w:lang w:val="en-US"/>
-        </w:rPr>
-        <w:t>both</w:t>
-      </w:r>
-      <w:proofErr w:type="gramEnd"/>
-      <w:r>
-        <w:rPr>
-          <w:rFonts w:ascii="Courier New" w:hAnsi="Courier New" w:cs="Courier New"/>
-          <w:sz w:val="24"/>
-          <w:szCs w:val="24"/>
-          <w:lang w:val="en-US"/>
-        </w:rPr>
-        <w:t xml:space="preserve"> modified:   software/GitApuntes.docx</w:t>
-      </w:r>
-    </w:p>
-    <w:p>
-      <w:pPr>
-        <w:pStyle w:val="Prrafodelista"/>
-        <w:rPr>
-          <w:rFonts w:ascii="Courier New" w:hAnsi="Courier New" w:cs="Courier New"/>
-          <w:sz w:val="24"/>
-          <w:szCs w:val="24"/>
-          <w:lang w:val="en-US"/>
-        </w:rPr>
-      </w:pPr>
-    </w:p>
-    <w:p>
-      <w:pPr>
-        <w:pStyle w:val="Prrafodelista"/>
-        <w:rPr>
-          <w:rFonts w:ascii="Courier New" w:hAnsi="Courier New" w:cs="Courier New"/>
-          <w:b/>
-          <w:sz w:val="24"/>
-          <w:szCs w:val="24"/>
-        </w:rPr>
-      </w:pPr>
-      <w:proofErr w:type="spellStart"/>
-      <w:proofErr w:type="gramStart"/>
-      <w:r>
-        <w:rPr>
-          <w:rFonts w:ascii="Courier New" w:hAnsi="Courier New" w:cs="Courier New"/>
-          <w:b/>
-          <w:sz w:val="24"/>
-          <w:szCs w:val="24"/>
-        </w:rPr>
-        <w:t>git</w:t>
-      </w:r>
-      <w:proofErr w:type="spellEnd"/>
-      <w:proofErr w:type="gramEnd"/>
-      <w:r>
-        <w:rPr>
-          <w:rFonts w:ascii="Courier New" w:hAnsi="Courier New" w:cs="Courier New"/>
-          <w:b/>
-          <w:sz w:val="24"/>
-          <w:szCs w:val="24"/>
-        </w:rPr>
-        <w:t xml:space="preserve"> </w:t>
-      </w:r>
-      <w:proofErr w:type="spellStart"/>
-      <w:r>
-        <w:rPr>
-          <w:rFonts w:ascii="Courier New" w:hAnsi="Courier New" w:cs="Courier New"/>
-          <w:b/>
-          <w:sz w:val="24"/>
-          <w:szCs w:val="24"/>
-        </w:rPr>
-        <w:t>merge</w:t>
-      </w:r>
-      <w:proofErr w:type="spellEnd"/>
-      <w:r>
-        <w:rPr>
-          <w:rFonts w:ascii="Courier New" w:hAnsi="Courier New" w:cs="Courier New"/>
-          <w:b/>
-          <w:sz w:val="24"/>
-          <w:szCs w:val="24"/>
-        </w:rPr>
-        <w:t xml:space="preserve"> --</w:t>
-      </w:r>
-      <w:proofErr w:type="spellStart"/>
-      <w:r>
-        <w:rPr>
-          <w:rFonts w:ascii="Courier New" w:hAnsi="Courier New" w:cs="Courier New"/>
-          <w:b/>
-          <w:sz w:val="24"/>
-          <w:szCs w:val="24"/>
-        </w:rPr>
-        <w:t>abort</w:t>
-      </w:r>
-      <w:proofErr w:type="spellEnd"/>
-    </w:p>
-    <w:p>
-      <w:pPr>
-        <w:pStyle w:val="Prrafodelista"/>
-        <w:rPr>
-          <w:rFonts w:ascii="Courier New" w:hAnsi="Courier New" w:cs="Courier New"/>
-          <w:sz w:val="24"/>
-          <w:szCs w:val="24"/>
-        </w:rPr>
-      </w:pPr>
-      <w:r>
-        <w:rPr>
-          <w:rFonts w:ascii="Courier New" w:hAnsi="Courier New" w:cs="Courier New"/>
-          <w:sz w:val="24"/>
-          <w:szCs w:val="24"/>
-        </w:rPr>
-        <w:t xml:space="preserve">DUDA: ¿f2 ha quedado como estaba antes del </w:t>
-      </w:r>
-      <w:proofErr w:type="spellStart"/>
-      <w:r>
-        <w:rPr>
-          <w:rFonts w:ascii="Courier New" w:hAnsi="Courier New" w:cs="Courier New"/>
-          <w:sz w:val="24"/>
-          <w:szCs w:val="24"/>
-        </w:rPr>
-        <w:t>pull</w:t>
-      </w:r>
-      <w:proofErr w:type="spellEnd"/>
-      <w:r>
-        <w:rPr>
-          <w:rFonts w:ascii="Courier New" w:hAnsi="Courier New" w:cs="Courier New"/>
-          <w:sz w:val="24"/>
-          <w:szCs w:val="24"/>
-        </w:rPr>
-        <w:t>?</w:t>
-      </w:r>
-    </w:p>
-    <w:p>
-      <w:pPr>
-        <w:autoSpaceDE w:val="0"/>
-        <w:autoSpaceDN w:val="0"/>
-        <w:adjustRightInd w:val="0"/>
-        <w:spacing w:after="0" w:line="240" w:lineRule="auto"/>
-        <w:ind w:left="708"/>
-        <w:jc w:val="left"/>
-        <w:rPr>
-          <w:rFonts w:ascii="Courier New" w:hAnsi="Courier New" w:cs="Courier New"/>
-          <w:sz w:val="24"/>
-          <w:szCs w:val="24"/>
-        </w:rPr>
-      </w:pPr>
-    </w:p>
-    <w:p>
-      <w:pPr>
-        <w:autoSpaceDE w:val="0"/>
-        <w:autoSpaceDN w:val="0"/>
-        <w:adjustRightInd w:val="0"/>
-        <w:spacing w:after="0" w:line="240" w:lineRule="auto"/>
-        <w:ind w:left="708"/>
-        <w:jc w:val="left"/>
-        <w:rPr>
-          <w:rFonts w:ascii="Courier New" w:hAnsi="Courier New" w:cs="Courier New"/>
-          <w:sz w:val="24"/>
-          <w:szCs w:val="24"/>
-        </w:rPr>
-      </w:pPr>
-    </w:p>
-    <w:p>
-      <w:pPr>
-        <w:ind w:left="708"/>
-        <w:rPr>
-          <w:rFonts w:ascii="Courier New" w:hAnsi="Courier New" w:cs="Courier New"/>
-          <w:b/>
-          <w:sz w:val="24"/>
-          <w:szCs w:val="24"/>
-        </w:rPr>
-      </w:pPr>
-    </w:p>
-    <w:p>
-      <w:pPr>
-        <w:ind w:left="708"/>
-        <w:rPr>
-          <w:rFonts w:ascii="Courier New" w:hAnsi="Courier New" w:cs="Courier New"/>
-          <w:sz w:val="24"/>
-          <w:szCs w:val="24"/>
-        </w:rPr>
-      </w:pPr>
-    </w:p>
-    <w:p>
-      <w:pPr>
-        <w:ind w:left="708"/>
-        <w:rPr>
-          <w:rFonts w:ascii="Courier New" w:hAnsi="Courier New" w:cs="Courier New"/>
-          <w:b/>
-          <w:sz w:val="24"/>
-          <w:szCs w:val="24"/>
-        </w:rPr>
-      </w:pPr>
-    </w:p>
-    <w:p>
-      <w:pPr>
-        <w:ind w:left="708"/>
-        <w:rPr>
-          <w:rFonts w:ascii="Courier New" w:hAnsi="Courier New" w:cs="Courier New"/>
-          <w:b/>
-          <w:sz w:val="24"/>
-          <w:szCs w:val="24"/>
         </w:rPr>
       </w:pPr>
     </w:p>
@@ -33763,7 +34314,7 @@
 </file>
 
 <file path=customXml/itemProps1.xml><?xml version="1.0" encoding="utf-8"?>
-<ds:datastoreItem xmlns:ds="http://schemas.openxmlformats.org/officeDocument/2006/customXml" ds:itemID="{FE6C7B73-36C1-413D-B418-F7104300A280}">
+<ds:datastoreItem xmlns:ds="http://schemas.openxmlformats.org/officeDocument/2006/customXml" ds:itemID="{03FAA129-829D-42EE-9A56-ED0365ADFB6E}">
   <ds:schemaRefs>
     <ds:schemaRef ds:uri="http://schemas.openxmlformats.org/officeDocument/2006/bibliography"/>
   </ds:schemaRefs>

</xml_diff>

<commit_message>
antonio63j modifiaciones en GitApuntes
</commit_message>
<xml_diff>
--- a/software/GitApuntes.docx
+++ b/software/GitApuntes.docx
@@ -15143,30 +15143,6 @@
     </w:p>
     <w:p>
       <w:pPr>
-        <w:autoSpaceDE w:val="0"/>
-        <w:autoSpaceDN w:val="0"/>
-        <w:adjustRightInd w:val="0"/>
-        <w:spacing w:after="0" w:line="240" w:lineRule="auto"/>
-        <w:jc w:val="left"/>
-        <w:rPr>
-          <w:rFonts w:ascii="Lucida Console" w:hAnsi="Lucida Console" w:cs="Lucida Console"/>
-          <w:sz w:val="20"/>
-          <w:szCs w:val="20"/>
-        </w:rPr>
-      </w:pPr>
-    </w:p>
-    <w:p>
-      <w:pPr>
-        <w:pStyle w:val="Prrafodelista"/>
-        <w:rPr>
-          <w:rFonts w:ascii="Courier New" w:hAnsi="Courier New" w:cs="Courier New"/>
-          <w:sz w:val="24"/>
-          <w:szCs w:val="24"/>
-        </w:rPr>
-      </w:pPr>
-    </w:p>
-    <w:p>
-      <w:pPr>
         <w:pStyle w:val="Prrafodelista"/>
         <w:numPr>
           <w:ilvl w:val="0"/>
@@ -17901,7 +17877,18 @@
           <w:sz w:val="20"/>
           <w:szCs w:val="20"/>
         </w:rPr>
-        <w:t xml:space="preserve"> esto de arriba indica que lo que está entre las marcas &lt;&lt;&lt; y === es lo que debe incorporarse debido al propi f2 local y:</w:t>
+        <w:t xml:space="preserve"> esto de arriba indica que lo que está entre las marcas &lt;&lt;&lt; y === es lo que debe incorporarse debido al propi f2 loc</w:t>
+      </w:r>
+      <w:bookmarkStart w:id="0" w:name="_GoBack"/>
+      <w:bookmarkEnd w:id="0"/>
+      <w:r>
+        <w:rPr>
+          <w:rFonts w:ascii="Courier New" w:hAnsi="Courier New" w:cs="Courier New"/>
+          <w:b/>
+          <w:sz w:val="20"/>
+          <w:szCs w:val="20"/>
+        </w:rPr>
+        <w:t>al y:</w:t>
       </w:r>
     </w:p>
     <w:p>
@@ -20741,7 +20728,25 @@
           <w:sz w:val="24"/>
           <w:szCs w:val="24"/>
         </w:rPr>
-        <w:t>antonio63j, modifica GitApuntes y haces push.</w:t>
+        <w:t xml:space="preserve">antonio63j, modifica </w:t>
+      </w:r>
+      <w:r>
+        <w:rPr>
+          <w:rFonts w:ascii="Courier New" w:hAnsi="Courier New" w:cs="Courier New"/>
+          <w:b/>
+          <w:sz w:val="24"/>
+          <w:szCs w:val="24"/>
+        </w:rPr>
+        <w:t xml:space="preserve">f2 y </w:t>
+      </w:r>
+      <w:r>
+        <w:rPr>
+          <w:rFonts w:ascii="Courier New" w:hAnsi="Courier New" w:cs="Courier New"/>
+          <w:b/>
+          <w:sz w:val="24"/>
+          <w:szCs w:val="24"/>
+        </w:rPr>
+        <w:t>GitApuntes y hace push.</w:t>
       </w:r>
     </w:p>
     <w:p>
@@ -20774,6 +20779,460 @@
         </w:rPr>
         <w:t>Pasamos ahora al entorno de antonio63jun, que hace pull y se queda colgado, no responde, tenemos que hacer un ctr^c para desbloquear, borramos el fichero .git/file-lock y se vuelve a intentar:</w:t>
       </w:r>
+    </w:p>
+    <w:p>
+      <w:pPr>
+        <w:autoSpaceDE w:val="0"/>
+        <w:autoSpaceDN w:val="0"/>
+        <w:adjustRightInd w:val="0"/>
+        <w:spacing w:after="0" w:line="240" w:lineRule="auto"/>
+        <w:ind w:firstLine="708"/>
+        <w:jc w:val="left"/>
+        <w:rPr>
+          <w:rFonts w:ascii="Lucida Console" w:hAnsi="Lucida Console" w:cs="Lucida Console"/>
+          <w:b/>
+          <w:sz w:val="20"/>
+          <w:szCs w:val="20"/>
+          <w:lang w:val="en-US"/>
+        </w:rPr>
+      </w:pPr>
+      <w:r>
+        <w:rPr>
+          <w:rFonts w:ascii="Lucida Console" w:hAnsi="Lucida Console" w:cs="Lucida Console"/>
+          <w:b/>
+          <w:sz w:val="20"/>
+          <w:szCs w:val="20"/>
+          <w:lang w:val="en-US"/>
+        </w:rPr>
+        <w:t xml:space="preserve">$ </w:t>
+      </w:r>
+      <w:proofErr w:type="gramStart"/>
+      <w:r>
+        <w:rPr>
+          <w:rFonts w:ascii="Lucida Console" w:hAnsi="Lucida Console" w:cs="Lucida Console"/>
+          <w:b/>
+          <w:sz w:val="20"/>
+          <w:szCs w:val="20"/>
+          <w:lang w:val="en-US"/>
+        </w:rPr>
+        <w:t>git</w:t>
+      </w:r>
+      <w:proofErr w:type="gramEnd"/>
+      <w:r>
+        <w:rPr>
+          <w:rFonts w:ascii="Lucida Console" w:hAnsi="Lucida Console" w:cs="Lucida Console"/>
+          <w:b/>
+          <w:sz w:val="20"/>
+          <w:szCs w:val="20"/>
+          <w:lang w:val="en-US"/>
+        </w:rPr>
+        <w:t xml:space="preserve"> pull</w:t>
+      </w:r>
+    </w:p>
+    <w:p>
+      <w:pPr>
+        <w:autoSpaceDE w:val="0"/>
+        <w:autoSpaceDN w:val="0"/>
+        <w:adjustRightInd w:val="0"/>
+        <w:spacing w:after="0" w:line="240" w:lineRule="auto"/>
+        <w:ind w:left="1416"/>
+        <w:jc w:val="left"/>
+        <w:rPr>
+          <w:rFonts w:ascii="Lucida Console" w:hAnsi="Lucida Console" w:cs="Lucida Console"/>
+          <w:sz w:val="20"/>
+          <w:szCs w:val="20"/>
+          <w:lang w:val="en-US"/>
+        </w:rPr>
+      </w:pPr>
+      <w:proofErr w:type="gramStart"/>
+      <w:r>
+        <w:rPr>
+          <w:rFonts w:ascii="Lucida Console" w:hAnsi="Lucida Console" w:cs="Lucida Console"/>
+          <w:sz w:val="20"/>
+          <w:szCs w:val="20"/>
+          <w:lang w:val="en-US"/>
+        </w:rPr>
+        <w:t>remote</w:t>
+      </w:r>
+      <w:proofErr w:type="gramEnd"/>
+      <w:r>
+        <w:rPr>
+          <w:rFonts w:ascii="Lucida Console" w:hAnsi="Lucida Console" w:cs="Lucida Console"/>
+          <w:sz w:val="20"/>
+          <w:szCs w:val="20"/>
+          <w:lang w:val="en-US"/>
+        </w:rPr>
+        <w:t>: Counting objects: 5, done.</w:t>
+      </w:r>
+    </w:p>
+    <w:p>
+      <w:pPr>
+        <w:autoSpaceDE w:val="0"/>
+        <w:autoSpaceDN w:val="0"/>
+        <w:adjustRightInd w:val="0"/>
+        <w:spacing w:after="0" w:line="240" w:lineRule="auto"/>
+        <w:ind w:left="1416"/>
+        <w:jc w:val="left"/>
+        <w:rPr>
+          <w:rFonts w:ascii="Lucida Console" w:hAnsi="Lucida Console" w:cs="Lucida Console"/>
+          <w:sz w:val="20"/>
+          <w:szCs w:val="20"/>
+          <w:lang w:val="en-US"/>
+        </w:rPr>
+      </w:pPr>
+      <w:proofErr w:type="gramStart"/>
+      <w:r>
+        <w:rPr>
+          <w:rFonts w:ascii="Lucida Console" w:hAnsi="Lucida Console" w:cs="Lucida Console"/>
+          <w:sz w:val="20"/>
+          <w:szCs w:val="20"/>
+          <w:lang w:val="en-US"/>
+        </w:rPr>
+        <w:t>remote</w:t>
+      </w:r>
+      <w:proofErr w:type="gramEnd"/>
+      <w:r>
+        <w:rPr>
+          <w:rFonts w:ascii="Lucida Console" w:hAnsi="Lucida Console" w:cs="Lucida Console"/>
+          <w:sz w:val="20"/>
+          <w:szCs w:val="20"/>
+          <w:lang w:val="en-US"/>
+        </w:rPr>
+        <w:t>: Compressing objects: 100% (2/2), done.</w:t>
+      </w:r>
+    </w:p>
+    <w:p>
+      <w:pPr>
+        <w:autoSpaceDE w:val="0"/>
+        <w:autoSpaceDN w:val="0"/>
+        <w:adjustRightInd w:val="0"/>
+        <w:spacing w:after="0" w:line="240" w:lineRule="auto"/>
+        <w:ind w:left="1416"/>
+        <w:jc w:val="left"/>
+        <w:rPr>
+          <w:rFonts w:ascii="Lucida Console" w:hAnsi="Lucida Console" w:cs="Lucida Console"/>
+          <w:sz w:val="20"/>
+          <w:szCs w:val="20"/>
+          <w:lang w:val="en-US"/>
+        </w:rPr>
+      </w:pPr>
+      <w:proofErr w:type="gramStart"/>
+      <w:r>
+        <w:rPr>
+          <w:rFonts w:ascii="Lucida Console" w:hAnsi="Lucida Console" w:cs="Lucida Console"/>
+          <w:sz w:val="20"/>
+          <w:szCs w:val="20"/>
+          <w:lang w:val="en-US"/>
+        </w:rPr>
+        <w:t>remote</w:t>
+      </w:r>
+      <w:proofErr w:type="gramEnd"/>
+      <w:r>
+        <w:rPr>
+          <w:rFonts w:ascii="Lucida Console" w:hAnsi="Lucida Console" w:cs="Lucida Console"/>
+          <w:sz w:val="20"/>
+          <w:szCs w:val="20"/>
+          <w:lang w:val="en-US"/>
+        </w:rPr>
+        <w:t>: Total 5 (delta 3), reused 5 (delta 3), pack-reused 0</w:t>
+      </w:r>
+    </w:p>
+    <w:p>
+      <w:pPr>
+        <w:autoSpaceDE w:val="0"/>
+        <w:autoSpaceDN w:val="0"/>
+        <w:adjustRightInd w:val="0"/>
+        <w:spacing w:after="0" w:line="240" w:lineRule="auto"/>
+        <w:ind w:left="1416"/>
+        <w:jc w:val="left"/>
+        <w:rPr>
+          <w:rFonts w:ascii="Lucida Console" w:hAnsi="Lucida Console" w:cs="Lucida Console"/>
+          <w:sz w:val="20"/>
+          <w:szCs w:val="20"/>
+          <w:lang w:val="en-US"/>
+        </w:rPr>
+      </w:pPr>
+      <w:r>
+        <w:rPr>
+          <w:rFonts w:ascii="Lucida Console" w:hAnsi="Lucida Console" w:cs="Lucida Console"/>
+          <w:sz w:val="20"/>
+          <w:szCs w:val="20"/>
+          <w:lang w:val="en-US"/>
+        </w:rPr>
+        <w:t>Unpacking objects: 100% (5/5), done.</w:t>
+      </w:r>
+    </w:p>
+    <w:p>
+      <w:pPr>
+        <w:autoSpaceDE w:val="0"/>
+        <w:autoSpaceDN w:val="0"/>
+        <w:adjustRightInd w:val="0"/>
+        <w:spacing w:after="0" w:line="240" w:lineRule="auto"/>
+        <w:ind w:left="1416"/>
+        <w:jc w:val="left"/>
+        <w:rPr>
+          <w:rFonts w:ascii="Lucida Console" w:hAnsi="Lucida Console" w:cs="Lucida Console"/>
+          <w:sz w:val="20"/>
+          <w:szCs w:val="20"/>
+          <w:lang w:val="en-US"/>
+        </w:rPr>
+      </w:pPr>
+      <w:r>
+        <w:rPr>
+          <w:rFonts w:ascii="Lucida Console" w:hAnsi="Lucida Console" w:cs="Lucida Console"/>
+          <w:sz w:val="20"/>
+          <w:szCs w:val="20"/>
+          <w:lang w:val="en-US"/>
+        </w:rPr>
+        <w:t>From https://github.com/antonio63j/misNotas</w:t>
+      </w:r>
+    </w:p>
+    <w:p>
+      <w:pPr>
+        <w:autoSpaceDE w:val="0"/>
+        <w:autoSpaceDN w:val="0"/>
+        <w:adjustRightInd w:val="0"/>
+        <w:spacing w:after="0" w:line="240" w:lineRule="auto"/>
+        <w:ind w:left="1416"/>
+        <w:jc w:val="left"/>
+        <w:rPr>
+          <w:rFonts w:ascii="Lucida Console" w:hAnsi="Lucida Console" w:cs="Lucida Console"/>
+          <w:sz w:val="20"/>
+          <w:szCs w:val="20"/>
+        </w:rPr>
+      </w:pPr>
+      <w:r>
+        <w:rPr>
+          <w:rFonts w:ascii="Lucida Console" w:hAnsi="Lucida Console" w:cs="Lucida Console"/>
+          <w:sz w:val="20"/>
+          <w:szCs w:val="20"/>
+          <w:lang w:val="en-US"/>
+        </w:rPr>
+        <w:t xml:space="preserve">   </w:t>
+      </w:r>
+      <w:r>
+        <w:rPr>
+          <w:rFonts w:ascii="Lucida Console" w:hAnsi="Lucida Console" w:cs="Lucida Console"/>
+          <w:sz w:val="20"/>
+          <w:szCs w:val="20"/>
+        </w:rPr>
+        <w:t>9ad0524</w:t>
+      </w:r>
+      <w:proofErr w:type="gramStart"/>
+      <w:r>
+        <w:rPr>
+          <w:rFonts w:ascii="Lucida Console" w:hAnsi="Lucida Console" w:cs="Lucida Console"/>
+          <w:sz w:val="20"/>
+          <w:szCs w:val="20"/>
+        </w:rPr>
+        <w:t>..</w:t>
+      </w:r>
+      <w:proofErr w:type="gramEnd"/>
+      <w:r>
+        <w:rPr>
+          <w:rFonts w:ascii="Lucida Console" w:hAnsi="Lucida Console" w:cs="Lucida Console"/>
+          <w:sz w:val="20"/>
+          <w:szCs w:val="20"/>
+        </w:rPr>
+        <w:t>5133ee5  desarrollo -&gt; origin/desarrollo</w:t>
+      </w:r>
+    </w:p>
+    <w:p>
+      <w:pPr>
+        <w:autoSpaceDE w:val="0"/>
+        <w:autoSpaceDN w:val="0"/>
+        <w:adjustRightInd w:val="0"/>
+        <w:spacing w:after="0" w:line="240" w:lineRule="auto"/>
+        <w:ind w:left="1416"/>
+        <w:jc w:val="left"/>
+        <w:rPr>
+          <w:rFonts w:ascii="Lucida Console" w:hAnsi="Lucida Console" w:cs="Lucida Console"/>
+          <w:sz w:val="20"/>
+          <w:szCs w:val="20"/>
+        </w:rPr>
+      </w:pPr>
+      <w:r>
+        <w:rPr>
+          <w:rFonts w:ascii="Lucida Console" w:hAnsi="Lucida Console" w:cs="Lucida Console"/>
+          <w:sz w:val="20"/>
+          <w:szCs w:val="20"/>
+        </w:rPr>
+        <w:t>Updating 9ad0524</w:t>
+      </w:r>
+      <w:proofErr w:type="gramStart"/>
+      <w:r>
+        <w:rPr>
+          <w:rFonts w:ascii="Lucida Console" w:hAnsi="Lucida Console" w:cs="Lucida Console"/>
+          <w:sz w:val="20"/>
+          <w:szCs w:val="20"/>
+        </w:rPr>
+        <w:t>..</w:t>
+      </w:r>
+      <w:proofErr w:type="gramEnd"/>
+      <w:r>
+        <w:rPr>
+          <w:rFonts w:ascii="Lucida Console" w:hAnsi="Lucida Console" w:cs="Lucida Console"/>
+          <w:sz w:val="20"/>
+          <w:szCs w:val="20"/>
+        </w:rPr>
+        <w:t>5133ee5</w:t>
+      </w:r>
+    </w:p>
+    <w:p>
+      <w:pPr>
+        <w:autoSpaceDE w:val="0"/>
+        <w:autoSpaceDN w:val="0"/>
+        <w:adjustRightInd w:val="0"/>
+        <w:spacing w:after="0" w:line="240" w:lineRule="auto"/>
+        <w:ind w:left="1416"/>
+        <w:jc w:val="left"/>
+        <w:rPr>
+          <w:rFonts w:ascii="Lucida Console" w:hAnsi="Lucida Console" w:cs="Lucida Console"/>
+          <w:sz w:val="20"/>
+          <w:szCs w:val="20"/>
+          <w:lang w:val="en-US"/>
+        </w:rPr>
+      </w:pPr>
+      <w:r>
+        <w:rPr>
+          <w:rFonts w:ascii="Lucida Console" w:hAnsi="Lucida Console" w:cs="Lucida Console"/>
+          <w:sz w:val="20"/>
+          <w:szCs w:val="20"/>
+          <w:lang w:val="en-US"/>
+        </w:rPr>
+        <w:t>Fast-forward</w:t>
+      </w:r>
+    </w:p>
+    <w:p>
+      <w:pPr>
+        <w:autoSpaceDE w:val="0"/>
+        <w:autoSpaceDN w:val="0"/>
+        <w:adjustRightInd w:val="0"/>
+        <w:spacing w:after="0" w:line="240" w:lineRule="auto"/>
+        <w:ind w:left="1416"/>
+        <w:jc w:val="left"/>
+        <w:rPr>
+          <w:rFonts w:ascii="Lucida Console" w:hAnsi="Lucida Console" w:cs="Lucida Console"/>
+          <w:sz w:val="20"/>
+          <w:szCs w:val="20"/>
+          <w:lang w:val="en-US"/>
+        </w:rPr>
+      </w:pPr>
+      <w:r>
+        <w:rPr>
+          <w:rFonts w:ascii="Lucida Console" w:hAnsi="Lucida Console" w:cs="Lucida Console"/>
+          <w:sz w:val="20"/>
+          <w:szCs w:val="20"/>
+          <w:lang w:val="en-US"/>
+        </w:rPr>
+        <w:t xml:space="preserve"> f2                       |   2 ++</w:t>
+      </w:r>
+    </w:p>
+    <w:p>
+      <w:pPr>
+        <w:autoSpaceDE w:val="0"/>
+        <w:autoSpaceDN w:val="0"/>
+        <w:adjustRightInd w:val="0"/>
+        <w:spacing w:after="0" w:line="240" w:lineRule="auto"/>
+        <w:ind w:left="1416"/>
+        <w:jc w:val="left"/>
+        <w:rPr>
+          <w:rFonts w:ascii="Lucida Console" w:hAnsi="Lucida Console" w:cs="Lucida Console"/>
+          <w:sz w:val="20"/>
+          <w:szCs w:val="20"/>
+          <w:lang w:val="en-US"/>
+        </w:rPr>
+      </w:pPr>
+      <w:r>
+        <w:rPr>
+          <w:rFonts w:ascii="Lucida Console" w:hAnsi="Lucida Console" w:cs="Lucida Console"/>
+          <w:sz w:val="20"/>
+          <w:szCs w:val="20"/>
+          <w:lang w:val="en-US"/>
+        </w:rPr>
+        <w:t xml:space="preserve"> </w:t>
+      </w:r>
+      <w:proofErr w:type="gramStart"/>
+      <w:r>
+        <w:rPr>
+          <w:rFonts w:ascii="Lucida Console" w:hAnsi="Lucida Console" w:cs="Lucida Console"/>
+          <w:sz w:val="20"/>
+          <w:szCs w:val="20"/>
+          <w:lang w:val="en-US"/>
+        </w:rPr>
+        <w:t>software/GitApuntes.docx</w:t>
+      </w:r>
+      <w:proofErr w:type="gramEnd"/>
+      <w:r>
+        <w:rPr>
+          <w:rFonts w:ascii="Lucida Console" w:hAnsi="Lucida Console" w:cs="Lucida Console"/>
+          <w:sz w:val="20"/>
+          <w:szCs w:val="20"/>
+          <w:lang w:val="en-US"/>
+        </w:rPr>
+        <w:t xml:space="preserve"> | Bin 101513 -&gt; 90556 bytes</w:t>
+      </w:r>
+    </w:p>
+    <w:p>
+      <w:pPr>
+        <w:autoSpaceDE w:val="0"/>
+        <w:autoSpaceDN w:val="0"/>
+        <w:adjustRightInd w:val="0"/>
+        <w:spacing w:after="0" w:line="240" w:lineRule="auto"/>
+        <w:ind w:left="1416"/>
+        <w:jc w:val="left"/>
+        <w:rPr>
+          <w:rFonts w:ascii="Lucida Console" w:hAnsi="Lucida Console" w:cs="Lucida Console"/>
+          <w:sz w:val="20"/>
+          <w:szCs w:val="20"/>
+        </w:rPr>
+      </w:pPr>
+      <w:r>
+        <w:rPr>
+          <w:rFonts w:ascii="Lucida Console" w:hAnsi="Lucida Console" w:cs="Lucida Console"/>
+          <w:sz w:val="20"/>
+          <w:szCs w:val="20"/>
+          <w:lang w:val="en-US"/>
+        </w:rPr>
+        <w:t xml:space="preserve"> </w:t>
+      </w:r>
+      <w:r>
+        <w:rPr>
+          <w:rFonts w:ascii="Lucida Console" w:hAnsi="Lucida Console" w:cs="Lucida Console"/>
+          <w:sz w:val="20"/>
+          <w:szCs w:val="20"/>
+        </w:rPr>
+        <w:t xml:space="preserve">2 files changed, 2 </w:t>
+      </w:r>
+      <w:proofErr w:type="gramStart"/>
+      <w:r>
+        <w:rPr>
+          <w:rFonts w:ascii="Lucida Console" w:hAnsi="Lucida Console" w:cs="Lucida Console"/>
+          <w:sz w:val="20"/>
+          <w:szCs w:val="20"/>
+        </w:rPr>
+        <w:t>insertions(</w:t>
+      </w:r>
+      <w:proofErr w:type="gramEnd"/>
+      <w:r>
+        <w:rPr>
+          <w:rFonts w:ascii="Lucida Console" w:hAnsi="Lucida Console" w:cs="Lucida Console"/>
+          <w:sz w:val="20"/>
+          <w:szCs w:val="20"/>
+        </w:rPr>
+        <w:t>+)</w:t>
+      </w:r>
+    </w:p>
+    <w:p>
+      <w:pPr>
+        <w:pStyle w:val="Prrafodelista"/>
+        <w:rPr>
+          <w:rFonts w:ascii="Courier New" w:hAnsi="Courier New" w:cs="Courier New"/>
+          <w:b/>
+          <w:sz w:val="24"/>
+          <w:szCs w:val="24"/>
+        </w:rPr>
+      </w:pPr>
     </w:p>
     <w:p>
       <w:pPr>
@@ -20784,6 +21243,153 @@
         <w:ind w:left="708"/>
         <w:jc w:val="left"/>
         <w:rPr>
+          <w:rFonts w:ascii="Courier New" w:hAnsi="Courier New" w:cs="Courier New"/>
+          <w:sz w:val="24"/>
+          <w:szCs w:val="24"/>
+        </w:rPr>
+      </w:pPr>
+      <w:r>
+        <w:rPr>
+          <w:rFonts w:ascii="Courier New" w:hAnsi="Courier New" w:cs="Courier New"/>
+          <w:sz w:val="24"/>
+          <w:szCs w:val="24"/>
+        </w:rPr>
+        <w:t xml:space="preserve">Tras el pull, f1 </w:t>
+      </w:r>
+      <w:r>
+        <w:rPr>
+          <w:rFonts w:ascii="Courier New" w:hAnsi="Courier New" w:cs="Courier New"/>
+          <w:sz w:val="24"/>
+          <w:szCs w:val="24"/>
+        </w:rPr>
+        <w:t xml:space="preserve">no se ha modificado y </w:t>
+      </w:r>
+      <w:r>
+        <w:rPr>
+          <w:rFonts w:ascii="Courier New" w:hAnsi="Courier New" w:cs="Courier New"/>
+          <w:sz w:val="24"/>
+          <w:szCs w:val="24"/>
+        </w:rPr>
+        <w:t>continua es estado pendiente de add.</w:t>
+      </w:r>
+    </w:p>
+    <w:p>
+      <w:pPr>
+        <w:autoSpaceDE w:val="0"/>
+        <w:autoSpaceDN w:val="0"/>
+        <w:adjustRightInd w:val="0"/>
+        <w:spacing w:after="0" w:line="240" w:lineRule="auto"/>
+        <w:ind w:left="708"/>
+        <w:jc w:val="left"/>
+        <w:rPr>
+          <w:rFonts w:ascii="Courier New" w:hAnsi="Courier New" w:cs="Courier New"/>
+          <w:sz w:val="24"/>
+          <w:szCs w:val="24"/>
+        </w:rPr>
+      </w:pPr>
+    </w:p>
+    <w:p>
+      <w:pPr>
+        <w:autoSpaceDE w:val="0"/>
+        <w:autoSpaceDN w:val="0"/>
+        <w:adjustRightInd w:val="0"/>
+        <w:spacing w:after="0" w:line="240" w:lineRule="auto"/>
+        <w:ind w:left="708"/>
+        <w:jc w:val="left"/>
+        <w:rPr>
+          <w:rFonts w:ascii="Courier New" w:hAnsi="Courier New" w:cs="Courier New"/>
+          <w:sz w:val="24"/>
+          <w:szCs w:val="24"/>
+        </w:rPr>
+      </w:pPr>
+    </w:p>
+    <w:p>
+      <w:pPr>
+        <w:pStyle w:val="Prrafodelista"/>
+        <w:rPr>
+          <w:rFonts w:ascii="Courier New" w:hAnsi="Courier New" w:cs="Courier New"/>
+          <w:b/>
+          <w:sz w:val="24"/>
+          <w:szCs w:val="24"/>
+        </w:rPr>
+      </w:pPr>
+      <w:r>
+        <w:rPr>
+          <w:rFonts w:ascii="Courier New" w:hAnsi="Courier New" w:cs="Courier New"/>
+          <w:b/>
+          <w:sz w:val="24"/>
+          <w:szCs w:val="24"/>
+        </w:rPr>
+        <w:t>antonio63j, modifica f</w:t>
+      </w:r>
+      <w:r>
+        <w:rPr>
+          <w:rFonts w:ascii="Courier New" w:hAnsi="Courier New" w:cs="Courier New"/>
+          <w:b/>
+          <w:sz w:val="24"/>
+          <w:szCs w:val="24"/>
+        </w:rPr>
+        <w:t>1</w:t>
+      </w:r>
+      <w:r>
+        <w:rPr>
+          <w:rFonts w:ascii="Courier New" w:hAnsi="Courier New" w:cs="Courier New"/>
+          <w:b/>
+          <w:sz w:val="24"/>
+          <w:szCs w:val="24"/>
+        </w:rPr>
+        <w:t xml:space="preserve"> y </w:t>
+      </w:r>
+      <w:r>
+        <w:rPr>
+          <w:rFonts w:ascii="Courier New" w:hAnsi="Courier New" w:cs="Courier New"/>
+          <w:b/>
+          <w:sz w:val="24"/>
+          <w:szCs w:val="24"/>
+        </w:rPr>
+        <w:t>f3 y hace push</w:t>
+      </w:r>
+    </w:p>
+    <w:p>
+      <w:pPr>
+        <w:pStyle w:val="Prrafodelista"/>
+        <w:rPr>
+          <w:rFonts w:ascii="Courier New" w:hAnsi="Courier New" w:cs="Courier New"/>
+          <w:b/>
+          <w:sz w:val="24"/>
+          <w:szCs w:val="24"/>
+        </w:rPr>
+      </w:pPr>
+    </w:p>
+    <w:p>
+      <w:pPr>
+        <w:pStyle w:val="Prrafodelista"/>
+        <w:rPr>
+          <w:rFonts w:ascii="Courier New" w:hAnsi="Courier New" w:cs="Courier New"/>
+          <w:b/>
+          <w:sz w:val="24"/>
+          <w:szCs w:val="24"/>
+        </w:rPr>
+      </w:pPr>
+      <w:r>
+        <w:rPr>
+          <w:rFonts w:ascii="Courier New" w:hAnsi="Courier New" w:cs="Courier New"/>
+          <w:b/>
+          <w:sz w:val="24"/>
+          <w:szCs w:val="24"/>
+        </w:rPr>
+        <w:t>Pasamos ahora al entorno de antonio63j, que hace pull:</w:t>
+      </w:r>
+    </w:p>
+    <w:p>
+      <w:pPr>
+        <w:autoSpaceDE w:val="0"/>
+        <w:autoSpaceDN w:val="0"/>
+        <w:adjustRightInd w:val="0"/>
+        <w:spacing w:after="0" w:line="240" w:lineRule="auto"/>
+        <w:ind w:left="708"/>
+        <w:jc w:val="left"/>
+        <w:rPr>
           <w:rFonts w:ascii="Lucida Console" w:hAnsi="Lucida Console" w:cs="Lucida Console"/>
           <w:b/>
           <w:sz w:val="20"/>
@@ -20846,7 +21452,7 @@
           <w:szCs w:val="20"/>
           <w:lang w:val="en-US"/>
         </w:rPr>
-        <w:t>Updating 914c2b3</w:t>
+        <w:t>Updating 5133ee5</w:t>
       </w:r>
       <w:proofErr w:type="gramStart"/>
       <w:r>
@@ -20866,7 +21472,7 @@
           <w:szCs w:val="20"/>
           <w:lang w:val="en-US"/>
         </w:rPr>
-        <w:t>9ad0524</w:t>
+        <w:t>1047f97</w:t>
       </w:r>
     </w:p>
     <w:p>
@@ -20884,14 +21490,25 @@
           <w:lang w:val="en-US"/>
         </w:rPr>
       </w:pPr>
-      <w:r>
-        <w:rPr>
-          <w:rFonts w:ascii="Lucida Console" w:hAnsi="Lucida Console" w:cs="Lucida Console"/>
-          <w:sz w:val="20"/>
-          <w:szCs w:val="20"/>
-          <w:lang w:val="en-US"/>
-        </w:rPr>
-        <w:t>Fast-forward</w:t>
+      <w:proofErr w:type="gramStart"/>
+      <w:r>
+        <w:rPr>
+          <w:rFonts w:ascii="Lucida Console" w:hAnsi="Lucida Console" w:cs="Lucida Console"/>
+          <w:sz w:val="20"/>
+          <w:szCs w:val="20"/>
+          <w:lang w:val="en-US"/>
+        </w:rPr>
+        <w:t>error</w:t>
+      </w:r>
+      <w:proofErr w:type="gramEnd"/>
+      <w:r>
+        <w:rPr>
+          <w:rFonts w:ascii="Lucida Console" w:hAnsi="Lucida Console" w:cs="Lucida Console"/>
+          <w:sz w:val="20"/>
+          <w:szCs w:val="20"/>
+          <w:lang w:val="en-US"/>
+        </w:rPr>
+        <w:t>: Your local changes to the following files would be overwritten by merge:</w:t>
       </w:r>
     </w:p>
     <w:p>
@@ -20916,65 +21533,7 @@
           <w:szCs w:val="20"/>
           <w:lang w:val="en-US"/>
         </w:rPr>
-        <w:t xml:space="preserve"> </w:t>
-      </w:r>
-      <w:proofErr w:type="gramStart"/>
-      <w:r>
-        <w:rPr>
-          <w:rFonts w:ascii="Lucida Console" w:hAnsi="Lucida Console" w:cs="Lucida Console"/>
-          <w:sz w:val="20"/>
-          <w:szCs w:val="20"/>
-          <w:lang w:val="en-US"/>
-        </w:rPr>
-        <w:t>software/GitApuntes.docx</w:t>
-      </w:r>
-      <w:proofErr w:type="gramEnd"/>
-      <w:r>
-        <w:rPr>
-          <w:rFonts w:ascii="Lucida Console" w:hAnsi="Lucida Console" w:cs="Lucida Console"/>
-          <w:sz w:val="20"/>
-          <w:szCs w:val="20"/>
-          <w:lang w:val="en-US"/>
-        </w:rPr>
-        <w:t xml:space="preserve"> | Bin </w:t>
-      </w:r>
-      <w:r>
-        <w:rPr>
-          <w:rFonts w:ascii="Lucida Console" w:hAnsi="Lucida Console" w:cs="Lucida Console"/>
-          <w:color w:val="BF0000"/>
-          <w:sz w:val="20"/>
-          <w:szCs w:val="20"/>
-          <w:lang w:val="en-US"/>
-        </w:rPr>
-        <w:t>97653</w:t>
-      </w:r>
-      <w:r>
-        <w:rPr>
-          <w:rFonts w:ascii="Lucida Console" w:hAnsi="Lucida Console" w:cs="Lucida Console"/>
-          <w:sz w:val="20"/>
-          <w:szCs w:val="20"/>
-          <w:lang w:val="en-US"/>
-        </w:rPr>
-        <w:t xml:space="preserve"> -&gt; </w:t>
-      </w:r>
-      <w:r>
-        <w:rPr>
-          <w:rFonts w:ascii="Lucida Console" w:hAnsi="Lucida Console" w:cs="Lucida Console"/>
-          <w:color w:val="00BF00"/>
-          <w:sz w:val="20"/>
-          <w:szCs w:val="20"/>
-          <w:lang w:val="en-US"/>
-        </w:rPr>
-        <w:t>101513</w:t>
-      </w:r>
-      <w:r>
-        <w:rPr>
-          <w:rFonts w:ascii="Lucida Console" w:hAnsi="Lucida Console" w:cs="Lucida Console"/>
-          <w:sz w:val="20"/>
-          <w:szCs w:val="20"/>
-          <w:lang w:val="en-US"/>
-        </w:rPr>
-        <w:t xml:space="preserve"> bytes</w:t>
+        <w:t xml:space="preserve">        f1</w:t>
       </w:r>
     </w:p>
     <w:p>
@@ -20999,27 +21558,7 @@
           <w:szCs w:val="20"/>
           <w:lang w:val="en-US"/>
         </w:rPr>
-        <w:t xml:space="preserve"> 1 file changed, 0 </w:t>
-      </w:r>
-      <w:proofErr w:type="gramStart"/>
-      <w:r>
-        <w:rPr>
-          <w:rFonts w:ascii="Lucida Console" w:hAnsi="Lucida Console" w:cs="Lucida Console"/>
-          <w:sz w:val="20"/>
-          <w:szCs w:val="20"/>
-          <w:lang w:val="en-US"/>
-        </w:rPr>
-        <w:t>insertions(</w:t>
-      </w:r>
-      <w:proofErr w:type="gramEnd"/>
-      <w:r>
-        <w:rPr>
-          <w:rFonts w:ascii="Lucida Console" w:hAnsi="Lucida Console" w:cs="Lucida Console"/>
-          <w:sz w:val="20"/>
-          <w:szCs w:val="20"/>
-          <w:lang w:val="en-US"/>
-        </w:rPr>
-        <w:t>+), 0 deletions(-)</w:t>
+        <w:t>Please commit your changes or stash them before you merge.</w:t>
       </w:r>
     </w:p>
     <w:p>
@@ -21034,54 +21573,69 @@
           <w:rFonts w:ascii="Lucida Console" w:hAnsi="Lucida Console" w:cs="Lucida Console"/>
           <w:sz w:val="20"/>
           <w:szCs w:val="20"/>
-          <w:lang w:val="en-US"/>
-        </w:rPr>
-      </w:pPr>
-    </w:p>
-    <w:p>
-      <w:pPr>
-        <w:pStyle w:val="Prrafodelista"/>
-        <w:rPr>
-          <w:rFonts w:ascii="Courier New" w:hAnsi="Courier New" w:cs="Courier New"/>
-          <w:b/>
-          <w:sz w:val="24"/>
-          <w:szCs w:val="24"/>
-          <w:lang w:val="en-US"/>
-        </w:rPr>
-      </w:pPr>
-    </w:p>
-    <w:p>
-      <w:pPr>
-        <w:autoSpaceDE w:val="0"/>
-        <w:autoSpaceDN w:val="0"/>
-        <w:adjustRightInd w:val="0"/>
-        <w:spacing w:after="0" w:line="240" w:lineRule="auto"/>
-        <w:ind w:left="708"/>
-        <w:jc w:val="left"/>
-        <w:rPr>
-          <w:rFonts w:ascii="Courier New" w:hAnsi="Courier New" w:cs="Courier New"/>
-          <w:sz w:val="24"/>
-          <w:szCs w:val="24"/>
-        </w:rPr>
-      </w:pPr>
-      <w:r>
-        <w:rPr>
-          <w:rFonts w:ascii="Courier New" w:hAnsi="Courier New" w:cs="Courier New"/>
-          <w:sz w:val="24"/>
-          <w:szCs w:val="24"/>
-        </w:rPr>
-        <w:t>Sorprende que haya podido finalizar el pull e</w:t>
-      </w:r>
-      <w:r>
-        <w:rPr>
-          <w:rFonts w:ascii="Courier New" w:hAnsi="Courier New" w:cs="Courier New"/>
-          <w:sz w:val="24"/>
-          <w:szCs w:val="24"/>
-        </w:rPr>
-        <w:t>stando f1 modificado. Tras el pull, f1 continua es estado pendiente de add.</w:t>
-      </w:r>
-      <w:bookmarkStart w:id="0" w:name="_GoBack"/>
-      <w:bookmarkEnd w:id="0"/>
+        </w:rPr>
+      </w:pPr>
+      <w:r>
+        <w:rPr>
+          <w:rFonts w:ascii="Lucida Console" w:hAnsi="Lucida Console" w:cs="Lucida Console"/>
+          <w:sz w:val="20"/>
+          <w:szCs w:val="20"/>
+        </w:rPr>
+        <w:t>Aborting</w:t>
+      </w:r>
+    </w:p>
+    <w:p>
+      <w:pPr>
+        <w:pStyle w:val="Prrafodelista"/>
+        <w:rPr>
+          <w:rFonts w:ascii="Courier New" w:hAnsi="Courier New" w:cs="Courier New"/>
+          <w:b/>
+          <w:sz w:val="24"/>
+          <w:szCs w:val="24"/>
+        </w:rPr>
+      </w:pPr>
+    </w:p>
+    <w:p>
+      <w:pPr>
+        <w:pStyle w:val="Prrafodelista"/>
+        <w:rPr>
+          <w:rFonts w:ascii="Courier New" w:hAnsi="Courier New" w:cs="Courier New"/>
+          <w:b/>
+          <w:sz w:val="24"/>
+          <w:szCs w:val="24"/>
+        </w:rPr>
+      </w:pPr>
+      <w:r>
+        <w:rPr>
+          <w:rFonts w:ascii="Courier New" w:hAnsi="Courier New" w:cs="Courier New"/>
+          <w:b/>
+          <w:sz w:val="24"/>
+          <w:szCs w:val="24"/>
+        </w:rPr>
+        <w:t>Conclusión, si en el pull exite algún fichero que tenemos modificado en local, no se modifica nada de local.</w:t>
+      </w:r>
+    </w:p>
+    <w:p>
+      <w:pPr>
+        <w:pStyle w:val="Prrafodelista"/>
+        <w:rPr>
+          <w:rFonts w:ascii="Courier New" w:hAnsi="Courier New" w:cs="Courier New"/>
+          <w:b/>
+          <w:sz w:val="24"/>
+          <w:szCs w:val="24"/>
+        </w:rPr>
+      </w:pPr>
+    </w:p>
+    <w:p>
+      <w:pPr>
+        <w:pStyle w:val="Prrafodelista"/>
+        <w:rPr>
+          <w:rFonts w:ascii="Courier New" w:hAnsi="Courier New" w:cs="Courier New"/>
+          <w:b/>
+          <w:sz w:val="24"/>
+          <w:szCs w:val="24"/>
+        </w:rPr>
+      </w:pPr>
     </w:p>
     <w:p>
       <w:pPr>
@@ -23754,7 +24308,7 @@
 </file>
 
 <file path=customXml/itemProps1.xml><?xml version="1.0" encoding="utf-8"?>
-<ds:datastoreItem xmlns:ds="http://schemas.openxmlformats.org/officeDocument/2006/customXml" ds:itemID="{D237D75B-6AE1-4CDE-835B-52267C7B8784}">
+<ds:datastoreItem xmlns:ds="http://schemas.openxmlformats.org/officeDocument/2006/customXml" ds:itemID="{CF18D0D9-E80B-45B5-8033-0A7DF02EF964}">
   <ds:schemaRefs>
     <ds:schemaRef ds:uri="http://schemas.openxmlformats.org/officeDocument/2006/bibliography"/>
   </ds:schemaRefs>

</xml_diff>